<commit_message>
graphics added and slight corrections
</commit_message>
<xml_diff>
--- a/data-manager/Manual.docx
+++ b/data-manager/Manual.docx
@@ -49,20 +49,30 @@
           <w:lang w:val="en-US"/>
         </w:rPr>
       </w:pPr>
-      <w:r>
+    </w:p>
+    <w:p>
+      <w:pPr>
+        <w:pStyle w:val="Titel"/>
         <w:rPr>
           <w:sz w:val="96"/>
           <w:szCs w:val="144"/>
           <w:lang w:val="en-US"/>
         </w:rPr>
-        <w:t>The Manual</w:t>
-      </w:r>
+      </w:pPr>
       <w:r>
         <w:rPr>
           <w:sz w:val="96"/>
           <w:szCs w:val="144"/>
           <w:lang w:val="en-US"/>
         </w:rPr>
+        <w:t>The Manual</w:t>
+      </w:r>
+      <w:r>
+        <w:rPr>
+          <w:sz w:val="96"/>
+          <w:szCs w:val="144"/>
+          <w:lang w:val="en-US"/>
+        </w:rPr>
         <w:t xml:space="preserve"> v2</w:t>
       </w:r>
     </w:p>
@@ -75,13 +85,47 @@
           <w:lang w:val="en-US"/>
         </w:rPr>
       </w:pPr>
+      <w:proofErr w:type="gramStart"/>
       <w:r>
         <w:rPr>
           <w:sz w:val="44"/>
           <w:szCs w:val="72"/>
           <w:lang w:val="en-US"/>
         </w:rPr>
-        <w:t>Covering Data Manager up to Version 0.1.12</w:t>
+        <w:t>c</w:t>
+      </w:r>
+      <w:r>
+        <w:rPr>
+          <w:sz w:val="44"/>
+          <w:szCs w:val="72"/>
+          <w:lang w:val="en-US"/>
+        </w:rPr>
+        <w:t>overing</w:t>
+      </w:r>
+      <w:proofErr w:type="gramEnd"/>
+      <w:r>
+        <w:rPr>
+          <w:sz w:val="44"/>
+          <w:szCs w:val="72"/>
+          <w:lang w:val="en-US"/>
+        </w:rPr>
+        <w:t xml:space="preserve"> </w:t>
+      </w:r>
+      <w:r>
+        <w:rPr>
+          <w:sz w:val="44"/>
+          <w:szCs w:val="72"/>
+          <w:lang w:val="en-US"/>
+        </w:rPr>
+        <w:t xml:space="preserve">CR </w:t>
+      </w:r>
+      <w:r>
+        <w:rPr>
+          <w:sz w:val="44"/>
+          <w:szCs w:val="72"/>
+          <w:lang w:val="en-US"/>
+        </w:rPr>
+        <w:t>Data Manager up to Version 0.1.12</w:t>
       </w:r>
     </w:p>
     <w:p>
@@ -1506,21 +1550,7 @@
         <w:rPr>
           <w:lang w:val="en-US"/>
         </w:rPr>
-        <w:t xml:space="preserve">If you are using </w:t>
-      </w:r>
-      <w:proofErr w:type="spellStart"/>
-      <w:r>
-        <w:rPr>
-          <w:lang w:val="en-US"/>
-        </w:rPr>
-        <w:t>ComicRack</w:t>
-      </w:r>
-      <w:proofErr w:type="spellEnd"/>
-      <w:r>
-        <w:rPr>
-          <w:lang w:val="en-US"/>
-        </w:rPr>
-        <w:t xml:space="preserve"> to organize your comic library there is sometimes the need to enter data based on rules. So you might want to set the series group to Gotham for all </w:t>
+        <w:t xml:space="preserve">If you are using ComicRack to organize your comic library there is sometimes the need to enter data based on rules. So you might want to set the series group to Gotham for all </w:t>
       </w:r>
       <w:r>
         <w:rPr>
@@ -1533,35 +1563,7 @@
         <w:rPr>
           <w:lang w:val="en-US"/>
         </w:rPr>
-        <w:t xml:space="preserve"> books. Or you scraped your data from Comic Vine (using the excellent </w:t>
-      </w:r>
-      <w:proofErr w:type="spellStart"/>
-      <w:r>
-        <w:rPr>
-          <w:lang w:val="en-US"/>
-        </w:rPr>
-        <w:t>ComicVine</w:t>
-      </w:r>
-      <w:proofErr w:type="spellEnd"/>
-      <w:r>
-        <w:rPr>
-          <w:lang w:val="en-US"/>
-        </w:rPr>
-        <w:t xml:space="preserve"> Scraper) and discover that some of the information in the </w:t>
-      </w:r>
-      <w:proofErr w:type="spellStart"/>
-      <w:r>
-        <w:rPr>
-          <w:lang w:val="en-US"/>
-        </w:rPr>
-        <w:t>ComicVine</w:t>
-      </w:r>
-      <w:proofErr w:type="spellEnd"/>
-      <w:r>
-        <w:rPr>
-          <w:lang w:val="en-US"/>
-        </w:rPr>
-        <w:t xml:space="preserve"> database is not correct. So you want to set the publisher information for the first 200 issues of </w:t>
+        <w:t xml:space="preserve"> books. Or you scraped your data from Comic Vine (using the excellent ComicVine Scraper) and discover that some of the information in the ComicVine database is not correct. So you want to set the publisher information for the first 200 issues of </w:t>
       </w:r>
       <w:r>
         <w:rPr>
@@ -1570,15 +1572,13 @@
         </w:rPr>
         <w:t xml:space="preserve">Walt </w:t>
       </w:r>
-      <w:proofErr w:type="spellStart"/>
       <w:r>
         <w:rPr>
           <w:i/>
           <w:lang w:val="en-US"/>
         </w:rPr>
-        <w:t>Disneys</w:t>
-      </w:r>
-      <w:proofErr w:type="spellEnd"/>
+        <w:t>Disney’s</w:t>
+      </w:r>
       <w:r>
         <w:rPr>
           <w:i/>
@@ -1637,35 +1637,7 @@
         <w:rPr>
           <w:lang w:val="en-US"/>
         </w:rPr>
-        <w:t xml:space="preserve">. In </w:t>
-      </w:r>
-      <w:proofErr w:type="spellStart"/>
-      <w:r>
-        <w:rPr>
-          <w:lang w:val="en-US"/>
-        </w:rPr>
-        <w:t>ComicRack</w:t>
-      </w:r>
-      <w:proofErr w:type="spellEnd"/>
-      <w:r>
-        <w:rPr>
-          <w:lang w:val="en-US"/>
-        </w:rPr>
-        <w:t xml:space="preserve"> then select “Edit -&gt; Preferences -&gt; Scripts”. Click on “Install” and select the file you just downloaded. You have to restart </w:t>
-      </w:r>
-      <w:proofErr w:type="spellStart"/>
-      <w:r>
-        <w:rPr>
-          <w:lang w:val="en-US"/>
-        </w:rPr>
-        <w:t>ComicRack</w:t>
-      </w:r>
-      <w:proofErr w:type="spellEnd"/>
-      <w:r>
-        <w:rPr>
-          <w:lang w:val="en-US"/>
-        </w:rPr>
-        <w:t xml:space="preserve"> afterwards.</w:t>
+        <w:t>. In ComicRack then select “Edit -&gt; Preferences -&gt; Scripts”. Click on “Install” and select the file you just downloaded. You have to restart ComicRack afterwards.</w:t>
       </w:r>
     </w:p>
     <w:p>
@@ -1796,21 +1768,7 @@
         <w:rPr>
           <w:lang w:val="en-US"/>
         </w:rPr>
-        <w:t xml:space="preserve">Before you run the Data Manager for the first time you have to define your rules. Start the Data Manager from the context menu in the library browser or from the toolbar in </w:t>
-      </w:r>
-      <w:proofErr w:type="spellStart"/>
-      <w:r>
-        <w:rPr>
-          <w:lang w:val="en-US"/>
-        </w:rPr>
-        <w:t>ComicRack</w:t>
-      </w:r>
-      <w:proofErr w:type="spellEnd"/>
-      <w:r>
-        <w:rPr>
-          <w:lang w:val="en-US"/>
-        </w:rPr>
-        <w:t xml:space="preserve"> (the icon of the Data Manager is the yellow square on</w:t>
+        <w:t>Before you run the Data Manager for the first time you have to define your rules. Start the Data Manager from the context menu in the library browser or from the toolbar in ComicRack (the icon of the Data Manager is the yellow square on</w:t>
       </w:r>
       <w:r>
         <w:rPr>
@@ -1826,6 +1784,98 @@
       </w:r>
     </w:p>
     <w:p>
+      <w:r>
+        <w:rPr>
+          <w:noProof/>
+        </w:rPr>
+        <mc:AlternateContent>
+          <mc:Choice Requires="wps">
+            <w:drawing>
+              <wp:anchor distT="0" distB="0" distL="114300" distR="114300" simplePos="0" relativeHeight="251659264" behindDoc="0" locked="0" layoutInCell="1" allowOverlap="1">
+                <wp:simplePos x="0" y="0"/>
+                <wp:positionH relativeFrom="column">
+                  <wp:posOffset>1273615</wp:posOffset>
+                </wp:positionH>
+                <wp:positionV relativeFrom="paragraph">
+                  <wp:posOffset>221321</wp:posOffset>
+                </wp:positionV>
+                <wp:extent cx="468923" cy="234462"/>
+                <wp:effectExtent l="19050" t="95250" r="0" b="70485"/>
+                <wp:wrapNone/>
+                <wp:docPr id="11" name="Pfeil nach rechts 11"/>
+                <wp:cNvGraphicFramePr/>
+                <a:graphic xmlns:a="http://schemas.openxmlformats.org/drawingml/2006/main">
+                  <a:graphicData uri="http://schemas.microsoft.com/office/word/2010/wordprocessingShape">
+                    <wps:wsp>
+                      <wps:cNvSpPr/>
+                      <wps:spPr>
+                        <a:xfrm rot="2329619">
+                          <a:off x="0" y="0"/>
+                          <a:ext cx="468923" cy="234462"/>
+                        </a:xfrm>
+                        <a:prstGeom prst="rightArrow">
+                          <a:avLst/>
+                        </a:prstGeom>
+                        <a:solidFill>
+                          <a:srgbClr val="FFFF00"/>
+                        </a:solidFill>
+                        <a:ln>
+                          <a:solidFill>
+                            <a:srgbClr val="FF0000"/>
+                          </a:solidFill>
+                        </a:ln>
+                      </wps:spPr>
+                      <wps:style>
+                        <a:lnRef idx="2">
+                          <a:schemeClr val="accent1">
+                            <a:shade val="50000"/>
+                          </a:schemeClr>
+                        </a:lnRef>
+                        <a:fillRef idx="1">
+                          <a:schemeClr val="accent1"/>
+                        </a:fillRef>
+                        <a:effectRef idx="0">
+                          <a:schemeClr val="accent1"/>
+                        </a:effectRef>
+                        <a:fontRef idx="minor">
+                          <a:schemeClr val="lt1"/>
+                        </a:fontRef>
+                      </wps:style>
+                      <wps:bodyPr rot="0" spcFirstLastPara="0" vertOverflow="overflow" horzOverflow="overflow" vert="horz" wrap="square" lIns="91440" tIns="45720" rIns="91440" bIns="45720" numCol="1" spcCol="0" rtlCol="0" fromWordArt="0" anchor="ctr" anchorCtr="0" forceAA="0" compatLnSpc="1">
+                        <a:prstTxWarp prst="textNoShape">
+                          <a:avLst/>
+                        </a:prstTxWarp>
+                        <a:noAutofit/>
+                      </wps:bodyPr>
+                    </wps:wsp>
+                  </a:graphicData>
+                </a:graphic>
+              </wp:anchor>
+            </w:drawing>
+          </mc:Choice>
+          <mc:Fallback>
+            <w:pict>
+              <v:shapetype id="_x0000_t13" coordsize="21600,21600" o:spt="13" adj="16200,5400" path="m@0,l@0@1,0@1,0@2@0@2@0,21600,21600,10800xe">
+                <v:stroke joinstyle="miter"/>
+                <v:formulas>
+                  <v:f eqn="val #0"/>
+                  <v:f eqn="val #1"/>
+                  <v:f eqn="sum height 0 #1"/>
+                  <v:f eqn="sum 10800 0 #1"/>
+                  <v:f eqn="sum width 0 #0"/>
+                  <v:f eqn="prod @4 @3 10800"/>
+                  <v:f eqn="sum width 0 @5"/>
+                </v:formulas>
+                <v:path o:connecttype="custom" o:connectlocs="@0,0;0,10800;@0,21600;21600,10800" o:connectangles="270,180,90,0" textboxrect="0,@1,@6,@2"/>
+                <v:handles>
+                  <v:h position="#0,#1" xrange="0,21600" yrange="0,10800"/>
+                </v:handles>
+              </v:shapetype>
+              <v:shape id="Pfeil nach rechts 11" o:spid="_x0000_s1026" type="#_x0000_t13" style="position:absolute;margin-left:100.3pt;margin-top:17.45pt;width:36.9pt;height:18.45pt;rotation:2544565fd;z-index:251659264;visibility:visible;mso-wrap-style:square;mso-wrap-distance-left:9pt;mso-wrap-distance-top:0;mso-wrap-distance-right:9pt;mso-wrap-distance-bottom:0;mso-position-horizontal:absolute;mso-position-horizontal-relative:text;mso-position-vertical:absolute;mso-position-vertical-relative:text;v-text-anchor:middle" o:gfxdata="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" fillcolor="yellow" strokecolor="red" strokeweight="2pt"/>
+            </w:pict>
+          </mc:Fallback>
+        </mc:AlternateContent>
+      </w:r>
       <w:r>
         <w:rPr>
           <w:noProof/>
@@ -1893,8 +1943,84 @@
         <w:rPr>
           <w:noProof/>
         </w:rPr>
+        <mc:AlternateContent>
+          <mc:Choice Requires="wps">
+            <w:drawing>
+              <wp:anchor distT="0" distB="0" distL="114300" distR="114300" simplePos="0" relativeHeight="251661312" behindDoc="0" locked="0" layoutInCell="1" allowOverlap="1" wp14:anchorId="2780B429" wp14:editId="0F8C4D9B">
+                <wp:simplePos x="0" y="0"/>
+                <wp:positionH relativeFrom="column">
+                  <wp:posOffset>2140170</wp:posOffset>
+                </wp:positionH>
+                <wp:positionV relativeFrom="paragraph">
+                  <wp:posOffset>1021446</wp:posOffset>
+                </wp:positionV>
+                <wp:extent cx="468923" cy="234462"/>
+                <wp:effectExtent l="79057" t="0" r="105728" b="0"/>
+                <wp:wrapNone/>
+                <wp:docPr id="12" name="Pfeil nach rechts 12"/>
+                <wp:cNvGraphicFramePr/>
+                <a:graphic xmlns:a="http://schemas.openxmlformats.org/drawingml/2006/main">
+                  <a:graphicData uri="http://schemas.microsoft.com/office/word/2010/wordprocessingShape">
+                    <wps:wsp>
+                      <wps:cNvSpPr/>
+                      <wps:spPr>
+                        <a:xfrm rot="7931061">
+                          <a:off x="0" y="0"/>
+                          <a:ext cx="468923" cy="234462"/>
+                        </a:xfrm>
+                        <a:prstGeom prst="rightArrow">
+                          <a:avLst/>
+                        </a:prstGeom>
+                        <a:solidFill>
+                          <a:srgbClr val="FFFF00"/>
+                        </a:solidFill>
+                        <a:ln>
+                          <a:solidFill>
+                            <a:srgbClr val="FF0000"/>
+                          </a:solidFill>
+                        </a:ln>
+                      </wps:spPr>
+                      <wps:style>
+                        <a:lnRef idx="2">
+                          <a:schemeClr val="accent1">
+                            <a:shade val="50000"/>
+                          </a:schemeClr>
+                        </a:lnRef>
+                        <a:fillRef idx="1">
+                          <a:schemeClr val="accent1"/>
+                        </a:fillRef>
+                        <a:effectRef idx="0">
+                          <a:schemeClr val="accent1"/>
+                        </a:effectRef>
+                        <a:fontRef idx="minor">
+                          <a:schemeClr val="lt1"/>
+                        </a:fontRef>
+                      </wps:style>
+                      <wps:bodyPr rot="0" spcFirstLastPara="0" vertOverflow="overflow" horzOverflow="overflow" vert="horz" wrap="square" lIns="91440" tIns="45720" rIns="91440" bIns="45720" numCol="1" spcCol="0" rtlCol="0" fromWordArt="0" anchor="ctr" anchorCtr="0" forceAA="0" compatLnSpc="1">
+                        <a:prstTxWarp prst="textNoShape">
+                          <a:avLst/>
+                        </a:prstTxWarp>
+                        <a:noAutofit/>
+                      </wps:bodyPr>
+                    </wps:wsp>
+                  </a:graphicData>
+                </a:graphic>
+              </wp:anchor>
+            </w:drawing>
+          </mc:Choice>
+          <mc:Fallback>
+            <w:pict>
+              <v:shape id="Pfeil nach rechts 12" o:spid="_x0000_s1026" type="#_x0000_t13" style="position:absolute;margin-left:168.5pt;margin-top:80.45pt;width:36.9pt;height:18.45pt;rotation:8662834fd;z-index:251661312;visibility:visible;mso-wrap-style:square;mso-wrap-distance-left:9pt;mso-wrap-distance-top:0;mso-wrap-distance-right:9pt;mso-wrap-distance-bottom:0;mso-position-horizontal:absolute;mso-position-horizontal-relative:text;mso-position-vertical:absolute;mso-position-vertical-relative:text;v-text-anchor:middle" o:gfxdata="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" fillcolor="yellow" strokecolor="red" strokeweight="2pt"/>
+            </w:pict>
+          </mc:Fallback>
+        </mc:AlternateContent>
+      </w:r>
+      <w:r>
+        <w:rPr>
+          <w:noProof/>
+        </w:rPr>
         <w:drawing>
-          <wp:inline distT="0" distB="0" distL="0" distR="0" wp14:anchorId="7639FFDA" wp14:editId="2A19439C">
+          <wp:inline distT="0" distB="0" distL="0" distR="0" wp14:anchorId="0CA63952" wp14:editId="5FF1B017">
             <wp:extent cx="3267075" cy="1743075"/>
             <wp:effectExtent l="171450" t="171450" r="390525" b="371475"/>
             <wp:docPr id="8" name="image03.jpg"/>
@@ -2147,7 +2273,7 @@
           <w:noProof/>
         </w:rPr>
         <w:drawing>
-          <wp:inline distT="0" distB="0" distL="0" distR="0" wp14:anchorId="29608C09" wp14:editId="77E90D28">
+          <wp:inline distT="0" distB="0" distL="0" distR="0" wp14:anchorId="422300C5" wp14:editId="53E154D7">
             <wp:extent cx="3152775" cy="962025"/>
             <wp:effectExtent l="171450" t="171450" r="390525" b="371475"/>
             <wp:docPr id="4" name="image01.png"/>
@@ -2329,48 +2455,20 @@
         <w:rPr>
           <w:lang w:val="en-US"/>
         </w:rPr>
-        <w:t xml:space="preserve">After you edited the configuration you select the books that the script should handle in the </w:t>
-      </w:r>
-      <w:proofErr w:type="spellStart"/>
-      <w:r>
-        <w:rPr>
-          <w:lang w:val="en-US"/>
-        </w:rPr>
-        <w:t>ComicRack</w:t>
-      </w:r>
-      <w:proofErr w:type="spellEnd"/>
-      <w:r>
-        <w:rPr>
-          <w:lang w:val="en-US"/>
-        </w:rPr>
-        <w:t xml:space="preserve"> browser, right click and select Automation -&gt; Data Manager. That’s all.</w:t>
-      </w:r>
-    </w:p>
-    <w:p>
-      <w:pPr>
-        <w:rPr>
-          <w:lang w:val="en-US"/>
-        </w:rPr>
-      </w:pPr>
-      <w:r>
-        <w:rPr>
-          <w:lang w:val="en-US"/>
-        </w:rPr>
-        <w:t xml:space="preserve">You can also use the icon in the </w:t>
-      </w:r>
-      <w:proofErr w:type="spellStart"/>
-      <w:r>
-        <w:rPr>
-          <w:lang w:val="en-US"/>
-        </w:rPr>
-        <w:t>ComicRack</w:t>
-      </w:r>
-      <w:proofErr w:type="spellEnd"/>
-      <w:r>
-        <w:rPr>
-          <w:lang w:val="en-US"/>
-        </w:rPr>
-        <w:t xml:space="preserve"> toolbar (it is the square yellow symbol with a black flash):</w:t>
+        <w:t>After you edited the configuration you select the books that the script should handle in the ComicRack browser, right click and select Automation -&gt; Data Manager. That’s all.</w:t>
+      </w:r>
+    </w:p>
+    <w:p>
+      <w:pPr>
+        <w:rPr>
+          <w:lang w:val="en-US"/>
+        </w:rPr>
+      </w:pPr>
+      <w:r>
+        <w:rPr>
+          <w:lang w:val="en-US"/>
+        </w:rPr>
+        <w:t>You can also use the icon in the ComicRack toolbar (it is the square yellow symbol with a black flash):</w:t>
       </w:r>
     </w:p>
     <w:p>
@@ -2378,8 +2476,160 @@
         <w:rPr>
           <w:noProof/>
         </w:rPr>
+        <mc:AlternateContent>
+          <mc:Choice Requires="wps">
+            <w:drawing>
+              <wp:anchor distT="0" distB="0" distL="114300" distR="114300" simplePos="0" relativeHeight="251669504" behindDoc="0" locked="0" layoutInCell="1" allowOverlap="1" wp14:anchorId="3829D0CA" wp14:editId="373B9EF7">
+                <wp:simplePos x="0" y="0"/>
+                <wp:positionH relativeFrom="column">
+                  <wp:posOffset>1316355</wp:posOffset>
+                </wp:positionH>
+                <wp:positionV relativeFrom="paragraph">
+                  <wp:posOffset>2632075</wp:posOffset>
+                </wp:positionV>
+                <wp:extent cx="468630" cy="234315"/>
+                <wp:effectExtent l="79057" t="35243" r="67628" b="10477"/>
+                <wp:wrapNone/>
+                <wp:docPr id="17" name="Pfeil nach rechts 17"/>
+                <wp:cNvGraphicFramePr/>
+                <a:graphic xmlns:a="http://schemas.openxmlformats.org/drawingml/2006/main">
+                  <a:graphicData uri="http://schemas.microsoft.com/office/word/2010/wordprocessingShape">
+                    <wps:wsp>
+                      <wps:cNvSpPr/>
+                      <wps:spPr>
+                        <a:xfrm rot="6929929">
+                          <a:off x="0" y="0"/>
+                          <a:ext cx="468630" cy="234315"/>
+                        </a:xfrm>
+                        <a:prstGeom prst="rightArrow">
+                          <a:avLst/>
+                        </a:prstGeom>
+                        <a:solidFill>
+                          <a:srgbClr val="FFFF00"/>
+                        </a:solidFill>
+                        <a:ln>
+                          <a:solidFill>
+                            <a:srgbClr val="FF0000"/>
+                          </a:solidFill>
+                        </a:ln>
+                      </wps:spPr>
+                      <wps:style>
+                        <a:lnRef idx="2">
+                          <a:schemeClr val="accent1">
+                            <a:shade val="50000"/>
+                          </a:schemeClr>
+                        </a:lnRef>
+                        <a:fillRef idx="1">
+                          <a:schemeClr val="accent1"/>
+                        </a:fillRef>
+                        <a:effectRef idx="0">
+                          <a:schemeClr val="accent1"/>
+                        </a:effectRef>
+                        <a:fontRef idx="minor">
+                          <a:schemeClr val="lt1"/>
+                        </a:fontRef>
+                      </wps:style>
+                      <wps:bodyPr rot="0" spcFirstLastPara="0" vertOverflow="overflow" horzOverflow="overflow" vert="horz" wrap="square" lIns="91440" tIns="45720" rIns="91440" bIns="45720" numCol="1" spcCol="0" rtlCol="0" fromWordArt="0" anchor="ctr" anchorCtr="0" forceAA="0" compatLnSpc="1">
+                        <a:prstTxWarp prst="textNoShape">
+                          <a:avLst/>
+                        </a:prstTxWarp>
+                        <a:noAutofit/>
+                      </wps:bodyPr>
+                    </wps:wsp>
+                  </a:graphicData>
+                </a:graphic>
+              </wp:anchor>
+            </w:drawing>
+          </mc:Choice>
+          <mc:Fallback>
+            <w:pict>
+              <v:shape id="Pfeil nach rechts 17" o:spid="_x0000_s1026" type="#_x0000_t13" style="position:absolute;margin-left:103.65pt;margin-top:207.25pt;width:36.9pt;height:18.45pt;rotation:7569330fd;z-index:251669504;visibility:visible;mso-wrap-style:square;mso-wrap-distance-left:9pt;mso-wrap-distance-top:0;mso-wrap-distance-right:9pt;mso-wrap-distance-bottom:0;mso-position-horizontal:absolute;mso-position-horizontal-relative:text;mso-position-vertical:absolute;mso-position-vertical-relative:text;v-text-anchor:middle" o:gfxdata="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" fillcolor="yellow" strokecolor="red" strokeweight="2pt"/>
+            </w:pict>
+          </mc:Fallback>
+        </mc:AlternateContent>
+      </w:r>
+      <w:r>
+        <w:rPr>
+          <w:noProof/>
+        </w:rPr>
+        <mc:AlternateContent>
+          <mc:Choice Requires="wps">
+            <w:drawing>
+              <wp:anchor distT="0" distB="0" distL="114300" distR="114300" simplePos="0" relativeHeight="251663360" behindDoc="0" locked="0" layoutInCell="1" allowOverlap="1" wp14:anchorId="2B3BF854" wp14:editId="36B27DCA">
+                <wp:simplePos x="0" y="0"/>
+                <wp:positionH relativeFrom="column">
+                  <wp:posOffset>1273174</wp:posOffset>
+                </wp:positionH>
+                <wp:positionV relativeFrom="paragraph">
+                  <wp:posOffset>291154</wp:posOffset>
+                </wp:positionV>
+                <wp:extent cx="468923" cy="234462"/>
+                <wp:effectExtent l="19050" t="95250" r="0" b="70485"/>
+                <wp:wrapNone/>
+                <wp:docPr id="13" name="Pfeil nach rechts 13"/>
+                <wp:cNvGraphicFramePr/>
+                <a:graphic xmlns:a="http://schemas.openxmlformats.org/drawingml/2006/main">
+                  <a:graphicData uri="http://schemas.microsoft.com/office/word/2010/wordprocessingShape">
+                    <wps:wsp>
+                      <wps:cNvSpPr/>
+                      <wps:spPr>
+                        <a:xfrm rot="2329619">
+                          <a:off x="0" y="0"/>
+                          <a:ext cx="468923" cy="234462"/>
+                        </a:xfrm>
+                        <a:prstGeom prst="rightArrow">
+                          <a:avLst/>
+                        </a:prstGeom>
+                        <a:solidFill>
+                          <a:srgbClr val="FFFF00"/>
+                        </a:solidFill>
+                        <a:ln>
+                          <a:solidFill>
+                            <a:srgbClr val="FF0000"/>
+                          </a:solidFill>
+                        </a:ln>
+                      </wps:spPr>
+                      <wps:style>
+                        <a:lnRef idx="2">
+                          <a:schemeClr val="accent1">
+                            <a:shade val="50000"/>
+                          </a:schemeClr>
+                        </a:lnRef>
+                        <a:fillRef idx="1">
+                          <a:schemeClr val="accent1"/>
+                        </a:fillRef>
+                        <a:effectRef idx="0">
+                          <a:schemeClr val="accent1"/>
+                        </a:effectRef>
+                        <a:fontRef idx="minor">
+                          <a:schemeClr val="lt1"/>
+                        </a:fontRef>
+                      </wps:style>
+                      <wps:bodyPr rot="0" spcFirstLastPara="0" vertOverflow="overflow" horzOverflow="overflow" vert="horz" wrap="square" lIns="91440" tIns="45720" rIns="91440" bIns="45720" numCol="1" spcCol="0" rtlCol="0" fromWordArt="0" anchor="ctr" anchorCtr="0" forceAA="0" compatLnSpc="1">
+                        <a:prstTxWarp prst="textNoShape">
+                          <a:avLst/>
+                        </a:prstTxWarp>
+                        <a:noAutofit/>
+                      </wps:bodyPr>
+                    </wps:wsp>
+                  </a:graphicData>
+                </a:graphic>
+              </wp:anchor>
+            </w:drawing>
+          </mc:Choice>
+          <mc:Fallback>
+            <w:pict>
+              <v:shape id="Pfeil nach rechts 13" o:spid="_x0000_s1026" type="#_x0000_t13" style="position:absolute;margin-left:100.25pt;margin-top:22.95pt;width:36.9pt;height:18.45pt;rotation:2544565fd;z-index:251663360;visibility:visible;mso-wrap-style:square;mso-wrap-distance-left:9pt;mso-wrap-distance-top:0;mso-wrap-distance-right:9pt;mso-wrap-distance-bottom:0;mso-position-horizontal:absolute;mso-position-horizontal-relative:text;mso-position-vertical:absolute;mso-position-vertical-relative:text;v-text-anchor:middle" o:gfxdata="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" fillcolor="yellow" strokecolor="red" strokeweight="2pt"/>
+            </w:pict>
+          </mc:Fallback>
+        </mc:AlternateContent>
+      </w:r>
+      <w:r>
+        <w:rPr>
+          <w:noProof/>
+        </w:rPr>
         <w:drawing>
-          <wp:inline distT="0" distB="0" distL="0" distR="0" wp14:anchorId="42AABA35" wp14:editId="2AB654B4">
+          <wp:inline distT="0" distB="0" distL="0" distR="0" wp14:anchorId="78908EF6" wp14:editId="5CC978BD">
             <wp:extent cx="3390900" cy="1085850"/>
             <wp:effectExtent l="171450" t="171450" r="381000" b="361950"/>
             <wp:docPr id="2" name="image00.jpg"/>
@@ -2422,18 +2672,119 @@
           </wp:inline>
         </w:drawing>
       </w:r>
-    </w:p>
-    <w:p>
-      <w:pPr>
-        <w:rPr>
-          <w:lang w:val="en-US"/>
-        </w:rPr>
-      </w:pPr>
-      <w:r>
-        <w:rPr>
-          <w:lang w:val="en-US"/>
-        </w:rPr>
-        <w:t xml:space="preserve">Once the Data Manager has finished its work it displays telling how many books were inspected. </w:t>
+      <w:r>
+        <w:rPr>
+          <w:noProof/>
+        </w:rPr>
+        <w:drawing>
+          <wp:inline distT="0" distB="0" distL="0" distR="0" wp14:anchorId="210959E8" wp14:editId="7ECAD705">
+            <wp:extent cx="3267075" cy="1743075"/>
+            <wp:effectExtent l="171450" t="171450" r="390525" b="371475"/>
+            <wp:docPr id="16" name="image03.jpg"/>
+            <wp:cNvGraphicFramePr/>
+            <a:graphic xmlns:a="http://schemas.openxmlformats.org/drawingml/2006/main">
+              <a:graphicData uri="http://schemas.openxmlformats.org/drawingml/2006/picture">
+                <pic:pic xmlns:pic="http://schemas.openxmlformats.org/drawingml/2006/picture">
+                  <pic:nvPicPr>
+                    <pic:cNvPr id="0" name="image03.jpg"/>
+                    <pic:cNvPicPr preferRelativeResize="0"/>
+                  </pic:nvPicPr>
+                  <pic:blipFill>
+                    <a:blip r:embed="rId11"/>
+                    <a:stretch>
+                      <a:fillRect/>
+                    </a:stretch>
+                  </pic:blipFill>
+                  <pic:spPr>
+                    <a:xfrm>
+                      <a:off x="0" y="0"/>
+                      <a:ext cx="3267075" cy="1743075"/>
+                    </a:xfrm>
+                    <a:prstGeom prst="rect">
+                      <a:avLst/>
+                    </a:prstGeom>
+                    <a:ln>
+                      <a:noFill/>
+                    </a:ln>
+                    <a:effectLst>
+                      <a:outerShdw blurRad="292100" dist="139700" dir="2700000" algn="tl" rotWithShape="0">
+                        <a:srgbClr val="333333">
+                          <a:alpha val="65000"/>
+                        </a:srgbClr>
+                      </a:outerShdw>
+                    </a:effectLst>
+                  </pic:spPr>
+                </pic:pic>
+              </a:graphicData>
+            </a:graphic>
+          </wp:inline>
+        </w:drawing>
+      </w:r>
+    </w:p>
+    <w:p>
+      <w:pPr>
+        <w:rPr>
+          <w:lang w:val="en-US"/>
+        </w:rPr>
+      </w:pPr>
+      <w:r>
+        <w:rPr>
+          <w:lang w:val="en-US"/>
+        </w:rPr>
+        <w:t xml:space="preserve">Click on „Run the </w:t>
+      </w:r>
+      <w:proofErr w:type="spellStart"/>
+      <w:r>
+        <w:rPr>
+          <w:lang w:val="en-US"/>
+        </w:rPr>
+        <w:t>DataMan</w:t>
+      </w:r>
+      <w:proofErr w:type="spellEnd"/>
+      <w:r>
+        <w:rPr>
+          <w:lang w:val="en-US"/>
+        </w:rPr>
+        <w:t>” and the Data Manager will edit the selected books in your library according your rules configuration.</w:t>
+      </w:r>
+    </w:p>
+    <w:p>
+      <w:pPr>
+        <w:keepNext/>
+        <w:rPr>
+          <w:lang w:val="en-US"/>
+        </w:rPr>
+      </w:pPr>
+      <w:r>
+        <w:rPr>
+          <w:lang w:val="en-US"/>
+        </w:rPr>
+        <w:lastRenderedPageBreak/>
+        <w:t xml:space="preserve">Once the Data Manager has finished its work it displays </w:t>
+      </w:r>
+      <w:r>
+        <w:rPr>
+          <w:lang w:val="en-US"/>
+        </w:rPr>
+        <w:t xml:space="preserve">a dialog </w:t>
+      </w:r>
+      <w:r>
+        <w:rPr>
+          <w:lang w:val="en-US"/>
+        </w:rPr>
+        <w:t>tellin</w:t>
+      </w:r>
+      <w:r>
+        <w:rPr>
+          <w:lang w:val="en-US"/>
+        </w:rPr>
+        <w:t>g how many books were inspected:</w:t>
+      </w:r>
+      <w:r>
+        <w:rPr>
+          <w:lang w:val="en-US"/>
+        </w:rPr>
+        <w:t xml:space="preserve"> </w:t>
       </w:r>
     </w:p>
     <w:p>
@@ -2497,7 +2848,6 @@
         <w:rPr>
           <w:lang w:val="en-US"/>
         </w:rPr>
-        <w:lastRenderedPageBreak/>
         <w:t xml:space="preserve">You may click on yes to take a further look what data was altered by the Data Manager. </w:t>
       </w:r>
       <w:r>
@@ -2575,48 +2925,20 @@
         <w:rPr>
           <w:lang w:val="en-US"/>
         </w:rPr>
-        <w:t xml:space="preserve">The script will only modify the books you have selected in the </w:t>
-      </w:r>
-      <w:proofErr w:type="spellStart"/>
-      <w:r>
-        <w:rPr>
-          <w:lang w:val="en-US"/>
-        </w:rPr>
-        <w:t>ComicRack</w:t>
-      </w:r>
-      <w:proofErr w:type="spellEnd"/>
-      <w:r>
-        <w:rPr>
-          <w:lang w:val="en-US"/>
-        </w:rPr>
-        <w:t xml:space="preserve"> browser. You don’t have to be afraid that it will affect your whole library. </w:t>
-      </w:r>
-    </w:p>
-    <w:p>
-      <w:pPr>
-        <w:rPr>
-          <w:lang w:val="en-US"/>
-        </w:rPr>
-      </w:pPr>
-      <w:r>
-        <w:rPr>
-          <w:lang w:val="en-US"/>
-        </w:rPr>
-        <w:t xml:space="preserve">Also: you can always roll back the modifications to your library done by this script by selecting the “Edit -&gt; Undo” command in </w:t>
-      </w:r>
-      <w:proofErr w:type="spellStart"/>
-      <w:r>
-        <w:rPr>
-          <w:lang w:val="en-US"/>
-        </w:rPr>
-        <w:t>ComicRack</w:t>
-      </w:r>
-      <w:proofErr w:type="spellEnd"/>
-      <w:r>
-        <w:rPr>
-          <w:lang w:val="en-US"/>
-        </w:rPr>
-        <w:t xml:space="preserve"> after you executed this script.</w:t>
+        <w:t xml:space="preserve">The script will only modify the books you have selected in the ComicRack browser. You don’t have to be afraid that it will affect your whole library. </w:t>
+      </w:r>
+    </w:p>
+    <w:p>
+      <w:pPr>
+        <w:rPr>
+          <w:lang w:val="en-US"/>
+        </w:rPr>
+      </w:pPr>
+      <w:r>
+        <w:rPr>
+          <w:lang w:val="en-US"/>
+        </w:rPr>
+        <w:t>Also: you can always roll back the modifications to your library done by this script by selecting the “Edit -&gt; Undo” command in ComicRack after you executed this script.</w:t>
       </w:r>
     </w:p>
     <w:p>
@@ -2631,12 +2953,14 @@
         <w:rPr>
           <w:lang w:val="en-US"/>
         </w:rPr>
+        <w:lastRenderedPageBreak/>
         <w:t>Syntax errors</w:t>
       </w:r>
       <w:bookmarkEnd w:id="17"/>
     </w:p>
     <w:p>
       <w:pPr>
+        <w:keepNext/>
         <w:rPr>
           <w:lang w:val="en-US"/>
         </w:rPr>
@@ -2653,8 +2977,84 @@
         <w:rPr>
           <w:noProof/>
         </w:rPr>
+        <mc:AlternateContent>
+          <mc:Choice Requires="wps">
+            <w:drawing>
+              <wp:anchor distT="0" distB="0" distL="114300" distR="114300" simplePos="0" relativeHeight="251665408" behindDoc="0" locked="0" layoutInCell="1" allowOverlap="1" wp14:anchorId="3585564C" wp14:editId="574C826A">
+                <wp:simplePos x="0" y="0"/>
+                <wp:positionH relativeFrom="column">
+                  <wp:posOffset>1191016</wp:posOffset>
+                </wp:positionH>
+                <wp:positionV relativeFrom="paragraph">
+                  <wp:posOffset>626354</wp:posOffset>
+                </wp:positionV>
+                <wp:extent cx="468923" cy="234462"/>
+                <wp:effectExtent l="0" t="76200" r="26670" b="70485"/>
+                <wp:wrapNone/>
+                <wp:docPr id="14" name="Pfeil nach rechts 14"/>
+                <wp:cNvGraphicFramePr/>
+                <a:graphic xmlns:a="http://schemas.openxmlformats.org/drawingml/2006/main">
+                  <a:graphicData uri="http://schemas.microsoft.com/office/word/2010/wordprocessingShape">
+                    <wps:wsp>
+                      <wps:cNvSpPr/>
+                      <wps:spPr>
+                        <a:xfrm rot="9119045">
+                          <a:off x="0" y="0"/>
+                          <a:ext cx="468923" cy="234462"/>
+                        </a:xfrm>
+                        <a:prstGeom prst="rightArrow">
+                          <a:avLst/>
+                        </a:prstGeom>
+                        <a:solidFill>
+                          <a:srgbClr val="FFFF00"/>
+                        </a:solidFill>
+                        <a:ln>
+                          <a:solidFill>
+                            <a:srgbClr val="FF0000"/>
+                          </a:solidFill>
+                        </a:ln>
+                      </wps:spPr>
+                      <wps:style>
+                        <a:lnRef idx="2">
+                          <a:schemeClr val="accent1">
+                            <a:shade val="50000"/>
+                          </a:schemeClr>
+                        </a:lnRef>
+                        <a:fillRef idx="1">
+                          <a:schemeClr val="accent1"/>
+                        </a:fillRef>
+                        <a:effectRef idx="0">
+                          <a:schemeClr val="accent1"/>
+                        </a:effectRef>
+                        <a:fontRef idx="minor">
+                          <a:schemeClr val="lt1"/>
+                        </a:fontRef>
+                      </wps:style>
+                      <wps:bodyPr rot="0" spcFirstLastPara="0" vertOverflow="overflow" horzOverflow="overflow" vert="horz" wrap="square" lIns="91440" tIns="45720" rIns="91440" bIns="45720" numCol="1" spcCol="0" rtlCol="0" fromWordArt="0" anchor="ctr" anchorCtr="0" forceAA="0" compatLnSpc="1">
+                        <a:prstTxWarp prst="textNoShape">
+                          <a:avLst/>
+                        </a:prstTxWarp>
+                        <a:noAutofit/>
+                      </wps:bodyPr>
+                    </wps:wsp>
+                  </a:graphicData>
+                </a:graphic>
+              </wp:anchor>
+            </w:drawing>
+          </mc:Choice>
+          <mc:Fallback>
+            <w:pict>
+              <v:shape id="Pfeil nach rechts 14" o:spid="_x0000_s1026" type="#_x0000_t13" style="position:absolute;margin-left:93.8pt;margin-top:49.3pt;width:36.9pt;height:18.45pt;rotation:9960429fd;z-index:251665408;visibility:visible;mso-wrap-style:square;mso-wrap-distance-left:9pt;mso-wrap-distance-top:0;mso-wrap-distance-right:9pt;mso-wrap-distance-bottom:0;mso-position-horizontal:absolute;mso-position-horizontal-relative:text;mso-position-vertical:absolute;mso-position-vertical-relative:text;v-text-anchor:middle" o:gfxdata="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" fillcolor="yellow" strokecolor="red" strokeweight="2pt"/>
+            </w:pict>
+          </mc:Fallback>
+        </mc:AlternateContent>
+      </w:r>
+      <w:r>
+        <w:rPr>
+          <w:noProof/>
+        </w:rPr>
         <w:drawing>
-          <wp:inline distT="0" distB="0" distL="0" distR="0" wp14:anchorId="7CE35788" wp14:editId="38A1E801">
+          <wp:inline distT="0" distB="0" distL="0" distR="0" wp14:anchorId="4D119C35" wp14:editId="37A28242">
             <wp:extent cx="4429125" cy="2095500"/>
             <wp:effectExtent l="171450" t="171450" r="390525" b="361950"/>
             <wp:docPr id="5" name="image08.jpg"/>
@@ -2722,7 +3122,6 @@
         <w:rPr>
           <w:lang w:val="en-US"/>
         </w:rPr>
-        <w:lastRenderedPageBreak/>
         <w:t>To make it easier to find th</w:t>
       </w:r>
       <w:r>
@@ -2748,8 +3147,84 @@
         <w:rPr>
           <w:noProof/>
         </w:rPr>
+        <mc:AlternateContent>
+          <mc:Choice Requires="wps">
+            <w:drawing>
+              <wp:anchor distT="0" distB="0" distL="114300" distR="114300" simplePos="0" relativeHeight="251667456" behindDoc="0" locked="0" layoutInCell="1" allowOverlap="1" wp14:anchorId="3585564C" wp14:editId="574C826A">
+                <wp:simplePos x="0" y="0"/>
+                <wp:positionH relativeFrom="column">
+                  <wp:posOffset>1009406</wp:posOffset>
+                </wp:positionH>
+                <wp:positionV relativeFrom="paragraph">
+                  <wp:posOffset>1167814</wp:posOffset>
+                </wp:positionV>
+                <wp:extent cx="468923" cy="234462"/>
+                <wp:effectExtent l="0" t="76200" r="26670" b="70485"/>
+                <wp:wrapNone/>
+                <wp:docPr id="15" name="Pfeil nach rechts 15"/>
+                <wp:cNvGraphicFramePr/>
+                <a:graphic xmlns:a="http://schemas.openxmlformats.org/drawingml/2006/main">
+                  <a:graphicData uri="http://schemas.microsoft.com/office/word/2010/wordprocessingShape">
+                    <wps:wsp>
+                      <wps:cNvSpPr/>
+                      <wps:spPr>
+                        <a:xfrm rot="9039155">
+                          <a:off x="0" y="0"/>
+                          <a:ext cx="468923" cy="234462"/>
+                        </a:xfrm>
+                        <a:prstGeom prst="rightArrow">
+                          <a:avLst/>
+                        </a:prstGeom>
+                        <a:solidFill>
+                          <a:srgbClr val="FFFF00"/>
+                        </a:solidFill>
+                        <a:ln>
+                          <a:solidFill>
+                            <a:srgbClr val="FF0000"/>
+                          </a:solidFill>
+                        </a:ln>
+                      </wps:spPr>
+                      <wps:style>
+                        <a:lnRef idx="2">
+                          <a:schemeClr val="accent1">
+                            <a:shade val="50000"/>
+                          </a:schemeClr>
+                        </a:lnRef>
+                        <a:fillRef idx="1">
+                          <a:schemeClr val="accent1"/>
+                        </a:fillRef>
+                        <a:effectRef idx="0">
+                          <a:schemeClr val="accent1"/>
+                        </a:effectRef>
+                        <a:fontRef idx="minor">
+                          <a:schemeClr val="lt1"/>
+                        </a:fontRef>
+                      </wps:style>
+                      <wps:bodyPr rot="0" spcFirstLastPara="0" vertOverflow="overflow" horzOverflow="overflow" vert="horz" wrap="square" lIns="91440" tIns="45720" rIns="91440" bIns="45720" numCol="1" spcCol="0" rtlCol="0" fromWordArt="0" anchor="ctr" anchorCtr="0" forceAA="0" compatLnSpc="1">
+                        <a:prstTxWarp prst="textNoShape">
+                          <a:avLst/>
+                        </a:prstTxWarp>
+                        <a:noAutofit/>
+                      </wps:bodyPr>
+                    </wps:wsp>
+                  </a:graphicData>
+                </a:graphic>
+              </wp:anchor>
+            </w:drawing>
+          </mc:Choice>
+          <mc:Fallback>
+            <w:pict>
+              <v:shape id="Pfeil nach rechts 15" o:spid="_x0000_s1026" type="#_x0000_t13" style="position:absolute;margin-left:79.5pt;margin-top:91.95pt;width:36.9pt;height:18.45pt;rotation:9873168fd;z-index:251667456;visibility:visible;mso-wrap-style:square;mso-wrap-distance-left:9pt;mso-wrap-distance-top:0;mso-wrap-distance-right:9pt;mso-wrap-distance-bottom:0;mso-position-horizontal:absolute;mso-position-horizontal-relative:text;mso-position-vertical:absolute;mso-position-vertical-relative:text;v-text-anchor:middle" o:gfxdata="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" fillcolor="yellow" strokecolor="red" strokeweight="2pt"/>
+            </w:pict>
+          </mc:Fallback>
+        </mc:AlternateContent>
+      </w:r>
+      <w:r>
+        <w:rPr>
+          <w:noProof/>
+        </w:rPr>
         <w:drawing>
-          <wp:inline distT="0" distB="0" distL="0" distR="0" wp14:anchorId="4BD0F666" wp14:editId="2A89785B">
+          <wp:inline distT="0" distB="0" distL="0" distR="0" wp14:anchorId="7834686C" wp14:editId="0D96FD49">
             <wp:extent cx="3209925" cy="1685925"/>
             <wp:effectExtent l="171450" t="171450" r="390525" b="371475"/>
             <wp:docPr id="10" name="image04.png"/>
@@ -2818,21 +3293,7 @@
           <w:lang w:val="en-US"/>
         </w:rPr>
         <w:lastRenderedPageBreak/>
-        <w:t xml:space="preserve">Why you should run the </w:t>
-      </w:r>
-      <w:proofErr w:type="spellStart"/>
-      <w:r>
-        <w:rPr>
-          <w:lang w:val="en-US"/>
-        </w:rPr>
-        <w:t>ComicVine</w:t>
-      </w:r>
-      <w:proofErr w:type="spellEnd"/>
-      <w:r>
-        <w:rPr>
-          <w:lang w:val="en-US"/>
-        </w:rPr>
-        <w:t xml:space="preserve"> Scraper before the Data Manager</w:t>
+        <w:t>Why you should run the ComicVine Scraper before the Data Manager</w:t>
       </w:r>
       <w:bookmarkEnd w:id="18"/>
     </w:p>
@@ -2858,21 +3319,31 @@
         <w:rPr>
           <w:lang w:val="en-US"/>
         </w:rPr>
-        <w:t xml:space="preserve">on books that have not been scraped by the </w:t>
-      </w:r>
-      <w:proofErr w:type="spellStart"/>
-      <w:r>
-        <w:rPr>
-          <w:lang w:val="en-US"/>
-        </w:rPr>
-        <w:t>ComicVine</w:t>
-      </w:r>
-      <w:proofErr w:type="spellEnd"/>
-      <w:r>
-        <w:rPr>
-          <w:lang w:val="en-US"/>
-        </w:rPr>
-        <w:t xml:space="preserve"> scraper or have uncommitted values (so-called Shadow values). So it </w:t>
+        <w:t xml:space="preserve">on books that have not been scraped by the ComicVine scraper or have uncommitted values (so-called </w:t>
+      </w:r>
+      <w:r>
+        <w:rPr>
+          <w:lang w:val="en-US"/>
+        </w:rPr>
+        <w:t>“</w:t>
+      </w:r>
+      <w:r>
+        <w:rPr>
+          <w:lang w:val="en-US"/>
+        </w:rPr>
+        <w:t>Shadow values</w:t>
+      </w:r>
+      <w:r>
+        <w:rPr>
+          <w:lang w:val="en-US"/>
+        </w:rPr>
+        <w:t>”</w:t>
+      </w:r>
+      <w:r>
+        <w:rPr>
+          <w:lang w:val="en-US"/>
+        </w:rPr>
+        <w:t xml:space="preserve">). So it </w:t>
       </w:r>
       <w:r>
         <w:rPr>
@@ -2884,7 +3355,13 @@
         <w:rPr>
           <w:lang w:val="en-US"/>
         </w:rPr>
-        <w:t xml:space="preserve">necessary to scrape the books first and afterwards additionally select “Automation -&gt; Commit proposed values”. </w:t>
+        <w:t>highly recommended</w:t>
+      </w:r>
+      <w:r>
+        <w:rPr>
+          <w:lang w:val="en-US"/>
+        </w:rPr>
+        <w:t xml:space="preserve"> to scrape the books first and afterwards additionally select “Automation -&gt; Commit proposed values”. </w:t>
       </w:r>
     </w:p>
     <w:p>
@@ -2923,21 +3400,7 @@
         <w:rPr>
           <w:lang w:val="en-US"/>
         </w:rPr>
-        <w:t xml:space="preserve">er. A good rule is to run the standard </w:t>
-      </w:r>
-      <w:proofErr w:type="spellStart"/>
-      <w:r>
-        <w:rPr>
-          <w:lang w:val="en-US"/>
-        </w:rPr>
-        <w:t>ComicRack</w:t>
-      </w:r>
-      <w:proofErr w:type="spellEnd"/>
-      <w:r>
-        <w:rPr>
-          <w:lang w:val="en-US"/>
-        </w:rPr>
-        <w:t xml:space="preserve"> plugins in this order:</w:t>
+        <w:t>er. A good rule is to run the standard ComicRack plugins in this order:</w:t>
       </w:r>
     </w:p>
     <w:p>
@@ -3775,6 +4238,8 @@
             <w:r>
               <w:t>Example</w:t>
             </w:r>
+            <w:bookmarkStart w:id="36" w:name="_GoBack"/>
+            <w:bookmarkEnd w:id="36"/>
           </w:p>
         </w:tc>
       </w:tr>
@@ -3837,16 +4302,44 @@
             <w:pPr>
               <w:spacing w:line="240" w:lineRule="auto"/>
               <w:rPr>
-                <w:lang w:val="en-US"/>
-              </w:rPr>
-            </w:pPr>
-            <w:r>
-              <w:rPr>
                 <w:rFonts w:ascii="Courier New" w:eastAsia="Courier New" w:hAnsi="Courier New" w:cs="Courier New"/>
                 <w:sz w:val="18"/>
                 <w:lang w:val="en-US"/>
               </w:rPr>
-              <w:t xml:space="preserve">&lt;&lt;Number:Range:1,10&gt;&gt; </w:t>
+            </w:pPr>
+            <w:r>
+              <w:rPr>
+                <w:rFonts w:ascii="Courier New" w:eastAsia="Courier New" w:hAnsi="Courier New" w:cs="Courier New"/>
+                <w:sz w:val="18"/>
+                <w:lang w:val="en-US"/>
+              </w:rPr>
+              <w:t>&lt;&lt;Number</w:t>
+            </w:r>
+            <w:proofErr w:type="gramStart"/>
+            <w:r>
+              <w:rPr>
+                <w:rFonts w:ascii="Courier New" w:eastAsia="Courier New" w:hAnsi="Courier New" w:cs="Courier New"/>
+                <w:sz w:val="18"/>
+                <w:lang w:val="en-US"/>
+              </w:rPr>
+              <w:t>:Range:1,10</w:t>
+            </w:r>
+            <w:proofErr w:type="gramEnd"/>
+            <w:r>
+              <w:rPr>
+                <w:rFonts w:ascii="Courier New" w:eastAsia="Courier New" w:hAnsi="Courier New" w:cs="Courier New"/>
+                <w:sz w:val="18"/>
+                <w:lang w:val="en-US"/>
+              </w:rPr>
+              <w:t xml:space="preserve">&gt;&gt; </w:t>
+            </w:r>
+            <w:r>
+              <w:rPr>
+                <w:rFonts w:ascii="Courier New" w:eastAsia="Courier New" w:hAnsi="Courier New" w:cs="Courier New"/>
+                <w:sz w:val="18"/>
+                <w:lang w:val="en-US"/>
+              </w:rPr>
+              <w:br/>
             </w:r>
             <w:r>
               <w:rPr>
@@ -3925,16 +4418,34 @@
                 <w:sz w:val="18"/>
                 <w:lang w:val="en-US"/>
               </w:rPr>
-              <w:t>&lt;&lt;Publisher.Not:Marvel&gt;&gt;</w:t>
-            </w:r>
-          </w:p>
-          <w:p>
-            <w:pPr>
-              <w:spacing w:line="240" w:lineRule="auto"/>
-              <w:rPr>
-                <w:lang w:val="en-US"/>
-              </w:rPr>
-            </w:pPr>
+              <w:t>&lt;&lt;</w:t>
+            </w:r>
+            <w:proofErr w:type="spellStart"/>
+            <w:r>
+              <w:rPr>
+                <w:rFonts w:ascii="Courier New" w:eastAsia="Courier New" w:hAnsi="Courier New" w:cs="Courier New"/>
+                <w:sz w:val="18"/>
+                <w:lang w:val="en-US"/>
+              </w:rPr>
+              <w:t>Publisher.Not:Marvel</w:t>
+            </w:r>
+            <w:proofErr w:type="spellEnd"/>
+            <w:r>
+              <w:rPr>
+                <w:rFonts w:ascii="Courier New" w:eastAsia="Courier New" w:hAnsi="Courier New" w:cs="Courier New"/>
+                <w:sz w:val="18"/>
+                <w:lang w:val="en-US"/>
+              </w:rPr>
+              <w:t>&gt;&gt;</w:t>
+            </w:r>
+            <w:r>
+              <w:rPr>
+                <w:rFonts w:ascii="Courier New" w:eastAsia="Courier New" w:hAnsi="Courier New" w:cs="Courier New"/>
+                <w:sz w:val="18"/>
+                <w:lang w:val="en-US"/>
+              </w:rPr>
+              <w:br/>
+            </w:r>
             <w:r>
               <w:rPr>
                 <w:lang w:val="en-US"/>
@@ -4014,7 +4525,39 @@
                 <w:sz w:val="18"/>
                 <w:lang w:val="en-US"/>
               </w:rPr>
-              <w:t xml:space="preserve">&lt;&lt;Series.Contains:Batman&gt;&gt; </w:t>
+              <w:t>&lt;&lt;</w:t>
+            </w:r>
+            <w:proofErr w:type="spellStart"/>
+            <w:r>
+              <w:rPr>
+                <w:rFonts w:ascii="Courier New" w:eastAsia="Courier New" w:hAnsi="Courier New" w:cs="Courier New"/>
+                <w:sz w:val="18"/>
+                <w:lang w:val="en-US"/>
+              </w:rPr>
+              <w:t>Series.Contains:Batman</w:t>
+            </w:r>
+            <w:proofErr w:type="spellEnd"/>
+            <w:r>
+              <w:rPr>
+                <w:rFonts w:ascii="Courier New" w:eastAsia="Courier New" w:hAnsi="Courier New" w:cs="Courier New"/>
+                <w:sz w:val="18"/>
+                <w:lang w:val="en-US"/>
+              </w:rPr>
+              <w:t>&gt;&gt;</w:t>
+            </w:r>
+            <w:r>
+              <w:rPr>
+                <w:rFonts w:ascii="Courier New" w:eastAsia="Courier New" w:hAnsi="Courier New" w:cs="Courier New"/>
+                <w:sz w:val="18"/>
+                <w:lang w:val="en-US"/>
+              </w:rPr>
+              <w:br/>
+            </w:r>
+            <w:r>
+              <w:rPr>
+                <w:lang w:val="en-US"/>
+              </w:rPr>
+              <w:t>Selects all books where the series contains the word ‘Batman’</w:t>
             </w:r>
           </w:p>
           <w:p>
@@ -4026,54 +4569,38 @@
             </w:pPr>
             <w:r>
               <w:rPr>
-                <w:lang w:val="en-US"/>
-              </w:rPr>
-              <w:t>Selects all books where the series contains the word ‘Batman’</w:t>
-            </w:r>
-          </w:p>
-          <w:p>
-            <w:pPr>
-              <w:spacing w:line="240" w:lineRule="auto"/>
-              <w:rPr>
                 <w:rFonts w:ascii="Courier New" w:eastAsia="Courier New" w:hAnsi="Courier New" w:cs="Courier New"/>
                 <w:sz w:val="18"/>
                 <w:lang w:val="en-US"/>
               </w:rPr>
-            </w:pPr>
+              <w:t>&lt;&lt;</w:t>
+            </w:r>
+            <w:proofErr w:type="spellStart"/>
             <w:r>
               <w:rPr>
                 <w:rFonts w:ascii="Courier New" w:eastAsia="Courier New" w:hAnsi="Courier New" w:cs="Courier New"/>
                 <w:sz w:val="18"/>
                 <w:lang w:val="en-US"/>
               </w:rPr>
-              <w:t>&lt;&lt;</w:t>
-            </w:r>
-            <w:proofErr w:type="spellStart"/>
+              <w:t>Series.Contains:Batman</w:t>
+            </w:r>
+            <w:proofErr w:type="spellEnd"/>
             <w:r>
               <w:rPr>
                 <w:rFonts w:ascii="Courier New" w:eastAsia="Courier New" w:hAnsi="Courier New" w:cs="Courier New"/>
                 <w:sz w:val="18"/>
                 <w:lang w:val="en-US"/>
               </w:rPr>
-              <w:t>Series.Contains:Batman</w:t>
-            </w:r>
-            <w:proofErr w:type="spellEnd"/>
+              <w:t xml:space="preserve"> Robin&gt;&gt;</w:t>
+            </w:r>
             <w:r>
               <w:rPr>
                 <w:rFonts w:ascii="Courier New" w:eastAsia="Courier New" w:hAnsi="Courier New" w:cs="Courier New"/>
                 <w:sz w:val="18"/>
                 <w:lang w:val="en-US"/>
               </w:rPr>
-              <w:t xml:space="preserve"> Robin&gt;&gt;</w:t>
-            </w:r>
-          </w:p>
-          <w:p>
-            <w:pPr>
-              <w:spacing w:line="240" w:lineRule="auto"/>
-              <w:rPr>
-                <w:lang w:val="en-US"/>
-              </w:rPr>
-            </w:pPr>
+              <w:br/>
+            </w:r>
             <w:r>
               <w:rPr>
                 <w:lang w:val="en-US"/>
@@ -4155,14 +4682,14 @@
               </w:rPr>
               <w:t>&lt;&lt;Number.Greater:10&gt;&gt;</w:t>
             </w:r>
-          </w:p>
-          <w:p>
-            <w:pPr>
-              <w:spacing w:line="240" w:lineRule="auto"/>
-              <w:rPr>
-                <w:lang w:val="en-US"/>
-              </w:rPr>
-            </w:pPr>
+            <w:r>
+              <w:rPr>
+                <w:rFonts w:ascii="Courier New" w:eastAsia="Courier New" w:hAnsi="Courier New" w:cs="Courier New"/>
+                <w:sz w:val="18"/>
+                <w:lang w:val="en-US"/>
+              </w:rPr>
+              <w:br/>
+            </w:r>
             <w:r>
               <w:rPr>
                 <w:lang w:val="en-US"/>
@@ -4244,14 +4771,14 @@
               </w:rPr>
               <w:t>&lt;&lt;Number.GreaterEq:10&gt;&gt;</w:t>
             </w:r>
-          </w:p>
-          <w:p>
-            <w:pPr>
-              <w:spacing w:line="240" w:lineRule="auto"/>
-              <w:rPr>
-                <w:lang w:val="en-US"/>
-              </w:rPr>
-            </w:pPr>
+            <w:r>
+              <w:rPr>
+                <w:rFonts w:ascii="Courier New" w:eastAsia="Courier New" w:hAnsi="Courier New" w:cs="Courier New"/>
+                <w:sz w:val="18"/>
+                <w:lang w:val="en-US"/>
+              </w:rPr>
+              <w:br/>
+            </w:r>
             <w:r>
               <w:rPr>
                 <w:lang w:val="en-US"/>
@@ -4333,14 +4860,14 @@
               </w:rPr>
               <w:t>&lt;&lt;Number.Less:10&gt;&gt;</w:t>
             </w:r>
-          </w:p>
-          <w:p>
-            <w:pPr>
-              <w:spacing w:line="240" w:lineRule="auto"/>
-              <w:rPr>
-                <w:lang w:val="en-US"/>
-              </w:rPr>
-            </w:pPr>
+            <w:r>
+              <w:rPr>
+                <w:rFonts w:ascii="Courier New" w:eastAsia="Courier New" w:hAnsi="Courier New" w:cs="Courier New"/>
+                <w:sz w:val="18"/>
+                <w:lang w:val="en-US"/>
+              </w:rPr>
+              <w:br/>
+            </w:r>
             <w:r>
               <w:rPr>
                 <w:lang w:val="en-US"/>
@@ -4422,26 +4949,19 @@
               </w:rPr>
               <w:t>&lt;&lt;Number.LessEq:10&gt;&gt;</w:t>
             </w:r>
-          </w:p>
-          <w:p>
-            <w:pPr>
-              <w:spacing w:line="240" w:lineRule="auto"/>
-              <w:rPr>
-                <w:lang w:val="en-US"/>
-              </w:rPr>
-            </w:pPr>
-            <w:r>
-              <w:rPr>
-                <w:lang w:val="en-US"/>
-              </w:rPr>
-              <w:t xml:space="preserve">selects all books where the number is equal to </w:t>
-            </w:r>
-            <w:r>
-              <w:rPr>
-                <w:lang w:val="en-US"/>
-              </w:rPr>
-              <w:lastRenderedPageBreak/>
-              <w:t>or less than 10</w:t>
+            <w:r>
+              <w:rPr>
+                <w:rFonts w:ascii="Courier New" w:eastAsia="Courier New" w:hAnsi="Courier New" w:cs="Courier New"/>
+                <w:sz w:val="18"/>
+                <w:lang w:val="en-US"/>
+              </w:rPr>
+              <w:br/>
+            </w:r>
+            <w:r>
+              <w:rPr>
+                <w:lang w:val="en-US"/>
+              </w:rPr>
+              <w:t>selects all books where the number is equal to or less than 10</w:t>
             </w:r>
           </w:p>
         </w:tc>
@@ -4463,7 +4983,6 @@
             </w:pPr>
             <w:proofErr w:type="spellStart"/>
             <w:r>
-              <w:lastRenderedPageBreak/>
               <w:t>StartsWith</w:t>
             </w:r>
             <w:proofErr w:type="spellEnd"/>
@@ -4490,7 +5009,14 @@
               <w:rPr>
                 <w:lang w:val="en-US"/>
               </w:rPr>
-              <w:t>select all books where the value starts with the phrase</w:t>
+              <w:t xml:space="preserve">select all books where the value </w:t>
+            </w:r>
+            <w:r>
+              <w:rPr>
+                <w:lang w:val="en-US"/>
+              </w:rPr>
+              <w:lastRenderedPageBreak/>
+              <w:t>starts with the phrase</w:t>
             </w:r>
           </w:p>
         </w:tc>
@@ -4517,21 +5043,47 @@
                 <w:sz w:val="18"/>
                 <w:lang w:val="en-US"/>
               </w:rPr>
-              <w:t>&lt;&lt;Series.StartsWith:Bat&gt;&gt;</w:t>
-            </w:r>
-          </w:p>
-          <w:p>
-            <w:pPr>
-              <w:spacing w:line="240" w:lineRule="auto"/>
-              <w:rPr>
-                <w:lang w:val="en-US"/>
-              </w:rPr>
-            </w:pPr>
-            <w:r>
-              <w:rPr>
-                <w:lang w:val="en-US"/>
-              </w:rPr>
-              <w:t>selects all books where the series name starts with “Bat” (like Batman or Batwing)</w:t>
+              <w:lastRenderedPageBreak/>
+              <w:t>&lt;&lt;</w:t>
+            </w:r>
+            <w:proofErr w:type="spellStart"/>
+            <w:r>
+              <w:rPr>
+                <w:rFonts w:ascii="Courier New" w:eastAsia="Courier New" w:hAnsi="Courier New" w:cs="Courier New"/>
+                <w:sz w:val="18"/>
+                <w:lang w:val="en-US"/>
+              </w:rPr>
+              <w:t>Series.StartsWith:Bat</w:t>
+            </w:r>
+            <w:proofErr w:type="spellEnd"/>
+            <w:r>
+              <w:rPr>
+                <w:rFonts w:ascii="Courier New" w:eastAsia="Courier New" w:hAnsi="Courier New" w:cs="Courier New"/>
+                <w:sz w:val="18"/>
+                <w:lang w:val="en-US"/>
+              </w:rPr>
+              <w:t>&gt;&gt;</w:t>
+            </w:r>
+            <w:r>
+              <w:rPr>
+                <w:rFonts w:ascii="Courier New" w:eastAsia="Courier New" w:hAnsi="Courier New" w:cs="Courier New"/>
+                <w:sz w:val="18"/>
+                <w:lang w:val="en-US"/>
+              </w:rPr>
+              <w:br/>
+            </w:r>
+            <w:r>
+              <w:rPr>
+                <w:lang w:val="en-US"/>
+              </w:rPr>
+              <w:t xml:space="preserve">selects all books where the series name starts </w:t>
+            </w:r>
+            <w:r>
+              <w:rPr>
+                <w:lang w:val="en-US"/>
+              </w:rPr>
+              <w:lastRenderedPageBreak/>
+              <w:t>with “Bat” (like Batman or Batwing)</w:t>
             </w:r>
           </w:p>
         </w:tc>
@@ -4544,16 +5096,17 @@
           <w:lang w:val="en-US"/>
         </w:rPr>
       </w:pPr>
-      <w:bookmarkStart w:id="36" w:name="h.k7pkayv9tc6y" w:colFirst="0" w:colLast="0"/>
-      <w:bookmarkStart w:id="37" w:name="_Toc352018266"/>
-      <w:bookmarkEnd w:id="36"/>
-      <w:r>
-        <w:rPr>
-          <w:lang w:val="en-US"/>
-        </w:rPr>
+      <w:bookmarkStart w:id="37" w:name="h.k7pkayv9tc6y" w:colFirst="0" w:colLast="0"/>
+      <w:bookmarkStart w:id="38" w:name="_Toc352018266"/>
+      <w:bookmarkEnd w:id="37"/>
+      <w:r>
+        <w:rPr>
+          <w:lang w:val="en-US"/>
+        </w:rPr>
+        <w:lastRenderedPageBreak/>
         <w:t>List of value modifiers in Value part (right part of the rule)</w:t>
       </w:r>
-      <w:bookmarkEnd w:id="37"/>
+      <w:bookmarkEnd w:id="38"/>
     </w:p>
     <w:p>
       <w:pPr>
@@ -4727,16 +5280,44 @@
                 <w:sz w:val="18"/>
                 <w:lang w:val="en-US"/>
               </w:rPr>
-              <w:t>&lt;&lt;Number.Calc:{Number} - 1&gt;&gt;</w:t>
-            </w:r>
-          </w:p>
-          <w:p>
-            <w:pPr>
-              <w:spacing w:line="240" w:lineRule="auto"/>
-              <w:rPr>
-                <w:lang w:val="en-US"/>
-              </w:rPr>
-            </w:pPr>
+              <w:t>&lt;&lt;</w:t>
+            </w:r>
+            <w:proofErr w:type="spellStart"/>
+            <w:proofErr w:type="gramStart"/>
+            <w:r>
+              <w:rPr>
+                <w:rFonts w:ascii="Courier New" w:eastAsia="Courier New" w:hAnsi="Courier New" w:cs="Courier New"/>
+                <w:sz w:val="18"/>
+                <w:lang w:val="en-US"/>
+              </w:rPr>
+              <w:t>Number.Calc</w:t>
+            </w:r>
+            <w:proofErr w:type="spellEnd"/>
+            <w:r>
+              <w:rPr>
+                <w:rFonts w:ascii="Courier New" w:eastAsia="Courier New" w:hAnsi="Courier New" w:cs="Courier New"/>
+                <w:sz w:val="18"/>
+                <w:lang w:val="en-US"/>
+              </w:rPr>
+              <w:t>:</w:t>
+            </w:r>
+            <w:proofErr w:type="gramEnd"/>
+            <w:r>
+              <w:rPr>
+                <w:rFonts w:ascii="Courier New" w:eastAsia="Courier New" w:hAnsi="Courier New" w:cs="Courier New"/>
+                <w:sz w:val="18"/>
+                <w:lang w:val="en-US"/>
+              </w:rPr>
+              <w:t>{Number} - 1&gt;&gt;</w:t>
+            </w:r>
+            <w:r>
+              <w:rPr>
+                <w:rFonts w:ascii="Courier New" w:eastAsia="Courier New" w:hAnsi="Courier New" w:cs="Courier New"/>
+                <w:sz w:val="18"/>
+                <w:lang w:val="en-US"/>
+              </w:rPr>
+              <w:br/>
+            </w:r>
             <w:r>
               <w:rPr>
                 <w:lang w:val="en-US"/>
@@ -4814,16 +5395,34 @@
                 <w:sz w:val="18"/>
                 <w:lang w:val="en-US"/>
               </w:rPr>
-              <w:t>&lt;&lt;Tags.Add:Metropolis&gt;&gt;</w:t>
-            </w:r>
-          </w:p>
-          <w:p>
-            <w:pPr>
-              <w:spacing w:line="240" w:lineRule="auto"/>
-              <w:rPr>
-                <w:lang w:val="en-US"/>
-              </w:rPr>
-            </w:pPr>
+              <w:t>&lt;&lt;</w:t>
+            </w:r>
+            <w:proofErr w:type="spellStart"/>
+            <w:r>
+              <w:rPr>
+                <w:rFonts w:ascii="Courier New" w:eastAsia="Courier New" w:hAnsi="Courier New" w:cs="Courier New"/>
+                <w:sz w:val="18"/>
+                <w:lang w:val="en-US"/>
+              </w:rPr>
+              <w:t>Tags.Add:Metropolis</w:t>
+            </w:r>
+            <w:proofErr w:type="spellEnd"/>
+            <w:r>
+              <w:rPr>
+                <w:rFonts w:ascii="Courier New" w:eastAsia="Courier New" w:hAnsi="Courier New" w:cs="Courier New"/>
+                <w:sz w:val="18"/>
+                <w:lang w:val="en-US"/>
+              </w:rPr>
+              <w:t>&gt;&gt;</w:t>
+            </w:r>
+            <w:r>
+              <w:rPr>
+                <w:rFonts w:ascii="Courier New" w:eastAsia="Courier New" w:hAnsi="Courier New" w:cs="Courier New"/>
+                <w:sz w:val="18"/>
+                <w:lang w:val="en-US"/>
+              </w:rPr>
+              <w:br/>
+            </w:r>
             <w:r>
               <w:rPr>
                 <w:lang w:val="en-US"/>
@@ -4903,16 +5502,34 @@
                 <w:sz w:val="18"/>
                 <w:lang w:val="en-US"/>
               </w:rPr>
-              <w:t>&lt;&lt;Tags.Replace:Metropolis, Superman&gt;&gt;</w:t>
-            </w:r>
-          </w:p>
-          <w:p>
-            <w:pPr>
-              <w:spacing w:line="240" w:lineRule="auto"/>
-              <w:rPr>
-                <w:lang w:val="en-US"/>
-              </w:rPr>
-            </w:pPr>
+              <w:t>&lt;&lt;</w:t>
+            </w:r>
+            <w:proofErr w:type="spellStart"/>
+            <w:r>
+              <w:rPr>
+                <w:rFonts w:ascii="Courier New" w:eastAsia="Courier New" w:hAnsi="Courier New" w:cs="Courier New"/>
+                <w:sz w:val="18"/>
+                <w:lang w:val="en-US"/>
+              </w:rPr>
+              <w:t>Tags.Replace:Metropolis</w:t>
+            </w:r>
+            <w:proofErr w:type="spellEnd"/>
+            <w:r>
+              <w:rPr>
+                <w:rFonts w:ascii="Courier New" w:eastAsia="Courier New" w:hAnsi="Courier New" w:cs="Courier New"/>
+                <w:sz w:val="18"/>
+                <w:lang w:val="en-US"/>
+              </w:rPr>
+              <w:t>, Superman&gt;&gt;</w:t>
+            </w:r>
+            <w:r>
+              <w:rPr>
+                <w:rFonts w:ascii="Courier New" w:eastAsia="Courier New" w:hAnsi="Courier New" w:cs="Courier New"/>
+                <w:sz w:val="18"/>
+                <w:lang w:val="en-US"/>
+              </w:rPr>
+              <w:br/>
+            </w:r>
             <w:r>
               <w:rPr>
                 <w:lang w:val="en-US"/>
@@ -4990,16 +5607,34 @@
                 <w:sz w:val="18"/>
                 <w:lang w:val="en-US"/>
               </w:rPr>
-              <w:t>&lt;&lt;Tags.Remove:Superman&gt;&gt;</w:t>
-            </w:r>
-          </w:p>
-          <w:p>
-            <w:pPr>
-              <w:spacing w:line="240" w:lineRule="auto"/>
-              <w:rPr>
-                <w:lang w:val="en-US"/>
-              </w:rPr>
-            </w:pPr>
+              <w:t>&lt;&lt;</w:t>
+            </w:r>
+            <w:proofErr w:type="spellStart"/>
+            <w:r>
+              <w:rPr>
+                <w:rFonts w:ascii="Courier New" w:eastAsia="Courier New" w:hAnsi="Courier New" w:cs="Courier New"/>
+                <w:sz w:val="18"/>
+                <w:lang w:val="en-US"/>
+              </w:rPr>
+              <w:t>Tags.Remove:Superman</w:t>
+            </w:r>
+            <w:proofErr w:type="spellEnd"/>
+            <w:r>
+              <w:rPr>
+                <w:rFonts w:ascii="Courier New" w:eastAsia="Courier New" w:hAnsi="Courier New" w:cs="Courier New"/>
+                <w:sz w:val="18"/>
+                <w:lang w:val="en-US"/>
+              </w:rPr>
+              <w:t>&gt;&gt;</w:t>
+            </w:r>
+            <w:r>
+              <w:rPr>
+                <w:rFonts w:ascii="Courier New" w:eastAsia="Courier New" w:hAnsi="Courier New" w:cs="Courier New"/>
+                <w:sz w:val="18"/>
+                <w:lang w:val="en-US"/>
+              </w:rPr>
+              <w:br/>
+            </w:r>
             <w:r>
               <w:rPr>
                 <w:lang w:val="en-US"/>
@@ -5024,16 +5659,16 @@
           <w:lang w:val="en-US"/>
         </w:rPr>
       </w:pPr>
-      <w:bookmarkStart w:id="38" w:name="h.7vsv4p3ripcy" w:colFirst="0" w:colLast="0"/>
-      <w:bookmarkStart w:id="39" w:name="_Toc352018267"/>
-      <w:bookmarkEnd w:id="38"/>
+      <w:bookmarkStart w:id="39" w:name="h.7vsv4p3ripcy" w:colFirst="0" w:colLast="0"/>
+      <w:bookmarkStart w:id="40" w:name="_Toc352018267"/>
+      <w:bookmarkEnd w:id="39"/>
       <w:r>
         <w:rPr>
           <w:lang w:val="en-US"/>
         </w:rPr>
         <w:t>Calculated values</w:t>
       </w:r>
-      <w:bookmarkEnd w:id="39"/>
+      <w:bookmarkEnd w:id="40"/>
     </w:p>
     <w:p>
       <w:pPr>
@@ -5072,7 +5707,6 @@
         <w:rPr>
           <w:lang w:val="en-US"/>
         </w:rPr>
-        <w:lastRenderedPageBreak/>
         <w:t>It is quite simple: First you have to select the incorrectly dated books in your library. The criteria part of your script would be:</w:t>
       </w:r>
     </w:p>
@@ -5163,6 +5797,7 @@
         <w:rPr>
           <w:lang w:val="en-US"/>
         </w:rPr>
+        <w:lastRenderedPageBreak/>
         <w:t>The complete line in your configuration file would be:</w:t>
       </w:r>
     </w:p>
@@ -5208,16 +5843,16 @@
           <w:lang w:val="en-US"/>
         </w:rPr>
       </w:pPr>
-      <w:bookmarkStart w:id="40" w:name="h.bwfph3sag9xr" w:colFirst="0" w:colLast="0"/>
-      <w:bookmarkStart w:id="41" w:name="_Toc352018268"/>
-      <w:bookmarkEnd w:id="40"/>
+      <w:bookmarkStart w:id="41" w:name="h.bwfph3sag9xr" w:colFirst="0" w:colLast="0"/>
+      <w:bookmarkStart w:id="42" w:name="_Toc352018268"/>
+      <w:bookmarkEnd w:id="41"/>
       <w:r>
         <w:rPr>
           <w:lang w:val="en-US"/>
         </w:rPr>
         <w:t>Handling empty values</w:t>
       </w:r>
-      <w:bookmarkEnd w:id="41"/>
+      <w:bookmarkEnd w:id="42"/>
     </w:p>
     <w:p>
       <w:pPr>
@@ -5341,17 +5976,15 @@
           <w:lang w:val="en-US"/>
         </w:rPr>
       </w:pPr>
-      <w:bookmarkStart w:id="42" w:name="h.poo1izlxr39t" w:colFirst="0" w:colLast="0"/>
-      <w:bookmarkStart w:id="43" w:name="_Toc352018269"/>
-      <w:bookmarkEnd w:id="42"/>
+      <w:bookmarkStart w:id="43" w:name="h.poo1izlxr39t" w:colFirst="0" w:colLast="0"/>
+      <w:bookmarkStart w:id="44" w:name="_Toc352018269"/>
+      <w:bookmarkEnd w:id="43"/>
       <w:r>
         <w:rPr>
           <w:lang w:val="en-US"/>
         </w:rPr>
         <w:t>Links</w:t>
       </w:r>
-      <w:bookmarkStart w:id="44" w:name="_GoBack"/>
-      <w:bookmarkEnd w:id="43"/>
       <w:bookmarkEnd w:id="44"/>
     </w:p>
     <w:p>
@@ -5364,21 +5997,7 @@
         <w:rPr>
           <w:lang w:val="en-US"/>
         </w:rPr>
-        <w:t xml:space="preserve">Discussion about the Data Manager in the </w:t>
-      </w:r>
-      <w:proofErr w:type="spellStart"/>
-      <w:r>
-        <w:rPr>
-          <w:lang w:val="en-US"/>
-        </w:rPr>
-        <w:t>ComicRack</w:t>
-      </w:r>
-      <w:proofErr w:type="spellEnd"/>
-      <w:r>
-        <w:rPr>
-          <w:lang w:val="en-US"/>
-        </w:rPr>
-        <w:t xml:space="preserve"> forum: </w:t>
+        <w:t xml:space="preserve">Discussion about the Data Manager in the ComicRack forum: </w:t>
       </w:r>
       <w:hyperlink r:id="rId18" w:history="1">
         <w:r>
@@ -5452,15 +6071,7 @@
             <w:rStyle w:val="Hyperlink"/>
             <w:lang w:val="en-US"/>
           </w:rPr>
-          <w:t>https://www.paypal.com/us/cgi-</w:t>
-        </w:r>
-        <w:r>
-          <w:rPr>
-            <w:rStyle w:val="Hyperlink"/>
-            <w:lang w:val="en-US"/>
-          </w:rPr>
-          <w:lastRenderedPageBreak/>
-          <w:t>bin/webscr?cmd=_flow&amp;SESSION=FH0F9p4_qQhTCjKQqqR8wGeGWjII1m7iPPZvbJUeqqRcmX6t1gUNyBq-DxO&amp;dispatch=5885d80a13c0db1f8e263663d3faee8d5348ead9d61c709ee8c979deef3ea735</w:t>
+          <w:t>https://www.paypal.com/us/cgi-bin/webscr?cmd=_flow&amp;SESSION=FH0F9p4_qQhTCjKQqqR8wGeGWjII1m7iPPZvbJUeqqRcmX6t1gUNyBq-DxO&amp;dispatch=5885d80a13c0db1f8e263663d3faee8d5348ead9d61c709ee8c979deef3ea735</w:t>
         </w:r>
       </w:hyperlink>
     </w:p>
@@ -5593,7 +6204,7 @@
         <w:noProof/>
         <w:lang w:val="en-US"/>
       </w:rPr>
-      <w:t>14</w:t>
+      <w:t>11</w:t>
     </w:r>
     <w:r>
       <w:rPr>

</xml_diff>

<commit_message>
fix - missing references to globalvars added change - PageCount added to allowed keys
</commit_message>
<xml_diff>
--- a/data-manager/Manual.docx
+++ b/data-manager/Manual.docx
@@ -19,25 +19,13 @@
       </w:pPr>
       <w:bookmarkStart w:id="0" w:name="h.aoz589pkluo2" w:colFirst="0" w:colLast="0"/>
       <w:bookmarkEnd w:id="0"/>
-      <w:proofErr w:type="spellStart"/>
-      <w:proofErr w:type="gramStart"/>
       <w:r>
         <w:rPr>
           <w:sz w:val="56"/>
           <w:szCs w:val="72"/>
           <w:lang w:val="en-US"/>
         </w:rPr>
-        <w:t>docdoom’s</w:t>
-      </w:r>
-      <w:proofErr w:type="spellEnd"/>
-      <w:proofErr w:type="gramEnd"/>
-      <w:r>
-        <w:rPr>
-          <w:sz w:val="56"/>
-          <w:szCs w:val="72"/>
-          <w:lang w:val="en-US"/>
-        </w:rPr>
-        <w:t xml:space="preserve"> CR Data Manager</w:t>
+        <w:t>docdoom’s CR Data Manager</w:t>
       </w:r>
     </w:p>
     <w:p>
@@ -85,7 +73,6 @@
           <w:lang w:val="en-US"/>
         </w:rPr>
       </w:pPr>
-      <w:proofErr w:type="gramStart"/>
       <w:r>
         <w:rPr>
           <w:sz w:val="44"/>
@@ -100,16 +87,7 @@
           <w:szCs w:val="72"/>
           <w:lang w:val="en-US"/>
         </w:rPr>
-        <w:t>overing</w:t>
-      </w:r>
-      <w:proofErr w:type="gramEnd"/>
-      <w:r>
-        <w:rPr>
-          <w:sz w:val="44"/>
-          <w:szCs w:val="72"/>
-          <w:lang w:val="en-US"/>
-        </w:rPr>
-        <w:t xml:space="preserve"> </w:t>
+        <w:t xml:space="preserve">overing </w:t>
       </w:r>
       <w:r>
         <w:rPr>
@@ -255,7 +233,7 @@
         </w:rPr>
         <w:fldChar w:fldCharType="separate"/>
       </w:r>
-      <w:hyperlink w:anchor="_Toc352018252" w:history="1">
+      <w:hyperlink w:anchor="_Toc352957030" w:history="1">
         <w:r>
           <w:rPr>
             <w:rStyle w:val="Hyperlink"/>
@@ -283,7 +261,7 @@
             <w:noProof/>
             <w:webHidden/>
           </w:rPr>
-          <w:instrText xml:space="preserve"> PAGEREF _Toc352018252 \h </w:instrText>
+          <w:instrText xml:space="preserve"> PAGEREF _Toc352957030 \h </w:instrText>
         </w:r>
         <w:r>
           <w:rPr>
@@ -324,7 +302,7 @@
           <w:noProof/>
         </w:rPr>
       </w:pPr>
-      <w:hyperlink w:anchor="_Toc352018253" w:history="1">
+      <w:hyperlink w:anchor="_Toc352957031" w:history="1">
         <w:r>
           <w:rPr>
             <w:rStyle w:val="Hyperlink"/>
@@ -352,7 +330,7 @@
             <w:noProof/>
             <w:webHidden/>
           </w:rPr>
-          <w:instrText xml:space="preserve"> PAGEREF _Toc352018253 \h </w:instrText>
+          <w:instrText xml:space="preserve"> PAGEREF _Toc352957031 \h </w:instrText>
         </w:r>
         <w:r>
           <w:rPr>
@@ -393,7 +371,7 @@
           <w:noProof/>
         </w:rPr>
       </w:pPr>
-      <w:hyperlink w:anchor="_Toc352018254" w:history="1">
+      <w:hyperlink w:anchor="_Toc352957032" w:history="1">
         <w:r>
           <w:rPr>
             <w:rStyle w:val="Hyperlink"/>
@@ -421,7 +399,7 @@
             <w:noProof/>
             <w:webHidden/>
           </w:rPr>
-          <w:instrText xml:space="preserve"> PAGEREF _Toc352018254 \h </w:instrText>
+          <w:instrText xml:space="preserve"> PAGEREF _Toc352957032 \h </w:instrText>
         </w:r>
         <w:r>
           <w:rPr>
@@ -462,7 +440,7 @@
           <w:noProof/>
         </w:rPr>
       </w:pPr>
-      <w:hyperlink w:anchor="_Toc352018255" w:history="1">
+      <w:hyperlink w:anchor="_Toc352957033" w:history="1">
         <w:r>
           <w:rPr>
             <w:rStyle w:val="Hyperlink"/>
@@ -490,7 +468,7 @@
             <w:noProof/>
             <w:webHidden/>
           </w:rPr>
-          <w:instrText xml:space="preserve"> PAGEREF _Toc352018255 \h </w:instrText>
+          <w:instrText xml:space="preserve"> PAGEREF _Toc352957033 \h </w:instrText>
         </w:r>
         <w:r>
           <w:rPr>
@@ -531,7 +509,7 @@
           <w:noProof/>
         </w:rPr>
       </w:pPr>
-      <w:hyperlink w:anchor="_Toc352018256" w:history="1">
+      <w:hyperlink w:anchor="_Toc352957034" w:history="1">
         <w:r>
           <w:rPr>
             <w:rStyle w:val="Hyperlink"/>
@@ -559,7 +537,7 @@
             <w:noProof/>
             <w:webHidden/>
           </w:rPr>
-          <w:instrText xml:space="preserve"> PAGEREF _Toc352018256 \h </w:instrText>
+          <w:instrText xml:space="preserve"> PAGEREF _Toc352957034 \h </w:instrText>
         </w:r>
         <w:r>
           <w:rPr>
@@ -600,7 +578,7 @@
           <w:noProof/>
         </w:rPr>
       </w:pPr>
-      <w:hyperlink w:anchor="_Toc352018257" w:history="1">
+      <w:hyperlink w:anchor="_Toc352957035" w:history="1">
         <w:r>
           <w:rPr>
             <w:rStyle w:val="Hyperlink"/>
@@ -628,7 +606,7 @@
             <w:noProof/>
             <w:webHidden/>
           </w:rPr>
-          <w:instrText xml:space="preserve"> PAGEREF _Toc352018257 \h </w:instrText>
+          <w:instrText xml:space="preserve"> PAGEREF _Toc352957035 \h </w:instrText>
         </w:r>
         <w:r>
           <w:rPr>
@@ -648,7 +626,7 @@
             <w:noProof/>
             <w:webHidden/>
           </w:rPr>
-          <w:t>7</w:t>
+          <w:t>8</w:t>
         </w:r>
         <w:r>
           <w:rPr>
@@ -669,7 +647,7 @@
           <w:noProof/>
         </w:rPr>
       </w:pPr>
-      <w:hyperlink w:anchor="_Toc352018258" w:history="1">
+      <w:hyperlink w:anchor="_Toc352957036" w:history="1">
         <w:r>
           <w:rPr>
             <w:rStyle w:val="Hyperlink"/>
@@ -697,7 +675,7 @@
             <w:noProof/>
             <w:webHidden/>
           </w:rPr>
-          <w:instrText xml:space="preserve"> PAGEREF _Toc352018258 \h </w:instrText>
+          <w:instrText xml:space="preserve"> PAGEREF _Toc352957036 \h </w:instrText>
         </w:r>
         <w:r>
           <w:rPr>
@@ -717,7 +695,7 @@
             <w:noProof/>
             <w:webHidden/>
           </w:rPr>
-          <w:t>8</w:t>
+          <w:t>9</w:t>
         </w:r>
         <w:r>
           <w:rPr>
@@ -738,7 +716,7 @@
           <w:noProof/>
         </w:rPr>
       </w:pPr>
-      <w:hyperlink w:anchor="_Toc352018259" w:history="1">
+      <w:hyperlink w:anchor="_Toc352957037" w:history="1">
         <w:r>
           <w:rPr>
             <w:rStyle w:val="Hyperlink"/>
@@ -766,7 +744,7 @@
             <w:noProof/>
             <w:webHidden/>
           </w:rPr>
-          <w:instrText xml:space="preserve"> PAGEREF _Toc352018259 \h </w:instrText>
+          <w:instrText xml:space="preserve"> PAGEREF _Toc352957037 \h </w:instrText>
         </w:r>
         <w:r>
           <w:rPr>
@@ -786,7 +764,7 @@
             <w:noProof/>
             <w:webHidden/>
           </w:rPr>
-          <w:t>8</w:t>
+          <w:t>9</w:t>
         </w:r>
         <w:r>
           <w:rPr>
@@ -807,7 +785,7 @@
           <w:noProof/>
         </w:rPr>
       </w:pPr>
-      <w:hyperlink w:anchor="_Toc352018260" w:history="1">
+      <w:hyperlink w:anchor="_Toc352957038" w:history="1">
         <w:r>
           <w:rPr>
             <w:rStyle w:val="Hyperlink"/>
@@ -835,7 +813,7 @@
             <w:noProof/>
             <w:webHidden/>
           </w:rPr>
-          <w:instrText xml:space="preserve"> PAGEREF _Toc352018260 \h </w:instrText>
+          <w:instrText xml:space="preserve"> PAGEREF _Toc352957038 \h </w:instrText>
         </w:r>
         <w:r>
           <w:rPr>
@@ -855,7 +833,7 @@
             <w:noProof/>
             <w:webHidden/>
           </w:rPr>
-          <w:t>8</w:t>
+          <w:t>9</w:t>
         </w:r>
         <w:r>
           <w:rPr>
@@ -876,7 +854,7 @@
           <w:noProof/>
         </w:rPr>
       </w:pPr>
-      <w:hyperlink w:anchor="_Toc352018261" w:history="1">
+      <w:hyperlink w:anchor="_Toc352957039" w:history="1">
         <w:r>
           <w:rPr>
             <w:rStyle w:val="Hyperlink"/>
@@ -904,7 +882,7 @@
             <w:noProof/>
             <w:webHidden/>
           </w:rPr>
-          <w:instrText xml:space="preserve"> PAGEREF _Toc352018261 \h </w:instrText>
+          <w:instrText xml:space="preserve"> PAGEREF _Toc352957039 \h </w:instrText>
         </w:r>
         <w:r>
           <w:rPr>
@@ -924,7 +902,7 @@
             <w:noProof/>
             <w:webHidden/>
           </w:rPr>
-          <w:t>9</w:t>
+          <w:t>10</w:t>
         </w:r>
         <w:r>
           <w:rPr>
@@ -945,7 +923,7 @@
           <w:noProof/>
         </w:rPr>
       </w:pPr>
-      <w:hyperlink w:anchor="_Toc352018262" w:history="1">
+      <w:hyperlink w:anchor="_Toc352957040" w:history="1">
         <w:r>
           <w:rPr>
             <w:rStyle w:val="Hyperlink"/>
@@ -973,7 +951,7 @@
             <w:noProof/>
             <w:webHidden/>
           </w:rPr>
-          <w:instrText xml:space="preserve"> PAGEREF _Toc352018262 \h </w:instrText>
+          <w:instrText xml:space="preserve"> PAGEREF _Toc352957040 \h </w:instrText>
         </w:r>
         <w:r>
           <w:rPr>
@@ -993,7 +971,7 @@
             <w:noProof/>
             <w:webHidden/>
           </w:rPr>
-          <w:t>10</w:t>
+          <w:t>11</w:t>
         </w:r>
         <w:r>
           <w:rPr>
@@ -1014,7 +992,7 @@
           <w:noProof/>
         </w:rPr>
       </w:pPr>
-      <w:hyperlink w:anchor="_Toc352018263" w:history="1">
+      <w:hyperlink w:anchor="_Toc352957041" w:history="1">
         <w:r>
           <w:rPr>
             <w:rStyle w:val="Hyperlink"/>
@@ -1042,7 +1020,7 @@
             <w:noProof/>
             <w:webHidden/>
           </w:rPr>
-          <w:instrText xml:space="preserve"> PAGEREF _Toc352018263 \h </w:instrText>
+          <w:instrText xml:space="preserve"> PAGEREF _Toc352957041 \h </w:instrText>
         </w:r>
         <w:r>
           <w:rPr>
@@ -1062,7 +1040,7 @@
             <w:noProof/>
             <w:webHidden/>
           </w:rPr>
-          <w:t>10</w:t>
+          <w:t>11</w:t>
         </w:r>
         <w:r>
           <w:rPr>
@@ -1083,7 +1061,7 @@
           <w:noProof/>
         </w:rPr>
       </w:pPr>
-      <w:hyperlink w:anchor="_Toc352018264" w:history="1">
+      <w:hyperlink w:anchor="_Toc352957042" w:history="1">
         <w:r>
           <w:rPr>
             <w:rStyle w:val="Hyperlink"/>
@@ -1111,7 +1089,7 @@
             <w:noProof/>
             <w:webHidden/>
           </w:rPr>
-          <w:instrText xml:space="preserve"> PAGEREF _Toc352018264 \h </w:instrText>
+          <w:instrText xml:space="preserve"> PAGEREF _Toc352957042 \h </w:instrText>
         </w:r>
         <w:r>
           <w:rPr>
@@ -1131,7 +1109,7 @@
             <w:noProof/>
             <w:webHidden/>
           </w:rPr>
-          <w:t>10</w:t>
+          <w:t>11</w:t>
         </w:r>
         <w:r>
           <w:rPr>
@@ -1152,7 +1130,7 @@
           <w:noProof/>
         </w:rPr>
       </w:pPr>
-      <w:hyperlink w:anchor="_Toc352018265" w:history="1">
+      <w:hyperlink w:anchor="_Toc352957043" w:history="1">
         <w:r>
           <w:rPr>
             <w:rStyle w:val="Hyperlink"/>
@@ -1180,7 +1158,7 @@
             <w:noProof/>
             <w:webHidden/>
           </w:rPr>
-          <w:instrText xml:space="preserve"> PAGEREF _Toc352018265 \h </w:instrText>
+          <w:instrText xml:space="preserve"> PAGEREF _Toc352957043 \h </w:instrText>
         </w:r>
         <w:r>
           <w:rPr>
@@ -1200,7 +1178,7 @@
             <w:noProof/>
             <w:webHidden/>
           </w:rPr>
-          <w:t>11</w:t>
+          <w:t>12</w:t>
         </w:r>
         <w:r>
           <w:rPr>
@@ -1221,7 +1199,7 @@
           <w:noProof/>
         </w:rPr>
       </w:pPr>
-      <w:hyperlink w:anchor="_Toc352018266" w:history="1">
+      <w:hyperlink w:anchor="_Toc352957044" w:history="1">
         <w:r>
           <w:rPr>
             <w:rStyle w:val="Hyperlink"/>
@@ -1249,7 +1227,7 @@
             <w:noProof/>
             <w:webHidden/>
           </w:rPr>
-          <w:instrText xml:space="preserve"> PAGEREF _Toc352018266 \h </w:instrText>
+          <w:instrText xml:space="preserve"> PAGEREF _Toc352957044 \h </w:instrText>
         </w:r>
         <w:r>
           <w:rPr>
@@ -1269,7 +1247,7 @@
             <w:noProof/>
             <w:webHidden/>
           </w:rPr>
-          <w:t>12</w:t>
+          <w:t>13</w:t>
         </w:r>
         <w:r>
           <w:rPr>
@@ -1290,7 +1268,7 @@
           <w:noProof/>
         </w:rPr>
       </w:pPr>
-      <w:hyperlink w:anchor="_Toc352018267" w:history="1">
+      <w:hyperlink w:anchor="_Toc352957045" w:history="1">
         <w:r>
           <w:rPr>
             <w:rStyle w:val="Hyperlink"/>
@@ -1318,7 +1296,7 @@
             <w:noProof/>
             <w:webHidden/>
           </w:rPr>
-          <w:instrText xml:space="preserve"> PAGEREF _Toc352018267 \h </w:instrText>
+          <w:instrText xml:space="preserve"> PAGEREF _Toc352957045 \h </w:instrText>
         </w:r>
         <w:r>
           <w:rPr>
@@ -1338,7 +1316,7 @@
             <w:noProof/>
             <w:webHidden/>
           </w:rPr>
-          <w:t>12</w:t>
+          <w:t>13</w:t>
         </w:r>
         <w:r>
           <w:rPr>
@@ -1359,14 +1337,14 @@
           <w:noProof/>
         </w:rPr>
       </w:pPr>
-      <w:hyperlink w:anchor="_Toc352018268" w:history="1">
+      <w:hyperlink w:anchor="_Toc352957046" w:history="1">
         <w:r>
           <w:rPr>
             <w:rStyle w:val="Hyperlink"/>
             <w:noProof/>
             <w:lang w:val="en-US"/>
           </w:rPr>
-          <w:t>Handling empty values</w:t>
+          <w:t>Working with empty values</w:t>
         </w:r>
         <w:r>
           <w:rPr>
@@ -1387,7 +1365,7 @@
             <w:noProof/>
             <w:webHidden/>
           </w:rPr>
-          <w:instrText xml:space="preserve"> PAGEREF _Toc352018268 \h </w:instrText>
+          <w:instrText xml:space="preserve"> PAGEREF _Toc352957046 \h </w:instrText>
         </w:r>
         <w:r>
           <w:rPr>
@@ -1407,7 +1385,7 @@
             <w:noProof/>
             <w:webHidden/>
           </w:rPr>
-          <w:t>13</w:t>
+          <w:t>14</w:t>
         </w:r>
         <w:r>
           <w:rPr>
@@ -1428,7 +1406,7 @@
           <w:noProof/>
         </w:rPr>
       </w:pPr>
-      <w:hyperlink w:anchor="_Toc352018269" w:history="1">
+      <w:hyperlink w:anchor="_Toc352957047" w:history="1">
         <w:r>
           <w:rPr>
             <w:rStyle w:val="Hyperlink"/>
@@ -1456,7 +1434,7 @@
             <w:noProof/>
             <w:webHidden/>
           </w:rPr>
-          <w:instrText xml:space="preserve"> PAGEREF _Toc352018269 \h </w:instrText>
+          <w:instrText xml:space="preserve"> PAGEREF _Toc352957047 \h </w:instrText>
         </w:r>
         <w:r>
           <w:rPr>
@@ -1476,7 +1454,76 @@
             <w:noProof/>
             <w:webHidden/>
           </w:rPr>
-          <w:t>13</w:t>
+          <w:t>14</w:t>
+        </w:r>
+        <w:r>
+          <w:rPr>
+            <w:noProof/>
+            <w:webHidden/>
+          </w:rPr>
+          <w:fldChar w:fldCharType="end"/>
+        </w:r>
+      </w:hyperlink>
+    </w:p>
+    <w:p>
+      <w:pPr>
+        <w:pStyle w:val="Verzeichnis1"/>
+        <w:tabs>
+          <w:tab w:val="right" w:leader="dot" w:pos="9111"/>
+        </w:tabs>
+        <w:rPr>
+          <w:noProof/>
+        </w:rPr>
+      </w:pPr>
+      <w:hyperlink w:anchor="_Toc352957048" w:history="1">
+        <w:r>
+          <w:rPr>
+            <w:rStyle w:val="Hyperlink"/>
+            <w:noProof/>
+            <w:lang w:val="en-US"/>
+          </w:rPr>
+          <w:t>License information</w:t>
+        </w:r>
+        <w:r>
+          <w:rPr>
+            <w:noProof/>
+            <w:webHidden/>
+          </w:rPr>
+          <w:tab/>
+        </w:r>
+        <w:r>
+          <w:rPr>
+            <w:noProof/>
+            <w:webHidden/>
+          </w:rPr>
+          <w:fldChar w:fldCharType="begin"/>
+        </w:r>
+        <w:r>
+          <w:rPr>
+            <w:noProof/>
+            <w:webHidden/>
+          </w:rPr>
+          <w:instrText xml:space="preserve"> PAGEREF _Toc352957048 \h </w:instrText>
+        </w:r>
+        <w:r>
+          <w:rPr>
+            <w:noProof/>
+            <w:webHidden/>
+          </w:rPr>
+        </w:r>
+        <w:r>
+          <w:rPr>
+            <w:noProof/>
+            <w:webHidden/>
+          </w:rPr>
+          <w:fldChar w:fldCharType="separate"/>
+        </w:r>
+        <w:r>
+          <w:rPr>
+            <w:noProof/>
+            <w:webHidden/>
+          </w:rPr>
+          <w:t>15</w:t>
         </w:r>
         <w:r>
           <w:rPr>
@@ -1530,7 +1577,7 @@
           <w:lang w:val="en-US"/>
         </w:rPr>
       </w:pPr>
-      <w:bookmarkStart w:id="5" w:name="_Toc352018252"/>
+      <w:bookmarkStart w:id="5" w:name="_Toc352957030"/>
       <w:r>
         <w:rPr>
           <w:lang w:val="en-US"/>
@@ -1601,7 +1648,7 @@
         </w:rPr>
       </w:pPr>
       <w:bookmarkStart w:id="6" w:name="h.vw4jkaa51t8o" w:colFirst="0" w:colLast="0"/>
-      <w:bookmarkStart w:id="7" w:name="_Toc352018253"/>
+      <w:bookmarkStart w:id="7" w:name="_Toc352957031"/>
       <w:bookmarkEnd w:id="6"/>
       <w:r>
         <w:rPr>
@@ -1677,16 +1724,8 @@
         <w:rPr>
           <w:lang w:val="en-US"/>
         </w:rPr>
-        <w:t>(</w:t>
-      </w:r>
-      <w:proofErr w:type="gramStart"/>
-      <w:r>
-        <w:rPr>
-          <w:lang w:val="en-US"/>
-        </w:rPr>
-        <w:t>selecting  “</w:t>
-      </w:r>
-      <w:proofErr w:type="gramEnd"/>
+        <w:t>(selecting  “</w:t>
+      </w:r>
       <w:r>
         <w:rPr>
           <w:lang w:val="en-US"/>
@@ -1730,7 +1769,7 @@
           <w:lang w:val="en-US"/>
         </w:rPr>
       </w:pPr>
-      <w:bookmarkStart w:id="9" w:name="_Toc352018254"/>
+      <w:bookmarkStart w:id="9" w:name="_Toc352957032"/>
       <w:r>
         <w:rPr>
           <w:lang w:val="en-US"/>
@@ -1748,7 +1787,7 @@
         </w:rPr>
       </w:pPr>
       <w:bookmarkStart w:id="10" w:name="h.nxvwnjr65hxp" w:colFirst="0" w:colLast="0"/>
-      <w:bookmarkStart w:id="11" w:name="_Toc352018255"/>
+      <w:bookmarkStart w:id="11" w:name="_Toc352957033"/>
       <w:bookmarkEnd w:id="10"/>
       <w:r>
         <w:rPr>
@@ -2148,33 +2187,24 @@
           <w:lang w:val="en-US"/>
         </w:rPr>
       </w:pPr>
-      <w:proofErr w:type="gramStart"/>
       <w:r>
         <w:rPr>
           <w:i/>
           <w:lang w:val="en-US"/>
         </w:rPr>
-        <w:t>your</w:t>
-      </w:r>
-      <w:proofErr w:type="gramEnd"/>
+        <w:t>your rule (which books to modify)</w:t>
+      </w:r>
+      <w:r>
+        <w:rPr>
+          <w:lang w:val="en-US"/>
+        </w:rPr>
+        <w:t>,</w:t>
+      </w:r>
       <w:r>
         <w:rPr>
           <w:i/>
           <w:lang w:val="en-US"/>
         </w:rPr>
-        <w:t xml:space="preserve"> rule (which books to modify)</w:t>
-      </w:r>
-      <w:r>
-        <w:rPr>
-          <w:lang w:val="en-US"/>
-        </w:rPr>
-        <w:t>,</w:t>
-      </w:r>
-      <w:r>
-        <w:rPr>
-          <w:i/>
-          <w:lang w:val="en-US"/>
-        </w:rPr>
         <w:t xml:space="preserve"> followed by a “=&gt;”, followed by the new data that the script should set in your library</w:t>
       </w:r>
     </w:p>
@@ -2197,28 +2227,7 @@
         <w:pStyle w:val="Code"/>
       </w:pPr>
       <w:r>
-        <w:t>&lt;&lt;</w:t>
-      </w:r>
-      <w:proofErr w:type="spellStart"/>
-      <w:r>
-        <w:t>Series</w:t>
-      </w:r>
-      <w:proofErr w:type="gramStart"/>
-      <w:r>
-        <w:t>:Superman</w:t>
-      </w:r>
-      <w:proofErr w:type="spellEnd"/>
-      <w:proofErr w:type="gramEnd"/>
-      <w:r>
-        <w:t>&gt;&gt; =&gt; &lt;&lt;</w:t>
-      </w:r>
-      <w:proofErr w:type="spellStart"/>
-      <w:r>
-        <w:t>SeriesGroup:Metropolis</w:t>
-      </w:r>
-      <w:proofErr w:type="spellEnd"/>
-      <w:r>
-        <w:t>&gt;&gt;</w:t>
+        <w:t>&lt;&lt;Series:Superman&gt;&gt; =&gt; &lt;&lt;SeriesGroup:Metropolis&gt;&gt;</w:t>
       </w:r>
     </w:p>
     <w:p>
@@ -2344,23 +2353,7 @@
         <w:pStyle w:val="Code"/>
       </w:pPr>
       <w:r>
-        <w:t>&lt;&lt;</w:t>
-      </w:r>
-      <w:proofErr w:type="spellStart"/>
-      <w:r>
-        <w:t>Series</w:t>
-      </w:r>
-      <w:proofErr w:type="gramStart"/>
-      <w:r>
-        <w:t>:X</w:t>
-      </w:r>
-      <w:proofErr w:type="gramEnd"/>
-      <w:r>
-        <w:t>-Men</w:t>
-      </w:r>
-      <w:proofErr w:type="spellEnd"/>
-      <w:r>
-        <w:t>&gt;&gt; =&gt;</w:t>
+        <w:t>&lt;&lt;Series:X-Men&gt;&gt; =&gt;</w:t>
       </w:r>
       <w:r>
         <w:softHyphen/>
@@ -2369,15 +2362,7 @@
         <w:br/>
       </w:r>
       <w:r>
-        <w:t>&lt;&lt;</w:t>
-      </w:r>
-      <w:proofErr w:type="spellStart"/>
-      <w:r>
-        <w:t>SeriesGroup:X-Men</w:t>
-      </w:r>
-      <w:proofErr w:type="spellEnd"/>
-      <w:r>
-        <w:t>&gt;&gt;</w:t>
+        <w:t>&lt;&lt;SeriesGroup:X-Men&gt;&gt;</w:t>
       </w:r>
     </w:p>
     <w:p>
@@ -2398,31 +2383,7 @@
         <w:pStyle w:val="Code"/>
       </w:pPr>
       <w:r>
-        <w:t>&lt;&lt;</w:t>
-      </w:r>
-      <w:proofErr w:type="spellStart"/>
-      <w:r>
-        <w:t>Series</w:t>
-      </w:r>
-      <w:proofErr w:type="gramStart"/>
-      <w:r>
-        <w:t>:X</w:t>
-      </w:r>
-      <w:proofErr w:type="gramEnd"/>
-      <w:r>
-        <w:t>-Men</w:t>
-      </w:r>
-      <w:proofErr w:type="spellEnd"/>
-      <w:r>
-        <w:t>&gt;&gt; =&gt; &lt;&lt;</w:t>
-      </w:r>
-      <w:proofErr w:type="spellStart"/>
-      <w:r>
-        <w:t>SeriesGroup:X-Men</w:t>
-      </w:r>
-      <w:proofErr w:type="spellEnd"/>
-      <w:r>
-        <w:t>&gt;&gt;</w:t>
+        <w:t>&lt;&lt;Series:X-Men&gt;&gt; =&gt; &lt;&lt;SeriesGroup:X-Men&gt;&gt;</w:t>
       </w:r>
     </w:p>
     <w:p>
@@ -2434,7 +2395,7 @@
       </w:pPr>
       <w:bookmarkStart w:id="12" w:name="h.9dpq42cee14t" w:colFirst="0" w:colLast="0"/>
       <w:bookmarkStart w:id="13" w:name="h.8axfvocdw4ui" w:colFirst="0" w:colLast="0"/>
-      <w:bookmarkStart w:id="14" w:name="_Toc352018256"/>
+      <w:bookmarkStart w:id="14" w:name="_Toc352957034"/>
       <w:bookmarkEnd w:id="12"/>
       <w:bookmarkEnd w:id="13"/>
       <w:r>
@@ -2731,16 +2692,8 @@
         <w:rPr>
           <w:lang w:val="en-US"/>
         </w:rPr>
-        <w:t xml:space="preserve">Click on „Run the </w:t>
-      </w:r>
-      <w:proofErr w:type="spellStart"/>
-      <w:r>
-        <w:rPr>
-          <w:lang w:val="en-US"/>
-        </w:rPr>
-        <w:t>DataMan</w:t>
-      </w:r>
-      <w:proofErr w:type="spellEnd"/>
+        <w:t>Click on „Run the DataMan</w:t>
+      </w:r>
       <w:r>
         <w:rPr>
           <w:lang w:val="en-US"/>
@@ -2948,7 +2901,7 @@
           <w:lang w:val="en-US"/>
         </w:rPr>
       </w:pPr>
-      <w:bookmarkStart w:id="17" w:name="_Toc352018257"/>
+      <w:bookmarkStart w:id="17" w:name="_Toc352957035"/>
       <w:r>
         <w:rPr>
           <w:lang w:val="en-US"/>
@@ -3287,7 +3240,7 @@
           <w:lang w:val="en-US"/>
         </w:rPr>
       </w:pPr>
-      <w:bookmarkStart w:id="18" w:name="_Toc352018258"/>
+      <w:bookmarkStart w:id="18" w:name="_Toc352957036"/>
       <w:r>
         <w:rPr>
           <w:lang w:val="en-US"/>
@@ -3411,19 +3364,9 @@
         </w:numPr>
         <w:ind w:hanging="359"/>
       </w:pPr>
-      <w:proofErr w:type="spellStart"/>
-      <w:r>
-        <w:t>run</w:t>
-      </w:r>
-      <w:proofErr w:type="spellEnd"/>
-      <w:r>
-        <w:t xml:space="preserve"> </w:t>
-      </w:r>
-      <w:proofErr w:type="spellStart"/>
-      <w:r>
-        <w:t>ComicVineScraper</w:t>
-      </w:r>
-      <w:proofErr w:type="spellEnd"/>
+      <w:r>
+        <w:t>run ComicVineScraper</w:t>
+      </w:r>
     </w:p>
     <w:p>
       <w:pPr>
@@ -3475,19 +3418,11 @@
         </w:numPr>
         <w:ind w:hanging="359"/>
       </w:pPr>
-      <w:proofErr w:type="spellStart"/>
       <w:r>
         <w:rPr>
           <w:b/>
         </w:rPr>
-        <w:t>run</w:t>
-      </w:r>
-      <w:proofErr w:type="spellEnd"/>
-      <w:r>
-        <w:rPr>
-          <w:b/>
-        </w:rPr>
-        <w:t xml:space="preserve"> Data Manager</w:t>
+        <w:t>run Data Manager</w:t>
       </w:r>
     </w:p>
     <w:p>
@@ -3498,13 +3433,8 @@
         </w:numPr>
         <w:ind w:hanging="359"/>
       </w:pPr>
-      <w:proofErr w:type="spellStart"/>
-      <w:r>
-        <w:t>run</w:t>
-      </w:r>
-      <w:proofErr w:type="spellEnd"/>
-      <w:r>
-        <w:t xml:space="preserve"> Library Organizer</w:t>
+      <w:r>
+        <w:t>run Library Organizer</w:t>
       </w:r>
     </w:p>
     <w:p>
@@ -3516,7 +3446,7 @@
       </w:pPr>
       <w:bookmarkStart w:id="19" w:name="h.twe7c3y9d6cy" w:colFirst="0" w:colLast="0"/>
       <w:bookmarkStart w:id="20" w:name="h.5giylr2exvhc" w:colFirst="0" w:colLast="0"/>
-      <w:bookmarkStart w:id="21" w:name="_Toc352018259"/>
+      <w:bookmarkStart w:id="21" w:name="_Toc352957037"/>
       <w:bookmarkEnd w:id="19"/>
       <w:bookmarkEnd w:id="20"/>
       <w:r>
@@ -3535,7 +3465,7 @@
         </w:rPr>
       </w:pPr>
       <w:bookmarkStart w:id="22" w:name="h.lhp68cotypaa" w:colFirst="0" w:colLast="0"/>
-      <w:bookmarkStart w:id="23" w:name="_Toc352018260"/>
+      <w:bookmarkStart w:id="23" w:name="_Toc352957038"/>
       <w:bookmarkEnd w:id="22"/>
       <w:r>
         <w:rPr>
@@ -3610,31 +3540,31 @@
       <w:pPr>
         <w:pStyle w:val="Code"/>
       </w:pPr>
-      <w:proofErr w:type="spellStart"/>
       <w:r>
         <w:t>FileDirectory</w:t>
       </w:r>
-      <w:proofErr w:type="spellEnd"/>
     </w:p>
     <w:p>
       <w:pPr>
         <w:pStyle w:val="Code"/>
       </w:pPr>
-      <w:proofErr w:type="spellStart"/>
       <w:r>
         <w:t>SeriesGroup</w:t>
       </w:r>
-      <w:proofErr w:type="spellEnd"/>
     </w:p>
     <w:p>
       <w:pPr>
         <w:pStyle w:val="Code"/>
       </w:pPr>
-      <w:proofErr w:type="spellStart"/>
-      <w:r>
-        <w:t>AlernateSeries</w:t>
-      </w:r>
-      <w:proofErr w:type="spellEnd"/>
+      <w:r>
+        <w:t>Al</w:t>
+      </w:r>
+      <w:r>
+        <w:t>t</w:t>
+      </w:r>
+      <w:r>
+        <w:t>ernateSeries</w:t>
+      </w:r>
     </w:p>
     <w:p>
       <w:pPr>
@@ -3656,35 +3586,26 @@
       <w:pPr>
         <w:pStyle w:val="Code"/>
       </w:pPr>
-      <w:proofErr w:type="spellStart"/>
       <w:r>
         <w:lastRenderedPageBreak/>
         <w:t>MainCharacterOrTeam</w:t>
       </w:r>
-      <w:proofErr w:type="spellEnd"/>
     </w:p>
     <w:p>
       <w:pPr>
         <w:pStyle w:val="Code"/>
       </w:pPr>
-      <w:proofErr w:type="spellStart"/>
-      <w:r>
-        <w:t>FileName</w:t>
-      </w:r>
-      <w:proofErr w:type="spellEnd"/>
-      <w:r>
-        <w:t xml:space="preserve"> </w:t>
+      <w:r>
+        <w:t xml:space="preserve">FileName </w:t>
       </w:r>
     </w:p>
     <w:p>
       <w:pPr>
         <w:pStyle w:val="Code"/>
       </w:pPr>
-      <w:proofErr w:type="spellStart"/>
       <w:r>
         <w:t>FilePath</w:t>
       </w:r>
-      <w:proofErr w:type="spellEnd"/>
     </w:p>
     <w:p>
       <w:pPr>
@@ -3712,21 +3633,31 @@
     </w:p>
     <w:p>
       <w:pPr>
+        <w:pStyle w:val="Code"/>
+      </w:pPr>
+      <w:r>
+        <w:t>PageCount</w:t>
+      </w:r>
+      <w:bookmarkStart w:id="24" w:name="_GoBack"/>
+      <w:bookmarkEnd w:id="24"/>
+    </w:p>
+    <w:p>
+      <w:pPr>
         <w:pStyle w:val="berschrift2"/>
         <w:rPr>
           <w:lang w:val="en-US"/>
         </w:rPr>
       </w:pPr>
-      <w:bookmarkStart w:id="24" w:name="h.otm6mlijtin" w:colFirst="0" w:colLast="0"/>
-      <w:bookmarkStart w:id="25" w:name="_Toc352018261"/>
-      <w:bookmarkEnd w:id="24"/>
+      <w:bookmarkStart w:id="25" w:name="h.otm6mlijtin" w:colFirst="0" w:colLast="0"/>
+      <w:bookmarkStart w:id="26" w:name="_Toc352957039"/>
+      <w:bookmarkEnd w:id="25"/>
       <w:r>
         <w:rPr>
           <w:lang w:val="en-US"/>
         </w:rPr>
         <w:t>Fields that can be modified by the script</w:t>
       </w:r>
-      <w:bookmarkEnd w:id="25"/>
+      <w:bookmarkEnd w:id="26"/>
     </w:p>
     <w:p>
       <w:pPr>
@@ -3793,31 +3724,25 @@
       <w:pPr>
         <w:pStyle w:val="Code"/>
       </w:pPr>
-      <w:proofErr w:type="spellStart"/>
       <w:r>
         <w:t>SeriesGroup</w:t>
       </w:r>
-      <w:proofErr w:type="spellEnd"/>
     </w:p>
     <w:p>
       <w:pPr>
         <w:pStyle w:val="Code"/>
       </w:pPr>
-      <w:proofErr w:type="spellStart"/>
       <w:r>
         <w:t>MainCharacterOrTeam</w:t>
       </w:r>
-      <w:proofErr w:type="spellEnd"/>
     </w:p>
     <w:p>
       <w:pPr>
         <w:pStyle w:val="Code"/>
       </w:pPr>
-      <w:proofErr w:type="spellStart"/>
       <w:r>
         <w:t>AlternateSeries</w:t>
       </w:r>
-      <w:proofErr w:type="spellEnd"/>
     </w:p>
     <w:p>
       <w:pPr>
@@ -3863,11 +3788,11 @@
           <w:lang w:val="en-US"/>
         </w:rPr>
       </w:pPr>
-      <w:bookmarkStart w:id="26" w:name="h.hbhfxy9ths5k" w:colFirst="0" w:colLast="0"/>
-      <w:bookmarkStart w:id="27" w:name="h.qvb7ky3tkd08" w:colFirst="0" w:colLast="0"/>
-      <w:bookmarkStart w:id="28" w:name="_Toc352018262"/>
-      <w:bookmarkEnd w:id="26"/>
+      <w:bookmarkStart w:id="27" w:name="h.hbhfxy9ths5k" w:colFirst="0" w:colLast="0"/>
+      <w:bookmarkStart w:id="28" w:name="h.qvb7ky3tkd08" w:colFirst="0" w:colLast="0"/>
+      <w:bookmarkStart w:id="29" w:name="_Toc352957040"/>
       <w:bookmarkEnd w:id="27"/>
+      <w:bookmarkEnd w:id="28"/>
       <w:r>
         <w:rPr>
           <w:lang w:val="en-US"/>
@@ -3875,7 +3800,7 @@
         <w:lastRenderedPageBreak/>
         <w:t>Advanced features</w:t>
       </w:r>
-      <w:bookmarkEnd w:id="28"/>
+      <w:bookmarkEnd w:id="29"/>
     </w:p>
     <w:p>
       <w:pPr>
@@ -3884,16 +3809,16 @@
           <w:lang w:val="en-US"/>
         </w:rPr>
       </w:pPr>
-      <w:bookmarkStart w:id="29" w:name="h.609e1lg3ysn" w:colFirst="0" w:colLast="0"/>
-      <w:bookmarkStart w:id="30" w:name="_Toc352018263"/>
-      <w:bookmarkEnd w:id="29"/>
+      <w:bookmarkStart w:id="30" w:name="h.609e1lg3ysn" w:colFirst="0" w:colLast="0"/>
+      <w:bookmarkStart w:id="31" w:name="_Toc352957041"/>
+      <w:bookmarkEnd w:id="30"/>
       <w:r>
         <w:rPr>
           <w:lang w:val="en-US"/>
         </w:rPr>
         <w:t>Combining Criteria</w:t>
       </w:r>
-      <w:bookmarkEnd w:id="30"/>
+      <w:bookmarkEnd w:id="31"/>
     </w:p>
     <w:p>
       <w:pPr>
@@ -3913,28 +3838,7 @@
         <w:pStyle w:val="Code"/>
       </w:pPr>
       <w:r>
-        <w:t>&lt;&lt;</w:t>
-      </w:r>
-      <w:proofErr w:type="spellStart"/>
-      <w:r>
-        <w:t>Series</w:t>
-      </w:r>
-      <w:proofErr w:type="gramStart"/>
-      <w:r>
-        <w:t>:Batman</w:t>
-      </w:r>
-      <w:proofErr w:type="spellEnd"/>
-      <w:proofErr w:type="gramEnd"/>
-      <w:r>
-        <w:t>&gt;&gt; =&gt; &lt;&lt;</w:t>
-      </w:r>
-      <w:proofErr w:type="spellStart"/>
-      <w:r>
-        <w:t>SeriesGroup:Gotham</w:t>
-      </w:r>
-      <w:proofErr w:type="spellEnd"/>
-      <w:r>
-        <w:t>&gt;&gt;</w:t>
+        <w:t>&lt;&lt;Series:Batman&gt;&gt; =&gt; &lt;&lt;SeriesGroup:Gotham&gt;&gt;</w:t>
       </w:r>
     </w:p>
     <w:p>
@@ -3955,36 +3859,7 @@
         <w:pStyle w:val="Code"/>
       </w:pPr>
       <w:r>
-        <w:t>&lt;&lt;</w:t>
-      </w:r>
-      <w:proofErr w:type="spellStart"/>
-      <w:r>
-        <w:t>Series</w:t>
-      </w:r>
-      <w:proofErr w:type="gramStart"/>
-      <w:r>
-        <w:t>:Star</w:t>
-      </w:r>
-      <w:proofErr w:type="spellEnd"/>
-      <w:proofErr w:type="gramEnd"/>
-      <w:r>
-        <w:t xml:space="preserve"> Wars&gt;&gt; &lt;&lt;</w:t>
-      </w:r>
-      <w:proofErr w:type="spellStart"/>
-      <w:r>
-        <w:t>Publisher:Marvel</w:t>
-      </w:r>
-      <w:proofErr w:type="spellEnd"/>
-      <w:r>
-        <w:t>&gt;&gt; =&gt; &lt;&lt;</w:t>
-      </w:r>
-      <w:proofErr w:type="spellStart"/>
-      <w:r>
-        <w:t>SeriesGroup:Marvel</w:t>
-      </w:r>
-      <w:proofErr w:type="spellEnd"/>
-      <w:r>
-        <w:t xml:space="preserve"> Cosmic&gt;&gt;</w:t>
+        <w:t>&lt;&lt;Series:Star Wars&gt;&gt; &lt;&lt;Publisher:Marvel&gt;&gt; =&gt; &lt;&lt;SeriesGroup:Marvel Cosmic&gt;&gt;</w:t>
       </w:r>
     </w:p>
     <w:p>
@@ -4014,16 +3889,16 @@
           <w:lang w:val="en-US"/>
         </w:rPr>
       </w:pPr>
-      <w:bookmarkStart w:id="31" w:name="h.h3lfh4d1z2c" w:colFirst="0" w:colLast="0"/>
-      <w:bookmarkStart w:id="32" w:name="_Toc352018264"/>
-      <w:bookmarkEnd w:id="31"/>
+      <w:bookmarkStart w:id="32" w:name="h.h3lfh4d1z2c" w:colFirst="0" w:colLast="0"/>
+      <w:bookmarkStart w:id="33" w:name="_Toc352957042"/>
+      <w:bookmarkEnd w:id="32"/>
       <w:r>
         <w:rPr>
           <w:lang w:val="en-US"/>
         </w:rPr>
         <w:t>Using Modifiers</w:t>
       </w:r>
-      <w:bookmarkEnd w:id="32"/>
+      <w:bookmarkEnd w:id="33"/>
     </w:p>
     <w:p>
       <w:pPr>
@@ -4059,19 +3934,11 @@
           <w:lang w:val="en-US"/>
         </w:rPr>
       </w:pPr>
-      <w:proofErr w:type="gramStart"/>
-      <w:r>
-        <w:rPr>
-          <w:lang w:val="en-US"/>
-        </w:rPr>
-        <w:t>would</w:t>
-      </w:r>
-      <w:proofErr w:type="gramEnd"/>
-      <w:r>
-        <w:rPr>
-          <w:lang w:val="en-US"/>
-        </w:rPr>
-        <w:t xml:space="preserve"> select not only ‘Batman’, but also ‘Batman and Robin’ and ‘Adventures of Batman’.</w:t>
+      <w:r>
+        <w:rPr>
+          <w:lang w:val="en-US"/>
+        </w:rPr>
+        <w:t>would select not only ‘Batman’, but also ‘Batman and Robin’ and ‘Adventures of Batman’.</w:t>
       </w:r>
     </w:p>
     <w:p>
@@ -4129,11 +3996,11 @@
           <w:lang w:val="en-US"/>
         </w:rPr>
       </w:pPr>
-      <w:bookmarkStart w:id="33" w:name="h.9u3qdcwt14k6" w:colFirst="0" w:colLast="0"/>
-      <w:bookmarkStart w:id="34" w:name="h.o5qlpf1obvdg" w:colFirst="0" w:colLast="0"/>
-      <w:bookmarkStart w:id="35" w:name="_Toc352018265"/>
-      <w:bookmarkEnd w:id="33"/>
+      <w:bookmarkStart w:id="34" w:name="h.9u3qdcwt14k6" w:colFirst="0" w:colLast="0"/>
+      <w:bookmarkStart w:id="35" w:name="h.o5qlpf1obvdg" w:colFirst="0" w:colLast="0"/>
+      <w:bookmarkStart w:id="36" w:name="_Toc352957043"/>
       <w:bookmarkEnd w:id="34"/>
+      <w:bookmarkEnd w:id="35"/>
       <w:r>
         <w:rPr>
           <w:lang w:val="en-US"/>
@@ -4141,7 +4008,7 @@
         <w:lastRenderedPageBreak/>
         <w:t>List of range modifiers in Criteria (left part of the rule)</w:t>
       </w:r>
-      <w:bookmarkEnd w:id="35"/>
+      <w:bookmarkEnd w:id="36"/>
     </w:p>
     <w:p>
       <w:pPr>
@@ -4195,11 +4062,9 @@
             <w:pPr>
               <w:spacing w:line="240" w:lineRule="auto"/>
             </w:pPr>
-            <w:proofErr w:type="spellStart"/>
             <w:r>
               <w:t>Modifier</w:t>
             </w:r>
-            <w:proofErr w:type="spellEnd"/>
           </w:p>
         </w:tc>
         <w:tc>
@@ -4311,25 +4176,7 @@
                 <w:sz w:val="18"/>
                 <w:lang w:val="en-US"/>
               </w:rPr>
-              <w:t>&lt;&lt;Number</w:t>
-            </w:r>
-            <w:proofErr w:type="gramStart"/>
-            <w:r>
-              <w:rPr>
-                <w:rFonts w:ascii="Courier New" w:eastAsia="Courier New" w:hAnsi="Courier New" w:cs="Courier New"/>
-                <w:sz w:val="18"/>
-                <w:lang w:val="en-US"/>
-              </w:rPr>
-              <w:t>:Range:1,10</w:t>
-            </w:r>
-            <w:proofErr w:type="gramEnd"/>
-            <w:r>
-              <w:rPr>
-                <w:rFonts w:ascii="Courier New" w:eastAsia="Courier New" w:hAnsi="Courier New" w:cs="Courier New"/>
-                <w:sz w:val="18"/>
-                <w:lang w:val="en-US"/>
-              </w:rPr>
-              <w:t xml:space="preserve">&gt;&gt; </w:t>
+              <w:t xml:space="preserve">&lt;&lt;Number:Range:1,10&gt;&gt; </w:t>
             </w:r>
             <w:r>
               <w:rPr>
@@ -4416,25 +4263,7 @@
                 <w:sz w:val="18"/>
                 <w:lang w:val="en-US"/>
               </w:rPr>
-              <w:t>&lt;&lt;</w:t>
-            </w:r>
-            <w:proofErr w:type="spellStart"/>
-            <w:r>
-              <w:rPr>
-                <w:rFonts w:ascii="Courier New" w:eastAsia="Courier New" w:hAnsi="Courier New" w:cs="Courier New"/>
-                <w:sz w:val="18"/>
-                <w:lang w:val="en-US"/>
-              </w:rPr>
-              <w:t>Publisher.Not:Marvel</w:t>
-            </w:r>
-            <w:proofErr w:type="spellEnd"/>
-            <w:r>
-              <w:rPr>
-                <w:rFonts w:ascii="Courier New" w:eastAsia="Courier New" w:hAnsi="Courier New" w:cs="Courier New"/>
-                <w:sz w:val="18"/>
-                <w:lang w:val="en-US"/>
-              </w:rPr>
-              <w:t>&gt;&gt;</w:t>
+              <w:t>&lt;&lt;Publisher.Not:Marvel&gt;&gt;</w:t>
             </w:r>
             <w:r>
               <w:rPr>
@@ -4468,11 +4297,9 @@
             <w:pPr>
               <w:spacing w:line="240" w:lineRule="auto"/>
             </w:pPr>
-            <w:proofErr w:type="spellStart"/>
             <w:r>
               <w:t>Contains</w:t>
             </w:r>
-            <w:proofErr w:type="spellEnd"/>
           </w:p>
         </w:tc>
         <w:tc>
@@ -4529,25 +4356,7 @@
                 <w:sz w:val="18"/>
                 <w:lang w:val="en-US"/>
               </w:rPr>
-              <w:t>&lt;&lt;</w:t>
-            </w:r>
-            <w:proofErr w:type="spellStart"/>
-            <w:r>
-              <w:rPr>
-                <w:rFonts w:ascii="Courier New" w:eastAsia="Courier New" w:hAnsi="Courier New" w:cs="Courier New"/>
-                <w:sz w:val="18"/>
-                <w:lang w:val="en-US"/>
-              </w:rPr>
-              <w:t>Series.Contains:Batman</w:t>
-            </w:r>
-            <w:proofErr w:type="spellEnd"/>
-            <w:r>
-              <w:rPr>
-                <w:rFonts w:ascii="Courier New" w:eastAsia="Courier New" w:hAnsi="Courier New" w:cs="Courier New"/>
-                <w:sz w:val="18"/>
-                <w:lang w:val="en-US"/>
-              </w:rPr>
-              <w:t>&gt;&gt;</w:t>
+              <w:t>&lt;&lt;Series.Contains:Batman&gt;&gt;</w:t>
             </w:r>
             <w:r>
               <w:rPr>
@@ -4577,25 +4386,7 @@
                 <w:sz w:val="18"/>
                 <w:lang w:val="en-US"/>
               </w:rPr>
-              <w:t>&lt;&lt;</w:t>
-            </w:r>
-            <w:proofErr w:type="spellStart"/>
-            <w:r>
-              <w:rPr>
-                <w:rFonts w:ascii="Courier New" w:eastAsia="Courier New" w:hAnsi="Courier New" w:cs="Courier New"/>
-                <w:sz w:val="18"/>
-                <w:lang w:val="en-US"/>
-              </w:rPr>
-              <w:t>Series.Contains:Batman</w:t>
-            </w:r>
-            <w:proofErr w:type="spellEnd"/>
-            <w:r>
-              <w:rPr>
-                <w:rFonts w:ascii="Courier New" w:eastAsia="Courier New" w:hAnsi="Courier New" w:cs="Courier New"/>
-                <w:sz w:val="18"/>
-                <w:lang w:val="en-US"/>
-              </w:rPr>
-              <w:t xml:space="preserve"> Robin&gt;&gt;</w:t>
+              <w:t>&lt;&lt;Series.Contains:Batman Robin&gt;&gt;</w:t>
             </w:r>
             <w:r>
               <w:rPr>
@@ -4642,11 +4433,9 @@
             <w:pPr>
               <w:spacing w:line="240" w:lineRule="auto"/>
             </w:pPr>
-            <w:proofErr w:type="spellStart"/>
             <w:r>
               <w:t>Greater</w:t>
             </w:r>
-            <w:proofErr w:type="spellEnd"/>
           </w:p>
         </w:tc>
         <w:tc>
@@ -4731,11 +4520,9 @@
             <w:pPr>
               <w:spacing w:line="240" w:lineRule="auto"/>
             </w:pPr>
-            <w:proofErr w:type="spellStart"/>
             <w:r>
               <w:t>GreaterEq</w:t>
             </w:r>
-            <w:proofErr w:type="spellEnd"/>
           </w:p>
         </w:tc>
         <w:tc>
@@ -4820,11 +4607,9 @@
             <w:pPr>
               <w:spacing w:line="240" w:lineRule="auto"/>
             </w:pPr>
-            <w:proofErr w:type="spellStart"/>
             <w:r>
               <w:t>Less</w:t>
             </w:r>
-            <w:proofErr w:type="spellEnd"/>
           </w:p>
         </w:tc>
         <w:tc>
@@ -4909,11 +4694,9 @@
             <w:pPr>
               <w:spacing w:line="240" w:lineRule="auto"/>
             </w:pPr>
-            <w:proofErr w:type="spellStart"/>
             <w:r>
               <w:t>LessEq</w:t>
             </w:r>
-            <w:proofErr w:type="spellEnd"/>
           </w:p>
         </w:tc>
         <w:tc>
@@ -4998,11 +4781,9 @@
             <w:pPr>
               <w:spacing w:line="240" w:lineRule="auto"/>
             </w:pPr>
-            <w:proofErr w:type="spellStart"/>
             <w:r>
               <w:t>StartsWith</w:t>
             </w:r>
-            <w:proofErr w:type="spellEnd"/>
           </w:p>
         </w:tc>
         <w:tc>
@@ -5061,25 +4842,7 @@
                 <w:lang w:val="en-US"/>
               </w:rPr>
               <w:lastRenderedPageBreak/>
-              <w:t>&lt;&lt;</w:t>
-            </w:r>
-            <w:proofErr w:type="spellStart"/>
-            <w:r>
-              <w:rPr>
-                <w:rFonts w:ascii="Courier New" w:eastAsia="Courier New" w:hAnsi="Courier New" w:cs="Courier New"/>
-                <w:sz w:val="18"/>
-                <w:lang w:val="en-US"/>
-              </w:rPr>
-              <w:t>Series.StartsWith:Bat</w:t>
-            </w:r>
-            <w:proofErr w:type="spellEnd"/>
-            <w:r>
-              <w:rPr>
-                <w:rFonts w:ascii="Courier New" w:eastAsia="Courier New" w:hAnsi="Courier New" w:cs="Courier New"/>
-                <w:sz w:val="18"/>
-                <w:lang w:val="en-US"/>
-              </w:rPr>
-              <w:t>&gt;&gt;</w:t>
+              <w:t>&lt;&lt;Series.StartsWith:Bat&gt;&gt;</w:t>
             </w:r>
             <w:r>
               <w:rPr>
@@ -5093,15 +4856,7 @@
               <w:rPr>
                 <w:lang w:val="en-US"/>
               </w:rPr>
-              <w:t>selects all books whe</w:t>
-            </w:r>
-            <w:bookmarkStart w:id="36" w:name="_GoBack"/>
-            <w:bookmarkEnd w:id="36"/>
-            <w:r>
-              <w:rPr>
-                <w:lang w:val="en-US"/>
-              </w:rPr>
-              <w:t xml:space="preserve">re the series name starts </w:t>
+              <w:t xml:space="preserve">selects all books where the series name starts </w:t>
             </w:r>
             <w:r>
               <w:rPr>
@@ -5122,7 +4877,7 @@
         </w:rPr>
       </w:pPr>
       <w:bookmarkStart w:id="37" w:name="h.k7pkayv9tc6y" w:colFirst="0" w:colLast="0"/>
-      <w:bookmarkStart w:id="38" w:name="_Toc352018266"/>
+      <w:bookmarkStart w:id="38" w:name="_Toc352957044"/>
       <w:bookmarkEnd w:id="37"/>
       <w:r>
         <w:rPr>
@@ -5185,11 +4940,9 @@
             <w:pPr>
               <w:spacing w:line="240" w:lineRule="auto"/>
             </w:pPr>
-            <w:proofErr w:type="spellStart"/>
             <w:r>
               <w:t>Modifier</w:t>
             </w:r>
-            <w:proofErr w:type="spellEnd"/>
           </w:p>
         </w:tc>
         <w:tc>
@@ -5305,35 +5058,7 @@
                 <w:sz w:val="18"/>
                 <w:lang w:val="en-US"/>
               </w:rPr>
-              <w:t>&lt;&lt;</w:t>
-            </w:r>
-            <w:proofErr w:type="spellStart"/>
-            <w:proofErr w:type="gramStart"/>
-            <w:r>
-              <w:rPr>
-                <w:rFonts w:ascii="Courier New" w:eastAsia="Courier New" w:hAnsi="Courier New" w:cs="Courier New"/>
-                <w:sz w:val="18"/>
-                <w:lang w:val="en-US"/>
-              </w:rPr>
-              <w:t>Number.Calc</w:t>
-            </w:r>
-            <w:proofErr w:type="spellEnd"/>
-            <w:r>
-              <w:rPr>
-                <w:rFonts w:ascii="Courier New" w:eastAsia="Courier New" w:hAnsi="Courier New" w:cs="Courier New"/>
-                <w:sz w:val="18"/>
-                <w:lang w:val="en-US"/>
-              </w:rPr>
-              <w:t>:</w:t>
-            </w:r>
-            <w:proofErr w:type="gramEnd"/>
-            <w:r>
-              <w:rPr>
-                <w:rFonts w:ascii="Courier New" w:eastAsia="Courier New" w:hAnsi="Courier New" w:cs="Courier New"/>
-                <w:sz w:val="18"/>
-                <w:lang w:val="en-US"/>
-              </w:rPr>
-              <w:t>{Number} - 1&gt;&gt;</w:t>
+              <w:t>&lt;&lt;Number.Calc:{Number} - 1&gt;&gt;</w:t>
             </w:r>
             <w:r>
               <w:rPr>
@@ -5438,25 +5163,7 @@
                 <w:sz w:val="18"/>
                 <w:lang w:val="en-US"/>
               </w:rPr>
-              <w:t>&lt;&lt;</w:t>
-            </w:r>
-            <w:proofErr w:type="spellStart"/>
-            <w:r>
-              <w:rPr>
-                <w:rFonts w:ascii="Courier New" w:eastAsia="Courier New" w:hAnsi="Courier New" w:cs="Courier New"/>
-                <w:sz w:val="18"/>
-                <w:lang w:val="en-US"/>
-              </w:rPr>
-              <w:t>Tags.Add:Metropolis</w:t>
-            </w:r>
-            <w:proofErr w:type="spellEnd"/>
-            <w:r>
-              <w:rPr>
-                <w:rFonts w:ascii="Courier New" w:eastAsia="Courier New" w:hAnsi="Courier New" w:cs="Courier New"/>
-                <w:sz w:val="18"/>
-                <w:lang w:val="en-US"/>
-              </w:rPr>
-              <w:t>&gt;&gt;</w:t>
+              <w:t>&lt;&lt;Tags.Add:Metropolis&gt;&gt;</w:t>
             </w:r>
             <w:r>
               <w:rPr>
@@ -5490,11 +5197,9 @@
             <w:pPr>
               <w:spacing w:line="240" w:lineRule="auto"/>
             </w:pPr>
-            <w:proofErr w:type="spellStart"/>
             <w:r>
               <w:t>Replace</w:t>
             </w:r>
-            <w:proofErr w:type="spellEnd"/>
           </w:p>
         </w:tc>
         <w:tc>
@@ -5545,25 +5250,7 @@
                 <w:sz w:val="18"/>
                 <w:lang w:val="en-US"/>
               </w:rPr>
-              <w:t>&lt;&lt;</w:t>
-            </w:r>
-            <w:proofErr w:type="spellStart"/>
-            <w:r>
-              <w:rPr>
-                <w:rFonts w:ascii="Courier New" w:eastAsia="Courier New" w:hAnsi="Courier New" w:cs="Courier New"/>
-                <w:sz w:val="18"/>
-                <w:lang w:val="en-US"/>
-              </w:rPr>
-              <w:t>Tags.Replace:Metropolis</w:t>
-            </w:r>
-            <w:proofErr w:type="spellEnd"/>
-            <w:r>
-              <w:rPr>
-                <w:rFonts w:ascii="Courier New" w:eastAsia="Courier New" w:hAnsi="Courier New" w:cs="Courier New"/>
-                <w:sz w:val="18"/>
-                <w:lang w:val="en-US"/>
-              </w:rPr>
-              <w:t>, Superman&gt;&gt;</w:t>
+              <w:t>&lt;&lt;Tags.Replace:Metropolis, Superman&gt;&gt;</w:t>
             </w:r>
             <w:r>
               <w:rPr>
@@ -5650,18 +5337,8 @@
                 <w:sz w:val="18"/>
                 <w:lang w:val="en-US"/>
               </w:rPr>
-              <w:t>&lt;&lt;</w:t>
+              <w:t>&lt;&lt;Tags.Remove:Metropolis</w:t>
             </w:r>
-            <w:proofErr w:type="spellStart"/>
-            <w:r>
-              <w:rPr>
-                <w:rFonts w:ascii="Courier New" w:eastAsia="Courier New" w:hAnsi="Courier New" w:cs="Courier New"/>
-                <w:sz w:val="18"/>
-                <w:lang w:val="en-US"/>
-              </w:rPr>
-              <w:t>Tags.Remove:Metropolis</w:t>
-            </w:r>
-            <w:proofErr w:type="spellEnd"/>
             <w:r>
               <w:rPr>
                 <w:rFonts w:ascii="Courier New" w:eastAsia="Courier New" w:hAnsi="Courier New" w:cs="Courier New"/>
@@ -5709,7 +5386,7 @@
         </w:rPr>
       </w:pPr>
       <w:bookmarkStart w:id="39" w:name="h.7vsv4p3ripcy" w:colFirst="0" w:colLast="0"/>
-      <w:bookmarkStart w:id="40" w:name="_Toc352018267"/>
+      <w:bookmarkStart w:id="40" w:name="_Toc352957045"/>
       <w:bookmarkEnd w:id="39"/>
       <w:r>
         <w:rPr>
@@ -5893,7 +5570,7 @@
         </w:rPr>
       </w:pPr>
       <w:bookmarkStart w:id="41" w:name="h.bwfph3sag9xr" w:colFirst="0" w:colLast="0"/>
-      <w:bookmarkStart w:id="42" w:name="_Toc352018268"/>
+      <w:bookmarkStart w:id="42" w:name="_Toc352957046"/>
       <w:bookmarkEnd w:id="41"/>
       <w:r>
         <w:rPr>
@@ -5975,53 +5652,7 @@
           <w:sz w:val="18"/>
           <w:lang w:val="en-US"/>
         </w:rPr>
-        <w:t>&lt;&lt;</w:t>
-      </w:r>
-      <w:proofErr w:type="spellStart"/>
-      <w:r>
-        <w:rPr>
-          <w:rFonts w:ascii="Courier New" w:eastAsia="Courier New" w:hAnsi="Courier New" w:cs="Courier New"/>
-          <w:sz w:val="18"/>
-          <w:lang w:val="en-US"/>
-        </w:rPr>
-        <w:t>SeriesGroup</w:t>
-      </w:r>
-      <w:proofErr w:type="gramStart"/>
-      <w:r>
-        <w:rPr>
-          <w:rFonts w:ascii="Courier New" w:eastAsia="Courier New" w:hAnsi="Courier New" w:cs="Courier New"/>
-          <w:sz w:val="18"/>
-          <w:lang w:val="en-US"/>
-        </w:rPr>
-        <w:t>:Avengers</w:t>
-      </w:r>
-      <w:proofErr w:type="spellEnd"/>
-      <w:proofErr w:type="gramEnd"/>
-      <w:r>
-        <w:rPr>
-          <w:rFonts w:ascii="Courier New" w:eastAsia="Courier New" w:hAnsi="Courier New" w:cs="Courier New"/>
-          <w:sz w:val="18"/>
-          <w:lang w:val="en-US"/>
-        </w:rPr>
-        <w:t>&gt;&gt; =&gt; &lt;&lt;</w:t>
-      </w:r>
-      <w:proofErr w:type="spellStart"/>
-      <w:r>
-        <w:rPr>
-          <w:rFonts w:ascii="Courier New" w:eastAsia="Courier New" w:hAnsi="Courier New" w:cs="Courier New"/>
-          <w:sz w:val="18"/>
-          <w:lang w:val="en-US"/>
-        </w:rPr>
-        <w:t>SeriesGroup</w:t>
-      </w:r>
-      <w:proofErr w:type="spellEnd"/>
-      <w:r>
-        <w:rPr>
-          <w:rFonts w:ascii="Courier New" w:eastAsia="Courier New" w:hAnsi="Courier New" w:cs="Courier New"/>
-          <w:sz w:val="18"/>
-          <w:lang w:val="en-US"/>
-        </w:rPr>
-        <w:t>:&gt;&gt;</w:t>
+        <w:t>&lt;&lt;SeriesGroup:Avengers&gt;&gt; =&gt; &lt;&lt;SeriesGroup:&gt;&gt;</w:t>
       </w:r>
     </w:p>
     <w:p>
@@ -6032,7 +5663,7 @@
         </w:rPr>
       </w:pPr>
       <w:bookmarkStart w:id="43" w:name="h.poo1izlxr39t" w:colFirst="0" w:colLast="0"/>
-      <w:bookmarkStart w:id="44" w:name="_Toc352018269"/>
+      <w:bookmarkStart w:id="44" w:name="_Toc352957047"/>
       <w:bookmarkEnd w:id="43"/>
       <w:r>
         <w:rPr>
@@ -6052,21 +5683,7 @@
         <w:rPr>
           <w:lang w:val="en-US"/>
         </w:rPr>
-        <w:t xml:space="preserve">Discussion about the Data Manager in the </w:t>
-      </w:r>
-      <w:proofErr w:type="spellStart"/>
-      <w:r>
-        <w:rPr>
-          <w:lang w:val="en-US"/>
-        </w:rPr>
-        <w:t>ComicRack</w:t>
-      </w:r>
-      <w:proofErr w:type="spellEnd"/>
-      <w:r>
-        <w:rPr>
-          <w:lang w:val="en-US"/>
-        </w:rPr>
-        <w:t xml:space="preserve"> forum: </w:t>
+        <w:t xml:space="preserve">Discussion about the Data Manager in the ComicRack forum: </w:t>
       </w:r>
       <w:hyperlink r:id="rId18" w:history="1">
         <w:r>
@@ -6150,6 +5767,175 @@
           <w:t>https://www.paypal.com/cgi-bin/webscr?cmd=_s-xclick&amp;hosted_button_id=YYDNBFQKCLAGQ</w:t>
         </w:r>
       </w:hyperlink>
+    </w:p>
+    <w:p>
+      <w:pPr>
+        <w:pStyle w:val="berschrift1"/>
+        <w:pageBreakBefore/>
+        <w:rPr>
+          <w:lang w:val="en-US"/>
+        </w:rPr>
+      </w:pPr>
+      <w:bookmarkStart w:id="45" w:name="_Toc352956681"/>
+      <w:bookmarkStart w:id="46" w:name="_Toc352957048"/>
+      <w:r>
+        <w:rPr>
+          <w:lang w:val="en-US"/>
+        </w:rPr>
+        <w:lastRenderedPageBreak/>
+        <w:t>License information</w:t>
+      </w:r>
+      <w:bookmarkEnd w:id="45"/>
+      <w:bookmarkEnd w:id="46"/>
+    </w:p>
+    <w:p>
+      <w:pPr>
+        <w:rPr>
+          <w:lang w:val="en-US"/>
+        </w:rPr>
+      </w:pPr>
+      <w:r>
+        <w:rPr>
+          <w:lang w:val="en-US"/>
+        </w:rPr>
+        <w:t xml:space="preserve">The Data Manager for ComicRack is </w:t>
+      </w:r>
+      <w:r>
+        <w:rPr>
+          <w:lang w:val="en-US"/>
+        </w:rPr>
+        <w:t xml:space="preserve">Copyright 2013 </w:t>
+      </w:r>
+      <w:r>
+        <w:rPr>
+          <w:lang w:val="en-US"/>
+        </w:rPr>
+        <w:t xml:space="preserve">by </w:t>
+      </w:r>
+      <w:r>
+        <w:rPr>
+          <w:lang w:val="en-US"/>
+        </w:rPr>
+        <w:t>docdoom</w:t>
+      </w:r>
+      <w:r>
+        <w:rPr>
+          <w:lang w:val="en-US"/>
+        </w:rPr>
+        <w:t>.</w:t>
+      </w:r>
+    </w:p>
+    <w:p>
+      <w:pPr>
+        <w:rPr>
+          <w:lang w:val="en-US"/>
+        </w:rPr>
+      </w:pPr>
+      <w:r>
+        <w:rPr>
+          <w:lang w:val="en-US"/>
+        </w:rPr>
+        <w:t>Licensed under the Apache License, Version 2.0 (the "License");</w:t>
+      </w:r>
+      <w:r>
+        <w:rPr>
+          <w:lang w:val="en-US"/>
+        </w:rPr>
+        <w:t xml:space="preserve"> you may not use the source code and software </w:t>
+      </w:r>
+      <w:r>
+        <w:rPr>
+          <w:lang w:val="en-US"/>
+        </w:rPr>
+        <w:t>except in compliance with the License.</w:t>
+      </w:r>
+    </w:p>
+    <w:p>
+      <w:pPr>
+        <w:rPr>
+          <w:lang w:val="en-US"/>
+        </w:rPr>
+      </w:pPr>
+      <w:r>
+        <w:rPr>
+          <w:lang w:val="en-US"/>
+        </w:rPr>
+        <w:t>You may obtain a copy of the License at</w:t>
+      </w:r>
+      <w:r>
+        <w:rPr>
+          <w:lang w:val="en-US"/>
+        </w:rPr>
+        <w:t xml:space="preserve"> </w:t>
+      </w:r>
+      <w:r>
+        <w:rPr>
+          <w:lang w:val="en-US"/>
+        </w:rPr>
+        <w:t>http://www.apache.org/licenses/LICENSE-2.0</w:t>
+      </w:r>
+    </w:p>
+    <w:p>
+      <w:pPr>
+        <w:rPr>
+          <w:lang w:val="en-US"/>
+        </w:rPr>
+      </w:pPr>
+      <w:r>
+        <w:rPr>
+          <w:lang w:val="en-US"/>
+        </w:rPr>
+        <w:t>Unless required by applicable law or agreed to in writing, software</w:t>
+      </w:r>
+      <w:r>
+        <w:rPr>
+          <w:lang w:val="en-US"/>
+        </w:rPr>
+        <w:t xml:space="preserve"> </w:t>
+      </w:r>
+      <w:r>
+        <w:rPr>
+          <w:lang w:val="en-US"/>
+        </w:rPr>
+        <w:t>distributed under the License is distributed on an "AS IS" BASIS,</w:t>
+      </w:r>
+      <w:r>
+        <w:rPr>
+          <w:lang w:val="en-US"/>
+        </w:rPr>
+        <w:t xml:space="preserve"> </w:t>
+      </w:r>
+      <w:r>
+        <w:rPr>
+          <w:lang w:val="en-US"/>
+        </w:rPr>
+        <w:t>WITHOUT WARRANTIES OR CONDITIONS OF ANY KIND, either express or implied.</w:t>
+      </w:r>
+    </w:p>
+    <w:p>
+      <w:pPr>
+        <w:rPr>
+          <w:lang w:val="en-US"/>
+        </w:rPr>
+      </w:pPr>
+      <w:r>
+        <w:rPr>
+          <w:lang w:val="en-US"/>
+        </w:rPr>
+        <w:t>See the License for the specific language governing permissions and</w:t>
+      </w:r>
+      <w:r>
+        <w:rPr>
+          <w:lang w:val="en-US"/>
+        </w:rPr>
+        <w:t xml:space="preserve"> </w:t>
+      </w:r>
+      <w:r>
+        <w:rPr>
+          <w:lang w:val="en-US"/>
+        </w:rPr>
+        <w:t>limitations under the License.</w:t>
+      </w:r>
     </w:p>
     <w:p>
       <w:pPr>
@@ -6280,7 +6066,7 @@
         <w:noProof/>
         <w:lang w:val="en-US"/>
       </w:rPr>
-      <w:t>11</w:t>
+      <w:t>10</w:t>
     </w:r>
     <w:r>
       <w:rPr>

</xml_diff>

<commit_message>
change - new modifier ContainsAnyOf change - new modifier ContainsNot change - new modifier ContainsAllOf
</commit_message>
<xml_diff>
--- a/data-manager/Manual.docx
+++ b/data-manager/Manual.docx
@@ -19,13 +19,25 @@
       </w:pPr>
       <w:bookmarkStart w:id="0" w:name="h.aoz589pkluo2" w:colFirst="0" w:colLast="0"/>
       <w:bookmarkEnd w:id="0"/>
+      <w:proofErr w:type="spellStart"/>
+      <w:proofErr w:type="gramStart"/>
       <w:r>
         <w:rPr>
           <w:sz w:val="56"/>
           <w:szCs w:val="72"/>
           <w:lang w:val="en-US"/>
         </w:rPr>
-        <w:t>docdoom’s CR Data Manager</w:t>
+        <w:t>docdoom’s</w:t>
+      </w:r>
+      <w:proofErr w:type="spellEnd"/>
+      <w:proofErr w:type="gramEnd"/>
+      <w:r>
+        <w:rPr>
+          <w:sz w:val="56"/>
+          <w:szCs w:val="72"/>
+          <w:lang w:val="en-US"/>
+        </w:rPr>
+        <w:t xml:space="preserve"> CR Data Manager</w:t>
       </w:r>
     </w:p>
     <w:p>
@@ -73,6 +85,7 @@
           <w:lang w:val="en-US"/>
         </w:rPr>
       </w:pPr>
+      <w:proofErr w:type="gramStart"/>
       <w:r>
         <w:rPr>
           <w:sz w:val="44"/>
@@ -87,7 +100,16 @@
           <w:szCs w:val="72"/>
           <w:lang w:val="en-US"/>
         </w:rPr>
-        <w:t xml:space="preserve">overing </w:t>
+        <w:t>overing</w:t>
+      </w:r>
+      <w:proofErr w:type="gramEnd"/>
+      <w:r>
+        <w:rPr>
+          <w:sz w:val="44"/>
+          <w:szCs w:val="72"/>
+          <w:lang w:val="en-US"/>
+        </w:rPr>
+        <w:t xml:space="preserve"> </w:t>
       </w:r>
       <w:r>
         <w:rPr>
@@ -1724,8 +1746,16 @@
         <w:rPr>
           <w:lang w:val="en-US"/>
         </w:rPr>
-        <w:t>(selecting  “</w:t>
-      </w:r>
+        <w:t>(</w:t>
+      </w:r>
+      <w:proofErr w:type="gramStart"/>
+      <w:r>
+        <w:rPr>
+          <w:lang w:val="en-US"/>
+        </w:rPr>
+        <w:t>selecting  “</w:t>
+      </w:r>
+      <w:proofErr w:type="gramEnd"/>
       <w:r>
         <w:rPr>
           <w:lang w:val="en-US"/>
@@ -2187,12 +2217,21 @@
           <w:lang w:val="en-US"/>
         </w:rPr>
       </w:pPr>
+      <w:proofErr w:type="gramStart"/>
       <w:r>
         <w:rPr>
           <w:i/>
           <w:lang w:val="en-US"/>
         </w:rPr>
-        <w:t>your rule (which books to modify)</w:t>
+        <w:t>your</w:t>
+      </w:r>
+      <w:proofErr w:type="gramEnd"/>
+      <w:r>
+        <w:rPr>
+          <w:i/>
+          <w:lang w:val="en-US"/>
+        </w:rPr>
+        <w:t xml:space="preserve"> rule (which books to modify)</w:t>
       </w:r>
       <w:r>
         <w:rPr>
@@ -2227,7 +2266,28 @@
         <w:pStyle w:val="Code"/>
       </w:pPr>
       <w:r>
-        <w:t>&lt;&lt;Series:Superman&gt;&gt; =&gt; &lt;&lt;SeriesGroup:Metropolis&gt;&gt;</w:t>
+        <w:t>&lt;&lt;</w:t>
+      </w:r>
+      <w:proofErr w:type="spellStart"/>
+      <w:r>
+        <w:t>Series</w:t>
+      </w:r>
+      <w:proofErr w:type="gramStart"/>
+      <w:r>
+        <w:t>:Superman</w:t>
+      </w:r>
+      <w:proofErr w:type="spellEnd"/>
+      <w:proofErr w:type="gramEnd"/>
+      <w:r>
+        <w:t>&gt;&gt; =&gt; &lt;&lt;</w:t>
+      </w:r>
+      <w:proofErr w:type="spellStart"/>
+      <w:r>
+        <w:t>SeriesGroup:Metropolis</w:t>
+      </w:r>
+      <w:proofErr w:type="spellEnd"/>
+      <w:r>
+        <w:t>&gt;&gt;</w:t>
       </w:r>
     </w:p>
     <w:p>
@@ -2353,7 +2413,23 @@
         <w:pStyle w:val="Code"/>
       </w:pPr>
       <w:r>
-        <w:t>&lt;&lt;Series:X-Men&gt;&gt; =&gt;</w:t>
+        <w:t>&lt;&lt;</w:t>
+      </w:r>
+      <w:proofErr w:type="spellStart"/>
+      <w:r>
+        <w:t>Series</w:t>
+      </w:r>
+      <w:proofErr w:type="gramStart"/>
+      <w:r>
+        <w:t>:X</w:t>
+      </w:r>
+      <w:proofErr w:type="gramEnd"/>
+      <w:r>
+        <w:t>-Men</w:t>
+      </w:r>
+      <w:proofErr w:type="spellEnd"/>
+      <w:r>
+        <w:t>&gt;&gt; =&gt;</w:t>
       </w:r>
       <w:r>
         <w:softHyphen/>
@@ -2362,7 +2438,15 @@
         <w:br/>
       </w:r>
       <w:r>
-        <w:t>&lt;&lt;SeriesGroup:X-Men&gt;&gt;</w:t>
+        <w:t>&lt;&lt;</w:t>
+      </w:r>
+      <w:proofErr w:type="spellStart"/>
+      <w:r>
+        <w:t>SeriesGroup:X-Men</w:t>
+      </w:r>
+      <w:proofErr w:type="spellEnd"/>
+      <w:r>
+        <w:t>&gt;&gt;</w:t>
       </w:r>
     </w:p>
     <w:p>
@@ -2383,7 +2467,31 @@
         <w:pStyle w:val="Code"/>
       </w:pPr>
       <w:r>
-        <w:t>&lt;&lt;Series:X-Men&gt;&gt; =&gt; &lt;&lt;SeriesGroup:X-Men&gt;&gt;</w:t>
+        <w:t>&lt;&lt;</w:t>
+      </w:r>
+      <w:proofErr w:type="spellStart"/>
+      <w:r>
+        <w:t>Series</w:t>
+      </w:r>
+      <w:proofErr w:type="gramStart"/>
+      <w:r>
+        <w:t>:X</w:t>
+      </w:r>
+      <w:proofErr w:type="gramEnd"/>
+      <w:r>
+        <w:t>-Men</w:t>
+      </w:r>
+      <w:proofErr w:type="spellEnd"/>
+      <w:r>
+        <w:t>&gt;&gt; =&gt; &lt;&lt;</w:t>
+      </w:r>
+      <w:proofErr w:type="spellStart"/>
+      <w:r>
+        <w:t>SeriesGroup:X-Men</w:t>
+      </w:r>
+      <w:proofErr w:type="spellEnd"/>
+      <w:r>
+        <w:t>&gt;&gt;</w:t>
       </w:r>
     </w:p>
     <w:p>
@@ -2692,8 +2800,16 @@
         <w:rPr>
           <w:lang w:val="en-US"/>
         </w:rPr>
-        <w:t>Click on „Run the DataMan</w:t>
-      </w:r>
+        <w:t xml:space="preserve">Click on „Run the </w:t>
+      </w:r>
+      <w:proofErr w:type="spellStart"/>
+      <w:r>
+        <w:rPr>
+          <w:lang w:val="en-US"/>
+        </w:rPr>
+        <w:t>DataMan</w:t>
+      </w:r>
+      <w:proofErr w:type="spellEnd"/>
       <w:r>
         <w:rPr>
           <w:lang w:val="en-US"/>
@@ -3364,9 +3480,19 @@
         </w:numPr>
         <w:ind w:hanging="359"/>
       </w:pPr>
-      <w:r>
-        <w:t>run ComicVineScraper</w:t>
-      </w:r>
+      <w:proofErr w:type="spellStart"/>
+      <w:r>
+        <w:t>run</w:t>
+      </w:r>
+      <w:proofErr w:type="spellEnd"/>
+      <w:r>
+        <w:t xml:space="preserve"> </w:t>
+      </w:r>
+      <w:proofErr w:type="spellStart"/>
+      <w:r>
+        <w:t>ComicVineScraper</w:t>
+      </w:r>
+      <w:proofErr w:type="spellEnd"/>
     </w:p>
     <w:p>
       <w:pPr>
@@ -3418,11 +3544,19 @@
         </w:numPr>
         <w:ind w:hanging="359"/>
       </w:pPr>
+      <w:proofErr w:type="spellStart"/>
       <w:r>
         <w:rPr>
           <w:b/>
         </w:rPr>
-        <w:t>run Data Manager</w:t>
+        <w:t>run</w:t>
+      </w:r>
+      <w:proofErr w:type="spellEnd"/>
+      <w:r>
+        <w:rPr>
+          <w:b/>
+        </w:rPr>
+        <w:t xml:space="preserve"> Data Manager</w:t>
       </w:r>
     </w:p>
     <w:p>
@@ -3433,8 +3567,13 @@
         </w:numPr>
         <w:ind w:hanging="359"/>
       </w:pPr>
-      <w:r>
-        <w:t>run Library Organizer</w:t>
+      <w:proofErr w:type="spellStart"/>
+      <w:r>
+        <w:t>run</w:t>
+      </w:r>
+      <w:proofErr w:type="spellEnd"/>
+      <w:r>
+        <w:t xml:space="preserve"> Library Organizer</w:t>
       </w:r>
     </w:p>
     <w:p>
@@ -3540,22 +3679,27 @@
       <w:pPr>
         <w:pStyle w:val="Code"/>
       </w:pPr>
+      <w:proofErr w:type="spellStart"/>
       <w:r>
         <w:t>FileDirectory</w:t>
       </w:r>
+      <w:proofErr w:type="spellEnd"/>
     </w:p>
     <w:p>
       <w:pPr>
         <w:pStyle w:val="Code"/>
       </w:pPr>
+      <w:proofErr w:type="spellStart"/>
       <w:r>
         <w:t>SeriesGroup</w:t>
       </w:r>
+      <w:proofErr w:type="spellEnd"/>
     </w:p>
     <w:p>
       <w:pPr>
         <w:pStyle w:val="Code"/>
       </w:pPr>
+      <w:proofErr w:type="spellStart"/>
       <w:r>
         <w:t>Al</w:t>
       </w:r>
@@ -3565,6 +3709,7 @@
       <w:r>
         <w:t>ernateSeries</w:t>
       </w:r>
+      <w:proofErr w:type="spellEnd"/>
     </w:p>
     <w:p>
       <w:pPr>
@@ -3586,26 +3731,35 @@
       <w:pPr>
         <w:pStyle w:val="Code"/>
       </w:pPr>
+      <w:proofErr w:type="spellStart"/>
       <w:r>
         <w:lastRenderedPageBreak/>
         <w:t>MainCharacterOrTeam</w:t>
       </w:r>
+      <w:proofErr w:type="spellEnd"/>
     </w:p>
     <w:p>
       <w:pPr>
         <w:pStyle w:val="Code"/>
       </w:pPr>
-      <w:r>
-        <w:t xml:space="preserve">FileName </w:t>
+      <w:proofErr w:type="spellStart"/>
+      <w:r>
+        <w:t>FileName</w:t>
+      </w:r>
+      <w:proofErr w:type="spellEnd"/>
+      <w:r>
+        <w:t xml:space="preserve"> </w:t>
       </w:r>
     </w:p>
     <w:p>
       <w:pPr>
         <w:pStyle w:val="Code"/>
       </w:pPr>
+      <w:proofErr w:type="spellStart"/>
       <w:r>
         <w:t>FilePath</w:t>
       </w:r>
+      <w:proofErr w:type="spellEnd"/>
     </w:p>
     <w:p>
       <w:pPr>
@@ -3635,164 +3789,170 @@
       <w:pPr>
         <w:pStyle w:val="Code"/>
       </w:pPr>
+      <w:proofErr w:type="spellStart"/>
       <w:r>
         <w:t>PageCount</w:t>
       </w:r>
-      <w:bookmarkStart w:id="24" w:name="_GoBack"/>
+      <w:proofErr w:type="spellEnd"/>
+    </w:p>
+    <w:p>
+      <w:pPr>
+        <w:pStyle w:val="berschrift2"/>
+        <w:rPr>
+          <w:lang w:val="en-US"/>
+        </w:rPr>
+      </w:pPr>
+      <w:bookmarkStart w:id="24" w:name="h.otm6mlijtin" w:colFirst="0" w:colLast="0"/>
+      <w:bookmarkStart w:id="25" w:name="_Toc352957039"/>
       <w:bookmarkEnd w:id="24"/>
-    </w:p>
-    <w:p>
-      <w:pPr>
-        <w:pStyle w:val="berschrift2"/>
-        <w:rPr>
-          <w:lang w:val="en-US"/>
-        </w:rPr>
-      </w:pPr>
-      <w:bookmarkStart w:id="25" w:name="h.otm6mlijtin" w:colFirst="0" w:colLast="0"/>
-      <w:bookmarkStart w:id="26" w:name="_Toc352957039"/>
+      <w:r>
+        <w:rPr>
+          <w:lang w:val="en-US"/>
+        </w:rPr>
+        <w:t>Fields that can be modified by the script</w:t>
+      </w:r>
       <w:bookmarkEnd w:id="25"/>
-      <w:r>
-        <w:rPr>
-          <w:lang w:val="en-US"/>
-        </w:rPr>
-        <w:t>Fields that can be modified by the script</w:t>
-      </w:r>
+    </w:p>
+    <w:p>
+      <w:pPr>
+        <w:rPr>
+          <w:lang w:val="en-US"/>
+        </w:rPr>
+      </w:pPr>
+      <w:r>
+        <w:rPr>
+          <w:lang w:val="en-US"/>
+        </w:rPr>
+        <w:t>At the moment the script can be used to set new data in these fields:</w:t>
+      </w:r>
+    </w:p>
+    <w:p>
+      <w:pPr>
+        <w:pStyle w:val="Code"/>
+      </w:pPr>
+      <w:r>
+        <w:t>Series</w:t>
+      </w:r>
+    </w:p>
+    <w:p>
+      <w:pPr>
+        <w:pStyle w:val="Code"/>
+      </w:pPr>
+      <w:r>
+        <w:t>Volume</w:t>
+      </w:r>
+    </w:p>
+    <w:p>
+      <w:pPr>
+        <w:pStyle w:val="Code"/>
+      </w:pPr>
+      <w:r>
+        <w:t>Imprint</w:t>
+      </w:r>
+    </w:p>
+    <w:p>
+      <w:pPr>
+        <w:pStyle w:val="Code"/>
+      </w:pPr>
+      <w:r>
+        <w:t>Publisher</w:t>
+      </w:r>
+    </w:p>
+    <w:p>
+      <w:pPr>
+        <w:pStyle w:val="Code"/>
+      </w:pPr>
+      <w:r>
+        <w:t>Format</w:t>
+      </w:r>
+    </w:p>
+    <w:p>
+      <w:pPr>
+        <w:pStyle w:val="Code"/>
+      </w:pPr>
+      <w:r>
+        <w:t>Number</w:t>
+      </w:r>
+    </w:p>
+    <w:p>
+      <w:pPr>
+        <w:pStyle w:val="Code"/>
+      </w:pPr>
+      <w:proofErr w:type="spellStart"/>
+      <w:r>
+        <w:t>SeriesGroup</w:t>
+      </w:r>
+      <w:proofErr w:type="spellEnd"/>
+    </w:p>
+    <w:p>
+      <w:pPr>
+        <w:pStyle w:val="Code"/>
+      </w:pPr>
+      <w:proofErr w:type="spellStart"/>
+      <w:r>
+        <w:t>MainCharacterOrTeam</w:t>
+      </w:r>
+      <w:proofErr w:type="spellEnd"/>
+    </w:p>
+    <w:p>
+      <w:pPr>
+        <w:pStyle w:val="Code"/>
+      </w:pPr>
+      <w:proofErr w:type="spellStart"/>
+      <w:r>
+        <w:t>AlternateSeries</w:t>
+      </w:r>
+      <w:proofErr w:type="spellEnd"/>
+    </w:p>
+    <w:p>
+      <w:pPr>
+        <w:pStyle w:val="Code"/>
+      </w:pPr>
+      <w:r>
+        <w:t>Count</w:t>
+      </w:r>
+    </w:p>
+    <w:p>
+      <w:pPr>
+        <w:pStyle w:val="Code"/>
+      </w:pPr>
+      <w:r>
+        <w:t>Genre</w:t>
+      </w:r>
+    </w:p>
+    <w:p>
+      <w:pPr>
+        <w:pStyle w:val="Code"/>
+      </w:pPr>
+      <w:r>
+        <w:t>Tags</w:t>
+      </w:r>
+    </w:p>
+    <w:p>
+      <w:pPr>
+        <w:rPr>
+          <w:lang w:val="en-US"/>
+        </w:rPr>
+      </w:pPr>
+      <w:r>
+        <w:rPr>
+          <w:lang w:val="en-US"/>
+        </w:rPr>
+        <w:br w:type="page"/>
+      </w:r>
+    </w:p>
+    <w:p>
+      <w:pPr>
+        <w:pStyle w:val="berschrift1"/>
+        <w:rPr>
+          <w:lang w:val="en-US"/>
+        </w:rPr>
+      </w:pPr>
+      <w:bookmarkStart w:id="26" w:name="h.hbhfxy9ths5k" w:colFirst="0" w:colLast="0"/>
+      <w:bookmarkStart w:id="27" w:name="h.qvb7ky3tkd08" w:colFirst="0" w:colLast="0"/>
+      <w:bookmarkStart w:id="28" w:name="_Toc352957040"/>
       <w:bookmarkEnd w:id="26"/>
-    </w:p>
-    <w:p>
-      <w:pPr>
-        <w:rPr>
-          <w:lang w:val="en-US"/>
-        </w:rPr>
-      </w:pPr>
-      <w:r>
-        <w:rPr>
-          <w:lang w:val="en-US"/>
-        </w:rPr>
-        <w:t>At the moment the script can be used to set new data in these fields:</w:t>
-      </w:r>
-    </w:p>
-    <w:p>
-      <w:pPr>
-        <w:pStyle w:val="Code"/>
-      </w:pPr>
-      <w:r>
-        <w:t>Series</w:t>
-      </w:r>
-    </w:p>
-    <w:p>
-      <w:pPr>
-        <w:pStyle w:val="Code"/>
-      </w:pPr>
-      <w:r>
-        <w:t>Volume</w:t>
-      </w:r>
-    </w:p>
-    <w:p>
-      <w:pPr>
-        <w:pStyle w:val="Code"/>
-      </w:pPr>
-      <w:r>
-        <w:t>Imprint</w:t>
-      </w:r>
-    </w:p>
-    <w:p>
-      <w:pPr>
-        <w:pStyle w:val="Code"/>
-      </w:pPr>
-      <w:r>
-        <w:t>Publisher</w:t>
-      </w:r>
-    </w:p>
-    <w:p>
-      <w:pPr>
-        <w:pStyle w:val="Code"/>
-      </w:pPr>
-      <w:r>
-        <w:t>Format</w:t>
-      </w:r>
-    </w:p>
-    <w:p>
-      <w:pPr>
-        <w:pStyle w:val="Code"/>
-      </w:pPr>
-      <w:r>
-        <w:t>Number</w:t>
-      </w:r>
-    </w:p>
-    <w:p>
-      <w:pPr>
-        <w:pStyle w:val="Code"/>
-      </w:pPr>
-      <w:r>
-        <w:t>SeriesGroup</w:t>
-      </w:r>
-    </w:p>
-    <w:p>
-      <w:pPr>
-        <w:pStyle w:val="Code"/>
-      </w:pPr>
-      <w:r>
-        <w:t>MainCharacterOrTeam</w:t>
-      </w:r>
-    </w:p>
-    <w:p>
-      <w:pPr>
-        <w:pStyle w:val="Code"/>
-      </w:pPr>
-      <w:r>
-        <w:t>AlternateSeries</w:t>
-      </w:r>
-    </w:p>
-    <w:p>
-      <w:pPr>
-        <w:pStyle w:val="Code"/>
-      </w:pPr>
-      <w:r>
-        <w:t>Count</w:t>
-      </w:r>
-    </w:p>
-    <w:p>
-      <w:pPr>
-        <w:pStyle w:val="Code"/>
-      </w:pPr>
-      <w:r>
-        <w:t>Genre</w:t>
-      </w:r>
-    </w:p>
-    <w:p>
-      <w:pPr>
-        <w:pStyle w:val="Code"/>
-      </w:pPr>
-      <w:r>
-        <w:t>Tags</w:t>
-      </w:r>
-    </w:p>
-    <w:p>
-      <w:pPr>
-        <w:rPr>
-          <w:lang w:val="en-US"/>
-        </w:rPr>
-      </w:pPr>
-      <w:r>
-        <w:rPr>
-          <w:lang w:val="en-US"/>
-        </w:rPr>
-        <w:br w:type="page"/>
-      </w:r>
-    </w:p>
-    <w:p>
-      <w:pPr>
-        <w:pStyle w:val="berschrift1"/>
-        <w:rPr>
-          <w:lang w:val="en-US"/>
-        </w:rPr>
-      </w:pPr>
-      <w:bookmarkStart w:id="27" w:name="h.hbhfxy9ths5k" w:colFirst="0" w:colLast="0"/>
-      <w:bookmarkStart w:id="28" w:name="h.qvb7ky3tkd08" w:colFirst="0" w:colLast="0"/>
-      <w:bookmarkStart w:id="29" w:name="_Toc352957040"/>
       <w:bookmarkEnd w:id="27"/>
-      <w:bookmarkEnd w:id="28"/>
       <w:r>
         <w:rPr>
           <w:lang w:val="en-US"/>
@@ -3800,7 +3960,137 @@
         <w:lastRenderedPageBreak/>
         <w:t>Advanced features</w:t>
       </w:r>
+      <w:bookmarkEnd w:id="28"/>
+    </w:p>
+    <w:p>
+      <w:pPr>
+        <w:pStyle w:val="berschrift2"/>
+        <w:rPr>
+          <w:lang w:val="en-US"/>
+        </w:rPr>
+      </w:pPr>
+      <w:bookmarkStart w:id="29" w:name="h.609e1lg3ysn" w:colFirst="0" w:colLast="0"/>
+      <w:bookmarkStart w:id="30" w:name="_Toc352957041"/>
       <w:bookmarkEnd w:id="29"/>
+      <w:r>
+        <w:rPr>
+          <w:lang w:val="en-US"/>
+        </w:rPr>
+        <w:t>Combining Criteria</w:t>
+      </w:r>
+      <w:bookmarkEnd w:id="30"/>
+    </w:p>
+    <w:p>
+      <w:pPr>
+        <w:rPr>
+          <w:lang w:val="en-US"/>
+        </w:rPr>
+      </w:pPr>
+      <w:r>
+        <w:rPr>
+          <w:lang w:val="en-US"/>
+        </w:rPr>
+        <w:t>The most simple way to define a rule is a rule like this:</w:t>
+      </w:r>
+    </w:p>
+    <w:p>
+      <w:pPr>
+        <w:pStyle w:val="Code"/>
+      </w:pPr>
+      <w:r>
+        <w:t>&lt;&lt;</w:t>
+      </w:r>
+      <w:proofErr w:type="spellStart"/>
+      <w:r>
+        <w:t>Series</w:t>
+      </w:r>
+      <w:proofErr w:type="gramStart"/>
+      <w:r>
+        <w:t>:Batman</w:t>
+      </w:r>
+      <w:proofErr w:type="spellEnd"/>
+      <w:proofErr w:type="gramEnd"/>
+      <w:r>
+        <w:t>&gt;&gt; =&gt; &lt;&lt;</w:t>
+      </w:r>
+      <w:proofErr w:type="spellStart"/>
+      <w:r>
+        <w:t>SeriesGroup:Gotham</w:t>
+      </w:r>
+      <w:proofErr w:type="spellEnd"/>
+      <w:r>
+        <w:t>&gt;&gt;</w:t>
+      </w:r>
+    </w:p>
+    <w:p>
+      <w:pPr>
+        <w:rPr>
+          <w:lang w:val="en-US"/>
+        </w:rPr>
+      </w:pPr>
+      <w:r>
+        <w:rPr>
+          <w:lang w:val="en-US"/>
+        </w:rPr>
+        <w:t>But sometimes you want to be more specific. So maybe you only want to set the series group of the Star Wars series to ‘Marvel Cosmic’ if the publisher is Marvel. In this case you have to enter both criteria (Series is “Star Wars” and Publisher is “Marvel”) in front of the “=&gt;”. The complete rule would be:</w:t>
+      </w:r>
+    </w:p>
+    <w:p>
+      <w:pPr>
+        <w:pStyle w:val="Code"/>
+      </w:pPr>
+      <w:r>
+        <w:t>&lt;&lt;</w:t>
+      </w:r>
+      <w:proofErr w:type="spellStart"/>
+      <w:r>
+        <w:t>Series</w:t>
+      </w:r>
+      <w:proofErr w:type="gramStart"/>
+      <w:r>
+        <w:t>:Star</w:t>
+      </w:r>
+      <w:proofErr w:type="spellEnd"/>
+      <w:proofErr w:type="gramEnd"/>
+      <w:r>
+        <w:t xml:space="preserve"> Wars&gt;&gt; &lt;&lt;</w:t>
+      </w:r>
+      <w:proofErr w:type="spellStart"/>
+      <w:r>
+        <w:t>Publisher:Marvel</w:t>
+      </w:r>
+      <w:proofErr w:type="spellEnd"/>
+      <w:r>
+        <w:t>&gt;&gt; =&gt; &lt;&lt;</w:t>
+      </w:r>
+      <w:proofErr w:type="spellStart"/>
+      <w:r>
+        <w:t>SeriesGroup:Marvel</w:t>
+      </w:r>
+      <w:proofErr w:type="spellEnd"/>
+      <w:r>
+        <w:t xml:space="preserve"> Cosmic&gt;&gt;</w:t>
+      </w:r>
+    </w:p>
+    <w:p>
+      <w:pPr>
+        <w:rPr>
+          <w:lang w:val="en-US"/>
+        </w:rPr>
+      </w:pPr>
+      <w:r>
+        <w:rPr>
+          <w:b/>
+          <w:lang w:val="en-US"/>
+        </w:rPr>
+        <w:t>Note:</w:t>
+      </w:r>
+      <w:r>
+        <w:rPr>
+          <w:lang w:val="en-US"/>
+        </w:rPr>
+        <w:t xml:space="preserve"> The criteria on the left side of the rule are always treated like combined with a logical AND operator. That means all criteria must be fulfilled for a rule to be executed.</w:t>
+      </w:r>
     </w:p>
     <w:p>
       <w:pPr>
@@ -3809,96 +4099,16 @@
           <w:lang w:val="en-US"/>
         </w:rPr>
       </w:pPr>
-      <w:bookmarkStart w:id="30" w:name="h.609e1lg3ysn" w:colFirst="0" w:colLast="0"/>
-      <w:bookmarkStart w:id="31" w:name="_Toc352957041"/>
-      <w:bookmarkEnd w:id="30"/>
-      <w:r>
-        <w:rPr>
-          <w:lang w:val="en-US"/>
-        </w:rPr>
-        <w:t>Combining Criteria</w:t>
-      </w:r>
+      <w:bookmarkStart w:id="31" w:name="h.h3lfh4d1z2c" w:colFirst="0" w:colLast="0"/>
+      <w:bookmarkStart w:id="32" w:name="_Toc352957042"/>
       <w:bookmarkEnd w:id="31"/>
-    </w:p>
-    <w:p>
-      <w:pPr>
-        <w:rPr>
-          <w:lang w:val="en-US"/>
-        </w:rPr>
-      </w:pPr>
-      <w:r>
-        <w:rPr>
-          <w:lang w:val="en-US"/>
-        </w:rPr>
-        <w:t>The most simple way to define a rule is a rule like this:</w:t>
-      </w:r>
-    </w:p>
-    <w:p>
-      <w:pPr>
-        <w:pStyle w:val="Code"/>
-      </w:pPr>
-      <w:r>
-        <w:t>&lt;&lt;Series:Batman&gt;&gt; =&gt; &lt;&lt;SeriesGroup:Gotham&gt;&gt;</w:t>
-      </w:r>
-    </w:p>
-    <w:p>
-      <w:pPr>
-        <w:rPr>
-          <w:lang w:val="en-US"/>
-        </w:rPr>
-      </w:pPr>
-      <w:r>
-        <w:rPr>
-          <w:lang w:val="en-US"/>
-        </w:rPr>
-        <w:t>But sometimes you want to be more specific. So maybe you only want to set the series group of the Star Wars series to ‘Marvel Cosmic’ if the publisher is Marvel. In this case you have to enter both criteria (Series is “Star Wars” and Publisher is “Marvel”) in front of the “=&gt;”. The complete rule would be:</w:t>
-      </w:r>
-    </w:p>
-    <w:p>
-      <w:pPr>
-        <w:pStyle w:val="Code"/>
-      </w:pPr>
-      <w:r>
-        <w:t>&lt;&lt;Series:Star Wars&gt;&gt; &lt;&lt;Publisher:Marvel&gt;&gt; =&gt; &lt;&lt;SeriesGroup:Marvel Cosmic&gt;&gt;</w:t>
-      </w:r>
-    </w:p>
-    <w:p>
-      <w:pPr>
-        <w:rPr>
-          <w:lang w:val="en-US"/>
-        </w:rPr>
-      </w:pPr>
-      <w:r>
-        <w:rPr>
-          <w:b/>
-          <w:lang w:val="en-US"/>
-        </w:rPr>
-        <w:t>Note:</w:t>
-      </w:r>
-      <w:r>
-        <w:rPr>
-          <w:lang w:val="en-US"/>
-        </w:rPr>
-        <w:t xml:space="preserve"> The criteria on the left side of the rule are always treated like combined with a logical AND operator. That means all criteria must be fulfilled for a rule to be executed.</w:t>
-      </w:r>
-    </w:p>
-    <w:p>
-      <w:pPr>
-        <w:pStyle w:val="berschrift2"/>
-        <w:rPr>
-          <w:lang w:val="en-US"/>
-        </w:rPr>
-      </w:pPr>
-      <w:bookmarkStart w:id="32" w:name="h.h3lfh4d1z2c" w:colFirst="0" w:colLast="0"/>
-      <w:bookmarkStart w:id="33" w:name="_Toc352957042"/>
+      <w:r>
+        <w:rPr>
+          <w:lang w:val="en-US"/>
+        </w:rPr>
+        <w:t>Using Modifiers</w:t>
+      </w:r>
       <w:bookmarkEnd w:id="32"/>
-      <w:r>
-        <w:rPr>
-          <w:lang w:val="en-US"/>
-        </w:rPr>
-        <w:t>Using Modifiers</w:t>
-      </w:r>
-      <w:bookmarkEnd w:id="33"/>
     </w:p>
     <w:p>
       <w:pPr>
@@ -3934,11 +4144,19 @@
           <w:lang w:val="en-US"/>
         </w:rPr>
       </w:pPr>
-      <w:r>
-        <w:rPr>
-          <w:lang w:val="en-US"/>
-        </w:rPr>
-        <w:t>would select not only ‘Batman’, but also ‘Batman and Robin’ and ‘Adventures of Batman’.</w:t>
+      <w:proofErr w:type="gramStart"/>
+      <w:r>
+        <w:rPr>
+          <w:lang w:val="en-US"/>
+        </w:rPr>
+        <w:t>would</w:t>
+      </w:r>
+      <w:proofErr w:type="gramEnd"/>
+      <w:r>
+        <w:rPr>
+          <w:lang w:val="en-US"/>
+        </w:rPr>
+        <w:t xml:space="preserve"> select not only ‘Batman’, but also ‘Batman and Robin’ and ‘Adventures of Batman’.</w:t>
       </w:r>
     </w:p>
     <w:p>
@@ -3996,11 +4214,11 @@
           <w:lang w:val="en-US"/>
         </w:rPr>
       </w:pPr>
-      <w:bookmarkStart w:id="34" w:name="h.9u3qdcwt14k6" w:colFirst="0" w:colLast="0"/>
-      <w:bookmarkStart w:id="35" w:name="h.o5qlpf1obvdg" w:colFirst="0" w:colLast="0"/>
-      <w:bookmarkStart w:id="36" w:name="_Toc352957043"/>
+      <w:bookmarkStart w:id="33" w:name="h.9u3qdcwt14k6" w:colFirst="0" w:colLast="0"/>
+      <w:bookmarkStart w:id="34" w:name="h.o5qlpf1obvdg" w:colFirst="0" w:colLast="0"/>
+      <w:bookmarkStart w:id="35" w:name="_Toc352957043"/>
+      <w:bookmarkEnd w:id="33"/>
       <w:bookmarkEnd w:id="34"/>
-      <w:bookmarkEnd w:id="35"/>
       <w:r>
         <w:rPr>
           <w:lang w:val="en-US"/>
@@ -4008,7 +4226,7 @@
         <w:lastRenderedPageBreak/>
         <w:t>List of range modifiers in Criteria (left part of the rule)</w:t>
       </w:r>
-      <w:bookmarkEnd w:id="36"/>
+      <w:bookmarkEnd w:id="35"/>
     </w:p>
     <w:p>
       <w:pPr>
@@ -4062,9 +4280,11 @@
             <w:pPr>
               <w:spacing w:line="240" w:lineRule="auto"/>
             </w:pPr>
+            <w:proofErr w:type="spellStart"/>
             <w:r>
               <w:t>Modifier</w:t>
             </w:r>
+            <w:proofErr w:type="spellEnd"/>
           </w:p>
         </w:tc>
         <w:tc>
@@ -4176,7 +4396,25 @@
                 <w:sz w:val="18"/>
                 <w:lang w:val="en-US"/>
               </w:rPr>
-              <w:t xml:space="preserve">&lt;&lt;Number:Range:1,10&gt;&gt; </w:t>
+              <w:t>&lt;&lt;Number</w:t>
+            </w:r>
+            <w:proofErr w:type="gramStart"/>
+            <w:r>
+              <w:rPr>
+                <w:rFonts w:ascii="Courier New" w:eastAsia="Courier New" w:hAnsi="Courier New" w:cs="Courier New"/>
+                <w:sz w:val="18"/>
+                <w:lang w:val="en-US"/>
+              </w:rPr>
+              <w:t>:Range:1,10</w:t>
+            </w:r>
+            <w:proofErr w:type="gramEnd"/>
+            <w:r>
+              <w:rPr>
+                <w:rFonts w:ascii="Courier New" w:eastAsia="Courier New" w:hAnsi="Courier New" w:cs="Courier New"/>
+                <w:sz w:val="18"/>
+                <w:lang w:val="en-US"/>
+              </w:rPr>
+              <w:t xml:space="preserve">&gt;&gt; </w:t>
             </w:r>
             <w:r>
               <w:rPr>
@@ -4263,7 +4501,25 @@
                 <w:sz w:val="18"/>
                 <w:lang w:val="en-US"/>
               </w:rPr>
-              <w:t>&lt;&lt;Publisher.Not:Marvel&gt;&gt;</w:t>
+              <w:t>&lt;&lt;</w:t>
+            </w:r>
+            <w:proofErr w:type="spellStart"/>
+            <w:r>
+              <w:rPr>
+                <w:rFonts w:ascii="Courier New" w:eastAsia="Courier New" w:hAnsi="Courier New" w:cs="Courier New"/>
+                <w:sz w:val="18"/>
+                <w:lang w:val="en-US"/>
+              </w:rPr>
+              <w:t>Publisher.Not:Marvel</w:t>
+            </w:r>
+            <w:proofErr w:type="spellEnd"/>
+            <w:r>
+              <w:rPr>
+                <w:rFonts w:ascii="Courier New" w:eastAsia="Courier New" w:hAnsi="Courier New" w:cs="Courier New"/>
+                <w:sz w:val="18"/>
+                <w:lang w:val="en-US"/>
+              </w:rPr>
+              <w:t>&gt;&gt;</w:t>
             </w:r>
             <w:r>
               <w:rPr>
@@ -4297,9 +4553,11 @@
             <w:pPr>
               <w:spacing w:line="240" w:lineRule="auto"/>
             </w:pPr>
+            <w:proofErr w:type="spellStart"/>
             <w:r>
               <w:t>Contains</w:t>
             </w:r>
+            <w:proofErr w:type="spellEnd"/>
           </w:p>
         </w:tc>
         <w:tc>
@@ -4356,7 +4614,25 @@
                 <w:sz w:val="18"/>
                 <w:lang w:val="en-US"/>
               </w:rPr>
-              <w:t>&lt;&lt;Series.Contains:Batman&gt;&gt;</w:t>
+              <w:t>&lt;&lt;</w:t>
+            </w:r>
+            <w:proofErr w:type="spellStart"/>
+            <w:r>
+              <w:rPr>
+                <w:rFonts w:ascii="Courier New" w:eastAsia="Courier New" w:hAnsi="Courier New" w:cs="Courier New"/>
+                <w:sz w:val="18"/>
+                <w:lang w:val="en-US"/>
+              </w:rPr>
+              <w:t>Series.Contains:Batman</w:t>
+            </w:r>
+            <w:proofErr w:type="spellEnd"/>
+            <w:r>
+              <w:rPr>
+                <w:rFonts w:ascii="Courier New" w:eastAsia="Courier New" w:hAnsi="Courier New" w:cs="Courier New"/>
+                <w:sz w:val="18"/>
+                <w:lang w:val="en-US"/>
+              </w:rPr>
+              <w:t>&gt;&gt;</w:t>
             </w:r>
             <w:r>
               <w:rPr>
@@ -4386,7 +4662,25 @@
                 <w:sz w:val="18"/>
                 <w:lang w:val="en-US"/>
               </w:rPr>
-              <w:t>&lt;&lt;Series.Contains:Batman Robin&gt;&gt;</w:t>
+              <w:t>&lt;&lt;</w:t>
+            </w:r>
+            <w:proofErr w:type="spellStart"/>
+            <w:r>
+              <w:rPr>
+                <w:rFonts w:ascii="Courier New" w:eastAsia="Courier New" w:hAnsi="Courier New" w:cs="Courier New"/>
+                <w:sz w:val="18"/>
+                <w:lang w:val="en-US"/>
+              </w:rPr>
+              <w:t>Series.Contains:Batman</w:t>
+            </w:r>
+            <w:proofErr w:type="spellEnd"/>
+            <w:r>
+              <w:rPr>
+                <w:rFonts w:ascii="Courier New" w:eastAsia="Courier New" w:hAnsi="Courier New" w:cs="Courier New"/>
+                <w:sz w:val="18"/>
+                <w:lang w:val="en-US"/>
+              </w:rPr>
+              <w:t xml:space="preserve"> Robin&gt;&gt;</w:t>
             </w:r>
             <w:r>
               <w:rPr>
@@ -4433,9 +4727,14 @@
             <w:pPr>
               <w:spacing w:line="240" w:lineRule="auto"/>
             </w:pPr>
-            <w:r>
-              <w:t>Greater</w:t>
-            </w:r>
+            <w:proofErr w:type="spellStart"/>
+            <w:r>
+              <w:t>Contains</w:t>
+            </w:r>
+            <w:r>
+              <w:t>Not</w:t>
+            </w:r>
+            <w:proofErr w:type="spellEnd"/>
           </w:p>
         </w:tc>
         <w:tc>
@@ -4459,7 +4758,45 @@
               <w:rPr>
                 <w:lang w:val="en-US"/>
               </w:rPr>
-              <w:t>select all books where the value is greater than the phrase</w:t>
+              <w:t xml:space="preserve">Select all book where </w:t>
+            </w:r>
+            <w:r>
+              <w:rPr>
+                <w:lang w:val="en-US"/>
+              </w:rPr>
+              <w:t>the phrase</w:t>
+            </w:r>
+            <w:r>
+              <w:rPr>
+                <w:lang w:val="en-US"/>
+              </w:rPr>
+              <w:t xml:space="preserve"> is </w:t>
+            </w:r>
+            <w:r>
+              <w:rPr>
+                <w:b/>
+                <w:lang w:val="en-US"/>
+              </w:rPr>
+              <w:t>not</w:t>
+            </w:r>
+            <w:r>
+              <w:rPr>
+                <w:lang w:val="en-US"/>
+              </w:rPr>
+              <w:t xml:space="preserve"> </w:t>
+            </w:r>
+            <w:r>
+              <w:rPr>
+                <w:lang w:val="en-US"/>
+              </w:rPr>
+              <w:t xml:space="preserve">found somewhere in the field </w:t>
+            </w:r>
+            <w:r>
+              <w:rPr>
+                <w:b/>
+                <w:lang w:val="en-US"/>
+              </w:rPr>
+              <w:t>(can only be used with non-numerical fields)</w:t>
             </w:r>
           </w:p>
         </w:tc>
@@ -4477,30 +4814,117 @@
             <w:pPr>
               <w:spacing w:line="240" w:lineRule="auto"/>
               <w:rPr>
-                <w:lang w:val="en-US"/>
-              </w:rPr>
-            </w:pPr>
-            <w:r>
-              <w:rPr>
                 <w:rFonts w:ascii="Courier New" w:eastAsia="Courier New" w:hAnsi="Courier New" w:cs="Courier New"/>
                 <w:sz w:val="18"/>
                 <w:lang w:val="en-US"/>
               </w:rPr>
-              <w:t>&lt;&lt;Number.Greater:10&gt;&gt;</w:t>
-            </w:r>
+            </w:pPr>
             <w:r>
               <w:rPr>
                 <w:rFonts w:ascii="Courier New" w:eastAsia="Courier New" w:hAnsi="Courier New" w:cs="Courier New"/>
                 <w:sz w:val="18"/>
                 <w:lang w:val="en-US"/>
               </w:rPr>
-              <w:br/>
-            </w:r>
-            <w:r>
-              <w:rPr>
-                <w:lang w:val="en-US"/>
-              </w:rPr>
-              <w:t>Selects all books where the number is greater than 10</w:t>
+              <w:t>&lt;&lt;</w:t>
+            </w:r>
+            <w:proofErr w:type="spellStart"/>
+            <w:r>
+              <w:rPr>
+                <w:rFonts w:ascii="Courier New" w:eastAsia="Courier New" w:hAnsi="Courier New" w:cs="Courier New"/>
+                <w:sz w:val="18"/>
+                <w:lang w:val="en-US"/>
+              </w:rPr>
+              <w:t>Series.Contains</w:t>
+            </w:r>
+            <w:r>
+              <w:rPr>
+                <w:rFonts w:ascii="Courier New" w:eastAsia="Courier New" w:hAnsi="Courier New" w:cs="Courier New"/>
+                <w:sz w:val="18"/>
+                <w:lang w:val="en-US"/>
+              </w:rPr>
+              <w:t>Not</w:t>
+            </w:r>
+            <w:r>
+              <w:rPr>
+                <w:rFonts w:ascii="Courier New" w:eastAsia="Courier New" w:hAnsi="Courier New" w:cs="Courier New"/>
+                <w:sz w:val="18"/>
+                <w:lang w:val="en-US"/>
+              </w:rPr>
+              <w:t>:Batman</w:t>
+            </w:r>
+            <w:proofErr w:type="spellEnd"/>
+            <w:r>
+              <w:rPr>
+                <w:rFonts w:ascii="Courier New" w:eastAsia="Courier New" w:hAnsi="Courier New" w:cs="Courier New"/>
+                <w:sz w:val="18"/>
+                <w:lang w:val="en-US"/>
+              </w:rPr>
+              <w:t xml:space="preserve"> </w:t>
+            </w:r>
+            <w:r>
+              <w:rPr>
+                <w:rFonts w:ascii="Courier New" w:eastAsia="Courier New" w:hAnsi="Courier New" w:cs="Courier New"/>
+                <w:sz w:val="18"/>
+                <w:lang w:val="en-US"/>
+              </w:rPr>
+              <w:t>&gt;&gt;</w:t>
+            </w:r>
+          </w:p>
+          <w:p>
+            <w:pPr>
+              <w:rPr>
+                <w:rFonts w:eastAsia="Courier New"/>
+                <w:lang w:val="en-US"/>
+              </w:rPr>
+            </w:pPr>
+            <w:r>
+              <w:rPr>
+                <w:rFonts w:eastAsia="Courier New"/>
+                <w:lang w:val="en-US"/>
+              </w:rPr>
+              <w:t xml:space="preserve">Selects all books where </w:t>
+            </w:r>
+            <w:r>
+              <w:rPr>
+                <w:rFonts w:eastAsia="Courier New"/>
+                <w:lang w:val="en-US"/>
+              </w:rPr>
+              <w:t>“</w:t>
+            </w:r>
+            <w:r>
+              <w:rPr>
+                <w:rFonts w:eastAsia="Courier New"/>
+                <w:lang w:val="en-US"/>
+              </w:rPr>
+              <w:t>Batman</w:t>
+            </w:r>
+            <w:r>
+              <w:rPr>
+                <w:rFonts w:eastAsia="Courier New"/>
+                <w:lang w:val="en-US"/>
+              </w:rPr>
+              <w:t>”</w:t>
+            </w:r>
+            <w:r>
+              <w:rPr>
+                <w:rFonts w:eastAsia="Courier New"/>
+                <w:lang w:val="en-US"/>
+              </w:rPr>
+              <w:t xml:space="preserve"> is </w:t>
+            </w:r>
+            <w:r>
+              <w:rPr>
+                <w:rFonts w:eastAsia="Courier New"/>
+                <w:lang w:val="en-US"/>
+              </w:rPr>
+              <w:t xml:space="preserve">not </w:t>
+            </w:r>
+            <w:r>
+              <w:rPr>
+                <w:rFonts w:eastAsia="Courier New"/>
+                <w:lang w:val="en-US"/>
+              </w:rPr>
+              <w:t>found somewhere in the series.</w:t>
             </w:r>
           </w:p>
         </w:tc>
@@ -4520,9 +4944,11 @@
             <w:pPr>
               <w:spacing w:line="240" w:lineRule="auto"/>
             </w:pPr>
-            <w:r>
-              <w:t>GreaterEq</w:t>
-            </w:r>
+            <w:proofErr w:type="spellStart"/>
+            <w:r>
+              <w:t>ContainsAnyOf</w:t>
+            </w:r>
+            <w:proofErr w:type="spellEnd"/>
           </w:p>
         </w:tc>
         <w:tc>
@@ -4546,7 +4972,37 @@
               <w:rPr>
                 <w:lang w:val="en-US"/>
               </w:rPr>
-              <w:t>select all books where the value is equal or greater than the phrase</w:t>
+              <w:t xml:space="preserve">Select all book where any of the values is found somewhere in the field </w:t>
+            </w:r>
+            <w:r>
+              <w:rPr>
+                <w:b/>
+                <w:lang w:val="en-US"/>
+              </w:rPr>
+              <w:t xml:space="preserve">(can only be </w:t>
+            </w:r>
+            <w:bookmarkStart w:id="36" w:name="_GoBack"/>
+            <w:bookmarkEnd w:id="36"/>
+            <w:r>
+              <w:rPr>
+                <w:b/>
+                <w:lang w:val="en-US"/>
+              </w:rPr>
+              <w:t>used with non-numerical fields</w:t>
+            </w:r>
+            <w:r>
+              <w:rPr>
+                <w:b/>
+                <w:lang w:val="en-US"/>
+              </w:rPr>
+              <w:t>, the list of values must be separated by commas</w:t>
+            </w:r>
+            <w:r>
+              <w:rPr>
+                <w:b/>
+                <w:lang w:val="en-US"/>
+              </w:rPr>
+              <w:t>)</w:t>
             </w:r>
           </w:p>
         </w:tc>
@@ -4564,30 +5020,51 @@
             <w:pPr>
               <w:spacing w:line="240" w:lineRule="auto"/>
               <w:rPr>
-                <w:lang w:val="en-US"/>
-              </w:rPr>
-            </w:pPr>
-            <w:r>
-              <w:rPr>
                 <w:rFonts w:ascii="Courier New" w:eastAsia="Courier New" w:hAnsi="Courier New" w:cs="Courier New"/>
                 <w:sz w:val="18"/>
                 <w:lang w:val="en-US"/>
               </w:rPr>
-              <w:t>&lt;&lt;Number.GreaterEq:10&gt;&gt;</w:t>
-            </w:r>
+            </w:pPr>
             <w:r>
               <w:rPr>
                 <w:rFonts w:ascii="Courier New" w:eastAsia="Courier New" w:hAnsi="Courier New" w:cs="Courier New"/>
                 <w:sz w:val="18"/>
                 <w:lang w:val="en-US"/>
               </w:rPr>
-              <w:br/>
-            </w:r>
-            <w:r>
-              <w:rPr>
-                <w:lang w:val="en-US"/>
-              </w:rPr>
-              <w:t>selects all books where the number is equal to or greater than 10</w:t>
+              <w:t>&lt;&lt;</w:t>
+            </w:r>
+            <w:proofErr w:type="spellStart"/>
+            <w:r>
+              <w:rPr>
+                <w:rFonts w:ascii="Courier New" w:eastAsia="Courier New" w:hAnsi="Courier New" w:cs="Courier New"/>
+                <w:sz w:val="18"/>
+                <w:lang w:val="en-US"/>
+              </w:rPr>
+              <w:t>Series.ContainsAnyOf:Batman,Robin,Joker</w:t>
+            </w:r>
+            <w:proofErr w:type="spellEnd"/>
+            <w:r>
+              <w:rPr>
+                <w:rFonts w:ascii="Courier New" w:eastAsia="Courier New" w:hAnsi="Courier New" w:cs="Courier New"/>
+                <w:sz w:val="18"/>
+                <w:lang w:val="en-US"/>
+              </w:rPr>
+              <w:t>&gt;&gt;</w:t>
+            </w:r>
+          </w:p>
+          <w:p>
+            <w:pPr>
+              <w:rPr>
+                <w:rFonts w:eastAsia="Courier New"/>
+                <w:lang w:val="en-US"/>
+              </w:rPr>
+            </w:pPr>
+            <w:r>
+              <w:rPr>
+                <w:rFonts w:eastAsia="Courier New"/>
+                <w:lang w:val="en-US"/>
+              </w:rPr>
+              <w:t>Selects all books where Batman or Robin or Joker is found somewhere in the series.</w:t>
             </w:r>
           </w:p>
         </w:tc>
@@ -4607,9 +5084,14 @@
             <w:pPr>
               <w:spacing w:line="240" w:lineRule="auto"/>
             </w:pPr>
-            <w:r>
-              <w:t>Less</w:t>
-            </w:r>
+            <w:proofErr w:type="spellStart"/>
+            <w:r>
+              <w:t>ContainsAll</w:t>
+            </w:r>
+            <w:r>
+              <w:t>Of</w:t>
+            </w:r>
+            <w:proofErr w:type="spellEnd"/>
           </w:p>
         </w:tc>
         <w:tc>
@@ -4633,7 +5115,52 @@
               <w:rPr>
                 <w:lang w:val="en-US"/>
               </w:rPr>
-              <w:t>select all books where the value is less than the phrase</w:t>
+              <w:t>Select all book where a</w:t>
+            </w:r>
+            <w:r>
+              <w:rPr>
+                <w:lang w:val="en-US"/>
+              </w:rPr>
+              <w:t>ll</w:t>
+            </w:r>
+            <w:r>
+              <w:rPr>
+                <w:lang w:val="en-US"/>
+              </w:rPr>
+              <w:t xml:space="preserve"> of the values </w:t>
+            </w:r>
+            <w:r>
+              <w:rPr>
+                <w:lang w:val="en-US"/>
+              </w:rPr>
+              <w:t>are</w:t>
+            </w:r>
+            <w:r>
+              <w:rPr>
+                <w:lang w:val="en-US"/>
+              </w:rPr>
+              <w:t xml:space="preserve"> found somewhere in the field </w:t>
+            </w:r>
+            <w:r>
+              <w:rPr>
+                <w:b/>
+                <w:lang w:val="en-US"/>
+              </w:rPr>
+              <w:t>(can only be used with non-numerical fields</w:t>
+            </w:r>
+            <w:r>
+              <w:rPr>
+                <w:b/>
+                <w:lang w:val="en-US"/>
+              </w:rPr>
+              <w:t>, the list of values must be separated by commas</w:t>
+            </w:r>
+            <w:r>
+              <w:rPr>
+                <w:b/>
+                <w:lang w:val="en-US"/>
+              </w:rPr>
+              <w:t>)</w:t>
             </w:r>
           </w:p>
         </w:tc>
@@ -4651,30 +5178,104 @@
             <w:pPr>
               <w:spacing w:line="240" w:lineRule="auto"/>
               <w:rPr>
-                <w:lang w:val="en-US"/>
-              </w:rPr>
-            </w:pPr>
-            <w:r>
-              <w:rPr>
                 <w:rFonts w:ascii="Courier New" w:eastAsia="Courier New" w:hAnsi="Courier New" w:cs="Courier New"/>
                 <w:sz w:val="18"/>
                 <w:lang w:val="en-US"/>
               </w:rPr>
-              <w:t>&lt;&lt;Number.Less:10&gt;&gt;</w:t>
-            </w:r>
+            </w:pPr>
             <w:r>
               <w:rPr>
                 <w:rFonts w:ascii="Courier New" w:eastAsia="Courier New" w:hAnsi="Courier New" w:cs="Courier New"/>
                 <w:sz w:val="18"/>
                 <w:lang w:val="en-US"/>
               </w:rPr>
-              <w:br/>
-            </w:r>
-            <w:r>
-              <w:rPr>
-                <w:lang w:val="en-US"/>
-              </w:rPr>
-              <w:t>Selects all books where the number is less than 10</w:t>
+              <w:t>&lt;&lt;</w:t>
+            </w:r>
+            <w:proofErr w:type="spellStart"/>
+            <w:r>
+              <w:rPr>
+                <w:rFonts w:ascii="Courier New" w:eastAsia="Courier New" w:hAnsi="Courier New" w:cs="Courier New"/>
+                <w:sz w:val="18"/>
+                <w:lang w:val="en-US"/>
+              </w:rPr>
+              <w:t>Series.ContainsA</w:t>
+            </w:r>
+            <w:r>
+              <w:rPr>
+                <w:rFonts w:ascii="Courier New" w:eastAsia="Courier New" w:hAnsi="Courier New" w:cs="Courier New"/>
+                <w:sz w:val="18"/>
+                <w:lang w:val="en-US"/>
+              </w:rPr>
+              <w:t>ll</w:t>
+            </w:r>
+            <w:r>
+              <w:rPr>
+                <w:rFonts w:ascii="Courier New" w:eastAsia="Courier New" w:hAnsi="Courier New" w:cs="Courier New"/>
+                <w:sz w:val="18"/>
+                <w:lang w:val="en-US"/>
+              </w:rPr>
+              <w:t>Of:Batman,</w:t>
+            </w:r>
+            <w:r>
+              <w:rPr>
+                <w:rFonts w:ascii="Courier New" w:eastAsia="Courier New" w:hAnsi="Courier New" w:cs="Courier New"/>
+                <w:sz w:val="18"/>
+                <w:lang w:val="en-US"/>
+              </w:rPr>
+              <w:t>Superman</w:t>
+            </w:r>
+            <w:proofErr w:type="spellEnd"/>
+            <w:r>
+              <w:rPr>
+                <w:rFonts w:ascii="Courier New" w:eastAsia="Courier New" w:hAnsi="Courier New" w:cs="Courier New"/>
+                <w:sz w:val="18"/>
+                <w:lang w:val="en-US"/>
+              </w:rPr>
+              <w:t>&gt;&gt;</w:t>
+            </w:r>
+          </w:p>
+          <w:p>
+            <w:pPr>
+              <w:rPr>
+                <w:rFonts w:eastAsia="Courier New"/>
+                <w:lang w:val="en-US"/>
+              </w:rPr>
+            </w:pPr>
+            <w:r>
+              <w:rPr>
+                <w:rFonts w:eastAsia="Courier New"/>
+                <w:lang w:val="en-US"/>
+              </w:rPr>
+              <w:t xml:space="preserve">Selects all books where </w:t>
+            </w:r>
+            <w:r>
+              <w:rPr>
+                <w:rFonts w:eastAsia="Courier New"/>
+                <w:lang w:val="en-US"/>
+              </w:rPr>
+              <w:t xml:space="preserve">“Batman” </w:t>
+            </w:r>
+            <w:r>
+              <w:rPr>
+                <w:rFonts w:eastAsia="Courier New"/>
+                <w:b/>
+                <w:lang w:val="en-US"/>
+              </w:rPr>
+              <w:t>and</w:t>
+            </w:r>
+            <w:r>
+              <w:rPr>
+                <w:rFonts w:eastAsia="Courier New"/>
+                <w:lang w:val="en-US"/>
+              </w:rPr>
+              <w:t xml:space="preserve"> “Superman” are </w:t>
+            </w:r>
+            <w:r>
+              <w:rPr>
+                <w:rFonts w:eastAsia="Courier New"/>
+                <w:lang w:val="en-US"/>
+              </w:rPr>
+              <w:t>found somewhere in the series.</w:t>
             </w:r>
           </w:p>
         </w:tc>
@@ -4694,9 +5295,12 @@
             <w:pPr>
               <w:spacing w:line="240" w:lineRule="auto"/>
             </w:pPr>
-            <w:r>
-              <w:t>LessEq</w:t>
-            </w:r>
+            <w:proofErr w:type="spellStart"/>
+            <w:r>
+              <w:lastRenderedPageBreak/>
+              <w:t>Greater</w:t>
+            </w:r>
+            <w:proofErr w:type="spellEnd"/>
           </w:p>
         </w:tc>
         <w:tc>
@@ -4720,7 +5324,7 @@
               <w:rPr>
                 <w:lang w:val="en-US"/>
               </w:rPr>
-              <w:t>select all books where the value is equal or greater than the phrase</w:t>
+              <w:t>select all books where the value is greater than the phrase</w:t>
             </w:r>
           </w:p>
         </w:tc>
@@ -4747,7 +5351,7 @@
                 <w:sz w:val="18"/>
                 <w:lang w:val="en-US"/>
               </w:rPr>
-              <w:t>&lt;&lt;Number.LessEq:10&gt;&gt;</w:t>
+              <w:t>&lt;&lt;Number.Greater:10&gt;&gt;</w:t>
             </w:r>
             <w:r>
               <w:rPr>
@@ -4761,7 +5365,7 @@
               <w:rPr>
                 <w:lang w:val="en-US"/>
               </w:rPr>
-              <w:t>selects all books where the number is equal to or less than 10</w:t>
+              <w:t>Selects all books where the number is greater than 10</w:t>
             </w:r>
           </w:p>
         </w:tc>
@@ -4781,9 +5385,11 @@
             <w:pPr>
               <w:spacing w:line="240" w:lineRule="auto"/>
             </w:pPr>
-            <w:r>
-              <w:t>StartsWith</w:t>
-            </w:r>
+            <w:proofErr w:type="spellStart"/>
+            <w:r>
+              <w:t>GreaterEq</w:t>
+            </w:r>
+            <w:proofErr w:type="spellEnd"/>
           </w:p>
         </w:tc>
         <w:tc>
@@ -4807,14 +5413,7 @@
               <w:rPr>
                 <w:lang w:val="en-US"/>
               </w:rPr>
-              <w:t xml:space="preserve">select all books where the value </w:t>
-            </w:r>
-            <w:r>
-              <w:rPr>
-                <w:lang w:val="en-US"/>
-              </w:rPr>
-              <w:lastRenderedPageBreak/>
-              <w:t>starts with the phrase</w:t>
+              <w:t>select all books where the value is equal or greater than the phrase</w:t>
             </w:r>
           </w:p>
         </w:tc>
@@ -4841,8 +5440,7 @@
                 <w:sz w:val="18"/>
                 <w:lang w:val="en-US"/>
               </w:rPr>
-              <w:lastRenderedPageBreak/>
-              <w:t>&lt;&lt;Series.StartsWith:Bat&gt;&gt;</w:t>
+              <w:t>&lt;&lt;Number.GreaterEq:10&gt;&gt;</w:t>
             </w:r>
             <w:r>
               <w:rPr>
@@ -4856,14 +5454,292 @@
               <w:rPr>
                 <w:lang w:val="en-US"/>
               </w:rPr>
-              <w:t xml:space="preserve">selects all books where the series name starts </w:t>
-            </w:r>
-            <w:r>
-              <w:rPr>
-                <w:lang w:val="en-US"/>
-              </w:rPr>
-              <w:lastRenderedPageBreak/>
-              <w:t>with “Bat” (like Batman or Batwing)</w:t>
+              <w:t>selects all books where the number is equal to or greater than 10</w:t>
+            </w:r>
+          </w:p>
+        </w:tc>
+      </w:tr>
+      <w:tr>
+        <w:tc>
+          <w:tcPr>
+            <w:tcW w:w="1711" w:type="dxa"/>
+            <w:tcMar>
+              <w:top w:w="100" w:type="dxa"/>
+              <w:left w:w="100" w:type="dxa"/>
+              <w:bottom w:w="100" w:type="dxa"/>
+              <w:right w:w="100" w:type="dxa"/>
+            </w:tcMar>
+          </w:tcPr>
+          <w:p>
+            <w:pPr>
+              <w:spacing w:line="240" w:lineRule="auto"/>
+            </w:pPr>
+            <w:proofErr w:type="spellStart"/>
+            <w:r>
+              <w:t>Less</w:t>
+            </w:r>
+            <w:proofErr w:type="spellEnd"/>
+          </w:p>
+        </w:tc>
+        <w:tc>
+          <w:tcPr>
+            <w:tcW w:w="3261" w:type="dxa"/>
+            <w:tcMar>
+              <w:top w:w="100" w:type="dxa"/>
+              <w:left w:w="100" w:type="dxa"/>
+              <w:bottom w:w="100" w:type="dxa"/>
+              <w:right w:w="100" w:type="dxa"/>
+            </w:tcMar>
+          </w:tcPr>
+          <w:p>
+            <w:pPr>
+              <w:spacing w:line="240" w:lineRule="auto"/>
+              <w:rPr>
+                <w:lang w:val="en-US"/>
+              </w:rPr>
+            </w:pPr>
+            <w:r>
+              <w:rPr>
+                <w:lang w:val="en-US"/>
+              </w:rPr>
+              <w:t>select all books where the value is less than the phrase</w:t>
+            </w:r>
+          </w:p>
+        </w:tc>
+        <w:tc>
+          <w:tcPr>
+            <w:tcW w:w="4388" w:type="dxa"/>
+            <w:tcMar>
+              <w:top w:w="100" w:type="dxa"/>
+              <w:left w:w="100" w:type="dxa"/>
+              <w:bottom w:w="100" w:type="dxa"/>
+              <w:right w:w="100" w:type="dxa"/>
+            </w:tcMar>
+          </w:tcPr>
+          <w:p>
+            <w:pPr>
+              <w:spacing w:line="240" w:lineRule="auto"/>
+              <w:rPr>
+                <w:lang w:val="en-US"/>
+              </w:rPr>
+            </w:pPr>
+            <w:r>
+              <w:rPr>
+                <w:rFonts w:ascii="Courier New" w:eastAsia="Courier New" w:hAnsi="Courier New" w:cs="Courier New"/>
+                <w:sz w:val="18"/>
+                <w:lang w:val="en-US"/>
+              </w:rPr>
+              <w:t>&lt;&lt;Number.Less:10&gt;&gt;</w:t>
+            </w:r>
+            <w:r>
+              <w:rPr>
+                <w:rFonts w:ascii="Courier New" w:eastAsia="Courier New" w:hAnsi="Courier New" w:cs="Courier New"/>
+                <w:sz w:val="18"/>
+                <w:lang w:val="en-US"/>
+              </w:rPr>
+              <w:br/>
+            </w:r>
+            <w:r>
+              <w:rPr>
+                <w:lang w:val="en-US"/>
+              </w:rPr>
+              <w:t>Selects all books where the number is less than 10</w:t>
+            </w:r>
+          </w:p>
+        </w:tc>
+      </w:tr>
+      <w:tr>
+        <w:tc>
+          <w:tcPr>
+            <w:tcW w:w="1711" w:type="dxa"/>
+            <w:tcMar>
+              <w:top w:w="100" w:type="dxa"/>
+              <w:left w:w="100" w:type="dxa"/>
+              <w:bottom w:w="100" w:type="dxa"/>
+              <w:right w:w="100" w:type="dxa"/>
+            </w:tcMar>
+          </w:tcPr>
+          <w:p>
+            <w:pPr>
+              <w:spacing w:line="240" w:lineRule="auto"/>
+            </w:pPr>
+            <w:proofErr w:type="spellStart"/>
+            <w:r>
+              <w:t>LessEq</w:t>
+            </w:r>
+            <w:proofErr w:type="spellEnd"/>
+          </w:p>
+        </w:tc>
+        <w:tc>
+          <w:tcPr>
+            <w:tcW w:w="3261" w:type="dxa"/>
+            <w:tcMar>
+              <w:top w:w="100" w:type="dxa"/>
+              <w:left w:w="100" w:type="dxa"/>
+              <w:bottom w:w="100" w:type="dxa"/>
+              <w:right w:w="100" w:type="dxa"/>
+            </w:tcMar>
+          </w:tcPr>
+          <w:p>
+            <w:pPr>
+              <w:spacing w:line="240" w:lineRule="auto"/>
+              <w:rPr>
+                <w:lang w:val="en-US"/>
+              </w:rPr>
+            </w:pPr>
+            <w:r>
+              <w:rPr>
+                <w:lang w:val="en-US"/>
+              </w:rPr>
+              <w:t>select all books where the value is equal or greater than the phrase</w:t>
+            </w:r>
+          </w:p>
+        </w:tc>
+        <w:tc>
+          <w:tcPr>
+            <w:tcW w:w="4388" w:type="dxa"/>
+            <w:tcMar>
+              <w:top w:w="100" w:type="dxa"/>
+              <w:left w:w="100" w:type="dxa"/>
+              <w:bottom w:w="100" w:type="dxa"/>
+              <w:right w:w="100" w:type="dxa"/>
+            </w:tcMar>
+          </w:tcPr>
+          <w:p>
+            <w:pPr>
+              <w:spacing w:line="240" w:lineRule="auto"/>
+              <w:rPr>
+                <w:lang w:val="en-US"/>
+              </w:rPr>
+            </w:pPr>
+            <w:r>
+              <w:rPr>
+                <w:rFonts w:ascii="Courier New" w:eastAsia="Courier New" w:hAnsi="Courier New" w:cs="Courier New"/>
+                <w:sz w:val="18"/>
+                <w:lang w:val="en-US"/>
+              </w:rPr>
+              <w:t>&lt;&lt;Number.LessEq:10&gt;&gt;</w:t>
+            </w:r>
+            <w:r>
+              <w:rPr>
+                <w:rFonts w:ascii="Courier New" w:eastAsia="Courier New" w:hAnsi="Courier New" w:cs="Courier New"/>
+                <w:sz w:val="18"/>
+                <w:lang w:val="en-US"/>
+              </w:rPr>
+              <w:br/>
+            </w:r>
+            <w:r>
+              <w:rPr>
+                <w:lang w:val="en-US"/>
+              </w:rPr>
+              <w:t>selects all books where the number is equal to or less than 10</w:t>
+            </w:r>
+          </w:p>
+        </w:tc>
+      </w:tr>
+      <w:tr>
+        <w:tc>
+          <w:tcPr>
+            <w:tcW w:w="1711" w:type="dxa"/>
+            <w:tcMar>
+              <w:top w:w="100" w:type="dxa"/>
+              <w:left w:w="100" w:type="dxa"/>
+              <w:bottom w:w="100" w:type="dxa"/>
+              <w:right w:w="100" w:type="dxa"/>
+            </w:tcMar>
+          </w:tcPr>
+          <w:p>
+            <w:pPr>
+              <w:spacing w:line="240" w:lineRule="auto"/>
+            </w:pPr>
+            <w:proofErr w:type="spellStart"/>
+            <w:r>
+              <w:t>StartsWith</w:t>
+            </w:r>
+            <w:proofErr w:type="spellEnd"/>
+          </w:p>
+        </w:tc>
+        <w:tc>
+          <w:tcPr>
+            <w:tcW w:w="3261" w:type="dxa"/>
+            <w:tcMar>
+              <w:top w:w="100" w:type="dxa"/>
+              <w:left w:w="100" w:type="dxa"/>
+              <w:bottom w:w="100" w:type="dxa"/>
+              <w:right w:w="100" w:type="dxa"/>
+            </w:tcMar>
+          </w:tcPr>
+          <w:p>
+            <w:pPr>
+              <w:spacing w:line="240" w:lineRule="auto"/>
+              <w:rPr>
+                <w:lang w:val="en-US"/>
+              </w:rPr>
+            </w:pPr>
+            <w:r>
+              <w:rPr>
+                <w:lang w:val="en-US"/>
+              </w:rPr>
+              <w:t>select all books where the value starts with the phrase</w:t>
+            </w:r>
+          </w:p>
+        </w:tc>
+        <w:tc>
+          <w:tcPr>
+            <w:tcW w:w="4388" w:type="dxa"/>
+            <w:tcMar>
+              <w:top w:w="100" w:type="dxa"/>
+              <w:left w:w="100" w:type="dxa"/>
+              <w:bottom w:w="100" w:type="dxa"/>
+              <w:right w:w="100" w:type="dxa"/>
+            </w:tcMar>
+          </w:tcPr>
+          <w:p>
+            <w:pPr>
+              <w:spacing w:line="240" w:lineRule="auto"/>
+              <w:rPr>
+                <w:lang w:val="en-US"/>
+              </w:rPr>
+            </w:pPr>
+            <w:r>
+              <w:rPr>
+                <w:rFonts w:ascii="Courier New" w:eastAsia="Courier New" w:hAnsi="Courier New" w:cs="Courier New"/>
+                <w:sz w:val="18"/>
+                <w:lang w:val="en-US"/>
+              </w:rPr>
+              <w:t>&lt;&lt;</w:t>
+            </w:r>
+            <w:proofErr w:type="spellStart"/>
+            <w:r>
+              <w:rPr>
+                <w:rFonts w:ascii="Courier New" w:eastAsia="Courier New" w:hAnsi="Courier New" w:cs="Courier New"/>
+                <w:sz w:val="18"/>
+                <w:lang w:val="en-US"/>
+              </w:rPr>
+              <w:t>Series.StartsWith:Bat</w:t>
+            </w:r>
+            <w:proofErr w:type="spellEnd"/>
+            <w:r>
+              <w:rPr>
+                <w:rFonts w:ascii="Courier New" w:eastAsia="Courier New" w:hAnsi="Courier New" w:cs="Courier New"/>
+                <w:sz w:val="18"/>
+                <w:lang w:val="en-US"/>
+              </w:rPr>
+              <w:t>&gt;&gt;</w:t>
+            </w:r>
+            <w:r>
+              <w:rPr>
+                <w:rFonts w:ascii="Courier New" w:eastAsia="Courier New" w:hAnsi="Courier New" w:cs="Courier New"/>
+                <w:sz w:val="18"/>
+                <w:lang w:val="en-US"/>
+              </w:rPr>
+              <w:br/>
+            </w:r>
+            <w:r>
+              <w:rPr>
+                <w:lang w:val="en-US"/>
+              </w:rPr>
+              <w:t>selects all books where the series name starts with “Bat” (like Batman or Batwing)</w:t>
             </w:r>
           </w:p>
         </w:tc>
@@ -4883,7 +5759,6 @@
         <w:rPr>
           <w:lang w:val="en-US"/>
         </w:rPr>
-        <w:lastRenderedPageBreak/>
         <w:t>List of value modifiers in Value part (right part of the rule)</w:t>
       </w:r>
       <w:bookmarkEnd w:id="38"/>
@@ -4940,9 +5815,11 @@
             <w:pPr>
               <w:spacing w:line="240" w:lineRule="auto"/>
             </w:pPr>
+            <w:proofErr w:type="spellStart"/>
             <w:r>
               <w:t>Modifier</w:t>
             </w:r>
+            <w:proofErr w:type="spellEnd"/>
           </w:p>
         </w:tc>
         <w:tc>
@@ -5058,7 +5935,35 @@
                 <w:sz w:val="18"/>
                 <w:lang w:val="en-US"/>
               </w:rPr>
-              <w:t>&lt;&lt;Number.Calc:{Number} - 1&gt;&gt;</w:t>
+              <w:t>&lt;&lt;</w:t>
+            </w:r>
+            <w:proofErr w:type="spellStart"/>
+            <w:proofErr w:type="gramStart"/>
+            <w:r>
+              <w:rPr>
+                <w:rFonts w:ascii="Courier New" w:eastAsia="Courier New" w:hAnsi="Courier New" w:cs="Courier New"/>
+                <w:sz w:val="18"/>
+                <w:lang w:val="en-US"/>
+              </w:rPr>
+              <w:t>Number.Calc</w:t>
+            </w:r>
+            <w:proofErr w:type="spellEnd"/>
+            <w:r>
+              <w:rPr>
+                <w:rFonts w:ascii="Courier New" w:eastAsia="Courier New" w:hAnsi="Courier New" w:cs="Courier New"/>
+                <w:sz w:val="18"/>
+                <w:lang w:val="en-US"/>
+              </w:rPr>
+              <w:t>:</w:t>
+            </w:r>
+            <w:proofErr w:type="gramEnd"/>
+            <w:r>
+              <w:rPr>
+                <w:rFonts w:ascii="Courier New" w:eastAsia="Courier New" w:hAnsi="Courier New" w:cs="Courier New"/>
+                <w:sz w:val="18"/>
+                <w:lang w:val="en-US"/>
+              </w:rPr>
+              <w:t>{Number} - 1&gt;&gt;</w:t>
             </w:r>
             <w:r>
               <w:rPr>
@@ -5163,7 +6068,25 @@
                 <w:sz w:val="18"/>
                 <w:lang w:val="en-US"/>
               </w:rPr>
-              <w:t>&lt;&lt;Tags.Add:Metropolis&gt;&gt;</w:t>
+              <w:t>&lt;&lt;</w:t>
+            </w:r>
+            <w:proofErr w:type="spellStart"/>
+            <w:r>
+              <w:rPr>
+                <w:rFonts w:ascii="Courier New" w:eastAsia="Courier New" w:hAnsi="Courier New" w:cs="Courier New"/>
+                <w:sz w:val="18"/>
+                <w:lang w:val="en-US"/>
+              </w:rPr>
+              <w:t>Tags.Add:Metropolis</w:t>
+            </w:r>
+            <w:proofErr w:type="spellEnd"/>
+            <w:r>
+              <w:rPr>
+                <w:rFonts w:ascii="Courier New" w:eastAsia="Courier New" w:hAnsi="Courier New" w:cs="Courier New"/>
+                <w:sz w:val="18"/>
+                <w:lang w:val="en-US"/>
+              </w:rPr>
+              <w:t>&gt;&gt;</w:t>
             </w:r>
             <w:r>
               <w:rPr>
@@ -5197,9 +6120,11 @@
             <w:pPr>
               <w:spacing w:line="240" w:lineRule="auto"/>
             </w:pPr>
+            <w:proofErr w:type="spellStart"/>
             <w:r>
               <w:t>Replace</w:t>
             </w:r>
+            <w:proofErr w:type="spellEnd"/>
           </w:p>
         </w:tc>
         <w:tc>
@@ -5250,7 +6175,25 @@
                 <w:sz w:val="18"/>
                 <w:lang w:val="en-US"/>
               </w:rPr>
-              <w:t>&lt;&lt;Tags.Replace:Metropolis, Superman&gt;&gt;</w:t>
+              <w:t>&lt;&lt;</w:t>
+            </w:r>
+            <w:proofErr w:type="spellStart"/>
+            <w:r>
+              <w:rPr>
+                <w:rFonts w:ascii="Courier New" w:eastAsia="Courier New" w:hAnsi="Courier New" w:cs="Courier New"/>
+                <w:sz w:val="18"/>
+                <w:lang w:val="en-US"/>
+              </w:rPr>
+              <w:t>Tags.Replace:Metropolis</w:t>
+            </w:r>
+            <w:proofErr w:type="spellEnd"/>
+            <w:r>
+              <w:rPr>
+                <w:rFonts w:ascii="Courier New" w:eastAsia="Courier New" w:hAnsi="Courier New" w:cs="Courier New"/>
+                <w:sz w:val="18"/>
+                <w:lang w:val="en-US"/>
+              </w:rPr>
+              <w:t>, Superman&gt;&gt;</w:t>
             </w:r>
             <w:r>
               <w:rPr>
@@ -5337,8 +6280,18 @@
                 <w:sz w:val="18"/>
                 <w:lang w:val="en-US"/>
               </w:rPr>
-              <w:t>&lt;&lt;Tags.Remove:Metropolis</w:t>
-            </w:r>
+              <w:t>&lt;&lt;</w:t>
+            </w:r>
+            <w:proofErr w:type="spellStart"/>
+            <w:r>
+              <w:rPr>
+                <w:rFonts w:ascii="Courier New" w:eastAsia="Courier New" w:hAnsi="Courier New" w:cs="Courier New"/>
+                <w:sz w:val="18"/>
+                <w:lang w:val="en-US"/>
+              </w:rPr>
+              <w:t>Tags.Remove:Metropolis</w:t>
+            </w:r>
+            <w:proofErr w:type="spellEnd"/>
             <w:r>
               <w:rPr>
                 <w:rFonts w:ascii="Courier New" w:eastAsia="Courier New" w:hAnsi="Courier New" w:cs="Courier New"/>
@@ -5523,7 +6476,6 @@
         <w:rPr>
           <w:lang w:val="en-US"/>
         </w:rPr>
-        <w:lastRenderedPageBreak/>
         <w:t>The complete line in your configuration file would be:</w:t>
       </w:r>
     </w:p>
@@ -5652,7 +6604,53 @@
           <w:sz w:val="18"/>
           <w:lang w:val="en-US"/>
         </w:rPr>
-        <w:t>&lt;&lt;SeriesGroup:Avengers&gt;&gt; =&gt; &lt;&lt;SeriesGroup:&gt;&gt;</w:t>
+        <w:t>&lt;&lt;</w:t>
+      </w:r>
+      <w:proofErr w:type="spellStart"/>
+      <w:r>
+        <w:rPr>
+          <w:rFonts w:ascii="Courier New" w:eastAsia="Courier New" w:hAnsi="Courier New" w:cs="Courier New"/>
+          <w:sz w:val="18"/>
+          <w:lang w:val="en-US"/>
+        </w:rPr>
+        <w:t>SeriesGroup</w:t>
+      </w:r>
+      <w:proofErr w:type="gramStart"/>
+      <w:r>
+        <w:rPr>
+          <w:rFonts w:ascii="Courier New" w:eastAsia="Courier New" w:hAnsi="Courier New" w:cs="Courier New"/>
+          <w:sz w:val="18"/>
+          <w:lang w:val="en-US"/>
+        </w:rPr>
+        <w:t>:Avengers</w:t>
+      </w:r>
+      <w:proofErr w:type="spellEnd"/>
+      <w:proofErr w:type="gramEnd"/>
+      <w:r>
+        <w:rPr>
+          <w:rFonts w:ascii="Courier New" w:eastAsia="Courier New" w:hAnsi="Courier New" w:cs="Courier New"/>
+          <w:sz w:val="18"/>
+          <w:lang w:val="en-US"/>
+        </w:rPr>
+        <w:t>&gt;&gt; =&gt; &lt;&lt;</w:t>
+      </w:r>
+      <w:proofErr w:type="spellStart"/>
+      <w:r>
+        <w:rPr>
+          <w:rFonts w:ascii="Courier New" w:eastAsia="Courier New" w:hAnsi="Courier New" w:cs="Courier New"/>
+          <w:sz w:val="18"/>
+          <w:lang w:val="en-US"/>
+        </w:rPr>
+        <w:t>SeriesGroup</w:t>
+      </w:r>
+      <w:proofErr w:type="spellEnd"/>
+      <w:r>
+        <w:rPr>
+          <w:rFonts w:ascii="Courier New" w:eastAsia="Courier New" w:hAnsi="Courier New" w:cs="Courier New"/>
+          <w:sz w:val="18"/>
+          <w:lang w:val="en-US"/>
+        </w:rPr>
+        <w:t>:&gt;&gt;</w:t>
       </w:r>
     </w:p>
     <w:p>
@@ -5683,7 +6681,21 @@
         <w:rPr>
           <w:lang w:val="en-US"/>
         </w:rPr>
-        <w:t xml:space="preserve">Discussion about the Data Manager in the ComicRack forum: </w:t>
+        <w:t xml:space="preserve">Discussion about the Data Manager in the </w:t>
+      </w:r>
+      <w:proofErr w:type="spellStart"/>
+      <w:r>
+        <w:rPr>
+          <w:lang w:val="en-US"/>
+        </w:rPr>
+        <w:t>ComicRack</w:t>
+      </w:r>
+      <w:proofErr w:type="spellEnd"/>
+      <w:r>
+        <w:rPr>
+          <w:lang w:val="en-US"/>
+        </w:rPr>
+        <w:t xml:space="preserve"> forum: </w:t>
       </w:r>
       <w:hyperlink r:id="rId18" w:history="1">
         <w:r>
@@ -5705,6 +6717,7 @@
         <w:rPr>
           <w:lang w:val="en-US"/>
         </w:rPr>
+        <w:lastRenderedPageBreak/>
         <w:t xml:space="preserve">Downloads: </w:t>
       </w:r>
       <w:hyperlink r:id="rId19" w:history="1">
@@ -5798,7 +6811,21 @@
         <w:rPr>
           <w:lang w:val="en-US"/>
         </w:rPr>
-        <w:t xml:space="preserve">The Data Manager for ComicRack is </w:t>
+        <w:t xml:space="preserve">The Data Manager for </w:t>
+      </w:r>
+      <w:proofErr w:type="spellStart"/>
+      <w:r>
+        <w:rPr>
+          <w:lang w:val="en-US"/>
+        </w:rPr>
+        <w:t>ComicRack</w:t>
+      </w:r>
+      <w:proofErr w:type="spellEnd"/>
+      <w:r>
+        <w:rPr>
+          <w:lang w:val="en-US"/>
+        </w:rPr>
+        <w:t xml:space="preserve"> is </w:t>
       </w:r>
       <w:r>
         <w:rPr>
@@ -5812,12 +6839,14 @@
         </w:rPr>
         <w:t xml:space="preserve">by </w:t>
       </w:r>
+      <w:proofErr w:type="spellStart"/>
       <w:r>
         <w:rPr>
           <w:lang w:val="en-US"/>
         </w:rPr>
         <w:t>docdoom</w:t>
       </w:r>
+      <w:proofErr w:type="spellEnd"/>
       <w:r>
         <w:rPr>
           <w:lang w:val="en-US"/>
@@ -6066,7 +7095,7 @@
         <w:noProof/>
         <w:lang w:val="en-US"/>
       </w:rPr>
-      <w:t>10</w:t>
+      <w:t>12</w:t>
     </w:r>
     <w:r>
       <w:rPr>

</xml_diff>

<commit_message>
change - new directive #@ GROUP change - added combobox to find group header in textbox change - textclips (like commentary line, group header etc. can be added via GUI) change - rule editor position set to CenterParent fixed - 'setvalue' was not recognized as a valid modifier fixed - exception if file in rule editor is not the DatFile and combobox group selector is selected
</commit_message>
<xml_diff>
--- a/data-manager/Manual.docx
+++ b/data-manager/Manual.docx
@@ -7,6 +7,8 @@
       <w:pPr>
         <w:pStyle w:val="Titel"/>
       </w:pPr>
+      <w:bookmarkStart w:id="0" w:name="_GoBack"/>
+      <w:bookmarkEnd w:id="0"/>
     </w:p>
     <w:p>
       <w:pPr>
@@ -17,8 +19,8 @@
           <w:lang w:val="en-US"/>
         </w:rPr>
       </w:pPr>
-      <w:bookmarkStart w:id="0" w:name="h.aoz589pkluo2" w:colFirst="0" w:colLast="0"/>
-      <w:bookmarkEnd w:id="0"/>
+      <w:bookmarkStart w:id="1" w:name="h.aoz589pkluo2" w:colFirst="0" w:colLast="0"/>
+      <w:bookmarkEnd w:id="1"/>
       <w:proofErr w:type="spellStart"/>
       <w:proofErr w:type="gramStart"/>
       <w:r>
@@ -65,8 +67,6 @@
           <w:lang w:val="en-US"/>
         </w:rPr>
       </w:pPr>
-      <w:bookmarkStart w:id="1" w:name="_GoBack"/>
-      <w:bookmarkEnd w:id="1"/>
     </w:p>
     <w:p>
       <w:pPr>
@@ -2335,16 +2335,34 @@
         </w:rPr>
         <w:t xml:space="preserve">Download the latest version of the Data Manager from </w:t>
       </w:r>
-      <w:hyperlink r:id="rId13">
-        <w:r>
-          <w:rPr>
-            <w:color w:val="1155CC"/>
-            <w:u w:val="single"/>
-            <w:lang w:val="en-US"/>
-          </w:rPr>
-          <w:t>here</w:t>
-        </w:r>
-      </w:hyperlink>
+      <w:r>
+        <w:fldChar w:fldCharType="begin"/>
+      </w:r>
+      <w:r>
+        <w:rPr>
+          <w:lang w:val="en-US"/>
+        </w:rPr>
+        <w:instrText xml:space="preserve"> HYPERLINK "http://code.google.com/p/cr-data-manager/downloads/list" \h </w:instrText>
+      </w:r>
+      <w:r>
+        <w:fldChar w:fldCharType="separate"/>
+      </w:r>
+      <w:r>
+        <w:rPr>
+          <w:color w:val="1155CC"/>
+          <w:u w:val="single"/>
+          <w:lang w:val="en-US"/>
+        </w:rPr>
+        <w:t>here</w:t>
+      </w:r>
+      <w:r>
+        <w:rPr>
+          <w:color w:val="1155CC"/>
+          <w:u w:val="single"/>
+          <w:lang w:val="en-US"/>
+        </w:rPr>
+        <w:fldChar w:fldCharType="end"/>
+      </w:r>
       <w:r>
         <w:rPr>
           <w:lang w:val="en-US"/>
@@ -2505,6 +2523,61 @@
             <wp:extent cx="2733334" cy="895238"/>
             <wp:effectExtent l="0" t="0" r="0" b="635"/>
             <wp:docPr id="22" name="Grafik 22"/>
+            <wp:cNvGraphicFramePr>
+              <a:graphicFrameLocks xmlns:a="http://schemas.openxmlformats.org/drawingml/2006/main" noChangeAspect="1"/>
+            </wp:cNvGraphicFramePr>
+            <a:graphic xmlns:a="http://schemas.openxmlformats.org/drawingml/2006/main">
+              <a:graphicData uri="http://schemas.openxmlformats.org/drawingml/2006/picture">
+                <pic:pic xmlns:pic="http://schemas.openxmlformats.org/drawingml/2006/picture">
+                  <pic:nvPicPr>
+                    <pic:cNvPr id="0" name=""/>
+                    <pic:cNvPicPr/>
+                  </pic:nvPicPr>
+                  <pic:blipFill>
+                    <a:blip r:embed="rId13"/>
+                    <a:stretch>
+                      <a:fillRect/>
+                    </a:stretch>
+                  </pic:blipFill>
+                  <pic:spPr>
+                    <a:xfrm>
+                      <a:off x="0" y="0"/>
+                      <a:ext cx="2733334" cy="895238"/>
+                    </a:xfrm>
+                    <a:prstGeom prst="rect">
+                      <a:avLst/>
+                    </a:prstGeom>
+                  </pic:spPr>
+                </pic:pic>
+              </a:graphicData>
+            </a:graphic>
+          </wp:inline>
+        </w:drawing>
+      </w:r>
+    </w:p>
+    <w:p>
+      <w:pPr>
+        <w:rPr>
+          <w:lang w:val="en-US"/>
+        </w:rPr>
+      </w:pPr>
+      <w:r>
+        <w:rPr>
+          <w:lang w:val="en-US"/>
+        </w:rPr>
+        <w:t xml:space="preserve"> In the dialog box click on “Configure”:</w:t>
+      </w:r>
+    </w:p>
+    <w:p>
+      <w:r>
+        <w:rPr>
+          <w:noProof/>
+        </w:rPr>
+        <w:drawing>
+          <wp:inline distT="0" distB="0" distL="0" distR="0" wp14:anchorId="6BA8363C" wp14:editId="31B7F6E9">
+            <wp:extent cx="3200000" cy="1809524"/>
+            <wp:effectExtent l="0" t="0" r="635" b="635"/>
+            <wp:docPr id="23" name="Grafik 23"/>
             <wp:cNvGraphicFramePr>
               <a:graphicFrameLocks xmlns:a="http://schemas.openxmlformats.org/drawingml/2006/main" noChangeAspect="1"/>
             </wp:cNvGraphicFramePr>
@@ -2524,61 +2597,6 @@
                   <pic:spPr>
                     <a:xfrm>
                       <a:off x="0" y="0"/>
-                      <a:ext cx="2733334" cy="895238"/>
-                    </a:xfrm>
-                    <a:prstGeom prst="rect">
-                      <a:avLst/>
-                    </a:prstGeom>
-                  </pic:spPr>
-                </pic:pic>
-              </a:graphicData>
-            </a:graphic>
-          </wp:inline>
-        </w:drawing>
-      </w:r>
-    </w:p>
-    <w:p>
-      <w:pPr>
-        <w:rPr>
-          <w:lang w:val="en-US"/>
-        </w:rPr>
-      </w:pPr>
-      <w:r>
-        <w:rPr>
-          <w:lang w:val="en-US"/>
-        </w:rPr>
-        <w:t xml:space="preserve"> In the dialog box click on “Configure”:</w:t>
-      </w:r>
-    </w:p>
-    <w:p>
-      <w:r>
-        <w:rPr>
-          <w:noProof/>
-        </w:rPr>
-        <w:drawing>
-          <wp:inline distT="0" distB="0" distL="0" distR="0" wp14:anchorId="6BA8363C" wp14:editId="31B7F6E9">
-            <wp:extent cx="3200000" cy="1809524"/>
-            <wp:effectExtent l="0" t="0" r="635" b="635"/>
-            <wp:docPr id="23" name="Grafik 23"/>
-            <wp:cNvGraphicFramePr>
-              <a:graphicFrameLocks xmlns:a="http://schemas.openxmlformats.org/drawingml/2006/main" noChangeAspect="1"/>
-            </wp:cNvGraphicFramePr>
-            <a:graphic xmlns:a="http://schemas.openxmlformats.org/drawingml/2006/main">
-              <a:graphicData uri="http://schemas.openxmlformats.org/drawingml/2006/picture">
-                <pic:pic xmlns:pic="http://schemas.openxmlformats.org/drawingml/2006/picture">
-                  <pic:nvPicPr>
-                    <pic:cNvPr id="0" name=""/>
-                    <pic:cNvPicPr/>
-                  </pic:nvPicPr>
-                  <pic:blipFill>
-                    <a:blip r:embed="rId15"/>
-                    <a:stretch>
-                      <a:fillRect/>
-                    </a:stretch>
-                  </pic:blipFill>
-                  <pic:spPr>
-                    <a:xfrm>
-                      <a:off x="0" y="0"/>
                       <a:ext cx="3200000" cy="1809524"/>
                     </a:xfrm>
                     <a:prstGeom prst="rect">
@@ -2625,7 +2643,7 @@
                     <pic:cNvPicPr preferRelativeResize="0"/>
                   </pic:nvPicPr>
                   <pic:blipFill>
-                    <a:blip r:embed="rId16"/>
+                    <a:blip r:embed="rId15"/>
                     <a:stretch>
                       <a:fillRect/>
                     </a:stretch>
@@ -2815,7 +2833,7 @@
                     <pic:cNvPicPr preferRelativeResize="0"/>
                   </pic:nvPicPr>
                   <pic:blipFill>
-                    <a:blip r:embed="rId17"/>
+                    <a:blip r:embed="rId16"/>
                     <a:stretch>
                       <a:fillRect/>
                     </a:stretch>
@@ -3026,7 +3044,7 @@
                     <pic:cNvPicPr/>
                   </pic:nvPicPr>
                   <pic:blipFill>
-                    <a:blip r:embed="rId14"/>
+                    <a:blip r:embed="rId13"/>
                     <a:stretch>
                       <a:fillRect/>
                     </a:stretch>
@@ -3066,7 +3084,7 @@
                     <pic:cNvPicPr preferRelativeResize="0"/>
                   </pic:nvPicPr>
                   <pic:blipFill>
-                    <a:blip r:embed="rId18"/>
+                    <a:blip r:embed="rId17"/>
                     <a:stretch>
                       <a:fillRect/>
                     </a:stretch>
@@ -3181,7 +3199,7 @@
                     <pic:cNvPicPr preferRelativeResize="0"/>
                   </pic:nvPicPr>
                   <pic:blipFill>
-                    <a:blip r:embed="rId19"/>
+                    <a:blip r:embed="rId18"/>
                     <a:stretch>
                       <a:fillRect/>
                     </a:stretch>
@@ -3252,7 +3270,7 @@
                     <pic:cNvPicPr preferRelativeResize="0"/>
                   </pic:nvPicPr>
                   <pic:blipFill rotWithShape="1">
-                    <a:blip r:embed="rId20"/>
+                    <a:blip r:embed="rId19"/>
                     <a:srcRect b="35096"/>
                     <a:stretch/>
                   </pic:blipFill>
@@ -3368,7 +3386,7 @@
                     <pic:cNvPicPr/>
                   </pic:nvPicPr>
                   <pic:blipFill rotWithShape="1">
-                    <a:blip r:embed="rId21"/>
+                    <a:blip r:embed="rId20"/>
                     <a:srcRect r="782" b="8779"/>
                     <a:stretch/>
                   </pic:blipFill>
@@ -3481,7 +3499,7 @@
                     <pic:cNvPicPr/>
                   </pic:nvPicPr>
                   <pic:blipFill>
-                    <a:blip r:embed="rId22"/>
+                    <a:blip r:embed="rId21"/>
                     <a:stretch>
                       <a:fillRect/>
                     </a:stretch>
@@ -6477,7 +6495,7 @@
                 <w:sz w:val="18"/>
                 <w:lang w:val="en-US"/>
               </w:rPr>
-              <w:t>&lt;&lt;Number.Calc:</w:t>
+              <w:t>&lt;&lt;</w:t>
             </w:r>
             <w:proofErr w:type="gramStart"/>
             <w:r>
@@ -6486,7 +6504,7 @@
                 <w:sz w:val="18"/>
                 <w:lang w:val="en-US"/>
               </w:rPr>
-              <w:t>{Number</w:t>
+              <w:t>Number.Calc:</w:t>
             </w:r>
             <w:proofErr w:type="gramEnd"/>
             <w:r>
@@ -6495,7 +6513,7 @@
                 <w:sz w:val="18"/>
                 <w:lang w:val="en-US"/>
               </w:rPr>
-              <w:t>} - 1&gt;&gt;</w:t>
+              <w:t>{Number} - 1&gt;&gt;</w:t>
             </w:r>
             <w:r>
               <w:rPr>
@@ -7489,15 +7507,32 @@
         </w:rPr>
         <w:t xml:space="preserve">Discussion about the Data Manager in the ComicRack forum: </w:t>
       </w:r>
-      <w:hyperlink r:id="rId23" w:history="1">
-        <w:r>
-          <w:rPr>
-            <w:rStyle w:val="Hyperlink"/>
-            <w:lang w:val="en-US"/>
-          </w:rPr>
-          <w:t>http://comicrack.cyolito.com/forum/13-scripts/30963-the-cr-data-manager-enter-data-automatically-based-on-rules-0112</w:t>
-        </w:r>
-      </w:hyperlink>
+      <w:r>
+        <w:fldChar w:fldCharType="begin"/>
+      </w:r>
+      <w:r>
+        <w:rPr>
+          <w:lang w:val="en-US"/>
+        </w:rPr>
+        <w:instrText xml:space="preserve"> HYPERLINK "http://comicrack.cyolito.com/forum/13-scripts/30963-the-cr-data-manager-enter-data-automatically-based-on-rules-0112" </w:instrText>
+      </w:r>
+      <w:r>
+        <w:fldChar w:fldCharType="separate"/>
+      </w:r>
+      <w:r>
+        <w:rPr>
+          <w:rStyle w:val="Hyperlink"/>
+          <w:lang w:val="en-US"/>
+        </w:rPr>
+        <w:t>http://comicrack.cyolito.com/forum/13-scripts/30963-the-cr-data-manager-enter-data-automatically-based-on-rules-0112</w:t>
+      </w:r>
+      <w:r>
+        <w:rPr>
+          <w:rStyle w:val="Hyperlink"/>
+          <w:lang w:val="en-US"/>
+        </w:rPr>
+        <w:fldChar w:fldCharType="end"/>
+      </w:r>
     </w:p>
     <w:p>
       <w:pPr>
@@ -7511,15 +7546,32 @@
         </w:rPr>
         <w:t xml:space="preserve">Downloads: </w:t>
       </w:r>
-      <w:hyperlink r:id="rId24" w:history="1">
-        <w:r>
-          <w:rPr>
-            <w:rStyle w:val="Hyperlink"/>
-            <w:lang w:val="en-US"/>
-          </w:rPr>
-          <w:t>http://code.google.com/p/cr-data-manager/downloads/list</w:t>
-        </w:r>
-      </w:hyperlink>
+      <w:r>
+        <w:fldChar w:fldCharType="begin"/>
+      </w:r>
+      <w:r>
+        <w:rPr>
+          <w:lang w:val="en-US"/>
+        </w:rPr>
+        <w:instrText xml:space="preserve"> HYPERLINK "http://code.google.com/p/cr-data-manager/downloads/list" </w:instrText>
+      </w:r>
+      <w:r>
+        <w:fldChar w:fldCharType="separate"/>
+      </w:r>
+      <w:r>
+        <w:rPr>
+          <w:rStyle w:val="Hyperlink"/>
+          <w:lang w:val="en-US"/>
+        </w:rPr>
+        <w:t>http://code.google.com/p/cr-data-manager/downloads/list</w:t>
+      </w:r>
+      <w:r>
+        <w:rPr>
+          <w:rStyle w:val="Hyperlink"/>
+          <w:lang w:val="en-US"/>
+        </w:rPr>
+        <w:fldChar w:fldCharType="end"/>
+      </w:r>
     </w:p>
     <w:p>
       <w:pPr>
@@ -7533,15 +7585,38 @@
         </w:rPr>
         <w:t xml:space="preserve">Any suggestions for new features and bug reports may be posted here: </w:t>
       </w:r>
-      <w:hyperlink r:id="rId25" w:history="1">
-        <w:r>
-          <w:rPr>
-            <w:rStyle w:val="Hyperlink"/>
-            <w:lang w:val="en-US"/>
-          </w:rPr>
-          <w:t>http://code.google.com/p/cr-data-manager/issues/list</w:t>
-        </w:r>
-      </w:hyperlink>
+      <w:r>
+        <w:fldChar w:fldCharType="begin"/>
+      </w:r>
+      <w:r>
+        <w:rPr>
+          <w:lang w:val="en-US"/>
+        </w:rPr>
+        <w:instrText xml:space="preserve"> HYPERLINK "http://code.google.com/p/cr-data-m</w:instrText>
+      </w:r>
+      <w:r>
+        <w:rPr>
+          <w:lang w:val="en-US"/>
+        </w:rPr>
+        <w:instrText xml:space="preserve">anager/issues/list" </w:instrText>
+      </w:r>
+      <w:r>
+        <w:fldChar w:fldCharType="separate"/>
+      </w:r>
+      <w:r>
+        <w:rPr>
+          <w:rStyle w:val="Hyperlink"/>
+          <w:lang w:val="en-US"/>
+        </w:rPr>
+        <w:t>http://code.google.com/p/cr-data-manager/issues/list</w:t>
+      </w:r>
+      <w:r>
+        <w:rPr>
+          <w:rStyle w:val="Hyperlink"/>
+          <w:lang w:val="en-US"/>
+        </w:rPr>
+        <w:fldChar w:fldCharType="end"/>
+      </w:r>
     </w:p>
     <w:p>
       <w:pPr>
@@ -7555,15 +7630,32 @@
         </w:rPr>
         <w:t xml:space="preserve">The Data Manager has not been created to earn a living. But if you like to honor the effort and help keeping the Data Manager alive and progressing you are kindly invited to donate a few bucks here: </w:t>
       </w:r>
-      <w:hyperlink r:id="rId26" w:history="1">
-        <w:r>
-          <w:rPr>
-            <w:rStyle w:val="Hyperlink"/>
-            <w:lang w:val="en-US"/>
-          </w:rPr>
-          <w:t>https://www.paypal.com/cgi-bin/webscr?cmd=_s-xclick&amp;hosted_button_id=YYDNBFQKCLAGQ</w:t>
-        </w:r>
-      </w:hyperlink>
+      <w:r>
+        <w:fldChar w:fldCharType="begin"/>
+      </w:r>
+      <w:r>
+        <w:rPr>
+          <w:lang w:val="en-US"/>
+        </w:rPr>
+        <w:instrText xml:space="preserve"> HYPERLINK "https://www.paypal.com/cgi-bin/webscr?cmd=_s-xclick&amp;hosted_button_id=YYDNBFQKCLAGQ" </w:instrText>
+      </w:r>
+      <w:r>
+        <w:fldChar w:fldCharType="separate"/>
+      </w:r>
+      <w:r>
+        <w:rPr>
+          <w:rStyle w:val="Hyperlink"/>
+          <w:lang w:val="en-US"/>
+        </w:rPr>
+        <w:t>https://www.paypal.com/cgi-bin/webscr?cmd=_s-xclick&amp;hosted_button_id=YYDNBFQKCLAGQ</w:t>
+      </w:r>
+      <w:r>
+        <w:rPr>
+          <w:rStyle w:val="Hyperlink"/>
+          <w:lang w:val="en-US"/>
+        </w:rPr>
+        <w:fldChar w:fldCharType="end"/>
+      </w:r>
     </w:p>
     <w:p>
       <w:pPr>
@@ -7744,7 +7836,7 @@
       </w:pPr>
     </w:p>
     <w:sectPr>
-      <w:footerReference w:type="default" r:id="rId27"/>
+      <w:footerReference w:type="default" r:id="rId22"/>
       <w:pgSz w:w="12240" w:h="15840"/>
       <w:pgMar w:top="1418" w:right="1701" w:bottom="1134" w:left="1418" w:header="720" w:footer="720" w:gutter="0"/>
       <w:cols w:space="720"/>
@@ -7843,7 +7935,7 @@
         <w:noProof/>
         <w:lang w:val="en-US"/>
       </w:rPr>
-      <w:t>1</w:t>
+      <w:t>2</w:t>
     </w:r>
     <w:r>
       <w:rPr>

</xml_diff>

<commit_message>
fixed - sometimes selected text in rule set is overwritten by inserted rule (GUI) fixed - criterion or setvalue are not added to rule if already in there (GUI) change - buttons for deleting content of textboxes for criteria and setvalue (GUI) change - group names are checked if already used fixed - Contains... methods in class parser rewritten (unexpected results when leading         or trailing blanks where attached to values) fixed - exception when a criterion with apostrophe or quotation mark was written to the log file         (issue 36)
</commit_message>
<xml_diff>
--- a/data-manager/Manual.docx
+++ b/data-manager/Manual.docx
@@ -7,8 +7,6 @@
       <w:pPr>
         <w:pStyle w:val="Titel"/>
       </w:pPr>
-      <w:bookmarkStart w:id="0" w:name="_GoBack"/>
-      <w:bookmarkEnd w:id="0"/>
     </w:p>
     <w:p>
       <w:pPr>
@@ -19,8 +17,8 @@
           <w:lang w:val="en-US"/>
         </w:rPr>
       </w:pPr>
-      <w:bookmarkStart w:id="1" w:name="h.aoz589pkluo2" w:colFirst="0" w:colLast="0"/>
-      <w:bookmarkEnd w:id="1"/>
+      <w:bookmarkStart w:id="0" w:name="h.aoz589pkluo2" w:colFirst="0" w:colLast="0"/>
+      <w:bookmarkEnd w:id="0"/>
       <w:proofErr w:type="spellStart"/>
       <w:proofErr w:type="gramStart"/>
       <w:r>
@@ -275,14 +273,14 @@
           <w:lang w:val="en-US"/>
         </w:rPr>
       </w:pPr>
-      <w:bookmarkStart w:id="2" w:name="h.ffz5jnl2u3um" w:colFirst="0" w:colLast="0"/>
-      <w:bookmarkEnd w:id="2"/>
+      <w:bookmarkStart w:id="1" w:name="h.ffz5jnl2u3um" w:colFirst="0" w:colLast="0"/>
+      <w:bookmarkEnd w:id="1"/>
       <w:r>
         <w:rPr>
           <w:noProof/>
         </w:rPr>
         <w:drawing>
-          <wp:anchor distT="0" distB="0" distL="114300" distR="114300" simplePos="0" relativeHeight="251672576" behindDoc="0" locked="0" layoutInCell="1" allowOverlap="1" wp14:anchorId="173FFE93" wp14:editId="0D160E98">
+          <wp:anchor distT="0" distB="0" distL="114300" distR="114300" simplePos="0" relativeHeight="251674624" behindDoc="0" locked="0" layoutInCell="1" allowOverlap="1" wp14:anchorId="173FFE93" wp14:editId="0D160E98">
             <wp:simplePos x="0" y="0"/>
             <wp:positionH relativeFrom="column">
               <wp:posOffset>-158661</wp:posOffset>
@@ -667,7 +665,7 @@
         </w:rPr>
         <w:fldChar w:fldCharType="separate"/>
       </w:r>
-      <w:hyperlink w:anchor="_Toc353146768" w:history="1">
+      <w:hyperlink w:anchor="_Toc353409876" w:history="1">
         <w:r>
           <w:rPr>
             <w:rStyle w:val="Hyperlink"/>
@@ -695,7 +693,7 @@
             <w:noProof/>
             <w:webHidden/>
           </w:rPr>
-          <w:instrText xml:space="preserve"> PAGEREF _Toc353146768 \h </w:instrText>
+          <w:instrText xml:space="preserve"> PAGEREF _Toc353409876 \h </w:instrText>
         </w:r>
         <w:r>
           <w:rPr>
@@ -736,7 +734,7 @@
           <w:noProof/>
         </w:rPr>
       </w:pPr>
-      <w:hyperlink w:anchor="_Toc353146769" w:history="1">
+      <w:hyperlink w:anchor="_Toc353409877" w:history="1">
         <w:r>
           <w:rPr>
             <w:rStyle w:val="Hyperlink"/>
@@ -764,7 +762,7 @@
             <w:noProof/>
             <w:webHidden/>
           </w:rPr>
-          <w:instrText xml:space="preserve"> PAGEREF _Toc353146769 \h </w:instrText>
+          <w:instrText xml:space="preserve"> PAGEREF _Toc353409877 \h </w:instrText>
         </w:r>
         <w:r>
           <w:rPr>
@@ -805,7 +803,7 @@
           <w:noProof/>
         </w:rPr>
       </w:pPr>
-      <w:hyperlink w:anchor="_Toc353146770" w:history="1">
+      <w:hyperlink w:anchor="_Toc353409878" w:history="1">
         <w:r>
           <w:rPr>
             <w:rStyle w:val="Hyperlink"/>
@@ -833,7 +831,7 @@
             <w:noProof/>
             <w:webHidden/>
           </w:rPr>
-          <w:instrText xml:space="preserve"> PAGEREF _Toc353146770 \h </w:instrText>
+          <w:instrText xml:space="preserve"> PAGEREF _Toc353409878 \h </w:instrText>
         </w:r>
         <w:r>
           <w:rPr>
@@ -874,7 +872,7 @@
           <w:noProof/>
         </w:rPr>
       </w:pPr>
-      <w:hyperlink w:anchor="_Toc353146771" w:history="1">
+      <w:hyperlink w:anchor="_Toc353409879" w:history="1">
         <w:r>
           <w:rPr>
             <w:rStyle w:val="Hyperlink"/>
@@ -902,7 +900,7 @@
             <w:noProof/>
             <w:webHidden/>
           </w:rPr>
-          <w:instrText xml:space="preserve"> PAGEREF _Toc353146771 \h </w:instrText>
+          <w:instrText xml:space="preserve"> PAGEREF _Toc353409879 \h </w:instrText>
         </w:r>
         <w:r>
           <w:rPr>
@@ -943,7 +941,7 @@
           <w:noProof/>
         </w:rPr>
       </w:pPr>
-      <w:hyperlink w:anchor="_Toc353146772" w:history="1">
+      <w:hyperlink w:anchor="_Toc353409880" w:history="1">
         <w:r>
           <w:rPr>
             <w:rStyle w:val="Hyperlink"/>
@@ -971,7 +969,7 @@
             <w:noProof/>
             <w:webHidden/>
           </w:rPr>
-          <w:instrText xml:space="preserve"> PAGEREF _Toc353146772 \h </w:instrText>
+          <w:instrText xml:space="preserve"> PAGEREF _Toc353409880 \h </w:instrText>
         </w:r>
         <w:r>
           <w:rPr>
@@ -1012,7 +1010,7 @@
           <w:noProof/>
         </w:rPr>
       </w:pPr>
-      <w:hyperlink w:anchor="_Toc353146773" w:history="1">
+      <w:hyperlink w:anchor="_Toc353409881" w:history="1">
         <w:r>
           <w:rPr>
             <w:rStyle w:val="Hyperlink"/>
@@ -1040,7 +1038,7 @@
             <w:noProof/>
             <w:webHidden/>
           </w:rPr>
-          <w:instrText xml:space="preserve"> PAGEREF _Toc353146773 \h </w:instrText>
+          <w:instrText xml:space="preserve"> PAGEREF _Toc353409881 \h </w:instrText>
         </w:r>
         <w:r>
           <w:rPr>
@@ -1081,7 +1079,7 @@
           <w:noProof/>
         </w:rPr>
       </w:pPr>
-      <w:hyperlink w:anchor="_Toc353146774" w:history="1">
+      <w:hyperlink w:anchor="_Toc353409882" w:history="1">
         <w:r>
           <w:rPr>
             <w:rStyle w:val="Hyperlink"/>
@@ -1109,7 +1107,7 @@
             <w:noProof/>
             <w:webHidden/>
           </w:rPr>
-          <w:instrText xml:space="preserve"> PAGEREF _Toc353146774 \h </w:instrText>
+          <w:instrText xml:space="preserve"> PAGEREF _Toc353409882 \h </w:instrText>
         </w:r>
         <w:r>
           <w:rPr>
@@ -1150,7 +1148,7 @@
           <w:noProof/>
         </w:rPr>
       </w:pPr>
-      <w:hyperlink w:anchor="_Toc353146775" w:history="1">
+      <w:hyperlink w:anchor="_Toc353409883" w:history="1">
         <w:r>
           <w:rPr>
             <w:rStyle w:val="Hyperlink"/>
@@ -1178,7 +1176,7 @@
             <w:noProof/>
             <w:webHidden/>
           </w:rPr>
-          <w:instrText xml:space="preserve"> PAGEREF _Toc353146775 \h </w:instrText>
+          <w:instrText xml:space="preserve"> PAGEREF _Toc353409883 \h </w:instrText>
         </w:r>
         <w:r>
           <w:rPr>
@@ -1219,7 +1217,7 @@
           <w:noProof/>
         </w:rPr>
       </w:pPr>
-      <w:hyperlink w:anchor="_Toc353146776" w:history="1">
+      <w:hyperlink w:anchor="_Toc353409884" w:history="1">
         <w:r>
           <w:rPr>
             <w:rStyle w:val="Hyperlink"/>
@@ -1247,7 +1245,7 @@
             <w:noProof/>
             <w:webHidden/>
           </w:rPr>
-          <w:instrText xml:space="preserve"> PAGEREF _Toc353146776 \h </w:instrText>
+          <w:instrText xml:space="preserve"> PAGEREF _Toc353409884 \h </w:instrText>
         </w:r>
         <w:r>
           <w:rPr>
@@ -1288,7 +1286,7 @@
           <w:noProof/>
         </w:rPr>
       </w:pPr>
-      <w:hyperlink w:anchor="_Toc353146777" w:history="1">
+      <w:hyperlink w:anchor="_Toc353409885" w:history="1">
         <w:r>
           <w:rPr>
             <w:rStyle w:val="Hyperlink"/>
@@ -1316,7 +1314,7 @@
             <w:noProof/>
             <w:webHidden/>
           </w:rPr>
-          <w:instrText xml:space="preserve"> PAGEREF _Toc353146777 \h </w:instrText>
+          <w:instrText xml:space="preserve"> PAGEREF _Toc353409885 \h </w:instrText>
         </w:r>
         <w:r>
           <w:rPr>
@@ -1357,7 +1355,7 @@
           <w:noProof/>
         </w:rPr>
       </w:pPr>
-      <w:hyperlink w:anchor="_Toc353146778" w:history="1">
+      <w:hyperlink w:anchor="_Toc353409886" w:history="1">
         <w:r>
           <w:rPr>
             <w:rStyle w:val="Hyperlink"/>
@@ -1385,7 +1383,7 @@
             <w:noProof/>
             <w:webHidden/>
           </w:rPr>
-          <w:instrText xml:space="preserve"> PAGEREF _Toc353146778 \h </w:instrText>
+          <w:instrText xml:space="preserve"> PAGEREF _Toc353409886 \h </w:instrText>
         </w:r>
         <w:r>
           <w:rPr>
@@ -1426,7 +1424,7 @@
           <w:noProof/>
         </w:rPr>
       </w:pPr>
-      <w:hyperlink w:anchor="_Toc353146779" w:history="1">
+      <w:hyperlink w:anchor="_Toc353409887" w:history="1">
         <w:r>
           <w:rPr>
             <w:rStyle w:val="Hyperlink"/>
@@ -1454,7 +1452,7 @@
             <w:noProof/>
             <w:webHidden/>
           </w:rPr>
-          <w:instrText xml:space="preserve"> PAGEREF _Toc353146779 \h </w:instrText>
+          <w:instrText xml:space="preserve"> PAGEREF _Toc353409887 \h </w:instrText>
         </w:r>
         <w:r>
           <w:rPr>
@@ -1495,7 +1493,7 @@
           <w:noProof/>
         </w:rPr>
       </w:pPr>
-      <w:hyperlink w:anchor="_Toc353146780" w:history="1">
+      <w:hyperlink w:anchor="_Toc353409888" w:history="1">
         <w:r>
           <w:rPr>
             <w:rStyle w:val="Hyperlink"/>
@@ -1523,7 +1521,7 @@
             <w:noProof/>
             <w:webHidden/>
           </w:rPr>
-          <w:instrText xml:space="preserve"> PAGEREF _Toc353146780 \h </w:instrText>
+          <w:instrText xml:space="preserve"> PAGEREF _Toc353409888 \h </w:instrText>
         </w:r>
         <w:r>
           <w:rPr>
@@ -1564,7 +1562,7 @@
           <w:noProof/>
         </w:rPr>
       </w:pPr>
-      <w:hyperlink w:anchor="_Toc353146781" w:history="1">
+      <w:hyperlink w:anchor="_Toc353409889" w:history="1">
         <w:r>
           <w:rPr>
             <w:rStyle w:val="Hyperlink"/>
@@ -1592,7 +1590,7 @@
             <w:noProof/>
             <w:webHidden/>
           </w:rPr>
-          <w:instrText xml:space="preserve"> PAGEREF _Toc353146781 \h </w:instrText>
+          <w:instrText xml:space="preserve"> PAGEREF _Toc353409889 \h </w:instrText>
         </w:r>
         <w:r>
           <w:rPr>
@@ -1633,7 +1631,7 @@
           <w:noProof/>
         </w:rPr>
       </w:pPr>
-      <w:hyperlink w:anchor="_Toc353146782" w:history="1">
+      <w:hyperlink w:anchor="_Toc353409890" w:history="1">
         <w:r>
           <w:rPr>
             <w:rStyle w:val="Hyperlink"/>
@@ -1661,7 +1659,7 @@
             <w:noProof/>
             <w:webHidden/>
           </w:rPr>
-          <w:instrText xml:space="preserve"> PAGEREF _Toc353146782 \h </w:instrText>
+          <w:instrText xml:space="preserve"> PAGEREF _Toc353409890 \h </w:instrText>
         </w:r>
         <w:r>
           <w:rPr>
@@ -1702,7 +1700,7 @@
           <w:noProof/>
         </w:rPr>
       </w:pPr>
-      <w:hyperlink w:anchor="_Toc353146783" w:history="1">
+      <w:hyperlink w:anchor="_Toc353409891" w:history="1">
         <w:r>
           <w:rPr>
             <w:rStyle w:val="Hyperlink"/>
@@ -1730,7 +1728,7 @@
             <w:noProof/>
             <w:webHidden/>
           </w:rPr>
-          <w:instrText xml:space="preserve"> PAGEREF _Toc353146783 \h </w:instrText>
+          <w:instrText xml:space="preserve"> PAGEREF _Toc353409891 \h </w:instrText>
         </w:r>
         <w:r>
           <w:rPr>
@@ -1771,7 +1769,7 @@
           <w:noProof/>
         </w:rPr>
       </w:pPr>
-      <w:hyperlink w:anchor="_Toc353146784" w:history="1">
+      <w:hyperlink w:anchor="_Toc353409892" w:history="1">
         <w:r>
           <w:rPr>
             <w:rStyle w:val="Hyperlink"/>
@@ -1799,7 +1797,7 @@
             <w:noProof/>
             <w:webHidden/>
           </w:rPr>
-          <w:instrText xml:space="preserve"> PAGEREF _Toc353146784 \h </w:instrText>
+          <w:instrText xml:space="preserve"> PAGEREF _Toc353409892 \h </w:instrText>
         </w:r>
         <w:r>
           <w:rPr>
@@ -1840,7 +1838,7 @@
           <w:noProof/>
         </w:rPr>
       </w:pPr>
-      <w:hyperlink w:anchor="_Toc353146785" w:history="1">
+      <w:hyperlink w:anchor="_Toc353409893" w:history="1">
         <w:r>
           <w:rPr>
             <w:rStyle w:val="Hyperlink"/>
@@ -1868,7 +1866,7 @@
             <w:noProof/>
             <w:webHidden/>
           </w:rPr>
-          <w:instrText xml:space="preserve"> PAGEREF _Toc353146785 \h </w:instrText>
+          <w:instrText xml:space="preserve"> PAGEREF _Toc353409893 \h </w:instrText>
         </w:r>
         <w:r>
           <w:rPr>
@@ -1909,7 +1907,7 @@
           <w:noProof/>
         </w:rPr>
       </w:pPr>
-      <w:hyperlink w:anchor="_Toc353146786" w:history="1">
+      <w:hyperlink w:anchor="_Toc353409894" w:history="1">
         <w:r>
           <w:rPr>
             <w:rStyle w:val="Hyperlink"/>
@@ -1937,7 +1935,7 @@
             <w:noProof/>
             <w:webHidden/>
           </w:rPr>
-          <w:instrText xml:space="preserve"> PAGEREF _Toc353146786 \h </w:instrText>
+          <w:instrText xml:space="preserve"> PAGEREF _Toc353409894 \h </w:instrText>
         </w:r>
         <w:r>
           <w:rPr>
@@ -1978,14 +1976,14 @@
           <w:noProof/>
         </w:rPr>
       </w:pPr>
-      <w:hyperlink w:anchor="_Toc353146787" w:history="1">
+      <w:hyperlink w:anchor="_Toc353409895" w:history="1">
         <w:r>
           <w:rPr>
             <w:rStyle w:val="Hyperlink"/>
             <w:noProof/>
             <w:lang w:val="en-US"/>
           </w:rPr>
-          <w:t>END_RULES</w:t>
+          <w:t>#@ GROUP</w:t>
         </w:r>
         <w:r>
           <w:rPr>
@@ -2006,7 +2004,76 @@
             <w:noProof/>
             <w:webHidden/>
           </w:rPr>
-          <w:instrText xml:space="preserve"> PAGEREF _Toc353146787 \h </w:instrText>
+          <w:instrText xml:space="preserve"> PAGEREF _Toc353409895 \h </w:instrText>
+        </w:r>
+        <w:r>
+          <w:rPr>
+            <w:noProof/>
+            <w:webHidden/>
+          </w:rPr>
+        </w:r>
+        <w:r>
+          <w:rPr>
+            <w:noProof/>
+            <w:webHidden/>
+          </w:rPr>
+          <w:fldChar w:fldCharType="separate"/>
+        </w:r>
+        <w:r>
+          <w:rPr>
+            <w:noProof/>
+            <w:webHidden/>
+          </w:rPr>
+          <w:t>16</w:t>
+        </w:r>
+        <w:r>
+          <w:rPr>
+            <w:noProof/>
+            <w:webHidden/>
+          </w:rPr>
+          <w:fldChar w:fldCharType="end"/>
+        </w:r>
+      </w:hyperlink>
+    </w:p>
+    <w:p>
+      <w:pPr>
+        <w:pStyle w:val="Verzeichnis3"/>
+        <w:tabs>
+          <w:tab w:val="right" w:leader="dot" w:pos="9111"/>
+        </w:tabs>
+        <w:rPr>
+          <w:noProof/>
+        </w:rPr>
+      </w:pPr>
+      <w:hyperlink w:anchor="_Toc353409896" w:history="1">
+        <w:r>
+          <w:rPr>
+            <w:rStyle w:val="Hyperlink"/>
+            <w:noProof/>
+            <w:lang w:val="en-US"/>
+          </w:rPr>
+          <w:t>#@ END_RULES</w:t>
+        </w:r>
+        <w:r>
+          <w:rPr>
+            <w:noProof/>
+            <w:webHidden/>
+          </w:rPr>
+          <w:tab/>
+        </w:r>
+        <w:r>
+          <w:rPr>
+            <w:noProof/>
+            <w:webHidden/>
+          </w:rPr>
+          <w:fldChar w:fldCharType="begin"/>
+        </w:r>
+        <w:r>
+          <w:rPr>
+            <w:noProof/>
+            <w:webHidden/>
+          </w:rPr>
+          <w:instrText xml:space="preserve"> PAGEREF _Toc353409896 \h </w:instrText>
         </w:r>
         <w:r>
           <w:rPr>
@@ -2047,7 +2114,7 @@
           <w:noProof/>
         </w:rPr>
       </w:pPr>
-      <w:hyperlink w:anchor="_Toc353146788" w:history="1">
+      <w:hyperlink w:anchor="_Toc353409897" w:history="1">
         <w:r>
           <w:rPr>
             <w:rStyle w:val="Hyperlink"/>
@@ -2075,7 +2142,7 @@
             <w:noProof/>
             <w:webHidden/>
           </w:rPr>
-          <w:instrText xml:space="preserve"> PAGEREF _Toc353146788 \h </w:instrText>
+          <w:instrText xml:space="preserve"> PAGEREF _Toc353409897 \h </w:instrText>
         </w:r>
         <w:r>
           <w:rPr>
@@ -2116,7 +2183,7 @@
           <w:noProof/>
         </w:rPr>
       </w:pPr>
-      <w:hyperlink w:anchor="_Toc353146789" w:history="1">
+      <w:hyperlink w:anchor="_Toc353409898" w:history="1">
         <w:r>
           <w:rPr>
             <w:rStyle w:val="Hyperlink"/>
@@ -2144,7 +2211,7 @@
             <w:noProof/>
             <w:webHidden/>
           </w:rPr>
-          <w:instrText xml:space="preserve"> PAGEREF _Toc353146789 \h </w:instrText>
+          <w:instrText xml:space="preserve"> PAGEREF _Toc353409898 \h </w:instrText>
         </w:r>
         <w:r>
           <w:rPr>
@@ -2198,12 +2265,12 @@
           <w:lang w:val="en-US"/>
         </w:rPr>
       </w:pPr>
-      <w:bookmarkStart w:id="3" w:name="h.dvij112p7mkg" w:colFirst="0" w:colLast="0"/>
-      <w:bookmarkStart w:id="4" w:name="h.k4iyk3sis429" w:colFirst="0" w:colLast="0"/>
-      <w:bookmarkStart w:id="5" w:name="h.ynluaya4ap5v" w:colFirst="0" w:colLast="0"/>
+      <w:bookmarkStart w:id="2" w:name="h.dvij112p7mkg" w:colFirst="0" w:colLast="0"/>
+      <w:bookmarkStart w:id="3" w:name="h.k4iyk3sis429" w:colFirst="0" w:colLast="0"/>
+      <w:bookmarkStart w:id="4" w:name="h.ynluaya4ap5v" w:colFirst="0" w:colLast="0"/>
+      <w:bookmarkEnd w:id="2"/>
       <w:bookmarkEnd w:id="3"/>
       <w:bookmarkEnd w:id="4"/>
-      <w:bookmarkEnd w:id="5"/>
       <w:r>
         <w:rPr>
           <w:lang w:val="en-US"/>
@@ -2218,7 +2285,7 @@
           <w:lang w:val="en-US"/>
         </w:rPr>
       </w:pPr>
-      <w:bookmarkStart w:id="6" w:name="_Toc353146768"/>
+      <w:bookmarkStart w:id="5" w:name="_Toc353409876"/>
       <w:r>
         <w:rPr>
           <w:lang w:val="en-US"/>
@@ -2226,102 +2293,102 @@
         <w:lastRenderedPageBreak/>
         <w:t>Purpose</w:t>
       </w:r>
+      <w:bookmarkEnd w:id="5"/>
+    </w:p>
+    <w:p>
+      <w:pPr>
+        <w:rPr>
+          <w:lang w:val="en-US"/>
+        </w:rPr>
+      </w:pPr>
+      <w:r>
+        <w:rPr>
+          <w:lang w:val="en-US"/>
+        </w:rPr>
+        <w:t xml:space="preserve">If you are using ComicRack to organize your comic library there is sometimes the need to enter data based on rules. So you might want to set the series group to </w:t>
+      </w:r>
+      <w:r>
+        <w:rPr>
+          <w:lang w:val="en-US"/>
+        </w:rPr>
+        <w:t>“</w:t>
+      </w:r>
+      <w:r>
+        <w:rPr>
+          <w:lang w:val="en-US"/>
+        </w:rPr>
+        <w:t>Gotham</w:t>
+      </w:r>
+      <w:r>
+        <w:rPr>
+          <w:lang w:val="en-US"/>
+        </w:rPr>
+        <w:t>”</w:t>
+      </w:r>
+      <w:r>
+        <w:rPr>
+          <w:lang w:val="en-US"/>
+        </w:rPr>
+        <w:t xml:space="preserve"> for all </w:t>
+      </w:r>
+      <w:r>
+        <w:rPr>
+          <w:i/>
+          <w:lang w:val="en-US"/>
+        </w:rPr>
+        <w:t>Batman</w:t>
+      </w:r>
+      <w:r>
+        <w:rPr>
+          <w:lang w:val="en-US"/>
+        </w:rPr>
+        <w:t xml:space="preserve"> books. Or you scraped your data from Comic Vine (using the excellent ComicVine Scraper) and discover that some of the information in the ComicVine database is not correct. So you want to set the publisher information for the first 200 issues of </w:t>
+      </w:r>
+      <w:r>
+        <w:rPr>
+          <w:i/>
+          <w:lang w:val="en-US"/>
+        </w:rPr>
+        <w:t xml:space="preserve">Walt </w:t>
+      </w:r>
+      <w:r>
+        <w:rPr>
+          <w:i/>
+          <w:lang w:val="en-US"/>
+        </w:rPr>
+        <w:t>Disney’s</w:t>
+      </w:r>
+      <w:r>
+        <w:rPr>
+          <w:i/>
+          <w:lang w:val="en-US"/>
+        </w:rPr>
+        <w:t xml:space="preserve"> Comics and Stories</w:t>
+      </w:r>
+      <w:r>
+        <w:rPr>
+          <w:lang w:val="en-US"/>
+        </w:rPr>
+        <w:t xml:space="preserve"> to Dell instead of Boom. This plugin will complete all these tasks automatically.</w:t>
+      </w:r>
+    </w:p>
+    <w:p>
+      <w:pPr>
+        <w:pStyle w:val="berschrift1"/>
+        <w:rPr>
+          <w:lang w:val="en-US"/>
+        </w:rPr>
+      </w:pPr>
+      <w:bookmarkStart w:id="6" w:name="h.vw4jkaa51t8o" w:colFirst="0" w:colLast="0"/>
+      <w:bookmarkStart w:id="7" w:name="_Toc353409877"/>
       <w:bookmarkEnd w:id="6"/>
-    </w:p>
-    <w:p>
-      <w:pPr>
-        <w:rPr>
-          <w:lang w:val="en-US"/>
-        </w:rPr>
-      </w:pPr>
-      <w:r>
-        <w:rPr>
-          <w:lang w:val="en-US"/>
-        </w:rPr>
-        <w:t xml:space="preserve">If you are using ComicRack to organize your comic library there is sometimes the need to enter data based on rules. So you might want to set the series group to </w:t>
-      </w:r>
-      <w:r>
-        <w:rPr>
-          <w:lang w:val="en-US"/>
-        </w:rPr>
-        <w:t>“</w:t>
-      </w:r>
-      <w:r>
-        <w:rPr>
-          <w:lang w:val="en-US"/>
-        </w:rPr>
-        <w:t>Gotham</w:t>
-      </w:r>
-      <w:r>
-        <w:rPr>
-          <w:lang w:val="en-US"/>
-        </w:rPr>
-        <w:t>”</w:t>
-      </w:r>
-      <w:r>
-        <w:rPr>
-          <w:lang w:val="en-US"/>
-        </w:rPr>
-        <w:t xml:space="preserve"> for all </w:t>
-      </w:r>
-      <w:r>
-        <w:rPr>
-          <w:i/>
-          <w:lang w:val="en-US"/>
-        </w:rPr>
-        <w:t>Batman</w:t>
-      </w:r>
-      <w:r>
-        <w:rPr>
-          <w:lang w:val="en-US"/>
-        </w:rPr>
-        <w:t xml:space="preserve"> books. Or you scraped your data from Comic Vine (using the excellent ComicVine Scraper) and discover that some of the information in the ComicVine database is not correct. So you want to set the publisher information for the first 200 issues of </w:t>
-      </w:r>
-      <w:r>
-        <w:rPr>
-          <w:i/>
-          <w:lang w:val="en-US"/>
-        </w:rPr>
-        <w:t xml:space="preserve">Walt </w:t>
-      </w:r>
-      <w:r>
-        <w:rPr>
-          <w:i/>
-          <w:lang w:val="en-US"/>
-        </w:rPr>
-        <w:t>Disney’s</w:t>
-      </w:r>
-      <w:r>
-        <w:rPr>
-          <w:i/>
-          <w:lang w:val="en-US"/>
-        </w:rPr>
-        <w:t xml:space="preserve"> Comics and Stories</w:t>
-      </w:r>
-      <w:r>
-        <w:rPr>
-          <w:lang w:val="en-US"/>
-        </w:rPr>
-        <w:t xml:space="preserve"> to Dell instead of Boom. This plugin will complete all these tasks automatically.</w:t>
-      </w:r>
-    </w:p>
-    <w:p>
-      <w:pPr>
-        <w:pStyle w:val="berschrift1"/>
-        <w:rPr>
-          <w:lang w:val="en-US"/>
-        </w:rPr>
-      </w:pPr>
-      <w:bookmarkStart w:id="7" w:name="h.vw4jkaa51t8o" w:colFirst="0" w:colLast="0"/>
-      <w:bookmarkStart w:id="8" w:name="_Toc353146769"/>
+      <w:r>
+        <w:rPr>
+          <w:lang w:val="en-US"/>
+        </w:rPr>
+        <w:t>Installation</w:t>
+      </w:r>
       <w:bookmarkEnd w:id="7"/>
-      <w:r>
-        <w:rPr>
-          <w:lang w:val="en-US"/>
-        </w:rPr>
-        <w:t>Installation</w:t>
-      </w:r>
-      <w:bookmarkEnd w:id="8"/>
     </w:p>
     <w:p>
       <w:pPr>
@@ -2335,34 +2402,16 @@
         </w:rPr>
         <w:t xml:space="preserve">Download the latest version of the Data Manager from </w:t>
       </w:r>
-      <w:r>
-        <w:fldChar w:fldCharType="begin"/>
-      </w:r>
-      <w:r>
-        <w:rPr>
-          <w:lang w:val="en-US"/>
-        </w:rPr>
-        <w:instrText xml:space="preserve"> HYPERLINK "http://code.google.com/p/cr-data-manager/downloads/list" \h </w:instrText>
-      </w:r>
-      <w:r>
-        <w:fldChar w:fldCharType="separate"/>
-      </w:r>
-      <w:r>
-        <w:rPr>
-          <w:color w:val="1155CC"/>
-          <w:u w:val="single"/>
-          <w:lang w:val="en-US"/>
-        </w:rPr>
-        <w:t>here</w:t>
-      </w:r>
-      <w:r>
-        <w:rPr>
-          <w:color w:val="1155CC"/>
-          <w:u w:val="single"/>
-          <w:lang w:val="en-US"/>
-        </w:rPr>
-        <w:fldChar w:fldCharType="end"/>
-      </w:r>
+      <w:hyperlink r:id="rId13">
+        <w:r>
+          <w:rPr>
+            <w:color w:val="1155CC"/>
+            <w:u w:val="single"/>
+            <w:lang w:val="en-US"/>
+          </w:rPr>
+          <w:t>here</w:t>
+        </w:r>
+      </w:hyperlink>
       <w:r>
         <w:rPr>
           <w:lang w:val="en-US"/>
@@ -2444,8 +2493,8 @@
           <w:lang w:val="en-US"/>
         </w:rPr>
       </w:pPr>
-      <w:bookmarkStart w:id="9" w:name="h.dnugdv5rs8qn" w:colFirst="0" w:colLast="0"/>
-      <w:bookmarkEnd w:id="9"/>
+      <w:bookmarkStart w:id="8" w:name="h.dnugdv5rs8qn" w:colFirst="0" w:colLast="0"/>
+      <w:bookmarkEnd w:id="8"/>
       <w:r>
         <w:rPr>
           <w:lang w:val="en-US"/>
@@ -2460,7 +2509,7 @@
           <w:lang w:val="en-US"/>
         </w:rPr>
       </w:pPr>
-      <w:bookmarkStart w:id="10" w:name="_Toc353146770"/>
+      <w:bookmarkStart w:id="9" w:name="_Toc353409878"/>
       <w:r>
         <w:rPr>
           <w:lang w:val="en-US"/>
@@ -2468,25 +2517,25 @@
         <w:lastRenderedPageBreak/>
         <w:t>Usage</w:t>
       </w:r>
+      <w:bookmarkEnd w:id="9"/>
+    </w:p>
+    <w:p>
+      <w:pPr>
+        <w:pStyle w:val="berschrift2"/>
+        <w:rPr>
+          <w:lang w:val="en-US"/>
+        </w:rPr>
+      </w:pPr>
+      <w:bookmarkStart w:id="10" w:name="h.nxvwnjr65hxp" w:colFirst="0" w:colLast="0"/>
+      <w:bookmarkStart w:id="11" w:name="_Toc353409879"/>
       <w:bookmarkEnd w:id="10"/>
-    </w:p>
-    <w:p>
-      <w:pPr>
-        <w:pStyle w:val="berschrift2"/>
-        <w:rPr>
-          <w:lang w:val="en-US"/>
-        </w:rPr>
-      </w:pPr>
-      <w:bookmarkStart w:id="11" w:name="h.nxvwnjr65hxp" w:colFirst="0" w:colLast="0"/>
-      <w:bookmarkStart w:id="12" w:name="_Toc353146771"/>
+      <w:r>
+        <w:rPr>
+          <w:lang w:val="en-US"/>
+        </w:rPr>
+        <w:t>Setting up the configuration</w:t>
+      </w:r>
       <w:bookmarkEnd w:id="11"/>
-      <w:r>
-        <w:rPr>
-          <w:lang w:val="en-US"/>
-        </w:rPr>
-        <w:t>Setting up the configuration</w:t>
-      </w:r>
-      <w:bookmarkEnd w:id="12"/>
     </w:p>
     <w:p>
       <w:pPr>
@@ -2523,61 +2572,6 @@
             <wp:extent cx="2733334" cy="895238"/>
             <wp:effectExtent l="0" t="0" r="0" b="635"/>
             <wp:docPr id="22" name="Grafik 22"/>
-            <wp:cNvGraphicFramePr>
-              <a:graphicFrameLocks xmlns:a="http://schemas.openxmlformats.org/drawingml/2006/main" noChangeAspect="1"/>
-            </wp:cNvGraphicFramePr>
-            <a:graphic xmlns:a="http://schemas.openxmlformats.org/drawingml/2006/main">
-              <a:graphicData uri="http://schemas.openxmlformats.org/drawingml/2006/picture">
-                <pic:pic xmlns:pic="http://schemas.openxmlformats.org/drawingml/2006/picture">
-                  <pic:nvPicPr>
-                    <pic:cNvPr id="0" name=""/>
-                    <pic:cNvPicPr/>
-                  </pic:nvPicPr>
-                  <pic:blipFill>
-                    <a:blip r:embed="rId13"/>
-                    <a:stretch>
-                      <a:fillRect/>
-                    </a:stretch>
-                  </pic:blipFill>
-                  <pic:spPr>
-                    <a:xfrm>
-                      <a:off x="0" y="0"/>
-                      <a:ext cx="2733334" cy="895238"/>
-                    </a:xfrm>
-                    <a:prstGeom prst="rect">
-                      <a:avLst/>
-                    </a:prstGeom>
-                  </pic:spPr>
-                </pic:pic>
-              </a:graphicData>
-            </a:graphic>
-          </wp:inline>
-        </w:drawing>
-      </w:r>
-    </w:p>
-    <w:p>
-      <w:pPr>
-        <w:rPr>
-          <w:lang w:val="en-US"/>
-        </w:rPr>
-      </w:pPr>
-      <w:r>
-        <w:rPr>
-          <w:lang w:val="en-US"/>
-        </w:rPr>
-        <w:t xml:space="preserve"> In the dialog box click on “Configure”:</w:t>
-      </w:r>
-    </w:p>
-    <w:p>
-      <w:r>
-        <w:rPr>
-          <w:noProof/>
-        </w:rPr>
-        <w:drawing>
-          <wp:inline distT="0" distB="0" distL="0" distR="0" wp14:anchorId="6BA8363C" wp14:editId="31B7F6E9">
-            <wp:extent cx="3200000" cy="1809524"/>
-            <wp:effectExtent l="0" t="0" r="635" b="635"/>
-            <wp:docPr id="23" name="Grafik 23"/>
             <wp:cNvGraphicFramePr>
               <a:graphicFrameLocks xmlns:a="http://schemas.openxmlformats.org/drawingml/2006/main" noChangeAspect="1"/>
             </wp:cNvGraphicFramePr>
@@ -2597,6 +2591,61 @@
                   <pic:spPr>
                     <a:xfrm>
                       <a:off x="0" y="0"/>
+                      <a:ext cx="2733334" cy="895238"/>
+                    </a:xfrm>
+                    <a:prstGeom prst="rect">
+                      <a:avLst/>
+                    </a:prstGeom>
+                  </pic:spPr>
+                </pic:pic>
+              </a:graphicData>
+            </a:graphic>
+          </wp:inline>
+        </w:drawing>
+      </w:r>
+    </w:p>
+    <w:p>
+      <w:pPr>
+        <w:rPr>
+          <w:lang w:val="en-US"/>
+        </w:rPr>
+      </w:pPr>
+      <w:r>
+        <w:rPr>
+          <w:lang w:val="en-US"/>
+        </w:rPr>
+        <w:t xml:space="preserve"> In the dialog box click on “Configure”:</w:t>
+      </w:r>
+    </w:p>
+    <w:p>
+      <w:r>
+        <w:rPr>
+          <w:noProof/>
+        </w:rPr>
+        <w:drawing>
+          <wp:inline distT="0" distB="0" distL="0" distR="0" wp14:anchorId="6BA8363C" wp14:editId="31B7F6E9">
+            <wp:extent cx="3200000" cy="1809524"/>
+            <wp:effectExtent l="0" t="0" r="635" b="635"/>
+            <wp:docPr id="23" name="Grafik 23"/>
+            <wp:cNvGraphicFramePr>
+              <a:graphicFrameLocks xmlns:a="http://schemas.openxmlformats.org/drawingml/2006/main" noChangeAspect="1"/>
+            </wp:cNvGraphicFramePr>
+            <a:graphic xmlns:a="http://schemas.openxmlformats.org/drawingml/2006/main">
+              <a:graphicData uri="http://schemas.openxmlformats.org/drawingml/2006/picture">
+                <pic:pic xmlns:pic="http://schemas.openxmlformats.org/drawingml/2006/picture">
+                  <pic:nvPicPr>
+                    <pic:cNvPr id="0" name=""/>
+                    <pic:cNvPicPr/>
+                  </pic:nvPicPr>
+                  <pic:blipFill>
+                    <a:blip r:embed="rId15"/>
+                    <a:stretch>
+                      <a:fillRect/>
+                    </a:stretch>
+                  </pic:blipFill>
+                  <pic:spPr>
+                    <a:xfrm>
+                      <a:off x="0" y="0"/>
                       <a:ext cx="3200000" cy="1809524"/>
                     </a:xfrm>
                     <a:prstGeom prst="rect">
@@ -2643,7 +2692,7 @@
                     <pic:cNvPicPr preferRelativeResize="0"/>
                   </pic:nvPicPr>
                   <pic:blipFill>
-                    <a:blip r:embed="rId15"/>
+                    <a:blip r:embed="rId16"/>
                     <a:stretch>
                       <a:fillRect/>
                     </a:stretch>
@@ -2833,7 +2882,7 @@
                     <pic:cNvPicPr preferRelativeResize="0"/>
                   </pic:nvPicPr>
                   <pic:blipFill>
-                    <a:blip r:embed="rId16"/>
+                    <a:blip r:embed="rId17"/>
                     <a:stretch>
                       <a:fillRect/>
                     </a:stretch>
@@ -2978,18 +3027,18 @@
           <w:lang w:val="en-US"/>
         </w:rPr>
       </w:pPr>
-      <w:bookmarkStart w:id="13" w:name="h.9dpq42cee14t" w:colFirst="0" w:colLast="0"/>
-      <w:bookmarkStart w:id="14" w:name="h.8axfvocdw4ui" w:colFirst="0" w:colLast="0"/>
-      <w:bookmarkStart w:id="15" w:name="_Toc353146772"/>
+      <w:bookmarkStart w:id="12" w:name="h.9dpq42cee14t" w:colFirst="0" w:colLast="0"/>
+      <w:bookmarkStart w:id="13" w:name="h.8axfvocdw4ui" w:colFirst="0" w:colLast="0"/>
+      <w:bookmarkStart w:id="14" w:name="_Toc353409880"/>
+      <w:bookmarkEnd w:id="12"/>
       <w:bookmarkEnd w:id="13"/>
+      <w:r>
+        <w:rPr>
+          <w:lang w:val="en-US"/>
+        </w:rPr>
+        <w:t>Running the Data Manager</w:t>
+      </w:r>
       <w:bookmarkEnd w:id="14"/>
-      <w:r>
-        <w:rPr>
-          <w:lang w:val="en-US"/>
-        </w:rPr>
-        <w:t>Running the Data Manager</w:t>
-      </w:r>
-      <w:bookmarkEnd w:id="15"/>
     </w:p>
     <w:p>
       <w:pPr>
@@ -3044,7 +3093,7 @@
                     <pic:cNvPicPr/>
                   </pic:nvPicPr>
                   <pic:blipFill>
-                    <a:blip r:embed="rId13"/>
+                    <a:blip r:embed="rId14"/>
                     <a:stretch>
                       <a:fillRect/>
                     </a:stretch>
@@ -3084,7 +3133,7 @@
                     <pic:cNvPicPr preferRelativeResize="0"/>
                   </pic:nvPicPr>
                   <pic:blipFill>
-                    <a:blip r:embed="rId17"/>
+                    <a:blip r:embed="rId18"/>
                     <a:stretch>
                       <a:fillRect/>
                     </a:stretch>
@@ -3199,7 +3248,7 @@
                     <pic:cNvPicPr preferRelativeResize="0"/>
                   </pic:nvPicPr>
                   <pic:blipFill>
-                    <a:blip r:embed="rId18"/>
+                    <a:blip r:embed="rId19"/>
                     <a:stretch>
                       <a:fillRect/>
                     </a:stretch>
@@ -3270,7 +3319,7 @@
                     <pic:cNvPicPr preferRelativeResize="0"/>
                   </pic:nvPicPr>
                   <pic:blipFill rotWithShape="1">
-                    <a:blip r:embed="rId19"/>
+                    <a:blip r:embed="rId20"/>
                     <a:srcRect b="35096"/>
                     <a:stretch/>
                   </pic:blipFill>
@@ -3311,45 +3360,45 @@
           <w:lang w:val="en-US"/>
         </w:rPr>
       </w:pPr>
-      <w:bookmarkStart w:id="16" w:name="h.y5vmadtmxsqm" w:colFirst="0" w:colLast="0"/>
-      <w:bookmarkStart w:id="17" w:name="h.xxq6upq6d7pf" w:colFirst="0" w:colLast="0"/>
+      <w:bookmarkStart w:id="15" w:name="h.y5vmadtmxsqm" w:colFirst="0" w:colLast="0"/>
+      <w:bookmarkStart w:id="16" w:name="h.xxq6upq6d7pf" w:colFirst="0" w:colLast="0"/>
+      <w:bookmarkEnd w:id="15"/>
       <w:bookmarkEnd w:id="16"/>
+      <w:r>
+        <w:rPr>
+          <w:lang w:val="en-US"/>
+        </w:rPr>
+        <w:t xml:space="preserve">The script will only modify the books you have selected in the ComicRack browser. You don’t have to be afraid that it will affect your whole library. </w:t>
+      </w:r>
+    </w:p>
+    <w:p>
+      <w:pPr>
+        <w:rPr>
+          <w:lang w:val="en-US"/>
+        </w:rPr>
+      </w:pPr>
+      <w:r>
+        <w:rPr>
+          <w:lang w:val="en-US"/>
+        </w:rPr>
+        <w:t>Also: you can always roll back the modifications to your library done by this script by selecting the “Edit -&gt; Undo” command in ComicRack after you executed this script.</w:t>
+      </w:r>
+    </w:p>
+    <w:p>
+      <w:pPr>
+        <w:pStyle w:val="berschrift2"/>
+        <w:rPr>
+          <w:lang w:val="en-US"/>
+        </w:rPr>
+      </w:pPr>
+      <w:bookmarkStart w:id="17" w:name="_Toc353409881"/>
+      <w:r>
+        <w:rPr>
+          <w:lang w:val="en-US"/>
+        </w:rPr>
+        <w:t>Syntax errors</w:t>
+      </w:r>
       <w:bookmarkEnd w:id="17"/>
-      <w:r>
-        <w:rPr>
-          <w:lang w:val="en-US"/>
-        </w:rPr>
-        <w:t xml:space="preserve">The script will only modify the books you have selected in the ComicRack browser. You don’t have to be afraid that it will affect your whole library. </w:t>
-      </w:r>
-    </w:p>
-    <w:p>
-      <w:pPr>
-        <w:rPr>
-          <w:lang w:val="en-US"/>
-        </w:rPr>
-      </w:pPr>
-      <w:r>
-        <w:rPr>
-          <w:lang w:val="en-US"/>
-        </w:rPr>
-        <w:t>Also: you can always roll back the modifications to your library done by this script by selecting the “Edit -&gt; Undo” command in ComicRack after you executed this script.</w:t>
-      </w:r>
-    </w:p>
-    <w:p>
-      <w:pPr>
-        <w:pStyle w:val="berschrift2"/>
-        <w:rPr>
-          <w:lang w:val="en-US"/>
-        </w:rPr>
-      </w:pPr>
-      <w:bookmarkStart w:id="18" w:name="_Toc353146773"/>
-      <w:r>
-        <w:rPr>
-          <w:lang w:val="en-US"/>
-        </w:rPr>
-        <w:t>Syntax errors</w:t>
-      </w:r>
-      <w:bookmarkEnd w:id="18"/>
     </w:p>
     <w:p>
       <w:pPr>
@@ -3386,7 +3435,7 @@
                     <pic:cNvPicPr/>
                   </pic:nvPicPr>
                   <pic:blipFill rotWithShape="1">
-                    <a:blip r:embed="rId20"/>
+                    <a:blip r:embed="rId21"/>
                     <a:srcRect r="782" b="8779"/>
                     <a:stretch/>
                   </pic:blipFill>
@@ -3499,7 +3548,7 @@
                     <pic:cNvPicPr/>
                   </pic:nvPicPr>
                   <pic:blipFill>
-                    <a:blip r:embed="rId21"/>
+                    <a:blip r:embed="rId22"/>
                     <a:stretch>
                       <a:fillRect/>
                     </a:stretch>
@@ -3539,7 +3588,7 @@
           <w:lang w:val="en-US"/>
         </w:rPr>
       </w:pPr>
-      <w:bookmarkStart w:id="19" w:name="_Toc353146774"/>
+      <w:bookmarkStart w:id="18" w:name="_Toc353409882"/>
       <w:r>
         <w:rPr>
           <w:lang w:val="en-US"/>
@@ -3547,7 +3596,7 @@
         <w:lastRenderedPageBreak/>
         <w:t>Why you should run the ComicVine Scraper before the Data Manager</w:t>
       </w:r>
-      <w:bookmarkEnd w:id="19"/>
+      <w:bookmarkEnd w:id="18"/>
     </w:p>
     <w:p>
       <w:pPr>
@@ -3778,36 +3827,36 @@
           <w:lang w:val="en-US"/>
         </w:rPr>
       </w:pPr>
-      <w:bookmarkStart w:id="20" w:name="h.twe7c3y9d6cy" w:colFirst="0" w:colLast="0"/>
-      <w:bookmarkStart w:id="21" w:name="h.5giylr2exvhc" w:colFirst="0" w:colLast="0"/>
-      <w:bookmarkStart w:id="22" w:name="_Toc353146775"/>
+      <w:bookmarkStart w:id="19" w:name="h.twe7c3y9d6cy" w:colFirst="0" w:colLast="0"/>
+      <w:bookmarkStart w:id="20" w:name="h.5giylr2exvhc" w:colFirst="0" w:colLast="0"/>
+      <w:bookmarkStart w:id="21" w:name="_Toc353409883"/>
+      <w:bookmarkEnd w:id="19"/>
       <w:bookmarkEnd w:id="20"/>
+      <w:r>
+        <w:rPr>
+          <w:lang w:val="en-US"/>
+        </w:rPr>
+        <w:t>Which data can be edited by the Data Manager?</w:t>
+      </w:r>
       <w:bookmarkEnd w:id="21"/>
-      <w:r>
-        <w:rPr>
-          <w:lang w:val="en-US"/>
-        </w:rPr>
-        <w:t>Which data can be edited by the Data Manager?</w:t>
-      </w:r>
+    </w:p>
+    <w:p>
+      <w:pPr>
+        <w:pStyle w:val="berschrift2"/>
+        <w:rPr>
+          <w:lang w:val="en-US"/>
+        </w:rPr>
+      </w:pPr>
+      <w:bookmarkStart w:id="22" w:name="h.lhp68cotypaa" w:colFirst="0" w:colLast="0"/>
+      <w:bookmarkStart w:id="23" w:name="_Toc353409884"/>
       <w:bookmarkEnd w:id="22"/>
-    </w:p>
-    <w:p>
-      <w:pPr>
-        <w:pStyle w:val="berschrift2"/>
-        <w:rPr>
-          <w:lang w:val="en-US"/>
-        </w:rPr>
-      </w:pPr>
-      <w:bookmarkStart w:id="23" w:name="h.lhp68cotypaa" w:colFirst="0" w:colLast="0"/>
-      <w:bookmarkStart w:id="24" w:name="_Toc353146776"/>
+      <w:r>
+        <w:rPr>
+          <w:lang w:val="en-US"/>
+        </w:rPr>
+        <w:t>Fields to use as filter criteria</w:t>
+      </w:r>
       <w:bookmarkEnd w:id="23"/>
-      <w:r>
-        <w:rPr>
-          <w:lang w:val="en-US"/>
-        </w:rPr>
-        <w:t>Fields to use as filter criteria</w:t>
-      </w:r>
-      <w:bookmarkEnd w:id="24"/>
     </w:p>
     <w:p>
       <w:pPr>
@@ -3997,169 +4046,169 @@
           <w:lang w:val="en-US"/>
         </w:rPr>
       </w:pPr>
-      <w:bookmarkStart w:id="25" w:name="h.otm6mlijtin" w:colFirst="0" w:colLast="0"/>
-      <w:bookmarkStart w:id="26" w:name="_Toc353146777"/>
+      <w:bookmarkStart w:id="24" w:name="h.otm6mlijtin" w:colFirst="0" w:colLast="0"/>
+      <w:bookmarkStart w:id="25" w:name="_Toc353409885"/>
+      <w:bookmarkEnd w:id="24"/>
+      <w:r>
+        <w:rPr>
+          <w:lang w:val="en-US"/>
+        </w:rPr>
+        <w:t xml:space="preserve">Fields that can be modified by the </w:t>
+      </w:r>
+      <w:r>
+        <w:rPr>
+          <w:lang w:val="en-US"/>
+        </w:rPr>
+        <w:t>Data Manager</w:t>
+      </w:r>
       <w:bookmarkEnd w:id="25"/>
-      <w:r>
-        <w:rPr>
-          <w:lang w:val="en-US"/>
-        </w:rPr>
-        <w:t xml:space="preserve">Fields that can be modified by the </w:t>
-      </w:r>
-      <w:r>
-        <w:rPr>
-          <w:lang w:val="en-US"/>
-        </w:rPr>
-        <w:t>Data Manager</w:t>
-      </w:r>
+    </w:p>
+    <w:p>
+      <w:pPr>
+        <w:rPr>
+          <w:lang w:val="en-US"/>
+        </w:rPr>
+      </w:pPr>
+      <w:r>
+        <w:rPr>
+          <w:lang w:val="en-US"/>
+        </w:rPr>
+        <w:t xml:space="preserve">At the moment the Data Manager plug-in </w:t>
+      </w:r>
+      <w:r>
+        <w:rPr>
+          <w:lang w:val="en-US"/>
+        </w:rPr>
+        <w:t>can be used to set new data in these fields:</w:t>
+      </w:r>
+    </w:p>
+    <w:p>
+      <w:pPr>
+        <w:pStyle w:val="Code"/>
+      </w:pPr>
+      <w:r>
+        <w:t>Series</w:t>
+      </w:r>
+    </w:p>
+    <w:p>
+      <w:pPr>
+        <w:pStyle w:val="Code"/>
+      </w:pPr>
+      <w:r>
+        <w:t>Volume</w:t>
+      </w:r>
+    </w:p>
+    <w:p>
+      <w:pPr>
+        <w:pStyle w:val="Code"/>
+      </w:pPr>
+      <w:r>
+        <w:t>Imprint</w:t>
+      </w:r>
+    </w:p>
+    <w:p>
+      <w:pPr>
+        <w:pStyle w:val="Code"/>
+      </w:pPr>
+      <w:r>
+        <w:t>Publisher</w:t>
+      </w:r>
+    </w:p>
+    <w:p>
+      <w:pPr>
+        <w:pStyle w:val="Code"/>
+      </w:pPr>
+      <w:r>
+        <w:t>Format</w:t>
+      </w:r>
+    </w:p>
+    <w:p>
+      <w:pPr>
+        <w:pStyle w:val="Code"/>
+      </w:pPr>
+      <w:r>
+        <w:t>Number</w:t>
+      </w:r>
+    </w:p>
+    <w:p>
+      <w:pPr>
+        <w:pStyle w:val="Code"/>
+      </w:pPr>
+      <w:proofErr w:type="spellStart"/>
+      <w:r>
+        <w:t>SeriesGroup</w:t>
+      </w:r>
+      <w:proofErr w:type="spellEnd"/>
+    </w:p>
+    <w:p>
+      <w:pPr>
+        <w:pStyle w:val="Code"/>
+      </w:pPr>
+      <w:proofErr w:type="spellStart"/>
+      <w:r>
+        <w:t>MainCharacterOrTeam</w:t>
+      </w:r>
+      <w:proofErr w:type="spellEnd"/>
+    </w:p>
+    <w:p>
+      <w:pPr>
+        <w:pStyle w:val="Code"/>
+      </w:pPr>
+      <w:proofErr w:type="spellStart"/>
+      <w:r>
+        <w:t>AlternateSeries</w:t>
+      </w:r>
+      <w:proofErr w:type="spellEnd"/>
+    </w:p>
+    <w:p>
+      <w:pPr>
+        <w:pStyle w:val="Code"/>
+      </w:pPr>
+      <w:r>
+        <w:t>Count</w:t>
+      </w:r>
+    </w:p>
+    <w:p>
+      <w:pPr>
+        <w:pStyle w:val="Code"/>
+      </w:pPr>
+      <w:r>
+        <w:t>Genre</w:t>
+      </w:r>
+    </w:p>
+    <w:p>
+      <w:pPr>
+        <w:pStyle w:val="Code"/>
+      </w:pPr>
+      <w:r>
+        <w:t>Tags</w:t>
+      </w:r>
+    </w:p>
+    <w:p>
+      <w:pPr>
+        <w:rPr>
+          <w:lang w:val="en-US"/>
+        </w:rPr>
+      </w:pPr>
+      <w:r>
+        <w:rPr>
+          <w:lang w:val="en-US"/>
+        </w:rPr>
+        <w:br w:type="page"/>
+      </w:r>
+    </w:p>
+    <w:p>
+      <w:pPr>
+        <w:pStyle w:val="berschrift1"/>
+        <w:rPr>
+          <w:lang w:val="en-US"/>
+        </w:rPr>
+      </w:pPr>
+      <w:bookmarkStart w:id="26" w:name="h.hbhfxy9ths5k" w:colFirst="0" w:colLast="0"/>
+      <w:bookmarkStart w:id="27" w:name="h.qvb7ky3tkd08" w:colFirst="0" w:colLast="0"/>
+      <w:bookmarkStart w:id="28" w:name="_Toc353409886"/>
       <w:bookmarkEnd w:id="26"/>
-    </w:p>
-    <w:p>
-      <w:pPr>
-        <w:rPr>
-          <w:lang w:val="en-US"/>
-        </w:rPr>
-      </w:pPr>
-      <w:r>
-        <w:rPr>
-          <w:lang w:val="en-US"/>
-        </w:rPr>
-        <w:t xml:space="preserve">At the moment the Data Manager plug-in </w:t>
-      </w:r>
-      <w:r>
-        <w:rPr>
-          <w:lang w:val="en-US"/>
-        </w:rPr>
-        <w:t>can be used to set new data in these fields:</w:t>
-      </w:r>
-    </w:p>
-    <w:p>
-      <w:pPr>
-        <w:pStyle w:val="Code"/>
-      </w:pPr>
-      <w:r>
-        <w:t>Series</w:t>
-      </w:r>
-    </w:p>
-    <w:p>
-      <w:pPr>
-        <w:pStyle w:val="Code"/>
-      </w:pPr>
-      <w:r>
-        <w:t>Volume</w:t>
-      </w:r>
-    </w:p>
-    <w:p>
-      <w:pPr>
-        <w:pStyle w:val="Code"/>
-      </w:pPr>
-      <w:r>
-        <w:t>Imprint</w:t>
-      </w:r>
-    </w:p>
-    <w:p>
-      <w:pPr>
-        <w:pStyle w:val="Code"/>
-      </w:pPr>
-      <w:r>
-        <w:t>Publisher</w:t>
-      </w:r>
-    </w:p>
-    <w:p>
-      <w:pPr>
-        <w:pStyle w:val="Code"/>
-      </w:pPr>
-      <w:r>
-        <w:t>Format</w:t>
-      </w:r>
-    </w:p>
-    <w:p>
-      <w:pPr>
-        <w:pStyle w:val="Code"/>
-      </w:pPr>
-      <w:r>
-        <w:t>Number</w:t>
-      </w:r>
-    </w:p>
-    <w:p>
-      <w:pPr>
-        <w:pStyle w:val="Code"/>
-      </w:pPr>
-      <w:proofErr w:type="spellStart"/>
-      <w:r>
-        <w:t>SeriesGroup</w:t>
-      </w:r>
-      <w:proofErr w:type="spellEnd"/>
-    </w:p>
-    <w:p>
-      <w:pPr>
-        <w:pStyle w:val="Code"/>
-      </w:pPr>
-      <w:proofErr w:type="spellStart"/>
-      <w:r>
-        <w:t>MainCharacterOrTeam</w:t>
-      </w:r>
-      <w:proofErr w:type="spellEnd"/>
-    </w:p>
-    <w:p>
-      <w:pPr>
-        <w:pStyle w:val="Code"/>
-      </w:pPr>
-      <w:proofErr w:type="spellStart"/>
-      <w:r>
-        <w:t>AlternateSeries</w:t>
-      </w:r>
-      <w:proofErr w:type="spellEnd"/>
-    </w:p>
-    <w:p>
-      <w:pPr>
-        <w:pStyle w:val="Code"/>
-      </w:pPr>
-      <w:r>
-        <w:t>Count</w:t>
-      </w:r>
-    </w:p>
-    <w:p>
-      <w:pPr>
-        <w:pStyle w:val="Code"/>
-      </w:pPr>
-      <w:r>
-        <w:t>Genre</w:t>
-      </w:r>
-    </w:p>
-    <w:p>
-      <w:pPr>
-        <w:pStyle w:val="Code"/>
-      </w:pPr>
-      <w:r>
-        <w:t>Tags</w:t>
-      </w:r>
-    </w:p>
-    <w:p>
-      <w:pPr>
-        <w:rPr>
-          <w:lang w:val="en-US"/>
-        </w:rPr>
-      </w:pPr>
-      <w:r>
-        <w:rPr>
-          <w:lang w:val="en-US"/>
-        </w:rPr>
-        <w:br w:type="page"/>
-      </w:r>
-    </w:p>
-    <w:p>
-      <w:pPr>
-        <w:pStyle w:val="berschrift1"/>
-        <w:rPr>
-          <w:lang w:val="en-US"/>
-        </w:rPr>
-      </w:pPr>
-      <w:bookmarkStart w:id="27" w:name="h.hbhfxy9ths5k" w:colFirst="0" w:colLast="0"/>
-      <w:bookmarkStart w:id="28" w:name="h.qvb7ky3tkd08" w:colFirst="0" w:colLast="0"/>
-      <w:bookmarkStart w:id="29" w:name="_Toc353146778"/>
       <w:bookmarkEnd w:id="27"/>
-      <w:bookmarkEnd w:id="28"/>
       <w:r>
         <w:rPr>
           <w:lang w:val="en-US"/>
@@ -4167,25 +4216,25 @@
         <w:lastRenderedPageBreak/>
         <w:t>Advanced features</w:t>
       </w:r>
+      <w:bookmarkEnd w:id="28"/>
+    </w:p>
+    <w:p>
+      <w:pPr>
+        <w:pStyle w:val="berschrift2"/>
+        <w:rPr>
+          <w:lang w:val="en-US"/>
+        </w:rPr>
+      </w:pPr>
+      <w:bookmarkStart w:id="29" w:name="h.609e1lg3ysn" w:colFirst="0" w:colLast="0"/>
+      <w:bookmarkStart w:id="30" w:name="_Toc353409887"/>
       <w:bookmarkEnd w:id="29"/>
-    </w:p>
-    <w:p>
-      <w:pPr>
-        <w:pStyle w:val="berschrift2"/>
-        <w:rPr>
-          <w:lang w:val="en-US"/>
-        </w:rPr>
-      </w:pPr>
-      <w:bookmarkStart w:id="30" w:name="h.609e1lg3ysn" w:colFirst="0" w:colLast="0"/>
-      <w:bookmarkStart w:id="31" w:name="_Toc353146779"/>
+      <w:r>
+        <w:rPr>
+          <w:lang w:val="en-US"/>
+        </w:rPr>
+        <w:t>Combining Criteria</w:t>
+      </w:r>
       <w:bookmarkEnd w:id="30"/>
-      <w:r>
-        <w:rPr>
-          <w:lang w:val="en-US"/>
-        </w:rPr>
-        <w:t>Combining Criteria</w:t>
-      </w:r>
-      <w:bookmarkEnd w:id="31"/>
     </w:p>
     <w:p>
       <w:pPr>
@@ -4306,16 +4355,16 @@
           <w:lang w:val="en-US"/>
         </w:rPr>
       </w:pPr>
-      <w:bookmarkStart w:id="32" w:name="h.h3lfh4d1z2c" w:colFirst="0" w:colLast="0"/>
-      <w:bookmarkStart w:id="33" w:name="_Toc353146780"/>
+      <w:bookmarkStart w:id="31" w:name="h.h3lfh4d1z2c" w:colFirst="0" w:colLast="0"/>
+      <w:bookmarkStart w:id="32" w:name="_Toc353409888"/>
+      <w:bookmarkEnd w:id="31"/>
+      <w:r>
+        <w:rPr>
+          <w:lang w:val="en-US"/>
+        </w:rPr>
+        <w:t>Using Modifiers</w:t>
+      </w:r>
       <w:bookmarkEnd w:id="32"/>
-      <w:r>
-        <w:rPr>
-          <w:lang w:val="en-US"/>
-        </w:rPr>
-        <w:t>Using Modifiers</w:t>
-      </w:r>
-      <w:bookmarkEnd w:id="33"/>
     </w:p>
     <w:p>
       <w:pPr>
@@ -4421,11 +4470,11 @@
           <w:lang w:val="en-US"/>
         </w:rPr>
       </w:pPr>
-      <w:bookmarkStart w:id="34" w:name="h.9u3qdcwt14k6" w:colFirst="0" w:colLast="0"/>
-      <w:bookmarkStart w:id="35" w:name="h.o5qlpf1obvdg" w:colFirst="0" w:colLast="0"/>
-      <w:bookmarkStart w:id="36" w:name="_Toc353146781"/>
+      <w:bookmarkStart w:id="33" w:name="h.9u3qdcwt14k6" w:colFirst="0" w:colLast="0"/>
+      <w:bookmarkStart w:id="34" w:name="h.o5qlpf1obvdg" w:colFirst="0" w:colLast="0"/>
+      <w:bookmarkStart w:id="35" w:name="_Toc353409889"/>
+      <w:bookmarkEnd w:id="33"/>
       <w:bookmarkEnd w:id="34"/>
-      <w:bookmarkEnd w:id="35"/>
       <w:r>
         <w:rPr>
           <w:lang w:val="en-US"/>
@@ -4433,7 +4482,7 @@
         <w:lastRenderedPageBreak/>
         <w:t>List of range modifiers in Criteria (left part of the rule)</w:t>
       </w:r>
-      <w:bookmarkEnd w:id="36"/>
+      <w:bookmarkEnd w:id="35"/>
     </w:p>
     <w:p>
       <w:pPr>
@@ -4566,9 +4615,11 @@
             <w:pPr>
               <w:spacing w:line="240" w:lineRule="auto"/>
             </w:pPr>
-            <w:r>
-              <w:t>Range</w:t>
-            </w:r>
+            <w:proofErr w:type="spellStart"/>
+            <w:r>
+              <w:t>Is</w:t>
+            </w:r>
+            <w:proofErr w:type="spellEnd"/>
           </w:p>
         </w:tc>
         <w:tc>
@@ -4592,7 +4643,200 @@
               <w:rPr>
                 <w:lang w:val="en-US"/>
               </w:rPr>
-              <w:t>select all books in a given range</w:t>
+              <w:t>select all books where the content of [field] is exactly like [value]</w:t>
+            </w:r>
+          </w:p>
+          <w:p>
+            <w:pPr>
+              <w:spacing w:line="240" w:lineRule="auto"/>
+              <w:rPr>
+                <w:lang w:val="en-US"/>
+              </w:rPr>
+            </w:pPr>
+            <w:r>
+              <w:rPr>
+                <w:lang w:val="en-US"/>
+              </w:rPr>
+              <w:t>Note: this modifier must not be set:</w:t>
+            </w:r>
+            <w:r>
+              <w:rPr>
+                <w:lang w:val="en-US"/>
+              </w:rPr>
+              <w:br/>
+            </w:r>
+            <w:r>
+              <w:rPr>
+                <w:rStyle w:val="CodeZchn"/>
+              </w:rPr>
+              <w:t>&lt;&lt;</w:t>
+            </w:r>
+            <w:proofErr w:type="spellStart"/>
+            <w:r>
+              <w:rPr>
+                <w:rStyle w:val="CodeZchn"/>
+              </w:rPr>
+              <w:t>Series.Is:X-Men</w:t>
+            </w:r>
+            <w:proofErr w:type="spellEnd"/>
+            <w:r>
+              <w:rPr>
+                <w:rStyle w:val="CodeZchn"/>
+              </w:rPr>
+              <w:t>&gt;&gt;</w:t>
+            </w:r>
+            <w:r>
+              <w:rPr>
+                <w:lang w:val="en-US"/>
+              </w:rPr>
+              <w:br/>
+              <w:t>delivers the same result as</w:t>
+            </w:r>
+            <w:r>
+              <w:rPr>
+                <w:lang w:val="en-US"/>
+              </w:rPr>
+              <w:br/>
+            </w:r>
+            <w:r>
+              <w:rPr>
+                <w:rStyle w:val="CodeZchn"/>
+              </w:rPr>
+              <w:t>&lt;&lt;</w:t>
+            </w:r>
+            <w:proofErr w:type="spellStart"/>
+            <w:r>
+              <w:rPr>
+                <w:rStyle w:val="CodeZchn"/>
+              </w:rPr>
+              <w:t>Series:X-Men</w:t>
+            </w:r>
+            <w:proofErr w:type="spellEnd"/>
+            <w:r>
+              <w:rPr>
+                <w:rStyle w:val="CodeZchn"/>
+              </w:rPr>
+              <w:t>&gt;&gt;</w:t>
+            </w:r>
+          </w:p>
+        </w:tc>
+        <w:tc>
+          <w:tcPr>
+            <w:tcW w:w="4388" w:type="dxa"/>
+            <w:tcMar>
+              <w:top w:w="100" w:type="dxa"/>
+              <w:left w:w="100" w:type="dxa"/>
+              <w:bottom w:w="100" w:type="dxa"/>
+              <w:right w:w="100" w:type="dxa"/>
+            </w:tcMar>
+          </w:tcPr>
+          <w:p>
+            <w:pPr>
+              <w:pStyle w:val="Tablecontent"/>
+              <w:rPr>
+                <w:rFonts w:eastAsia="Courier New"/>
+              </w:rPr>
+            </w:pPr>
+            <w:r>
+              <w:rPr>
+                <w:rStyle w:val="CodeZchn"/>
+              </w:rPr>
+              <w:t>&lt;&lt;</w:t>
+            </w:r>
+            <w:proofErr w:type="spellStart"/>
+            <w:r>
+              <w:rPr>
+                <w:rStyle w:val="CodeZchn"/>
+              </w:rPr>
+              <w:t>Series</w:t>
+            </w:r>
+            <w:r>
+              <w:rPr>
+                <w:rStyle w:val="CodeZchn"/>
+              </w:rPr>
+              <w:t>.Is</w:t>
+            </w:r>
+            <w:proofErr w:type="gramStart"/>
+            <w:r>
+              <w:rPr>
+                <w:rStyle w:val="CodeZchn"/>
+              </w:rPr>
+              <w:t>:X</w:t>
+            </w:r>
+            <w:proofErr w:type="gramEnd"/>
+            <w:r>
+              <w:rPr>
+                <w:rStyle w:val="CodeZchn"/>
+              </w:rPr>
+              <w:t>-Men</w:t>
+            </w:r>
+            <w:proofErr w:type="spellEnd"/>
+            <w:r>
+              <w:rPr>
+                <w:rStyle w:val="CodeZchn"/>
+              </w:rPr>
+              <w:t>&gt;&gt;</w:t>
+            </w:r>
+            <w:r>
+              <w:rPr>
+                <w:rFonts w:eastAsia="Courier New"/>
+              </w:rPr>
+              <w:br/>
+              <w:t>selects all books which series is exactly “X-Men”.</w:t>
+            </w:r>
+          </w:p>
+        </w:tc>
+      </w:tr>
+      <w:tr>
+        <w:tc>
+          <w:tcPr>
+            <w:tcW w:w="1711" w:type="dxa"/>
+            <w:tcMar>
+              <w:top w:w="100" w:type="dxa"/>
+              <w:left w:w="100" w:type="dxa"/>
+              <w:bottom w:w="100" w:type="dxa"/>
+              <w:right w:w="100" w:type="dxa"/>
+            </w:tcMar>
+          </w:tcPr>
+          <w:p>
+            <w:pPr>
+              <w:spacing w:line="240" w:lineRule="auto"/>
+            </w:pPr>
+            <w:r>
+              <w:t>Range</w:t>
+            </w:r>
+          </w:p>
+        </w:tc>
+        <w:tc>
+          <w:tcPr>
+            <w:tcW w:w="3261" w:type="dxa"/>
+            <w:tcMar>
+              <w:top w:w="100" w:type="dxa"/>
+              <w:left w:w="100" w:type="dxa"/>
+              <w:bottom w:w="100" w:type="dxa"/>
+              <w:right w:w="100" w:type="dxa"/>
+            </w:tcMar>
+          </w:tcPr>
+          <w:p>
+            <w:pPr>
+              <w:spacing w:line="240" w:lineRule="auto"/>
+              <w:rPr>
+                <w:lang w:val="en-US"/>
+              </w:rPr>
+            </w:pPr>
+            <w:r>
+              <w:rPr>
+                <w:lang w:val="en-US"/>
+              </w:rPr>
+              <w:t>select all books in a given</w:t>
+            </w:r>
+            <w:bookmarkStart w:id="36" w:name="_GoBack"/>
+            <w:bookmarkEnd w:id="36"/>
+            <w:r>
+              <w:rPr>
+                <w:lang w:val="en-US"/>
+              </w:rPr>
+              <w:t xml:space="preserve"> range</w:t>
             </w:r>
           </w:p>
         </w:tc>
@@ -5149,7 +5393,15 @@
                 <w:b/>
                 <w:lang w:val="en-US"/>
               </w:rPr>
-              <w:t>, the list of values must be separated by commas</w:t>
+              <w:t xml:space="preserve">, the list of values </w:t>
+            </w:r>
+            <w:r>
+              <w:rPr>
+                <w:b/>
+                <w:lang w:val="en-US"/>
+              </w:rPr>
+              <w:lastRenderedPageBreak/>
+              <w:t>must be separated by commas</w:t>
             </w:r>
             <w:r>
               <w:rPr>
@@ -5185,6 +5437,7 @@
                 <w:sz w:val="18"/>
                 <w:lang w:val="en-US"/>
               </w:rPr>
+              <w:lastRenderedPageBreak/>
               <w:t>&lt;&lt;</w:t>
             </w:r>
             <w:proofErr w:type="spellStart"/>
@@ -5217,7 +5470,14 @@
               <w:rPr>
                 <w:rFonts w:eastAsia="Courier New"/>
               </w:rPr>
-              <w:t>Selects all books where Batman or Robin or Joker is found somewhere in the series.</w:t>
+              <w:t xml:space="preserve">Selects all books where Batman or Robin or </w:t>
+            </w:r>
+            <w:r>
+              <w:rPr>
+                <w:rFonts w:eastAsia="Courier New"/>
+              </w:rPr>
+              <w:lastRenderedPageBreak/>
+              <w:t>Joker is found somewhere in the series.</w:t>
             </w:r>
           </w:p>
         </w:tc>
@@ -5239,6 +5499,7 @@
             </w:pPr>
             <w:proofErr w:type="spellStart"/>
             <w:r>
+              <w:lastRenderedPageBreak/>
               <w:t>NotContainsAnyOf</w:t>
             </w:r>
             <w:proofErr w:type="spellEnd"/>
@@ -5365,7 +5626,6 @@
             </w:pPr>
             <w:proofErr w:type="spellStart"/>
             <w:r>
-              <w:lastRenderedPageBreak/>
               <w:t>ContainsAll</w:t>
             </w:r>
             <w:r>
@@ -6094,7 +6354,15 @@
                 <w:b/>
                 <w:lang w:val="en-US"/>
               </w:rPr>
-              <w:t>, the list of values must be separated by commas</w:t>
+              <w:t xml:space="preserve">, the list of values must be separated by </w:t>
+            </w:r>
+            <w:r>
+              <w:rPr>
+                <w:b/>
+                <w:lang w:val="en-US"/>
+              </w:rPr>
+              <w:lastRenderedPageBreak/>
+              <w:t>commas</w:t>
             </w:r>
             <w:r>
               <w:rPr>
@@ -6130,6 +6398,7 @@
                 <w:sz w:val="18"/>
                 <w:lang w:val="en-US"/>
               </w:rPr>
+              <w:lastRenderedPageBreak/>
               <w:t>&lt;&lt;</w:t>
             </w:r>
             <w:proofErr w:type="spellStart"/>
@@ -6190,12 +6459,13 @@
         </w:rPr>
       </w:pPr>
       <w:bookmarkStart w:id="37" w:name="h.k7pkayv9tc6y" w:colFirst="0" w:colLast="0"/>
-      <w:bookmarkStart w:id="38" w:name="_Toc353146782"/>
+      <w:bookmarkStart w:id="38" w:name="_Toc353409890"/>
       <w:bookmarkEnd w:id="37"/>
       <w:r>
         <w:rPr>
           <w:lang w:val="en-US"/>
         </w:rPr>
+        <w:lastRenderedPageBreak/>
         <w:t>The Number field problem</w:t>
       </w:r>
       <w:bookmarkEnd w:id="38"/>
@@ -6294,12 +6564,11 @@
           <w:lang w:val="en-US"/>
         </w:rPr>
       </w:pPr>
-      <w:bookmarkStart w:id="39" w:name="_Toc353146783"/>
-      <w:r>
-        <w:rPr>
-          <w:lang w:val="en-US"/>
-        </w:rPr>
-        <w:lastRenderedPageBreak/>
+      <w:bookmarkStart w:id="39" w:name="_Toc353409891"/>
+      <w:r>
+        <w:rPr>
+          <w:lang w:val="en-US"/>
+        </w:rPr>
         <w:t>List of value modifiers in Value part (right part of the rule)</w:t>
       </w:r>
       <w:bookmarkEnd w:id="39"/>
@@ -6436,9 +6705,178 @@
             <w:pPr>
               <w:spacing w:line="240" w:lineRule="auto"/>
             </w:pPr>
-            <w:r>
+            <w:proofErr w:type="spellStart"/>
+            <w:r>
+              <w:t>SetValue</w:t>
+            </w:r>
+            <w:proofErr w:type="spellEnd"/>
+          </w:p>
+        </w:tc>
+        <w:tc>
+          <w:tcPr>
+            <w:tcW w:w="3262" w:type="dxa"/>
+            <w:tcMar>
+              <w:top w:w="100" w:type="dxa"/>
+              <w:left w:w="100" w:type="dxa"/>
+              <w:bottom w:w="100" w:type="dxa"/>
+              <w:right w:w="100" w:type="dxa"/>
+            </w:tcMar>
+          </w:tcPr>
+          <w:p>
+            <w:pPr>
+              <w:spacing w:line="240" w:lineRule="auto"/>
+              <w:rPr>
+                <w:lang w:val="en-US"/>
+              </w:rPr>
+            </w:pPr>
+            <w:r>
+              <w:rPr>
+                <w:lang w:val="en-US"/>
+              </w:rPr>
+              <w:t>sets the new value</w:t>
+            </w:r>
+          </w:p>
+          <w:p>
+            <w:pPr>
+              <w:spacing w:line="240" w:lineRule="auto"/>
+              <w:rPr>
+                <w:lang w:val="en-US"/>
+              </w:rPr>
+            </w:pPr>
+            <w:r>
+              <w:rPr>
+                <w:b/>
+                <w:lang w:val="en-US"/>
+              </w:rPr>
+              <w:t xml:space="preserve">Note: </w:t>
+            </w:r>
+            <w:r>
+              <w:rPr>
+                <w:b/>
+                <w:lang w:val="en-US"/>
+              </w:rPr>
+              <w:br/>
+            </w:r>
+            <w:proofErr w:type="spellStart"/>
+            <w:r>
+              <w:rPr>
+                <w:rStyle w:val="CodeZchn"/>
+              </w:rPr>
+              <w:t>Format.SetValue:TPB</w:t>
+            </w:r>
+            <w:proofErr w:type="spellEnd"/>
+            <w:r>
+              <w:rPr>
+                <w:lang w:val="en-US"/>
+              </w:rPr>
+              <w:br/>
+              <w:t>is same as:</w:t>
+            </w:r>
+            <w:r>
+              <w:rPr>
+                <w:lang w:val="en-US"/>
+              </w:rPr>
+              <w:br/>
+            </w:r>
+            <w:proofErr w:type="spellStart"/>
+            <w:r>
+              <w:rPr>
+                <w:rStyle w:val="CodeZchn"/>
+              </w:rPr>
+              <w:t>Format:TPB</w:t>
+            </w:r>
+            <w:proofErr w:type="spellEnd"/>
+          </w:p>
+        </w:tc>
+        <w:tc>
+          <w:tcPr>
+            <w:tcW w:w="4388" w:type="dxa"/>
+            <w:tcMar>
+              <w:top w:w="100" w:type="dxa"/>
+              <w:left w:w="100" w:type="dxa"/>
+              <w:bottom w:w="100" w:type="dxa"/>
+              <w:right w:w="100" w:type="dxa"/>
+            </w:tcMar>
+          </w:tcPr>
+          <w:p>
+            <w:pPr>
+              <w:spacing w:line="240" w:lineRule="auto"/>
+              <w:rPr>
+                <w:rFonts w:ascii="Courier New" w:eastAsia="Courier New" w:hAnsi="Courier New" w:cs="Courier New"/>
+                <w:sz w:val="18"/>
+                <w:lang w:val="en-US"/>
+              </w:rPr>
+            </w:pPr>
+            <w:r>
+              <w:rPr>
+                <w:rFonts w:ascii="Courier New" w:eastAsia="Courier New" w:hAnsi="Courier New" w:cs="Courier New"/>
+                <w:sz w:val="18"/>
+                <w:lang w:val="en-US"/>
+              </w:rPr>
+              <w:t>&lt;&lt;</w:t>
+            </w:r>
+            <w:proofErr w:type="spellStart"/>
+            <w:r>
+              <w:rPr>
+                <w:rFonts w:ascii="Courier New" w:eastAsia="Courier New" w:hAnsi="Courier New" w:cs="Courier New"/>
+                <w:sz w:val="18"/>
+                <w:lang w:val="en-US"/>
+              </w:rPr>
+              <w:t>Format.SetValue:TPB</w:t>
+            </w:r>
+            <w:proofErr w:type="spellEnd"/>
+            <w:r>
+              <w:rPr>
+                <w:rFonts w:ascii="Courier New" w:eastAsia="Courier New" w:hAnsi="Courier New" w:cs="Courier New"/>
+                <w:sz w:val="18"/>
+                <w:lang w:val="en-US"/>
+              </w:rPr>
+              <w:t>&gt;&gt;</w:t>
+            </w:r>
+            <w:r>
+              <w:rPr>
+                <w:rFonts w:ascii="Courier New" w:eastAsia="Courier New" w:hAnsi="Courier New" w:cs="Courier New"/>
+                <w:sz w:val="18"/>
+                <w:lang w:val="en-US"/>
+              </w:rPr>
+              <w:br/>
+            </w:r>
+            <w:r>
+              <w:rPr>
+                <w:rFonts w:eastAsia="Courier New"/>
+                <w:lang w:val="en-US"/>
+              </w:rPr>
+              <w:t>Sets the field Format to the new value “TPB”</w:t>
+            </w:r>
+          </w:p>
+        </w:tc>
+      </w:tr>
+      <w:tr>
+        <w:tc>
+          <w:tcPr>
+            <w:tcW w:w="1710" w:type="dxa"/>
+            <w:tcMar>
+              <w:top w:w="100" w:type="dxa"/>
+              <w:left w:w="100" w:type="dxa"/>
+              <w:bottom w:w="100" w:type="dxa"/>
+              <w:right w:w="100" w:type="dxa"/>
+            </w:tcMar>
+          </w:tcPr>
+          <w:p>
+            <w:pPr>
+              <w:spacing w:line="240" w:lineRule="auto"/>
+              <w:rPr>
+                <w:lang w:val="en-US"/>
+              </w:rPr>
+            </w:pPr>
+            <w:proofErr w:type="spellStart"/>
+            <w:r>
+              <w:rPr>
+                <w:lang w:val="en-US"/>
+              </w:rPr>
               <w:t>Calc</w:t>
             </w:r>
+            <w:proofErr w:type="spellEnd"/>
           </w:p>
         </w:tc>
         <w:tc>
@@ -6846,7 +7284,7 @@
         </w:rPr>
       </w:pPr>
       <w:bookmarkStart w:id="40" w:name="h.7vsv4p3ripcy" w:colFirst="0" w:colLast="0"/>
-      <w:bookmarkStart w:id="41" w:name="_Toc353146784"/>
+      <w:bookmarkStart w:id="41" w:name="_Toc353409892"/>
       <w:bookmarkEnd w:id="40"/>
       <w:r>
         <w:rPr>
@@ -7030,7 +7468,7 @@
         </w:rPr>
       </w:pPr>
       <w:bookmarkStart w:id="42" w:name="h.bwfph3sag9xr" w:colFirst="0" w:colLast="0"/>
-      <w:bookmarkStart w:id="43" w:name="_Toc353146785"/>
+      <w:bookmarkStart w:id="43" w:name="_Toc353409893"/>
       <w:bookmarkEnd w:id="42"/>
       <w:r>
         <w:rPr>
@@ -7123,7 +7561,7 @@
         </w:rPr>
       </w:pPr>
       <w:bookmarkStart w:id="44" w:name="h.poo1izlxr39t" w:colFirst="0" w:colLast="0"/>
-      <w:bookmarkStart w:id="45" w:name="_Toc353146786"/>
+      <w:bookmarkStart w:id="45" w:name="_Toc353409894"/>
       <w:bookmarkEnd w:id="44"/>
       <w:r>
         <w:rPr>
@@ -7155,14 +7593,156 @@
           <w:lang w:val="en-US"/>
         </w:rPr>
       </w:pPr>
-      <w:bookmarkStart w:id="46" w:name="_Toc353146787"/>
+      <w:bookmarkStart w:id="46" w:name="_Toc353409895"/>
+      <w:r>
+        <w:rPr>
+          <w:lang w:val="en-US"/>
+        </w:rPr>
+        <w:t xml:space="preserve">#@ </w:t>
+      </w:r>
+      <w:r>
+        <w:rPr>
+          <w:lang w:val="en-US"/>
+        </w:rPr>
+        <w:t>GROUP</w:t>
+      </w:r>
+      <w:bookmarkEnd w:id="46"/>
+    </w:p>
+    <w:p>
+      <w:pPr>
+        <w:keepNext/>
+        <w:rPr>
+          <w:lang w:val="en-US"/>
+        </w:rPr>
+      </w:pPr>
+      <w:r>
+        <w:rPr>
+          <w:lang w:val="en-US"/>
+        </w:rPr>
+        <w:t>A line starting with:</w:t>
+      </w:r>
+    </w:p>
+    <w:p>
+      <w:pPr>
+        <w:pStyle w:val="Code"/>
+      </w:pPr>
+      <w:r>
+        <w:t>#@ GROUP</w:t>
+      </w:r>
+    </w:p>
+    <w:p>
+      <w:pPr>
+        <w:rPr>
+          <w:lang w:val="en-US"/>
+        </w:rPr>
+      </w:pPr>
+      <w:proofErr w:type="gramStart"/>
+      <w:r>
+        <w:rPr>
+          <w:lang w:val="en-US"/>
+        </w:rPr>
+        <w:t>i</w:t>
+      </w:r>
+      <w:r>
+        <w:rPr>
+          <w:lang w:val="en-US"/>
+        </w:rPr>
+        <w:t>ndicates</w:t>
+      </w:r>
+      <w:proofErr w:type="gramEnd"/>
+      <w:r>
+        <w:rPr>
+          <w:lang w:val="en-US"/>
+        </w:rPr>
+        <w:t xml:space="preserve"> that this is a group header. </w:t>
+      </w:r>
+      <w:r>
+        <w:rPr>
+          <w:lang w:val="en-US"/>
+        </w:rPr>
+        <w:t>If you enter a line like “#@ GROUP Marvel” in your rule set you can easily later on find this group in the rule editor with the combo box at the top</w:t>
+      </w:r>
+      <w:r>
+        <w:rPr>
+          <w:lang w:val="en-US"/>
+        </w:rPr>
+        <w:t xml:space="preserve"> or the rule editor</w:t>
+      </w:r>
+      <w:r>
+        <w:rPr>
+          <w:lang w:val="en-US"/>
+        </w:rPr>
+        <w:t>:</w:t>
+      </w:r>
+    </w:p>
+    <w:p>
+      <w:pPr>
+        <w:rPr>
+          <w:lang w:val="en-US"/>
+        </w:rPr>
+      </w:pPr>
+      <w:r>
+        <w:rPr>
+          <w:noProof/>
+        </w:rPr>
+        <w:drawing>
+          <wp:inline distT="0" distB="0" distL="0" distR="0" wp14:anchorId="1A1D4158" wp14:editId="6F6092B9">
+            <wp:extent cx="4060556" cy="1718886"/>
+            <wp:effectExtent l="0" t="0" r="0" b="0"/>
+            <wp:docPr id="5" name="Grafik 5"/>
+            <wp:cNvGraphicFramePr>
+              <a:graphicFrameLocks xmlns:a="http://schemas.openxmlformats.org/drawingml/2006/main" noChangeAspect="1"/>
+            </wp:cNvGraphicFramePr>
+            <a:graphic xmlns:a="http://schemas.openxmlformats.org/drawingml/2006/main">
+              <a:graphicData uri="http://schemas.openxmlformats.org/drawingml/2006/picture">
+                <pic:pic xmlns:pic="http://schemas.openxmlformats.org/drawingml/2006/picture">
+                  <pic:nvPicPr>
+                    <pic:cNvPr id="0" name=""/>
+                    <pic:cNvPicPr/>
+                  </pic:nvPicPr>
+                  <pic:blipFill>
+                    <a:blip r:embed="rId23"/>
+                    <a:stretch>
+                      <a:fillRect/>
+                    </a:stretch>
+                  </pic:blipFill>
+                  <pic:spPr>
+                    <a:xfrm>
+                      <a:off x="0" y="0"/>
+                      <a:ext cx="4067042" cy="1721632"/>
+                    </a:xfrm>
+                    <a:prstGeom prst="rect">
+                      <a:avLst/>
+                    </a:prstGeom>
+                  </pic:spPr>
+                </pic:pic>
+              </a:graphicData>
+            </a:graphic>
+          </wp:inline>
+        </w:drawing>
+      </w:r>
+    </w:p>
+    <w:p>
+      <w:pPr>
+        <w:pStyle w:val="berschrift3"/>
+        <w:rPr>
+          <w:lang w:val="en-US"/>
+        </w:rPr>
+      </w:pPr>
+      <w:bookmarkStart w:id="47" w:name="_Toc353409896"/>
+      <w:r>
+        <w:rPr>
+          <w:lang w:val="en-US"/>
+        </w:rPr>
+        <w:t xml:space="preserve">#@ </w:t>
+      </w:r>
       <w:r>
         <w:rPr>
           <w:lang w:val="en-US"/>
         </w:rPr>
         <w:t>END_RULES</w:t>
       </w:r>
-      <w:bookmarkEnd w:id="46"/>
+      <w:bookmarkEnd w:id="47"/>
     </w:p>
     <w:p>
       <w:pPr>
@@ -7203,11 +7783,25 @@
           <w:lang w:val="en-US"/>
         </w:rPr>
       </w:pPr>
-      <w:r>
-        <w:rPr>
-          <w:lang w:val="en-US"/>
-        </w:rPr>
-        <w:t xml:space="preserve">Then </w:t>
+      <w:proofErr w:type="gramStart"/>
+      <w:r>
+        <w:rPr>
+          <w:lang w:val="en-US"/>
+        </w:rPr>
+        <w:t>t</w:t>
+      </w:r>
+      <w:r>
+        <w:rPr>
+          <w:lang w:val="en-US"/>
+        </w:rPr>
+        <w:t>hen</w:t>
+      </w:r>
+      <w:proofErr w:type="gramEnd"/>
+      <w:r>
+        <w:rPr>
+          <w:lang w:val="en-US"/>
+        </w:rPr>
+        <w:t xml:space="preserve"> </w:t>
       </w:r>
       <w:r>
         <w:rPr>
@@ -7485,7 +8079,7 @@
           <w:lang w:val="en-US"/>
         </w:rPr>
       </w:pPr>
-      <w:bookmarkStart w:id="47" w:name="_Toc353146788"/>
+      <w:bookmarkStart w:id="48" w:name="_Toc353409897"/>
       <w:r>
         <w:rPr>
           <w:lang w:val="en-US"/>
@@ -7493,7 +8087,7 @@
         <w:lastRenderedPageBreak/>
         <w:t>Links</w:t>
       </w:r>
-      <w:bookmarkEnd w:id="47"/>
+      <w:bookmarkEnd w:id="48"/>
     </w:p>
     <w:p>
       <w:pPr>
@@ -7507,32 +8101,15 @@
         </w:rPr>
         <w:t xml:space="preserve">Discussion about the Data Manager in the ComicRack forum: </w:t>
       </w:r>
-      <w:r>
-        <w:fldChar w:fldCharType="begin"/>
-      </w:r>
-      <w:r>
-        <w:rPr>
-          <w:lang w:val="en-US"/>
-        </w:rPr>
-        <w:instrText xml:space="preserve"> HYPERLINK "http://comicrack.cyolito.com/forum/13-scripts/30963-the-cr-data-manager-enter-data-automatically-based-on-rules-0112" </w:instrText>
-      </w:r>
-      <w:r>
-        <w:fldChar w:fldCharType="separate"/>
-      </w:r>
-      <w:r>
-        <w:rPr>
-          <w:rStyle w:val="Hyperlink"/>
-          <w:lang w:val="en-US"/>
-        </w:rPr>
-        <w:t>http://comicrack.cyolito.com/forum/13-scripts/30963-the-cr-data-manager-enter-data-automatically-based-on-rules-0112</w:t>
-      </w:r>
-      <w:r>
-        <w:rPr>
-          <w:rStyle w:val="Hyperlink"/>
-          <w:lang w:val="en-US"/>
-        </w:rPr>
-        <w:fldChar w:fldCharType="end"/>
-      </w:r>
+      <w:hyperlink r:id="rId24" w:history="1">
+        <w:r>
+          <w:rPr>
+            <w:rStyle w:val="Hyperlink"/>
+            <w:lang w:val="en-US"/>
+          </w:rPr>
+          <w:t>http://comicrack.cyolito.com/forum/13-scripts/30963-the-cr-data-manager-enter-data-automatically-based-on-rules-0112</w:t>
+        </w:r>
+      </w:hyperlink>
     </w:p>
     <w:p>
       <w:pPr>
@@ -7546,32 +8123,15 @@
         </w:rPr>
         <w:t xml:space="preserve">Downloads: </w:t>
       </w:r>
-      <w:r>
-        <w:fldChar w:fldCharType="begin"/>
-      </w:r>
-      <w:r>
-        <w:rPr>
-          <w:lang w:val="en-US"/>
-        </w:rPr>
-        <w:instrText xml:space="preserve"> HYPERLINK "http://code.google.com/p/cr-data-manager/downloads/list" </w:instrText>
-      </w:r>
-      <w:r>
-        <w:fldChar w:fldCharType="separate"/>
-      </w:r>
-      <w:r>
-        <w:rPr>
-          <w:rStyle w:val="Hyperlink"/>
-          <w:lang w:val="en-US"/>
-        </w:rPr>
-        <w:t>http://code.google.com/p/cr-data-manager/downloads/list</w:t>
-      </w:r>
-      <w:r>
-        <w:rPr>
-          <w:rStyle w:val="Hyperlink"/>
-          <w:lang w:val="en-US"/>
-        </w:rPr>
-        <w:fldChar w:fldCharType="end"/>
-      </w:r>
+      <w:hyperlink r:id="rId25" w:history="1">
+        <w:r>
+          <w:rPr>
+            <w:rStyle w:val="Hyperlink"/>
+            <w:lang w:val="en-US"/>
+          </w:rPr>
+          <w:t>http://code.google.com/p/cr-data-manager/downloads/list</w:t>
+        </w:r>
+      </w:hyperlink>
     </w:p>
     <w:p>
       <w:pPr>
@@ -7585,38 +8145,15 @@
         </w:rPr>
         <w:t xml:space="preserve">Any suggestions for new features and bug reports may be posted here: </w:t>
       </w:r>
-      <w:r>
-        <w:fldChar w:fldCharType="begin"/>
-      </w:r>
-      <w:r>
-        <w:rPr>
-          <w:lang w:val="en-US"/>
-        </w:rPr>
-        <w:instrText xml:space="preserve"> HYPERLINK "http://code.google.com/p/cr-data-m</w:instrText>
-      </w:r>
-      <w:r>
-        <w:rPr>
-          <w:lang w:val="en-US"/>
-        </w:rPr>
-        <w:instrText xml:space="preserve">anager/issues/list" </w:instrText>
-      </w:r>
-      <w:r>
-        <w:fldChar w:fldCharType="separate"/>
-      </w:r>
-      <w:r>
-        <w:rPr>
-          <w:rStyle w:val="Hyperlink"/>
-          <w:lang w:val="en-US"/>
-        </w:rPr>
-        <w:t>http://code.google.com/p/cr-data-manager/issues/list</w:t>
-      </w:r>
-      <w:r>
-        <w:rPr>
-          <w:rStyle w:val="Hyperlink"/>
-          <w:lang w:val="en-US"/>
-        </w:rPr>
-        <w:fldChar w:fldCharType="end"/>
-      </w:r>
+      <w:hyperlink r:id="rId26" w:history="1">
+        <w:r>
+          <w:rPr>
+            <w:rStyle w:val="Hyperlink"/>
+            <w:lang w:val="en-US"/>
+          </w:rPr>
+          <w:t>http://code.google.com/p/cr-data-manager/issues/list</w:t>
+        </w:r>
+      </w:hyperlink>
     </w:p>
     <w:p>
       <w:pPr>
@@ -7630,32 +8167,15 @@
         </w:rPr>
         <w:t xml:space="preserve">The Data Manager has not been created to earn a living. But if you like to honor the effort and help keeping the Data Manager alive and progressing you are kindly invited to donate a few bucks here: </w:t>
       </w:r>
-      <w:r>
-        <w:fldChar w:fldCharType="begin"/>
-      </w:r>
-      <w:r>
-        <w:rPr>
-          <w:lang w:val="en-US"/>
-        </w:rPr>
-        <w:instrText xml:space="preserve"> HYPERLINK "https://www.paypal.com/cgi-bin/webscr?cmd=_s-xclick&amp;hosted_button_id=YYDNBFQKCLAGQ" </w:instrText>
-      </w:r>
-      <w:r>
-        <w:fldChar w:fldCharType="separate"/>
-      </w:r>
-      <w:r>
-        <w:rPr>
-          <w:rStyle w:val="Hyperlink"/>
-          <w:lang w:val="en-US"/>
-        </w:rPr>
-        <w:t>https://www.paypal.com/cgi-bin/webscr?cmd=_s-xclick&amp;hosted_button_id=YYDNBFQKCLAGQ</w:t>
-      </w:r>
-      <w:r>
-        <w:rPr>
-          <w:rStyle w:val="Hyperlink"/>
-          <w:lang w:val="en-US"/>
-        </w:rPr>
-        <w:fldChar w:fldCharType="end"/>
-      </w:r>
+      <w:hyperlink r:id="rId27" w:history="1">
+        <w:r>
+          <w:rPr>
+            <w:rStyle w:val="Hyperlink"/>
+            <w:lang w:val="en-US"/>
+          </w:rPr>
+          <w:t>https://www.paypal.com/cgi-bin/webscr?cmd=_s-xclick&amp;hosted_button_id=YYDNBFQKCLAGQ</w:t>
+        </w:r>
+      </w:hyperlink>
     </w:p>
     <w:p>
       <w:pPr>
@@ -7665,8 +8185,8 @@
           <w:lang w:val="en-US"/>
         </w:rPr>
       </w:pPr>
-      <w:bookmarkStart w:id="48" w:name="_Toc352956681"/>
-      <w:bookmarkStart w:id="49" w:name="_Toc353146789"/>
+      <w:bookmarkStart w:id="49" w:name="_Toc352956681"/>
+      <w:bookmarkStart w:id="50" w:name="_Toc353409898"/>
       <w:r>
         <w:rPr>
           <w:lang w:val="en-US"/>
@@ -7674,8 +8194,8 @@
         <w:lastRenderedPageBreak/>
         <w:t>License information</w:t>
       </w:r>
-      <w:bookmarkEnd w:id="48"/>
       <w:bookmarkEnd w:id="49"/>
+      <w:bookmarkEnd w:id="50"/>
     </w:p>
     <w:p>
       <w:pPr>
@@ -7836,7 +8356,7 @@
       </w:pPr>
     </w:p>
     <w:sectPr>
-      <w:footerReference w:type="default" r:id="rId22"/>
+      <w:footerReference w:type="default" r:id="rId28"/>
       <w:pgSz w:w="12240" w:h="15840"/>
       <w:pgMar w:top="1418" w:right="1701" w:bottom="1134" w:left="1418" w:header="720" w:footer="720" w:gutter="0"/>
       <w:cols w:space="720"/>
@@ -7935,7 +8455,7 @@
         <w:noProof/>
         <w:lang w:val="en-US"/>
       </w:rPr>
-      <w:t>2</w:t>
+      <w:t>12</w:t>
     </w:r>
     <w:r>
       <w:rPr>

</xml_diff>

<commit_message>
r129: fixed - comparer >= etc. did not work as expected with numerical values fixed - progressbar was hidden behind CR window when clicked (removed MainWindow handle, issue 52)
</commit_message>
<xml_diff>
--- a/data-manager/Manual.docx
+++ b/data-manager/Manual.docx
@@ -19,25 +19,27 @@
       </w:pPr>
       <w:bookmarkStart w:id="0" w:name="h.aoz589pkluo2" w:colFirst="0" w:colLast="0"/>
       <w:bookmarkEnd w:id="0"/>
-      <w:proofErr w:type="spellStart"/>
-      <w:proofErr w:type="gramStart"/>
       <w:r>
         <w:rPr>
           <w:sz w:val="56"/>
           <w:szCs w:val="72"/>
           <w:lang w:val="en-US"/>
         </w:rPr>
-        <w:t>docdoom’s</w:t>
-      </w:r>
-      <w:proofErr w:type="spellEnd"/>
-      <w:proofErr w:type="gramEnd"/>
+        <w:t>docdoom</w:t>
+      </w:r>
       <w:r>
         <w:rPr>
           <w:sz w:val="56"/>
           <w:szCs w:val="72"/>
           <w:lang w:val="en-US"/>
         </w:rPr>
-        <w:br/>
+        <w:t xml:space="preserve"> and </w:t>
+      </w:r>
+      <w:r>
+        <w:rPr>
+          <w:lang w:val="en-US"/>
+        </w:rPr>
+        <w:t>T3KN0Gh057</w:t>
       </w:r>
       <w:r>
         <w:rPr>
@@ -45,7 +47,7 @@
           <w:szCs w:val="72"/>
           <w:lang w:val="en-US"/>
         </w:rPr>
-        <w:t>Data Manager</w:t>
+        <w:br/>
       </w:r>
       <w:r>
         <w:rPr>
@@ -53,6 +55,14 @@
           <w:szCs w:val="72"/>
           <w:lang w:val="en-US"/>
         </w:rPr>
+        <w:t>Data Manager</w:t>
+      </w:r>
+      <w:r>
+        <w:rPr>
+          <w:sz w:val="56"/>
+          <w:szCs w:val="72"/>
+          <w:lang w:val="en-US"/>
+        </w:rPr>
         <w:t xml:space="preserve"> for ComicRack</w:t>
       </w:r>
     </w:p>
@@ -149,8 +159,6 @@
         </w:rPr>
         <w:t>2</w:t>
       </w:r>
-      <w:bookmarkStart w:id="1" w:name="_GoBack"/>
-      <w:bookmarkEnd w:id="1"/>
     </w:p>
     <w:p>
       <w:pPr>
@@ -186,7 +194,7 @@
                     <pic:cNvPicPr/>
                   </pic:nvPicPr>
                   <pic:blipFill>
-                    <a:blip r:embed="rId8">
+                    <a:blip r:embed="rId9">
                       <a:extLst>
                         <a:ext uri="{28A0092B-C50C-407E-A947-70E740481C1C}">
                           <a14:useLocalDpi xmlns:a14="http://schemas.microsoft.com/office/drawing/2010/main" val="0"/>
@@ -273,8 +281,8 @@
           <w:lang w:val="en-US"/>
         </w:rPr>
       </w:pPr>
-      <w:bookmarkStart w:id="2" w:name="h.ffz5jnl2u3um" w:colFirst="0" w:colLast="0"/>
-      <w:bookmarkEnd w:id="2"/>
+      <w:bookmarkStart w:id="1" w:name="h.ffz5jnl2u3um" w:colFirst="0" w:colLast="0"/>
+      <w:bookmarkEnd w:id="1"/>
       <w:r>
         <w:rPr>
           <w:noProof/>
@@ -303,7 +311,7 @@
                     <pic:cNvPicPr/>
                   </pic:nvPicPr>
                   <pic:blipFill>
-                    <a:blip r:embed="rId9">
+                    <a:blip r:embed="rId10">
                       <a:extLst>
                         <a:ext uri="{28A0092B-C50C-407E-A947-70E740481C1C}">
                           <a14:useLocalDpi xmlns:a14="http://schemas.microsoft.com/office/drawing/2010/main" val="0"/>
@@ -391,7 +399,7 @@
                     <pic:cNvPicPr preferRelativeResize="0"/>
                   </pic:nvPicPr>
                   <pic:blipFill>
-                    <a:blip r:embed="rId10">
+                    <a:blip r:embed="rId11">
                       <a:extLst>
                         <a:ext uri="{28A0092B-C50C-407E-A947-70E740481C1C}">
                           <a14:useLocalDpi xmlns:a14="http://schemas.microsoft.com/office/drawing/2010/main" val="0"/>
@@ -451,7 +459,7 @@
                     <pic:cNvPicPr/>
                   </pic:nvPicPr>
                   <pic:blipFill>
-                    <a:blip r:embed="rId11">
+                    <a:blip r:embed="rId12">
                       <a:extLst>
                         <a:ext uri="{28A0092B-C50C-407E-A947-70E740481C1C}">
                           <a14:useLocalDpi xmlns:a14="http://schemas.microsoft.com/office/drawing/2010/main" val="0"/>
@@ -543,7 +551,7 @@
                     <pic:cNvPicPr/>
                   </pic:nvPicPr>
                   <pic:blipFill>
-                    <a:blip r:embed="rId12">
+                    <a:blip r:embed="rId13">
                       <a:extLst>
                         <a:ext uri="{28A0092B-C50C-407E-A947-70E740481C1C}">
                           <a14:useLocalDpi xmlns:a14="http://schemas.microsoft.com/office/drawing/2010/main" val="0"/>
@@ -2265,12 +2273,12 @@
           <w:lang w:val="en-US"/>
         </w:rPr>
       </w:pPr>
-      <w:bookmarkStart w:id="3" w:name="h.dvij112p7mkg" w:colFirst="0" w:colLast="0"/>
-      <w:bookmarkStart w:id="4" w:name="h.k4iyk3sis429" w:colFirst="0" w:colLast="0"/>
-      <w:bookmarkStart w:id="5" w:name="h.ynluaya4ap5v" w:colFirst="0" w:colLast="0"/>
+      <w:bookmarkStart w:id="2" w:name="h.dvij112p7mkg" w:colFirst="0" w:colLast="0"/>
+      <w:bookmarkStart w:id="3" w:name="h.k4iyk3sis429" w:colFirst="0" w:colLast="0"/>
+      <w:bookmarkStart w:id="4" w:name="h.ynluaya4ap5v" w:colFirst="0" w:colLast="0"/>
+      <w:bookmarkEnd w:id="2"/>
       <w:bookmarkEnd w:id="3"/>
       <w:bookmarkEnd w:id="4"/>
-      <w:bookmarkEnd w:id="5"/>
       <w:r>
         <w:rPr>
           <w:lang w:val="en-US"/>
@@ -2285,7 +2293,7 @@
           <w:lang w:val="en-US"/>
         </w:rPr>
       </w:pPr>
-      <w:bookmarkStart w:id="6" w:name="_Toc353409876"/>
+      <w:bookmarkStart w:id="5" w:name="_Toc353409876"/>
       <w:r>
         <w:rPr>
           <w:lang w:val="en-US"/>
@@ -2293,101 +2301,103 @@
         <w:lastRenderedPageBreak/>
         <w:t>Purpose</w:t>
       </w:r>
+      <w:bookmarkEnd w:id="5"/>
+    </w:p>
+    <w:p>
+      <w:pPr>
+        <w:rPr>
+          <w:lang w:val="en-US"/>
+        </w:rPr>
+      </w:pPr>
+      <w:r>
+        <w:rPr>
+          <w:lang w:val="en-US"/>
+        </w:rPr>
+        <w:t xml:space="preserve">If you are using ComicRack to organize your comic library there is sometimes the need to enter data based on rules. So you might want to set the series group to </w:t>
+      </w:r>
+      <w:r>
+        <w:rPr>
+          <w:lang w:val="en-US"/>
+        </w:rPr>
+        <w:t>“</w:t>
+      </w:r>
+      <w:r>
+        <w:rPr>
+          <w:lang w:val="en-US"/>
+        </w:rPr>
+        <w:t>Gotham</w:t>
+      </w:r>
+      <w:r>
+        <w:rPr>
+          <w:lang w:val="en-US"/>
+        </w:rPr>
+        <w:t>”</w:t>
+      </w:r>
+      <w:r>
+        <w:rPr>
+          <w:lang w:val="en-US"/>
+        </w:rPr>
+        <w:t xml:space="preserve"> for all </w:t>
+      </w:r>
+      <w:r>
+        <w:rPr>
+          <w:i/>
+          <w:lang w:val="en-US"/>
+        </w:rPr>
+        <w:t>Batman</w:t>
+      </w:r>
+      <w:r>
+        <w:rPr>
+          <w:lang w:val="en-US"/>
+        </w:rPr>
+        <w:t xml:space="preserve"> books. Or you scraped your data from Comic Vine (using the excellent ComicVine Scraper) and discover that some of the information in the ComicVine database is not correct. So you want to set the publisher information for the first 200 issues of </w:t>
+      </w:r>
+      <w:r>
+        <w:rPr>
+          <w:i/>
+          <w:lang w:val="en-US"/>
+        </w:rPr>
+        <w:t xml:space="preserve">Walt </w:t>
+      </w:r>
+      <w:r>
+        <w:rPr>
+          <w:i/>
+          <w:lang w:val="en-US"/>
+        </w:rPr>
+        <w:t>Disney’s</w:t>
+      </w:r>
+      <w:r>
+        <w:rPr>
+          <w:i/>
+          <w:lang w:val="en-US"/>
+        </w:rPr>
+        <w:t xml:space="preserve"> Comics and Stories</w:t>
+      </w:r>
+      <w:r>
+        <w:rPr>
+          <w:lang w:val="en-US"/>
+        </w:rPr>
+        <w:t xml:space="preserve"> to Dell instead of Boom. This plugin will complete all these tasks automatically.</w:t>
+      </w:r>
+    </w:p>
+    <w:p>
+      <w:pPr>
+        <w:pStyle w:val="berschrift1"/>
+        <w:rPr>
+          <w:lang w:val="en-US"/>
+        </w:rPr>
+      </w:pPr>
+      <w:bookmarkStart w:id="6" w:name="h.vw4jkaa51t8o" w:colFirst="0" w:colLast="0"/>
+      <w:bookmarkStart w:id="7" w:name="_Toc353409877"/>
+      <w:bookmarkStart w:id="8" w:name="_Ref354177867"/>
       <w:bookmarkEnd w:id="6"/>
-    </w:p>
-    <w:p>
-      <w:pPr>
-        <w:rPr>
-          <w:lang w:val="en-US"/>
-        </w:rPr>
-      </w:pPr>
-      <w:r>
-        <w:rPr>
-          <w:lang w:val="en-US"/>
-        </w:rPr>
-        <w:t xml:space="preserve">If you are using ComicRack to organize your comic library there is sometimes the need to enter data based on rules. So you might want to set the series group to </w:t>
-      </w:r>
-      <w:r>
-        <w:rPr>
-          <w:lang w:val="en-US"/>
-        </w:rPr>
-        <w:t>“</w:t>
-      </w:r>
-      <w:r>
-        <w:rPr>
-          <w:lang w:val="en-US"/>
-        </w:rPr>
-        <w:t>Gotham</w:t>
-      </w:r>
-      <w:r>
-        <w:rPr>
-          <w:lang w:val="en-US"/>
-        </w:rPr>
-        <w:t>”</w:t>
-      </w:r>
-      <w:r>
-        <w:rPr>
-          <w:lang w:val="en-US"/>
-        </w:rPr>
-        <w:t xml:space="preserve"> for all </w:t>
-      </w:r>
-      <w:r>
-        <w:rPr>
-          <w:i/>
-          <w:lang w:val="en-US"/>
-        </w:rPr>
-        <w:t>Batman</w:t>
-      </w:r>
-      <w:r>
-        <w:rPr>
-          <w:lang w:val="en-US"/>
-        </w:rPr>
-        <w:t xml:space="preserve"> books. Or you scraped your data from Comic Vine (using the excellent ComicVine Scraper) and discover that some of the information in the ComicVine database is not correct. So you want to set the publisher information for the first 200 issues of </w:t>
-      </w:r>
-      <w:r>
-        <w:rPr>
-          <w:i/>
-          <w:lang w:val="en-US"/>
-        </w:rPr>
-        <w:t xml:space="preserve">Walt </w:t>
-      </w:r>
-      <w:r>
-        <w:rPr>
-          <w:i/>
-          <w:lang w:val="en-US"/>
-        </w:rPr>
-        <w:t>Disney’s</w:t>
-      </w:r>
-      <w:r>
-        <w:rPr>
-          <w:i/>
-          <w:lang w:val="en-US"/>
-        </w:rPr>
-        <w:t xml:space="preserve"> Comics and Stories</w:t>
-      </w:r>
-      <w:r>
-        <w:rPr>
-          <w:lang w:val="en-US"/>
-        </w:rPr>
-        <w:t xml:space="preserve"> to Dell instead of Boom. This plugin will complete all these tasks automatically.</w:t>
-      </w:r>
-    </w:p>
-    <w:p>
-      <w:pPr>
-        <w:pStyle w:val="berschrift1"/>
-        <w:rPr>
-          <w:lang w:val="en-US"/>
-        </w:rPr>
-      </w:pPr>
-      <w:bookmarkStart w:id="7" w:name="h.vw4jkaa51t8o" w:colFirst="0" w:colLast="0"/>
-      <w:bookmarkStart w:id="8" w:name="_Toc353409877"/>
+      <w:r>
+        <w:rPr>
+          <w:lang w:val="en-US"/>
+        </w:rPr>
+        <w:t>Installation</w:t>
+      </w:r>
       <w:bookmarkEnd w:id="7"/>
-      <w:r>
-        <w:rPr>
-          <w:lang w:val="en-US"/>
-        </w:rPr>
-        <w:t>Installation</w:t>
-      </w:r>
       <w:bookmarkEnd w:id="8"/>
     </w:p>
     <w:p>
@@ -2402,7 +2412,7 @@
         </w:rPr>
         <w:t xml:space="preserve">Download the latest version of the Data Manager from </w:t>
       </w:r>
-      <w:hyperlink r:id="rId13">
+      <w:hyperlink r:id="rId14">
         <w:r>
           <w:rPr>
             <w:color w:val="1155CC"/>
@@ -2456,16 +2466,8 @@
         <w:rPr>
           <w:lang w:val="en-US"/>
         </w:rPr>
-        <w:t>(</w:t>
-      </w:r>
-      <w:proofErr w:type="gramStart"/>
-      <w:r>
-        <w:rPr>
-          <w:lang w:val="en-US"/>
-        </w:rPr>
-        <w:t>selecting  “</w:t>
-      </w:r>
-      <w:proofErr w:type="gramEnd"/>
+        <w:t>(selecting  “</w:t>
+      </w:r>
       <w:r>
         <w:rPr>
           <w:lang w:val="en-US"/>
@@ -2559,74 +2561,30 @@
         <w:rPr>
           <w:lang w:val="en-US"/>
         </w:rPr>
-        <w:t xml:space="preserve"> with the black flash symbol inside):</w:t>
-      </w:r>
-    </w:p>
-    <w:p>
+        <w:t xml:space="preserve"> with</w:t>
+      </w:r>
+      <w:r>
+        <w:rPr>
+          <w:lang w:val="en-US"/>
+        </w:rPr>
+        <w:t xml:space="preserve"> the black flash symbol inside). Click on the small dropdown arrow right to the yellow icon and then click on “Configure”.</w:t>
+      </w:r>
+    </w:p>
+    <w:p>
+      <w:pPr>
+        <w:rPr>
+          <w:lang w:val="en-US"/>
+        </w:rPr>
+      </w:pPr>
       <w:r>
         <w:rPr>
           <w:noProof/>
         </w:rPr>
         <w:drawing>
-          <wp:inline distT="0" distB="0" distL="0" distR="0" wp14:anchorId="0DB5F66B" wp14:editId="5F026214">
-            <wp:extent cx="2733334" cy="895238"/>
-            <wp:effectExtent l="0" t="0" r="0" b="635"/>
-            <wp:docPr id="22" name="Grafik 22"/>
-            <wp:cNvGraphicFramePr>
-              <a:graphicFrameLocks xmlns:a="http://schemas.openxmlformats.org/drawingml/2006/main" noChangeAspect="1"/>
-            </wp:cNvGraphicFramePr>
-            <a:graphic xmlns:a="http://schemas.openxmlformats.org/drawingml/2006/main">
-              <a:graphicData uri="http://schemas.openxmlformats.org/drawingml/2006/picture">
-                <pic:pic xmlns:pic="http://schemas.openxmlformats.org/drawingml/2006/picture">
-                  <pic:nvPicPr>
-                    <pic:cNvPr id="0" name=""/>
-                    <pic:cNvPicPr/>
-                  </pic:nvPicPr>
-                  <pic:blipFill>
-                    <a:blip r:embed="rId14"/>
-                    <a:stretch>
-                      <a:fillRect/>
-                    </a:stretch>
-                  </pic:blipFill>
-                  <pic:spPr>
-                    <a:xfrm>
-                      <a:off x="0" y="0"/>
-                      <a:ext cx="2733334" cy="895238"/>
-                    </a:xfrm>
-                    <a:prstGeom prst="rect">
-                      <a:avLst/>
-                    </a:prstGeom>
-                  </pic:spPr>
-                </pic:pic>
-              </a:graphicData>
-            </a:graphic>
-          </wp:inline>
-        </w:drawing>
-      </w:r>
-    </w:p>
-    <w:p>
-      <w:pPr>
-        <w:rPr>
-          <w:lang w:val="en-US"/>
-        </w:rPr>
-      </w:pPr>
-      <w:r>
-        <w:rPr>
-          <w:lang w:val="en-US"/>
-        </w:rPr>
-        <w:t xml:space="preserve"> In the dialog box click on “Configure”:</w:t>
-      </w:r>
-    </w:p>
-    <w:p>
-      <w:r>
-        <w:rPr>
-          <w:noProof/>
-        </w:rPr>
-        <w:drawing>
-          <wp:inline distT="0" distB="0" distL="0" distR="0" wp14:anchorId="6BA8363C" wp14:editId="31B7F6E9">
-            <wp:extent cx="3200000" cy="1809524"/>
+          <wp:inline distT="0" distB="0" distL="0" distR="0" wp14:anchorId="18D965BC" wp14:editId="6A21EDC9">
+            <wp:extent cx="2419048" cy="971429"/>
             <wp:effectExtent l="0" t="0" r="635" b="635"/>
-            <wp:docPr id="23" name="Grafik 23"/>
+            <wp:docPr id="2" name="Grafik 2"/>
             <wp:cNvGraphicFramePr>
               <a:graphicFrameLocks xmlns:a="http://schemas.openxmlformats.org/drawingml/2006/main" noChangeAspect="1"/>
             </wp:cNvGraphicFramePr>
@@ -2646,7 +2604,7 @@
                   <pic:spPr>
                     <a:xfrm>
                       <a:off x="0" y="0"/>
-                      <a:ext cx="3200000" cy="1809524"/>
+                      <a:ext cx="2419048" cy="971429"/>
                     </a:xfrm>
                     <a:prstGeom prst="rect">
                       <a:avLst/>
@@ -2674,25 +2632,102 @@
       </w:r>
     </w:p>
     <w:p>
+      <w:pPr>
+        <w:rPr>
+          <w:lang w:val="en-US"/>
+        </w:rPr>
+      </w:pPr>
       <w:r>
         <w:rPr>
           <w:noProof/>
         </w:rPr>
         <w:drawing>
-          <wp:inline distT="0" distB="0" distL="0" distR="0" wp14:anchorId="1FB9AEF6" wp14:editId="3179D156">
-            <wp:extent cx="6019800" cy="1552575"/>
-            <wp:effectExtent l="171450" t="171450" r="381000" b="371475"/>
-            <wp:docPr id="1" name="image09.jpg"/>
-            <wp:cNvGraphicFramePr/>
+          <wp:inline distT="0" distB="0" distL="0" distR="0" wp14:anchorId="6DCCE70E" wp14:editId="23B2381B">
+            <wp:extent cx="5780867" cy="4579749"/>
+            <wp:effectExtent l="0" t="0" r="0" b="0"/>
+            <wp:docPr id="1" name="Grafik 1"/>
+            <wp:cNvGraphicFramePr>
+              <a:graphicFrameLocks xmlns:a="http://schemas.openxmlformats.org/drawingml/2006/main" noChangeAspect="1"/>
+            </wp:cNvGraphicFramePr>
             <a:graphic xmlns:a="http://schemas.openxmlformats.org/drawingml/2006/main">
               <a:graphicData uri="http://schemas.openxmlformats.org/drawingml/2006/picture">
                 <pic:pic xmlns:pic="http://schemas.openxmlformats.org/drawingml/2006/picture">
                   <pic:nvPicPr>
-                    <pic:cNvPr id="0" name="image09.jpg"/>
-                    <pic:cNvPicPr preferRelativeResize="0"/>
+                    <pic:cNvPr id="0" name=""/>
+                    <pic:cNvPicPr/>
+                  </pic:nvPicPr>
+                  <pic:blipFill rotWithShape="1">
+                    <a:blip r:embed="rId16"/>
+                    <a:srcRect t="-1" b="-35"/>
+                    <a:stretch/>
+                  </pic:blipFill>
+                  <pic:spPr bwMode="auto">
+                    <a:xfrm>
+                      <a:off x="0" y="0"/>
+                      <a:ext cx="5791835" cy="4588438"/>
+                    </a:xfrm>
+                    <a:prstGeom prst="rect">
+                      <a:avLst/>
+                    </a:prstGeom>
+                    <a:ln>
+                      <a:noFill/>
+                    </a:ln>
+                    <a:extLst>
+                      <a:ext uri="{53640926-AAD7-44D8-BBD7-CCE9431645EC}">
+                        <a14:shadowObscured xmlns:a14="http://schemas.microsoft.com/office/drawing/2010/main"/>
+                      </a:ext>
+                    </a:extLst>
+                  </pic:spPr>
+                </pic:pic>
+              </a:graphicData>
+            </a:graphic>
+          </wp:inline>
+        </w:drawing>
+      </w:r>
+    </w:p>
+    <w:p>
+      <w:pPr>
+        <w:keepNext/>
+        <w:rPr>
+          <w:lang w:val="en-US"/>
+        </w:rPr>
+      </w:pPr>
+      <w:r>
+        <w:rPr>
+          <w:lang w:val="en-US"/>
+        </w:rPr>
+        <w:lastRenderedPageBreak/>
+        <w:t>The rule editor consists of two parts:</w:t>
+      </w:r>
+    </w:p>
+    <w:p>
+      <w:pPr>
+        <w:keepNext/>
+        <w:rPr>
+          <w:lang w:val="en-US"/>
+        </w:rPr>
+      </w:pPr>
+      <w:r>
+        <w:rPr>
+          <w:noProof/>
+        </w:rPr>
+        <w:drawing>
+          <wp:inline distT="0" distB="0" distL="0" distR="0" wp14:anchorId="48714C2C" wp14:editId="7E0E411C">
+            <wp:extent cx="5791835" cy="4586793"/>
+            <wp:effectExtent l="0" t="0" r="0" b="4445"/>
+            <wp:docPr id="6" name="Grafik 6"/>
+            <wp:cNvGraphicFramePr>
+              <a:graphicFrameLocks xmlns:a="http://schemas.openxmlformats.org/drawingml/2006/main" noChangeAspect="1"/>
+            </wp:cNvGraphicFramePr>
+            <a:graphic xmlns:a="http://schemas.openxmlformats.org/drawingml/2006/main">
+              <a:graphicData uri="http://schemas.openxmlformats.org/drawingml/2006/picture">
+                <pic:pic xmlns:pic="http://schemas.openxmlformats.org/drawingml/2006/picture">
+                  <pic:nvPicPr>
+                    <pic:cNvPr id="0" name=""/>
+                    <pic:cNvPicPr/>
                   </pic:nvPicPr>
                   <pic:blipFill>
-                    <a:blip r:embed="rId16"/>
+                    <a:blip r:embed="rId17"/>
                     <a:stretch>
                       <a:fillRect/>
                     </a:stretch>
@@ -2700,21 +2735,11 @@
                   <pic:spPr>
                     <a:xfrm>
                       <a:off x="0" y="0"/>
-                      <a:ext cx="6019800" cy="1552575"/>
+                      <a:ext cx="5791835" cy="4586793"/>
                     </a:xfrm>
                     <a:prstGeom prst="rect">
                       <a:avLst/>
                     </a:prstGeom>
-                    <a:ln>
-                      <a:noFill/>
-                    </a:ln>
-                    <a:effectLst>
-                      <a:outerShdw blurRad="292100" dist="139700" dir="2700000" algn="tl" rotWithShape="0">
-                        <a:srgbClr val="333333">
-                          <a:alpha val="65000"/>
-                        </a:srgbClr>
-                      </a:outerShdw>
-                    </a:effectLst>
                   </pic:spPr>
                 </pic:pic>
               </a:graphicData>
@@ -2734,7 +2759,154 @@
         <w:rPr>
           <w:lang w:val="en-US"/>
         </w:rPr>
+        <w:t>If you are an advanced user of the Data Manager and you already know how to write the rules that will modify your library later (and maybe you don’t like this Windows stuff at all and love the power of Notepad and text only consoles):  the upper half of the role editor is your playground! You might type rules like</w:t>
+      </w:r>
+      <w:bookmarkStart w:id="13" w:name="_GoBack"/>
+      <w:bookmarkEnd w:id="13"/>
+      <w:r>
+        <w:rPr>
+          <w:lang w:val="en-US"/>
+        </w:rPr>
+        <w:br/>
+      </w:r>
+      <w:r>
+        <w:rPr>
+          <w:rStyle w:val="CodeZchn"/>
+        </w:rPr>
+        <w:t>&lt;&lt;Series:Superman&gt;&gt; =&gt; &lt;&lt;SeriesGroup:Metropolis&gt;&gt;</w:t>
+      </w:r>
+      <w:r>
+        <w:rPr>
+          <w:lang w:val="en-US"/>
+        </w:rPr>
+        <w:br/>
+        <w:t xml:space="preserve">directly here. </w:t>
+      </w:r>
+      <w:r>
+        <w:rPr>
+          <w:lang w:val="en-US"/>
+        </w:rPr>
+        <w:t>(</w:t>
+      </w:r>
+      <w:r>
+        <w:rPr>
+          <w:lang w:val="en-US"/>
+        </w:rPr>
+        <w:t xml:space="preserve">BTW: this rule </w:t>
+      </w:r>
+      <w:r>
+        <w:rPr>
+          <w:lang w:val="en-US"/>
+        </w:rPr>
+        <w:t>means</w:t>
+      </w:r>
+      <w:r>
+        <w:rPr>
+          <w:lang w:val="en-US"/>
+        </w:rPr>
+        <w:t>:</w:t>
+      </w:r>
+      <w:r>
+        <w:rPr>
+          <w:lang w:val="en-US"/>
+        </w:rPr>
+        <w:t xml:space="preserve"> if a </w:t>
+      </w:r>
+      <w:r>
+        <w:rPr>
+          <w:lang w:val="en-US"/>
+        </w:rPr>
+        <w:t>series</w:t>
+      </w:r>
+      <w:r>
+        <w:rPr>
+          <w:lang w:val="en-US"/>
+        </w:rPr>
+        <w:t xml:space="preserve"> i</w:t>
+      </w:r>
+      <w:r>
+        <w:rPr>
+          <w:lang w:val="en-US"/>
+        </w:rPr>
+        <w:t>s named “Superman” the Data Manager should set the value of the field SeriesGroup to “Metropolis”).</w:t>
+      </w:r>
+    </w:p>
+    <w:p>
+      <w:pPr>
+        <w:keepNext/>
+        <w:rPr>
+          <w:lang w:val="en-US"/>
+        </w:rPr>
+      </w:pPr>
+      <w:r>
+        <w:rPr>
+          <w:lang w:val="en-US"/>
+        </w:rPr>
+        <w:t>But if you like the convenience of a graphical interface and know how to move a mouse across the screen you should consider using the lower part of the rule editor. The next few pages in this manual will demonstrate how you can write very powerful rules to edit your library’s metadata with a few clicks (and a bit of using the keyboard).</w:t>
+      </w:r>
+    </w:p>
+    <w:p>
+      <w:pPr>
+        <w:pStyle w:val="berschrift2"/>
+        <w:pageBreakBefore/>
+        <w:rPr>
+          <w:lang w:val="en-US"/>
+        </w:rPr>
+      </w:pPr>
+      <w:r>
+        <w:rPr>
+          <w:lang w:val="en-US"/>
+        </w:rPr>
         <w:lastRenderedPageBreak/>
+        <w:t>Using the graphical interface of the Data Manager</w:t>
+      </w:r>
+    </w:p>
+    <w:p>
+      <w:pPr>
+        <w:pStyle w:val="berschrift3"/>
+        <w:rPr>
+          <w:lang w:val="en-US"/>
+        </w:rPr>
+      </w:pPr>
+      <w:r>
+        <w:rPr>
+          <w:lang w:val="en-US"/>
+        </w:rPr>
+        <w:t>Step 1: Create a few simple (but powerful) rules</w:t>
+      </w:r>
+    </w:p>
+    <w:p>
+      <w:pPr>
+        <w:rPr>
+          <w:lang w:val="en-US"/>
+        </w:rPr>
+      </w:pPr>
+      <w:r>
+        <w:rPr>
+          <w:lang w:val="en-US"/>
+        </w:rPr>
+        <w:t>Dfjk dfdkfj dfkdk dfj dklfj dklfjd fkldj fdklsfj dklsfj slfjdsklfj dsfklj sklfjklfj dsöfl jdfj dlfkjdkflj dfklj dklfj dsklfjdklsfjdslfj dslfj dslf</w:t>
+      </w:r>
+    </w:p>
+    <w:p>
+      <w:pPr>
+        <w:keepNext/>
+        <w:rPr>
+          <w:lang w:val="en-US"/>
+        </w:rPr>
+      </w:pPr>
+    </w:p>
+    <w:p>
+      <w:pPr>
+        <w:keepNext/>
+        <w:rPr>
+          <w:lang w:val="en-US"/>
+        </w:rPr>
+      </w:pPr>
+      <w:r>
+        <w:rPr>
+          <w:lang w:val="en-US"/>
+        </w:rPr>
         <w:t>Some lines in this sample start with a #. Those are comments to make the file easier to read. The other lines (without a # at the beginning) define the rules for what books which data shall be updated. These lines follow the syntax</w:t>
       </w:r>
     </w:p>
@@ -2744,33 +2916,24 @@
           <w:lang w:val="en-US"/>
         </w:rPr>
       </w:pPr>
-      <w:proofErr w:type="gramStart"/>
       <w:r>
         <w:rPr>
           <w:i/>
           <w:lang w:val="en-US"/>
         </w:rPr>
-        <w:t>your</w:t>
-      </w:r>
-      <w:proofErr w:type="gramEnd"/>
+        <w:t>your rule (which books to modify)</w:t>
+      </w:r>
+      <w:r>
+        <w:rPr>
+          <w:lang w:val="en-US"/>
+        </w:rPr>
+        <w:t>,</w:t>
+      </w:r>
       <w:r>
         <w:rPr>
           <w:i/>
           <w:lang w:val="en-US"/>
         </w:rPr>
-        <w:t xml:space="preserve"> rule (which books to modify)</w:t>
-      </w:r>
-      <w:r>
-        <w:rPr>
-          <w:lang w:val="en-US"/>
-        </w:rPr>
-        <w:t>,</w:t>
-      </w:r>
-      <w:r>
-        <w:rPr>
-          <w:i/>
-          <w:lang w:val="en-US"/>
-        </w:rPr>
         <w:t xml:space="preserve"> followed by a “=&gt;”, followed by the new data that the script should set in your library</w:t>
       </w:r>
     </w:p>
@@ -2793,28 +2956,7 @@
         <w:pStyle w:val="Code"/>
       </w:pPr>
       <w:r>
-        <w:t>&lt;&lt;</w:t>
-      </w:r>
-      <w:proofErr w:type="spellStart"/>
-      <w:r>
-        <w:t>Series</w:t>
-      </w:r>
-      <w:proofErr w:type="gramStart"/>
-      <w:r>
-        <w:t>:Superman</w:t>
-      </w:r>
-      <w:proofErr w:type="spellEnd"/>
-      <w:proofErr w:type="gramEnd"/>
-      <w:r>
-        <w:t>&gt;&gt; =&gt; &lt;&lt;</w:t>
-      </w:r>
-      <w:proofErr w:type="spellStart"/>
-      <w:r>
-        <w:t>SeriesGroup:Metropolis</w:t>
-      </w:r>
-      <w:proofErr w:type="spellEnd"/>
-      <w:r>
-        <w:t>&gt;&gt;</w:t>
+        <w:t>&lt;&lt;Series:Superman&gt;&gt; =&gt; &lt;&lt;SeriesGroup:Metropolis&gt;&gt;</w:t>
       </w:r>
     </w:p>
     <w:p>
@@ -2882,7 +3024,7 @@
                     <pic:cNvPicPr preferRelativeResize="0"/>
                   </pic:nvPicPr>
                   <pic:blipFill>
-                    <a:blip r:embed="rId17"/>
+                    <a:blip r:embed="rId18"/>
                     <a:stretch>
                       <a:fillRect/>
                     </a:stretch>
@@ -2939,23 +3081,7 @@
         <w:pStyle w:val="Code"/>
       </w:pPr>
       <w:r>
-        <w:t>&lt;&lt;</w:t>
-      </w:r>
-      <w:proofErr w:type="spellStart"/>
-      <w:r>
-        <w:t>Series</w:t>
-      </w:r>
-      <w:proofErr w:type="gramStart"/>
-      <w:r>
-        <w:t>:X</w:t>
-      </w:r>
-      <w:proofErr w:type="gramEnd"/>
-      <w:r>
-        <w:t>-Men</w:t>
-      </w:r>
-      <w:proofErr w:type="spellEnd"/>
-      <w:r>
-        <w:t>&gt;&gt; =&gt;</w:t>
+        <w:t>&lt;&lt;Series:X-Men&gt;&gt; =&gt;</w:t>
       </w:r>
       <w:r>
         <w:softHyphen/>
@@ -2964,15 +3090,7 @@
         <w:br/>
       </w:r>
       <w:r>
-        <w:t>&lt;&lt;</w:t>
-      </w:r>
-      <w:proofErr w:type="spellStart"/>
-      <w:r>
-        <w:t>SeriesGroup:X-Men</w:t>
-      </w:r>
-      <w:proofErr w:type="spellEnd"/>
-      <w:r>
-        <w:t>&gt;&gt;</w:t>
+        <w:t>&lt;&lt;SeriesGroup:X-Men&gt;&gt;</w:t>
       </w:r>
     </w:p>
     <w:p>
@@ -2993,31 +3111,7 @@
         <w:pStyle w:val="Code"/>
       </w:pPr>
       <w:r>
-        <w:t>&lt;&lt;</w:t>
-      </w:r>
-      <w:proofErr w:type="spellStart"/>
-      <w:r>
-        <w:t>Series</w:t>
-      </w:r>
-      <w:proofErr w:type="gramStart"/>
-      <w:r>
-        <w:t>:X</w:t>
-      </w:r>
-      <w:proofErr w:type="gramEnd"/>
-      <w:r>
-        <w:t>-Men</w:t>
-      </w:r>
-      <w:proofErr w:type="spellEnd"/>
-      <w:r>
-        <w:t>&gt;&gt; =&gt; &lt;&lt;</w:t>
-      </w:r>
-      <w:proofErr w:type="spellStart"/>
-      <w:r>
-        <w:t>SeriesGroup:X-Men</w:t>
-      </w:r>
-      <w:proofErr w:type="spellEnd"/>
-      <w:r>
-        <w:t>&gt;&gt;</w:t>
+        <w:t>&lt;&lt;Series:X-Men&gt;&gt; =&gt; &lt;&lt;SeriesGroup:X-Men&gt;&gt;</w:t>
       </w:r>
     </w:p>
     <w:p>
@@ -3027,18 +3121,19 @@
           <w:lang w:val="en-US"/>
         </w:rPr>
       </w:pPr>
-      <w:bookmarkStart w:id="13" w:name="h.9dpq42cee14t" w:colFirst="0" w:colLast="0"/>
-      <w:bookmarkStart w:id="14" w:name="h.8axfvocdw4ui" w:colFirst="0" w:colLast="0"/>
-      <w:bookmarkStart w:id="15" w:name="_Toc353409880"/>
-      <w:bookmarkEnd w:id="13"/>
+      <w:bookmarkStart w:id="14" w:name="h.9dpq42cee14t" w:colFirst="0" w:colLast="0"/>
+      <w:bookmarkStart w:id="15" w:name="h.8axfvocdw4ui" w:colFirst="0" w:colLast="0"/>
+      <w:bookmarkStart w:id="16" w:name="_Toc353409880"/>
       <w:bookmarkEnd w:id="14"/>
-      <w:r>
-        <w:rPr>
-          <w:lang w:val="en-US"/>
-        </w:rPr>
+      <w:bookmarkEnd w:id="15"/>
+      <w:r>
+        <w:rPr>
+          <w:lang w:val="en-US"/>
+        </w:rPr>
+        <w:lastRenderedPageBreak/>
         <w:t>Running the Data Manager</w:t>
       </w:r>
-      <w:bookmarkEnd w:id="15"/>
+      <w:bookmarkEnd w:id="16"/>
     </w:p>
     <w:p>
       <w:pPr>
@@ -3076,7 +3171,6 @@
         <w:rPr>
           <w:noProof/>
         </w:rPr>
-        <w:lastRenderedPageBreak/>
         <w:drawing>
           <wp:inline distT="0" distB="0" distL="0" distR="0" wp14:anchorId="1810E3CB" wp14:editId="5AFFB205">
             <wp:extent cx="2733334" cy="895238"/>
@@ -3093,7 +3187,7 @@
                     <pic:cNvPicPr/>
                   </pic:nvPicPr>
                   <pic:blipFill>
-                    <a:blip r:embed="rId14"/>
+                    <a:blip r:embed="rId19"/>
                     <a:stretch>
                       <a:fillRect/>
                     </a:stretch>
@@ -3133,7 +3227,7 @@
                     <pic:cNvPicPr preferRelativeResize="0"/>
                   </pic:nvPicPr>
                   <pic:blipFill>
-                    <a:blip r:embed="rId18"/>
+                    <a:blip r:embed="rId20"/>
                     <a:stretch>
                       <a:fillRect/>
                     </a:stretch>
@@ -3174,16 +3268,8 @@
         <w:rPr>
           <w:lang w:val="en-US"/>
         </w:rPr>
-        <w:t xml:space="preserve">Click on „Run the </w:t>
-      </w:r>
-      <w:proofErr w:type="spellStart"/>
-      <w:r>
-        <w:rPr>
-          <w:lang w:val="en-US"/>
-        </w:rPr>
-        <w:t>DataMan</w:t>
-      </w:r>
-      <w:proofErr w:type="spellEnd"/>
+        <w:t>Click on „Run the DataMan</w:t>
+      </w:r>
       <w:r>
         <w:rPr>
           <w:lang w:val="en-US"/>
@@ -3248,7 +3334,7 @@
                     <pic:cNvPicPr preferRelativeResize="0"/>
                   </pic:nvPicPr>
                   <pic:blipFill>
-                    <a:blip r:embed="rId19"/>
+                    <a:blip r:embed="rId21"/>
                     <a:stretch>
                       <a:fillRect/>
                     </a:stretch>
@@ -3319,7 +3405,7 @@
                     <pic:cNvPicPr preferRelativeResize="0"/>
                   </pic:nvPicPr>
                   <pic:blipFill rotWithShape="1">
-                    <a:blip r:embed="rId20"/>
+                    <a:blip r:embed="rId22"/>
                     <a:srcRect b="35096"/>
                     <a:stretch/>
                   </pic:blipFill>
@@ -3360,10 +3446,10 @@
           <w:lang w:val="en-US"/>
         </w:rPr>
       </w:pPr>
-      <w:bookmarkStart w:id="16" w:name="h.y5vmadtmxsqm" w:colFirst="0" w:colLast="0"/>
-      <w:bookmarkStart w:id="17" w:name="h.xxq6upq6d7pf" w:colFirst="0" w:colLast="0"/>
-      <w:bookmarkEnd w:id="16"/>
+      <w:bookmarkStart w:id="17" w:name="h.y5vmadtmxsqm" w:colFirst="0" w:colLast="0"/>
+      <w:bookmarkStart w:id="18" w:name="h.xxq6upq6d7pf" w:colFirst="0" w:colLast="0"/>
       <w:bookmarkEnd w:id="17"/>
+      <w:bookmarkEnd w:id="18"/>
       <w:r>
         <w:rPr>
           <w:lang w:val="en-US"/>
@@ -3391,14 +3477,14 @@
           <w:lang w:val="en-US"/>
         </w:rPr>
       </w:pPr>
-      <w:bookmarkStart w:id="18" w:name="_Toc353409881"/>
+      <w:bookmarkStart w:id="19" w:name="_Toc353409881"/>
       <w:r>
         <w:rPr>
           <w:lang w:val="en-US"/>
         </w:rPr>
         <w:t>Syntax errors</w:t>
       </w:r>
-      <w:bookmarkEnd w:id="18"/>
+      <w:bookmarkEnd w:id="19"/>
     </w:p>
     <w:p>
       <w:pPr>
@@ -3435,7 +3521,7 @@
                     <pic:cNvPicPr/>
                   </pic:nvPicPr>
                   <pic:blipFill rotWithShape="1">
-                    <a:blip r:embed="rId21"/>
+                    <a:blip r:embed="rId23"/>
                     <a:srcRect r="782" b="8779"/>
                     <a:stretch/>
                   </pic:blipFill>
@@ -3548,7 +3634,7 @@
                     <pic:cNvPicPr/>
                   </pic:nvPicPr>
                   <pic:blipFill>
-                    <a:blip r:embed="rId22"/>
+                    <a:blip r:embed="rId24"/>
                     <a:stretch>
                       <a:fillRect/>
                     </a:stretch>
@@ -3588,7 +3674,7 @@
           <w:lang w:val="en-US"/>
         </w:rPr>
       </w:pPr>
-      <w:bookmarkStart w:id="19" w:name="_Toc353409882"/>
+      <w:bookmarkStart w:id="20" w:name="_Toc353409882"/>
       <w:r>
         <w:rPr>
           <w:lang w:val="en-US"/>
@@ -3596,7 +3682,7 @@
         <w:lastRenderedPageBreak/>
         <w:t>Why you should run the ComicVine Scraper before the Data Manager</w:t>
       </w:r>
-      <w:bookmarkEnd w:id="19"/>
+      <w:bookmarkEnd w:id="20"/>
     </w:p>
     <w:p>
       <w:pPr>
@@ -3724,19 +3810,9 @@
         </w:numPr>
         <w:ind w:hanging="359"/>
       </w:pPr>
-      <w:proofErr w:type="spellStart"/>
-      <w:r>
-        <w:t>run</w:t>
-      </w:r>
-      <w:proofErr w:type="spellEnd"/>
-      <w:r>
-        <w:t xml:space="preserve"> </w:t>
-      </w:r>
-      <w:proofErr w:type="spellStart"/>
-      <w:r>
-        <w:t>ComicVineScraper</w:t>
-      </w:r>
-      <w:proofErr w:type="spellEnd"/>
+      <w:r>
+        <w:t>run ComicVineScraper</w:t>
+      </w:r>
     </w:p>
     <w:p>
       <w:pPr>
@@ -3788,19 +3864,11 @@
         </w:numPr>
         <w:ind w:hanging="359"/>
       </w:pPr>
-      <w:proofErr w:type="spellStart"/>
       <w:r>
         <w:rPr>
           <w:b/>
         </w:rPr>
-        <w:t>run</w:t>
-      </w:r>
-      <w:proofErr w:type="spellEnd"/>
-      <w:r>
-        <w:rPr>
-          <w:b/>
-        </w:rPr>
-        <w:t xml:space="preserve"> Data Manager</w:t>
+        <w:t>run Data Manager</w:t>
       </w:r>
     </w:p>
     <w:p>
@@ -3811,13 +3879,8 @@
         </w:numPr>
         <w:ind w:hanging="359"/>
       </w:pPr>
-      <w:proofErr w:type="spellStart"/>
-      <w:r>
-        <w:t>run</w:t>
-      </w:r>
-      <w:proofErr w:type="spellEnd"/>
-      <w:r>
-        <w:t xml:space="preserve"> Library Organizer</w:t>
+      <w:r>
+        <w:t>run Library Organizer</w:t>
       </w:r>
     </w:p>
     <w:p>
@@ -3827,18 +3890,18 @@
           <w:lang w:val="en-US"/>
         </w:rPr>
       </w:pPr>
-      <w:bookmarkStart w:id="20" w:name="h.twe7c3y9d6cy" w:colFirst="0" w:colLast="0"/>
-      <w:bookmarkStart w:id="21" w:name="h.5giylr2exvhc" w:colFirst="0" w:colLast="0"/>
-      <w:bookmarkStart w:id="22" w:name="_Toc353409883"/>
-      <w:bookmarkEnd w:id="20"/>
+      <w:bookmarkStart w:id="21" w:name="h.twe7c3y9d6cy" w:colFirst="0" w:colLast="0"/>
+      <w:bookmarkStart w:id="22" w:name="h.5giylr2exvhc" w:colFirst="0" w:colLast="0"/>
+      <w:bookmarkStart w:id="23" w:name="_Toc353409883"/>
       <w:bookmarkEnd w:id="21"/>
+      <w:bookmarkEnd w:id="22"/>
       <w:r>
         <w:rPr>
           <w:lang w:val="en-US"/>
         </w:rPr>
         <w:t>Which data can be edited by the Data Manager?</w:t>
       </w:r>
-      <w:bookmarkEnd w:id="22"/>
+      <w:bookmarkEnd w:id="23"/>
     </w:p>
     <w:p>
       <w:pPr>
@@ -3847,16 +3910,16 @@
           <w:lang w:val="en-US"/>
         </w:rPr>
       </w:pPr>
-      <w:bookmarkStart w:id="23" w:name="h.lhp68cotypaa" w:colFirst="0" w:colLast="0"/>
-      <w:bookmarkStart w:id="24" w:name="_Toc353409884"/>
-      <w:bookmarkEnd w:id="23"/>
+      <w:bookmarkStart w:id="24" w:name="h.lhp68cotypaa" w:colFirst="0" w:colLast="0"/>
+      <w:bookmarkStart w:id="25" w:name="_Toc353409884"/>
+      <w:bookmarkEnd w:id="24"/>
       <w:r>
         <w:rPr>
           <w:lang w:val="en-US"/>
         </w:rPr>
         <w:t>Fields to use as filter criteria</w:t>
       </w:r>
-      <w:bookmarkEnd w:id="24"/>
+      <w:bookmarkEnd w:id="25"/>
     </w:p>
     <w:p>
       <w:pPr>
@@ -3875,21 +3938,17 @@
       <w:pPr>
         <w:pStyle w:val="Code"/>
       </w:pPr>
-      <w:proofErr w:type="spellStart"/>
       <w:r>
         <w:t>AlternateNumber</w:t>
       </w:r>
-      <w:proofErr w:type="spellEnd"/>
     </w:p>
     <w:p>
       <w:pPr>
         <w:pStyle w:val="Code"/>
       </w:pPr>
-      <w:proofErr w:type="spellStart"/>
       <w:r>
         <w:t>AlternateCount</w:t>
       </w:r>
-      <w:proofErr w:type="spellEnd"/>
     </w:p>
     <w:p>
       <w:pPr>
@@ -3943,27 +4002,22 @@
       <w:pPr>
         <w:pStyle w:val="Code"/>
       </w:pPr>
-      <w:proofErr w:type="spellStart"/>
       <w:r>
         <w:t>FileDirectory</w:t>
       </w:r>
-      <w:proofErr w:type="spellEnd"/>
     </w:p>
     <w:p>
       <w:pPr>
         <w:pStyle w:val="Code"/>
       </w:pPr>
-      <w:proofErr w:type="spellStart"/>
       <w:r>
         <w:t>SeriesGroup</w:t>
       </w:r>
-      <w:proofErr w:type="spellEnd"/>
     </w:p>
     <w:p>
       <w:pPr>
         <w:pStyle w:val="Code"/>
       </w:pPr>
-      <w:proofErr w:type="spellStart"/>
       <w:r>
         <w:t>Al</w:t>
       </w:r>
@@ -3973,7 +4027,6 @@
       <w:r>
         <w:t>ernateSeries</w:t>
       </w:r>
-      <w:proofErr w:type="spellEnd"/>
     </w:p>
     <w:p>
       <w:pPr>
@@ -3995,35 +4048,26 @@
       <w:pPr>
         <w:pStyle w:val="Code"/>
       </w:pPr>
-      <w:proofErr w:type="spellStart"/>
       <w:r>
         <w:lastRenderedPageBreak/>
         <w:t>MainCharacterOrTeam</w:t>
       </w:r>
-      <w:proofErr w:type="spellEnd"/>
     </w:p>
     <w:p>
       <w:pPr>
         <w:pStyle w:val="Code"/>
       </w:pPr>
-      <w:proofErr w:type="spellStart"/>
-      <w:r>
-        <w:t>FileName</w:t>
-      </w:r>
-      <w:proofErr w:type="spellEnd"/>
-      <w:r>
-        <w:t xml:space="preserve"> </w:t>
+      <w:r>
+        <w:t xml:space="preserve">FileName </w:t>
       </w:r>
     </w:p>
     <w:p>
       <w:pPr>
         <w:pStyle w:val="Code"/>
       </w:pPr>
-      <w:proofErr w:type="spellStart"/>
       <w:r>
         <w:t>FilePath</w:t>
       </w:r>
-      <w:proofErr w:type="spellEnd"/>
     </w:p>
     <w:p>
       <w:pPr>
@@ -4053,11 +4097,9 @@
       <w:pPr>
         <w:pStyle w:val="Code"/>
       </w:pPr>
-      <w:proofErr w:type="spellStart"/>
       <w:r>
         <w:t>PageCount</w:t>
       </w:r>
-      <w:proofErr w:type="spellEnd"/>
     </w:p>
     <w:p>
       <w:pPr>
@@ -4066,9 +4108,9 @@
           <w:lang w:val="en-US"/>
         </w:rPr>
       </w:pPr>
-      <w:bookmarkStart w:id="25" w:name="h.otm6mlijtin" w:colFirst="0" w:colLast="0"/>
-      <w:bookmarkStart w:id="26" w:name="_Toc353409885"/>
-      <w:bookmarkEnd w:id="25"/>
+      <w:bookmarkStart w:id="26" w:name="h.otm6mlijtin" w:colFirst="0" w:colLast="0"/>
+      <w:bookmarkStart w:id="27" w:name="_Toc353409885"/>
+      <w:bookmarkEnd w:id="26"/>
       <w:r>
         <w:rPr>
           <w:lang w:val="en-US"/>
@@ -4081,7 +4123,7 @@
         </w:rPr>
         <w:t>Data Manager</w:t>
       </w:r>
-      <w:bookmarkEnd w:id="26"/>
+      <w:bookmarkEnd w:id="27"/>
     </w:p>
     <w:p>
       <w:pPr>
@@ -4154,31 +4196,25 @@
       <w:pPr>
         <w:pStyle w:val="Code"/>
       </w:pPr>
-      <w:proofErr w:type="spellStart"/>
       <w:r>
         <w:t>SeriesGroup</w:t>
       </w:r>
-      <w:proofErr w:type="spellEnd"/>
     </w:p>
     <w:p>
       <w:pPr>
         <w:pStyle w:val="Code"/>
       </w:pPr>
-      <w:proofErr w:type="spellStart"/>
       <w:r>
         <w:t>MainCharacterOrTeam</w:t>
       </w:r>
-      <w:proofErr w:type="spellEnd"/>
     </w:p>
     <w:p>
       <w:pPr>
         <w:pStyle w:val="Code"/>
       </w:pPr>
-      <w:proofErr w:type="spellStart"/>
       <w:r>
         <w:t>AlternateSeries</w:t>
       </w:r>
-      <w:proofErr w:type="spellEnd"/>
     </w:p>
     <w:p>
       <w:pPr>
@@ -4224,11 +4260,11 @@
           <w:lang w:val="en-US"/>
         </w:rPr>
       </w:pPr>
-      <w:bookmarkStart w:id="27" w:name="h.hbhfxy9ths5k" w:colFirst="0" w:colLast="0"/>
-      <w:bookmarkStart w:id="28" w:name="h.qvb7ky3tkd08" w:colFirst="0" w:colLast="0"/>
-      <w:bookmarkStart w:id="29" w:name="_Toc353409886"/>
-      <w:bookmarkEnd w:id="27"/>
+      <w:bookmarkStart w:id="28" w:name="h.hbhfxy9ths5k" w:colFirst="0" w:colLast="0"/>
+      <w:bookmarkStart w:id="29" w:name="h.qvb7ky3tkd08" w:colFirst="0" w:colLast="0"/>
+      <w:bookmarkStart w:id="30" w:name="_Toc353409886"/>
       <w:bookmarkEnd w:id="28"/>
+      <w:bookmarkEnd w:id="29"/>
       <w:r>
         <w:rPr>
           <w:lang w:val="en-US"/>
@@ -4236,7 +4272,7 @@
         <w:lastRenderedPageBreak/>
         <w:t>Advanced features</w:t>
       </w:r>
-      <w:bookmarkEnd w:id="29"/>
+      <w:bookmarkEnd w:id="30"/>
     </w:p>
     <w:p>
       <w:pPr>
@@ -4245,16 +4281,16 @@
           <w:lang w:val="en-US"/>
         </w:rPr>
       </w:pPr>
-      <w:bookmarkStart w:id="30" w:name="h.609e1lg3ysn" w:colFirst="0" w:colLast="0"/>
-      <w:bookmarkStart w:id="31" w:name="_Toc353409887"/>
-      <w:bookmarkEnd w:id="30"/>
+      <w:bookmarkStart w:id="31" w:name="h.609e1lg3ysn" w:colFirst="0" w:colLast="0"/>
+      <w:bookmarkStart w:id="32" w:name="_Toc353409887"/>
+      <w:bookmarkEnd w:id="31"/>
       <w:r>
         <w:rPr>
           <w:lang w:val="en-US"/>
         </w:rPr>
         <w:t>Combining Criteria</w:t>
       </w:r>
-      <w:bookmarkEnd w:id="31"/>
+      <w:bookmarkEnd w:id="32"/>
     </w:p>
     <w:p>
       <w:pPr>
@@ -4274,28 +4310,7 @@
         <w:pStyle w:val="Code"/>
       </w:pPr>
       <w:r>
-        <w:t>&lt;&lt;</w:t>
-      </w:r>
-      <w:proofErr w:type="spellStart"/>
-      <w:r>
-        <w:t>Series</w:t>
-      </w:r>
-      <w:proofErr w:type="gramStart"/>
-      <w:r>
-        <w:t>:Batman</w:t>
-      </w:r>
-      <w:proofErr w:type="spellEnd"/>
-      <w:proofErr w:type="gramEnd"/>
-      <w:r>
-        <w:t>&gt;&gt; =&gt; &lt;&lt;</w:t>
-      </w:r>
-      <w:proofErr w:type="spellStart"/>
-      <w:r>
-        <w:t>SeriesGroup:Gotham</w:t>
-      </w:r>
-      <w:proofErr w:type="spellEnd"/>
-      <w:r>
-        <w:t>&gt;&gt;</w:t>
+        <w:t>&lt;&lt;Series:Batman&gt;&gt; =&gt; &lt;&lt;SeriesGroup:Gotham&gt;&gt;</w:t>
       </w:r>
     </w:p>
     <w:p>
@@ -4316,36 +4331,7 @@
         <w:pStyle w:val="Code"/>
       </w:pPr>
       <w:r>
-        <w:t>&lt;&lt;</w:t>
-      </w:r>
-      <w:proofErr w:type="spellStart"/>
-      <w:r>
-        <w:t>Series</w:t>
-      </w:r>
-      <w:proofErr w:type="gramStart"/>
-      <w:r>
-        <w:t>:Star</w:t>
-      </w:r>
-      <w:proofErr w:type="spellEnd"/>
-      <w:proofErr w:type="gramEnd"/>
-      <w:r>
-        <w:t xml:space="preserve"> Wars&gt;&gt; &lt;&lt;</w:t>
-      </w:r>
-      <w:proofErr w:type="spellStart"/>
-      <w:r>
-        <w:t>Publisher:Marvel</w:t>
-      </w:r>
-      <w:proofErr w:type="spellEnd"/>
-      <w:r>
-        <w:t>&gt;&gt; =&gt; &lt;&lt;</w:t>
-      </w:r>
-      <w:proofErr w:type="spellStart"/>
-      <w:r>
-        <w:t>SeriesGroup:Marvel</w:t>
-      </w:r>
-      <w:proofErr w:type="spellEnd"/>
-      <w:r>
-        <w:t xml:space="preserve"> Cosmic&gt;&gt;</w:t>
+        <w:t>&lt;&lt;Series:Star Wars&gt;&gt; &lt;&lt;Publisher:Marvel&gt;&gt; =&gt; &lt;&lt;SeriesGroup:Marvel Cosmic&gt;&gt;</w:t>
       </w:r>
     </w:p>
     <w:p>
@@ -4375,16 +4361,16 @@
           <w:lang w:val="en-US"/>
         </w:rPr>
       </w:pPr>
-      <w:bookmarkStart w:id="32" w:name="h.h3lfh4d1z2c" w:colFirst="0" w:colLast="0"/>
-      <w:bookmarkStart w:id="33" w:name="_Toc353409888"/>
-      <w:bookmarkEnd w:id="32"/>
+      <w:bookmarkStart w:id="33" w:name="h.h3lfh4d1z2c" w:colFirst="0" w:colLast="0"/>
+      <w:bookmarkStart w:id="34" w:name="_Toc353409888"/>
+      <w:bookmarkEnd w:id="33"/>
       <w:r>
         <w:rPr>
           <w:lang w:val="en-US"/>
         </w:rPr>
         <w:t>Using Modifiers</w:t>
       </w:r>
-      <w:bookmarkEnd w:id="33"/>
+      <w:bookmarkEnd w:id="34"/>
     </w:p>
     <w:p>
       <w:pPr>
@@ -4420,19 +4406,11 @@
           <w:lang w:val="en-US"/>
         </w:rPr>
       </w:pPr>
-      <w:proofErr w:type="gramStart"/>
-      <w:r>
-        <w:rPr>
-          <w:lang w:val="en-US"/>
-        </w:rPr>
-        <w:t>would</w:t>
-      </w:r>
-      <w:proofErr w:type="gramEnd"/>
-      <w:r>
-        <w:rPr>
-          <w:lang w:val="en-US"/>
-        </w:rPr>
-        <w:t xml:space="preserve"> select not only ‘Batman’, but also ‘Batman and Robin’ and ‘Adventures of Batman’.</w:t>
+      <w:r>
+        <w:rPr>
+          <w:lang w:val="en-US"/>
+        </w:rPr>
+        <w:t>would select not only ‘Batman’, but also ‘Batman and Robin’ and ‘Adventures of Batman’.</w:t>
       </w:r>
     </w:p>
     <w:p>
@@ -4490,11 +4468,11 @@
           <w:lang w:val="en-US"/>
         </w:rPr>
       </w:pPr>
-      <w:bookmarkStart w:id="34" w:name="h.9u3qdcwt14k6" w:colFirst="0" w:colLast="0"/>
-      <w:bookmarkStart w:id="35" w:name="h.o5qlpf1obvdg" w:colFirst="0" w:colLast="0"/>
-      <w:bookmarkStart w:id="36" w:name="_Toc353409889"/>
-      <w:bookmarkEnd w:id="34"/>
+      <w:bookmarkStart w:id="35" w:name="h.9u3qdcwt14k6" w:colFirst="0" w:colLast="0"/>
+      <w:bookmarkStart w:id="36" w:name="h.o5qlpf1obvdg" w:colFirst="0" w:colLast="0"/>
+      <w:bookmarkStart w:id="37" w:name="_Toc353409889"/>
       <w:bookmarkEnd w:id="35"/>
+      <w:bookmarkEnd w:id="36"/>
       <w:r>
         <w:rPr>
           <w:lang w:val="en-US"/>
@@ -4502,7 +4480,7 @@
         <w:lastRenderedPageBreak/>
         <w:t>List of range modifiers in Criteria (left part of the rule)</w:t>
       </w:r>
-      <w:bookmarkEnd w:id="36"/>
+      <w:bookmarkEnd w:id="37"/>
     </w:p>
     <w:p>
       <w:pPr>
@@ -4559,14 +4537,12 @@
                 <w:b/>
               </w:rPr>
             </w:pPr>
-            <w:proofErr w:type="spellStart"/>
             <w:r>
               <w:rPr>
                 <w:b/>
               </w:rPr>
               <w:t>Modifier</w:t>
             </w:r>
-            <w:proofErr w:type="spellEnd"/>
           </w:p>
         </w:tc>
         <w:tc>
@@ -4635,11 +4611,9 @@
             <w:pPr>
               <w:spacing w:line="240" w:lineRule="auto"/>
             </w:pPr>
-            <w:proofErr w:type="spellStart"/>
             <w:r>
               <w:t>Is</w:t>
             </w:r>
-            <w:proofErr w:type="spellEnd"/>
           </w:p>
         </w:tc>
         <w:tc>
@@ -4689,21 +4663,7 @@
               <w:rPr>
                 <w:rStyle w:val="CodeZchn"/>
               </w:rPr>
-              <w:t>&lt;&lt;</w:t>
-            </w:r>
-            <w:proofErr w:type="spellStart"/>
-            <w:r>
-              <w:rPr>
-                <w:rStyle w:val="CodeZchn"/>
-              </w:rPr>
-              <w:t>Series.Is:X-Men</w:t>
-            </w:r>
-            <w:proofErr w:type="spellEnd"/>
-            <w:r>
-              <w:rPr>
-                <w:rStyle w:val="CodeZchn"/>
-              </w:rPr>
-              <w:t>&gt;&gt;</w:t>
+              <w:t>&lt;&lt;Series.Is:X-Men&gt;&gt;</w:t>
             </w:r>
             <w:r>
               <w:rPr>
@@ -4722,21 +4682,7 @@
               <w:rPr>
                 <w:rStyle w:val="CodeZchn"/>
               </w:rPr>
-              <w:t>&lt;&lt;</w:t>
-            </w:r>
-            <w:proofErr w:type="spellStart"/>
-            <w:r>
-              <w:rPr>
-                <w:rStyle w:val="CodeZchn"/>
-              </w:rPr>
-              <w:t>Series:X-Men</w:t>
-            </w:r>
-            <w:proofErr w:type="spellEnd"/>
-            <w:r>
-              <w:rPr>
-                <w:rStyle w:val="CodeZchn"/>
-              </w:rPr>
-              <w:t>&gt;&gt;</w:t>
+              <w:t>&lt;&lt;Series:X-Men&gt;&gt;</w:t>
             </w:r>
           </w:p>
         </w:tc>
@@ -4761,41 +4707,19 @@
               <w:rPr>
                 <w:rStyle w:val="CodeZchn"/>
               </w:rPr>
-              <w:t>&lt;&lt;</w:t>
-            </w:r>
-            <w:proofErr w:type="spellStart"/>
+              <w:t>&lt;&lt;Series</w:t>
+            </w:r>
             <w:r>
               <w:rPr>
                 <w:rStyle w:val="CodeZchn"/>
               </w:rPr>
-              <w:t>Series</w:t>
+              <w:t>.Is</w:t>
             </w:r>
             <w:r>
               <w:rPr>
                 <w:rStyle w:val="CodeZchn"/>
               </w:rPr>
-              <w:t>.Is</w:t>
-            </w:r>
-            <w:proofErr w:type="gramStart"/>
-            <w:r>
-              <w:rPr>
-                <w:rStyle w:val="CodeZchn"/>
-              </w:rPr>
-              <w:t>:X</w:t>
-            </w:r>
-            <w:proofErr w:type="gramEnd"/>
-            <w:r>
-              <w:rPr>
-                <w:rStyle w:val="CodeZchn"/>
-              </w:rPr>
-              <w:t>-Men</w:t>
-            </w:r>
-            <w:proofErr w:type="spellEnd"/>
-            <w:r>
-              <w:rPr>
-                <w:rStyle w:val="CodeZchn"/>
-              </w:rPr>
-              <w:t>&gt;&gt;</w:t>
+              <w:t>:X-Men&gt;&gt;</w:t>
             </w:r>
             <w:r>
               <w:rPr>
@@ -4877,25 +4801,7 @@
                 <w:sz w:val="18"/>
                 <w:lang w:val="en-US"/>
               </w:rPr>
-              <w:t>&lt;&lt;Number</w:t>
-            </w:r>
-            <w:proofErr w:type="gramStart"/>
-            <w:r>
-              <w:rPr>
-                <w:rFonts w:ascii="Courier New" w:eastAsia="Courier New" w:hAnsi="Courier New" w:cs="Courier New"/>
-                <w:sz w:val="18"/>
-                <w:lang w:val="en-US"/>
-              </w:rPr>
-              <w:t>:Range:1,10</w:t>
-            </w:r>
-            <w:proofErr w:type="gramEnd"/>
-            <w:r>
-              <w:rPr>
-                <w:rFonts w:ascii="Courier New" w:eastAsia="Courier New" w:hAnsi="Courier New" w:cs="Courier New"/>
-                <w:sz w:val="18"/>
-                <w:lang w:val="en-US"/>
-              </w:rPr>
-              <w:t xml:space="preserve">&gt;&gt; </w:t>
+              <w:t xml:space="preserve">&lt;&lt;Number:Range:1,10&gt;&gt; </w:t>
             </w:r>
             <w:r>
               <w:rPr>
@@ -4982,25 +4888,7 @@
                 <w:sz w:val="18"/>
                 <w:lang w:val="en-US"/>
               </w:rPr>
-              <w:t>&lt;&lt;</w:t>
-            </w:r>
-            <w:proofErr w:type="spellStart"/>
-            <w:r>
-              <w:rPr>
-                <w:rFonts w:ascii="Courier New" w:eastAsia="Courier New" w:hAnsi="Courier New" w:cs="Courier New"/>
-                <w:sz w:val="18"/>
-                <w:lang w:val="en-US"/>
-              </w:rPr>
-              <w:t>Publisher.Not:Marvel</w:t>
-            </w:r>
-            <w:proofErr w:type="spellEnd"/>
-            <w:r>
-              <w:rPr>
-                <w:rFonts w:ascii="Courier New" w:eastAsia="Courier New" w:hAnsi="Courier New" w:cs="Courier New"/>
-                <w:sz w:val="18"/>
-                <w:lang w:val="en-US"/>
-              </w:rPr>
-              <w:t>&gt;&gt;</w:t>
+              <w:t>&lt;&lt;Publisher.Not:Marvel&gt;&gt;</w:t>
             </w:r>
             <w:r>
               <w:rPr>
@@ -5034,11 +4922,9 @@
             <w:pPr>
               <w:spacing w:line="240" w:lineRule="auto"/>
             </w:pPr>
-            <w:proofErr w:type="spellStart"/>
             <w:r>
               <w:t>Contains</w:t>
             </w:r>
-            <w:proofErr w:type="spellEnd"/>
           </w:p>
         </w:tc>
         <w:tc>
@@ -5095,25 +4981,7 @@
                 <w:sz w:val="18"/>
                 <w:lang w:val="en-US"/>
               </w:rPr>
-              <w:t>&lt;&lt;</w:t>
-            </w:r>
-            <w:proofErr w:type="spellStart"/>
-            <w:r>
-              <w:rPr>
-                <w:rFonts w:ascii="Courier New" w:eastAsia="Courier New" w:hAnsi="Courier New" w:cs="Courier New"/>
-                <w:sz w:val="18"/>
-                <w:lang w:val="en-US"/>
-              </w:rPr>
-              <w:t>Series.Contains:Batman</w:t>
-            </w:r>
-            <w:proofErr w:type="spellEnd"/>
-            <w:r>
-              <w:rPr>
-                <w:rFonts w:ascii="Courier New" w:eastAsia="Courier New" w:hAnsi="Courier New" w:cs="Courier New"/>
-                <w:sz w:val="18"/>
-                <w:lang w:val="en-US"/>
-              </w:rPr>
-              <w:t>&gt;&gt;</w:t>
+              <w:t>&lt;&lt;Series.Contains:Batman&gt;&gt;</w:t>
             </w:r>
             <w:r>
               <w:rPr>
@@ -5143,25 +5011,7 @@
                 <w:sz w:val="18"/>
                 <w:lang w:val="en-US"/>
               </w:rPr>
-              <w:t>&lt;&lt;</w:t>
-            </w:r>
-            <w:proofErr w:type="spellStart"/>
-            <w:r>
-              <w:rPr>
-                <w:rFonts w:ascii="Courier New" w:eastAsia="Courier New" w:hAnsi="Courier New" w:cs="Courier New"/>
-                <w:sz w:val="18"/>
-                <w:lang w:val="en-US"/>
-              </w:rPr>
-              <w:t>Series.Contains:Batman</w:t>
-            </w:r>
-            <w:proofErr w:type="spellEnd"/>
-            <w:r>
-              <w:rPr>
-                <w:rFonts w:ascii="Courier New" w:eastAsia="Courier New" w:hAnsi="Courier New" w:cs="Courier New"/>
-                <w:sz w:val="18"/>
-                <w:lang w:val="en-US"/>
-              </w:rPr>
-              <w:t xml:space="preserve"> Robin&gt;&gt;</w:t>
+              <w:t>&lt;&lt;Series.Contains:Batman Robin&gt;&gt;</w:t>
             </w:r>
             <w:r>
               <w:rPr>
@@ -5208,11 +5058,9 @@
             <w:pPr>
               <w:spacing w:line="240" w:lineRule="auto"/>
             </w:pPr>
-            <w:proofErr w:type="spellStart"/>
             <w:r>
               <w:t>ContainsNot</w:t>
             </w:r>
-            <w:proofErr w:type="spellEnd"/>
           </w:p>
           <w:p>
             <w:pPr>
@@ -5221,21 +5069,17 @@
             <w:r>
               <w:t>(</w:t>
             </w:r>
-            <w:proofErr w:type="spellStart"/>
             <w:r>
               <w:t>or</w:t>
             </w:r>
-            <w:proofErr w:type="spellEnd"/>
           </w:p>
           <w:p>
             <w:pPr>
               <w:spacing w:line="240" w:lineRule="auto"/>
             </w:pPr>
-            <w:proofErr w:type="spellStart"/>
             <w:r>
               <w:t>NotContains</w:t>
             </w:r>
-            <w:proofErr w:type="spellEnd"/>
             <w:r>
               <w:t>)</w:t>
             </w:r>
@@ -5311,25 +5155,7 @@
                 <w:sz w:val="18"/>
                 <w:lang w:val="en-US"/>
               </w:rPr>
-              <w:t>&lt;&lt;</w:t>
-            </w:r>
-            <w:proofErr w:type="spellStart"/>
-            <w:r>
-              <w:rPr>
-                <w:rFonts w:ascii="Courier New" w:eastAsia="Courier New" w:hAnsi="Courier New" w:cs="Courier New"/>
-                <w:sz w:val="18"/>
-                <w:lang w:val="en-US"/>
-              </w:rPr>
-              <w:t>Series.ContainsNot:Batman</w:t>
-            </w:r>
-            <w:proofErr w:type="spellEnd"/>
-            <w:r>
-              <w:rPr>
-                <w:rFonts w:ascii="Courier New" w:eastAsia="Courier New" w:hAnsi="Courier New" w:cs="Courier New"/>
-                <w:sz w:val="18"/>
-                <w:lang w:val="en-US"/>
-              </w:rPr>
-              <w:t xml:space="preserve"> &gt;&gt;</w:t>
+              <w:t>&lt;&lt;Series.ContainsNot:Batman &gt;&gt;</w:t>
             </w:r>
           </w:p>
           <w:p>
@@ -5363,11 +5189,9 @@
             <w:pPr>
               <w:spacing w:line="240" w:lineRule="auto"/>
             </w:pPr>
-            <w:proofErr w:type="spellStart"/>
             <w:r>
               <w:t>ContainsAnyOf</w:t>
             </w:r>
-            <w:proofErr w:type="spellEnd"/>
           </w:p>
         </w:tc>
         <w:tc>
@@ -5450,25 +5274,7 @@
                 <w:lang w:val="en-US"/>
               </w:rPr>
               <w:lastRenderedPageBreak/>
-              <w:t>&lt;&lt;</w:t>
-            </w:r>
-            <w:proofErr w:type="spellStart"/>
-            <w:r>
-              <w:rPr>
-                <w:rFonts w:ascii="Courier New" w:eastAsia="Courier New" w:hAnsi="Courier New" w:cs="Courier New"/>
-                <w:sz w:val="18"/>
-                <w:lang w:val="en-US"/>
-              </w:rPr>
-              <w:t>Series.ContainsAnyOf:Batman,Robin,Joker</w:t>
-            </w:r>
-            <w:proofErr w:type="spellEnd"/>
-            <w:r>
-              <w:rPr>
-                <w:rFonts w:ascii="Courier New" w:eastAsia="Courier New" w:hAnsi="Courier New" w:cs="Courier New"/>
-                <w:sz w:val="18"/>
-                <w:lang w:val="en-US"/>
-              </w:rPr>
-              <w:t>&gt;&gt;</w:t>
+              <w:t>&lt;&lt;Series.ContainsAnyOf:Batman,Robin,Joker&gt;&gt;</w:t>
             </w:r>
           </w:p>
           <w:p>
@@ -5509,12 +5315,10 @@
             <w:pPr>
               <w:spacing w:line="240" w:lineRule="auto"/>
             </w:pPr>
-            <w:proofErr w:type="spellStart"/>
             <w:r>
               <w:lastRenderedPageBreak/>
               <w:t>NotContainsAnyOf</w:t>
             </w:r>
-            <w:proofErr w:type="spellEnd"/>
           </w:p>
         </w:tc>
         <w:tc>
@@ -5602,21 +5406,7 @@
               <w:rPr>
                 <w:rFonts w:eastAsia="Courier New"/>
               </w:rPr>
-              <w:t xml:space="preserve">Selects all books where neither “Superman” nor “Batman” </w:t>
-            </w:r>
-            <w:proofErr w:type="gramStart"/>
-            <w:r>
-              <w:rPr>
-                <w:rFonts w:eastAsia="Courier New"/>
-              </w:rPr>
-              <w:t>are</w:t>
-            </w:r>
-            <w:proofErr w:type="gramEnd"/>
-            <w:r>
-              <w:rPr>
-                <w:rFonts w:eastAsia="Courier New"/>
-              </w:rPr>
-              <w:t xml:space="preserve"> found in the series.</w:t>
+              <w:t>Selects all books where neither “Superman” nor “Batman” are found in the series.</w:t>
             </w:r>
           </w:p>
         </w:tc>
@@ -5636,14 +5426,12 @@
             <w:pPr>
               <w:spacing w:line="240" w:lineRule="auto"/>
             </w:pPr>
-            <w:proofErr w:type="spellStart"/>
             <w:r>
               <w:t>ContainsAll</w:t>
             </w:r>
             <w:r>
               <w:t>Of</w:t>
             </w:r>
-            <w:proofErr w:type="spellEnd"/>
           </w:p>
         </w:tc>
         <w:tc>
@@ -5741,16 +5529,15 @@
                 <w:sz w:val="18"/>
                 <w:lang w:val="en-US"/>
               </w:rPr>
-              <w:t>&lt;&lt;</w:t>
-            </w:r>
-            <w:proofErr w:type="spellStart"/>
+              <w:t>&lt;&lt;Series.ContainsA</w:t>
+            </w:r>
             <w:r>
               <w:rPr>
                 <w:rFonts w:ascii="Courier New" w:eastAsia="Courier New" w:hAnsi="Courier New" w:cs="Courier New"/>
                 <w:sz w:val="18"/>
                 <w:lang w:val="en-US"/>
               </w:rPr>
-              <w:t>Series.ContainsA</w:t>
+              <w:t>ll</w:t>
             </w:r>
             <w:r>
               <w:rPr>
@@ -5758,7 +5545,7 @@
                 <w:sz w:val="18"/>
                 <w:lang w:val="en-US"/>
               </w:rPr>
-              <w:t>ll</w:t>
+              <w:t>Of:Bat</w:t>
             </w:r>
             <w:r>
               <w:rPr>
@@ -5766,7 +5553,7 @@
                 <w:sz w:val="18"/>
                 <w:lang w:val="en-US"/>
               </w:rPr>
-              <w:t>Of:Bat</w:t>
+              <w:t>,</w:t>
             </w:r>
             <w:r>
               <w:rPr>
@@ -5774,7 +5561,7 @@
                 <w:sz w:val="18"/>
                 <w:lang w:val="en-US"/>
               </w:rPr>
-              <w:t>,</w:t>
+              <w:t>Supe</w:t>
             </w:r>
             <w:r>
               <w:rPr>
@@ -5782,17 +5569,8 @@
                 <w:sz w:val="18"/>
                 <w:lang w:val="en-US"/>
               </w:rPr>
-              <w:t>Supe</w:t>
-            </w:r>
-            <w:r>
-              <w:rPr>
-                <w:rFonts w:ascii="Courier New" w:eastAsia="Courier New" w:hAnsi="Courier New" w:cs="Courier New"/>
-                <w:sz w:val="18"/>
-                <w:lang w:val="en-US"/>
-              </w:rPr>
               <w:t>r</w:t>
             </w:r>
-            <w:proofErr w:type="spellEnd"/>
             <w:r>
               <w:rPr>
                 <w:rFonts w:ascii="Courier New" w:eastAsia="Courier New" w:hAnsi="Courier New" w:cs="Courier New"/>
@@ -5870,11 +5648,9 @@
             <w:pPr>
               <w:spacing w:line="240" w:lineRule="auto"/>
             </w:pPr>
-            <w:proofErr w:type="spellStart"/>
             <w:r>
               <w:t>Greater</w:t>
             </w:r>
-            <w:proofErr w:type="spellEnd"/>
           </w:p>
         </w:tc>
         <w:tc>
@@ -5951,11 +5727,9 @@
             <w:pPr>
               <w:spacing w:line="240" w:lineRule="auto"/>
             </w:pPr>
-            <w:proofErr w:type="spellStart"/>
             <w:r>
               <w:t>GreaterEq</w:t>
             </w:r>
-            <w:proofErr w:type="spellEnd"/>
           </w:p>
         </w:tc>
         <w:tc>
@@ -6040,11 +5814,9 @@
             <w:pPr>
               <w:spacing w:line="240" w:lineRule="auto"/>
             </w:pPr>
-            <w:proofErr w:type="spellStart"/>
             <w:r>
               <w:t>Less</w:t>
             </w:r>
-            <w:proofErr w:type="spellEnd"/>
           </w:p>
         </w:tc>
         <w:tc>
@@ -6129,11 +5901,9 @@
             <w:pPr>
               <w:spacing w:line="240" w:lineRule="auto"/>
             </w:pPr>
-            <w:proofErr w:type="spellStart"/>
             <w:r>
               <w:t>LessEq</w:t>
             </w:r>
-            <w:proofErr w:type="spellEnd"/>
           </w:p>
         </w:tc>
         <w:tc>
@@ -6217,11 +5987,9 @@
             <w:pPr>
               <w:spacing w:line="240" w:lineRule="auto"/>
             </w:pPr>
-            <w:proofErr w:type="spellStart"/>
             <w:r>
               <w:t>StartsWith</w:t>
             </w:r>
-            <w:proofErr w:type="spellEnd"/>
           </w:p>
         </w:tc>
         <w:tc>
@@ -6272,25 +6040,7 @@
                 <w:sz w:val="18"/>
                 <w:lang w:val="en-US"/>
               </w:rPr>
-              <w:t>&lt;&lt;</w:t>
-            </w:r>
-            <w:proofErr w:type="spellStart"/>
-            <w:r>
-              <w:rPr>
-                <w:rFonts w:ascii="Courier New" w:eastAsia="Courier New" w:hAnsi="Courier New" w:cs="Courier New"/>
-                <w:sz w:val="18"/>
-                <w:lang w:val="en-US"/>
-              </w:rPr>
-              <w:t>Series.StartsWith:Bat</w:t>
-            </w:r>
-            <w:proofErr w:type="spellEnd"/>
-            <w:r>
-              <w:rPr>
-                <w:rFonts w:ascii="Courier New" w:eastAsia="Courier New" w:hAnsi="Courier New" w:cs="Courier New"/>
-                <w:sz w:val="18"/>
-                <w:lang w:val="en-US"/>
-              </w:rPr>
-              <w:t>&gt;&gt;</w:t>
+              <w:t>&lt;&lt;Series.StartsWith:Bat&gt;&gt;</w:t>
             </w:r>
             <w:r>
               <w:rPr>
@@ -6324,11 +6074,9 @@
             <w:pPr>
               <w:spacing w:line="240" w:lineRule="auto"/>
             </w:pPr>
-            <w:proofErr w:type="spellStart"/>
             <w:r>
               <w:t>StartsWithAnyOf</w:t>
             </w:r>
-            <w:proofErr w:type="spellEnd"/>
           </w:p>
         </w:tc>
         <w:tc>
@@ -6411,25 +6159,7 @@
                 <w:lang w:val="en-US"/>
               </w:rPr>
               <w:lastRenderedPageBreak/>
-              <w:t>&lt;&lt;</w:t>
-            </w:r>
-            <w:proofErr w:type="spellStart"/>
-            <w:r>
-              <w:rPr>
-                <w:rFonts w:ascii="Courier New" w:eastAsia="Courier New" w:hAnsi="Courier New" w:cs="Courier New"/>
-                <w:sz w:val="18"/>
-                <w:lang w:val="en-US"/>
-              </w:rPr>
-              <w:t>Series.StartsWithAnyOf:Super,Bat</w:t>
-            </w:r>
-            <w:proofErr w:type="spellEnd"/>
-            <w:r>
-              <w:rPr>
-                <w:rFonts w:ascii="Courier New" w:eastAsia="Courier New" w:hAnsi="Courier New" w:cs="Courier New"/>
-                <w:sz w:val="18"/>
-                <w:lang w:val="en-US"/>
-              </w:rPr>
-              <w:t>&gt;&gt;</w:t>
+              <w:t>&lt;&lt;Series.StartsWithAnyOf:Super,Bat&gt;&gt;</w:t>
             </w:r>
           </w:p>
           <w:p>
@@ -6443,21 +6173,7 @@
               <w:rPr>
                 <w:rFonts w:eastAsia="Courier New"/>
               </w:rPr>
-              <w:t xml:space="preserve">Selects all books where Series starts with </w:t>
-            </w:r>
-            <w:proofErr w:type="gramStart"/>
-            <w:r>
-              <w:rPr>
-                <w:rFonts w:eastAsia="Courier New"/>
-              </w:rPr>
-              <w:t>either ”</w:t>
-            </w:r>
-            <w:proofErr w:type="gramEnd"/>
-            <w:r>
-              <w:rPr>
-                <w:rFonts w:eastAsia="Courier New"/>
-              </w:rPr>
-              <w:t>Super” or “Bat”.</w:t>
+              <w:t>Selects all books where Series starts with either ”Super” or “Bat”.</w:t>
             </w:r>
           </w:p>
         </w:tc>
@@ -6470,9 +6186,9 @@
           <w:lang w:val="en-US"/>
         </w:rPr>
       </w:pPr>
-      <w:bookmarkStart w:id="37" w:name="h.k7pkayv9tc6y" w:colFirst="0" w:colLast="0"/>
-      <w:bookmarkStart w:id="38" w:name="_Toc353409890"/>
-      <w:bookmarkEnd w:id="37"/>
+      <w:bookmarkStart w:id="38" w:name="h.k7pkayv9tc6y" w:colFirst="0" w:colLast="0"/>
+      <w:bookmarkStart w:id="39" w:name="_Toc353409890"/>
+      <w:bookmarkEnd w:id="38"/>
       <w:r>
         <w:rPr>
           <w:lang w:val="en-US"/>
@@ -6480,7 +6196,7 @@
         <w:lastRenderedPageBreak/>
         <w:t>The Number field problem</w:t>
       </w:r>
-      <w:bookmarkEnd w:id="38"/>
+      <w:bookmarkEnd w:id="39"/>
     </w:p>
     <w:p>
       <w:pPr>
@@ -6540,26 +6256,12 @@
         <w:rPr>
           <w:rStyle w:val="CodeZchn"/>
         </w:rPr>
-        <w:t>&lt;&lt;Number.Range:0</w:t>
-      </w:r>
-      <w:proofErr w:type="gramStart"/>
+        <w:t>&lt;&lt;Number.Range:0,3&gt;&gt;</w:t>
+      </w:r>
       <w:r>
         <w:rPr>
           <w:rStyle w:val="CodeZchn"/>
         </w:rPr>
-        <w:t>,3</w:t>
-      </w:r>
-      <w:proofErr w:type="gramEnd"/>
-      <w:r>
-        <w:rPr>
-          <w:rStyle w:val="CodeZchn"/>
-        </w:rPr>
-        <w:t>&gt;&gt;</w:t>
-      </w:r>
-      <w:r>
-        <w:rPr>
-          <w:rStyle w:val="CodeZchn"/>
-        </w:rPr>
         <w:t xml:space="preserve"> </w:t>
       </w:r>
       <w:r>
@@ -6576,14 +6278,14 @@
           <w:lang w:val="en-US"/>
         </w:rPr>
       </w:pPr>
-      <w:bookmarkStart w:id="39" w:name="_Toc353409891"/>
+      <w:bookmarkStart w:id="40" w:name="_Toc353409891"/>
       <w:r>
         <w:rPr>
           <w:lang w:val="en-US"/>
         </w:rPr>
         <w:t>List of value modifiers in Value part (right part of the rule)</w:t>
       </w:r>
-      <w:bookmarkEnd w:id="39"/>
+      <w:bookmarkEnd w:id="40"/>
     </w:p>
     <w:p>
       <w:pPr>
@@ -6641,14 +6343,12 @@
                 <w:b/>
               </w:rPr>
             </w:pPr>
-            <w:proofErr w:type="spellStart"/>
             <w:r>
               <w:rPr>
                 <w:b/>
               </w:rPr>
               <w:t>Modifier</w:t>
             </w:r>
-            <w:proofErr w:type="spellEnd"/>
           </w:p>
         </w:tc>
         <w:tc>
@@ -6717,11 +6417,9 @@
             <w:pPr>
               <w:spacing w:line="240" w:lineRule="auto"/>
             </w:pPr>
-            <w:proofErr w:type="spellStart"/>
             <w:r>
               <w:t>SetValue</w:t>
             </w:r>
-            <w:proofErr w:type="spellEnd"/>
           </w:p>
         </w:tc>
         <w:tc>
@@ -6769,14 +6467,12 @@
               </w:rPr>
               <w:br/>
             </w:r>
-            <w:proofErr w:type="spellStart"/>
             <w:r>
               <w:rPr>
                 <w:rStyle w:val="CodeZchn"/>
               </w:rPr>
               <w:t>Format.SetValue:TPB</w:t>
             </w:r>
-            <w:proofErr w:type="spellEnd"/>
             <w:r>
               <w:rPr>
                 <w:lang w:val="en-US"/>
@@ -6790,14 +6486,12 @@
               </w:rPr>
               <w:br/>
             </w:r>
-            <w:proofErr w:type="spellStart"/>
             <w:r>
               <w:rPr>
                 <w:rStyle w:val="CodeZchn"/>
               </w:rPr>
               <w:t>Format:TPB</w:t>
             </w:r>
-            <w:proofErr w:type="spellEnd"/>
           </w:p>
         </w:tc>
         <w:tc>
@@ -6825,25 +6519,7 @@
                 <w:sz w:val="18"/>
                 <w:lang w:val="en-US"/>
               </w:rPr>
-              <w:t>&lt;&lt;</w:t>
-            </w:r>
-            <w:proofErr w:type="spellStart"/>
-            <w:r>
-              <w:rPr>
-                <w:rFonts w:ascii="Courier New" w:eastAsia="Courier New" w:hAnsi="Courier New" w:cs="Courier New"/>
-                <w:sz w:val="18"/>
-                <w:lang w:val="en-US"/>
-              </w:rPr>
-              <w:t>Format.SetValue:TPB</w:t>
-            </w:r>
-            <w:proofErr w:type="spellEnd"/>
-            <w:r>
-              <w:rPr>
-                <w:rFonts w:ascii="Courier New" w:eastAsia="Courier New" w:hAnsi="Courier New" w:cs="Courier New"/>
-                <w:sz w:val="18"/>
-                <w:lang w:val="en-US"/>
-              </w:rPr>
-              <w:t>&gt;&gt;</w:t>
+              <w:t>&lt;&lt;Format.SetValue:TPB&gt;&gt;</w:t>
             </w:r>
             <w:r>
               <w:rPr>
@@ -6881,14 +6557,12 @@
                 <w:lang w:val="en-US"/>
               </w:rPr>
             </w:pPr>
-            <w:proofErr w:type="spellStart"/>
             <w:r>
               <w:rPr>
                 <w:lang w:val="en-US"/>
               </w:rPr>
               <w:t>Calc</w:t>
             </w:r>
-            <w:proofErr w:type="spellEnd"/>
           </w:p>
         </w:tc>
         <w:tc>
@@ -6945,25 +6619,7 @@
                 <w:sz w:val="18"/>
                 <w:lang w:val="en-US"/>
               </w:rPr>
-              <w:t>&lt;&lt;</w:t>
-            </w:r>
-            <w:proofErr w:type="gramStart"/>
-            <w:r>
-              <w:rPr>
-                <w:rFonts w:ascii="Courier New" w:eastAsia="Courier New" w:hAnsi="Courier New" w:cs="Courier New"/>
-                <w:sz w:val="18"/>
-                <w:lang w:val="en-US"/>
-              </w:rPr>
-              <w:t>Number.Calc:</w:t>
-            </w:r>
-            <w:proofErr w:type="gramEnd"/>
-            <w:r>
-              <w:rPr>
-                <w:rFonts w:ascii="Courier New" w:eastAsia="Courier New" w:hAnsi="Courier New" w:cs="Courier New"/>
-                <w:sz w:val="18"/>
-                <w:lang w:val="en-US"/>
-              </w:rPr>
-              <w:t>{Number} - 1&gt;&gt;</w:t>
+              <w:t>&lt;&lt;Number.Calc:{Number} - 1&gt;&gt;</w:t>
             </w:r>
             <w:r>
               <w:rPr>
@@ -7102,11 +6758,9 @@
             <w:pPr>
               <w:spacing w:line="240" w:lineRule="auto"/>
             </w:pPr>
-            <w:proofErr w:type="spellStart"/>
             <w:r>
               <w:t>Replace</w:t>
             </w:r>
-            <w:proofErr w:type="spellEnd"/>
           </w:p>
         </w:tc>
         <w:tc>
@@ -7295,9 +6949,9 @@
           <w:lang w:val="en-US"/>
         </w:rPr>
       </w:pPr>
-      <w:bookmarkStart w:id="40" w:name="h.7vsv4p3ripcy" w:colFirst="0" w:colLast="0"/>
-      <w:bookmarkStart w:id="41" w:name="_Toc353409892"/>
-      <w:bookmarkEnd w:id="40"/>
+      <w:bookmarkStart w:id="41" w:name="h.7vsv4p3ripcy" w:colFirst="0" w:colLast="0"/>
+      <w:bookmarkStart w:id="42" w:name="_Toc353409892"/>
+      <w:bookmarkEnd w:id="41"/>
       <w:r>
         <w:rPr>
           <w:lang w:val="en-US"/>
@@ -7305,7 +6959,7 @@
         <w:lastRenderedPageBreak/>
         <w:t>Calculated values</w:t>
       </w:r>
-      <w:bookmarkEnd w:id="41"/>
+      <w:bookmarkEnd w:id="42"/>
     </w:p>
     <w:p>
       <w:pPr>
@@ -7479,9 +7133,9 @@
           <w:lang w:val="en-US"/>
         </w:rPr>
       </w:pPr>
-      <w:bookmarkStart w:id="42" w:name="h.bwfph3sag9xr" w:colFirst="0" w:colLast="0"/>
-      <w:bookmarkStart w:id="43" w:name="_Toc353409893"/>
-      <w:bookmarkEnd w:id="42"/>
+      <w:bookmarkStart w:id="43" w:name="h.bwfph3sag9xr" w:colFirst="0" w:colLast="0"/>
+      <w:bookmarkStart w:id="44" w:name="_Toc353409893"/>
+      <w:bookmarkEnd w:id="43"/>
       <w:r>
         <w:rPr>
           <w:lang w:val="en-US"/>
@@ -7494,7 +7148,7 @@
         </w:rPr>
         <w:t>empty values</w:t>
       </w:r>
-      <w:bookmarkEnd w:id="43"/>
+      <w:bookmarkEnd w:id="44"/>
     </w:p>
     <w:p>
       <w:pPr>
@@ -7572,9 +7226,9 @@
           <w:lang w:val="en-US"/>
         </w:rPr>
       </w:pPr>
-      <w:bookmarkStart w:id="44" w:name="h.poo1izlxr39t" w:colFirst="0" w:colLast="0"/>
-      <w:bookmarkStart w:id="45" w:name="_Toc353409894"/>
-      <w:bookmarkEnd w:id="44"/>
+      <w:bookmarkStart w:id="45" w:name="h.poo1izlxr39t" w:colFirst="0" w:colLast="0"/>
+      <w:bookmarkStart w:id="46" w:name="_Toc353409894"/>
+      <w:bookmarkEnd w:id="45"/>
       <w:r>
         <w:rPr>
           <w:lang w:val="en-US"/>
@@ -7582,7 +7236,7 @@
         <w:lastRenderedPageBreak/>
         <w:t>Parser directives</w:t>
       </w:r>
-      <w:bookmarkEnd w:id="45"/>
+      <w:bookmarkEnd w:id="46"/>
     </w:p>
     <w:p>
       <w:pPr>
@@ -7605,7 +7259,7 @@
           <w:lang w:val="en-US"/>
         </w:rPr>
       </w:pPr>
-      <w:bookmarkStart w:id="46" w:name="_Toc353409895"/>
+      <w:bookmarkStart w:id="47" w:name="_Toc353409895"/>
       <w:r>
         <w:rPr>
           <w:lang w:val="en-US"/>
@@ -7618,7 +7272,7 @@
         </w:rPr>
         <w:t>GROUP</w:t>
       </w:r>
-      <w:bookmarkEnd w:id="46"/>
+      <w:bookmarkEnd w:id="47"/>
     </w:p>
     <w:p>
       <w:pPr>
@@ -7648,7 +7302,6 @@
           <w:lang w:val="en-US"/>
         </w:rPr>
       </w:pPr>
-      <w:proofErr w:type="gramStart"/>
       <w:r>
         <w:rPr>
           <w:lang w:val="en-US"/>
@@ -7659,14 +7312,7 @@
         <w:rPr>
           <w:lang w:val="en-US"/>
         </w:rPr>
-        <w:t>ndicates</w:t>
-      </w:r>
-      <w:proofErr w:type="gramEnd"/>
-      <w:r>
-        <w:rPr>
-          <w:lang w:val="en-US"/>
-        </w:rPr>
-        <w:t xml:space="preserve"> that this is a group header. </w:t>
+        <w:t xml:space="preserve">ndicates that this is a group header. </w:t>
       </w:r>
       <w:r>
         <w:rPr>
@@ -7713,7 +7359,7 @@
                     <pic:cNvPicPr/>
                   </pic:nvPicPr>
                   <pic:blipFill>
-                    <a:blip r:embed="rId23"/>
+                    <a:blip r:embed="rId25"/>
                     <a:stretch>
                       <a:fillRect/>
                     </a:stretch>
@@ -7741,7 +7387,7 @@
           <w:lang w:val="en-US"/>
         </w:rPr>
       </w:pPr>
-      <w:bookmarkStart w:id="47" w:name="_Toc353409896"/>
+      <w:bookmarkStart w:id="48" w:name="_Toc353409896"/>
       <w:r>
         <w:rPr>
           <w:lang w:val="en-US"/>
@@ -7754,7 +7400,7 @@
         </w:rPr>
         <w:t>END_RULES</w:t>
       </w:r>
-      <w:bookmarkEnd w:id="47"/>
+      <w:bookmarkEnd w:id="48"/>
     </w:p>
     <w:p>
       <w:pPr>
@@ -7795,7 +7441,6 @@
           <w:lang w:val="en-US"/>
         </w:rPr>
       </w:pPr>
-      <w:proofErr w:type="gramStart"/>
       <w:r>
         <w:rPr>
           <w:lang w:val="en-US"/>
@@ -7806,14 +7451,7 @@
         <w:rPr>
           <w:lang w:val="en-US"/>
         </w:rPr>
-        <w:t>hen</w:t>
-      </w:r>
-      <w:proofErr w:type="gramEnd"/>
-      <w:r>
-        <w:rPr>
-          <w:lang w:val="en-US"/>
-        </w:rPr>
-        <w:t xml:space="preserve"> </w:t>
+        <w:t xml:space="preserve">hen </w:t>
       </w:r>
       <w:r>
         <w:rPr>
@@ -7856,9 +7494,8 @@
           <w:szCs w:val="18"/>
           <w:lang w:val="en-US"/>
         </w:rPr>
-        <w:t>&lt;&lt;</w:t>
-      </w:r>
-      <w:proofErr w:type="spellStart"/>
+        <w:t>&lt;&lt;Series.Contains:Batman&gt;&gt; =&gt; &lt;&lt;SeriesGroup:Gotham&gt;&gt;</w:t>
+      </w:r>
       <w:r>
         <w:rPr>
           <w:rFonts w:ascii="Courier New" w:hAnsi="Courier New" w:cs="Courier New"/>
@@ -7866,9 +7503,9 @@
           <w:szCs w:val="18"/>
           <w:lang w:val="en-US"/>
         </w:rPr>
-        <w:t>Series.Contains</w:t>
-      </w:r>
-      <w:proofErr w:type="gramStart"/>
+        <w:br/>
+        <w:t>#@ END_RULES</w:t>
+      </w:r>
       <w:r>
         <w:rPr>
           <w:rFonts w:ascii="Courier New" w:hAnsi="Courier New" w:cs="Courier New"/>
@@ -7876,10 +7513,22 @@
           <w:szCs w:val="18"/>
           <w:lang w:val="en-US"/>
         </w:rPr>
-        <w:t>:Batman</w:t>
-      </w:r>
-      <w:proofErr w:type="spellEnd"/>
-      <w:proofErr w:type="gramEnd"/>
+        <w:br/>
+        <w:t>&lt;&lt;Series.Contains:Superman&gt;&gt; =&gt; &lt;&lt;SeriesGroup:Metropolis&gt;&gt;</w:t>
+      </w:r>
+    </w:p>
+    <w:p>
+      <w:pPr>
+        <w:rPr>
+          <w:lang w:val="en-US"/>
+        </w:rPr>
+      </w:pPr>
+      <w:r>
+        <w:rPr>
+          <w:lang w:val="en-US"/>
+        </w:rPr>
+        <w:t xml:space="preserve">then only the first rule </w:t>
+      </w:r>
       <w:r>
         <w:rPr>
           <w:rFonts w:ascii="Courier New" w:hAnsi="Courier New" w:cs="Courier New"/>
@@ -7887,9 +7536,20 @@
           <w:szCs w:val="18"/>
           <w:lang w:val="en-US"/>
         </w:rPr>
-        <w:t>&gt;&gt; =&gt; &lt;&lt;</w:t>
-      </w:r>
-      <w:proofErr w:type="spellStart"/>
+        <w:t>&lt;&lt;Series.Contains:Batman&gt;&gt; =&gt; &lt;&lt;SeriesGroup:Gotham&gt;&gt;</w:t>
+      </w:r>
+      <w:r>
+        <w:rPr>
+          <w:lang w:val="en-US"/>
+        </w:rPr>
+        <w:t xml:space="preserve"> will be executed. The remaining lines will be ignored</w:t>
+      </w:r>
+      <w:r>
+        <w:rPr>
+          <w:lang w:val="en-US"/>
+        </w:rPr>
+        <w:t xml:space="preserve"> because of the directive </w:t>
+      </w:r>
       <w:r>
         <w:rPr>
           <w:rFonts w:ascii="Courier New" w:hAnsi="Courier New" w:cs="Courier New"/>
@@ -7897,9 +7557,8 @@
           <w:szCs w:val="18"/>
           <w:lang w:val="en-US"/>
         </w:rPr>
-        <w:t>SeriesGroup:Gotham</w:t>
-      </w:r>
-      <w:proofErr w:type="spellEnd"/>
+        <w:t>#@ END_RULES</w:t>
+      </w:r>
       <w:r>
         <w:rPr>
           <w:rFonts w:ascii="Courier New" w:hAnsi="Courier New" w:cs="Courier New"/>
@@ -7907,166 +7566,6 @@
           <w:szCs w:val="18"/>
           <w:lang w:val="en-US"/>
         </w:rPr>
-        <w:t>&gt;&gt;</w:t>
-      </w:r>
-      <w:r>
-        <w:rPr>
-          <w:rFonts w:ascii="Courier New" w:hAnsi="Courier New" w:cs="Courier New"/>
-          <w:sz w:val="18"/>
-          <w:szCs w:val="18"/>
-          <w:lang w:val="en-US"/>
-        </w:rPr>
-        <w:br/>
-        <w:t>#@ END_RULES</w:t>
-      </w:r>
-      <w:r>
-        <w:rPr>
-          <w:rFonts w:ascii="Courier New" w:hAnsi="Courier New" w:cs="Courier New"/>
-          <w:sz w:val="18"/>
-          <w:szCs w:val="18"/>
-          <w:lang w:val="en-US"/>
-        </w:rPr>
-        <w:br/>
-        <w:t>&lt;&lt;</w:t>
-      </w:r>
-      <w:proofErr w:type="spellStart"/>
-      <w:r>
-        <w:rPr>
-          <w:rFonts w:ascii="Courier New" w:hAnsi="Courier New" w:cs="Courier New"/>
-          <w:sz w:val="18"/>
-          <w:szCs w:val="18"/>
-          <w:lang w:val="en-US"/>
-        </w:rPr>
-        <w:t>Series.Contains:Superman</w:t>
-      </w:r>
-      <w:proofErr w:type="spellEnd"/>
-      <w:r>
-        <w:rPr>
-          <w:rFonts w:ascii="Courier New" w:hAnsi="Courier New" w:cs="Courier New"/>
-          <w:sz w:val="18"/>
-          <w:szCs w:val="18"/>
-          <w:lang w:val="en-US"/>
-        </w:rPr>
-        <w:t>&gt;&gt; =&gt; &lt;&lt;</w:t>
-      </w:r>
-      <w:proofErr w:type="spellStart"/>
-      <w:r>
-        <w:rPr>
-          <w:rFonts w:ascii="Courier New" w:hAnsi="Courier New" w:cs="Courier New"/>
-          <w:sz w:val="18"/>
-          <w:szCs w:val="18"/>
-          <w:lang w:val="en-US"/>
-        </w:rPr>
-        <w:t>SeriesGroup:Metropolis</w:t>
-      </w:r>
-      <w:proofErr w:type="spellEnd"/>
-      <w:r>
-        <w:rPr>
-          <w:rFonts w:ascii="Courier New" w:hAnsi="Courier New" w:cs="Courier New"/>
-          <w:sz w:val="18"/>
-          <w:szCs w:val="18"/>
-          <w:lang w:val="en-US"/>
-        </w:rPr>
-        <w:t>&gt;&gt;</w:t>
-      </w:r>
-    </w:p>
-    <w:p>
-      <w:pPr>
-        <w:rPr>
-          <w:lang w:val="en-US"/>
-        </w:rPr>
-      </w:pPr>
-      <w:proofErr w:type="gramStart"/>
-      <w:r>
-        <w:rPr>
-          <w:lang w:val="en-US"/>
-        </w:rPr>
-        <w:t>then</w:t>
-      </w:r>
-      <w:proofErr w:type="gramEnd"/>
-      <w:r>
-        <w:rPr>
-          <w:lang w:val="en-US"/>
-        </w:rPr>
-        <w:t xml:space="preserve"> only the first rule </w:t>
-      </w:r>
-      <w:r>
-        <w:rPr>
-          <w:rFonts w:ascii="Courier New" w:hAnsi="Courier New" w:cs="Courier New"/>
-          <w:sz w:val="18"/>
-          <w:szCs w:val="18"/>
-          <w:lang w:val="en-US"/>
-        </w:rPr>
-        <w:t>&lt;&lt;</w:t>
-      </w:r>
-      <w:proofErr w:type="spellStart"/>
-      <w:r>
-        <w:rPr>
-          <w:rFonts w:ascii="Courier New" w:hAnsi="Courier New" w:cs="Courier New"/>
-          <w:sz w:val="18"/>
-          <w:szCs w:val="18"/>
-          <w:lang w:val="en-US"/>
-        </w:rPr>
-        <w:t>Series.Contains:Batman</w:t>
-      </w:r>
-      <w:proofErr w:type="spellEnd"/>
-      <w:r>
-        <w:rPr>
-          <w:rFonts w:ascii="Courier New" w:hAnsi="Courier New" w:cs="Courier New"/>
-          <w:sz w:val="18"/>
-          <w:szCs w:val="18"/>
-          <w:lang w:val="en-US"/>
-        </w:rPr>
-        <w:t>&gt;&gt; =&gt; &lt;&lt;</w:t>
-      </w:r>
-      <w:proofErr w:type="spellStart"/>
-      <w:r>
-        <w:rPr>
-          <w:rFonts w:ascii="Courier New" w:hAnsi="Courier New" w:cs="Courier New"/>
-          <w:sz w:val="18"/>
-          <w:szCs w:val="18"/>
-          <w:lang w:val="en-US"/>
-        </w:rPr>
-        <w:t>SeriesGroup:Gotham</w:t>
-      </w:r>
-      <w:proofErr w:type="spellEnd"/>
-      <w:r>
-        <w:rPr>
-          <w:rFonts w:ascii="Courier New" w:hAnsi="Courier New" w:cs="Courier New"/>
-          <w:sz w:val="18"/>
-          <w:szCs w:val="18"/>
-          <w:lang w:val="en-US"/>
-        </w:rPr>
-        <w:t>&gt;&gt;</w:t>
-      </w:r>
-      <w:r>
-        <w:rPr>
-          <w:lang w:val="en-US"/>
-        </w:rPr>
-        <w:t xml:space="preserve"> will be executed. The remaining lines will be ignored</w:t>
-      </w:r>
-      <w:r>
-        <w:rPr>
-          <w:lang w:val="en-US"/>
-        </w:rPr>
-        <w:t xml:space="preserve"> because of the directive </w:t>
-      </w:r>
-      <w:r>
-        <w:rPr>
-          <w:rFonts w:ascii="Courier New" w:hAnsi="Courier New" w:cs="Courier New"/>
-          <w:sz w:val="18"/>
-          <w:szCs w:val="18"/>
-          <w:lang w:val="en-US"/>
-        </w:rPr>
-        <w:t>#@ END_RULES</w:t>
-      </w:r>
-      <w:r>
-        <w:rPr>
-          <w:rFonts w:ascii="Courier New" w:hAnsi="Courier New" w:cs="Courier New"/>
-          <w:sz w:val="18"/>
-          <w:szCs w:val="18"/>
-          <w:lang w:val="en-US"/>
-        </w:rPr>
         <w:t>.</w:t>
       </w:r>
       <w:r>
@@ -8091,7 +7590,7 @@
           <w:lang w:val="en-US"/>
         </w:rPr>
       </w:pPr>
-      <w:bookmarkStart w:id="48" w:name="_Toc353409897"/>
+      <w:bookmarkStart w:id="49" w:name="_Toc353409897"/>
       <w:r>
         <w:rPr>
           <w:lang w:val="en-US"/>
@@ -8099,7 +7598,7 @@
         <w:lastRenderedPageBreak/>
         <w:t>Links</w:t>
       </w:r>
-      <w:bookmarkEnd w:id="48"/>
+      <w:bookmarkEnd w:id="49"/>
     </w:p>
     <w:p>
       <w:pPr>
@@ -8113,7 +7612,7 @@
         </w:rPr>
         <w:t xml:space="preserve">Discussion about the Data Manager in the ComicRack forum: </w:t>
       </w:r>
-      <w:hyperlink r:id="rId24" w:history="1">
+      <w:hyperlink r:id="rId26" w:history="1">
         <w:r>
           <w:rPr>
             <w:rStyle w:val="Hyperlink"/>
@@ -8135,7 +7634,7 @@
         </w:rPr>
         <w:t xml:space="preserve">Downloads: </w:t>
       </w:r>
-      <w:hyperlink r:id="rId25" w:history="1">
+      <w:hyperlink r:id="rId27" w:history="1">
         <w:r>
           <w:rPr>
             <w:rStyle w:val="Hyperlink"/>
@@ -8157,7 +7656,7 @@
         </w:rPr>
         <w:t xml:space="preserve">Any suggestions for new features and bug reports may be posted here: </w:t>
       </w:r>
-      <w:hyperlink r:id="rId26" w:history="1">
+      <w:hyperlink r:id="rId28" w:history="1">
         <w:r>
           <w:rPr>
             <w:rStyle w:val="Hyperlink"/>
@@ -8179,7 +7678,7 @@
         </w:rPr>
         <w:t xml:space="preserve">The Data Manager has not been created to earn a living. But if you like to honor the effort and help keeping the Data Manager alive and progressing you are kindly invited to donate a few bucks here: </w:t>
       </w:r>
-      <w:hyperlink r:id="rId27" w:history="1">
+      <w:hyperlink r:id="rId29" w:history="1">
         <w:r>
           <w:rPr>
             <w:rStyle w:val="Hyperlink"/>
@@ -8197,8 +7696,8 @@
           <w:lang w:val="en-US"/>
         </w:rPr>
       </w:pPr>
-      <w:bookmarkStart w:id="49" w:name="_Toc352956681"/>
-      <w:bookmarkStart w:id="50" w:name="_Toc353409898"/>
+      <w:bookmarkStart w:id="50" w:name="_Toc352956681"/>
+      <w:bookmarkStart w:id="51" w:name="_Toc353409898"/>
       <w:r>
         <w:rPr>
           <w:lang w:val="en-US"/>
@@ -8206,8 +7705,8 @@
         <w:lastRenderedPageBreak/>
         <w:t>License information</w:t>
       </w:r>
-      <w:bookmarkEnd w:id="49"/>
       <w:bookmarkEnd w:id="50"/>
+      <w:bookmarkEnd w:id="51"/>
     </w:p>
     <w:p>
       <w:pPr>
@@ -8233,14 +7732,12 @@
         </w:rPr>
         <w:t xml:space="preserve">by </w:t>
       </w:r>
-      <w:proofErr w:type="spellStart"/>
       <w:r>
         <w:rPr>
           <w:lang w:val="en-US"/>
         </w:rPr>
         <w:t>docdoom</w:t>
       </w:r>
-      <w:proofErr w:type="spellEnd"/>
       <w:r>
         <w:rPr>
           <w:lang w:val="en-US"/>
@@ -8368,7 +7865,7 @@
       </w:pPr>
     </w:p>
     <w:sectPr>
-      <w:footerReference w:type="default" r:id="rId28"/>
+      <w:footerReference w:type="default" r:id="rId30"/>
       <w:pgSz w:w="12240" w:h="15840"/>
       <w:pgMar w:top="1418" w:right="1701" w:bottom="1134" w:left="1418" w:header="720" w:footer="720" w:gutter="0"/>
       <w:cols w:space="720"/>
@@ -8467,7 +7964,7 @@
         <w:noProof/>
         <w:lang w:val="en-US"/>
       </w:rPr>
-      <w:t>9</w:t>
+      <w:t>5</w:t>
     </w:r>
     <w:r>
       <w:rPr>
@@ -10970,4 +10467,16 @@
   <a:objectDefaults/>
   <a:extraClrSchemeLst/>
 </a:theme>
+</file>
+
+<file path=customXml/item1.xml><?xml version="1.0" encoding="utf-8"?>
+<b:Sources xmlns:b="http://schemas.openxmlformats.org/officeDocument/2006/bibliography" xmlns="http://schemas.openxmlformats.org/officeDocument/2006/bibliography" SelectedStyle="\APA.XSL" StyleName="APA"/>
+</file>
+
+<file path=customXml/itemProps1.xml><?xml version="1.0" encoding="utf-8"?>
+<ds:datastoreItem xmlns:ds="http://schemas.openxmlformats.org/officeDocument/2006/customXml" ds:itemID="{05F6F587-F04B-43DB-B7D3-171C8784A448}">
+  <ds:schemaRefs>
+    <ds:schemaRef ds:uri="http://schemas.openxmlformats.org/officeDocument/2006/bibliography"/>
+  </ds:schemaRefs>
+</ds:datastoreItem>
 </file>
</xml_diff>

<commit_message>
change - added string fields BookAge,BookCondition,BookLocation to dataman.ini (issue 68) fixed - range modifiers GreaterEq etc. might give unexpected results (issue 71) fixed - progress form now supports cancellation while running over the selected books
</commit_message>
<xml_diff>
--- a/data-manager/Manual.docx
+++ b/data-manager/Manual.docx
@@ -153,6 +153,8 @@
           <w:lang w:val="en-US"/>
         </w:rPr>
       </w:pPr>
+      <w:bookmarkStart w:id="1" w:name="_GoBack"/>
+      <w:bookmarkEnd w:id="1"/>
     </w:p>
     <w:p>
       <w:pPr>
@@ -507,8 +509,8 @@
           <w:lang w:val="en-US"/>
         </w:rPr>
       </w:pPr>
-      <w:bookmarkStart w:id="1" w:name="h.ffz5jnl2u3um" w:colFirst="0" w:colLast="0"/>
-      <w:bookmarkEnd w:id="1"/>
+      <w:bookmarkStart w:id="2" w:name="h.ffz5jnl2u3um" w:colFirst="0" w:colLast="0"/>
+      <w:bookmarkEnd w:id="2"/>
       <w:r>
         <w:rPr>
           <w:noProof/>
@@ -751,7 +753,7 @@
         </w:rPr>
         <w:fldChar w:fldCharType="separate"/>
       </w:r>
-      <w:hyperlink w:anchor="_Toc355375065" w:history="1">
+      <w:hyperlink w:anchor="_Toc355472222" w:history="1">
         <w:r>
           <w:rPr>
             <w:rStyle w:val="Hyperlink"/>
@@ -779,7 +781,7 @@
             <w:noProof/>
             <w:webHidden/>
           </w:rPr>
-          <w:instrText xml:space="preserve"> PAGEREF _Toc355375065 \h </w:instrText>
+          <w:instrText xml:space="preserve"> PAGEREF _Toc355472222 \h </w:instrText>
         </w:r>
         <w:r>
           <w:rPr>
@@ -820,7 +822,7 @@
           <w:noProof/>
         </w:rPr>
       </w:pPr>
-      <w:hyperlink w:anchor="_Toc355375066" w:history="1">
+      <w:hyperlink w:anchor="_Toc355472223" w:history="1">
         <w:r>
           <w:rPr>
             <w:rStyle w:val="Hyperlink"/>
@@ -848,7 +850,7 @@
             <w:noProof/>
             <w:webHidden/>
           </w:rPr>
-          <w:instrText xml:space="preserve"> PAGEREF _Toc355375066 \h </w:instrText>
+          <w:instrText xml:space="preserve"> PAGEREF _Toc355472223 \h </w:instrText>
         </w:r>
         <w:r>
           <w:rPr>
@@ -889,7 +891,7 @@
           <w:noProof/>
         </w:rPr>
       </w:pPr>
-      <w:hyperlink w:anchor="_Toc355375067" w:history="1">
+      <w:hyperlink w:anchor="_Toc355472224" w:history="1">
         <w:r>
           <w:rPr>
             <w:rStyle w:val="Hyperlink"/>
@@ -917,7 +919,7 @@
             <w:noProof/>
             <w:webHidden/>
           </w:rPr>
-          <w:instrText xml:space="preserve"> PAGEREF _Toc355375067 \h </w:instrText>
+          <w:instrText xml:space="preserve"> PAGEREF _Toc355472224 \h </w:instrText>
         </w:r>
         <w:r>
           <w:rPr>
@@ -958,7 +960,7 @@
           <w:noProof/>
         </w:rPr>
       </w:pPr>
-      <w:hyperlink w:anchor="_Toc355375068" w:history="1">
+      <w:hyperlink w:anchor="_Toc355472225" w:history="1">
         <w:r>
           <w:rPr>
             <w:rStyle w:val="Hyperlink"/>
@@ -986,7 +988,7 @@
             <w:noProof/>
             <w:webHidden/>
           </w:rPr>
-          <w:instrText xml:space="preserve"> PAGEREF _Toc355375068 \h </w:instrText>
+          <w:instrText xml:space="preserve"> PAGEREF _Toc355472225 \h </w:instrText>
         </w:r>
         <w:r>
           <w:rPr>
@@ -1027,7 +1029,7 @@
           <w:noProof/>
         </w:rPr>
       </w:pPr>
-      <w:hyperlink w:anchor="_Toc355375069" w:history="1">
+      <w:hyperlink w:anchor="_Toc355472226" w:history="1">
         <w:r>
           <w:rPr>
             <w:rStyle w:val="Hyperlink"/>
@@ -1055,7 +1057,7 @@
             <w:noProof/>
             <w:webHidden/>
           </w:rPr>
-          <w:instrText xml:space="preserve"> PAGEREF _Toc355375069 \h </w:instrText>
+          <w:instrText xml:space="preserve"> PAGEREF _Toc355472226 \h </w:instrText>
         </w:r>
         <w:r>
           <w:rPr>
@@ -1096,7 +1098,7 @@
           <w:noProof/>
         </w:rPr>
       </w:pPr>
-      <w:hyperlink w:anchor="_Toc355375070" w:history="1">
+      <w:hyperlink w:anchor="_Toc355472227" w:history="1">
         <w:r>
           <w:rPr>
             <w:rStyle w:val="Hyperlink"/>
@@ -1124,7 +1126,7 @@
             <w:noProof/>
             <w:webHidden/>
           </w:rPr>
-          <w:instrText xml:space="preserve"> PAGEREF _Toc355375070 \h </w:instrText>
+          <w:instrText xml:space="preserve"> PAGEREF _Toc355472227 \h </w:instrText>
         </w:r>
         <w:r>
           <w:rPr>
@@ -1165,7 +1167,7 @@
           <w:noProof/>
         </w:rPr>
       </w:pPr>
-      <w:hyperlink w:anchor="_Toc355375071" w:history="1">
+      <w:hyperlink w:anchor="_Toc355472228" w:history="1">
         <w:r>
           <w:rPr>
             <w:rStyle w:val="Hyperlink"/>
@@ -1193,7 +1195,7 @@
             <w:noProof/>
             <w:webHidden/>
           </w:rPr>
-          <w:instrText xml:space="preserve"> PAGEREF _Toc355375071 \h </w:instrText>
+          <w:instrText xml:space="preserve"> PAGEREF _Toc355472228 \h </w:instrText>
         </w:r>
         <w:r>
           <w:rPr>
@@ -1234,7 +1236,7 @@
           <w:noProof/>
         </w:rPr>
       </w:pPr>
-      <w:hyperlink w:anchor="_Toc355375072" w:history="1">
+      <w:hyperlink w:anchor="_Toc355472229" w:history="1">
         <w:r>
           <w:rPr>
             <w:rStyle w:val="Hyperlink"/>
@@ -1262,7 +1264,7 @@
             <w:noProof/>
             <w:webHidden/>
           </w:rPr>
-          <w:instrText xml:space="preserve"> PAGEREF _Toc355375072 \h </w:instrText>
+          <w:instrText xml:space="preserve"> PAGEREF _Toc355472229 \h </w:instrText>
         </w:r>
         <w:r>
           <w:rPr>
@@ -1303,7 +1305,7 @@
           <w:noProof/>
         </w:rPr>
       </w:pPr>
-      <w:hyperlink w:anchor="_Toc355375073" w:history="1">
+      <w:hyperlink w:anchor="_Toc355472230" w:history="1">
         <w:r>
           <w:rPr>
             <w:rStyle w:val="Hyperlink"/>
@@ -1331,7 +1333,7 @@
             <w:noProof/>
             <w:webHidden/>
           </w:rPr>
-          <w:instrText xml:space="preserve"> PAGEREF _Toc355375073 \h </w:instrText>
+          <w:instrText xml:space="preserve"> PAGEREF _Toc355472230 \h </w:instrText>
         </w:r>
         <w:r>
           <w:rPr>
@@ -1372,7 +1374,7 @@
           <w:noProof/>
         </w:rPr>
       </w:pPr>
-      <w:hyperlink w:anchor="_Toc355375074" w:history="1">
+      <w:hyperlink w:anchor="_Toc355472231" w:history="1">
         <w:r>
           <w:rPr>
             <w:rStyle w:val="Hyperlink"/>
@@ -1400,7 +1402,7 @@
             <w:noProof/>
             <w:webHidden/>
           </w:rPr>
-          <w:instrText xml:space="preserve"> PAGEREF _Toc355375074 \h </w:instrText>
+          <w:instrText xml:space="preserve"> PAGEREF _Toc355472231 \h </w:instrText>
         </w:r>
         <w:r>
           <w:rPr>
@@ -1441,7 +1443,7 @@
           <w:noProof/>
         </w:rPr>
       </w:pPr>
-      <w:hyperlink w:anchor="_Toc355375075" w:history="1">
+      <w:hyperlink w:anchor="_Toc355472232" w:history="1">
         <w:r>
           <w:rPr>
             <w:rStyle w:val="Hyperlink"/>
@@ -1469,7 +1471,7 @@
             <w:noProof/>
             <w:webHidden/>
           </w:rPr>
-          <w:instrText xml:space="preserve"> PAGEREF _Toc355375075 \h </w:instrText>
+          <w:instrText xml:space="preserve"> PAGEREF _Toc355472232 \h </w:instrText>
         </w:r>
         <w:r>
           <w:rPr>
@@ -1510,7 +1512,7 @@
           <w:noProof/>
         </w:rPr>
       </w:pPr>
-      <w:hyperlink w:anchor="_Toc355375076" w:history="1">
+      <w:hyperlink w:anchor="_Toc355472233" w:history="1">
         <w:r>
           <w:rPr>
             <w:rStyle w:val="Hyperlink"/>
@@ -1538,7 +1540,7 @@
             <w:noProof/>
             <w:webHidden/>
           </w:rPr>
-          <w:instrText xml:space="preserve"> PAGEREF _Toc355375076 \h </w:instrText>
+          <w:instrText xml:space="preserve"> PAGEREF _Toc355472233 \h </w:instrText>
         </w:r>
         <w:r>
           <w:rPr>
@@ -1579,7 +1581,7 @@
           <w:noProof/>
         </w:rPr>
       </w:pPr>
-      <w:hyperlink w:anchor="_Toc355375077" w:history="1">
+      <w:hyperlink w:anchor="_Toc355472234" w:history="1">
         <w:r>
           <w:rPr>
             <w:rStyle w:val="Hyperlink"/>
@@ -1607,7 +1609,7 @@
             <w:noProof/>
             <w:webHidden/>
           </w:rPr>
-          <w:instrText xml:space="preserve"> PAGEREF _Toc355375077 \h </w:instrText>
+          <w:instrText xml:space="preserve"> PAGEREF _Toc355472234 \h </w:instrText>
         </w:r>
         <w:r>
           <w:rPr>
@@ -1648,14 +1650,14 @@
           <w:noProof/>
         </w:rPr>
       </w:pPr>
-      <w:hyperlink w:anchor="_Toc355375078" w:history="1">
+      <w:hyperlink w:anchor="_Toc355472235" w:history="1">
         <w:r>
           <w:rPr>
             <w:rStyle w:val="Hyperlink"/>
             <w:noProof/>
             <w:lang w:val="en-US"/>
           </w:rPr>
-          <w:t>Which data can be edited by the Data Manager?</w:t>
+          <w:t>Which data fields can be used by the Data Manager?</w:t>
         </w:r>
         <w:r>
           <w:rPr>
@@ -1676,7 +1678,7 @@
             <w:noProof/>
             <w:webHidden/>
           </w:rPr>
-          <w:instrText xml:space="preserve"> PAGEREF _Toc355375078 \h </w:instrText>
+          <w:instrText xml:space="preserve"> PAGEREF _Toc355472235 \h </w:instrText>
         </w:r>
         <w:r>
           <w:rPr>
@@ -1717,7 +1719,7 @@
           <w:noProof/>
         </w:rPr>
       </w:pPr>
-      <w:hyperlink w:anchor="_Toc355375079" w:history="1">
+      <w:hyperlink w:anchor="_Toc355472236" w:history="1">
         <w:r>
           <w:rPr>
             <w:rStyle w:val="Hyperlink"/>
@@ -1745,7 +1747,7 @@
             <w:noProof/>
             <w:webHidden/>
           </w:rPr>
-          <w:instrText xml:space="preserve"> PAGEREF _Toc355375079 \h </w:instrText>
+          <w:instrText xml:space="preserve"> PAGEREF _Toc355472236 \h </w:instrText>
         </w:r>
         <w:r>
           <w:rPr>
@@ -1786,7 +1788,7 @@
           <w:noProof/>
         </w:rPr>
       </w:pPr>
-      <w:hyperlink w:anchor="_Toc355375080" w:history="1">
+      <w:hyperlink w:anchor="_Toc355472237" w:history="1">
         <w:r>
           <w:rPr>
             <w:rStyle w:val="Hyperlink"/>
@@ -1814,7 +1816,7 @@
             <w:noProof/>
             <w:webHidden/>
           </w:rPr>
-          <w:instrText xml:space="preserve"> PAGEREF _Toc355375080 \h </w:instrText>
+          <w:instrText xml:space="preserve"> PAGEREF _Toc355472237 \h </w:instrText>
         </w:r>
         <w:r>
           <w:rPr>
@@ -1855,7 +1857,7 @@
           <w:noProof/>
         </w:rPr>
       </w:pPr>
-      <w:hyperlink w:anchor="_Toc355375081" w:history="1">
+      <w:hyperlink w:anchor="_Toc355472238" w:history="1">
         <w:r>
           <w:rPr>
             <w:rStyle w:val="Hyperlink"/>
@@ -1883,7 +1885,7 @@
             <w:noProof/>
             <w:webHidden/>
           </w:rPr>
-          <w:instrText xml:space="preserve"> PAGEREF _Toc355375081 \h </w:instrText>
+          <w:instrText xml:space="preserve"> PAGEREF _Toc355472238 \h </w:instrText>
         </w:r>
         <w:r>
           <w:rPr>
@@ -1924,7 +1926,7 @@
           <w:noProof/>
         </w:rPr>
       </w:pPr>
-      <w:hyperlink w:anchor="_Toc355375082" w:history="1">
+      <w:hyperlink w:anchor="_Toc355472239" w:history="1">
         <w:r>
           <w:rPr>
             <w:rStyle w:val="Hyperlink"/>
@@ -1952,7 +1954,7 @@
             <w:noProof/>
             <w:webHidden/>
           </w:rPr>
-          <w:instrText xml:space="preserve"> PAGEREF _Toc355375082 \h </w:instrText>
+          <w:instrText xml:space="preserve"> PAGEREF _Toc355472239 \h </w:instrText>
         </w:r>
         <w:r>
           <w:rPr>
@@ -1993,14 +1995,14 @@
           <w:noProof/>
         </w:rPr>
       </w:pPr>
-      <w:hyperlink w:anchor="_Toc355375083" w:history="1">
+      <w:hyperlink w:anchor="_Toc355472240" w:history="1">
         <w:r>
           <w:rPr>
             <w:rStyle w:val="Hyperlink"/>
             <w:noProof/>
             <w:lang w:val="en-US"/>
           </w:rPr>
-          <w:t>The Number field problem</w:t>
+          <w:t>Important Note: The Number field problem</w:t>
         </w:r>
         <w:r>
           <w:rPr>
@@ -2021,7 +2023,7 @@
             <w:noProof/>
             <w:webHidden/>
           </w:rPr>
-          <w:instrText xml:space="preserve"> PAGEREF _Toc355375083 \h </w:instrText>
+          <w:instrText xml:space="preserve"> PAGEREF _Toc355472240 \h </w:instrText>
         </w:r>
         <w:r>
           <w:rPr>
@@ -2062,7 +2064,7 @@
           <w:noProof/>
         </w:rPr>
       </w:pPr>
-      <w:hyperlink w:anchor="_Toc355375084" w:history="1">
+      <w:hyperlink w:anchor="_Toc355472241" w:history="1">
         <w:r>
           <w:rPr>
             <w:rStyle w:val="Hyperlink"/>
@@ -2090,7 +2092,7 @@
             <w:noProof/>
             <w:webHidden/>
           </w:rPr>
-          <w:instrText xml:space="preserve"> PAGEREF _Toc355375084 \h </w:instrText>
+          <w:instrText xml:space="preserve"> PAGEREF _Toc355472241 \h </w:instrText>
         </w:r>
         <w:r>
           <w:rPr>
@@ -2131,7 +2133,7 @@
           <w:noProof/>
         </w:rPr>
       </w:pPr>
-      <w:hyperlink w:anchor="_Toc355375085" w:history="1">
+      <w:hyperlink w:anchor="_Toc355472242" w:history="1">
         <w:r>
           <w:rPr>
             <w:rStyle w:val="Hyperlink"/>
@@ -2159,7 +2161,7 @@
             <w:noProof/>
             <w:webHidden/>
           </w:rPr>
-          <w:instrText xml:space="preserve"> PAGEREF _Toc355375085 \h </w:instrText>
+          <w:instrText xml:space="preserve"> PAGEREF _Toc355472242 \h </w:instrText>
         </w:r>
         <w:r>
           <w:rPr>
@@ -2200,7 +2202,7 @@
           <w:noProof/>
         </w:rPr>
       </w:pPr>
-      <w:hyperlink w:anchor="_Toc355375086" w:history="1">
+      <w:hyperlink w:anchor="_Toc355472243" w:history="1">
         <w:r>
           <w:rPr>
             <w:rStyle w:val="Hyperlink"/>
@@ -2228,7 +2230,7 @@
             <w:noProof/>
             <w:webHidden/>
           </w:rPr>
-          <w:instrText xml:space="preserve"> PAGEREF _Toc355375086 \h </w:instrText>
+          <w:instrText xml:space="preserve"> PAGEREF _Toc355472243 \h </w:instrText>
         </w:r>
         <w:r>
           <w:rPr>
@@ -2269,7 +2271,7 @@
           <w:noProof/>
         </w:rPr>
       </w:pPr>
-      <w:hyperlink w:anchor="_Toc355375087" w:history="1">
+      <w:hyperlink w:anchor="_Toc355472244" w:history="1">
         <w:r>
           <w:rPr>
             <w:rStyle w:val="Hyperlink"/>
@@ -2297,7 +2299,7 @@
             <w:noProof/>
             <w:webHidden/>
           </w:rPr>
-          <w:instrText xml:space="preserve"> PAGEREF _Toc355375087 \h </w:instrText>
+          <w:instrText xml:space="preserve"> PAGEREF _Toc355472244 \h </w:instrText>
         </w:r>
         <w:r>
           <w:rPr>
@@ -2338,7 +2340,7 @@
           <w:noProof/>
         </w:rPr>
       </w:pPr>
-      <w:hyperlink w:anchor="_Toc355375088" w:history="1">
+      <w:hyperlink w:anchor="_Toc355472245" w:history="1">
         <w:r>
           <w:rPr>
             <w:rStyle w:val="Hyperlink"/>
@@ -2366,7 +2368,7 @@
             <w:noProof/>
             <w:webHidden/>
           </w:rPr>
-          <w:instrText xml:space="preserve"> PAGEREF _Toc355375088 \h </w:instrText>
+          <w:instrText xml:space="preserve"> PAGEREF _Toc355472245 \h </w:instrText>
         </w:r>
         <w:r>
           <w:rPr>
@@ -2407,7 +2409,7 @@
           <w:noProof/>
         </w:rPr>
       </w:pPr>
-      <w:hyperlink w:anchor="_Toc355375089" w:history="1">
+      <w:hyperlink w:anchor="_Toc355472246" w:history="1">
         <w:r>
           <w:rPr>
             <w:rStyle w:val="Hyperlink"/>
@@ -2435,7 +2437,7 @@
             <w:noProof/>
             <w:webHidden/>
           </w:rPr>
-          <w:instrText xml:space="preserve"> PAGEREF _Toc355375089 \h </w:instrText>
+          <w:instrText xml:space="preserve"> PAGEREF _Toc355472246 \h </w:instrText>
         </w:r>
         <w:r>
           <w:rPr>
@@ -2476,7 +2478,7 @@
           <w:noProof/>
         </w:rPr>
       </w:pPr>
-      <w:hyperlink w:anchor="_Toc355375090" w:history="1">
+      <w:hyperlink w:anchor="_Toc355472247" w:history="1">
         <w:r>
           <w:rPr>
             <w:rStyle w:val="Hyperlink"/>
@@ -2504,7 +2506,7 @@
             <w:noProof/>
             <w:webHidden/>
           </w:rPr>
-          <w:instrText xml:space="preserve"> PAGEREF _Toc355375090 \h </w:instrText>
+          <w:instrText xml:space="preserve"> PAGEREF _Toc355472247 \h </w:instrText>
         </w:r>
         <w:r>
           <w:rPr>
@@ -2545,7 +2547,7 @@
           <w:noProof/>
         </w:rPr>
       </w:pPr>
-      <w:hyperlink w:anchor="_Toc355375091" w:history="1">
+      <w:hyperlink w:anchor="_Toc355472248" w:history="1">
         <w:r>
           <w:rPr>
             <w:rStyle w:val="Hyperlink"/>
@@ -2573,7 +2575,7 @@
             <w:noProof/>
             <w:webHidden/>
           </w:rPr>
-          <w:instrText xml:space="preserve"> PAGEREF _Toc355375091 \h </w:instrText>
+          <w:instrText xml:space="preserve"> PAGEREF _Toc355472248 \h </w:instrText>
         </w:r>
         <w:r>
           <w:rPr>
@@ -2614,7 +2616,7 @@
           <w:noProof/>
         </w:rPr>
       </w:pPr>
-      <w:hyperlink w:anchor="_Toc355375092" w:history="1">
+      <w:hyperlink w:anchor="_Toc355472249" w:history="1">
         <w:r>
           <w:rPr>
             <w:rStyle w:val="Hyperlink"/>
@@ -2642,7 +2644,7 @@
             <w:noProof/>
             <w:webHidden/>
           </w:rPr>
-          <w:instrText xml:space="preserve"> PAGEREF _Toc355375092 \h </w:instrText>
+          <w:instrText xml:space="preserve"> PAGEREF _Toc355472249 \h </w:instrText>
         </w:r>
         <w:r>
           <w:rPr>
@@ -2683,7 +2685,7 @@
           <w:noProof/>
         </w:rPr>
       </w:pPr>
-      <w:hyperlink w:anchor="_Toc355375093" w:history="1">
+      <w:hyperlink w:anchor="_Toc355472250" w:history="1">
         <w:r>
           <w:rPr>
             <w:rStyle w:val="Hyperlink"/>
@@ -2711,7 +2713,7 @@
             <w:noProof/>
             <w:webHidden/>
           </w:rPr>
-          <w:instrText xml:space="preserve"> PAGEREF _Toc355375093 \h </w:instrText>
+          <w:instrText xml:space="preserve"> PAGEREF _Toc355472250 \h </w:instrText>
         </w:r>
         <w:r>
           <w:rPr>
@@ -2752,7 +2754,7 @@
           <w:noProof/>
         </w:rPr>
       </w:pPr>
-      <w:hyperlink w:anchor="_Toc355375094" w:history="1">
+      <w:hyperlink w:anchor="_Toc355472251" w:history="1">
         <w:r>
           <w:rPr>
             <w:rStyle w:val="Hyperlink"/>
@@ -2780,7 +2782,7 @@
             <w:noProof/>
             <w:webHidden/>
           </w:rPr>
-          <w:instrText xml:space="preserve"> PAGEREF _Toc355375094 \h </w:instrText>
+          <w:instrText xml:space="preserve"> PAGEREF _Toc355472251 \h </w:instrText>
         </w:r>
         <w:r>
           <w:rPr>
@@ -2821,7 +2823,7 @@
           <w:noProof/>
         </w:rPr>
       </w:pPr>
-      <w:hyperlink w:anchor="_Toc355375095" w:history="1">
+      <w:hyperlink w:anchor="_Toc355472252" w:history="1">
         <w:r>
           <w:rPr>
             <w:rStyle w:val="Hyperlink"/>
@@ -2849,7 +2851,7 @@
             <w:noProof/>
             <w:webHidden/>
           </w:rPr>
-          <w:instrText xml:space="preserve"> PAGEREF _Toc355375095 \h </w:instrText>
+          <w:instrText xml:space="preserve"> PAGEREF _Toc355472252 \h </w:instrText>
         </w:r>
         <w:r>
           <w:rPr>
@@ -2890,7 +2892,7 @@
           <w:noProof/>
         </w:rPr>
       </w:pPr>
-      <w:hyperlink w:anchor="_Toc355375096" w:history="1">
+      <w:hyperlink w:anchor="_Toc355472253" w:history="1">
         <w:r>
           <w:rPr>
             <w:rStyle w:val="Hyperlink"/>
@@ -2918,7 +2920,7 @@
             <w:noProof/>
             <w:webHidden/>
           </w:rPr>
-          <w:instrText xml:space="preserve"> PAGEREF _Toc355375096 \h </w:instrText>
+          <w:instrText xml:space="preserve"> PAGEREF _Toc355472253 \h </w:instrText>
         </w:r>
         <w:r>
           <w:rPr>
@@ -2959,7 +2961,7 @@
           <w:noProof/>
         </w:rPr>
       </w:pPr>
-      <w:hyperlink w:anchor="_Toc355375097" w:history="1">
+      <w:hyperlink w:anchor="_Toc355472254" w:history="1">
         <w:r>
           <w:rPr>
             <w:rStyle w:val="Hyperlink"/>
@@ -2987,7 +2989,7 @@
             <w:noProof/>
             <w:webHidden/>
           </w:rPr>
-          <w:instrText xml:space="preserve"> PAGEREF _Toc355375097 \h </w:instrText>
+          <w:instrText xml:space="preserve"> PAGEREF _Toc355472254 \h </w:instrText>
         </w:r>
         <w:r>
           <w:rPr>
@@ -3028,7 +3030,7 @@
           <w:noProof/>
         </w:rPr>
       </w:pPr>
-      <w:hyperlink w:anchor="_Toc355375098" w:history="1">
+      <w:hyperlink w:anchor="_Toc355472255" w:history="1">
         <w:r>
           <w:rPr>
             <w:rStyle w:val="Hyperlink"/>
@@ -3056,7 +3058,7 @@
             <w:noProof/>
             <w:webHidden/>
           </w:rPr>
-          <w:instrText xml:space="preserve"> PAGEREF _Toc355375098 \h </w:instrText>
+          <w:instrText xml:space="preserve"> PAGEREF _Toc355472255 \h </w:instrText>
         </w:r>
         <w:r>
           <w:rPr>
@@ -3110,12 +3112,12 @@
           <w:lang w:val="en-US"/>
         </w:rPr>
       </w:pPr>
-      <w:bookmarkStart w:id="2" w:name="h.dvij112p7mkg" w:colFirst="0" w:colLast="0"/>
-      <w:bookmarkStart w:id="3" w:name="h.k4iyk3sis429" w:colFirst="0" w:colLast="0"/>
-      <w:bookmarkStart w:id="4" w:name="h.ynluaya4ap5v" w:colFirst="0" w:colLast="0"/>
-      <w:bookmarkEnd w:id="2"/>
+      <w:bookmarkStart w:id="3" w:name="h.dvij112p7mkg" w:colFirst="0" w:colLast="0"/>
+      <w:bookmarkStart w:id="4" w:name="h.k4iyk3sis429" w:colFirst="0" w:colLast="0"/>
+      <w:bookmarkStart w:id="5" w:name="h.ynluaya4ap5v" w:colFirst="0" w:colLast="0"/>
       <w:bookmarkEnd w:id="3"/>
       <w:bookmarkEnd w:id="4"/>
+      <w:bookmarkEnd w:id="5"/>
       <w:r>
         <w:rPr>
           <w:lang w:val="en-US"/>
@@ -3130,7 +3132,7 @@
           <w:lang w:val="en-US"/>
         </w:rPr>
       </w:pPr>
-      <w:bookmarkStart w:id="5" w:name="_Toc355375065"/>
+      <w:bookmarkStart w:id="6" w:name="_Toc355472222"/>
       <w:r>
         <w:rPr>
           <w:lang w:val="en-US"/>
@@ -3138,7 +3140,7 @@
         <w:lastRenderedPageBreak/>
         <w:t>Purpose</w:t>
       </w:r>
-      <w:bookmarkEnd w:id="5"/>
+      <w:bookmarkEnd w:id="6"/>
     </w:p>
     <w:p>
       <w:pPr>
@@ -3224,14 +3226,14 @@
           <w:lang w:val="en-US"/>
         </w:rPr>
       </w:pPr>
-      <w:bookmarkStart w:id="6" w:name="_Toc355375066"/>
+      <w:bookmarkStart w:id="7" w:name="_Toc355472223"/>
       <w:r>
         <w:rPr>
           <w:lang w:val="en-US"/>
         </w:rPr>
         <w:t>Glossary</w:t>
       </w:r>
-      <w:bookmarkEnd w:id="6"/>
+      <w:bookmarkEnd w:id="7"/>
     </w:p>
     <w:p>
       <w:pPr>
@@ -3643,10 +3645,10 @@
           <w:lang w:val="en-US"/>
         </w:rPr>
       </w:pPr>
-      <w:bookmarkStart w:id="7" w:name="h.vw4jkaa51t8o" w:colFirst="0" w:colLast="0"/>
-      <w:bookmarkStart w:id="8" w:name="_Ref354177867"/>
-      <w:bookmarkStart w:id="9" w:name="_Toc355375067"/>
-      <w:bookmarkEnd w:id="7"/>
+      <w:bookmarkStart w:id="8" w:name="h.vw4jkaa51t8o" w:colFirst="0" w:colLast="0"/>
+      <w:bookmarkStart w:id="9" w:name="_Ref354177867"/>
+      <w:bookmarkStart w:id="10" w:name="_Toc355472224"/>
+      <w:bookmarkEnd w:id="8"/>
       <w:r>
         <w:rPr>
           <w:lang w:val="en-US"/>
@@ -3654,8 +3656,8 @@
         <w:lastRenderedPageBreak/>
         <w:t>Installation</w:t>
       </w:r>
-      <w:bookmarkEnd w:id="8"/>
       <w:bookmarkEnd w:id="9"/>
+      <w:bookmarkEnd w:id="10"/>
     </w:p>
     <w:p>
       <w:pPr>
@@ -3735,7 +3737,19 @@
         <w:rPr>
           <w:lang w:val="en-US"/>
         </w:rPr>
-        <w:t>Edit -&gt; Preferences -&gt; Scripts -&gt; RC Data Manager -&gt; Remove”). Otherwise you will lose your previous self-defined rules for the Data Manager. Just install the newer version over the old one and you</w:t>
+        <w:t xml:space="preserve">Edit -&gt; Preferences -&gt; Scripts -&gt; </w:t>
+      </w:r>
+      <w:r>
+        <w:rPr>
+          <w:lang w:val="en-US"/>
+        </w:rPr>
+        <w:t>CR</w:t>
+      </w:r>
+      <w:r>
+        <w:rPr>
+          <w:lang w:val="en-US"/>
+        </w:rPr>
+        <w:t xml:space="preserve"> Data Manager -&gt; Remove”). Otherwise you will lose your previous self-defined rules for the Data Manager. Just install the newer version over the old one and you</w:t>
       </w:r>
       <w:r>
         <w:rPr>
@@ -3748,6 +3762,168 @@
           <w:lang w:val="en-US"/>
         </w:rPr>
         <w:t xml:space="preserve"> be fine.</w:t>
+      </w:r>
+    </w:p>
+    <w:p>
+      <w:pPr>
+        <w:rPr>
+          <w:highlight w:val="yellow"/>
+          <w:lang w:val="en-US"/>
+        </w:rPr>
+      </w:pPr>
+      <w:r>
+        <w:rPr>
+          <w:highlight w:val="yellow"/>
+          <w:lang w:val="en-US"/>
+        </w:rPr>
+        <w:t xml:space="preserve">Nevertheless it is </w:t>
+      </w:r>
+      <w:r>
+        <w:rPr>
+          <w:b/>
+          <w:highlight w:val="yellow"/>
+          <w:lang w:val="en-US"/>
+        </w:rPr>
+        <w:t>highly recommended</w:t>
+      </w:r>
+      <w:r>
+        <w:rPr>
+          <w:highlight w:val="yellow"/>
+          <w:lang w:val="en-US"/>
+        </w:rPr>
+        <w:t xml:space="preserve"> that </w:t>
+      </w:r>
+      <w:r>
+        <w:rPr>
+          <w:b/>
+          <w:highlight w:val="yellow"/>
+          <w:lang w:val="en-US"/>
+        </w:rPr>
+        <w:t>each time before you install</w:t>
+      </w:r>
+      <w:r>
+        <w:rPr>
+          <w:highlight w:val="yellow"/>
+          <w:lang w:val="en-US"/>
+        </w:rPr>
+        <w:t xml:space="preserve"> the Data Manager you should first </w:t>
+      </w:r>
+      <w:r>
+        <w:rPr>
+          <w:b/>
+          <w:highlight w:val="yellow"/>
+          <w:lang w:val="en-US"/>
+        </w:rPr>
+        <w:t>backup the following files</w:t>
+      </w:r>
+      <w:r>
+        <w:rPr>
+          <w:highlight w:val="yellow"/>
+          <w:lang w:val="en-US"/>
+        </w:rPr>
+        <w:t xml:space="preserve"> in the Data Manager folder (</w:t>
+      </w:r>
+      <w:r>
+        <w:rPr>
+          <w:rStyle w:val="CodeZchn"/>
+          <w:highlight w:val="yellow"/>
+        </w:rPr>
+        <w:t>%</w:t>
+      </w:r>
+      <w:proofErr w:type="spellStart"/>
+      <w:r>
+        <w:rPr>
+          <w:rStyle w:val="CodeZchn"/>
+          <w:highlight w:val="yellow"/>
+        </w:rPr>
+        <w:t>appdata</w:t>
+      </w:r>
+      <w:proofErr w:type="spellEnd"/>
+      <w:r>
+        <w:rPr>
+          <w:rStyle w:val="CodeZchn"/>
+          <w:highlight w:val="yellow"/>
+        </w:rPr>
+        <w:t>%\</w:t>
+      </w:r>
+      <w:proofErr w:type="spellStart"/>
+      <w:r>
+        <w:rPr>
+          <w:rStyle w:val="CodeZchn"/>
+          <w:highlight w:val="yellow"/>
+        </w:rPr>
+        <w:t>cyo</w:t>
+      </w:r>
+      <w:proofErr w:type="spellEnd"/>
+      <w:r>
+        <w:rPr>
+          <w:rStyle w:val="CodeZchn"/>
+          <w:highlight w:val="yellow"/>
+        </w:rPr>
+        <w:t>\ComicRack\scripts\CR Data Manager</w:t>
+      </w:r>
+      <w:r>
+        <w:rPr>
+          <w:highlight w:val="yellow"/>
+          <w:lang w:val="en-US"/>
+        </w:rPr>
+        <w:t>) to a secure place:</w:t>
+      </w:r>
+    </w:p>
+    <w:p>
+      <w:pPr>
+        <w:pStyle w:val="Listenabsatz"/>
+        <w:numPr>
+          <w:ilvl w:val="0"/>
+          <w:numId w:val="3"/>
+        </w:numPr>
+        <w:rPr>
+          <w:highlight w:val="yellow"/>
+          <w:lang w:val="en-US"/>
+        </w:rPr>
+      </w:pPr>
+      <w:r>
+        <w:rPr>
+          <w:b/>
+          <w:highlight w:val="yellow"/>
+          <w:lang w:val="en-US"/>
+        </w:rPr>
+        <w:t>dataman.dat</w:t>
+      </w:r>
+      <w:r>
+        <w:rPr>
+          <w:highlight w:val="yellow"/>
+          <w:lang w:val="en-US"/>
+        </w:rPr>
+        <w:t xml:space="preserve"> – this contains your ruleset collection</w:t>
+      </w:r>
+    </w:p>
+    <w:p>
+      <w:pPr>
+        <w:pStyle w:val="Listenabsatz"/>
+        <w:numPr>
+          <w:ilvl w:val="0"/>
+          <w:numId w:val="3"/>
+        </w:numPr>
+        <w:rPr>
+          <w:highlight w:val="yellow"/>
+          <w:lang w:val="en-US"/>
+        </w:rPr>
+      </w:pPr>
+      <w:r>
+        <w:rPr>
+          <w:b/>
+          <w:highlight w:val="yellow"/>
+          <w:lang w:val="en-US"/>
+        </w:rPr>
+        <w:t>user.ini</w:t>
+      </w:r>
+      <w:r>
+        <w:rPr>
+          <w:highlight w:val="yellow"/>
+          <w:lang w:val="en-US"/>
+        </w:rPr>
+        <w:t xml:space="preserve"> (if it exists) – this contains your rule and action templates and some settings for the Data Manager</w:t>
       </w:r>
     </w:p>
     <w:p>
@@ -3758,8 +3934,8 @@
           <w:lang w:val="en-US"/>
         </w:rPr>
       </w:pPr>
-      <w:bookmarkStart w:id="10" w:name="h.dnugdv5rs8qn" w:colFirst="0" w:colLast="0"/>
-      <w:bookmarkEnd w:id="10"/>
+      <w:bookmarkStart w:id="11" w:name="h.dnugdv5rs8qn" w:colFirst="0" w:colLast="0"/>
+      <w:bookmarkEnd w:id="11"/>
       <w:r>
         <w:rPr>
           <w:lang w:val="en-US"/>
@@ -3774,7 +3950,7 @@
           <w:lang w:val="en-US"/>
         </w:rPr>
       </w:pPr>
-      <w:bookmarkStart w:id="11" w:name="_Toc355375068"/>
+      <w:bookmarkStart w:id="12" w:name="_Toc355472225"/>
       <w:r>
         <w:rPr>
           <w:lang w:val="en-US"/>
@@ -3782,7 +3958,7 @@
         <w:lastRenderedPageBreak/>
         <w:t>Usage</w:t>
       </w:r>
-      <w:bookmarkEnd w:id="11"/>
+      <w:bookmarkEnd w:id="12"/>
     </w:p>
     <w:p>
       <w:pPr>
@@ -3791,16 +3967,16 @@
           <w:lang w:val="en-US"/>
         </w:rPr>
       </w:pPr>
-      <w:bookmarkStart w:id="12" w:name="h.nxvwnjr65hxp" w:colFirst="0" w:colLast="0"/>
-      <w:bookmarkStart w:id="13" w:name="_Toc355375069"/>
-      <w:bookmarkEnd w:id="12"/>
+      <w:bookmarkStart w:id="13" w:name="h.nxvwnjr65hxp" w:colFirst="0" w:colLast="0"/>
+      <w:bookmarkStart w:id="14" w:name="_Toc355472226"/>
+      <w:bookmarkEnd w:id="13"/>
       <w:r>
         <w:rPr>
           <w:lang w:val="en-US"/>
         </w:rPr>
         <w:t>Setting up the configuration</w:t>
       </w:r>
-      <w:bookmarkEnd w:id="13"/>
+      <w:bookmarkEnd w:id="14"/>
     </w:p>
     <w:p>
       <w:pPr>
@@ -4031,15 +4207,7 @@
         <w:rPr>
           <w:lang w:val="en-US"/>
         </w:rPr>
-        <w:t>”</w:t>
-      </w:r>
-      <w:bookmarkStart w:id="14" w:name="_GoBack"/>
-      <w:bookmarkEnd w:id="14"/>
-      <w:r>
-        <w:rPr>
-          <w:lang w:val="en-US"/>
-        </w:rPr>
-        <w:t>:</w:t>
+        <w:t>”:</w:t>
       </w:r>
       <w:proofErr w:type="gramEnd"/>
     </w:p>
@@ -4337,7 +4505,7 @@
           <w:lang w:val="en-US"/>
         </w:rPr>
       </w:pPr>
-      <w:bookmarkStart w:id="15" w:name="_Toc355375070"/>
+      <w:bookmarkStart w:id="15" w:name="_Toc355472227"/>
       <w:r>
         <w:rPr>
           <w:lang w:val="en-US"/>
@@ -4360,7 +4528,7 @@
           <w:lang w:val="en-US"/>
         </w:rPr>
       </w:pPr>
-      <w:bookmarkStart w:id="16" w:name="_Toc355375071"/>
+      <w:bookmarkStart w:id="16" w:name="_Toc355472228"/>
       <w:r>
         <w:rPr>
           <w:lang w:val="en-US"/>
@@ -4602,7 +4770,7 @@
           <w:lang w:val="en-US"/>
         </w:rPr>
       </w:pPr>
-      <w:bookmarkStart w:id="17" w:name="_Toc355375072"/>
+      <w:bookmarkStart w:id="17" w:name="_Toc355472229"/>
       <w:r>
         <w:rPr>
           <w:lang w:val="en-US"/>
@@ -4884,7 +5052,7 @@
           <w:lang w:val="en-US"/>
         </w:rPr>
       </w:pPr>
-      <w:bookmarkStart w:id="18" w:name="_Toc355375073"/>
+      <w:bookmarkStart w:id="18" w:name="_Toc355472230"/>
       <w:r>
         <w:rPr>
           <w:lang w:val="en-US"/>
@@ -5910,7 +6078,7 @@
           <w:lang w:val="en-US"/>
         </w:rPr>
       </w:pPr>
-      <w:bookmarkStart w:id="19" w:name="_Toc355375074"/>
+      <w:bookmarkStart w:id="19" w:name="_Toc355472231"/>
       <w:r>
         <w:rPr>
           <w:lang w:val="en-US"/>
@@ -6117,7 +6285,7 @@
           <w:lang w:val="en-US"/>
         </w:rPr>
       </w:pPr>
-      <w:bookmarkStart w:id="20" w:name="_Toc355375075"/>
+      <w:bookmarkStart w:id="20" w:name="_Toc355472232"/>
       <w:r>
         <w:rPr>
           <w:lang w:val="en-US"/>
@@ -6916,7 +7084,7 @@
       </w:pPr>
       <w:bookmarkStart w:id="21" w:name="h.9dpq42cee14t" w:colFirst="0" w:colLast="0"/>
       <w:bookmarkStart w:id="22" w:name="h.8axfvocdw4ui" w:colFirst="0" w:colLast="0"/>
-      <w:bookmarkStart w:id="23" w:name="_Toc355375076"/>
+      <w:bookmarkStart w:id="23" w:name="_Toc355472233"/>
       <w:bookmarkEnd w:id="21"/>
       <w:bookmarkEnd w:id="22"/>
       <w:r>
@@ -7225,14 +7393,12 @@
         </w:rPr>
         <w:t xml:space="preserve">Once you clicked on it the Data Manager will edit the selected books in your library according your rules configuration on the fly. This is the </w:t>
       </w:r>
-      <w:proofErr w:type="gramStart"/>
-      <w:r>
-        <w:rPr>
-          <w:lang w:val="en-US"/>
-        </w:rPr>
-        <w:t>result,</w:t>
-      </w:r>
-      <w:proofErr w:type="gramEnd"/>
+      <w:r>
+        <w:rPr>
+          <w:lang w:val="en-US"/>
+        </w:rPr>
+        <w:t>result;</w:t>
+      </w:r>
       <w:r>
         <w:rPr>
           <w:lang w:val="en-US"/>
@@ -7552,7 +7718,7 @@
           <w:lang w:val="en-US"/>
         </w:rPr>
       </w:pPr>
-      <w:bookmarkStart w:id="26" w:name="_Toc355375077"/>
+      <w:bookmarkStart w:id="26" w:name="_Toc355472234"/>
       <w:r>
         <w:rPr>
           <w:lang w:val="en-US"/>
@@ -7856,14 +8022,38 @@
       </w:pPr>
       <w:bookmarkStart w:id="27" w:name="h.twe7c3y9d6cy" w:colFirst="0" w:colLast="0"/>
       <w:bookmarkStart w:id="28" w:name="h.5giylr2exvhc" w:colFirst="0" w:colLast="0"/>
-      <w:bookmarkStart w:id="29" w:name="_Toc355375078"/>
+      <w:bookmarkStart w:id="29" w:name="_Toc355472235"/>
       <w:bookmarkEnd w:id="27"/>
       <w:bookmarkEnd w:id="28"/>
       <w:r>
         <w:rPr>
           <w:lang w:val="en-US"/>
         </w:rPr>
-        <w:t>Which data can be edited by the Data Manager?</w:t>
+        <w:t xml:space="preserve">Which data </w:t>
+      </w:r>
+      <w:r>
+        <w:rPr>
+          <w:lang w:val="en-US"/>
+        </w:rPr>
+        <w:t xml:space="preserve">fields </w:t>
+      </w:r>
+      <w:r>
+        <w:rPr>
+          <w:lang w:val="en-US"/>
+        </w:rPr>
+        <w:t xml:space="preserve">can be </w:t>
+      </w:r>
+      <w:r>
+        <w:rPr>
+          <w:lang w:val="en-US"/>
+        </w:rPr>
+        <w:t>used</w:t>
+      </w:r>
+      <w:r>
+        <w:rPr>
+          <w:lang w:val="en-US"/>
+        </w:rPr>
+        <w:t xml:space="preserve"> by the Data Manager?</w:t>
       </w:r>
       <w:bookmarkEnd w:id="29"/>
     </w:p>
@@ -7940,6 +8130,67 @@
     </w:p>
     <w:p>
       <w:pPr>
+        <w:rPr>
+          <w:rFonts w:ascii="SimHei" w:eastAsia="SimHei" w:hAnsi="SimHei"/>
+          <w:sz w:val="20"/>
+          <w:szCs w:val="20"/>
+          <w:highlight w:val="yellow"/>
+          <w:lang w:val="en-US"/>
+        </w:rPr>
+      </w:pPr>
+      <w:r>
+        <w:rPr>
+          <w:rFonts w:ascii="SimHei" w:eastAsia="SimHei" w:hAnsi="SimHei"/>
+          <w:sz w:val="20"/>
+          <w:szCs w:val="20"/>
+          <w:highlight w:val="yellow"/>
+          <w:lang w:val="en-US"/>
+        </w:rPr>
+        <w:t xml:space="preserve">Please note that with the current version the use of </w:t>
+      </w:r>
+      <w:r>
+        <w:rPr>
+          <w:rFonts w:ascii="SimHei" w:eastAsia="SimHei" w:hAnsi="SimHei"/>
+          <w:sz w:val="20"/>
+          <w:szCs w:val="20"/>
+          <w:highlight w:val="yellow"/>
+          <w:lang w:val="en-US"/>
+        </w:rPr>
+        <w:t>Comic Rack’s new “</w:t>
+      </w:r>
+      <w:r>
+        <w:rPr>
+          <w:rFonts w:ascii="SimHei" w:eastAsia="SimHei" w:hAnsi="SimHei"/>
+          <w:sz w:val="20"/>
+          <w:szCs w:val="20"/>
+          <w:highlight w:val="yellow"/>
+          <w:lang w:val="en-US"/>
+        </w:rPr>
+        <w:t>Custom fields</w:t>
+      </w:r>
+      <w:r>
+        <w:rPr>
+          <w:rFonts w:ascii="SimHei" w:eastAsia="SimHei" w:hAnsi="SimHei"/>
+          <w:sz w:val="20"/>
+          <w:szCs w:val="20"/>
+          <w:highlight w:val="yellow"/>
+          <w:lang w:val="en-US"/>
+        </w:rPr>
+        <w:t>”</w:t>
+      </w:r>
+      <w:r>
+        <w:rPr>
+          <w:rFonts w:ascii="SimHei" w:eastAsia="SimHei" w:hAnsi="SimHei"/>
+          <w:sz w:val="20"/>
+          <w:szCs w:val="20"/>
+          <w:highlight w:val="yellow"/>
+          <w:lang w:val="en-US"/>
+        </w:rPr>
+        <w:t xml:space="preserve"> is not yet supported. We are currently working on the implementation of those.</w:t>
+      </w:r>
+    </w:p>
+    <w:p>
+      <w:pPr>
         <w:pStyle w:val="berschrift1"/>
         <w:rPr>
           <w:lang w:val="en-US"/>
@@ -7949,7 +8200,7 @@
       <w:bookmarkStart w:id="31" w:name="h.otm6mlijtin" w:colFirst="0" w:colLast="0"/>
       <w:bookmarkStart w:id="32" w:name="h.hbhfxy9ths5k" w:colFirst="0" w:colLast="0"/>
       <w:bookmarkStart w:id="33" w:name="h.qvb7ky3tkd08" w:colFirst="0" w:colLast="0"/>
-      <w:bookmarkStart w:id="34" w:name="_Toc355375079"/>
+      <w:bookmarkStart w:id="34" w:name="_Toc355472236"/>
       <w:bookmarkEnd w:id="30"/>
       <w:bookmarkEnd w:id="31"/>
       <w:bookmarkEnd w:id="32"/>
@@ -7971,7 +8222,7 @@
         </w:rPr>
       </w:pPr>
       <w:bookmarkStart w:id="35" w:name="h.609e1lg3ysn" w:colFirst="0" w:colLast="0"/>
-      <w:bookmarkStart w:id="36" w:name="_Toc355375080"/>
+      <w:bookmarkStart w:id="36" w:name="_Toc355472237"/>
       <w:bookmarkEnd w:id="35"/>
       <w:r>
         <w:rPr>
@@ -8217,7 +8468,7 @@
         </w:rPr>
       </w:pPr>
       <w:bookmarkStart w:id="37" w:name="h.h3lfh4d1z2c" w:colFirst="0" w:colLast="0"/>
-      <w:bookmarkStart w:id="38" w:name="_Toc355375081"/>
+      <w:bookmarkStart w:id="38" w:name="_Toc355472238"/>
       <w:bookmarkEnd w:id="37"/>
       <w:r>
         <w:rPr>
@@ -8365,7 +8616,7 @@
           <w:lang w:val="en-US"/>
         </w:rPr>
       </w:pPr>
-      <w:bookmarkStart w:id="41" w:name="_Toc355375082"/>
+      <w:bookmarkStart w:id="41" w:name="_Toc355472239"/>
       <w:r>
         <w:rPr>
           <w:lang w:val="en-US"/>
@@ -11542,13 +11793,19 @@
         </w:rPr>
       </w:pPr>
       <w:bookmarkStart w:id="42" w:name="h.k7pkayv9tc6y" w:colFirst="0" w:colLast="0"/>
-      <w:bookmarkStart w:id="43" w:name="_Toc355375083"/>
+      <w:bookmarkStart w:id="43" w:name="_Toc355472240"/>
       <w:bookmarkEnd w:id="42"/>
       <w:r>
         <w:rPr>
           <w:lang w:val="en-US"/>
         </w:rPr>
         <w:lastRenderedPageBreak/>
+        <w:t xml:space="preserve">Important Note: </w:t>
+      </w:r>
+      <w:r>
+        <w:rPr>
+          <w:lang w:val="en-US"/>
+        </w:rPr>
         <w:t>The Number field problem</w:t>
       </w:r>
       <w:bookmarkEnd w:id="43"/>
@@ -11611,7 +11868,96 @@
         <w:rPr>
           <w:lang w:val="en-US"/>
         </w:rPr>
-        <w:t>. If you use a rule like</w:t>
+        <w:t xml:space="preserve">. </w:t>
+      </w:r>
+    </w:p>
+    <w:p>
+      <w:pPr>
+        <w:rPr>
+          <w:lang w:val="en-US"/>
+        </w:rPr>
+      </w:pPr>
+      <w:r>
+        <w:rPr>
+          <w:lang w:val="en-US"/>
+        </w:rPr>
+        <w:t xml:space="preserve">If you have a simple “equal” comparison </w:t>
+      </w:r>
+      <w:r>
+        <w:rPr>
+          <w:lang w:val="en-US"/>
+        </w:rPr>
+        <w:t xml:space="preserve">like </w:t>
+      </w:r>
+      <w:r>
+        <w:rPr>
+          <w:rStyle w:val="CodeZchn"/>
+        </w:rPr>
+        <w:t>Number = 1AU</w:t>
+      </w:r>
+      <w:r>
+        <w:rPr>
+          <w:lang w:val="en-US"/>
+        </w:rPr>
+        <w:t xml:space="preserve"> or </w:t>
+      </w:r>
+      <w:r>
+        <w:rPr>
+          <w:rStyle w:val="CodeZchn"/>
+        </w:rPr>
+        <w:t>Number = XV</w:t>
+      </w:r>
+      <w:r>
+        <w:rPr>
+          <w:lang w:val="en-US"/>
+        </w:rPr>
+        <w:t xml:space="preserve"> your rule will work as expected, but as soon you use range modifiers like Range, Less or </w:t>
+      </w:r>
+      <w:proofErr w:type="spellStart"/>
+      <w:r>
+        <w:rPr>
+          <w:lang w:val="en-US"/>
+        </w:rPr>
+        <w:t>LessEq</w:t>
+      </w:r>
+      <w:proofErr w:type="spellEnd"/>
+      <w:r>
+        <w:rPr>
+          <w:lang w:val="en-US"/>
+        </w:rPr>
+        <w:t xml:space="preserve">, Greater or </w:t>
+      </w:r>
+      <w:proofErr w:type="spellStart"/>
+      <w:r>
+        <w:rPr>
+          <w:lang w:val="en-US"/>
+        </w:rPr>
+        <w:t>GreaterEq</w:t>
+      </w:r>
+      <w:proofErr w:type="spellEnd"/>
+      <w:r>
+        <w:rPr>
+          <w:lang w:val="en-US"/>
+        </w:rPr>
+        <w:t xml:space="preserve"> the results may be unexpected</w:t>
+      </w:r>
+      <w:r>
+        <w:rPr>
+          <w:lang w:val="en-US"/>
+        </w:rPr>
+        <w:t xml:space="preserve"> for books with “unconventional” numbers</w:t>
+      </w:r>
+      <w:r>
+        <w:rPr>
+          <w:lang w:val="en-US"/>
+        </w:rPr>
+        <w:t>. So, if</w:t>
+      </w:r>
+      <w:r>
+        <w:rPr>
+          <w:lang w:val="en-US"/>
+        </w:rPr>
+        <w:t xml:space="preserve"> you use a rule like</w:t>
       </w:r>
       <w:r>
         <w:rPr>
@@ -11749,7 +12095,7 @@
           <w:lang w:val="en-US"/>
         </w:rPr>
       </w:pPr>
-      <w:bookmarkStart w:id="44" w:name="_Toc355375084"/>
+      <w:bookmarkStart w:id="44" w:name="_Toc355472241"/>
       <w:r>
         <w:rPr>
           <w:lang w:val="en-US"/>
@@ -12813,7 +13159,7 @@
         </w:rPr>
       </w:pPr>
       <w:bookmarkStart w:id="45" w:name="h.7vsv4p3ripcy" w:colFirst="0" w:colLast="0"/>
-      <w:bookmarkStart w:id="46" w:name="_Toc355375085"/>
+      <w:bookmarkStart w:id="46" w:name="_Toc355472242"/>
       <w:bookmarkEnd w:id="45"/>
       <w:r>
         <w:rPr>
@@ -13147,7 +13493,7 @@
           <w:lang w:val="en-US"/>
         </w:rPr>
       </w:pPr>
-      <w:bookmarkStart w:id="48" w:name="_Toc355375086"/>
+      <w:bookmarkStart w:id="48" w:name="_Toc355472243"/>
       <w:r>
         <w:rPr>
           <w:lang w:val="en-US"/>
@@ -13449,7 +13795,7 @@
           <w:lang w:val="en-US"/>
         </w:rPr>
       </w:pPr>
-      <w:bookmarkStart w:id="50" w:name="_Toc355375087"/>
+      <w:bookmarkStart w:id="50" w:name="_Toc355472244"/>
       <w:r>
         <w:rPr>
           <w:lang w:val="en-US"/>
@@ -13479,7 +13825,7 @@
           <w:lang w:val="en-US"/>
         </w:rPr>
       </w:pPr>
-      <w:bookmarkStart w:id="51" w:name="_Toc355375088"/>
+      <w:bookmarkStart w:id="51" w:name="_Toc355472245"/>
       <w:r>
         <w:rPr>
           <w:lang w:val="en-US"/>
@@ -13668,7 +14014,7 @@
           <w:lang w:val="en-US"/>
         </w:rPr>
       </w:pPr>
-      <w:bookmarkStart w:id="52" w:name="_Toc355375089"/>
+      <w:bookmarkStart w:id="52" w:name="_Toc355472246"/>
       <w:r>
         <w:rPr>
           <w:lang w:val="en-US"/>
@@ -13801,7 +14147,7 @@
           <w:lang w:val="en-US"/>
         </w:rPr>
       </w:pPr>
-      <w:bookmarkStart w:id="53" w:name="_Toc355375090"/>
+      <w:bookmarkStart w:id="53" w:name="_Toc355472247"/>
       <w:r>
         <w:rPr>
           <w:lang w:val="en-US"/>
@@ -13836,7 +14182,7 @@
           <w:lang w:val="en-US"/>
         </w:rPr>
       </w:pPr>
-      <w:bookmarkStart w:id="54" w:name="_Toc355375091"/>
+      <w:bookmarkStart w:id="54" w:name="_Toc355472248"/>
       <w:r>
         <w:rPr>
           <w:lang w:val="en-US"/>
@@ -13900,7 +14246,7 @@
           <w:lang w:val="en-US"/>
         </w:rPr>
       </w:pPr>
-      <w:bookmarkStart w:id="55" w:name="_Toc355375092"/>
+      <w:bookmarkStart w:id="55" w:name="_Toc355472249"/>
       <w:r>
         <w:rPr>
           <w:lang w:val="en-US"/>
@@ -14567,7 +14913,7 @@
           <w:lang w:val="en-US"/>
         </w:rPr>
       </w:pPr>
-      <w:bookmarkStart w:id="56" w:name="_Toc355375093"/>
+      <w:bookmarkStart w:id="56" w:name="_Toc355472250"/>
       <w:r>
         <w:rPr>
           <w:lang w:val="en-US"/>
@@ -14956,7 +15302,7 @@
           <w:lang w:val="en-US"/>
         </w:rPr>
       </w:pPr>
-      <w:bookmarkStart w:id="57" w:name="_Toc355375094"/>
+      <w:bookmarkStart w:id="57" w:name="_Toc355472251"/>
       <w:r>
         <w:rPr>
           <w:lang w:val="en-US"/>
@@ -15453,7 +15799,7 @@
           <w:lang w:val="en-US"/>
         </w:rPr>
       </w:pPr>
-      <w:bookmarkStart w:id="58" w:name="_Toc355375095"/>
+      <w:bookmarkStart w:id="58" w:name="_Toc355472252"/>
       <w:r>
         <w:rPr>
           <w:lang w:val="en-US"/>
@@ -15573,7 +15919,7 @@
           <w:lang w:val="en-US"/>
         </w:rPr>
       </w:pPr>
-      <w:bookmarkStart w:id="59" w:name="_Toc355375096"/>
+      <w:bookmarkStart w:id="59" w:name="_Toc355472253"/>
       <w:r>
         <w:rPr>
           <w:lang w:val="en-US"/>
@@ -15767,7 +16113,7 @@
           <w:lang w:val="en-US"/>
         </w:rPr>
       </w:pPr>
-      <w:bookmarkStart w:id="60" w:name="_Toc355375097"/>
+      <w:bookmarkStart w:id="60" w:name="_Toc355472254"/>
       <w:r>
         <w:rPr>
           <w:lang w:val="en-US"/>
@@ -15874,7 +16220,7 @@
         </w:rPr>
       </w:pPr>
       <w:bookmarkStart w:id="61" w:name="_Toc352956681"/>
-      <w:bookmarkStart w:id="62" w:name="_Toc355375098"/>
+      <w:bookmarkStart w:id="62" w:name="_Toc355472255"/>
       <w:r>
         <w:rPr>
           <w:lang w:val="en-US"/>
@@ -16156,7 +16502,7 @@
         <w:noProof/>
         <w:lang w:val="en-US"/>
       </w:rPr>
-      <w:t>1</w:t>
+      <w:t>3</w:t>
     </w:r>
     <w:r>
       <w:rPr>
@@ -16204,6 +16550,119 @@
 <file path=word/numbering.xml><?xml version="1.0" encoding="utf-8"?>
 <w:numbering xmlns:wpc="http://schemas.microsoft.com/office/word/2010/wordprocessingCanvas" xmlns:mc="http://schemas.openxmlformats.org/markup-compatibility/2006" xmlns:o="urn:schemas-microsoft-com:office:office" xmlns:r="http://schemas.openxmlformats.org/officeDocument/2006/relationships" xmlns:m="http://schemas.openxmlformats.org/officeDocument/2006/math" xmlns:v="urn:schemas-microsoft-com:vml" xmlns:wp14="http://schemas.microsoft.com/office/word/2010/wordprocessingDrawing" xmlns:wp="http://schemas.openxmlformats.org/drawingml/2006/wordprocessingDrawing" xmlns:w10="urn:schemas-microsoft-com:office:word" xmlns:w="http://schemas.openxmlformats.org/wordprocessingml/2006/main" xmlns:w14="http://schemas.microsoft.com/office/word/2010/wordml" xmlns:wpg="http://schemas.microsoft.com/office/word/2010/wordprocessingGroup" xmlns:wpi="http://schemas.microsoft.com/office/word/2010/wordprocessingInk" xmlns:wne="http://schemas.microsoft.com/office/word/2006/wordml" xmlns:wps="http://schemas.microsoft.com/office/word/2010/wordprocessingShape" mc:Ignorable="w14 wp14">
   <w:abstractNum w:abstractNumId="0">
+    <w:nsid w:val="320F2C8D"/>
+    <w:multiLevelType w:val="hybridMultilevel"/>
+    <w:tmpl w:val="913E83B8"/>
+    <w:lvl w:ilvl="0" w:tplc="04070001">
+      <w:start w:val="1"/>
+      <w:numFmt w:val="bullet"/>
+      <w:lvlText w:val=""/>
+      <w:lvlJc w:val="left"/>
+      <w:pPr>
+        <w:ind w:left="720" w:hanging="360"/>
+      </w:pPr>
+      <w:rPr>
+        <w:rFonts w:ascii="Symbol" w:hAnsi="Symbol" w:hint="default"/>
+      </w:rPr>
+    </w:lvl>
+    <w:lvl w:ilvl="1" w:tplc="04070003" w:tentative="1">
+      <w:start w:val="1"/>
+      <w:numFmt w:val="bullet"/>
+      <w:lvlText w:val="o"/>
+      <w:lvlJc w:val="left"/>
+      <w:pPr>
+        <w:ind w:left="1440" w:hanging="360"/>
+      </w:pPr>
+      <w:rPr>
+        <w:rFonts w:ascii="Courier New" w:hAnsi="Courier New" w:cs="Courier New" w:hint="default"/>
+      </w:rPr>
+    </w:lvl>
+    <w:lvl w:ilvl="2" w:tplc="04070005" w:tentative="1">
+      <w:start w:val="1"/>
+      <w:numFmt w:val="bullet"/>
+      <w:lvlText w:val=""/>
+      <w:lvlJc w:val="left"/>
+      <w:pPr>
+        <w:ind w:left="2160" w:hanging="360"/>
+      </w:pPr>
+      <w:rPr>
+        <w:rFonts w:ascii="Wingdings" w:hAnsi="Wingdings" w:hint="default"/>
+      </w:rPr>
+    </w:lvl>
+    <w:lvl w:ilvl="3" w:tplc="04070001" w:tentative="1">
+      <w:start w:val="1"/>
+      <w:numFmt w:val="bullet"/>
+      <w:lvlText w:val=""/>
+      <w:lvlJc w:val="left"/>
+      <w:pPr>
+        <w:ind w:left="2880" w:hanging="360"/>
+      </w:pPr>
+      <w:rPr>
+        <w:rFonts w:ascii="Symbol" w:hAnsi="Symbol" w:hint="default"/>
+      </w:rPr>
+    </w:lvl>
+    <w:lvl w:ilvl="4" w:tplc="04070003" w:tentative="1">
+      <w:start w:val="1"/>
+      <w:numFmt w:val="bullet"/>
+      <w:lvlText w:val="o"/>
+      <w:lvlJc w:val="left"/>
+      <w:pPr>
+        <w:ind w:left="3600" w:hanging="360"/>
+      </w:pPr>
+      <w:rPr>
+        <w:rFonts w:ascii="Courier New" w:hAnsi="Courier New" w:cs="Courier New" w:hint="default"/>
+      </w:rPr>
+    </w:lvl>
+    <w:lvl w:ilvl="5" w:tplc="04070005" w:tentative="1">
+      <w:start w:val="1"/>
+      <w:numFmt w:val="bullet"/>
+      <w:lvlText w:val=""/>
+      <w:lvlJc w:val="left"/>
+      <w:pPr>
+        <w:ind w:left="4320" w:hanging="360"/>
+      </w:pPr>
+      <w:rPr>
+        <w:rFonts w:ascii="Wingdings" w:hAnsi="Wingdings" w:hint="default"/>
+      </w:rPr>
+    </w:lvl>
+    <w:lvl w:ilvl="6" w:tplc="04070001" w:tentative="1">
+      <w:start w:val="1"/>
+      <w:numFmt w:val="bullet"/>
+      <w:lvlText w:val=""/>
+      <w:lvlJc w:val="left"/>
+      <w:pPr>
+        <w:ind w:left="5040" w:hanging="360"/>
+      </w:pPr>
+      <w:rPr>
+        <w:rFonts w:ascii="Symbol" w:hAnsi="Symbol" w:hint="default"/>
+      </w:rPr>
+    </w:lvl>
+    <w:lvl w:ilvl="7" w:tplc="04070003" w:tentative="1">
+      <w:start w:val="1"/>
+      <w:numFmt w:val="bullet"/>
+      <w:lvlText w:val="o"/>
+      <w:lvlJc w:val="left"/>
+      <w:pPr>
+        <w:ind w:left="5760" w:hanging="360"/>
+      </w:pPr>
+      <w:rPr>
+        <w:rFonts w:ascii="Courier New" w:hAnsi="Courier New" w:cs="Courier New" w:hint="default"/>
+      </w:rPr>
+    </w:lvl>
+    <w:lvl w:ilvl="8" w:tplc="04070005" w:tentative="1">
+      <w:start w:val="1"/>
+      <w:numFmt w:val="bullet"/>
+      <w:lvlText w:val=""/>
+      <w:lvlJc w:val="left"/>
+      <w:pPr>
+        <w:ind w:left="6480" w:hanging="360"/>
+      </w:pPr>
+      <w:rPr>
+        <w:rFonts w:ascii="Wingdings" w:hAnsi="Wingdings" w:hint="default"/>
+      </w:rPr>
+    </w:lvl>
+  </w:abstractNum>
+  <w:abstractNum w:abstractNumId="1">
     <w:nsid w:val="593C271C"/>
     <w:multiLevelType w:val="hybridMultilevel"/>
     <w:tmpl w:val="144AE248"/>
@@ -16292,7 +16751,7 @@
       </w:pPr>
     </w:lvl>
   </w:abstractNum>
-  <w:abstractNum w:abstractNumId="1">
+  <w:abstractNum w:abstractNumId="2">
     <w:nsid w:val="68F43210"/>
     <w:multiLevelType w:val="multilevel"/>
     <w:tmpl w:val="761459C6"/>
@@ -16478,9 +16937,12 @@
     </w:lvl>
   </w:abstractNum>
   <w:num w:numId="1">
+    <w:abstractNumId w:val="2"/>
+  </w:num>
+  <w:num w:numId="2">
     <w:abstractNumId w:val="1"/>
   </w:num>
-  <w:num w:numId="2">
+  <w:num w:numId="3">
     <w:abstractNumId w:val="0"/>
   </w:num>
 </w:numbering>
@@ -18808,7 +19270,7 @@
 </file>
 
 <file path=customXml/itemProps1.xml><?xml version="1.0" encoding="utf-8"?>
-<ds:datastoreItem xmlns:ds="http://schemas.openxmlformats.org/officeDocument/2006/customXml" ds:itemID="{72DCDA21-D0B4-409A-9874-E9CEB7F1B3B9}">
+<ds:datastoreItem xmlns:ds="http://schemas.openxmlformats.org/officeDocument/2006/customXml" ds:itemID="{0D522426-483D-4EDF-A3D5-1901371F19A2}">
   <ds:schemaRefs>
     <ds:schemaRef ds:uri="http://schemas.openxmlformats.org/officeDocument/2006/bibliography"/>
   </ds:schemaRefs>

</xml_diff>

<commit_message>
fixed - cancellation of backgroundworker did not work as expected (issue 74) fixed - Data Manger won't run in a combined after CV Scraper (issue 75)
</commit_message>
<xml_diff>
--- a/data-manager/Manual.docx
+++ b/data-manager/Manual.docx
@@ -2869,7 +2869,7 @@
             <w:noProof/>
             <w:webHidden/>
           </w:rPr>
-          <w:t>37</w:t>
+          <w:t>38</w:t>
         </w:r>
         <w:r>
           <w:rPr>
@@ -2938,7 +2938,7 @@
             <w:noProof/>
             <w:webHidden/>
           </w:rPr>
-          <w:t>37</w:t>
+          <w:t>38</w:t>
         </w:r>
         <w:r>
           <w:rPr>
@@ -3007,7 +3007,7 @@
             <w:noProof/>
             <w:webHidden/>
           </w:rPr>
-          <w:t>38</w:t>
+          <w:t>39</w:t>
         </w:r>
         <w:r>
           <w:rPr>
@@ -3076,7 +3076,7 @@
             <w:noProof/>
             <w:webHidden/>
           </w:rPr>
-          <w:t>39</w:t>
+          <w:t>40</w:t>
         </w:r>
         <w:r>
           <w:rPr>
@@ -14294,7 +14294,33 @@
         <w:rPr>
           <w:lang w:val="en-US"/>
         </w:rPr>
-        <w:t>You have just used the “Utilities” menu to create and apply a rule template. This section gives a brief explanation of the other options in that menu:</w:t>
+        <w:t xml:space="preserve">You have just used the “Utilities” menu to create and apply a rule template. </w:t>
+      </w:r>
+      <w:r>
+        <w:rPr>
+          <w:highlight w:val="yellow"/>
+          <w:lang w:val="en-US"/>
+        </w:rPr>
+        <w:t>Please note that all the options of the Utilities menu refer to the currently selected group, ruleset or rule/action in the groups and rules panels.</w:t>
+      </w:r>
+      <w:r>
+        <w:rPr>
+          <w:lang w:val="en-US"/>
+        </w:rPr>
+        <w:t xml:space="preserve"> </w:t>
+      </w:r>
+    </w:p>
+    <w:p>
+      <w:pPr>
+        <w:rPr>
+          <w:lang w:val="en-US"/>
+        </w:rPr>
+      </w:pPr>
+      <w:r>
+        <w:rPr>
+          <w:lang w:val="en-US"/>
+        </w:rPr>
+        <w:t>This section gives a brief explanation of the options in that menu:</w:t>
       </w:r>
     </w:p>
     <w:tbl>
@@ -14353,12 +14379,12 @@
                 <wp:anchor distT="0" distB="0" distL="114300" distR="114300" simplePos="0" relativeHeight="251675648" behindDoc="0" locked="0" layoutInCell="1" allowOverlap="1" wp14:anchorId="27824F7A" wp14:editId="4D2FCC9E">
                   <wp:simplePos x="0" y="0"/>
                   <wp:positionH relativeFrom="column">
-                    <wp:posOffset>385445</wp:posOffset>
+                    <wp:posOffset>390244</wp:posOffset>
                   </wp:positionH>
                   <wp:positionV relativeFrom="paragraph">
-                    <wp:posOffset>107950</wp:posOffset>
+                    <wp:posOffset>30459</wp:posOffset>
                   </wp:positionV>
-                  <wp:extent cx="1858010" cy="2324735"/>
+                  <wp:extent cx="1782305" cy="2230013"/>
                   <wp:effectExtent l="171450" t="171450" r="389890" b="361315"/>
                   <wp:wrapNone/>
                   <wp:docPr id="27" name="Grafik 27"/>
@@ -14387,7 +14413,7 @@
                         <pic:spPr>
                           <a:xfrm>
                             <a:off x="0" y="0"/>
-                            <a:ext cx="1858010" cy="2324735"/>
+                            <a:ext cx="1782305" cy="2230013"/>
                           </a:xfrm>
                           <a:prstGeom prst="rect">
                             <a:avLst/>
@@ -14607,20 +14633,6 @@
               </w:rPr>
               <w:t>: analog to Cut/Copy/Paste Rule</w:t>
             </w:r>
-          </w:p>
-          <w:p>
-            <w:pPr>
-              <w:rPr>
-                <w:lang w:val="en-US"/>
-              </w:rPr>
-            </w:pPr>
-          </w:p>
-          <w:p>
-            <w:pPr>
-              <w:rPr>
-                <w:lang w:val="en-US"/>
-              </w:rPr>
-            </w:pPr>
           </w:p>
           <w:p>
             <w:pPr>
@@ -15068,24 +15080,31 @@
                 <w:lang w:val="en-US"/>
               </w:rPr>
             </w:pPr>
-            <w:bookmarkStart w:id="56" w:name="_GoBack"/>
+          </w:p>
+          <w:p>
+            <w:pPr>
+              <w:rPr>
+                <w:rFonts w:ascii="SimHei" w:eastAsia="SimHei" w:hAnsi="SimHei"/>
+                <w:lang w:val="en-US"/>
+              </w:rPr>
+            </w:pPr>
             <w:r>
               <w:rPr>
                 <w:noProof/>
               </w:rPr>
               <w:drawing>
-                <wp:anchor distT="0" distB="0" distL="114300" distR="114300" simplePos="0" relativeHeight="251677696" behindDoc="0" locked="0" layoutInCell="1" allowOverlap="1" wp14:anchorId="70329BC6" wp14:editId="608EDD02">
+                <wp:anchor distT="0" distB="0" distL="114300" distR="114300" simplePos="0" relativeHeight="251686912" behindDoc="0" locked="0" layoutInCell="1" allowOverlap="1" wp14:anchorId="75A7632C" wp14:editId="31947736">
                   <wp:simplePos x="0" y="0"/>
                   <wp:positionH relativeFrom="column">
-                    <wp:posOffset>563395</wp:posOffset>
+                    <wp:posOffset>377190</wp:posOffset>
                   </wp:positionH>
                   <wp:positionV relativeFrom="paragraph">
-                    <wp:posOffset>910536</wp:posOffset>
+                    <wp:posOffset>106045</wp:posOffset>
                   </wp:positionV>
-                  <wp:extent cx="1859280" cy="1941830"/>
-                  <wp:effectExtent l="171450" t="171450" r="388620" b="363220"/>
+                  <wp:extent cx="1847215" cy="2533015"/>
+                  <wp:effectExtent l="0" t="0" r="635" b="635"/>
                   <wp:wrapNone/>
-                  <wp:docPr id="29" name="Grafik 29"/>
+                  <wp:docPr id="18" name="Grafik 18"/>
                   <wp:cNvGraphicFramePr>
                     <a:graphicFrameLocks xmlns:a="http://schemas.openxmlformats.org/drawingml/2006/main" noChangeAspect="1"/>
                   </wp:cNvGraphicFramePr>
@@ -15111,21 +15130,11 @@
                         <pic:spPr>
                           <a:xfrm>
                             <a:off x="0" y="0"/>
-                            <a:ext cx="1859280" cy="1941830"/>
+                            <a:ext cx="1847215" cy="2533015"/>
                           </a:xfrm>
                           <a:prstGeom prst="rect">
                             <a:avLst/>
                           </a:prstGeom>
-                          <a:ln>
-                            <a:noFill/>
-                          </a:ln>
-                          <a:effectLst>
-                            <a:outerShdw blurRad="292100" dist="139700" dir="2700000" algn="tl" rotWithShape="0">
-                              <a:srgbClr val="333333">
-                                <a:alpha val="65000"/>
-                              </a:srgbClr>
-                            </a:outerShdw>
-                          </a:effectLst>
                         </pic:spPr>
                       </pic:pic>
                     </a:graphicData>
@@ -15139,47 +15148,141 @@
                 </wp:anchor>
               </w:drawing>
             </w:r>
-            <w:bookmarkEnd w:id="56"/>
-            <w:r>
+          </w:p>
+          <w:p>
+            <w:pPr>
+              <w:rPr>
+                <w:rFonts w:ascii="SimHei" w:eastAsia="SimHei" w:hAnsi="SimHei"/>
+                <w:lang w:val="en-US"/>
+              </w:rPr>
+            </w:pPr>
+          </w:p>
+          <w:p>
+            <w:pPr>
+              <w:rPr>
+                <w:rFonts w:ascii="SimHei" w:eastAsia="SimHei" w:hAnsi="SimHei"/>
+                <w:lang w:val="en-US"/>
+              </w:rPr>
+            </w:pPr>
+          </w:p>
+          <w:p>
+            <w:pPr>
+              <w:rPr>
+                <w:rFonts w:ascii="SimHei" w:eastAsia="SimHei" w:hAnsi="SimHei"/>
+                <w:lang w:val="en-US"/>
+              </w:rPr>
+            </w:pPr>
+          </w:p>
+          <w:p>
+            <w:pPr>
+              <w:rPr>
+                <w:rFonts w:ascii="SimHei" w:eastAsia="SimHei" w:hAnsi="SimHei"/>
+                <w:lang w:val="en-US"/>
+              </w:rPr>
+            </w:pPr>
+          </w:p>
+          <w:p>
+            <w:pPr>
+              <w:rPr>
+                <w:rFonts w:ascii="SimHei" w:eastAsia="SimHei" w:hAnsi="SimHei"/>
+                <w:lang w:val="en-US"/>
+              </w:rPr>
+            </w:pPr>
+          </w:p>
+          <w:p>
+            <w:pPr>
+              <w:rPr>
+                <w:rFonts w:ascii="SimHei" w:eastAsia="SimHei" w:hAnsi="SimHei"/>
+                <w:lang w:val="en-US"/>
+              </w:rPr>
+            </w:pPr>
+          </w:p>
+          <w:p>
+            <w:pPr>
+              <w:rPr>
+                <w:rFonts w:ascii="SimHei" w:eastAsia="SimHei" w:hAnsi="SimHei"/>
+                <w:lang w:val="en-US"/>
+              </w:rPr>
+            </w:pPr>
+          </w:p>
+          <w:p>
+            <w:pPr>
+              <w:rPr>
+                <w:rFonts w:ascii="SimHei" w:eastAsia="SimHei" w:hAnsi="SimHei"/>
+                <w:lang w:val="en-US"/>
+              </w:rPr>
+            </w:pPr>
+          </w:p>
+          <w:p>
+            <w:pPr>
+              <w:rPr>
+                <w:rFonts w:ascii="SimHei" w:eastAsia="SimHei" w:hAnsi="SimHei"/>
+                <w:lang w:val="en-US"/>
+              </w:rPr>
+            </w:pPr>
+          </w:p>
+          <w:p>
+            <w:pPr>
+              <w:rPr>
+                <w:rFonts w:ascii="SimHei" w:eastAsia="SimHei" w:hAnsi="SimHei"/>
+                <w:lang w:val="en-US"/>
+              </w:rPr>
+            </w:pPr>
+          </w:p>
+          <w:p>
+            <w:pPr>
+              <w:rPr>
+                <w:rFonts w:ascii="SimHei" w:eastAsia="SimHei" w:hAnsi="SimHei"/>
+                <w:lang w:val="en-US"/>
+              </w:rPr>
+            </w:pPr>
+          </w:p>
+          <w:p>
+            <w:pPr>
+              <w:rPr>
+                <w:rFonts w:ascii="SimHei" w:eastAsia="SimHei" w:hAnsi="SimHei"/>
+                <w:lang w:val="en-US"/>
+              </w:rPr>
+            </w:pPr>
+          </w:p>
+          <w:p>
+            <w:pPr>
+              <w:rPr>
+                <w:rFonts w:ascii="SimHei" w:eastAsia="SimHei" w:hAnsi="SimHei"/>
+                <w:lang w:val="en-US"/>
+              </w:rPr>
+            </w:pPr>
+          </w:p>
+          <w:p>
+            <w:pPr>
+              <w:rPr>
+                <w:rFonts w:ascii="SimHei" w:eastAsia="SimHei" w:hAnsi="SimHei"/>
+                <w:lang w:val="en-US"/>
+              </w:rPr>
+            </w:pPr>
+          </w:p>
+          <w:p>
+            <w:pPr>
               <w:rPr>
                 <w:rFonts w:ascii="SimHei" w:eastAsia="SimHei" w:hAnsi="SimHei"/>
                 <w:highlight w:val="yellow"/>
                 <w:lang w:val="en-US"/>
               </w:rPr>
-              <w:t xml:space="preserve">Don’t be afraid of all these </w:t>
-            </w:r>
-            <w:r>
+            </w:pPr>
+          </w:p>
+          <w:p>
+            <w:pPr>
               <w:rPr>
                 <w:rFonts w:ascii="SimHei" w:eastAsia="SimHei" w:hAnsi="SimHei"/>
-                <w:highlight w:val="yellow"/>
-                <w:lang w:val="en-US"/>
-              </w:rPr>
-              <w:t xml:space="preserve">confusing </w:t>
-            </w:r>
-            <w:r>
-              <w:rPr>
-                <w:rFonts w:ascii="SimHei" w:eastAsia="SimHei" w:hAnsi="SimHei"/>
-                <w:highlight w:val="yellow"/>
-                <w:lang w:val="en-US"/>
-              </w:rPr>
-              <w:t xml:space="preserve">options: if you have only one configuration (ruleset collection) the only option you will use here is </w:t>
-            </w:r>
-            <w:r>
-              <w:rPr>
-                <w:rFonts w:ascii="SimHei" w:eastAsia="SimHei" w:hAnsi="SimHei"/>
-                <w:b/>
-                <w:highlight w:val="yellow"/>
-                <w:lang w:val="en-US"/>
-              </w:rPr>
-              <w:t>“Save”</w:t>
-            </w:r>
-            <w:r>
-              <w:rPr>
-                <w:rFonts w:ascii="SimHei" w:eastAsia="SimHei" w:hAnsi="SimHei"/>
-                <w:highlight w:val="yellow"/>
-                <w:lang w:val="en-US"/>
-              </w:rPr>
-              <w:t>.</w:t>
+                <w:lang w:val="en-US"/>
+              </w:rPr>
+            </w:pPr>
+            <w:r>
+              <w:rPr>
+                <w:lang w:val="en-US"/>
+              </w:rPr>
+              <w:lastRenderedPageBreak/>
+              <w:t>Don’t be afraid of all these confusing options: if you have only one configuration (ruleset collection) the only option you will use here is “Save”.</w:t>
             </w:r>
           </w:p>
         </w:tc>
@@ -15197,6 +15300,7 @@
               <w:rPr>
                 <w:lang w:val="en-US"/>
               </w:rPr>
+              <w:lastRenderedPageBreak/>
               <w:t>The Profile Options menu handles the loading and saving of ruleset collections:</w:t>
             </w:r>
           </w:p>
@@ -15237,19 +15341,33 @@
                 <w:b/>
                 <w:lang w:val="en-US"/>
               </w:rPr>
-              <w:t>Save as …</w:t>
-            </w:r>
-            <w:r>
-              <w:rPr>
-                <w:lang w:val="en-US"/>
-              </w:rPr>
-              <w:t>:</w:t>
-            </w:r>
-            <w:r>
-              <w:rPr>
-                <w:lang w:val="en-US"/>
-              </w:rPr>
-              <w:t xml:space="preserve"> saves the current ruleset collection under a different name</w:t>
+              <w:t xml:space="preserve">Export Group…: </w:t>
+            </w:r>
+            <w:r>
+              <w:rPr>
+                <w:lang w:val="en-US"/>
+              </w:rPr>
+              <w:t xml:space="preserve">saves the group currently selected in the </w:t>
+            </w:r>
+            <w:proofErr w:type="spellStart"/>
+            <w:r>
+              <w:rPr>
+                <w:lang w:val="en-US"/>
+              </w:rPr>
+              <w:t>treeview</w:t>
+            </w:r>
+            <w:proofErr w:type="spellEnd"/>
+            <w:r>
+              <w:rPr>
+                <w:lang w:val="en-US"/>
+              </w:rPr>
+              <w:t xml:space="preserve"> as a file. This can be imported or merged later into another configuration file.</w:t>
+            </w:r>
+            <w:r>
+              <w:rPr>
+                <w:lang w:val="en-US"/>
+              </w:rPr>
+              <w:t xml:space="preserve"> Please note that this will export *all* the groups and rulesets inside the selected group.</w:t>
             </w:r>
           </w:p>
           <w:p>
@@ -15263,13 +15381,19 @@
                 <w:b/>
                 <w:lang w:val="en-US"/>
               </w:rPr>
-              <w:t>Save</w:t>
-            </w:r>
-            <w:r>
-              <w:rPr>
-                <w:lang w:val="en-US"/>
-              </w:rPr>
-              <w:t>: saves the current ruleset collection</w:t>
+              <w:t>Save as …</w:t>
+            </w:r>
+            <w:r>
+              <w:rPr>
+                <w:lang w:val="en-US"/>
+              </w:rPr>
+              <w:t>:</w:t>
+            </w:r>
+            <w:r>
+              <w:rPr>
+                <w:lang w:val="en-US"/>
+              </w:rPr>
+              <w:t xml:space="preserve"> saves the current ruleset collection under a different name</w:t>
             </w:r>
           </w:p>
           <w:p>
@@ -15283,26 +15407,13 @@
                 <w:b/>
                 <w:lang w:val="en-US"/>
               </w:rPr>
-              <w:t>Merge</w:t>
-            </w:r>
-            <w:r>
-              <w:rPr>
-                <w:b/>
-                <w:lang w:val="en-US"/>
-              </w:rPr>
-              <w:t xml:space="preserve"> …</w:t>
-            </w:r>
-            <w:r>
-              <w:rPr>
-                <w:lang w:val="en-US"/>
-              </w:rPr>
-              <w:t>:</w:t>
-            </w:r>
-            <w:r>
-              <w:rPr>
-                <w:lang w:val="en-US"/>
-              </w:rPr>
-              <w:t xml:space="preserve"> You can load another ruleset collection and merge it with the current ruleset collection</w:t>
+              <w:t>Save</w:t>
+            </w:r>
+            <w:r>
+              <w:rPr>
+                <w:lang w:val="en-US"/>
+              </w:rPr>
+              <w:t>: saves the current ruleset collection</w:t>
             </w:r>
           </w:p>
           <w:p>
@@ -15316,19 +15427,13 @@
                 <w:b/>
                 <w:lang w:val="en-US"/>
               </w:rPr>
-              <w:t>Revert</w:t>
-            </w:r>
-            <w:r>
-              <w:rPr>
-                <w:lang w:val="en-US"/>
-              </w:rPr>
-              <w:t>:</w:t>
-            </w:r>
-            <w:r>
-              <w:rPr>
-                <w:lang w:val="en-US"/>
-              </w:rPr>
-              <w:t xml:space="preserve"> revert all modifications and return to the last saved state of the current ruleset collection</w:t>
+              <w:t>Import …:</w:t>
+            </w:r>
+            <w:r>
+              <w:rPr>
+                <w:lang w:val="en-US"/>
+              </w:rPr>
+              <w:t xml:space="preserve"> Imports another configuration file into the current configuration</w:t>
             </w:r>
           </w:p>
           <w:p>
@@ -15342,7 +15447,14 @@
                 <w:b/>
                 <w:lang w:val="en-US"/>
               </w:rPr>
-              <w:t>Load Default Profile</w:t>
+              <w:t>Merge</w:t>
+            </w:r>
+            <w:r>
+              <w:rPr>
+                <w:b/>
+                <w:lang w:val="en-US"/>
+              </w:rPr>
+              <w:t xml:space="preserve"> …</w:t>
             </w:r>
             <w:r>
               <w:rPr>
@@ -15354,7 +15466,7 @@
               <w:rPr>
                 <w:lang w:val="en-US"/>
               </w:rPr>
-              <w:t xml:space="preserve"> loads the default ruleset collection</w:t>
+              <w:t xml:space="preserve"> You can load another ruleset collection and merge it with the current ruleset collection</w:t>
             </w:r>
           </w:p>
           <w:p>
@@ -15368,14 +15480,8 @@
                 <w:b/>
                 <w:lang w:val="en-US"/>
               </w:rPr>
-              <w:t>Load</w:t>
-            </w:r>
-            <w:r>
-              <w:rPr>
-                <w:b/>
-                <w:lang w:val="en-US"/>
-              </w:rPr>
-              <w:t xml:space="preserve"> …</w:t>
+              <w:lastRenderedPageBreak/>
+              <w:t>Revert</w:t>
             </w:r>
             <w:r>
               <w:rPr>
@@ -15387,7 +15493,7 @@
               <w:rPr>
                 <w:lang w:val="en-US"/>
               </w:rPr>
-              <w:t xml:space="preserve"> load another previously saved ruleset collection to the tree view</w:t>
+              <w:t xml:space="preserve"> revert all modifications and return to the last saved state of the current ruleset collection</w:t>
             </w:r>
           </w:p>
           <w:p>
@@ -15401,6 +15507,65 @@
                 <w:b/>
                 <w:lang w:val="en-US"/>
               </w:rPr>
+              <w:t>Load Default Profile</w:t>
+            </w:r>
+            <w:r>
+              <w:rPr>
+                <w:lang w:val="en-US"/>
+              </w:rPr>
+              <w:t>:</w:t>
+            </w:r>
+            <w:r>
+              <w:rPr>
+                <w:lang w:val="en-US"/>
+              </w:rPr>
+              <w:t xml:space="preserve"> loads the default ruleset collection</w:t>
+            </w:r>
+          </w:p>
+          <w:p>
+            <w:pPr>
+              <w:rPr>
+                <w:lang w:val="en-US"/>
+              </w:rPr>
+            </w:pPr>
+            <w:r>
+              <w:rPr>
+                <w:b/>
+                <w:lang w:val="en-US"/>
+              </w:rPr>
+              <w:t>Load</w:t>
+            </w:r>
+            <w:r>
+              <w:rPr>
+                <w:b/>
+                <w:lang w:val="en-US"/>
+              </w:rPr>
+              <w:t xml:space="preserve"> …</w:t>
+            </w:r>
+            <w:r>
+              <w:rPr>
+                <w:lang w:val="en-US"/>
+              </w:rPr>
+              <w:t>:</w:t>
+            </w:r>
+            <w:r>
+              <w:rPr>
+                <w:lang w:val="en-US"/>
+              </w:rPr>
+              <w:t xml:space="preserve"> load another previously saved ruleset collection to the tree view</w:t>
+            </w:r>
+          </w:p>
+          <w:p>
+            <w:pPr>
+              <w:rPr>
+                <w:lang w:val="en-US"/>
+              </w:rPr>
+            </w:pPr>
+            <w:r>
+              <w:rPr>
+                <w:b/>
+                <w:lang w:val="en-US"/>
+              </w:rPr>
               <w:t>New</w:t>
             </w:r>
             <w:r>
@@ -15415,19 +15580,75 @@
               </w:rPr>
               <w:t xml:space="preserve"> empties the tree view so you can start from scratch creating your rulesets.</w:t>
             </w:r>
+          </w:p>
+          <w:p>
+            <w:pPr>
+              <w:rPr>
+                <w:lang w:val="en-US"/>
+              </w:rPr>
+            </w:pPr>
           </w:p>
         </w:tc>
       </w:tr>
     </w:tbl>
     <w:p>
       <w:pPr>
+        <w:rPr>
+          <w:lang w:val="en-US"/>
+        </w:rPr>
+      </w:pPr>
+      <w:bookmarkStart w:id="56" w:name="_Toc355472251"/>
+    </w:p>
+    <w:p>
+      <w:pPr>
+        <w:rPr>
+          <w:lang w:val="en-US"/>
+        </w:rPr>
+      </w:pPr>
+      <w:r>
+        <w:rPr>
+          <w:b/>
+          <w:highlight w:val="yellow"/>
+          <w:lang w:val="en-US"/>
+        </w:rPr>
+        <w:t>Important note:</w:t>
+      </w:r>
+      <w:r>
+        <w:rPr>
+          <w:highlight w:val="yellow"/>
+          <w:lang w:val="en-US"/>
+        </w:rPr>
+        <w:t xml:space="preserve"> it cannot be guaranteed that the files you generate via the save and export options will not be overwritten the next time you install an update of the Data Manager. So it is highly recommended </w:t>
+      </w:r>
+      <w:r>
+        <w:rPr>
+          <w:highlight w:val="yellow"/>
+          <w:lang w:val="en-US"/>
+        </w:rPr>
+        <w:t>that you</w:t>
+      </w:r>
+      <w:r>
+        <w:rPr>
+          <w:highlight w:val="yellow"/>
+          <w:lang w:val="en-US"/>
+        </w:rPr>
+        <w:t xml:space="preserve"> store those files to a different location than the Data Manager directory!</w:t>
+      </w:r>
+      <w:r>
+        <w:rPr>
+          <w:lang w:val="en-US"/>
+        </w:rPr>
+        <w:t xml:space="preserve"> </w:t>
+      </w:r>
+    </w:p>
+    <w:p>
+      <w:pPr>
         <w:pStyle w:val="berschrift2"/>
         <w:pageBreakBefore/>
         <w:rPr>
           <w:lang w:val="en-US"/>
         </w:rPr>
       </w:pPr>
-      <w:bookmarkStart w:id="57" w:name="_Toc355472251"/>
       <w:r>
         <w:rPr>
           <w:lang w:val="en-US"/>
@@ -15435,7 +15656,7 @@
         <w:lastRenderedPageBreak/>
         <w:t>About the order of rules</w:t>
       </w:r>
-      <w:bookmarkEnd w:id="57"/>
+      <w:bookmarkEnd w:id="56"/>
     </w:p>
     <w:p>
       <w:pPr>
@@ -15924,7 +16145,7 @@
           <w:lang w:val="en-US"/>
         </w:rPr>
       </w:pPr>
-      <w:bookmarkStart w:id="58" w:name="_Toc355472252"/>
+      <w:bookmarkStart w:id="57" w:name="_Toc355472252"/>
       <w:r>
         <w:rPr>
           <w:lang w:val="en-US"/>
@@ -15932,7 +16153,7 @@
         <w:lastRenderedPageBreak/>
         <w:t>Changing the order of your groups and rulesets</w:t>
       </w:r>
-      <w:bookmarkEnd w:id="58"/>
+      <w:bookmarkEnd w:id="57"/>
     </w:p>
     <w:p>
       <w:pPr>
@@ -16044,14 +16265,14 @@
           <w:lang w:val="en-US"/>
         </w:rPr>
       </w:pPr>
-      <w:bookmarkStart w:id="59" w:name="_Toc355472253"/>
+      <w:bookmarkStart w:id="58" w:name="_Toc355472253"/>
       <w:r>
         <w:rPr>
           <w:lang w:val="en-US"/>
         </w:rPr>
         <w:t>The use of disabled rules</w:t>
       </w:r>
-      <w:bookmarkEnd w:id="59"/>
+      <w:bookmarkEnd w:id="58"/>
     </w:p>
     <w:p>
       <w:pPr>
@@ -16238,7 +16459,7 @@
           <w:lang w:val="en-US"/>
         </w:rPr>
       </w:pPr>
-      <w:bookmarkStart w:id="60" w:name="_Toc355472254"/>
+      <w:bookmarkStart w:id="59" w:name="_Toc355472254"/>
       <w:r>
         <w:rPr>
           <w:lang w:val="en-US"/>
@@ -16246,7 +16467,7 @@
         <w:lastRenderedPageBreak/>
         <w:t>Links</w:t>
       </w:r>
-      <w:bookmarkEnd w:id="60"/>
+      <w:bookmarkEnd w:id="59"/>
     </w:p>
     <w:p>
       <w:pPr>
@@ -16344,8 +16565,8 @@
           <w:lang w:val="en-US"/>
         </w:rPr>
       </w:pPr>
-      <w:bookmarkStart w:id="61" w:name="_Toc352956681"/>
-      <w:bookmarkStart w:id="62" w:name="_Toc355472255"/>
+      <w:bookmarkStart w:id="60" w:name="_Toc352956681"/>
+      <w:bookmarkStart w:id="61" w:name="_Toc355472255"/>
       <w:r>
         <w:rPr>
           <w:lang w:val="en-US"/>
@@ -16353,8 +16574,8 @@
         <w:lastRenderedPageBreak/>
         <w:t>License information</w:t>
       </w:r>
+      <w:bookmarkEnd w:id="60"/>
       <w:bookmarkEnd w:id="61"/>
-      <w:bookmarkEnd w:id="62"/>
     </w:p>
     <w:p>
       <w:pPr>
@@ -16528,7 +16749,12 @@
       </w:pPr>
     </w:p>
     <w:sectPr>
-      <w:footerReference w:type="default" r:id="rId93"/>
+      <w:headerReference w:type="even" r:id="rId93"/>
+      <w:headerReference w:type="default" r:id="rId94"/>
+      <w:footerReference w:type="even" r:id="rId95"/>
+      <w:footerReference w:type="default" r:id="rId96"/>
+      <w:headerReference w:type="first" r:id="rId97"/>
+      <w:footerReference w:type="first" r:id="rId98"/>
       <w:pgSz w:w="12240" w:h="15840"/>
       <w:pgMar w:top="1418" w:right="1701" w:bottom="1134" w:left="1418" w:header="720" w:footer="720" w:gutter="0"/>
       <w:cols w:space="720"/>
@@ -16564,6 +16790,16 @@
 </file>
 
 <file path=word/footer1.xml><?xml version="1.0" encoding="utf-8"?>
+<w:ftr xmlns:wpc="http://schemas.microsoft.com/office/word/2010/wordprocessingCanvas" xmlns:mc="http://schemas.openxmlformats.org/markup-compatibility/2006" xmlns:o="urn:schemas-microsoft-com:office:office" xmlns:r="http://schemas.openxmlformats.org/officeDocument/2006/relationships" xmlns:m="http://schemas.openxmlformats.org/officeDocument/2006/math" xmlns:v="urn:schemas-microsoft-com:vml" xmlns:wp14="http://schemas.microsoft.com/office/word/2010/wordprocessingDrawing" xmlns:wp="http://schemas.openxmlformats.org/drawingml/2006/wordprocessingDrawing" xmlns:w10="urn:schemas-microsoft-com:office:word" xmlns:w="http://schemas.openxmlformats.org/wordprocessingml/2006/main" xmlns:w14="http://schemas.microsoft.com/office/word/2010/wordml" xmlns:wpg="http://schemas.microsoft.com/office/word/2010/wordprocessingGroup" xmlns:wpi="http://schemas.microsoft.com/office/word/2010/wordprocessingInk" xmlns:wne="http://schemas.microsoft.com/office/word/2006/wordml" xmlns:wps="http://schemas.microsoft.com/office/word/2010/wordprocessingShape" mc:Ignorable="w14 wp14">
+  <w:p>
+    <w:pPr>
+      <w:pStyle w:val="Fuzeile"/>
+    </w:pPr>
+  </w:p>
+</w:ftr>
+</file>
+
+<file path=word/footer2.xml><?xml version="1.0" encoding="utf-8"?>
 <w:ftr xmlns:wpc="http://schemas.microsoft.com/office/word/2010/wordprocessingCanvas" xmlns:mc="http://schemas.openxmlformats.org/markup-compatibility/2006" xmlns:o="urn:schemas-microsoft-com:office:office" xmlns:r="http://schemas.openxmlformats.org/officeDocument/2006/relationships" xmlns:m="http://schemas.openxmlformats.org/officeDocument/2006/math" xmlns:v="urn:schemas-microsoft-com:vml" xmlns:wp14="http://schemas.microsoft.com/office/word/2010/wordprocessingDrawing" xmlns:wp="http://schemas.openxmlformats.org/drawingml/2006/wordprocessingDrawing" xmlns:w10="urn:schemas-microsoft-com:office:word" xmlns:w="http://schemas.openxmlformats.org/wordprocessingml/2006/main" xmlns:w14="http://schemas.microsoft.com/office/word/2010/wordml" xmlns:wpg="http://schemas.microsoft.com/office/word/2010/wordprocessingGroup" xmlns:wpi="http://schemas.microsoft.com/office/word/2010/wordprocessingInk" xmlns:wne="http://schemas.microsoft.com/office/word/2006/wordml" xmlns:wps="http://schemas.microsoft.com/office/word/2010/wordprocessingShape" mc:Ignorable="w14 wp14">
   <w:p>
     <w:pPr>
@@ -16588,8 +16824,17 @@
         <w:rFonts w:asciiTheme="majorHAnsi" w:eastAsiaTheme="majorEastAsia" w:hAnsiTheme="majorHAnsi" w:cstheme="majorBidi"/>
         <w:lang w:val="en-US"/>
       </w:rPr>
-      <w:t xml:space="preserve"> v3</w:t>
+      <w:t xml:space="preserve"> </w:t>
     </w:r>
+    <w:r>
+      <w:rPr>
+        <w:rFonts w:asciiTheme="majorHAnsi" w:eastAsiaTheme="majorEastAsia" w:hAnsiTheme="majorHAnsi" w:cstheme="majorBidi"/>
+        <w:lang w:val="en-US"/>
+      </w:rPr>
+      <w:t>v3.1</w:t>
+    </w:r>
+    <w:bookmarkStart w:id="62" w:name="_GoBack"/>
+    <w:bookmarkEnd w:id="62"/>
     <w:r>
       <w:rPr>
         <w:rFonts w:asciiTheme="majorHAnsi" w:eastAsiaTheme="majorEastAsia" w:hAnsiTheme="majorHAnsi" w:cstheme="majorBidi"/>
@@ -16647,6 +16892,16 @@
 </w:ftr>
 </file>
 
+<file path=word/footer3.xml><?xml version="1.0" encoding="utf-8"?>
+<w:ftr xmlns:wpc="http://schemas.microsoft.com/office/word/2010/wordprocessingCanvas" xmlns:mc="http://schemas.openxmlformats.org/markup-compatibility/2006" xmlns:o="urn:schemas-microsoft-com:office:office" xmlns:r="http://schemas.openxmlformats.org/officeDocument/2006/relationships" xmlns:m="http://schemas.openxmlformats.org/officeDocument/2006/math" xmlns:v="urn:schemas-microsoft-com:vml" xmlns:wp14="http://schemas.microsoft.com/office/word/2010/wordprocessingDrawing" xmlns:wp="http://schemas.openxmlformats.org/drawingml/2006/wordprocessingDrawing" xmlns:w10="urn:schemas-microsoft-com:office:word" xmlns:w="http://schemas.openxmlformats.org/wordprocessingml/2006/main" xmlns:w14="http://schemas.microsoft.com/office/word/2010/wordml" xmlns:wpg="http://schemas.microsoft.com/office/word/2010/wordprocessingGroup" xmlns:wpi="http://schemas.microsoft.com/office/word/2010/wordprocessingInk" xmlns:wne="http://schemas.microsoft.com/office/word/2006/wordml" xmlns:wps="http://schemas.microsoft.com/office/word/2010/wordprocessingShape" mc:Ignorable="w14 wp14">
+  <w:p>
+    <w:pPr>
+      <w:pStyle w:val="Fuzeile"/>
+    </w:pPr>
+  </w:p>
+</w:ftr>
+</file>
+
 <file path=word/footnotes.xml><?xml version="1.0" encoding="utf-8"?>
 <w:footnotes xmlns:wpc="http://schemas.microsoft.com/office/word/2010/wordprocessingCanvas" xmlns:mc="http://schemas.openxmlformats.org/markup-compatibility/2006" xmlns:o="urn:schemas-microsoft-com:office:office" xmlns:r="http://schemas.openxmlformats.org/officeDocument/2006/relationships" xmlns:m="http://schemas.openxmlformats.org/officeDocument/2006/math" xmlns:v="urn:schemas-microsoft-com:vml" xmlns:wp14="http://schemas.microsoft.com/office/word/2010/wordprocessingDrawing" xmlns:wp="http://schemas.openxmlformats.org/drawingml/2006/wordprocessingDrawing" xmlns:w10="urn:schemas-microsoft-com:office:word" xmlns:w="http://schemas.openxmlformats.org/wordprocessingml/2006/main" xmlns:w14="http://schemas.microsoft.com/office/word/2010/wordml" xmlns:wpg="http://schemas.microsoft.com/office/word/2010/wordprocessingGroup" xmlns:wpi="http://schemas.microsoft.com/office/word/2010/wordprocessingInk" xmlns:wne="http://schemas.microsoft.com/office/word/2006/wordml" xmlns:wps="http://schemas.microsoft.com/office/word/2010/wordprocessingShape" mc:Ignorable="w14 wp14">
   <w:footnote w:type="separator" w:id="-1">
@@ -16670,6 +16925,36 @@
     </w:p>
   </w:footnote>
 </w:footnotes>
+</file>
+
+<file path=word/header1.xml><?xml version="1.0" encoding="utf-8"?>
+<w:hdr xmlns:wpc="http://schemas.microsoft.com/office/word/2010/wordprocessingCanvas" xmlns:mc="http://schemas.openxmlformats.org/markup-compatibility/2006" xmlns:o="urn:schemas-microsoft-com:office:office" xmlns:r="http://schemas.openxmlformats.org/officeDocument/2006/relationships" xmlns:m="http://schemas.openxmlformats.org/officeDocument/2006/math" xmlns:v="urn:schemas-microsoft-com:vml" xmlns:wp14="http://schemas.microsoft.com/office/word/2010/wordprocessingDrawing" xmlns:wp="http://schemas.openxmlformats.org/drawingml/2006/wordprocessingDrawing" xmlns:w10="urn:schemas-microsoft-com:office:word" xmlns:w="http://schemas.openxmlformats.org/wordprocessingml/2006/main" xmlns:w14="http://schemas.microsoft.com/office/word/2010/wordml" xmlns:wpg="http://schemas.microsoft.com/office/word/2010/wordprocessingGroup" xmlns:wpi="http://schemas.microsoft.com/office/word/2010/wordprocessingInk" xmlns:wne="http://schemas.microsoft.com/office/word/2006/wordml" xmlns:wps="http://schemas.microsoft.com/office/word/2010/wordprocessingShape" mc:Ignorable="w14 wp14">
+  <w:p>
+    <w:pPr>
+      <w:pStyle w:val="Kopfzeile"/>
+    </w:pPr>
+  </w:p>
+</w:hdr>
+</file>
+
+<file path=word/header2.xml><?xml version="1.0" encoding="utf-8"?>
+<w:hdr xmlns:wpc="http://schemas.microsoft.com/office/word/2010/wordprocessingCanvas" xmlns:mc="http://schemas.openxmlformats.org/markup-compatibility/2006" xmlns:o="urn:schemas-microsoft-com:office:office" xmlns:r="http://schemas.openxmlformats.org/officeDocument/2006/relationships" xmlns:m="http://schemas.openxmlformats.org/officeDocument/2006/math" xmlns:v="urn:schemas-microsoft-com:vml" xmlns:wp14="http://schemas.microsoft.com/office/word/2010/wordprocessingDrawing" xmlns:wp="http://schemas.openxmlformats.org/drawingml/2006/wordprocessingDrawing" xmlns:w10="urn:schemas-microsoft-com:office:word" xmlns:w="http://schemas.openxmlformats.org/wordprocessingml/2006/main" xmlns:w14="http://schemas.microsoft.com/office/word/2010/wordml" xmlns:wpg="http://schemas.microsoft.com/office/word/2010/wordprocessingGroup" xmlns:wpi="http://schemas.microsoft.com/office/word/2010/wordprocessingInk" xmlns:wne="http://schemas.microsoft.com/office/word/2006/wordml" xmlns:wps="http://schemas.microsoft.com/office/word/2010/wordprocessingShape" mc:Ignorable="w14 wp14">
+  <w:p>
+    <w:pPr>
+      <w:pStyle w:val="Kopfzeile"/>
+    </w:pPr>
+  </w:p>
+</w:hdr>
+</file>
+
+<file path=word/header3.xml><?xml version="1.0" encoding="utf-8"?>
+<w:hdr xmlns:wpc="http://schemas.microsoft.com/office/word/2010/wordprocessingCanvas" xmlns:mc="http://schemas.openxmlformats.org/markup-compatibility/2006" xmlns:o="urn:schemas-microsoft-com:office:office" xmlns:r="http://schemas.openxmlformats.org/officeDocument/2006/relationships" xmlns:m="http://schemas.openxmlformats.org/officeDocument/2006/math" xmlns:v="urn:schemas-microsoft-com:vml" xmlns:wp14="http://schemas.microsoft.com/office/word/2010/wordprocessingDrawing" xmlns:wp="http://schemas.openxmlformats.org/drawingml/2006/wordprocessingDrawing" xmlns:w10="urn:schemas-microsoft-com:office:word" xmlns:w="http://schemas.openxmlformats.org/wordprocessingml/2006/main" xmlns:w14="http://schemas.microsoft.com/office/word/2010/wordml" xmlns:wpg="http://schemas.microsoft.com/office/word/2010/wordprocessingGroup" xmlns:wpi="http://schemas.microsoft.com/office/word/2010/wordprocessingInk" xmlns:wne="http://schemas.microsoft.com/office/word/2006/wordml" xmlns:wps="http://schemas.microsoft.com/office/word/2010/wordprocessingShape" mc:Ignorable="w14 wp14">
+  <w:p>
+    <w:pPr>
+      <w:pStyle w:val="Kopfzeile"/>
+    </w:pPr>
+  </w:p>
+</w:hdr>
 </file>
 
 <file path=word/numbering.xml><?xml version="1.0" encoding="utf-8"?>
@@ -19395,7 +19680,7 @@
 </file>
 
 <file path=customXml/itemProps1.xml><?xml version="1.0" encoding="utf-8"?>
-<ds:datastoreItem xmlns:ds="http://schemas.openxmlformats.org/officeDocument/2006/customXml" ds:itemID="{A23884FB-6A35-4609-AAF4-932E52304181}">
+<ds:datastoreItem xmlns:ds="http://schemas.openxmlformats.org/officeDocument/2006/customXml" ds:itemID="{E0757C4B-7C82-42EF-8051-A4BFF837BF4B}">
   <ds:schemaRefs>
     <ds:schemaRef ds:uri="http://schemas.openxmlformats.org/officeDocument/2006/bibliography"/>
   </ds:schemaRefs>

</xml_diff>

<commit_message>
fixed - error when modifier Replace is used
</commit_message>
<xml_diff>
--- a/data-manager/Manual.docx
+++ b/data-manager/Manual.docx
@@ -4060,19 +4060,11 @@
                 <w:lang w:val="en-US"/>
               </w:rPr>
             </w:pPr>
-            <w:proofErr w:type="spellStart"/>
-            <w:r>
-              <w:rPr>
-                <w:lang w:val="en-US"/>
-              </w:rPr>
-              <w:t>Ruleset</w:t>
-            </w:r>
-            <w:proofErr w:type="spellEnd"/>
-            <w:r>
-              <w:rPr>
-                <w:lang w:val="en-US"/>
-              </w:rPr>
-              <w:t xml:space="preserve"> Collection</w:t>
+            <w:r>
+              <w:rPr>
+                <w:lang w:val="en-US"/>
+              </w:rPr>
+              <w:t>Ruleset Collection</w:t>
             </w:r>
           </w:p>
         </w:tc>
@@ -14289,21 +14281,7 @@
         <w:rPr>
           <w:lang w:val="en-US"/>
         </w:rPr>
-        <w:t xml:space="preserve"> in the “Actions” part of a </w:t>
-      </w:r>
-      <w:proofErr w:type="spellStart"/>
-      <w:r>
-        <w:rPr>
-          <w:lang w:val="en-US"/>
-        </w:rPr>
-        <w:t>ruleset</w:t>
-      </w:r>
-      <w:proofErr w:type="spellEnd"/>
-      <w:r>
-        <w:rPr>
-          <w:lang w:val="en-US"/>
-        </w:rPr>
-        <w:t>.</w:t>
+        <w:t xml:space="preserve"> in the “Actions” part of a ruleset.</w:t>
       </w:r>
     </w:p>
     <w:p>
@@ -15131,21 +15109,7 @@
         <w:rPr>
           <w:lang w:val="en-US"/>
         </w:rPr>
-        <w:t xml:space="preserve"> this in the Actions part of your </w:t>
-      </w:r>
-      <w:proofErr w:type="spellStart"/>
-      <w:r>
-        <w:rPr>
-          <w:lang w:val="en-US"/>
-        </w:rPr>
-        <w:t>ruleset</w:t>
-      </w:r>
-      <w:proofErr w:type="spellEnd"/>
-      <w:r>
-        <w:rPr>
-          <w:lang w:val="en-US"/>
-        </w:rPr>
-        <w:t>:</w:t>
+        <w:t xml:space="preserve"> this in the Actions part of your ruleset:</w:t>
       </w:r>
     </w:p>
     <w:p>
@@ -15789,7 +15753,19 @@
         <w:rPr>
           <w:lang w:val="en-US"/>
         </w:rPr>
-        <w:t>You can right-click any item in the tree view panel to open the context menu with useful operations for the item that is currently selected.</w:t>
+        <w:t xml:space="preserve">You can right-click any item in the </w:t>
+      </w:r>
+      <w:r>
+        <w:rPr>
+          <w:lang w:val="en-US"/>
+        </w:rPr>
+        <w:t>rules or actions</w:t>
+      </w:r>
+      <w:r>
+        <w:rPr>
+          <w:lang w:val="en-US"/>
+        </w:rPr>
+        <w:t xml:space="preserve"> panel to open the context menu with useful operations for the item that is currently selected.</w:t>
       </w:r>
     </w:p>
     <w:p>
@@ -15803,10 +15779,10 @@
           <w:noProof/>
         </w:rPr>
         <w:drawing>
-          <wp:inline distT="0" distB="0" distL="0" distR="0" wp14:anchorId="0625D6F5" wp14:editId="74B41D03">
-            <wp:extent cx="2386739" cy="1469416"/>
-            <wp:effectExtent l="171450" t="171450" r="375920" b="359410"/>
-            <wp:docPr id="88" name="Grafik 88"/>
+          <wp:inline distT="0" distB="0" distL="0" distR="0" wp14:anchorId="60497F12" wp14:editId="7E9CB778">
+            <wp:extent cx="2495227" cy="1873521"/>
+            <wp:effectExtent l="171450" t="171450" r="381635" b="355600"/>
+            <wp:docPr id="31" name="Grafik 31"/>
             <wp:cNvGraphicFramePr>
               <a:graphicFrameLocks xmlns:a="http://schemas.openxmlformats.org/drawingml/2006/main" noChangeAspect="1"/>
             </wp:cNvGraphicFramePr>
@@ -15826,7 +15802,7 @@
                   <pic:spPr>
                     <a:xfrm>
                       <a:off x="0" y="0"/>
-                      <a:ext cx="2393711" cy="1473708"/>
+                      <a:ext cx="2495864" cy="1873999"/>
                     </a:xfrm>
                     <a:prstGeom prst="rect">
                       <a:avLst/>
@@ -15860,7 +15836,19 @@
         <w:rPr>
           <w:lang w:val="en-US"/>
         </w:rPr>
-        <w:t>Copy: copies the selected group or ruleset to the Windows clipboard</w:t>
+        <w:t>Copy: copies the selected group</w:t>
+      </w:r>
+      <w:r>
+        <w:rPr>
+          <w:lang w:val="en-US"/>
+        </w:rPr>
+        <w:t>, rule or action</w:t>
+      </w:r>
+      <w:r>
+        <w:rPr>
+          <w:lang w:val="en-US"/>
+        </w:rPr>
+        <w:t xml:space="preserve"> to the Windows clipboard</w:t>
       </w:r>
     </w:p>
     <w:p>
@@ -15874,7 +15862,21 @@
         <w:rPr>
           <w:lang w:val="en-US"/>
         </w:rPr>
-        <w:t>Cut: copies the selected group or ruleset to the Windows clipboard and deleted the selected item</w:t>
+        <w:t xml:space="preserve">Copy all: copies the complete select group, ruleset or </w:t>
+      </w:r>
+      <w:proofErr w:type="spellStart"/>
+      <w:r>
+        <w:rPr>
+          <w:lang w:val="en-US"/>
+        </w:rPr>
+        <w:t>actionset</w:t>
+      </w:r>
+      <w:proofErr w:type="spellEnd"/>
+      <w:r>
+        <w:rPr>
+          <w:lang w:val="en-US"/>
+        </w:rPr>
+        <w:t xml:space="preserve"> to the Windows clipboard</w:t>
       </w:r>
     </w:p>
     <w:p>
@@ -15888,6 +15890,32 @@
         <w:rPr>
           <w:lang w:val="en-US"/>
         </w:rPr>
+        <w:t>Cut: copies the selected group</w:t>
+      </w:r>
+      <w:r>
+        <w:rPr>
+          <w:lang w:val="en-US"/>
+        </w:rPr>
+        <w:t>, rule or action</w:t>
+      </w:r>
+      <w:r>
+        <w:rPr>
+          <w:lang w:val="en-US"/>
+        </w:rPr>
+        <w:t xml:space="preserve"> to the Windows clipboard and deleted the selected item</w:t>
+      </w:r>
+    </w:p>
+    <w:p>
+      <w:pPr>
+        <w:keepLines/>
+        <w:rPr>
+          <w:lang w:val="en-US"/>
+        </w:rPr>
+      </w:pPr>
+      <w:r>
+        <w:rPr>
+          <w:lang w:val="en-US"/>
+        </w:rPr>
         <w:t>Paste: paste the item which you just copied or cut at this position in the tree view structure</w:t>
       </w:r>
     </w:p>
@@ -15902,34 +15930,38 @@
         <w:rPr>
           <w:lang w:val="en-US"/>
         </w:rPr>
-        <w:t>Delete: delete the currently selected group or ruleset</w:t>
-      </w:r>
-    </w:p>
-    <w:p>
-      <w:pPr>
-        <w:rPr>
-          <w:lang w:val="en-US"/>
-        </w:rPr>
-      </w:pPr>
-      <w:r>
-        <w:rPr>
-          <w:lang w:val="en-US"/>
-        </w:rPr>
-        <w:t xml:space="preserve">Export </w:t>
-      </w:r>
-      <w:proofErr w:type="spellStart"/>
-      <w:r>
-        <w:rPr>
-          <w:lang w:val="en-US"/>
-        </w:rPr>
-        <w:t>goup</w:t>
-      </w:r>
-      <w:proofErr w:type="spellEnd"/>
-      <w:r>
-        <w:rPr>
-          <w:lang w:val="en-US"/>
-        </w:rPr>
-        <w:t xml:space="preserve"> (only available when a group is selected): creates a new ruleset collection from the selected group. You can later import this ruleset collection or share it at the ComicRack forum.</w:t>
+        <w:t xml:space="preserve">Delete: delete the currently selected group or </w:t>
+      </w:r>
+      <w:r>
+        <w:rPr>
+          <w:lang w:val="en-US"/>
+        </w:rPr>
+        <w:t>rule</w:t>
+      </w:r>
+    </w:p>
+    <w:p>
+      <w:pPr>
+        <w:rPr>
+          <w:lang w:val="en-US"/>
+        </w:rPr>
+      </w:pPr>
+      <w:r>
+        <w:rPr>
+          <w:lang w:val="en-US"/>
+        </w:rPr>
+        <w:t>Export g</w:t>
+      </w:r>
+      <w:r>
+        <w:rPr>
+          <w:lang w:val="en-US"/>
+        </w:rPr>
+        <w:t>r</w:t>
+      </w:r>
+      <w:r>
+        <w:rPr>
+          <w:lang w:val="en-US"/>
+        </w:rPr>
+        <w:t>oup (only available when a group is selected): creates a new ruleset collection from the selected group. You can later import this ruleset collection or share it at the ComicRack forum.</w:t>
       </w:r>
       <w:r>
         <w:rPr>
@@ -16775,21 +16807,47 @@
         <w:rPr>
           <w:lang w:val="en-US"/>
         </w:rPr>
-        <w:t xml:space="preserve"> </w:t>
+        <w:t xml:space="preserve"> ruleset: Set </w:t>
       </w:r>
       <w:proofErr w:type="spellStart"/>
       <w:r>
         <w:rPr>
           <w:lang w:val="en-US"/>
         </w:rPr>
-        <w:t>ruleset</w:t>
+        <w:t>SeriesGroup</w:t>
       </w:r>
       <w:proofErr w:type="spellEnd"/>
       <w:r>
         <w:rPr>
           <w:lang w:val="en-US"/>
         </w:rPr>
-        <w:t xml:space="preserve">: Set </w:t>
+        <w:t xml:space="preserve"> to “Gotham”</w:t>
+      </w:r>
+    </w:p>
+    <w:p>
+      <w:pPr>
+        <w:rPr>
+          <w:lang w:val="en-US"/>
+        </w:rPr>
+      </w:pPr>
+      <w:r>
+        <w:rPr>
+          <w:lang w:val="en-US"/>
+        </w:rPr>
+        <w:t>2</w:t>
+      </w:r>
+      <w:r>
+        <w:rPr>
+          <w:vertAlign w:val="superscript"/>
+          <w:lang w:val="en-US"/>
+        </w:rPr>
+        <w:t>nd</w:t>
+      </w:r>
+      <w:r>
+        <w:rPr>
+          <w:lang w:val="en-US"/>
+        </w:rPr>
+        <w:t xml:space="preserve"> ruleset: Set </w:t>
       </w:r>
       <w:proofErr w:type="spellStart"/>
       <w:r>
@@ -16803,114 +16861,46 @@
         <w:rPr>
           <w:lang w:val="en-US"/>
         </w:rPr>
-        <w:t xml:space="preserve"> to “Gotham”</w:t>
-      </w:r>
-    </w:p>
-    <w:p>
-      <w:pPr>
-        <w:rPr>
-          <w:lang w:val="en-US"/>
-        </w:rPr>
-      </w:pPr>
-      <w:r>
-        <w:rPr>
-          <w:lang w:val="en-US"/>
-        </w:rPr>
-        <w:t>2</w:t>
+        <w:t xml:space="preserve"> to “Metropolis”</w:t>
+      </w:r>
+    </w:p>
+    <w:p>
+      <w:pPr>
+        <w:rPr>
+          <w:lang w:val="en-US"/>
+        </w:rPr>
+      </w:pPr>
+      <w:r>
+        <w:rPr>
+          <w:lang w:val="en-US"/>
+        </w:rPr>
+        <w:t>3</w:t>
       </w:r>
       <w:r>
         <w:rPr>
           <w:vertAlign w:val="superscript"/>
           <w:lang w:val="en-US"/>
         </w:rPr>
-        <w:t>nd</w:t>
-      </w:r>
-      <w:r>
-        <w:rPr>
-          <w:lang w:val="en-US"/>
-        </w:rPr>
-        <w:t xml:space="preserve"> </w:t>
+        <w:t>rd</w:t>
+      </w:r>
+      <w:r>
+        <w:rPr>
+          <w:lang w:val="en-US"/>
+        </w:rPr>
+        <w:t xml:space="preserve"> ruleset: Set </w:t>
       </w:r>
       <w:proofErr w:type="spellStart"/>
       <w:r>
         <w:rPr>
           <w:lang w:val="en-US"/>
         </w:rPr>
-        <w:t>ruleset</w:t>
+        <w:t>SeriesGroup</w:t>
       </w:r>
       <w:proofErr w:type="spellEnd"/>
       <w:r>
         <w:rPr>
           <w:lang w:val="en-US"/>
         </w:rPr>
-        <w:t xml:space="preserve">: Set </w:t>
-      </w:r>
-      <w:proofErr w:type="spellStart"/>
-      <w:r>
-        <w:rPr>
-          <w:lang w:val="en-US"/>
-        </w:rPr>
-        <w:t>SeriesGroup</w:t>
-      </w:r>
-      <w:proofErr w:type="spellEnd"/>
-      <w:r>
-        <w:rPr>
-          <w:lang w:val="en-US"/>
-        </w:rPr>
-        <w:t xml:space="preserve"> to “Metropolis”</w:t>
-      </w:r>
-    </w:p>
-    <w:p>
-      <w:pPr>
-        <w:rPr>
-          <w:lang w:val="en-US"/>
-        </w:rPr>
-      </w:pPr>
-      <w:r>
-        <w:rPr>
-          <w:lang w:val="en-US"/>
-        </w:rPr>
-        <w:t>3</w:t>
-      </w:r>
-      <w:r>
-        <w:rPr>
-          <w:vertAlign w:val="superscript"/>
-          <w:lang w:val="en-US"/>
-        </w:rPr>
-        <w:t>rd</w:t>
-      </w:r>
-      <w:r>
-        <w:rPr>
-          <w:lang w:val="en-US"/>
-        </w:rPr>
-        <w:t xml:space="preserve"> </w:t>
-      </w:r>
-      <w:proofErr w:type="spellStart"/>
-      <w:r>
-        <w:rPr>
-          <w:lang w:val="en-US"/>
-        </w:rPr>
-        <w:t>ruleset</w:t>
-      </w:r>
-      <w:proofErr w:type="spellEnd"/>
-      <w:r>
-        <w:rPr>
-          <w:lang w:val="en-US"/>
-        </w:rPr>
-        <w:t xml:space="preserve">: Set </w:t>
-      </w:r>
-      <w:proofErr w:type="spellStart"/>
-      <w:r>
-        <w:rPr>
-          <w:lang w:val="en-US"/>
-        </w:rPr>
-        <w:t>SeriesGroup</w:t>
-      </w:r>
-      <w:proofErr w:type="spellEnd"/>
-      <w:r>
-        <w:rPr>
-          <w:lang w:val="en-US"/>
-        </w:rPr>
         <w:t xml:space="preserve"> to “</w:t>
       </w:r>
       <w:r>
@@ -16943,21 +16933,7 @@
         <w:rPr>
           <w:lang w:val="en-US"/>
         </w:rPr>
-        <w:t xml:space="preserve"> </w:t>
-      </w:r>
-      <w:proofErr w:type="spellStart"/>
-      <w:r>
-        <w:rPr>
-          <w:lang w:val="en-US"/>
-        </w:rPr>
-        <w:t>ruleset</w:t>
-      </w:r>
-      <w:proofErr w:type="spellEnd"/>
-      <w:r>
-        <w:rPr>
-          <w:lang w:val="en-US"/>
-        </w:rPr>
-        <w:t xml:space="preserve">: If </w:t>
+        <w:t xml:space="preserve"> ruleset: If </w:t>
       </w:r>
       <w:proofErr w:type="spellStart"/>
       <w:r>
@@ -17552,18 +17528,18 @@
           <w:noProof/>
         </w:rPr>
         <w:drawing>
-          <wp:anchor distT="0" distB="0" distL="114300" distR="114300" simplePos="0" relativeHeight="251686912" behindDoc="0" locked="0" layoutInCell="1" allowOverlap="1" wp14:anchorId="76EA0361" wp14:editId="0A909C06">
+          <wp:anchor distT="0" distB="0" distL="114300" distR="114300" simplePos="0" relativeHeight="251686912" behindDoc="0" locked="0" layoutInCell="1" allowOverlap="1" wp14:anchorId="3DA4FE15" wp14:editId="7DB44756">
             <wp:simplePos x="0" y="0"/>
             <wp:positionH relativeFrom="column">
-              <wp:posOffset>1896745</wp:posOffset>
+              <wp:posOffset>1749425</wp:posOffset>
             </wp:positionH>
             <wp:positionV relativeFrom="paragraph">
-              <wp:posOffset>808355</wp:posOffset>
+              <wp:posOffset>685165</wp:posOffset>
             </wp:positionV>
-            <wp:extent cx="3086735" cy="2059940"/>
-            <wp:effectExtent l="171450" t="171450" r="380365" b="359410"/>
+            <wp:extent cx="3068320" cy="2225040"/>
+            <wp:effectExtent l="0" t="0" r="0" b="3810"/>
             <wp:wrapNone/>
-            <wp:docPr id="3" name="Grafik 3"/>
+            <wp:docPr id="92" name="Grafik 92"/>
             <wp:cNvGraphicFramePr>
               <a:graphicFrameLocks xmlns:a="http://schemas.openxmlformats.org/drawingml/2006/main" noChangeAspect="1"/>
             </wp:cNvGraphicFramePr>
@@ -17589,21 +17565,11 @@
                   <pic:spPr>
                     <a:xfrm>
                       <a:off x="0" y="0"/>
-                      <a:ext cx="3086735" cy="2059940"/>
+                      <a:ext cx="3068320" cy="2225040"/>
                     </a:xfrm>
                     <a:prstGeom prst="rect">
                       <a:avLst/>
                     </a:prstGeom>
-                    <a:ln>
-                      <a:noFill/>
-                    </a:ln>
-                    <a:effectLst>
-                      <a:outerShdw blurRad="292100" dist="139700" dir="2700000" algn="tl" rotWithShape="0">
-                        <a:srgbClr val="333333">
-                          <a:alpha val="65000"/>
-                        </a:srgbClr>
-                      </a:outerShdw>
-                    </a:effectLst>
                   </pic:spPr>
                 </pic:pic>
               </a:graphicData>
@@ -17622,7 +17588,7 @@
           <w:noProof/>
         </w:rPr>
         <w:drawing>
-          <wp:inline distT="0" distB="0" distL="0" distR="0" wp14:anchorId="28EDE7C9" wp14:editId="49E1CFB4">
+          <wp:inline distT="0" distB="0" distL="0" distR="0" wp14:anchorId="6F19E440" wp14:editId="4F56526D">
             <wp:extent cx="2103807" cy="2269275"/>
             <wp:effectExtent l="171450" t="171450" r="372745" b="360045"/>
             <wp:docPr id="10" name="Grafik 10"/>
@@ -17692,41 +17658,63 @@
         <w:rPr>
           <w:lang w:val="en-US"/>
         </w:rPr>
-        <w:t xml:space="preserve"> Every time you save the default </w:t>
+        <w:t xml:space="preserve"> Every time you save the default ruleset collection to disk you are asked if you really want to overwrite the existing version by default. If you don’t want to be asked each time you can deactivate this option.</w:t>
+      </w:r>
+    </w:p>
+    <w:p>
+      <w:pPr>
+        <w:rPr>
+          <w:lang w:val="en-US"/>
+        </w:rPr>
+      </w:pPr>
+      <w:bookmarkStart w:id="65" w:name="_GoBack"/>
+      <w:r>
+        <w:rPr>
+          <w:b/>
+          <w:lang w:val="en-US"/>
+        </w:rPr>
+        <w:t>Show Startup Dialog:</w:t>
+      </w:r>
+      <w:r>
+        <w:rPr>
+          <w:lang w:val="en-US"/>
+        </w:rPr>
+        <w:t xml:space="preserve"> When you start the Data Manager via the ComicRack toolbar icon you are asked if you want to start the Data Manager or want to cancel or want to run the configuration GUI. Deactivate this option and when you start the Data Manager the next time that dialog will not open again.</w:t>
+      </w:r>
+    </w:p>
+    <w:bookmarkEnd w:id="65"/>
+    <w:p>
+      <w:pPr>
+        <w:rPr>
+          <w:lang w:val="en-US"/>
+        </w:rPr>
+      </w:pPr>
+      <w:r>
+        <w:rPr>
+          <w:b/>
+          <w:lang w:val="en-US"/>
+        </w:rPr>
+        <w:t xml:space="preserve">Halt execution on error: </w:t>
+      </w:r>
+      <w:r>
+        <w:rPr>
+          <w:lang w:val="en-US"/>
+        </w:rPr>
+        <w:t xml:space="preserve">sometime your action rules cannot be interpreted correctly. Check this option if you want to stop the Data Manager as soon as such an error occurs. Otherwise it will execute all rulesets after the ruleset where the error </w:t>
       </w:r>
       <w:proofErr w:type="spellStart"/>
       <w:r>
         <w:rPr>
           <w:lang w:val="en-US"/>
         </w:rPr>
-        <w:t>ruleset</w:t>
+        <w:t>occured</w:t>
       </w:r>
       <w:proofErr w:type="spellEnd"/>
       <w:r>
         <w:rPr>
           <w:lang w:val="en-US"/>
         </w:rPr>
-        <w:t xml:space="preserve"> collection to disk you are asked if you really want to overwrite the existing version by default. If you don’t want to be asked each time you can deactivate this option.</w:t>
-      </w:r>
-    </w:p>
-    <w:p>
-      <w:pPr>
-        <w:rPr>
-          <w:lang w:val="en-US"/>
-        </w:rPr>
-      </w:pPr>
-      <w:r>
-        <w:rPr>
-          <w:b/>
-          <w:lang w:val="en-US"/>
-        </w:rPr>
-        <w:t>Show Startup Dialog:</w:t>
-      </w:r>
-      <w:r>
-        <w:rPr>
-          <w:lang w:val="en-US"/>
-        </w:rPr>
-        <w:t xml:space="preserve"> When you start the Data Manager via the ComicRack toolbar icon you are asked if you want to start the Data Manager or want to cancel or want to run the configuration GUI. Deactivate this option and when you start the Data Manager the next time that dialog will not open again.</w:t>
+        <w:t>.</w:t>
       </w:r>
     </w:p>
     <w:p>
@@ -17846,7 +17834,7 @@
           <w:lang w:val="en-US"/>
         </w:rPr>
       </w:pPr>
-      <w:bookmarkStart w:id="65" w:name="_Toc357700321"/>
+      <w:bookmarkStart w:id="66" w:name="_Toc357700321"/>
       <w:r>
         <w:rPr>
           <w:lang w:val="en-US"/>
@@ -17854,33 +17842,19 @@
         <w:lastRenderedPageBreak/>
         <w:t>Performance Issues</w:t>
       </w:r>
-      <w:bookmarkEnd w:id="65"/>
-    </w:p>
-    <w:p>
-      <w:pPr>
-        <w:rPr>
-          <w:lang w:val="en-US"/>
-        </w:rPr>
-      </w:pPr>
-      <w:r>
-        <w:rPr>
-          <w:lang w:val="en-US"/>
-        </w:rPr>
-        <w:t xml:space="preserve">The bigger your </w:t>
-      </w:r>
-      <w:proofErr w:type="spellStart"/>
-      <w:r>
-        <w:rPr>
-          <w:lang w:val="en-US"/>
-        </w:rPr>
-        <w:t>ruleset</w:t>
-      </w:r>
-      <w:proofErr w:type="spellEnd"/>
-      <w:r>
-        <w:rPr>
-          <w:lang w:val="en-US"/>
-        </w:rPr>
-        <w:t xml:space="preserve"> gets the longer it will take the Data Manager to run over your selected books. Here are some best practices how to increase the speed of the Data Manager.</w:t>
+      <w:bookmarkEnd w:id="66"/>
+    </w:p>
+    <w:p>
+      <w:pPr>
+        <w:rPr>
+          <w:lang w:val="en-US"/>
+        </w:rPr>
+      </w:pPr>
+      <w:r>
+        <w:rPr>
+          <w:lang w:val="en-US"/>
+        </w:rPr>
+        <w:t>The bigger your ruleset gets the longer it will take the Data Manager to run over your selected books. Here are some best practices how to increase the speed of the Data Manager.</w:t>
       </w:r>
     </w:p>
     <w:p>
@@ -17890,54 +17864,26 @@
           <w:lang w:val="en-US"/>
         </w:rPr>
       </w:pPr>
-      <w:bookmarkStart w:id="66" w:name="_Toc357700322"/>
-      <w:r>
-        <w:rPr>
-          <w:lang w:val="en-US"/>
-        </w:rPr>
-        <w:t xml:space="preserve">Split your </w:t>
-      </w:r>
-      <w:proofErr w:type="spellStart"/>
-      <w:r>
-        <w:rPr>
-          <w:lang w:val="en-US"/>
-        </w:rPr>
-        <w:t>ruleset</w:t>
-      </w:r>
-      <w:proofErr w:type="spellEnd"/>
-      <w:r>
-        <w:rPr>
-          <w:lang w:val="en-US"/>
-        </w:rPr>
-        <w:t xml:space="preserve"> collections</w:t>
-      </w:r>
-      <w:bookmarkEnd w:id="66"/>
-    </w:p>
-    <w:p>
-      <w:pPr>
-        <w:rPr>
-          <w:lang w:val="en-US"/>
-        </w:rPr>
-      </w:pPr>
-      <w:r>
-        <w:rPr>
-          <w:lang w:val="en-US"/>
-        </w:rPr>
-        <w:t xml:space="preserve">If possible split your very large </w:t>
-      </w:r>
-      <w:proofErr w:type="spellStart"/>
-      <w:r>
-        <w:rPr>
-          <w:lang w:val="en-US"/>
-        </w:rPr>
-        <w:t>ruleset</w:t>
-      </w:r>
-      <w:proofErr w:type="spellEnd"/>
-      <w:r>
-        <w:rPr>
-          <w:lang w:val="en-US"/>
-        </w:rPr>
-        <w:t xml:space="preserve"> collection into two or more. You might create one for your Marvel and DC books and one for all other publishers, e.g.</w:t>
+      <w:bookmarkStart w:id="67" w:name="_Toc357700322"/>
+      <w:r>
+        <w:rPr>
+          <w:lang w:val="en-US"/>
+        </w:rPr>
+        <w:t>Split your ruleset collections</w:t>
+      </w:r>
+      <w:bookmarkEnd w:id="67"/>
+    </w:p>
+    <w:p>
+      <w:pPr>
+        <w:rPr>
+          <w:lang w:val="en-US"/>
+        </w:rPr>
+      </w:pPr>
+      <w:r>
+        <w:rPr>
+          <w:lang w:val="en-US"/>
+        </w:rPr>
+        <w:t>If possible split your very large ruleset collection into two or more. You might create one for your Marvel and DC books and one for all other publishers, e.g.</w:t>
       </w:r>
     </w:p>
     <w:p>
@@ -17947,62 +17893,26 @@
           <w:lang w:val="en-US"/>
         </w:rPr>
       </w:pPr>
-      <w:bookmarkStart w:id="67" w:name="_Toc357700323"/>
-      <w:r>
-        <w:rPr>
-          <w:lang w:val="en-US"/>
-        </w:rPr>
-        <w:t xml:space="preserve">Reduce the number of </w:t>
-      </w:r>
-      <w:proofErr w:type="spellStart"/>
-      <w:r>
-        <w:rPr>
-          <w:lang w:val="en-US"/>
-        </w:rPr>
-        <w:t>rulesets</w:t>
-      </w:r>
-      <w:bookmarkEnd w:id="67"/>
-      <w:proofErr w:type="spellEnd"/>
-    </w:p>
-    <w:p>
-      <w:pPr>
-        <w:rPr>
-          <w:lang w:val="en-US"/>
-        </w:rPr>
-      </w:pPr>
-      <w:r>
-        <w:rPr>
-          <w:lang w:val="en-US"/>
-        </w:rPr>
-        <w:t xml:space="preserve">It will help a lot if you reduce the number of </w:t>
-      </w:r>
-      <w:proofErr w:type="spellStart"/>
-      <w:r>
-        <w:rPr>
-          <w:lang w:val="en-US"/>
-        </w:rPr>
-        <w:t>rulesets</w:t>
-      </w:r>
-      <w:proofErr w:type="spellEnd"/>
-      <w:r>
-        <w:rPr>
-          <w:lang w:val="en-US"/>
-        </w:rPr>
-        <w:t xml:space="preserve"> the Data Manager has to execute. Assume you have several </w:t>
-      </w:r>
-      <w:proofErr w:type="spellStart"/>
-      <w:r>
-        <w:rPr>
-          <w:lang w:val="en-US"/>
-        </w:rPr>
-        <w:t>rulesets</w:t>
-      </w:r>
-      <w:proofErr w:type="spellEnd"/>
-      <w:r>
-        <w:rPr>
-          <w:lang w:val="en-US"/>
-        </w:rPr>
-        <w:t xml:space="preserve"> that set the </w:t>
+      <w:bookmarkStart w:id="68" w:name="_Toc357700323"/>
+      <w:r>
+        <w:rPr>
+          <w:lang w:val="en-US"/>
+        </w:rPr>
+        <w:t>Reduce the number of rulesets</w:t>
+      </w:r>
+      <w:bookmarkEnd w:id="68"/>
+    </w:p>
+    <w:p>
+      <w:pPr>
+        <w:rPr>
+          <w:lang w:val="en-US"/>
+        </w:rPr>
+      </w:pPr>
+      <w:r>
+        <w:rPr>
+          <w:lang w:val="en-US"/>
+        </w:rPr>
+        <w:t xml:space="preserve">It will help a lot if you reduce the number of rulesets the Data Manager has to execute. Assume you have several rulesets that set the </w:t>
       </w:r>
       <w:proofErr w:type="spellStart"/>
       <w:r>
@@ -18206,21 +18116,7 @@
         <w:rPr>
           <w:lang w:val="en-US"/>
         </w:rPr>
-        <w:t xml:space="preserve">These </w:t>
-      </w:r>
-      <w:proofErr w:type="spellStart"/>
-      <w:r>
-        <w:rPr>
-          <w:lang w:val="en-US"/>
-        </w:rPr>
-        <w:t>rulesets</w:t>
-      </w:r>
-      <w:proofErr w:type="spellEnd"/>
-      <w:r>
-        <w:rPr>
-          <w:lang w:val="en-US"/>
-        </w:rPr>
-        <w:t xml:space="preserve"> would be executed much faster if you </w:t>
+        <w:t xml:space="preserve">These rulesets would be executed much faster if you </w:t>
       </w:r>
       <w:r>
         <w:rPr>
@@ -18340,7 +18236,7 @@
           <w:lang w:val="en-US"/>
         </w:rPr>
       </w:pPr>
-      <w:bookmarkStart w:id="68" w:name="_Toc357700324"/>
+      <w:bookmarkStart w:id="69" w:name="_Toc357700324"/>
       <w:r>
         <w:rPr>
           <w:lang w:val="en-US"/>
@@ -18348,7 +18244,7 @@
         <w:lastRenderedPageBreak/>
         <w:t>Links</w:t>
       </w:r>
-      <w:bookmarkEnd w:id="68"/>
+      <w:bookmarkEnd w:id="69"/>
     </w:p>
     <w:p>
       <w:pPr>
@@ -18446,8 +18342,8 @@
           <w:lang w:val="en-US"/>
         </w:rPr>
       </w:pPr>
-      <w:bookmarkStart w:id="69" w:name="_Toc352956681"/>
-      <w:bookmarkStart w:id="70" w:name="_Toc357700325"/>
+      <w:bookmarkStart w:id="70" w:name="_Toc352956681"/>
+      <w:bookmarkStart w:id="71" w:name="_Toc357700325"/>
       <w:r>
         <w:rPr>
           <w:lang w:val="en-US"/>
@@ -18455,8 +18351,8 @@
         <w:lastRenderedPageBreak/>
         <w:t>License information</w:t>
       </w:r>
-      <w:bookmarkEnd w:id="69"/>
       <w:bookmarkEnd w:id="70"/>
+      <w:bookmarkEnd w:id="71"/>
     </w:p>
     <w:p>
       <w:pPr>
@@ -18630,12 +18526,7 @@
       </w:pPr>
     </w:p>
     <w:sectPr>
-      <w:headerReference w:type="even" r:id="rId100"/>
-      <w:headerReference w:type="default" r:id="rId101"/>
-      <w:footerReference w:type="even" r:id="rId102"/>
-      <w:footerReference w:type="default" r:id="rId103"/>
-      <w:headerReference w:type="first" r:id="rId104"/>
-      <w:footerReference w:type="first" r:id="rId105"/>
+      <w:footerReference w:type="default" r:id="rId100"/>
       <w:pgSz w:w="12240" w:h="15840"/>
       <w:pgMar w:top="1418" w:right="1701" w:bottom="1134" w:left="1418" w:header="720" w:footer="720" w:gutter="0"/>
       <w:cols w:space="720"/>
@@ -18671,16 +18562,6 @@
 </file>
 
 <file path=word/footer1.xml><?xml version="1.0" encoding="utf-8"?>
-<w:ftr xmlns:wpc="http://schemas.microsoft.com/office/word/2010/wordprocessingCanvas" xmlns:mc="http://schemas.openxmlformats.org/markup-compatibility/2006" xmlns:o="urn:schemas-microsoft-com:office:office" xmlns:r="http://schemas.openxmlformats.org/officeDocument/2006/relationships" xmlns:m="http://schemas.openxmlformats.org/officeDocument/2006/math" xmlns:v="urn:schemas-microsoft-com:vml" xmlns:wp14="http://schemas.microsoft.com/office/word/2010/wordprocessingDrawing" xmlns:wp="http://schemas.openxmlformats.org/drawingml/2006/wordprocessingDrawing" xmlns:w10="urn:schemas-microsoft-com:office:word" xmlns:w="http://schemas.openxmlformats.org/wordprocessingml/2006/main" xmlns:w14="http://schemas.microsoft.com/office/word/2010/wordml" xmlns:wpg="http://schemas.microsoft.com/office/word/2010/wordprocessingGroup" xmlns:wpi="http://schemas.microsoft.com/office/word/2010/wordprocessingInk" xmlns:wne="http://schemas.microsoft.com/office/word/2006/wordml" xmlns:wps="http://schemas.microsoft.com/office/word/2010/wordprocessingShape" mc:Ignorable="w14 wp14">
-  <w:p>
-    <w:pPr>
-      <w:pStyle w:val="Fuzeile"/>
-    </w:pPr>
-  </w:p>
-</w:ftr>
-</file>
-
-<file path=word/footer2.xml><?xml version="1.0" encoding="utf-8"?>
 <w:ftr xmlns:wpc="http://schemas.microsoft.com/office/word/2010/wordprocessingCanvas" xmlns:mc="http://schemas.openxmlformats.org/markup-compatibility/2006" xmlns:o="urn:schemas-microsoft-com:office:office" xmlns:r="http://schemas.openxmlformats.org/officeDocument/2006/relationships" xmlns:m="http://schemas.openxmlformats.org/officeDocument/2006/math" xmlns:v="urn:schemas-microsoft-com:vml" xmlns:wp14="http://schemas.microsoft.com/office/word/2010/wordprocessingDrawing" xmlns:wp="http://schemas.openxmlformats.org/drawingml/2006/wordprocessingDrawing" xmlns:w10="urn:schemas-microsoft-com:office:word" xmlns:w="http://schemas.openxmlformats.org/wordprocessingml/2006/main" xmlns:w14="http://schemas.microsoft.com/office/word/2010/wordml" xmlns:wpg="http://schemas.microsoft.com/office/word/2010/wordprocessingGroup" xmlns:wpi="http://schemas.microsoft.com/office/word/2010/wordprocessingInk" xmlns:wne="http://schemas.microsoft.com/office/word/2006/wordml" xmlns:wps="http://schemas.microsoft.com/office/word/2010/wordprocessingShape" mc:Ignorable="w14 wp14">
   <w:p>
     <w:pPr>
@@ -18705,17 +18586,8 @@
         <w:rFonts w:asciiTheme="majorHAnsi" w:eastAsiaTheme="majorEastAsia" w:hAnsiTheme="majorHAnsi" w:cstheme="majorBidi"/>
         <w:lang w:val="en-US"/>
       </w:rPr>
-      <w:t xml:space="preserve"> </w:t>
+      <w:t xml:space="preserve"> v3.5</w:t>
     </w:r>
-    <w:r>
-      <w:rPr>
-        <w:rFonts w:asciiTheme="majorHAnsi" w:eastAsiaTheme="majorEastAsia" w:hAnsiTheme="majorHAnsi" w:cstheme="majorBidi"/>
-        <w:lang w:val="en-US"/>
-      </w:rPr>
-      <w:t>v3.4</w:t>
-    </w:r>
-    <w:bookmarkStart w:id="71" w:name="_GoBack"/>
-    <w:bookmarkEnd w:id="71"/>
     <w:r>
       <w:rPr>
         <w:rFonts w:asciiTheme="majorHAnsi" w:eastAsiaTheme="majorEastAsia" w:hAnsiTheme="majorHAnsi" w:cstheme="majorBidi"/>
@@ -18753,7 +18625,7 @@
         <w:noProof/>
         <w:lang w:val="en-US"/>
       </w:rPr>
-      <w:t>2</w:t>
+      <w:t>4</w:t>
     </w:r>
     <w:r>
       <w:rPr>
@@ -18773,16 +18645,6 @@
 </w:ftr>
 </file>
 
-<file path=word/footer3.xml><?xml version="1.0" encoding="utf-8"?>
-<w:ftr xmlns:wpc="http://schemas.microsoft.com/office/word/2010/wordprocessingCanvas" xmlns:mc="http://schemas.openxmlformats.org/markup-compatibility/2006" xmlns:o="urn:schemas-microsoft-com:office:office" xmlns:r="http://schemas.openxmlformats.org/officeDocument/2006/relationships" xmlns:m="http://schemas.openxmlformats.org/officeDocument/2006/math" xmlns:v="urn:schemas-microsoft-com:vml" xmlns:wp14="http://schemas.microsoft.com/office/word/2010/wordprocessingDrawing" xmlns:wp="http://schemas.openxmlformats.org/drawingml/2006/wordprocessingDrawing" xmlns:w10="urn:schemas-microsoft-com:office:word" xmlns:w="http://schemas.openxmlformats.org/wordprocessingml/2006/main" xmlns:w14="http://schemas.microsoft.com/office/word/2010/wordml" xmlns:wpg="http://schemas.microsoft.com/office/word/2010/wordprocessingGroup" xmlns:wpi="http://schemas.microsoft.com/office/word/2010/wordprocessingInk" xmlns:wne="http://schemas.microsoft.com/office/word/2006/wordml" xmlns:wps="http://schemas.microsoft.com/office/word/2010/wordprocessingShape" mc:Ignorable="w14 wp14">
-  <w:p>
-    <w:pPr>
-      <w:pStyle w:val="Fuzeile"/>
-    </w:pPr>
-  </w:p>
-</w:ftr>
-</file>
-
 <file path=word/footnotes.xml><?xml version="1.0" encoding="utf-8"?>
 <w:footnotes xmlns:wpc="http://schemas.microsoft.com/office/word/2010/wordprocessingCanvas" xmlns:mc="http://schemas.openxmlformats.org/markup-compatibility/2006" xmlns:o="urn:schemas-microsoft-com:office:office" xmlns:r="http://schemas.openxmlformats.org/officeDocument/2006/relationships" xmlns:m="http://schemas.openxmlformats.org/officeDocument/2006/math" xmlns:v="urn:schemas-microsoft-com:vml" xmlns:wp14="http://schemas.microsoft.com/office/word/2010/wordprocessingDrawing" xmlns:wp="http://schemas.openxmlformats.org/drawingml/2006/wordprocessingDrawing" xmlns:w10="urn:schemas-microsoft-com:office:word" xmlns:w="http://schemas.openxmlformats.org/wordprocessingml/2006/main" xmlns:w14="http://schemas.microsoft.com/office/word/2010/wordml" xmlns:wpg="http://schemas.microsoft.com/office/word/2010/wordprocessingGroup" xmlns:wpi="http://schemas.microsoft.com/office/word/2010/wordprocessingInk" xmlns:wne="http://schemas.microsoft.com/office/word/2006/wordml" xmlns:wps="http://schemas.microsoft.com/office/word/2010/wordprocessingShape" mc:Ignorable="w14 wp14">
   <w:footnote w:type="separator" w:id="-1">
@@ -18806,36 +18668,6 @@
     </w:p>
   </w:footnote>
 </w:footnotes>
-</file>
-
-<file path=word/header1.xml><?xml version="1.0" encoding="utf-8"?>
-<w:hdr xmlns:wpc="http://schemas.microsoft.com/office/word/2010/wordprocessingCanvas" xmlns:mc="http://schemas.openxmlformats.org/markup-compatibility/2006" xmlns:o="urn:schemas-microsoft-com:office:office" xmlns:r="http://schemas.openxmlformats.org/officeDocument/2006/relationships" xmlns:m="http://schemas.openxmlformats.org/officeDocument/2006/math" xmlns:v="urn:schemas-microsoft-com:vml" xmlns:wp14="http://schemas.microsoft.com/office/word/2010/wordprocessingDrawing" xmlns:wp="http://schemas.openxmlformats.org/drawingml/2006/wordprocessingDrawing" xmlns:w10="urn:schemas-microsoft-com:office:word" xmlns:w="http://schemas.openxmlformats.org/wordprocessingml/2006/main" xmlns:w14="http://schemas.microsoft.com/office/word/2010/wordml" xmlns:wpg="http://schemas.microsoft.com/office/word/2010/wordprocessingGroup" xmlns:wpi="http://schemas.microsoft.com/office/word/2010/wordprocessingInk" xmlns:wne="http://schemas.microsoft.com/office/word/2006/wordml" xmlns:wps="http://schemas.microsoft.com/office/word/2010/wordprocessingShape" mc:Ignorable="w14 wp14">
-  <w:p>
-    <w:pPr>
-      <w:pStyle w:val="Kopfzeile"/>
-    </w:pPr>
-  </w:p>
-</w:hdr>
-</file>
-
-<file path=word/header2.xml><?xml version="1.0" encoding="utf-8"?>
-<w:hdr xmlns:wpc="http://schemas.microsoft.com/office/word/2010/wordprocessingCanvas" xmlns:mc="http://schemas.openxmlformats.org/markup-compatibility/2006" xmlns:o="urn:schemas-microsoft-com:office:office" xmlns:r="http://schemas.openxmlformats.org/officeDocument/2006/relationships" xmlns:m="http://schemas.openxmlformats.org/officeDocument/2006/math" xmlns:v="urn:schemas-microsoft-com:vml" xmlns:wp14="http://schemas.microsoft.com/office/word/2010/wordprocessingDrawing" xmlns:wp="http://schemas.openxmlformats.org/drawingml/2006/wordprocessingDrawing" xmlns:w10="urn:schemas-microsoft-com:office:word" xmlns:w="http://schemas.openxmlformats.org/wordprocessingml/2006/main" xmlns:w14="http://schemas.microsoft.com/office/word/2010/wordml" xmlns:wpg="http://schemas.microsoft.com/office/word/2010/wordprocessingGroup" xmlns:wpi="http://schemas.microsoft.com/office/word/2010/wordprocessingInk" xmlns:wne="http://schemas.microsoft.com/office/word/2006/wordml" xmlns:wps="http://schemas.microsoft.com/office/word/2010/wordprocessingShape" mc:Ignorable="w14 wp14">
-  <w:p>
-    <w:pPr>
-      <w:pStyle w:val="Kopfzeile"/>
-    </w:pPr>
-  </w:p>
-</w:hdr>
-</file>
-
-<file path=word/header3.xml><?xml version="1.0" encoding="utf-8"?>
-<w:hdr xmlns:wpc="http://schemas.microsoft.com/office/word/2010/wordprocessingCanvas" xmlns:mc="http://schemas.openxmlformats.org/markup-compatibility/2006" xmlns:o="urn:schemas-microsoft-com:office:office" xmlns:r="http://schemas.openxmlformats.org/officeDocument/2006/relationships" xmlns:m="http://schemas.openxmlformats.org/officeDocument/2006/math" xmlns:v="urn:schemas-microsoft-com:vml" xmlns:wp14="http://schemas.microsoft.com/office/word/2010/wordprocessingDrawing" xmlns:wp="http://schemas.openxmlformats.org/drawingml/2006/wordprocessingDrawing" xmlns:w10="urn:schemas-microsoft-com:office:word" xmlns:w="http://schemas.openxmlformats.org/wordprocessingml/2006/main" xmlns:w14="http://schemas.microsoft.com/office/word/2010/wordml" xmlns:wpg="http://schemas.microsoft.com/office/word/2010/wordprocessingGroup" xmlns:wpi="http://schemas.microsoft.com/office/word/2010/wordprocessingInk" xmlns:wne="http://schemas.microsoft.com/office/word/2006/wordml" xmlns:wps="http://schemas.microsoft.com/office/word/2010/wordprocessingShape" mc:Ignorable="w14 wp14">
-  <w:p>
-    <w:pPr>
-      <w:pStyle w:val="Kopfzeile"/>
-    </w:pPr>
-  </w:p>
-</w:hdr>
 </file>
 
 <file path=word/numbering.xml><?xml version="1.0" encoding="utf-8"?>
@@ -21561,7 +21393,7 @@
 </file>
 
 <file path=customXml/itemProps1.xml><?xml version="1.0" encoding="utf-8"?>
-<ds:datastoreItem xmlns:ds="http://schemas.openxmlformats.org/officeDocument/2006/customXml" ds:itemID="{447575FC-34F1-4D33-9C21-32D201762B16}">
+<ds:datastoreItem xmlns:ds="http://schemas.openxmlformats.org/officeDocument/2006/customXml" ds:itemID="{9E15EE64-BCA2-4ADF-B10D-4BE6F99A38A2}">
   <ds:schemaRefs>
     <ds:schemaRef ds:uri="http://schemas.openxmlformats.org/officeDocument/2006/bibliography"/>
   </ds:schemaRefs>

</xml_diff>

<commit_message>
added note to escape special characters in search tab
</commit_message>
<xml_diff>
--- a/data-manager/Manual.docx
+++ b/data-manager/Manual.docx
@@ -715,8 +715,6 @@
         </w:rPr>
       </w:pPr>
     </w:p>
-    <w:bookmarkStart w:id="2" w:name="_GoBack"/>
-    <w:bookmarkEnd w:id="2"/>
     <w:p>
       <w:pPr>
         <w:pStyle w:val="Verzeichnis1"/>
@@ -3795,12 +3793,12 @@
           <w:lang w:val="en-US"/>
         </w:rPr>
       </w:pPr>
-      <w:bookmarkStart w:id="3" w:name="h.dvij112p7mkg" w:colFirst="0" w:colLast="0"/>
-      <w:bookmarkStart w:id="4" w:name="h.k4iyk3sis429" w:colFirst="0" w:colLast="0"/>
-      <w:bookmarkStart w:id="5" w:name="h.ynluaya4ap5v" w:colFirst="0" w:colLast="0"/>
+      <w:bookmarkStart w:id="2" w:name="h.dvij112p7mkg" w:colFirst="0" w:colLast="0"/>
+      <w:bookmarkStart w:id="3" w:name="h.k4iyk3sis429" w:colFirst="0" w:colLast="0"/>
+      <w:bookmarkStart w:id="4" w:name="h.ynluaya4ap5v" w:colFirst="0" w:colLast="0"/>
+      <w:bookmarkEnd w:id="2"/>
       <w:bookmarkEnd w:id="3"/>
       <w:bookmarkEnd w:id="4"/>
-      <w:bookmarkEnd w:id="5"/>
       <w:r>
         <w:rPr>
           <w:lang w:val="en-US"/>
@@ -3815,7 +3813,7 @@
           <w:lang w:val="en-US"/>
         </w:rPr>
       </w:pPr>
-      <w:bookmarkStart w:id="6" w:name="_Toc358930719"/>
+      <w:bookmarkStart w:id="5" w:name="_Toc358930719"/>
       <w:r>
         <w:rPr>
           <w:lang w:val="en-US"/>
@@ -3823,7 +3821,7 @@
         <w:lastRenderedPageBreak/>
         <w:t>Purpose</w:t>
       </w:r>
-      <w:bookmarkEnd w:id="6"/>
+      <w:bookmarkEnd w:id="5"/>
     </w:p>
     <w:p>
       <w:pPr>
@@ -3925,7 +3923,7 @@
           <w:lang w:val="en-US"/>
         </w:rPr>
       </w:pPr>
-      <w:bookmarkStart w:id="7" w:name="_Toc358930720"/>
+      <w:bookmarkStart w:id="6" w:name="_Toc358930720"/>
       <w:r>
         <w:rPr>
           <w:lang w:val="en-US"/>
@@ -3933,7 +3931,7 @@
         <w:lastRenderedPageBreak/>
         <w:t>Glossary</w:t>
       </w:r>
-      <w:bookmarkEnd w:id="7"/>
+      <w:bookmarkEnd w:id="6"/>
     </w:p>
     <w:p>
       <w:pPr>
@@ -4350,10 +4348,10 @@
           <w:lang w:val="en-US"/>
         </w:rPr>
       </w:pPr>
-      <w:bookmarkStart w:id="8" w:name="h.vw4jkaa51t8o" w:colFirst="0" w:colLast="0"/>
-      <w:bookmarkStart w:id="9" w:name="_Ref354177867"/>
-      <w:bookmarkStart w:id="10" w:name="_Toc358930721"/>
-      <w:bookmarkEnd w:id="8"/>
+      <w:bookmarkStart w:id="7" w:name="h.vw4jkaa51t8o" w:colFirst="0" w:colLast="0"/>
+      <w:bookmarkStart w:id="8" w:name="_Ref354177867"/>
+      <w:bookmarkStart w:id="9" w:name="_Toc358930721"/>
+      <w:bookmarkEnd w:id="7"/>
       <w:r>
         <w:rPr>
           <w:lang w:val="en-US"/>
@@ -4361,8 +4359,8 @@
         <w:lastRenderedPageBreak/>
         <w:t>Installation</w:t>
       </w:r>
+      <w:bookmarkEnd w:id="8"/>
       <w:bookmarkEnd w:id="9"/>
-      <w:bookmarkEnd w:id="10"/>
     </w:p>
     <w:p>
       <w:pPr>
@@ -4376,16 +4374,34 @@
         </w:rPr>
         <w:t xml:space="preserve">Download the latest version of the Data Manager from </w:t>
       </w:r>
-      <w:hyperlink r:id="rId16">
-        <w:r>
-          <w:rPr>
-            <w:color w:val="1155CC"/>
-            <w:u w:val="single"/>
-            <w:lang w:val="en-US"/>
-          </w:rPr>
-          <w:t>here</w:t>
-        </w:r>
-      </w:hyperlink>
+      <w:r>
+        <w:fldChar w:fldCharType="begin"/>
+      </w:r>
+      <w:r>
+        <w:rPr>
+          <w:lang w:val="en-US"/>
+        </w:rPr>
+        <w:instrText xml:space="preserve"> HYPERLINK "http://code.google.com/p/cr-data-manager/downloads/list" \h </w:instrText>
+      </w:r>
+      <w:r>
+        <w:fldChar w:fldCharType="separate"/>
+      </w:r>
+      <w:r>
+        <w:rPr>
+          <w:color w:val="1155CC"/>
+          <w:u w:val="single"/>
+          <w:lang w:val="en-US"/>
+        </w:rPr>
+        <w:t>here</w:t>
+      </w:r>
+      <w:r>
+        <w:rPr>
+          <w:color w:val="1155CC"/>
+          <w:u w:val="single"/>
+          <w:lang w:val="en-US"/>
+        </w:rPr>
+        <w:fldChar w:fldCharType="end"/>
+      </w:r>
       <w:r>
         <w:rPr>
           <w:lang w:val="en-US"/>
@@ -4639,8 +4655,8 @@
           <w:lang w:val="en-US"/>
         </w:rPr>
       </w:pPr>
-      <w:bookmarkStart w:id="11" w:name="h.dnugdv5rs8qn" w:colFirst="0" w:colLast="0"/>
-      <w:bookmarkEnd w:id="11"/>
+      <w:bookmarkStart w:id="10" w:name="h.dnugdv5rs8qn" w:colFirst="0" w:colLast="0"/>
+      <w:bookmarkEnd w:id="10"/>
       <w:r>
         <w:rPr>
           <w:lang w:val="en-US"/>
@@ -4655,7 +4671,7 @@
           <w:lang w:val="en-US"/>
         </w:rPr>
       </w:pPr>
-      <w:bookmarkStart w:id="12" w:name="_Toc358930722"/>
+      <w:bookmarkStart w:id="11" w:name="_Toc358930722"/>
       <w:r>
         <w:rPr>
           <w:lang w:val="en-US"/>
@@ -4663,25 +4679,25 @@
         <w:lastRenderedPageBreak/>
         <w:t>Usage</w:t>
       </w:r>
+      <w:bookmarkEnd w:id="11"/>
+    </w:p>
+    <w:p>
+      <w:pPr>
+        <w:pStyle w:val="berschrift2"/>
+        <w:rPr>
+          <w:lang w:val="en-US"/>
+        </w:rPr>
+      </w:pPr>
+      <w:bookmarkStart w:id="12" w:name="h.nxvwnjr65hxp" w:colFirst="0" w:colLast="0"/>
+      <w:bookmarkStart w:id="13" w:name="_Toc358930723"/>
       <w:bookmarkEnd w:id="12"/>
-    </w:p>
-    <w:p>
-      <w:pPr>
-        <w:pStyle w:val="berschrift2"/>
-        <w:rPr>
-          <w:lang w:val="en-US"/>
-        </w:rPr>
-      </w:pPr>
-      <w:bookmarkStart w:id="13" w:name="h.nxvwnjr65hxp" w:colFirst="0" w:colLast="0"/>
-      <w:bookmarkStart w:id="14" w:name="_Toc358930723"/>
+      <w:r>
+        <w:rPr>
+          <w:lang w:val="en-US"/>
+        </w:rPr>
+        <w:t>Setting up the configuration</w:t>
+      </w:r>
       <w:bookmarkEnd w:id="13"/>
-      <w:r>
-        <w:rPr>
-          <w:lang w:val="en-US"/>
-        </w:rPr>
-        <w:t>Setting up the configuration</w:t>
-      </w:r>
-      <w:bookmarkEnd w:id="14"/>
     </w:p>
     <w:p>
       <w:pPr>
@@ -4717,7 +4733,7 @@
                     <pic:cNvPicPr/>
                   </pic:nvPicPr>
                   <pic:blipFill>
-                    <a:blip r:embed="rId17">
+                    <a:blip r:embed="rId16">
                       <a:extLst>
                         <a:ext uri="{28A0092B-C50C-407E-A947-70E740481C1C}">
                           <a14:useLocalDpi xmlns:a14="http://schemas.microsoft.com/office/drawing/2010/main" val="0"/>
@@ -4843,7 +4859,7 @@
                     <pic:cNvPicPr/>
                   </pic:nvPicPr>
                   <pic:blipFill rotWithShape="1">
-                    <a:blip r:embed="rId18">
+                    <a:blip r:embed="rId17">
                       <a:extLst>
                         <a:ext uri="{28A0092B-C50C-407E-A947-70E740481C1C}">
                           <a14:useLocalDpi xmlns:a14="http://schemas.microsoft.com/office/drawing/2010/main" val="0"/>
@@ -4985,7 +5001,7 @@
                     <pic:cNvPicPr/>
                   </pic:nvPicPr>
                   <pic:blipFill rotWithShape="1">
-                    <a:blip r:embed="rId19">
+                    <a:blip r:embed="rId18">
                       <a:extLst>
                         <a:ext uri="{28A0092B-C50C-407E-A947-70E740481C1C}">
                           <a14:useLocalDpi xmlns:a14="http://schemas.microsoft.com/office/drawing/2010/main" val="0"/>
@@ -5210,7 +5226,7 @@
           <w:lang w:val="en-US"/>
         </w:rPr>
       </w:pPr>
-      <w:bookmarkStart w:id="15" w:name="_Toc358930724"/>
+      <w:bookmarkStart w:id="14" w:name="_Toc358930724"/>
       <w:r>
         <w:rPr>
           <w:lang w:val="en-US"/>
@@ -5224,23 +5240,23 @@
         </w:rPr>
         <w:t>: Create a few simple (but powerful) rules</w:t>
       </w:r>
+      <w:bookmarkEnd w:id="14"/>
+    </w:p>
+    <w:p>
+      <w:pPr>
+        <w:pStyle w:val="berschrift3"/>
+        <w:rPr>
+          <w:lang w:val="en-US"/>
+        </w:rPr>
+      </w:pPr>
+      <w:bookmarkStart w:id="15" w:name="_Toc358930725"/>
+      <w:r>
+        <w:rPr>
+          <w:lang w:val="en-US"/>
+        </w:rPr>
+        <w:t>Step 1: What shall your rules do?</w:t>
+      </w:r>
       <w:bookmarkEnd w:id="15"/>
-    </w:p>
-    <w:p>
-      <w:pPr>
-        <w:pStyle w:val="berschrift3"/>
-        <w:rPr>
-          <w:lang w:val="en-US"/>
-        </w:rPr>
-      </w:pPr>
-      <w:bookmarkStart w:id="16" w:name="_Toc358930725"/>
-      <w:r>
-        <w:rPr>
-          <w:lang w:val="en-US"/>
-        </w:rPr>
-        <w:t>Step 1: What shall your rules do?</w:t>
-      </w:r>
-      <w:bookmarkEnd w:id="16"/>
     </w:p>
     <w:p>
       <w:pPr>
@@ -5376,7 +5392,7 @@
                     <pic:cNvPicPr/>
                   </pic:nvPicPr>
                   <pic:blipFill>
-                    <a:blip r:embed="rId20">
+                    <a:blip r:embed="rId19">
                       <a:extLst>
                         <a:ext uri="{28A0092B-C50C-407E-A947-70E740481C1C}">
                           <a14:useLocalDpi xmlns:a14="http://schemas.microsoft.com/office/drawing/2010/main" val="0"/>
@@ -5475,7 +5491,7 @@
           <w:lang w:val="en-US"/>
         </w:rPr>
       </w:pPr>
-      <w:bookmarkStart w:id="17" w:name="_Toc358930726"/>
+      <w:bookmarkStart w:id="16" w:name="_Toc358930726"/>
       <w:r>
         <w:rPr>
           <w:lang w:val="en-US"/>
@@ -5489,7 +5505,7 @@
         </w:rPr>
         <w:t>Understanding the GUI editor window</w:t>
       </w:r>
-      <w:bookmarkEnd w:id="17"/>
+      <w:bookmarkEnd w:id="16"/>
     </w:p>
     <w:p>
       <w:pPr>
@@ -5545,7 +5561,7 @@
                     <pic:cNvPicPr/>
                   </pic:nvPicPr>
                   <pic:blipFill rotWithShape="1">
-                    <a:blip r:embed="rId21"/>
+                    <a:blip r:embed="rId20"/>
                     <a:srcRect b="12248"/>
                     <a:stretch/>
                   </pic:blipFill>
@@ -5716,7 +5732,7 @@
                     <pic:cNvPicPr/>
                   </pic:nvPicPr>
                   <pic:blipFill rotWithShape="1">
-                    <a:blip r:embed="rId22"/>
+                    <a:blip r:embed="rId21"/>
                     <a:srcRect b="7136"/>
                     <a:stretch/>
                   </pic:blipFill>
@@ -5771,7 +5787,7 @@
           <w:lang w:val="en-US"/>
         </w:rPr>
       </w:pPr>
-      <w:bookmarkStart w:id="18" w:name="_Toc358930727"/>
+      <w:bookmarkStart w:id="17" w:name="_Toc358930727"/>
       <w:r>
         <w:rPr>
           <w:lang w:val="en-US"/>
@@ -5784,7 +5800,7 @@
         </w:rPr>
         <w:t xml:space="preserve"> set</w:t>
       </w:r>
-      <w:bookmarkEnd w:id="18"/>
+      <w:bookmarkEnd w:id="17"/>
     </w:p>
     <w:p>
       <w:pPr>
@@ -5895,7 +5911,7 @@
                     <pic:cNvPicPr/>
                   </pic:nvPicPr>
                   <pic:blipFill>
-                    <a:blip r:embed="rId23">
+                    <a:blip r:embed="rId22">
                       <a:extLst>
                         <a:ext uri="{28A0092B-C50C-407E-A947-70E740481C1C}">
                           <a14:useLocalDpi xmlns:a14="http://schemas.microsoft.com/office/drawing/2010/main" val="0"/>
@@ -6019,7 +6035,7 @@
                     <pic:cNvPicPr/>
                   </pic:nvPicPr>
                   <pic:blipFill>
-                    <a:blip r:embed="rId24">
+                    <a:blip r:embed="rId23">
                       <a:extLst>
                         <a:ext uri="{28A0092B-C50C-407E-A947-70E740481C1C}">
                           <a14:useLocalDpi xmlns:a14="http://schemas.microsoft.com/office/drawing/2010/main" val="0"/>
@@ -6136,7 +6152,7 @@
                     <pic:cNvPicPr/>
                   </pic:nvPicPr>
                   <pic:blipFill rotWithShape="1">
-                    <a:blip r:embed="rId25"/>
+                    <a:blip r:embed="rId24"/>
                     <a:srcRect b="7692"/>
                     <a:stretch/>
                   </pic:blipFill>
@@ -6205,7 +6221,7 @@
                     <pic:cNvPicPr/>
                   </pic:nvPicPr>
                   <pic:blipFill rotWithShape="1">
-                    <a:blip r:embed="rId26">
+                    <a:blip r:embed="rId25">
                       <a:extLst>
                         <a:ext uri="{28A0092B-C50C-407E-A947-70E740481C1C}">
                           <a14:useLocalDpi xmlns:a14="http://schemas.microsoft.com/office/drawing/2010/main" val="0"/>
@@ -6320,7 +6336,7 @@
                     <pic:cNvPicPr/>
                   </pic:nvPicPr>
                   <pic:blipFill rotWithShape="1">
-                    <a:blip r:embed="rId27"/>
+                    <a:blip r:embed="rId26"/>
                     <a:srcRect b="19048"/>
                     <a:stretch/>
                   </pic:blipFill>
@@ -6412,7 +6428,7 @@
                     <pic:cNvPicPr/>
                   </pic:nvPicPr>
                   <pic:blipFill>
-                    <a:blip r:embed="rId28"/>
+                    <a:blip r:embed="rId27"/>
                     <a:stretch>
                       <a:fillRect/>
                     </a:stretch>
@@ -6509,7 +6525,7 @@
                     <pic:cNvPicPr/>
                   </pic:nvPicPr>
                   <pic:blipFill>
-                    <a:blip r:embed="rId29"/>
+                    <a:blip r:embed="rId28"/>
                     <a:stretch>
                       <a:fillRect/>
                     </a:stretch>
@@ -6621,7 +6637,7 @@
                     <pic:cNvPicPr/>
                   </pic:nvPicPr>
                   <pic:blipFill>
-                    <a:blip r:embed="rId30"/>
+                    <a:blip r:embed="rId29"/>
                     <a:stretch>
                       <a:fillRect/>
                     </a:stretch>
@@ -6799,7 +6815,7 @@
           <w:lang w:val="en-US"/>
         </w:rPr>
       </w:pPr>
-      <w:bookmarkStart w:id="19" w:name="_Toc358930728"/>
+      <w:bookmarkStart w:id="18" w:name="_Toc358930728"/>
       <w:r>
         <w:rPr>
           <w:lang w:val="en-US"/>
@@ -6825,7 +6841,7 @@
         </w:rPr>
         <w:t xml:space="preserve"> work</w:t>
       </w:r>
-      <w:bookmarkEnd w:id="19"/>
+      <w:bookmarkEnd w:id="18"/>
     </w:p>
     <w:p>
       <w:pPr>
@@ -6925,7 +6941,7 @@
                     <pic:cNvPicPr/>
                   </pic:nvPicPr>
                   <pic:blipFill>
-                    <a:blip r:embed="rId31"/>
+                    <a:blip r:embed="rId30"/>
                     <a:stretch>
                       <a:fillRect/>
                     </a:stretch>
@@ -7075,7 +7091,7 @@
                     <pic:cNvPicPr/>
                   </pic:nvPicPr>
                   <pic:blipFill>
-                    <a:blip r:embed="rId32"/>
+                    <a:blip r:embed="rId31"/>
                     <a:stretch>
                       <a:fillRect/>
                     </a:stretch>
@@ -7114,7 +7130,7 @@
           <w:lang w:val="en-US"/>
         </w:rPr>
       </w:pPr>
-      <w:bookmarkStart w:id="20" w:name="_Toc358930729"/>
+      <w:bookmarkStart w:id="19" w:name="_Toc358930729"/>
       <w:r>
         <w:rPr>
           <w:lang w:val="en-US"/>
@@ -7152,7 +7168,7 @@
         </w:rPr>
         <w:t xml:space="preserve"> (using groups)</w:t>
       </w:r>
-      <w:bookmarkEnd w:id="20"/>
+      <w:bookmarkEnd w:id="19"/>
     </w:p>
     <w:p>
       <w:pPr>
@@ -7214,7 +7230,7 @@
                     <pic:cNvPicPr/>
                   </pic:nvPicPr>
                   <pic:blipFill rotWithShape="1">
-                    <a:blip r:embed="rId33"/>
+                    <a:blip r:embed="rId32"/>
                     <a:srcRect b="18007"/>
                     <a:stretch/>
                   </pic:blipFill>
@@ -7275,7 +7291,7 @@
                     <pic:cNvPicPr/>
                   </pic:nvPicPr>
                   <pic:blipFill rotWithShape="1">
-                    <a:blip r:embed="rId34"/>
+                    <a:blip r:embed="rId33"/>
                     <a:srcRect b="17410"/>
                     <a:stretch/>
                   </pic:blipFill>
@@ -7368,7 +7384,7 @@
                     <pic:cNvPicPr/>
                   </pic:nvPicPr>
                   <pic:blipFill>
-                    <a:blip r:embed="rId35"/>
+                    <a:blip r:embed="rId34"/>
                     <a:stretch>
                       <a:fillRect/>
                     </a:stretch>
@@ -7508,7 +7524,7 @@
                     <pic:cNvPicPr/>
                   </pic:nvPicPr>
                   <pic:blipFill>
-                    <a:blip r:embed="rId36"/>
+                    <a:blip r:embed="rId35"/>
                     <a:stretch>
                       <a:fillRect/>
                     </a:stretch>
@@ -7612,6 +7628,111 @@
                   <wp:extent cx="2152381" cy="2028572"/>
                   <wp:effectExtent l="171450" t="171450" r="381635" b="353060"/>
                   <wp:docPr id="47" name="Grafik 47"/>
+                  <wp:cNvGraphicFramePr>
+                    <a:graphicFrameLocks xmlns:a="http://schemas.openxmlformats.org/drawingml/2006/main" noChangeAspect="1"/>
+                  </wp:cNvGraphicFramePr>
+                  <a:graphic xmlns:a="http://schemas.openxmlformats.org/drawingml/2006/main">
+                    <a:graphicData uri="http://schemas.openxmlformats.org/drawingml/2006/picture">
+                      <pic:pic xmlns:pic="http://schemas.openxmlformats.org/drawingml/2006/picture">
+                        <pic:nvPicPr>
+                          <pic:cNvPr id="0" name=""/>
+                          <pic:cNvPicPr/>
+                        </pic:nvPicPr>
+                        <pic:blipFill>
+                          <a:blip r:embed="rId36"/>
+                          <a:stretch>
+                            <a:fillRect/>
+                          </a:stretch>
+                        </pic:blipFill>
+                        <pic:spPr>
+                          <a:xfrm>
+                            <a:off x="0" y="0"/>
+                            <a:ext cx="2152381" cy="2028572"/>
+                          </a:xfrm>
+                          <a:prstGeom prst="rect">
+                            <a:avLst/>
+                          </a:prstGeom>
+                          <a:ln>
+                            <a:noFill/>
+                          </a:ln>
+                          <a:effectLst>
+                            <a:outerShdw blurRad="292100" dist="139700" dir="2700000" algn="tl" rotWithShape="0">
+                              <a:srgbClr val="333333">
+                                <a:alpha val="65000"/>
+                              </a:srgbClr>
+                            </a:outerShdw>
+                          </a:effectLst>
+                        </pic:spPr>
+                      </pic:pic>
+                    </a:graphicData>
+                  </a:graphic>
+                </wp:inline>
+              </w:drawing>
+            </w:r>
+          </w:p>
+        </w:tc>
+      </w:tr>
+      <w:tr>
+        <w:tc>
+          <w:tcPr>
+            <w:tcW w:w="4630" w:type="dxa"/>
+          </w:tcPr>
+          <w:p>
+            <w:pPr>
+              <w:rPr>
+                <w:lang w:val="en-US"/>
+              </w:rPr>
+            </w:pPr>
+            <w:r>
+              <w:rPr>
+                <w:lang w:val="en-US"/>
+              </w:rPr>
+              <w:t xml:space="preserve">Repeat the steps and create another group “Main Characters Marvel”. Don’t forget to click on “Ruleset Collection” because that is where you want to store your group! Your </w:t>
+            </w:r>
+            <w:proofErr w:type="spellStart"/>
+            <w:r>
+              <w:rPr>
+                <w:lang w:val="en-US"/>
+              </w:rPr>
+              <w:t>treeview</w:t>
+            </w:r>
+            <w:proofErr w:type="spellEnd"/>
+            <w:r>
+              <w:rPr>
+                <w:lang w:val="en-US"/>
+              </w:rPr>
+              <w:t xml:space="preserve"> panel should look similar to this now:</w:t>
+            </w:r>
+          </w:p>
+          <w:p>
+            <w:pPr>
+              <w:keepNext/>
+              <w:rPr>
+                <w:lang w:val="en-US"/>
+              </w:rPr>
+            </w:pPr>
+          </w:p>
+        </w:tc>
+        <w:tc>
+          <w:tcPr>
+            <w:tcW w:w="4631" w:type="dxa"/>
+          </w:tcPr>
+          <w:p>
+            <w:pPr>
+              <w:keepNext/>
+              <w:rPr>
+                <w:lang w:val="en-US"/>
+              </w:rPr>
+            </w:pPr>
+            <w:r>
+              <w:rPr>
+                <w:noProof/>
+              </w:rPr>
+              <w:drawing>
+                <wp:inline distT="0" distB="0" distL="0" distR="0" wp14:anchorId="356D3203" wp14:editId="39245B22">
+                  <wp:extent cx="2152381" cy="2028572"/>
+                  <wp:effectExtent l="171450" t="171450" r="381635" b="353060"/>
+                  <wp:docPr id="48" name="Grafik 48"/>
                   <wp:cNvGraphicFramePr>
                     <a:graphicFrameLocks xmlns:a="http://schemas.openxmlformats.org/drawingml/2006/main" noChangeAspect="1"/>
                   </wp:cNvGraphicFramePr>
@@ -7671,111 +7792,6 @@
               <w:rPr>
                 <w:lang w:val="en-US"/>
               </w:rPr>
-              <w:t xml:space="preserve">Repeat the steps and create another group “Main Characters Marvel”. Don’t forget to click on “Ruleset Collection” because that is where you want to store your group! Your </w:t>
-            </w:r>
-            <w:proofErr w:type="spellStart"/>
-            <w:r>
-              <w:rPr>
-                <w:lang w:val="en-US"/>
-              </w:rPr>
-              <w:t>treeview</w:t>
-            </w:r>
-            <w:proofErr w:type="spellEnd"/>
-            <w:r>
-              <w:rPr>
-                <w:lang w:val="en-US"/>
-              </w:rPr>
-              <w:t xml:space="preserve"> panel should look similar to this now:</w:t>
-            </w:r>
-          </w:p>
-          <w:p>
-            <w:pPr>
-              <w:keepNext/>
-              <w:rPr>
-                <w:lang w:val="en-US"/>
-              </w:rPr>
-            </w:pPr>
-          </w:p>
-        </w:tc>
-        <w:tc>
-          <w:tcPr>
-            <w:tcW w:w="4631" w:type="dxa"/>
-          </w:tcPr>
-          <w:p>
-            <w:pPr>
-              <w:keepNext/>
-              <w:rPr>
-                <w:lang w:val="en-US"/>
-              </w:rPr>
-            </w:pPr>
-            <w:r>
-              <w:rPr>
-                <w:noProof/>
-              </w:rPr>
-              <w:drawing>
-                <wp:inline distT="0" distB="0" distL="0" distR="0" wp14:anchorId="356D3203" wp14:editId="39245B22">
-                  <wp:extent cx="2152381" cy="2028572"/>
-                  <wp:effectExtent l="171450" t="171450" r="381635" b="353060"/>
-                  <wp:docPr id="48" name="Grafik 48"/>
-                  <wp:cNvGraphicFramePr>
-                    <a:graphicFrameLocks xmlns:a="http://schemas.openxmlformats.org/drawingml/2006/main" noChangeAspect="1"/>
-                  </wp:cNvGraphicFramePr>
-                  <a:graphic xmlns:a="http://schemas.openxmlformats.org/drawingml/2006/main">
-                    <a:graphicData uri="http://schemas.openxmlformats.org/drawingml/2006/picture">
-                      <pic:pic xmlns:pic="http://schemas.openxmlformats.org/drawingml/2006/picture">
-                        <pic:nvPicPr>
-                          <pic:cNvPr id="0" name=""/>
-                          <pic:cNvPicPr/>
-                        </pic:nvPicPr>
-                        <pic:blipFill>
-                          <a:blip r:embed="rId38"/>
-                          <a:stretch>
-                            <a:fillRect/>
-                          </a:stretch>
-                        </pic:blipFill>
-                        <pic:spPr>
-                          <a:xfrm>
-                            <a:off x="0" y="0"/>
-                            <a:ext cx="2152381" cy="2028572"/>
-                          </a:xfrm>
-                          <a:prstGeom prst="rect">
-                            <a:avLst/>
-                          </a:prstGeom>
-                          <a:ln>
-                            <a:noFill/>
-                          </a:ln>
-                          <a:effectLst>
-                            <a:outerShdw blurRad="292100" dist="139700" dir="2700000" algn="tl" rotWithShape="0">
-                              <a:srgbClr val="333333">
-                                <a:alpha val="65000"/>
-                              </a:srgbClr>
-                            </a:outerShdw>
-                          </a:effectLst>
-                        </pic:spPr>
-                      </pic:pic>
-                    </a:graphicData>
-                  </a:graphic>
-                </wp:inline>
-              </w:drawing>
-            </w:r>
-          </w:p>
-        </w:tc>
-      </w:tr>
-      <w:tr>
-        <w:tc>
-          <w:tcPr>
-            <w:tcW w:w="4630" w:type="dxa"/>
-          </w:tcPr>
-          <w:p>
-            <w:pPr>
-              <w:rPr>
-                <w:lang w:val="en-US"/>
-              </w:rPr>
-            </w:pPr>
-            <w:r>
-              <w:rPr>
-                <w:lang w:val="en-US"/>
-              </w:rPr>
               <w:t xml:space="preserve">To move </w:t>
             </w:r>
             <w:proofErr w:type="gramStart"/>
@@ -7847,7 +7863,7 @@
                           <pic:cNvPicPr/>
                         </pic:nvPicPr>
                         <pic:blipFill>
-                          <a:blip r:embed="rId39"/>
+                          <a:blip r:embed="rId38"/>
                           <a:stretch>
                             <a:fillRect/>
                           </a:stretch>
@@ -7909,18 +7925,18 @@
           <w:lang w:val="en-US"/>
         </w:rPr>
       </w:pPr>
-      <w:bookmarkStart w:id="21" w:name="h.9dpq42cee14t" w:colFirst="0" w:colLast="0"/>
-      <w:bookmarkStart w:id="22" w:name="h.8axfvocdw4ui" w:colFirst="0" w:colLast="0"/>
-      <w:bookmarkStart w:id="23" w:name="_Toc358930730"/>
+      <w:bookmarkStart w:id="20" w:name="h.9dpq42cee14t" w:colFirst="0" w:colLast="0"/>
+      <w:bookmarkStart w:id="21" w:name="h.8axfvocdw4ui" w:colFirst="0" w:colLast="0"/>
+      <w:bookmarkStart w:id="22" w:name="_Toc358930730"/>
+      <w:bookmarkEnd w:id="20"/>
       <w:bookmarkEnd w:id="21"/>
+      <w:r>
+        <w:rPr>
+          <w:lang w:val="en-US"/>
+        </w:rPr>
+        <w:t>Running the Data Manager</w:t>
+      </w:r>
       <w:bookmarkEnd w:id="22"/>
-      <w:r>
-        <w:rPr>
-          <w:lang w:val="en-US"/>
-        </w:rPr>
-        <w:t>Running the Data Manager</w:t>
-      </w:r>
-      <w:bookmarkEnd w:id="23"/>
     </w:p>
     <w:p>
       <w:pPr>
@@ -7968,7 +7984,7 @@
                     <pic:cNvPicPr/>
                   </pic:nvPicPr>
                   <pic:blipFill>
-                    <a:blip r:embed="rId40"/>
+                    <a:blip r:embed="rId39"/>
                     <a:stretch>
                       <a:fillRect/>
                     </a:stretch>
@@ -8083,7 +8099,7 @@
                           <pic:cNvPicPr/>
                         </pic:nvPicPr>
                         <pic:blipFill>
-                          <a:blip r:embed="rId41"/>
+                          <a:blip r:embed="rId40"/>
                           <a:stretch>
                             <a:fillRect/>
                           </a:stretch>
@@ -8166,7 +8182,7 @@
                           <pic:cNvPicPr/>
                         </pic:nvPicPr>
                         <pic:blipFill>
-                          <a:blip r:embed="rId42"/>
+                          <a:blip r:embed="rId41"/>
                           <a:stretch>
                             <a:fillRect/>
                           </a:stretch>
@@ -8259,7 +8275,7 @@
                     <pic:cNvPicPr/>
                   </pic:nvPicPr>
                   <pic:blipFill rotWithShape="1">
-                    <a:blip r:embed="rId43"/>
+                    <a:blip r:embed="rId42"/>
                     <a:srcRect b="13846"/>
                     <a:stretch/>
                   </pic:blipFill>
@@ -8348,7 +8364,7 @@
                     <pic:cNvPicPr/>
                   </pic:nvPicPr>
                   <pic:blipFill>
-                    <a:blip r:embed="rId44"/>
+                    <a:blip r:embed="rId43"/>
                     <a:stretch>
                       <a:fillRect/>
                     </a:stretch>
@@ -8385,10 +8401,10 @@
           <w:lang w:val="en-US"/>
         </w:rPr>
       </w:pPr>
-      <w:bookmarkStart w:id="24" w:name="h.y5vmadtmxsqm" w:colFirst="0" w:colLast="0"/>
-      <w:bookmarkStart w:id="25" w:name="h.xxq6upq6d7pf" w:colFirst="0" w:colLast="0"/>
+      <w:bookmarkStart w:id="23" w:name="h.y5vmadtmxsqm" w:colFirst="0" w:colLast="0"/>
+      <w:bookmarkStart w:id="24" w:name="h.xxq6upq6d7pf" w:colFirst="0" w:colLast="0"/>
+      <w:bookmarkEnd w:id="23"/>
       <w:bookmarkEnd w:id="24"/>
-      <w:bookmarkEnd w:id="25"/>
       <w:r>
         <w:rPr>
           <w:lang w:val="en-US"/>
@@ -8472,7 +8488,7 @@
                     <pic:cNvPicPr/>
                   </pic:nvPicPr>
                   <pic:blipFill>
-                    <a:blip r:embed="rId45"/>
+                    <a:blip r:embed="rId44"/>
                     <a:stretch>
                       <a:fillRect/>
                     </a:stretch>
@@ -8510,7 +8526,7 @@
           <w:lang w:val="en-US"/>
         </w:rPr>
       </w:pPr>
-      <w:bookmarkStart w:id="26" w:name="_Toc358930731"/>
+      <w:bookmarkStart w:id="25" w:name="_Toc358930731"/>
       <w:r>
         <w:rPr>
           <w:lang w:val="en-US"/>
@@ -8518,7 +8534,7 @@
         <w:lastRenderedPageBreak/>
         <w:t>Why you should run the ComicVine Scraper before the Data Manager</w:t>
       </w:r>
-      <w:bookmarkEnd w:id="26"/>
+      <w:bookmarkEnd w:id="25"/>
     </w:p>
     <w:p>
       <w:pPr>
@@ -8813,11 +8829,11 @@
           <w:lang w:val="en-US"/>
         </w:rPr>
       </w:pPr>
-      <w:bookmarkStart w:id="27" w:name="h.twe7c3y9d6cy" w:colFirst="0" w:colLast="0"/>
-      <w:bookmarkStart w:id="28" w:name="h.5giylr2exvhc" w:colFirst="0" w:colLast="0"/>
-      <w:bookmarkStart w:id="29" w:name="_Toc358930732"/>
+      <w:bookmarkStart w:id="26" w:name="h.twe7c3y9d6cy" w:colFirst="0" w:colLast="0"/>
+      <w:bookmarkStart w:id="27" w:name="h.5giylr2exvhc" w:colFirst="0" w:colLast="0"/>
+      <w:bookmarkStart w:id="28" w:name="_Toc358930732"/>
+      <w:bookmarkEnd w:id="26"/>
       <w:bookmarkEnd w:id="27"/>
-      <w:bookmarkEnd w:id="28"/>
       <w:r>
         <w:rPr>
           <w:lang w:val="en-US"/>
@@ -8849,7 +8865,7 @@
         </w:rPr>
         <w:t xml:space="preserve"> by the Data Manager?</w:t>
       </w:r>
-      <w:bookmarkEnd w:id="29"/>
+      <w:bookmarkEnd w:id="28"/>
     </w:p>
     <w:p>
       <w:pPr>
@@ -8891,7 +8907,7 @@
                     <pic:cNvPicPr/>
                   </pic:nvPicPr>
                   <pic:blipFill>
-                    <a:blip r:embed="rId46"/>
+                    <a:blip r:embed="rId45"/>
                     <a:stretch>
                       <a:fillRect/>
                     </a:stretch>
@@ -8929,14 +8945,14 @@
           <w:lang w:val="en-US"/>
         </w:rPr>
       </w:pPr>
-      <w:bookmarkStart w:id="30" w:name="_Toc358930733"/>
+      <w:bookmarkStart w:id="29" w:name="_Toc358930733"/>
       <w:r>
         <w:rPr>
           <w:lang w:val="en-US"/>
         </w:rPr>
         <w:t>Using Custom Fields</w:t>
       </w:r>
-      <w:bookmarkEnd w:id="30"/>
+      <w:bookmarkEnd w:id="29"/>
     </w:p>
     <w:p>
       <w:pPr>
@@ -9006,7 +9022,7 @@
                     <pic:cNvPicPr/>
                   </pic:nvPicPr>
                   <pic:blipFill>
-                    <a:blip r:embed="rId47"/>
+                    <a:blip r:embed="rId46"/>
                     <a:stretch>
                       <a:fillRect/>
                     </a:stretch>
@@ -9044,15 +9060,15 @@
           <w:lang w:val="en-US"/>
         </w:rPr>
       </w:pPr>
-      <w:bookmarkStart w:id="31" w:name="h.lhp68cotypaa" w:colFirst="0" w:colLast="0"/>
-      <w:bookmarkStart w:id="32" w:name="h.otm6mlijtin" w:colFirst="0" w:colLast="0"/>
-      <w:bookmarkStart w:id="33" w:name="h.hbhfxy9ths5k" w:colFirst="0" w:colLast="0"/>
-      <w:bookmarkStart w:id="34" w:name="h.qvb7ky3tkd08" w:colFirst="0" w:colLast="0"/>
-      <w:bookmarkStart w:id="35" w:name="_Toc358930734"/>
+      <w:bookmarkStart w:id="30" w:name="h.lhp68cotypaa" w:colFirst="0" w:colLast="0"/>
+      <w:bookmarkStart w:id="31" w:name="h.otm6mlijtin" w:colFirst="0" w:colLast="0"/>
+      <w:bookmarkStart w:id="32" w:name="h.hbhfxy9ths5k" w:colFirst="0" w:colLast="0"/>
+      <w:bookmarkStart w:id="33" w:name="h.qvb7ky3tkd08" w:colFirst="0" w:colLast="0"/>
+      <w:bookmarkStart w:id="34" w:name="_Toc358930734"/>
+      <w:bookmarkEnd w:id="30"/>
       <w:bookmarkEnd w:id="31"/>
       <w:bookmarkEnd w:id="32"/>
       <w:bookmarkEnd w:id="33"/>
-      <w:bookmarkEnd w:id="34"/>
       <w:r>
         <w:rPr>
           <w:lang w:val="en-US"/>
@@ -9060,25 +9076,25 @@
         <w:lastRenderedPageBreak/>
         <w:t>Advanced features</w:t>
       </w:r>
+      <w:bookmarkEnd w:id="34"/>
+    </w:p>
+    <w:p>
+      <w:pPr>
+        <w:pStyle w:val="berschrift2"/>
+        <w:rPr>
+          <w:lang w:val="en-US"/>
+        </w:rPr>
+      </w:pPr>
+      <w:bookmarkStart w:id="35" w:name="h.609e1lg3ysn" w:colFirst="0" w:colLast="0"/>
+      <w:bookmarkStart w:id="36" w:name="_Toc358930735"/>
       <w:bookmarkEnd w:id="35"/>
-    </w:p>
-    <w:p>
-      <w:pPr>
-        <w:pStyle w:val="berschrift2"/>
-        <w:rPr>
-          <w:lang w:val="en-US"/>
-        </w:rPr>
-      </w:pPr>
-      <w:bookmarkStart w:id="36" w:name="h.609e1lg3ysn" w:colFirst="0" w:colLast="0"/>
-      <w:bookmarkStart w:id="37" w:name="_Toc358930735"/>
+      <w:r>
+        <w:rPr>
+          <w:lang w:val="en-US"/>
+        </w:rPr>
+        <w:t>Combining Criteria</w:t>
+      </w:r>
       <w:bookmarkEnd w:id="36"/>
-      <w:r>
-        <w:rPr>
-          <w:lang w:val="en-US"/>
-        </w:rPr>
-        <w:t>Combining Criteria</w:t>
-      </w:r>
-      <w:bookmarkEnd w:id="37"/>
     </w:p>
     <w:p>
       <w:pPr>
@@ -9132,7 +9148,7 @@
                     <pic:cNvPicPr/>
                   </pic:nvPicPr>
                   <pic:blipFill>
-                    <a:blip r:embed="rId48"/>
+                    <a:blip r:embed="rId47"/>
                     <a:stretch>
                       <a:fillRect/>
                     </a:stretch>
@@ -9251,7 +9267,7 @@
                     <pic:cNvPicPr/>
                   </pic:nvPicPr>
                   <pic:blipFill>
-                    <a:blip r:embed="rId49"/>
+                    <a:blip r:embed="rId48"/>
                     <a:stretch>
                       <a:fillRect/>
                     </a:stretch>
@@ -9289,7 +9305,7 @@
           <w:lang w:val="en-US"/>
         </w:rPr>
       </w:pPr>
-      <w:bookmarkStart w:id="38" w:name="_Toc358930736"/>
+      <w:bookmarkStart w:id="37" w:name="_Toc358930736"/>
       <w:r>
         <w:rPr>
           <w:sz w:val="26"/>
@@ -9298,7 +9314,7 @@
         </w:rPr>
         <w:t>Combining criteria with ‘OR’</w:t>
       </w:r>
-      <w:bookmarkEnd w:id="38"/>
+      <w:bookmarkEnd w:id="37"/>
     </w:p>
     <w:p>
       <w:pPr>
@@ -9339,7 +9355,7 @@
                     <pic:cNvPicPr/>
                   </pic:nvPicPr>
                   <pic:blipFill>
-                    <a:blip r:embed="rId50"/>
+                    <a:blip r:embed="rId49"/>
                     <a:stretch>
                       <a:fillRect/>
                     </a:stretch>
@@ -9436,16 +9452,16 @@
           <w:lang w:val="en-US"/>
         </w:rPr>
       </w:pPr>
-      <w:bookmarkStart w:id="39" w:name="h.h3lfh4d1z2c" w:colFirst="0" w:colLast="0"/>
-      <w:bookmarkStart w:id="40" w:name="_Toc358930737"/>
+      <w:bookmarkStart w:id="38" w:name="h.h3lfh4d1z2c" w:colFirst="0" w:colLast="0"/>
+      <w:bookmarkStart w:id="39" w:name="_Toc358930737"/>
+      <w:bookmarkEnd w:id="38"/>
+      <w:r>
+        <w:rPr>
+          <w:lang w:val="en-US"/>
+        </w:rPr>
+        <w:t>Using Modifiers</w:t>
+      </w:r>
       <w:bookmarkEnd w:id="39"/>
-      <w:r>
-        <w:rPr>
-          <w:lang w:val="en-US"/>
-        </w:rPr>
-        <w:t>Using Modifiers</w:t>
-      </w:r>
-      <w:bookmarkEnd w:id="40"/>
     </w:p>
     <w:p>
       <w:pPr>
@@ -9492,7 +9508,7 @@
                     <pic:cNvPicPr/>
                   </pic:nvPicPr>
                   <pic:blipFill>
-                    <a:blip r:embed="rId51"/>
+                    <a:blip r:embed="rId50"/>
                     <a:stretch>
                       <a:fillRect/>
                     </a:stretch>
@@ -9551,53 +9567,53 @@
           <w:lang w:val="en-US"/>
         </w:rPr>
       </w:pPr>
-      <w:bookmarkStart w:id="41" w:name="h.9u3qdcwt14k6" w:colFirst="0" w:colLast="0"/>
-      <w:bookmarkStart w:id="42" w:name="h.o5qlpf1obvdg" w:colFirst="0" w:colLast="0"/>
+      <w:bookmarkStart w:id="40" w:name="h.9u3qdcwt14k6" w:colFirst="0" w:colLast="0"/>
+      <w:bookmarkStart w:id="41" w:name="h.o5qlpf1obvdg" w:colFirst="0" w:colLast="0"/>
+      <w:bookmarkEnd w:id="40"/>
       <w:bookmarkEnd w:id="41"/>
+      <w:r>
+        <w:rPr>
+          <w:rFonts w:eastAsia="Courier New"/>
+          <w:lang w:val="en-US"/>
+        </w:rPr>
+        <w:t xml:space="preserve">There are a lot more modifiers available </w:t>
+      </w:r>
+      <w:r>
+        <w:rPr>
+          <w:rFonts w:eastAsia="Courier New"/>
+          <w:lang w:val="en-US"/>
+        </w:rPr>
+        <w:t>than help to make your rules much more sophisticated</w:t>
+      </w:r>
+      <w:r>
+        <w:rPr>
+          <w:rFonts w:eastAsia="Courier New"/>
+          <w:lang w:val="en-US"/>
+        </w:rPr>
+        <w:t>.</w:t>
+      </w:r>
+    </w:p>
+    <w:p>
+      <w:pPr>
+        <w:pStyle w:val="berschrift3"/>
+        <w:rPr>
+          <w:lang w:val="en-US"/>
+        </w:rPr>
+      </w:pPr>
+      <w:bookmarkStart w:id="42" w:name="_Toc358930738"/>
+      <w:r>
+        <w:rPr>
+          <w:lang w:val="en-US"/>
+        </w:rPr>
+        <w:t xml:space="preserve">List of range modifiers in </w:t>
+      </w:r>
+      <w:r>
+        <w:rPr>
+          <w:lang w:val="en-US"/>
+        </w:rPr>
+        <w:t>the “Rules” part of a ruleset</w:t>
+      </w:r>
       <w:bookmarkEnd w:id="42"/>
-      <w:r>
-        <w:rPr>
-          <w:rFonts w:eastAsia="Courier New"/>
-          <w:lang w:val="en-US"/>
-        </w:rPr>
-        <w:t xml:space="preserve">There are a lot more modifiers available </w:t>
-      </w:r>
-      <w:r>
-        <w:rPr>
-          <w:rFonts w:eastAsia="Courier New"/>
-          <w:lang w:val="en-US"/>
-        </w:rPr>
-        <w:t>than help to make your rules much more sophisticated</w:t>
-      </w:r>
-      <w:r>
-        <w:rPr>
-          <w:rFonts w:eastAsia="Courier New"/>
-          <w:lang w:val="en-US"/>
-        </w:rPr>
-        <w:t>.</w:t>
-      </w:r>
-    </w:p>
-    <w:p>
-      <w:pPr>
-        <w:pStyle w:val="berschrift3"/>
-        <w:rPr>
-          <w:lang w:val="en-US"/>
-        </w:rPr>
-      </w:pPr>
-      <w:bookmarkStart w:id="43" w:name="_Toc358930738"/>
-      <w:r>
-        <w:rPr>
-          <w:lang w:val="en-US"/>
-        </w:rPr>
-        <w:t xml:space="preserve">List of range modifiers in </w:t>
-      </w:r>
-      <w:r>
-        <w:rPr>
-          <w:lang w:val="en-US"/>
-        </w:rPr>
-        <w:t>the “Rules” part of a ruleset</w:t>
-      </w:r>
-      <w:bookmarkEnd w:id="43"/>
     </w:p>
     <w:p>
       <w:pPr>
@@ -9811,7 +9827,7 @@
                           <pic:cNvPicPr/>
                         </pic:nvPicPr>
                         <pic:blipFill rotWithShape="1">
-                          <a:blip r:embed="rId52"/>
+                          <a:blip r:embed="rId51"/>
                           <a:srcRect r="5996"/>
                           <a:stretch/>
                         </pic:blipFill>
@@ -9943,7 +9959,7 @@
                           <pic:cNvPicPr/>
                         </pic:nvPicPr>
                         <pic:blipFill rotWithShape="1">
-                          <a:blip r:embed="rId53"/>
+                          <a:blip r:embed="rId52"/>
                           <a:srcRect r="7447"/>
                           <a:stretch/>
                         </pic:blipFill>
@@ -10109,7 +10125,7 @@
                           <pic:cNvPicPr/>
                         </pic:nvPicPr>
                         <pic:blipFill rotWithShape="1">
-                          <a:blip r:embed="rId54"/>
+                          <a:blip r:embed="rId53"/>
                           <a:srcRect r="7447"/>
                           <a:stretch/>
                         </pic:blipFill>
@@ -10286,7 +10302,7 @@
                           <pic:cNvPicPr/>
                         </pic:nvPicPr>
                         <pic:blipFill rotWithShape="1">
-                          <a:blip r:embed="rId55"/>
+                          <a:blip r:embed="rId54"/>
                           <a:srcRect l="1989" r="7954"/>
                           <a:stretch/>
                         </pic:blipFill>
@@ -10418,6 +10434,82 @@
                   <wp:extent cx="2464230" cy="426203"/>
                   <wp:effectExtent l="38100" t="38100" r="88900" b="88265"/>
                   <wp:docPr id="58" name="Grafik 58"/>
+                  <wp:cNvGraphicFramePr>
+                    <a:graphicFrameLocks xmlns:a="http://schemas.openxmlformats.org/drawingml/2006/main" noChangeAspect="1"/>
+                  </wp:cNvGraphicFramePr>
+                  <a:graphic xmlns:a="http://schemas.openxmlformats.org/drawingml/2006/main">
+                    <a:graphicData uri="http://schemas.openxmlformats.org/drawingml/2006/picture">
+                      <pic:pic xmlns:pic="http://schemas.openxmlformats.org/drawingml/2006/picture">
+                        <pic:nvPicPr>
+                          <pic:cNvPr id="0" name=""/>
+                          <pic:cNvPicPr/>
+                        </pic:nvPicPr>
+                        <pic:blipFill rotWithShape="1">
+                          <a:blip r:embed="rId55"/>
+                          <a:srcRect r="7737"/>
+                          <a:stretch/>
+                        </pic:blipFill>
+                        <pic:spPr bwMode="auto">
+                          <a:xfrm>
+                            <a:off x="0" y="0"/>
+                            <a:ext cx="2477921" cy="428571"/>
+                          </a:xfrm>
+                          <a:prstGeom prst="rect">
+                            <a:avLst/>
+                          </a:prstGeom>
+                          <a:ln>
+                            <a:noFill/>
+                          </a:ln>
+                          <a:effectLst>
+                            <a:outerShdw blurRad="50800" dist="38100" dir="2700000" algn="tl" rotWithShape="0">
+                              <a:prstClr val="black">
+                                <a:alpha val="40000"/>
+                              </a:prstClr>
+                            </a:outerShdw>
+                          </a:effectLst>
+                          <a:extLst>
+                            <a:ext uri="{53640926-AAD7-44D8-BBD7-CCE9431645EC}">
+                              <a14:shadowObscured xmlns:a14="http://schemas.microsoft.com/office/drawing/2010/main"/>
+                            </a:ext>
+                          </a:extLst>
+                        </pic:spPr>
+                      </pic:pic>
+                    </a:graphicData>
+                  </a:graphic>
+                </wp:inline>
+              </w:drawing>
+            </w:r>
+            <w:r>
+              <w:rPr>
+                <w:rFonts w:ascii="Courier New" w:eastAsia="Courier New" w:hAnsi="Courier New" w:cs="Courier New"/>
+                <w:sz w:val="18"/>
+                <w:lang w:val="en-US"/>
+              </w:rPr>
+              <w:br/>
+            </w:r>
+            <w:r>
+              <w:rPr>
+                <w:lang w:val="en-US"/>
+              </w:rPr>
+              <w:t>Selects all books where the series contains the word ‘Batman’</w:t>
+            </w:r>
+          </w:p>
+          <w:p>
+            <w:pPr>
+              <w:spacing w:line="240" w:lineRule="auto"/>
+              <w:rPr>
+                <w:lang w:val="en-US"/>
+              </w:rPr>
+            </w:pPr>
+            <w:r>
+              <w:rPr>
+                <w:noProof/>
+              </w:rPr>
+              <w:drawing>
+                <wp:inline distT="0" distB="0" distL="0" distR="0" wp14:anchorId="69439DD7" wp14:editId="620B3D43">
+                  <wp:extent cx="2464230" cy="426203"/>
+                  <wp:effectExtent l="38100" t="38100" r="88900" b="88265"/>
+                  <wp:docPr id="59" name="Grafik 59"/>
                   <wp:cNvGraphicFramePr>
                     <a:graphicFrameLocks xmlns:a="http://schemas.openxmlformats.org/drawingml/2006/main" noChangeAspect="1"/>
                   </wp:cNvGraphicFramePr>
@@ -10475,82 +10567,6 @@
               <w:rPr>
                 <w:lang w:val="en-US"/>
               </w:rPr>
-              <w:t>Selects all books where the series contains the word ‘Batman’</w:t>
-            </w:r>
-          </w:p>
-          <w:p>
-            <w:pPr>
-              <w:spacing w:line="240" w:lineRule="auto"/>
-              <w:rPr>
-                <w:lang w:val="en-US"/>
-              </w:rPr>
-            </w:pPr>
-            <w:r>
-              <w:rPr>
-                <w:noProof/>
-              </w:rPr>
-              <w:drawing>
-                <wp:inline distT="0" distB="0" distL="0" distR="0" wp14:anchorId="69439DD7" wp14:editId="620B3D43">
-                  <wp:extent cx="2464230" cy="426203"/>
-                  <wp:effectExtent l="38100" t="38100" r="88900" b="88265"/>
-                  <wp:docPr id="59" name="Grafik 59"/>
-                  <wp:cNvGraphicFramePr>
-                    <a:graphicFrameLocks xmlns:a="http://schemas.openxmlformats.org/drawingml/2006/main" noChangeAspect="1"/>
-                  </wp:cNvGraphicFramePr>
-                  <a:graphic xmlns:a="http://schemas.openxmlformats.org/drawingml/2006/main">
-                    <a:graphicData uri="http://schemas.openxmlformats.org/drawingml/2006/picture">
-                      <pic:pic xmlns:pic="http://schemas.openxmlformats.org/drawingml/2006/picture">
-                        <pic:nvPicPr>
-                          <pic:cNvPr id="0" name=""/>
-                          <pic:cNvPicPr/>
-                        </pic:nvPicPr>
-                        <pic:blipFill rotWithShape="1">
-                          <a:blip r:embed="rId57"/>
-                          <a:srcRect r="7737"/>
-                          <a:stretch/>
-                        </pic:blipFill>
-                        <pic:spPr bwMode="auto">
-                          <a:xfrm>
-                            <a:off x="0" y="0"/>
-                            <a:ext cx="2477921" cy="428571"/>
-                          </a:xfrm>
-                          <a:prstGeom prst="rect">
-                            <a:avLst/>
-                          </a:prstGeom>
-                          <a:ln>
-                            <a:noFill/>
-                          </a:ln>
-                          <a:effectLst>
-                            <a:outerShdw blurRad="50800" dist="38100" dir="2700000" algn="tl" rotWithShape="0">
-                              <a:prstClr val="black">
-                                <a:alpha val="40000"/>
-                              </a:prstClr>
-                            </a:outerShdw>
-                          </a:effectLst>
-                          <a:extLst>
-                            <a:ext uri="{53640926-AAD7-44D8-BBD7-CCE9431645EC}">
-                              <a14:shadowObscured xmlns:a14="http://schemas.microsoft.com/office/drawing/2010/main"/>
-                            </a:ext>
-                          </a:extLst>
-                        </pic:spPr>
-                      </pic:pic>
-                    </a:graphicData>
-                  </a:graphic>
-                </wp:inline>
-              </w:drawing>
-            </w:r>
-            <w:r>
-              <w:rPr>
-                <w:rFonts w:ascii="Courier New" w:eastAsia="Courier New" w:hAnsi="Courier New" w:cs="Courier New"/>
-                <w:sz w:val="18"/>
-                <w:lang w:val="en-US"/>
-              </w:rPr>
-              <w:br/>
-            </w:r>
-            <w:r>
-              <w:rPr>
-                <w:lang w:val="en-US"/>
-              </w:rPr>
               <w:t xml:space="preserve">Selects all books where the exact phrase “Batman Robin” is somewhere in the series, but not where “Batman </w:t>
             </w:r>
             <w:r>
@@ -10686,7 +10702,7 @@
                           <pic:cNvPicPr/>
                         </pic:nvPicPr>
                         <pic:blipFill rotWithShape="1">
-                          <a:blip r:embed="rId58"/>
+                          <a:blip r:embed="rId57"/>
                           <a:srcRect r="3965"/>
                           <a:stretch/>
                         </pic:blipFill>
@@ -10867,7 +10883,7 @@
                           <pic:cNvPicPr/>
                         </pic:nvPicPr>
                         <pic:blipFill rotWithShape="1">
-                          <a:blip r:embed="rId59"/>
+                          <a:blip r:embed="rId58"/>
                           <a:srcRect r="5416"/>
                           <a:stretch/>
                         </pic:blipFill>
@@ -11037,7 +11053,7 @@
                           <pic:cNvPicPr/>
                         </pic:nvPicPr>
                         <pic:blipFill rotWithShape="1">
-                          <a:blip r:embed="rId60"/>
+                          <a:blip r:embed="rId59"/>
                           <a:srcRect r="3966"/>
                           <a:stretch/>
                         </pic:blipFill>
@@ -11301,7 +11317,7 @@
                           <pic:cNvPicPr/>
                         </pic:nvPicPr>
                         <pic:blipFill rotWithShape="1">
-                          <a:blip r:embed="rId61"/>
+                          <a:blip r:embed="rId60"/>
                           <a:srcRect r="5416"/>
                           <a:stretch/>
                         </pic:blipFill>
@@ -11469,6 +11485,138 @@
                   <wp:extent cx="2523810" cy="457143"/>
                   <wp:effectExtent l="38100" t="38100" r="86360" b="95885"/>
                   <wp:docPr id="81" name="Grafik 81"/>
+                  <wp:cNvGraphicFramePr>
+                    <a:graphicFrameLocks xmlns:a="http://schemas.openxmlformats.org/drawingml/2006/main" noChangeAspect="1"/>
+                  </wp:cNvGraphicFramePr>
+                  <a:graphic xmlns:a="http://schemas.openxmlformats.org/drawingml/2006/main">
+                    <a:graphicData uri="http://schemas.openxmlformats.org/drawingml/2006/picture">
+                      <pic:pic xmlns:pic="http://schemas.openxmlformats.org/drawingml/2006/picture">
+                        <pic:nvPicPr>
+                          <pic:cNvPr id="0" name=""/>
+                          <pic:cNvPicPr/>
+                        </pic:nvPicPr>
+                        <pic:blipFill>
+                          <a:blip r:embed="rId61"/>
+                          <a:stretch>
+                            <a:fillRect/>
+                          </a:stretch>
+                        </pic:blipFill>
+                        <pic:spPr>
+                          <a:xfrm>
+                            <a:off x="0" y="0"/>
+                            <a:ext cx="2523810" cy="457143"/>
+                          </a:xfrm>
+                          <a:prstGeom prst="rect">
+                            <a:avLst/>
+                          </a:prstGeom>
+                          <a:ln>
+                            <a:noFill/>
+                          </a:ln>
+                          <a:effectLst>
+                            <a:outerShdw blurRad="50800" dist="38100" dir="2700000" algn="tl" rotWithShape="0">
+                              <a:prstClr val="black">
+                                <a:alpha val="40000"/>
+                              </a:prstClr>
+                            </a:outerShdw>
+                          </a:effectLst>
+                        </pic:spPr>
+                      </pic:pic>
+                    </a:graphicData>
+                  </a:graphic>
+                </wp:inline>
+              </w:drawing>
+            </w:r>
+          </w:p>
+          <w:p>
+            <w:pPr>
+              <w:pStyle w:val="Tablecontent"/>
+              <w:rPr>
+                <w:noProof/>
+              </w:rPr>
+            </w:pPr>
+            <w:r>
+              <w:rPr>
+                <w:noProof/>
+              </w:rPr>
+              <w:t>Selects all books where the series title is exactly “Batman” or “Superman”</w:t>
+            </w:r>
+          </w:p>
+        </w:tc>
+      </w:tr>
+      <w:tr>
+        <w:tc>
+          <w:tcPr>
+            <w:tcW w:w="1711" w:type="dxa"/>
+            <w:tcMar>
+              <w:top w:w="100" w:type="dxa"/>
+              <w:left w:w="100" w:type="dxa"/>
+              <w:bottom w:w="100" w:type="dxa"/>
+              <w:right w:w="100" w:type="dxa"/>
+            </w:tcMar>
+          </w:tcPr>
+          <w:p>
+            <w:pPr>
+              <w:spacing w:line="240" w:lineRule="auto"/>
+            </w:pPr>
+            <w:proofErr w:type="spellStart"/>
+            <w:r>
+              <w:t>NotIsAnyOf</w:t>
+            </w:r>
+            <w:proofErr w:type="spellEnd"/>
+          </w:p>
+        </w:tc>
+        <w:tc>
+          <w:tcPr>
+            <w:tcW w:w="3261" w:type="dxa"/>
+            <w:tcMar>
+              <w:top w:w="100" w:type="dxa"/>
+              <w:left w:w="100" w:type="dxa"/>
+              <w:bottom w:w="100" w:type="dxa"/>
+              <w:right w:w="100" w:type="dxa"/>
+            </w:tcMar>
+          </w:tcPr>
+          <w:p>
+            <w:pPr>
+              <w:spacing w:line="240" w:lineRule="auto"/>
+              <w:rPr>
+                <w:lang w:val="en-US"/>
+              </w:rPr>
+            </w:pPr>
+            <w:r>
+              <w:rPr>
+                <w:lang w:val="en-US"/>
+              </w:rPr>
+              <w:t>Select all books where the field is not exactly as one value from the list</w:t>
+            </w:r>
+          </w:p>
+        </w:tc>
+        <w:tc>
+          <w:tcPr>
+            <w:tcW w:w="4388" w:type="dxa"/>
+            <w:tcMar>
+              <w:top w:w="100" w:type="dxa"/>
+              <w:left w:w="100" w:type="dxa"/>
+              <w:bottom w:w="100" w:type="dxa"/>
+              <w:right w:w="100" w:type="dxa"/>
+            </w:tcMar>
+          </w:tcPr>
+          <w:p>
+            <w:pPr>
+              <w:pStyle w:val="Tablecontent"/>
+              <w:rPr>
+                <w:noProof/>
+              </w:rPr>
+            </w:pPr>
+            <w:r>
+              <w:rPr>
+                <w:noProof/>
+                <w:lang w:val="de-DE"/>
+              </w:rPr>
+              <w:drawing>
+                <wp:inline distT="0" distB="0" distL="0" distR="0" wp14:anchorId="6799434B" wp14:editId="7DB78AC7">
+                  <wp:extent cx="2523810" cy="457143"/>
+                  <wp:effectExtent l="38100" t="38100" r="86360" b="95885"/>
+                  <wp:docPr id="82" name="Grafik 82"/>
                   <wp:cNvGraphicFramePr>
                     <a:graphicFrameLocks xmlns:a="http://schemas.openxmlformats.org/drawingml/2006/main" noChangeAspect="1"/>
                   </wp:cNvGraphicFramePr>
@@ -11522,7 +11670,7 @@
               <w:rPr>
                 <w:noProof/>
               </w:rPr>
-              <w:t>Selects all books where the series title is exactly “Batman” or “Superman”</w:t>
+              <w:t>Selects all books where the exact series titles is neither “Batman” nor “Superman”</w:t>
             </w:r>
           </w:p>
         </w:tc>
@@ -11544,7 +11692,7 @@
             </w:pPr>
             <w:proofErr w:type="spellStart"/>
             <w:r>
-              <w:t>NotIsAnyOf</w:t>
+              <w:t>Greater</w:t>
             </w:r>
             <w:proofErr w:type="spellEnd"/>
           </w:p>
@@ -11570,7 +11718,20 @@
               <w:rPr>
                 <w:lang w:val="en-US"/>
               </w:rPr>
-              <w:t>Select all books where the field is not exactly as one value from the list</w:t>
+              <w:t>select all books where the value is greater than the phrase</w:t>
+            </w:r>
+            <w:r>
+              <w:rPr>
+                <w:lang w:val="en-US"/>
+              </w:rPr>
+              <w:t xml:space="preserve"> </w:t>
+            </w:r>
+            <w:r>
+              <w:rPr>
+                <w:b/>
+                <w:lang w:val="en-US"/>
+              </w:rPr>
+              <w:t>(this can only be used with numerical fields)</w:t>
             </w:r>
           </w:p>
         </w:tc>
@@ -11587,9 +11748,6 @@
           <w:p>
             <w:pPr>
               <w:pStyle w:val="Tablecontent"/>
-              <w:rPr>
-                <w:noProof/>
-              </w:rPr>
             </w:pPr>
             <w:r>
               <w:rPr>
@@ -11597,10 +11755,10 @@
                 <w:lang w:val="de-DE"/>
               </w:rPr>
               <w:drawing>
-                <wp:inline distT="0" distB="0" distL="0" distR="0" wp14:anchorId="6799434B" wp14:editId="7DB78AC7">
-                  <wp:extent cx="2523810" cy="457143"/>
-                  <wp:effectExtent l="38100" t="38100" r="86360" b="95885"/>
-                  <wp:docPr id="82" name="Grafik 82"/>
+                <wp:inline distT="0" distB="0" distL="0" distR="0" wp14:anchorId="324387BF" wp14:editId="63BB7337">
+                  <wp:extent cx="2440983" cy="426203"/>
+                  <wp:effectExtent l="38100" t="38100" r="92710" b="88265"/>
+                  <wp:docPr id="65" name="Grafik 65"/>
                   <wp:cNvGraphicFramePr>
                     <a:graphicFrameLocks xmlns:a="http://schemas.openxmlformats.org/drawingml/2006/main" noChangeAspect="1"/>
                   </wp:cNvGraphicFramePr>
@@ -11611,16 +11769,15 @@
                           <pic:cNvPr id="0" name=""/>
                           <pic:cNvPicPr/>
                         </pic:nvPicPr>
-                        <pic:blipFill>
+                        <pic:blipFill rotWithShape="1">
                           <a:blip r:embed="rId63"/>
-                          <a:stretch>
-                            <a:fillRect/>
-                          </a:stretch>
+                          <a:srcRect r="8607"/>
+                          <a:stretch/>
                         </pic:blipFill>
-                        <pic:spPr>
+                        <pic:spPr bwMode="auto">
                           <a:xfrm>
                             <a:off x="0" y="0"/>
-                            <a:ext cx="2523810" cy="457143"/>
+                            <a:ext cx="2454545" cy="428571"/>
                           </a:xfrm>
                           <a:prstGeom prst="rect">
                             <a:avLst/>
@@ -11635,6 +11792,11 @@
                               </a:prstClr>
                             </a:outerShdw>
                           </a:effectLst>
+                          <a:extLst>
+                            <a:ext uri="{53640926-AAD7-44D8-BBD7-CCE9431645EC}">
+                              <a14:shadowObscured xmlns:a14="http://schemas.microsoft.com/office/drawing/2010/main"/>
+                            </a:ext>
+                          </a:extLst>
                         </pic:spPr>
                       </pic:pic>
                     </a:graphicData>
@@ -11642,19 +11804,15 @@
                 </wp:inline>
               </w:drawing>
             </w:r>
-          </w:p>
-          <w:p>
-            <w:pPr>
-              <w:pStyle w:val="Tablecontent"/>
-              <w:rPr>
-                <w:noProof/>
-              </w:rPr>
-            </w:pPr>
-            <w:r>
-              <w:rPr>
-                <w:noProof/>
-              </w:rPr>
-              <w:t>Selects all books where the exact series titles is neither “Batman” nor “Superman”</w:t>
+            <w:r>
+              <w:rPr>
+                <w:rFonts w:ascii="Courier New" w:eastAsia="Courier New" w:hAnsi="Courier New" w:cs="Courier New"/>
+                <w:sz w:val="18"/>
+              </w:rPr>
+              <w:br/>
+            </w:r>
+            <w:r>
+              <w:t>Selects all books where the number is greater than 10</w:t>
             </w:r>
           </w:p>
         </w:tc>
@@ -11676,7 +11834,7 @@
             </w:pPr>
             <w:proofErr w:type="spellStart"/>
             <w:r>
-              <w:t>Greater</w:t>
+              <w:t>GreaterEq</w:t>
             </w:r>
             <w:proofErr w:type="spellEnd"/>
           </w:p>
@@ -11702,7 +11860,7 @@
               <w:rPr>
                 <w:lang w:val="en-US"/>
               </w:rPr>
-              <w:t>select all books where the value is greater than the phrase</w:t>
+              <w:t>select all books where the value is equal or greater than the phrase</w:t>
             </w:r>
             <w:r>
               <w:rPr>
@@ -11715,7 +11873,15 @@
                 <w:b/>
                 <w:lang w:val="en-US"/>
               </w:rPr>
-              <w:t>(this can only be used with numerical fields)</w:t>
+              <w:t xml:space="preserve">(this can only be used with </w:t>
+            </w:r>
+            <w:r>
+              <w:rPr>
+                <w:b/>
+                <w:lang w:val="en-US"/>
+              </w:rPr>
+              <w:lastRenderedPageBreak/>
+              <w:t>numerical fields)</w:t>
             </w:r>
           </w:p>
         </w:tc>
@@ -11731,18 +11897,21 @@
           </w:tcPr>
           <w:p>
             <w:pPr>
-              <w:pStyle w:val="Tablecontent"/>
+              <w:spacing w:line="240" w:lineRule="auto"/>
+              <w:rPr>
+                <w:lang w:val="en-US"/>
+              </w:rPr>
             </w:pPr>
             <w:r>
               <w:rPr>
                 <w:noProof/>
-                <w:lang w:val="de-DE"/>
-              </w:rPr>
+              </w:rPr>
+              <w:lastRenderedPageBreak/>
               <w:drawing>
-                <wp:inline distT="0" distB="0" distL="0" distR="0" wp14:anchorId="324387BF" wp14:editId="63BB7337">
+                <wp:inline distT="0" distB="0" distL="0" distR="0" wp14:anchorId="4DCEA2F0" wp14:editId="0B4DAEDA">
                   <wp:extent cx="2440983" cy="426203"/>
                   <wp:effectExtent l="38100" t="38100" r="92710" b="88265"/>
-                  <wp:docPr id="65" name="Grafik 65"/>
+                  <wp:docPr id="67" name="Grafik 67"/>
                   <wp:cNvGraphicFramePr>
                     <a:graphicFrameLocks xmlns:a="http://schemas.openxmlformats.org/drawingml/2006/main" noChangeAspect="1"/>
                   </wp:cNvGraphicFramePr>
@@ -11792,11 +11961,22 @@
               <w:rPr>
                 <w:rFonts w:ascii="Courier New" w:eastAsia="Courier New" w:hAnsi="Courier New" w:cs="Courier New"/>
                 <w:sz w:val="18"/>
+                <w:lang w:val="en-US"/>
               </w:rPr>
               <w:br/>
             </w:r>
             <w:r>
-              <w:t>Selects all books where the number is greater than 10</w:t>
+              <w:rPr>
+                <w:lang w:val="en-US"/>
+              </w:rPr>
+              <w:t xml:space="preserve">selects all books where the number is equal to </w:t>
+            </w:r>
+            <w:r>
+              <w:rPr>
+                <w:lang w:val="en-US"/>
+              </w:rPr>
+              <w:lastRenderedPageBreak/>
+              <w:t>or greater than 10</w:t>
             </w:r>
           </w:p>
         </w:tc>
@@ -11818,7 +11998,8 @@
             </w:pPr>
             <w:proofErr w:type="spellStart"/>
             <w:r>
-              <w:t>GreaterEq</w:t>
+              <w:lastRenderedPageBreak/>
+              <w:t>Less</w:t>
             </w:r>
             <w:proofErr w:type="spellEnd"/>
           </w:p>
@@ -11844,7 +12025,7 @@
               <w:rPr>
                 <w:lang w:val="en-US"/>
               </w:rPr>
-              <w:t>select all books where the value is equal or greater than the phrase</w:t>
+              <w:t>select all books where the value is less than the phrase</w:t>
             </w:r>
             <w:r>
               <w:rPr>
@@ -11857,15 +12038,7 @@
                 <w:b/>
                 <w:lang w:val="en-US"/>
               </w:rPr>
-              <w:t xml:space="preserve">(this can only be used with </w:t>
-            </w:r>
-            <w:r>
-              <w:rPr>
-                <w:b/>
-                <w:lang w:val="en-US"/>
-              </w:rPr>
-              <w:lastRenderedPageBreak/>
-              <w:t>numerical fields)</w:t>
+              <w:t>(this can only be used with numerical fields)</w:t>
             </w:r>
           </w:p>
         </w:tc>
@@ -11890,12 +12063,11 @@
               <w:rPr>
                 <w:noProof/>
               </w:rPr>
-              <w:lastRenderedPageBreak/>
               <w:drawing>
-                <wp:inline distT="0" distB="0" distL="0" distR="0" wp14:anchorId="4DCEA2F0" wp14:editId="0B4DAEDA">
+                <wp:inline distT="0" distB="0" distL="0" distR="0" wp14:anchorId="4FFDC2B7" wp14:editId="5523B3E1">
                   <wp:extent cx="2440983" cy="426203"/>
                   <wp:effectExtent l="38100" t="38100" r="92710" b="88265"/>
-                  <wp:docPr id="67" name="Grafik 67"/>
+                  <wp:docPr id="69" name="Grafik 69"/>
                   <wp:cNvGraphicFramePr>
                     <a:graphicFrameLocks xmlns:a="http://schemas.openxmlformats.org/drawingml/2006/main" noChangeAspect="1"/>
                   </wp:cNvGraphicFramePr>
@@ -11953,14 +12125,7 @@
               <w:rPr>
                 <w:lang w:val="en-US"/>
               </w:rPr>
-              <w:t xml:space="preserve">selects all books where the number is equal to </w:t>
-            </w:r>
-            <w:r>
-              <w:rPr>
-                <w:lang w:val="en-US"/>
-              </w:rPr>
-              <w:lastRenderedPageBreak/>
-              <w:t>or greater than 10</w:t>
+              <w:t>Selects all books where the number is less than 10</w:t>
             </w:r>
           </w:p>
         </w:tc>
@@ -11982,8 +12147,7 @@
             </w:pPr>
             <w:proofErr w:type="spellStart"/>
             <w:r>
-              <w:lastRenderedPageBreak/>
-              <w:t>Less</w:t>
+              <w:t>LessEq</w:t>
             </w:r>
             <w:proofErr w:type="spellEnd"/>
           </w:p>
@@ -12009,7 +12173,7 @@
               <w:rPr>
                 <w:lang w:val="en-US"/>
               </w:rPr>
-              <w:t>select all books where the value is less than the phrase</w:t>
+              <w:t>select all books where the value is equal or greater than the phrase</w:t>
             </w:r>
             <w:r>
               <w:rPr>
@@ -12022,7 +12186,175 @@
                 <w:b/>
                 <w:lang w:val="en-US"/>
               </w:rPr>
-              <w:t>(this can only be used with numerical fields)</w:t>
+              <w:t xml:space="preserve">(this can only be used with </w:t>
+            </w:r>
+            <w:r>
+              <w:rPr>
+                <w:b/>
+                <w:lang w:val="en-US"/>
+              </w:rPr>
+              <w:t>numerical</w:t>
+            </w:r>
+            <w:r>
+              <w:rPr>
+                <w:b/>
+                <w:lang w:val="en-US"/>
+              </w:rPr>
+              <w:t xml:space="preserve"> fields)</w:t>
+            </w:r>
+          </w:p>
+        </w:tc>
+        <w:tc>
+          <w:tcPr>
+            <w:tcW w:w="4388" w:type="dxa"/>
+            <w:tcMar>
+              <w:top w:w="100" w:type="dxa"/>
+              <w:left w:w="100" w:type="dxa"/>
+              <w:bottom w:w="100" w:type="dxa"/>
+              <w:right w:w="100" w:type="dxa"/>
+            </w:tcMar>
+          </w:tcPr>
+          <w:p>
+            <w:pPr>
+              <w:rPr>
+                <w:lang w:val="en-US"/>
+              </w:rPr>
+            </w:pPr>
+            <w:r>
+              <w:rPr>
+                <w:noProof/>
+              </w:rPr>
+              <w:drawing>
+                <wp:inline distT="0" distB="0" distL="0" distR="0" wp14:anchorId="081DD674" wp14:editId="7BB8D69C">
+                  <wp:extent cx="2440983" cy="426204"/>
+                  <wp:effectExtent l="38100" t="38100" r="92710" b="88265"/>
+                  <wp:docPr id="70" name="Grafik 70"/>
+                  <wp:cNvGraphicFramePr>
+                    <a:graphicFrameLocks xmlns:a="http://schemas.openxmlformats.org/drawingml/2006/main" noChangeAspect="1"/>
+                  </wp:cNvGraphicFramePr>
+                  <a:graphic xmlns:a="http://schemas.openxmlformats.org/drawingml/2006/main">
+                    <a:graphicData uri="http://schemas.openxmlformats.org/drawingml/2006/picture">
+                      <pic:pic xmlns:pic="http://schemas.openxmlformats.org/drawingml/2006/picture">
+                        <pic:nvPicPr>
+                          <pic:cNvPr id="0" name=""/>
+                          <pic:cNvPicPr/>
+                        </pic:nvPicPr>
+                        <pic:blipFill rotWithShape="1">
+                          <a:blip r:embed="rId66"/>
+                          <a:srcRect r="8607"/>
+                          <a:stretch/>
+                        </pic:blipFill>
+                        <pic:spPr bwMode="auto">
+                          <a:xfrm>
+                            <a:off x="0" y="0"/>
+                            <a:ext cx="2454539" cy="428571"/>
+                          </a:xfrm>
+                          <a:prstGeom prst="rect">
+                            <a:avLst/>
+                          </a:prstGeom>
+                          <a:ln>
+                            <a:noFill/>
+                          </a:ln>
+                          <a:effectLst>
+                            <a:outerShdw blurRad="50800" dist="38100" dir="2700000" algn="tl" rotWithShape="0">
+                              <a:prstClr val="black">
+                                <a:alpha val="40000"/>
+                              </a:prstClr>
+                            </a:outerShdw>
+                          </a:effectLst>
+                          <a:extLst>
+                            <a:ext uri="{53640926-AAD7-44D8-BBD7-CCE9431645EC}">
+                              <a14:shadowObscured xmlns:a14="http://schemas.microsoft.com/office/drawing/2010/main"/>
+                            </a:ext>
+                          </a:extLst>
+                        </pic:spPr>
+                      </pic:pic>
+                    </a:graphicData>
+                  </a:graphic>
+                </wp:inline>
+              </w:drawing>
+            </w:r>
+            <w:r>
+              <w:rPr>
+                <w:rFonts w:ascii="Courier New" w:eastAsia="Courier New" w:hAnsi="Courier New" w:cs="Courier New"/>
+                <w:sz w:val="18"/>
+                <w:lang w:val="en-US"/>
+              </w:rPr>
+              <w:br/>
+            </w:r>
+            <w:r>
+              <w:rPr>
+                <w:lang w:val="en-US"/>
+              </w:rPr>
+              <w:t>selects all books where the number is equal to or less than 10</w:t>
+            </w:r>
+          </w:p>
+        </w:tc>
+      </w:tr>
+      <w:tr>
+        <w:tc>
+          <w:tcPr>
+            <w:tcW w:w="1711" w:type="dxa"/>
+            <w:tcMar>
+              <w:top w:w="100" w:type="dxa"/>
+              <w:left w:w="100" w:type="dxa"/>
+              <w:bottom w:w="100" w:type="dxa"/>
+              <w:right w:w="100" w:type="dxa"/>
+            </w:tcMar>
+          </w:tcPr>
+          <w:p>
+            <w:pPr>
+              <w:spacing w:line="240" w:lineRule="auto"/>
+            </w:pPr>
+            <w:proofErr w:type="spellStart"/>
+            <w:r>
+              <w:t>StartsWith</w:t>
+            </w:r>
+            <w:proofErr w:type="spellEnd"/>
+          </w:p>
+        </w:tc>
+        <w:tc>
+          <w:tcPr>
+            <w:tcW w:w="3261" w:type="dxa"/>
+            <w:tcMar>
+              <w:top w:w="100" w:type="dxa"/>
+              <w:left w:w="100" w:type="dxa"/>
+              <w:bottom w:w="100" w:type="dxa"/>
+              <w:right w:w="100" w:type="dxa"/>
+            </w:tcMar>
+          </w:tcPr>
+          <w:p>
+            <w:pPr>
+              <w:spacing w:line="240" w:lineRule="auto"/>
+              <w:rPr>
+                <w:lang w:val="en-US"/>
+              </w:rPr>
+            </w:pPr>
+            <w:r>
+              <w:rPr>
+                <w:lang w:val="en-US"/>
+              </w:rPr>
+              <w:t>select all books where the value starts with the phrase</w:t>
+            </w:r>
+            <w:r>
+              <w:rPr>
+                <w:lang w:val="en-US"/>
+              </w:rPr>
+              <w:t xml:space="preserve"> </w:t>
+            </w:r>
+            <w:r>
+              <w:rPr>
+                <w:b/>
+                <w:lang w:val="en-US"/>
+              </w:rPr>
+              <w:t>(can only be used with non-numerical fields</w:t>
+            </w:r>
+            <w:r>
+              <w:rPr>
+                <w:b/>
+                <w:lang w:val="en-US"/>
+              </w:rPr>
+              <w:t>)</w:t>
             </w:r>
           </w:p>
         </w:tc>
@@ -12048,10 +12380,10 @@
                 <w:noProof/>
               </w:rPr>
               <w:drawing>
-                <wp:inline distT="0" distB="0" distL="0" distR="0" wp14:anchorId="4FFDC2B7" wp14:editId="5523B3E1">
+                <wp:inline distT="0" distB="0" distL="0" distR="0" wp14:anchorId="5B1D64FB" wp14:editId="11B7D79D">
                   <wp:extent cx="2440983" cy="426203"/>
                   <wp:effectExtent l="38100" t="38100" r="92710" b="88265"/>
-                  <wp:docPr id="69" name="Grafik 69"/>
+                  <wp:docPr id="71" name="Grafik 71"/>
                   <wp:cNvGraphicFramePr>
                     <a:graphicFrameLocks xmlns:a="http://schemas.openxmlformats.org/drawingml/2006/main" noChangeAspect="1"/>
                   </wp:cNvGraphicFramePr>
@@ -12063,7 +12395,7 @@
                           <pic:cNvPicPr/>
                         </pic:nvPicPr>
                         <pic:blipFill rotWithShape="1">
-                          <a:blip r:embed="rId66"/>
+                          <a:blip r:embed="rId67"/>
                           <a:srcRect r="8607"/>
                           <a:stretch/>
                         </pic:blipFill>
@@ -12109,7 +12441,7 @@
               <w:rPr>
                 <w:lang w:val="en-US"/>
               </w:rPr>
-              <w:t>Selects all books where the number is less than 10</w:t>
+              <w:t>selects all books where the series name starts with “Bat” (like Batman or Batwing)</w:t>
             </w:r>
           </w:p>
         </w:tc>
@@ -12131,7 +12463,7 @@
             </w:pPr>
             <w:proofErr w:type="spellStart"/>
             <w:r>
-              <w:t>LessEq</w:t>
+              <w:t>NotStartsWith</w:t>
             </w:r>
             <w:proofErr w:type="spellEnd"/>
           </w:p>
@@ -12157,322 +12489,6 @@
               <w:rPr>
                 <w:lang w:val="en-US"/>
               </w:rPr>
-              <w:t>select all books where the value is equal or greater than the phrase</w:t>
-            </w:r>
-            <w:r>
-              <w:rPr>
-                <w:lang w:val="en-US"/>
-              </w:rPr>
-              <w:t xml:space="preserve"> </w:t>
-            </w:r>
-            <w:r>
-              <w:rPr>
-                <w:b/>
-                <w:lang w:val="en-US"/>
-              </w:rPr>
-              <w:t xml:space="preserve">(this can only be used with </w:t>
-            </w:r>
-            <w:r>
-              <w:rPr>
-                <w:b/>
-                <w:lang w:val="en-US"/>
-              </w:rPr>
-              <w:t>numerical</w:t>
-            </w:r>
-            <w:r>
-              <w:rPr>
-                <w:b/>
-                <w:lang w:val="en-US"/>
-              </w:rPr>
-              <w:t xml:space="preserve"> fields)</w:t>
-            </w:r>
-          </w:p>
-        </w:tc>
-        <w:tc>
-          <w:tcPr>
-            <w:tcW w:w="4388" w:type="dxa"/>
-            <w:tcMar>
-              <w:top w:w="100" w:type="dxa"/>
-              <w:left w:w="100" w:type="dxa"/>
-              <w:bottom w:w="100" w:type="dxa"/>
-              <w:right w:w="100" w:type="dxa"/>
-            </w:tcMar>
-          </w:tcPr>
-          <w:p>
-            <w:pPr>
-              <w:rPr>
-                <w:lang w:val="en-US"/>
-              </w:rPr>
-            </w:pPr>
-            <w:r>
-              <w:rPr>
-                <w:noProof/>
-              </w:rPr>
-              <w:drawing>
-                <wp:inline distT="0" distB="0" distL="0" distR="0" wp14:anchorId="081DD674" wp14:editId="7BB8D69C">
-                  <wp:extent cx="2440983" cy="426204"/>
-                  <wp:effectExtent l="38100" t="38100" r="92710" b="88265"/>
-                  <wp:docPr id="70" name="Grafik 70"/>
-                  <wp:cNvGraphicFramePr>
-                    <a:graphicFrameLocks xmlns:a="http://schemas.openxmlformats.org/drawingml/2006/main" noChangeAspect="1"/>
-                  </wp:cNvGraphicFramePr>
-                  <a:graphic xmlns:a="http://schemas.openxmlformats.org/drawingml/2006/main">
-                    <a:graphicData uri="http://schemas.openxmlformats.org/drawingml/2006/picture">
-                      <pic:pic xmlns:pic="http://schemas.openxmlformats.org/drawingml/2006/picture">
-                        <pic:nvPicPr>
-                          <pic:cNvPr id="0" name=""/>
-                          <pic:cNvPicPr/>
-                        </pic:nvPicPr>
-                        <pic:blipFill rotWithShape="1">
-                          <a:blip r:embed="rId67"/>
-                          <a:srcRect r="8607"/>
-                          <a:stretch/>
-                        </pic:blipFill>
-                        <pic:spPr bwMode="auto">
-                          <a:xfrm>
-                            <a:off x="0" y="0"/>
-                            <a:ext cx="2454539" cy="428571"/>
-                          </a:xfrm>
-                          <a:prstGeom prst="rect">
-                            <a:avLst/>
-                          </a:prstGeom>
-                          <a:ln>
-                            <a:noFill/>
-                          </a:ln>
-                          <a:effectLst>
-                            <a:outerShdw blurRad="50800" dist="38100" dir="2700000" algn="tl" rotWithShape="0">
-                              <a:prstClr val="black">
-                                <a:alpha val="40000"/>
-                              </a:prstClr>
-                            </a:outerShdw>
-                          </a:effectLst>
-                          <a:extLst>
-                            <a:ext uri="{53640926-AAD7-44D8-BBD7-CCE9431645EC}">
-                              <a14:shadowObscured xmlns:a14="http://schemas.microsoft.com/office/drawing/2010/main"/>
-                            </a:ext>
-                          </a:extLst>
-                        </pic:spPr>
-                      </pic:pic>
-                    </a:graphicData>
-                  </a:graphic>
-                </wp:inline>
-              </w:drawing>
-            </w:r>
-            <w:r>
-              <w:rPr>
-                <w:rFonts w:ascii="Courier New" w:eastAsia="Courier New" w:hAnsi="Courier New" w:cs="Courier New"/>
-                <w:sz w:val="18"/>
-                <w:lang w:val="en-US"/>
-              </w:rPr>
-              <w:br/>
-            </w:r>
-            <w:r>
-              <w:rPr>
-                <w:lang w:val="en-US"/>
-              </w:rPr>
-              <w:t>selects all books where the number is equal to or less than 10</w:t>
-            </w:r>
-          </w:p>
-        </w:tc>
-      </w:tr>
-      <w:tr>
-        <w:tc>
-          <w:tcPr>
-            <w:tcW w:w="1711" w:type="dxa"/>
-            <w:tcMar>
-              <w:top w:w="100" w:type="dxa"/>
-              <w:left w:w="100" w:type="dxa"/>
-              <w:bottom w:w="100" w:type="dxa"/>
-              <w:right w:w="100" w:type="dxa"/>
-            </w:tcMar>
-          </w:tcPr>
-          <w:p>
-            <w:pPr>
-              <w:spacing w:line="240" w:lineRule="auto"/>
-            </w:pPr>
-            <w:proofErr w:type="spellStart"/>
-            <w:r>
-              <w:t>StartsWith</w:t>
-            </w:r>
-            <w:proofErr w:type="spellEnd"/>
-          </w:p>
-        </w:tc>
-        <w:tc>
-          <w:tcPr>
-            <w:tcW w:w="3261" w:type="dxa"/>
-            <w:tcMar>
-              <w:top w:w="100" w:type="dxa"/>
-              <w:left w:w="100" w:type="dxa"/>
-              <w:bottom w:w="100" w:type="dxa"/>
-              <w:right w:w="100" w:type="dxa"/>
-            </w:tcMar>
-          </w:tcPr>
-          <w:p>
-            <w:pPr>
-              <w:spacing w:line="240" w:lineRule="auto"/>
-              <w:rPr>
-                <w:lang w:val="en-US"/>
-              </w:rPr>
-            </w:pPr>
-            <w:r>
-              <w:rPr>
-                <w:lang w:val="en-US"/>
-              </w:rPr>
-              <w:t>select all books where the value starts with the phrase</w:t>
-            </w:r>
-            <w:r>
-              <w:rPr>
-                <w:lang w:val="en-US"/>
-              </w:rPr>
-              <w:t xml:space="preserve"> </w:t>
-            </w:r>
-            <w:r>
-              <w:rPr>
-                <w:b/>
-                <w:lang w:val="en-US"/>
-              </w:rPr>
-              <w:t>(can only be used with non-numerical fields</w:t>
-            </w:r>
-            <w:r>
-              <w:rPr>
-                <w:b/>
-                <w:lang w:val="en-US"/>
-              </w:rPr>
-              <w:t>)</w:t>
-            </w:r>
-          </w:p>
-        </w:tc>
-        <w:tc>
-          <w:tcPr>
-            <w:tcW w:w="4388" w:type="dxa"/>
-            <w:tcMar>
-              <w:top w:w="100" w:type="dxa"/>
-              <w:left w:w="100" w:type="dxa"/>
-              <w:bottom w:w="100" w:type="dxa"/>
-              <w:right w:w="100" w:type="dxa"/>
-            </w:tcMar>
-          </w:tcPr>
-          <w:p>
-            <w:pPr>
-              <w:spacing w:line="240" w:lineRule="auto"/>
-              <w:rPr>
-                <w:lang w:val="en-US"/>
-              </w:rPr>
-            </w:pPr>
-            <w:r>
-              <w:rPr>
-                <w:noProof/>
-              </w:rPr>
-              <w:drawing>
-                <wp:inline distT="0" distB="0" distL="0" distR="0" wp14:anchorId="5B1D64FB" wp14:editId="11B7D79D">
-                  <wp:extent cx="2440983" cy="426203"/>
-                  <wp:effectExtent l="38100" t="38100" r="92710" b="88265"/>
-                  <wp:docPr id="71" name="Grafik 71"/>
-                  <wp:cNvGraphicFramePr>
-                    <a:graphicFrameLocks xmlns:a="http://schemas.openxmlformats.org/drawingml/2006/main" noChangeAspect="1"/>
-                  </wp:cNvGraphicFramePr>
-                  <a:graphic xmlns:a="http://schemas.openxmlformats.org/drawingml/2006/main">
-                    <a:graphicData uri="http://schemas.openxmlformats.org/drawingml/2006/picture">
-                      <pic:pic xmlns:pic="http://schemas.openxmlformats.org/drawingml/2006/picture">
-                        <pic:nvPicPr>
-                          <pic:cNvPr id="0" name=""/>
-                          <pic:cNvPicPr/>
-                        </pic:nvPicPr>
-                        <pic:blipFill rotWithShape="1">
-                          <a:blip r:embed="rId68"/>
-                          <a:srcRect r="8607"/>
-                          <a:stretch/>
-                        </pic:blipFill>
-                        <pic:spPr bwMode="auto">
-                          <a:xfrm>
-                            <a:off x="0" y="0"/>
-                            <a:ext cx="2454545" cy="428571"/>
-                          </a:xfrm>
-                          <a:prstGeom prst="rect">
-                            <a:avLst/>
-                          </a:prstGeom>
-                          <a:ln>
-                            <a:noFill/>
-                          </a:ln>
-                          <a:effectLst>
-                            <a:outerShdw blurRad="50800" dist="38100" dir="2700000" algn="tl" rotWithShape="0">
-                              <a:prstClr val="black">
-                                <a:alpha val="40000"/>
-                              </a:prstClr>
-                            </a:outerShdw>
-                          </a:effectLst>
-                          <a:extLst>
-                            <a:ext uri="{53640926-AAD7-44D8-BBD7-CCE9431645EC}">
-                              <a14:shadowObscured xmlns:a14="http://schemas.microsoft.com/office/drawing/2010/main"/>
-                            </a:ext>
-                          </a:extLst>
-                        </pic:spPr>
-                      </pic:pic>
-                    </a:graphicData>
-                  </a:graphic>
-                </wp:inline>
-              </w:drawing>
-            </w:r>
-            <w:r>
-              <w:rPr>
-                <w:rFonts w:ascii="Courier New" w:eastAsia="Courier New" w:hAnsi="Courier New" w:cs="Courier New"/>
-                <w:sz w:val="18"/>
-                <w:lang w:val="en-US"/>
-              </w:rPr>
-              <w:br/>
-            </w:r>
-            <w:r>
-              <w:rPr>
-                <w:lang w:val="en-US"/>
-              </w:rPr>
-              <w:t>selects all books where the series name starts with “Bat” (like Batman or Batwing)</w:t>
-            </w:r>
-          </w:p>
-        </w:tc>
-      </w:tr>
-      <w:tr>
-        <w:tc>
-          <w:tcPr>
-            <w:tcW w:w="1711" w:type="dxa"/>
-            <w:tcMar>
-              <w:top w:w="100" w:type="dxa"/>
-              <w:left w:w="100" w:type="dxa"/>
-              <w:bottom w:w="100" w:type="dxa"/>
-              <w:right w:w="100" w:type="dxa"/>
-            </w:tcMar>
-          </w:tcPr>
-          <w:p>
-            <w:pPr>
-              <w:spacing w:line="240" w:lineRule="auto"/>
-            </w:pPr>
-            <w:proofErr w:type="spellStart"/>
-            <w:r>
-              <w:t>NotStartsWith</w:t>
-            </w:r>
-            <w:proofErr w:type="spellEnd"/>
-          </w:p>
-        </w:tc>
-        <w:tc>
-          <w:tcPr>
-            <w:tcW w:w="3261" w:type="dxa"/>
-            <w:tcMar>
-              <w:top w:w="100" w:type="dxa"/>
-              <w:left w:w="100" w:type="dxa"/>
-              <w:bottom w:w="100" w:type="dxa"/>
-              <w:right w:w="100" w:type="dxa"/>
-            </w:tcMar>
-          </w:tcPr>
-          <w:p>
-            <w:pPr>
-              <w:spacing w:line="240" w:lineRule="auto"/>
-              <w:rPr>
-                <w:lang w:val="en-US"/>
-              </w:rPr>
-            </w:pPr>
-            <w:r>
-              <w:rPr>
-                <w:lang w:val="en-US"/>
-              </w:rPr>
               <w:t xml:space="preserve">select all books where the value </w:t>
             </w:r>
             <w:r>
@@ -12560,7 +12576,7 @@
                           <pic:cNvPicPr/>
                         </pic:nvPicPr>
                         <pic:blipFill>
-                          <a:blip r:embed="rId69"/>
+                          <a:blip r:embed="rId68"/>
                           <a:stretch>
                             <a:fillRect/>
                           </a:stretch>
@@ -12713,7 +12729,7 @@
                           <pic:cNvPicPr/>
                         </pic:nvPicPr>
                         <pic:blipFill rotWithShape="1">
-                          <a:blip r:embed="rId70"/>
+                          <a:blip r:embed="rId69"/>
                           <a:srcRect r="7737"/>
                           <a:stretch/>
                         </pic:blipFill>
@@ -12906,7 +12922,7 @@
                           <pic:cNvPicPr/>
                         </pic:nvPicPr>
                         <pic:blipFill>
-                          <a:blip r:embed="rId71"/>
+                          <a:blip r:embed="rId70"/>
                           <a:stretch>
                             <a:fillRect/>
                           </a:stretch>
@@ -13042,8 +13058,8 @@
           <w:lang w:val="en-US"/>
         </w:rPr>
       </w:pPr>
-      <w:bookmarkStart w:id="44" w:name="h.k7pkayv9tc6y" w:colFirst="0" w:colLast="0"/>
-      <w:bookmarkEnd w:id="44"/>
+      <w:bookmarkStart w:id="43" w:name="h.k7pkayv9tc6y" w:colFirst="0" w:colLast="0"/>
+      <w:bookmarkEnd w:id="43"/>
       <w:r>
         <w:rPr>
           <w:lang w:val="en-US"/>
@@ -13235,7 +13251,7 @@
                     <pic:cNvPicPr/>
                   </pic:nvPicPr>
                   <pic:blipFill>
-                    <a:blip r:embed="rId54"/>
+                    <a:blip r:embed="rId53"/>
                     <a:stretch>
                       <a:fillRect/>
                     </a:stretch>
@@ -13336,7 +13352,7 @@
           <w:lang w:val="en-US"/>
         </w:rPr>
       </w:pPr>
-      <w:bookmarkStart w:id="45" w:name="_Toc358930739"/>
+      <w:bookmarkStart w:id="44" w:name="_Toc358930739"/>
       <w:r>
         <w:rPr>
           <w:lang w:val="en-US"/>
@@ -13361,7 +13377,7 @@
         </w:rPr>
         <w:t xml:space="preserve"> of a ruleset</w:t>
       </w:r>
-      <w:bookmarkEnd w:id="45"/>
+      <w:bookmarkEnd w:id="44"/>
     </w:p>
     <w:p>
       <w:pPr>
@@ -13590,7 +13606,7 @@
                           <pic:cNvPicPr/>
                         </pic:nvPicPr>
                         <pic:blipFill rotWithShape="1">
-                          <a:blip r:embed="rId72"/>
+                          <a:blip r:embed="rId71"/>
                           <a:srcRect r="16335"/>
                           <a:stretch/>
                         </pic:blipFill>
@@ -13720,6 +13736,262 @@
                   <wp:extent cx="2619214" cy="437815"/>
                   <wp:effectExtent l="38100" t="38100" r="86360" b="95885"/>
                   <wp:docPr id="76" name="Grafik 76"/>
+                  <wp:cNvGraphicFramePr>
+                    <a:graphicFrameLocks xmlns:a="http://schemas.openxmlformats.org/drawingml/2006/main" noChangeAspect="1"/>
+                  </wp:cNvGraphicFramePr>
+                  <a:graphic xmlns:a="http://schemas.openxmlformats.org/drawingml/2006/main">
+                    <a:graphicData uri="http://schemas.openxmlformats.org/drawingml/2006/picture">
+                      <pic:pic xmlns:pic="http://schemas.openxmlformats.org/drawingml/2006/picture">
+                        <pic:nvPicPr>
+                          <pic:cNvPr id="0" name=""/>
+                          <pic:cNvPicPr/>
+                        </pic:nvPicPr>
+                        <pic:blipFill rotWithShape="1">
+                          <a:blip r:embed="rId72"/>
+                          <a:srcRect r="17359"/>
+                          <a:stretch/>
+                        </pic:blipFill>
+                        <pic:spPr bwMode="auto">
+                          <a:xfrm>
+                            <a:off x="0" y="0"/>
+                            <a:ext cx="2620888" cy="438095"/>
+                          </a:xfrm>
+                          <a:prstGeom prst="rect">
+                            <a:avLst/>
+                          </a:prstGeom>
+                          <a:ln>
+                            <a:noFill/>
+                          </a:ln>
+                          <a:effectLst>
+                            <a:outerShdw blurRad="50800" dist="38100" dir="2700000" algn="tl" rotWithShape="0">
+                              <a:prstClr val="black">
+                                <a:alpha val="40000"/>
+                              </a:prstClr>
+                            </a:outerShdw>
+                          </a:effectLst>
+                          <a:extLst>
+                            <a:ext uri="{53640926-AAD7-44D8-BBD7-CCE9431645EC}">
+                              <a14:shadowObscured xmlns:a14="http://schemas.microsoft.com/office/drawing/2010/main"/>
+                            </a:ext>
+                          </a:extLst>
+                        </pic:spPr>
+                      </pic:pic>
+                    </a:graphicData>
+                  </a:graphic>
+                </wp:inline>
+              </w:drawing>
+            </w:r>
+            <w:r>
+              <w:rPr>
+                <w:rFonts w:ascii="Courier New" w:eastAsia="Courier New" w:hAnsi="Courier New" w:cs="Courier New"/>
+                <w:sz w:val="18"/>
+                <w:lang w:val="en-US"/>
+              </w:rPr>
+              <w:br/>
+            </w:r>
+            <w:r>
+              <w:rPr>
+                <w:lang w:val="en-US"/>
+              </w:rPr>
+              <w:t>Replaces the current number of the book with current number minus 1.</w:t>
+            </w:r>
+            <w:r>
+              <w:rPr>
+                <w:lang w:val="en-US"/>
+              </w:rPr>
+              <w:t xml:space="preserve"> </w:t>
+            </w:r>
+            <w:r>
+              <w:rPr>
+                <w:b/>
+                <w:lang w:val="en-US"/>
+              </w:rPr>
+              <w:t xml:space="preserve">But take care if the book’s number is no real numeric value (something like ‘∞’ or ‘1AU’ etc.). This might </w:t>
+            </w:r>
+            <w:r>
+              <w:rPr>
+                <w:b/>
+                <w:lang w:val="en-US"/>
+              </w:rPr>
+              <w:t xml:space="preserve">but must not </w:t>
+            </w:r>
+            <w:r>
+              <w:rPr>
+                <w:b/>
+                <w:lang w:val="en-US"/>
+              </w:rPr>
+              <w:t>lead to unexpected results.</w:t>
+            </w:r>
+            <w:r>
+              <w:rPr>
+                <w:b/>
+                <w:lang w:val="en-US"/>
+              </w:rPr>
+              <w:t xml:space="preserve"> You should test rules on these values carefully.</w:t>
+            </w:r>
+          </w:p>
+          <w:p>
+            <w:pPr>
+              <w:spacing w:line="240" w:lineRule="auto"/>
+              <w:rPr>
+                <w:lang w:val="en-US"/>
+              </w:rPr>
+            </w:pPr>
+            <w:r>
+              <w:rPr>
+                <w:lang w:val="en-US"/>
+              </w:rPr>
+              <w:t xml:space="preserve">For more information about the </w:t>
+            </w:r>
+            <w:proofErr w:type="spellStart"/>
+            <w:r>
+              <w:rPr>
+                <w:lang w:val="en-US"/>
+              </w:rPr>
+              <w:t>Calc</w:t>
+            </w:r>
+            <w:proofErr w:type="spellEnd"/>
+            <w:r>
+              <w:rPr>
+                <w:lang w:val="en-US"/>
+              </w:rPr>
+              <w:t xml:space="preserve"> modifier please read the chapter</w:t>
+            </w:r>
+            <w:r>
+              <w:rPr>
+                <w:b/>
+                <w:lang w:val="en-US"/>
+              </w:rPr>
+              <w:t xml:space="preserve"> “</w:t>
+            </w:r>
+            <w:r>
+              <w:rPr>
+                <w:b/>
+                <w:lang w:val="en-US"/>
+              </w:rPr>
+              <w:fldChar w:fldCharType="begin"/>
+            </w:r>
+            <w:r>
+              <w:rPr>
+                <w:b/>
+                <w:lang w:val="en-US"/>
+              </w:rPr>
+              <w:instrText xml:space="preserve"> REF _Ref357699456 \h </w:instrText>
+            </w:r>
+            <w:r>
+              <w:rPr>
+                <w:b/>
+                <w:lang w:val="en-US"/>
+              </w:rPr>
+            </w:r>
+            <w:r>
+              <w:rPr>
+                <w:b/>
+                <w:lang w:val="en-US"/>
+              </w:rPr>
+              <w:fldChar w:fldCharType="separate"/>
+            </w:r>
+            <w:r>
+              <w:rPr>
+                <w:lang w:val="en-US"/>
+              </w:rPr>
+              <w:t>Field Variables and Calculations</w:t>
+            </w:r>
+            <w:r>
+              <w:rPr>
+                <w:b/>
+                <w:lang w:val="en-US"/>
+              </w:rPr>
+              <w:fldChar w:fldCharType="end"/>
+            </w:r>
+            <w:r>
+              <w:rPr>
+                <w:b/>
+                <w:lang w:val="en-US"/>
+              </w:rPr>
+              <w:t>”.</w:t>
+            </w:r>
+          </w:p>
+        </w:tc>
+      </w:tr>
+      <w:tr>
+        <w:tc>
+          <w:tcPr>
+            <w:tcW w:w="1710" w:type="dxa"/>
+            <w:tcMar>
+              <w:top w:w="100" w:type="dxa"/>
+              <w:left w:w="100" w:type="dxa"/>
+              <w:bottom w:w="100" w:type="dxa"/>
+              <w:right w:w="100" w:type="dxa"/>
+            </w:tcMar>
+          </w:tcPr>
+          <w:p>
+            <w:pPr>
+              <w:spacing w:line="240" w:lineRule="auto"/>
+            </w:pPr>
+            <w:r>
+              <w:lastRenderedPageBreak/>
+              <w:t>Add</w:t>
+            </w:r>
+          </w:p>
+        </w:tc>
+        <w:tc>
+          <w:tcPr>
+            <w:tcW w:w="3262" w:type="dxa"/>
+            <w:tcMar>
+              <w:top w:w="100" w:type="dxa"/>
+              <w:left w:w="100" w:type="dxa"/>
+              <w:bottom w:w="100" w:type="dxa"/>
+              <w:right w:w="100" w:type="dxa"/>
+            </w:tcMar>
+          </w:tcPr>
+          <w:p>
+            <w:pPr>
+              <w:spacing w:line="240" w:lineRule="auto"/>
+              <w:rPr>
+                <w:lang w:val="en-US"/>
+              </w:rPr>
+            </w:pPr>
+            <w:r>
+              <w:rPr>
+                <w:lang w:val="en-US"/>
+              </w:rPr>
+              <w:t xml:space="preserve">add a new value to a </w:t>
+            </w:r>
+            <w:r>
+              <w:rPr>
+                <w:lang w:val="en-US"/>
+              </w:rPr>
+              <w:t>field of type string (including multi value fields)</w:t>
+            </w:r>
+          </w:p>
+        </w:tc>
+        <w:tc>
+          <w:tcPr>
+            <w:tcW w:w="4388" w:type="dxa"/>
+            <w:tcMar>
+              <w:top w:w="100" w:type="dxa"/>
+              <w:left w:w="100" w:type="dxa"/>
+              <w:bottom w:w="100" w:type="dxa"/>
+              <w:right w:w="100" w:type="dxa"/>
+            </w:tcMar>
+          </w:tcPr>
+          <w:p>
+            <w:pPr>
+              <w:spacing w:line="240" w:lineRule="auto"/>
+              <w:rPr>
+                <w:lang w:val="en-US"/>
+              </w:rPr>
+            </w:pPr>
+            <w:r>
+              <w:rPr>
+                <w:noProof/>
+              </w:rPr>
+              <w:drawing>
+                <wp:inline distT="0" distB="0" distL="0" distR="0" wp14:anchorId="28461F7A" wp14:editId="25325FB1">
+                  <wp:extent cx="2619214" cy="437815"/>
+                  <wp:effectExtent l="38100" t="38100" r="86360" b="95885"/>
+                  <wp:docPr id="77" name="Grafik 77"/>
                   <wp:cNvGraphicFramePr>
                     <a:graphicFrameLocks xmlns:a="http://schemas.openxmlformats.org/drawingml/2006/main" noChangeAspect="1"/>
                   </wp:cNvGraphicFramePr>
@@ -13765,54 +14037,6 @@
                 </wp:inline>
               </w:drawing>
             </w:r>
-            <w:r>
-              <w:rPr>
-                <w:rFonts w:ascii="Courier New" w:eastAsia="Courier New" w:hAnsi="Courier New" w:cs="Courier New"/>
-                <w:sz w:val="18"/>
-                <w:lang w:val="en-US"/>
-              </w:rPr>
-              <w:br/>
-            </w:r>
-            <w:r>
-              <w:rPr>
-                <w:lang w:val="en-US"/>
-              </w:rPr>
-              <w:t>Replaces the current number of the book with current number minus 1.</w:t>
-            </w:r>
-            <w:r>
-              <w:rPr>
-                <w:lang w:val="en-US"/>
-              </w:rPr>
-              <w:t xml:space="preserve"> </w:t>
-            </w:r>
-            <w:r>
-              <w:rPr>
-                <w:b/>
-                <w:lang w:val="en-US"/>
-              </w:rPr>
-              <w:t xml:space="preserve">But take care if the book’s number is no real numeric value (something like ‘∞’ or ‘1AU’ etc.). This might </w:t>
-            </w:r>
-            <w:r>
-              <w:rPr>
-                <w:b/>
-                <w:lang w:val="en-US"/>
-              </w:rPr>
-              <w:t xml:space="preserve">but must not </w:t>
-            </w:r>
-            <w:r>
-              <w:rPr>
-                <w:b/>
-                <w:lang w:val="en-US"/>
-              </w:rPr>
-              <w:t>lead to unexpected results.</w:t>
-            </w:r>
-            <w:r>
-              <w:rPr>
-                <w:b/>
-                <w:lang w:val="en-US"/>
-              </w:rPr>
-              <w:t xml:space="preserve"> You should test rules on these values carefully.</w:t>
-            </w:r>
           </w:p>
           <w:p>
             <w:pPr>
@@ -13825,75 +14049,25 @@
               <w:rPr>
                 <w:lang w:val="en-US"/>
               </w:rPr>
-              <w:t xml:space="preserve">For more information about the </w:t>
-            </w:r>
-            <w:proofErr w:type="spellStart"/>
-            <w:r>
-              <w:rPr>
-                <w:lang w:val="en-US"/>
-              </w:rPr>
-              <w:t>Calc</w:t>
-            </w:r>
-            <w:proofErr w:type="spellEnd"/>
-            <w:r>
-              <w:rPr>
-                <w:lang w:val="en-US"/>
-              </w:rPr>
-              <w:t xml:space="preserve"> modifier please read the chapter</w:t>
-            </w:r>
-            <w:r>
-              <w:rPr>
-                <w:b/>
-                <w:lang w:val="en-US"/>
-              </w:rPr>
-              <w:t xml:space="preserve"> “</w:t>
-            </w:r>
-            <w:r>
-              <w:rPr>
-                <w:b/>
-                <w:lang w:val="en-US"/>
-              </w:rPr>
-              <w:fldChar w:fldCharType="begin"/>
-            </w:r>
-            <w:r>
-              <w:rPr>
-                <w:b/>
-                <w:lang w:val="en-US"/>
-              </w:rPr>
-              <w:instrText xml:space="preserve"> REF _Ref357699456 \h </w:instrText>
-            </w:r>
-            <w:r>
-              <w:rPr>
-                <w:b/>
-                <w:lang w:val="en-US"/>
-              </w:rPr>
-            </w:r>
-            <w:r>
-              <w:rPr>
-                <w:b/>
-                <w:lang w:val="en-US"/>
-              </w:rPr>
-              <w:fldChar w:fldCharType="separate"/>
-            </w:r>
-            <w:r>
-              <w:rPr>
-                <w:lang w:val="en-US"/>
-              </w:rPr>
-              <w:t>Field Variables and Calculations</w:t>
-            </w:r>
-            <w:r>
-              <w:rPr>
-                <w:b/>
-                <w:lang w:val="en-US"/>
-              </w:rPr>
-              <w:fldChar w:fldCharType="end"/>
-            </w:r>
-            <w:r>
-              <w:rPr>
-                <w:b/>
-                <w:lang w:val="en-US"/>
-              </w:rPr>
-              <w:t>”.</w:t>
+              <w:t xml:space="preserve">Adds </w:t>
+            </w:r>
+            <w:r>
+              <w:rPr>
+                <w:lang w:val="en-US"/>
+              </w:rPr>
+              <w:t xml:space="preserve">the tag </w:t>
+            </w:r>
+            <w:r>
+              <w:rPr>
+                <w:lang w:val="en-US"/>
+              </w:rPr>
+              <w:t xml:space="preserve">“Metropolis” </w:t>
+            </w:r>
+            <w:r>
+              <w:rPr>
+                <w:lang w:val="en-US"/>
+              </w:rPr>
+              <w:t>to a book</w:t>
             </w:r>
           </w:p>
         </w:tc>
@@ -13913,10 +14087,11 @@
             <w:pPr>
               <w:spacing w:line="240" w:lineRule="auto"/>
             </w:pPr>
-            <w:r>
-              <w:lastRenderedPageBreak/>
-              <w:t>Add</w:t>
-            </w:r>
+            <w:proofErr w:type="spellStart"/>
+            <w:r>
+              <w:t>Replace</w:t>
+            </w:r>
+            <w:proofErr w:type="spellEnd"/>
           </w:p>
         </w:tc>
         <w:tc>
@@ -13931,21 +14106,15 @@
           </w:tcPr>
           <w:p>
             <w:pPr>
-              <w:spacing w:line="240" w:lineRule="auto"/>
-              <w:rPr>
-                <w:lang w:val="en-US"/>
-              </w:rPr>
+              <w:pStyle w:val="Tablecontent"/>
             </w:pPr>
             <w:r>
-              <w:rPr>
-                <w:lang w:val="en-US"/>
-              </w:rPr>
-              <w:t xml:space="preserve">add a new value to a </w:t>
-            </w:r>
-            <w:r>
-              <w:rPr>
-                <w:lang w:val="en-US"/>
-              </w:rPr>
+              <w:t xml:space="preserve">replace a value in </w:t>
+            </w:r>
+            <w:r>
+              <w:t xml:space="preserve">a </w:t>
+            </w:r>
+            <w:r>
               <w:t>field of type string (including multi value fields)</w:t>
             </w:r>
           </w:p>
@@ -13972,10 +14141,10 @@
                 <w:noProof/>
               </w:rPr>
               <w:drawing>
-                <wp:inline distT="0" distB="0" distL="0" distR="0" wp14:anchorId="28461F7A" wp14:editId="25325FB1">
+                <wp:inline distT="0" distB="0" distL="0" distR="0" wp14:anchorId="188DD103" wp14:editId="13980D0D">
                   <wp:extent cx="2619214" cy="437815"/>
                   <wp:effectExtent l="38100" t="38100" r="86360" b="95885"/>
-                  <wp:docPr id="77" name="Grafik 77"/>
+                  <wp:docPr id="78" name="Grafik 78"/>
                   <wp:cNvGraphicFramePr>
                     <a:graphicFrameLocks xmlns:a="http://schemas.openxmlformats.org/drawingml/2006/main" noChangeAspect="1"/>
                   </wp:cNvGraphicFramePr>
@@ -14021,37 +14190,31 @@
                 </wp:inline>
               </w:drawing>
             </w:r>
-          </w:p>
-          <w:p>
-            <w:pPr>
-              <w:spacing w:line="240" w:lineRule="auto"/>
-              <w:rPr>
-                <w:lang w:val="en-US"/>
-              </w:rPr>
-            </w:pPr>
-            <w:r>
-              <w:rPr>
-                <w:lang w:val="en-US"/>
-              </w:rPr>
-              <w:t xml:space="preserve">Adds </w:t>
-            </w:r>
-            <w:r>
-              <w:rPr>
-                <w:lang w:val="en-US"/>
-              </w:rPr>
-              <w:t xml:space="preserve">the tag </w:t>
-            </w:r>
-            <w:r>
-              <w:rPr>
-                <w:lang w:val="en-US"/>
-              </w:rPr>
-              <w:t xml:space="preserve">“Metropolis” </w:t>
-            </w:r>
-            <w:r>
-              <w:rPr>
-                <w:lang w:val="en-US"/>
-              </w:rPr>
-              <w:t>to a book</w:t>
+            <w:r>
+              <w:rPr>
+                <w:rFonts w:ascii="Courier New" w:eastAsia="Courier New" w:hAnsi="Courier New" w:cs="Courier New"/>
+                <w:sz w:val="18"/>
+                <w:lang w:val="en-US"/>
+              </w:rPr>
+              <w:br/>
+            </w:r>
+            <w:r>
+              <w:rPr>
+                <w:lang w:val="en-US"/>
+              </w:rPr>
+              <w:t xml:space="preserve">Removes “Metropolis” </w:t>
+            </w:r>
+            <w:r>
+              <w:rPr>
+                <w:lang w:val="en-US"/>
+              </w:rPr>
+              <w:t xml:space="preserve">from Tags </w:t>
+            </w:r>
+            <w:r>
+              <w:rPr>
+                <w:lang w:val="en-US"/>
+              </w:rPr>
+              <w:t>and adds “Superman” instead</w:t>
             </w:r>
           </w:p>
         </w:tc>
@@ -14071,11 +14234,9 @@
             <w:pPr>
               <w:spacing w:line="240" w:lineRule="auto"/>
             </w:pPr>
-            <w:proofErr w:type="spellStart"/>
-            <w:r>
-              <w:t>Replace</w:t>
-            </w:r>
-            <w:proofErr w:type="spellEnd"/>
+            <w:r>
+              <w:t>Remove</w:t>
+            </w:r>
           </w:p>
         </w:tc>
         <w:tc>
@@ -14090,15 +14251,27 @@
           </w:tcPr>
           <w:p>
             <w:pPr>
-              <w:pStyle w:val="Tablecontent"/>
+              <w:spacing w:line="240" w:lineRule="auto"/>
+              <w:rPr>
+                <w:lang w:val="en-US"/>
+              </w:rPr>
             </w:pPr>
             <w:r>
-              <w:t xml:space="preserve">replace a value in </w:t>
-            </w:r>
-            <w:r>
+              <w:rPr>
+                <w:lang w:val="en-US"/>
+              </w:rPr>
+              <w:t xml:space="preserve">remove a value from </w:t>
+            </w:r>
+            <w:r>
+              <w:rPr>
+                <w:lang w:val="en-US"/>
+              </w:rPr>
               <w:t xml:space="preserve">a </w:t>
             </w:r>
             <w:r>
+              <w:rPr>
+                <w:lang w:val="en-US"/>
+              </w:rPr>
               <w:t>field of type string (including multi value fields)</w:t>
             </w:r>
           </w:p>
@@ -14125,10 +14298,10 @@
                 <w:noProof/>
               </w:rPr>
               <w:drawing>
-                <wp:inline distT="0" distB="0" distL="0" distR="0" wp14:anchorId="188DD103" wp14:editId="13980D0D">
+                <wp:inline distT="0" distB="0" distL="0" distR="0" wp14:anchorId="4B395E99" wp14:editId="72EEFA3B">
                   <wp:extent cx="2619214" cy="437815"/>
                   <wp:effectExtent l="38100" t="38100" r="86360" b="95885"/>
-                  <wp:docPr id="78" name="Grafik 78"/>
+                  <wp:docPr id="79" name="Grafik 79"/>
                   <wp:cNvGraphicFramePr>
                     <a:graphicFrameLocks xmlns:a="http://schemas.openxmlformats.org/drawingml/2006/main" noChangeAspect="1"/>
                   </wp:cNvGraphicFramePr>
@@ -14186,163 +14359,6 @@
               <w:rPr>
                 <w:lang w:val="en-US"/>
               </w:rPr>
-              <w:t xml:space="preserve">Removes “Metropolis” </w:t>
-            </w:r>
-            <w:r>
-              <w:rPr>
-                <w:lang w:val="en-US"/>
-              </w:rPr>
-              <w:t xml:space="preserve">from Tags </w:t>
-            </w:r>
-            <w:r>
-              <w:rPr>
-                <w:lang w:val="en-US"/>
-              </w:rPr>
-              <w:t>and adds “Superman” instead</w:t>
-            </w:r>
-          </w:p>
-        </w:tc>
-      </w:tr>
-      <w:tr>
-        <w:tc>
-          <w:tcPr>
-            <w:tcW w:w="1710" w:type="dxa"/>
-            <w:tcMar>
-              <w:top w:w="100" w:type="dxa"/>
-              <w:left w:w="100" w:type="dxa"/>
-              <w:bottom w:w="100" w:type="dxa"/>
-              <w:right w:w="100" w:type="dxa"/>
-            </w:tcMar>
-          </w:tcPr>
-          <w:p>
-            <w:pPr>
-              <w:spacing w:line="240" w:lineRule="auto"/>
-            </w:pPr>
-            <w:r>
-              <w:t>Remove</w:t>
-            </w:r>
-          </w:p>
-        </w:tc>
-        <w:tc>
-          <w:tcPr>
-            <w:tcW w:w="3262" w:type="dxa"/>
-            <w:tcMar>
-              <w:top w:w="100" w:type="dxa"/>
-              <w:left w:w="100" w:type="dxa"/>
-              <w:bottom w:w="100" w:type="dxa"/>
-              <w:right w:w="100" w:type="dxa"/>
-            </w:tcMar>
-          </w:tcPr>
-          <w:p>
-            <w:pPr>
-              <w:spacing w:line="240" w:lineRule="auto"/>
-              <w:rPr>
-                <w:lang w:val="en-US"/>
-              </w:rPr>
-            </w:pPr>
-            <w:r>
-              <w:rPr>
-                <w:lang w:val="en-US"/>
-              </w:rPr>
-              <w:t xml:space="preserve">remove a value from </w:t>
-            </w:r>
-            <w:r>
-              <w:rPr>
-                <w:lang w:val="en-US"/>
-              </w:rPr>
-              <w:t xml:space="preserve">a </w:t>
-            </w:r>
-            <w:r>
-              <w:rPr>
-                <w:lang w:val="en-US"/>
-              </w:rPr>
-              <w:t>field of type string (including multi value fields)</w:t>
-            </w:r>
-          </w:p>
-        </w:tc>
-        <w:tc>
-          <w:tcPr>
-            <w:tcW w:w="4388" w:type="dxa"/>
-            <w:tcMar>
-              <w:top w:w="100" w:type="dxa"/>
-              <w:left w:w="100" w:type="dxa"/>
-              <w:bottom w:w="100" w:type="dxa"/>
-              <w:right w:w="100" w:type="dxa"/>
-            </w:tcMar>
-          </w:tcPr>
-          <w:p>
-            <w:pPr>
-              <w:spacing w:line="240" w:lineRule="auto"/>
-              <w:rPr>
-                <w:lang w:val="en-US"/>
-              </w:rPr>
-            </w:pPr>
-            <w:r>
-              <w:rPr>
-                <w:noProof/>
-              </w:rPr>
-              <w:drawing>
-                <wp:inline distT="0" distB="0" distL="0" distR="0" wp14:anchorId="4B395E99" wp14:editId="72EEFA3B">
-                  <wp:extent cx="2619214" cy="437815"/>
-                  <wp:effectExtent l="38100" t="38100" r="86360" b="95885"/>
-                  <wp:docPr id="79" name="Grafik 79"/>
-                  <wp:cNvGraphicFramePr>
-                    <a:graphicFrameLocks xmlns:a="http://schemas.openxmlformats.org/drawingml/2006/main" noChangeAspect="1"/>
-                  </wp:cNvGraphicFramePr>
-                  <a:graphic xmlns:a="http://schemas.openxmlformats.org/drawingml/2006/main">
-                    <a:graphicData uri="http://schemas.openxmlformats.org/drawingml/2006/picture">
-                      <pic:pic xmlns:pic="http://schemas.openxmlformats.org/drawingml/2006/picture">
-                        <pic:nvPicPr>
-                          <pic:cNvPr id="0" name=""/>
-                          <pic:cNvPicPr/>
-                        </pic:nvPicPr>
-                        <pic:blipFill rotWithShape="1">
-                          <a:blip r:embed="rId76"/>
-                          <a:srcRect r="17359"/>
-                          <a:stretch/>
-                        </pic:blipFill>
-                        <pic:spPr bwMode="auto">
-                          <a:xfrm>
-                            <a:off x="0" y="0"/>
-                            <a:ext cx="2620888" cy="438095"/>
-                          </a:xfrm>
-                          <a:prstGeom prst="rect">
-                            <a:avLst/>
-                          </a:prstGeom>
-                          <a:ln>
-                            <a:noFill/>
-                          </a:ln>
-                          <a:effectLst>
-                            <a:outerShdw blurRad="50800" dist="38100" dir="2700000" algn="tl" rotWithShape="0">
-                              <a:prstClr val="black">
-                                <a:alpha val="40000"/>
-                              </a:prstClr>
-                            </a:outerShdw>
-                          </a:effectLst>
-                          <a:extLst>
-                            <a:ext uri="{53640926-AAD7-44D8-BBD7-CCE9431645EC}">
-                              <a14:shadowObscured xmlns:a14="http://schemas.microsoft.com/office/drawing/2010/main"/>
-                            </a:ext>
-                          </a:extLst>
-                        </pic:spPr>
-                      </pic:pic>
-                    </a:graphicData>
-                  </a:graphic>
-                </wp:inline>
-              </w:drawing>
-            </w:r>
-            <w:r>
-              <w:rPr>
-                <w:rFonts w:ascii="Courier New" w:eastAsia="Courier New" w:hAnsi="Courier New" w:cs="Courier New"/>
-                <w:sz w:val="18"/>
-                <w:lang w:val="en-US"/>
-              </w:rPr>
-              <w:br/>
-            </w:r>
-            <w:r>
-              <w:rPr>
-                <w:lang w:val="en-US"/>
-              </w:rPr>
               <w:t>Removes “Metropolis</w:t>
             </w:r>
             <w:r>
@@ -14439,7 +14455,7 @@
                           <pic:cNvPicPr/>
                         </pic:nvPicPr>
                         <pic:blipFill rotWithShape="1">
-                          <a:blip r:embed="rId77"/>
+                          <a:blip r:embed="rId76"/>
                           <a:srcRect r="19804"/>
                           <a:stretch/>
                         </pic:blipFill>
@@ -14521,8 +14537,8 @@
           <w:lang w:val="en-US"/>
         </w:rPr>
       </w:pPr>
-      <w:bookmarkStart w:id="46" w:name="_Ref357699456"/>
-      <w:bookmarkStart w:id="47" w:name="_Toc358930740"/>
+      <w:bookmarkStart w:id="45" w:name="_Ref357699456"/>
+      <w:bookmarkStart w:id="46" w:name="_Toc358930740"/>
       <w:r>
         <w:rPr>
           <w:lang w:val="en-US"/>
@@ -14530,24 +14546,24 @@
         <w:lastRenderedPageBreak/>
         <w:t>Field Variables and Calculations</w:t>
       </w:r>
+      <w:bookmarkEnd w:id="45"/>
       <w:bookmarkEnd w:id="46"/>
+    </w:p>
+    <w:p>
+      <w:pPr>
+        <w:pStyle w:val="berschrift3"/>
+        <w:rPr>
+          <w:lang w:val="en-US"/>
+        </w:rPr>
+      </w:pPr>
+      <w:bookmarkStart w:id="47" w:name="_Toc358930741"/>
+      <w:r>
+        <w:rPr>
+          <w:lang w:val="en-US"/>
+        </w:rPr>
+        <w:t>Using field variables</w:t>
+      </w:r>
       <w:bookmarkEnd w:id="47"/>
-    </w:p>
-    <w:p>
-      <w:pPr>
-        <w:pStyle w:val="berschrift3"/>
-        <w:rPr>
-          <w:lang w:val="en-US"/>
-        </w:rPr>
-      </w:pPr>
-      <w:bookmarkStart w:id="48" w:name="_Toc358930741"/>
-      <w:r>
-        <w:rPr>
-          <w:lang w:val="en-US"/>
-        </w:rPr>
-        <w:t>Using field variables</w:t>
-      </w:r>
-      <w:bookmarkEnd w:id="48"/>
     </w:p>
     <w:p>
       <w:pPr>
@@ -14608,7 +14624,7 @@
                     <pic:cNvPicPr/>
                   </pic:nvPicPr>
                   <pic:blipFill>
-                    <a:blip r:embed="rId78"/>
+                    <a:blip r:embed="rId77"/>
                     <a:stretch>
                       <a:fillRect/>
                     </a:stretch>
@@ -14695,16 +14711,16 @@
           <w:lang w:val="en-US"/>
         </w:rPr>
       </w:pPr>
-      <w:bookmarkStart w:id="49" w:name="h.7vsv4p3ripcy" w:colFirst="0" w:colLast="0"/>
-      <w:bookmarkStart w:id="50" w:name="_Toc358930742"/>
+      <w:bookmarkStart w:id="48" w:name="h.7vsv4p3ripcy" w:colFirst="0" w:colLast="0"/>
+      <w:bookmarkStart w:id="49" w:name="_Toc358930742"/>
+      <w:bookmarkEnd w:id="48"/>
+      <w:r>
+        <w:rPr>
+          <w:lang w:val="en-US"/>
+        </w:rPr>
+        <w:t>Calculated values</w:t>
+      </w:r>
       <w:bookmarkEnd w:id="49"/>
-      <w:r>
-        <w:rPr>
-          <w:lang w:val="en-US"/>
-        </w:rPr>
-        <w:t>Calculated values</w:t>
-      </w:r>
-      <w:bookmarkEnd w:id="50"/>
     </w:p>
     <w:p>
       <w:pPr>
@@ -14868,7 +14884,7 @@
                     <pic:cNvPicPr/>
                   </pic:nvPicPr>
                   <pic:blipFill>
-                    <a:blip r:embed="rId79"/>
+                    <a:blip r:embed="rId78"/>
                     <a:stretch>
                       <a:fillRect/>
                     </a:stretch>
@@ -14962,7 +14978,7 @@
                     <pic:cNvPicPr/>
                   </pic:nvPicPr>
                   <pic:blipFill>
-                    <a:blip r:embed="rId80"/>
+                    <a:blip r:embed="rId79"/>
                     <a:stretch>
                       <a:fillRect/>
                     </a:stretch>
@@ -15052,7 +15068,7 @@
                     <pic:cNvPicPr/>
                   </pic:nvPicPr>
                   <pic:blipFill>
-                    <a:blip r:embed="rId81"/>
+                    <a:blip r:embed="rId80"/>
                     <a:stretch>
                       <a:fillRect/>
                     </a:stretch>
@@ -15086,7 +15102,7 @@
           <w:lang w:val="en-US"/>
         </w:rPr>
       </w:pPr>
-      <w:bookmarkStart w:id="51" w:name="_Toc358930743"/>
+      <w:bookmarkStart w:id="50" w:name="_Toc358930743"/>
       <w:r>
         <w:rPr>
           <w:lang w:val="en-US"/>
@@ -15112,7 +15128,7 @@
         </w:rPr>
         <w:t>”</w:t>
       </w:r>
-      <w:bookmarkEnd w:id="51"/>
+      <w:bookmarkEnd w:id="50"/>
     </w:p>
     <w:p>
       <w:pPr>
@@ -15302,7 +15318,7 @@
                     <pic:cNvPicPr/>
                   </pic:nvPicPr>
                   <pic:blipFill>
-                    <a:blip r:embed="rId82"/>
+                    <a:blip r:embed="rId81"/>
                     <a:stretch>
                       <a:fillRect/>
                     </a:stretch>
@@ -15340,9 +15356,9 @@
           <w:lang w:val="en-US"/>
         </w:rPr>
       </w:pPr>
-      <w:bookmarkStart w:id="52" w:name="h.bwfph3sag9xr" w:colFirst="0" w:colLast="0"/>
-      <w:bookmarkStart w:id="53" w:name="_Toc358930744"/>
-      <w:bookmarkEnd w:id="52"/>
+      <w:bookmarkStart w:id="51" w:name="h.bwfph3sag9xr" w:colFirst="0" w:colLast="0"/>
+      <w:bookmarkStart w:id="52" w:name="_Toc358930744"/>
+      <w:bookmarkEnd w:id="51"/>
       <w:r>
         <w:rPr>
           <w:lang w:val="en-US"/>
@@ -15356,7 +15372,7 @@
         </w:rPr>
         <w:t>empty values</w:t>
       </w:r>
-      <w:bookmarkEnd w:id="53"/>
+      <w:bookmarkEnd w:id="52"/>
     </w:p>
     <w:p>
       <w:pPr>
@@ -15451,7 +15467,7 @@
                     <pic:cNvPicPr/>
                   </pic:nvPicPr>
                   <pic:blipFill>
-                    <a:blip r:embed="rId83"/>
+                    <a:blip r:embed="rId82"/>
                     <a:stretch>
                       <a:fillRect/>
                     </a:stretch>
@@ -15573,8 +15589,8 @@
           <w:lang w:val="en-US"/>
         </w:rPr>
       </w:pPr>
-      <w:bookmarkStart w:id="54" w:name="h.poo1izlxr39t" w:colFirst="0" w:colLast="0"/>
-      <w:bookmarkEnd w:id="54"/>
+      <w:bookmarkStart w:id="53" w:name="h.poo1izlxr39t" w:colFirst="0" w:colLast="0"/>
+      <w:bookmarkEnd w:id="53"/>
       <w:r>
         <w:rPr>
           <w:noProof/>
@@ -15595,7 +15611,7 @@
                     <pic:cNvPicPr/>
                   </pic:nvPicPr>
                   <pic:blipFill>
-                    <a:blip r:embed="rId84"/>
+                    <a:blip r:embed="rId83"/>
                     <a:stretch>
                       <a:fillRect/>
                     </a:stretch>
@@ -15634,7 +15650,7 @@
           <w:lang w:val="en-US"/>
         </w:rPr>
       </w:pPr>
-      <w:bookmarkStart w:id="55" w:name="_Toc358930745"/>
+      <w:bookmarkStart w:id="54" w:name="_Toc358930745"/>
       <w:r>
         <w:rPr>
           <w:lang w:val="en-US"/>
@@ -15642,48 +15658,48 @@
         <w:lastRenderedPageBreak/>
         <w:t>Working with Rule and Action Templates</w:t>
       </w:r>
+      <w:bookmarkEnd w:id="54"/>
+    </w:p>
+    <w:p>
+      <w:pPr>
+        <w:rPr>
+          <w:lang w:val="en-US"/>
+        </w:rPr>
+      </w:pPr>
+      <w:r>
+        <w:rPr>
+          <w:lang w:val="en-US"/>
+        </w:rPr>
+        <w:t>When you create your rulesets you will discover that you often have to enter very similar rules. Assume that you create a lot of rules for Marvel main characters you want to define your ruleset that way that it also contains a condition like “Publisher Is Marvel”. Instead of adding this condition each time manually you can create a template and apply this template later to any ruleset you create.</w:t>
+      </w:r>
+    </w:p>
+    <w:p>
+      <w:pPr>
+        <w:pStyle w:val="berschrift3"/>
+        <w:rPr>
+          <w:lang w:val="en-US"/>
+        </w:rPr>
+      </w:pPr>
+      <w:bookmarkStart w:id="55" w:name="_Toc358930746"/>
+      <w:r>
+        <w:rPr>
+          <w:lang w:val="en-US"/>
+        </w:rPr>
+        <w:t>C</w:t>
+      </w:r>
+      <w:r>
+        <w:rPr>
+          <w:lang w:val="en-US"/>
+        </w:rPr>
+        <w:t>reating a template</w:t>
+      </w:r>
+      <w:r>
+        <w:rPr>
+          <w:lang w:val="en-US"/>
+        </w:rPr>
+        <w:t xml:space="preserve"> from scratch</w:t>
+      </w:r>
       <w:bookmarkEnd w:id="55"/>
-    </w:p>
-    <w:p>
-      <w:pPr>
-        <w:rPr>
-          <w:lang w:val="en-US"/>
-        </w:rPr>
-      </w:pPr>
-      <w:r>
-        <w:rPr>
-          <w:lang w:val="en-US"/>
-        </w:rPr>
-        <w:t>When you create your rulesets you will discover that you often have to enter very similar rules. Assume that you create a lot of rules for Marvel main characters you want to define your ruleset that way that it also contains a condition like “Publisher Is Marvel”. Instead of adding this condition each time manually you can create a template and apply this template later to any ruleset you create.</w:t>
-      </w:r>
-    </w:p>
-    <w:p>
-      <w:pPr>
-        <w:pStyle w:val="berschrift3"/>
-        <w:rPr>
-          <w:lang w:val="en-US"/>
-        </w:rPr>
-      </w:pPr>
-      <w:bookmarkStart w:id="56" w:name="_Toc358930746"/>
-      <w:r>
-        <w:rPr>
-          <w:lang w:val="en-US"/>
-        </w:rPr>
-        <w:t>C</w:t>
-      </w:r>
-      <w:r>
-        <w:rPr>
-          <w:lang w:val="en-US"/>
-        </w:rPr>
-        <w:t>reating a template</w:t>
-      </w:r>
-      <w:r>
-        <w:rPr>
-          <w:lang w:val="en-US"/>
-        </w:rPr>
-        <w:t xml:space="preserve"> from scratch</w:t>
-      </w:r>
-      <w:bookmarkEnd w:id="56"/>
     </w:p>
     <w:p>
       <w:pPr>
@@ -15724,7 +15740,7 @@
                     <pic:cNvPicPr/>
                   </pic:nvPicPr>
                   <pic:blipFill>
-                    <a:blip r:embed="rId85"/>
+                    <a:blip r:embed="rId84"/>
                     <a:stretch>
                       <a:fillRect/>
                     </a:stretch>
@@ -15789,7 +15805,7 @@
                     <pic:cNvPicPr/>
                   </pic:nvPicPr>
                   <pic:blipFill>
-                    <a:blip r:embed="rId86"/>
+                    <a:blip r:embed="rId85"/>
                     <a:stretch>
                       <a:fillRect/>
                     </a:stretch>
@@ -15859,14 +15875,14 @@
           <w:lang w:val="en-US"/>
         </w:rPr>
       </w:pPr>
-      <w:bookmarkStart w:id="57" w:name="_Toc358930747"/>
+      <w:bookmarkStart w:id="56" w:name="_Toc358930747"/>
       <w:r>
         <w:rPr>
           <w:lang w:val="en-US"/>
         </w:rPr>
         <w:t>Applying a template</w:t>
       </w:r>
-      <w:bookmarkEnd w:id="57"/>
+      <w:bookmarkEnd w:id="56"/>
     </w:p>
     <w:p>
       <w:pPr>
@@ -15982,7 +15998,7 @@
                     <pic:cNvPicPr/>
                   </pic:nvPicPr>
                   <pic:blipFill>
-                    <a:blip r:embed="rId87"/>
+                    <a:blip r:embed="rId86"/>
                     <a:stretch>
                       <a:fillRect/>
                     </a:stretch>
@@ -16020,14 +16036,14 @@
           <w:lang w:val="en-US"/>
         </w:rPr>
       </w:pPr>
-      <w:bookmarkStart w:id="58" w:name="_Toc358930748"/>
+      <w:bookmarkStart w:id="57" w:name="_Toc358930748"/>
       <w:r>
         <w:rPr>
           <w:lang w:val="en-US"/>
         </w:rPr>
         <w:t>Creating a template using an existing rule or action</w:t>
       </w:r>
-      <w:bookmarkEnd w:id="58"/>
+      <w:bookmarkEnd w:id="57"/>
       <w:r>
         <w:rPr>
           <w:lang w:val="en-US"/>
@@ -16074,7 +16090,7 @@
                     <pic:cNvPicPr/>
                   </pic:nvPicPr>
                   <pic:blipFill>
-                    <a:blip r:embed="rId88"/>
+                    <a:blip r:embed="rId87"/>
                     <a:stretch>
                       <a:fillRect/>
                     </a:stretch>
@@ -16119,7 +16135,7 @@
           <w:lang w:val="en-US"/>
         </w:rPr>
       </w:pPr>
-      <w:bookmarkStart w:id="59" w:name="_Toc358930749"/>
+      <w:bookmarkStart w:id="58" w:name="_Toc358930749"/>
       <w:r>
         <w:rPr>
           <w:lang w:val="en-US"/>
@@ -16127,76 +16143,76 @@
         <w:lastRenderedPageBreak/>
         <w:t>Action Templates</w:t>
       </w:r>
+      <w:bookmarkEnd w:id="58"/>
+    </w:p>
+    <w:p>
+      <w:pPr>
+        <w:keepLines/>
+        <w:rPr>
+          <w:lang w:val="en-US"/>
+        </w:rPr>
+      </w:pPr>
+      <w:r>
+        <w:rPr>
+          <w:lang w:val="en-US"/>
+        </w:rPr>
+        <w:t xml:space="preserve">Action Templates are similar to Rule Templates but </w:t>
+      </w:r>
+      <w:proofErr w:type="gramStart"/>
+      <w:r>
+        <w:rPr>
+          <w:lang w:val="en-US"/>
+        </w:rPr>
+        <w:t>these work</w:t>
+      </w:r>
+      <w:proofErr w:type="gramEnd"/>
+      <w:r>
+        <w:rPr>
+          <w:lang w:val="en-US"/>
+        </w:rPr>
+        <w:t xml:space="preserve"> with </w:t>
+      </w:r>
+      <w:r>
+        <w:rPr>
+          <w:lang w:val="en-US"/>
+        </w:rPr>
+        <w:t xml:space="preserve">the “Actions” part of a ruleset (remember: that is the part of a ruleset which tells the Data Manager </w:t>
+      </w:r>
+      <w:r>
+        <w:rPr>
+          <w:b/>
+          <w:lang w:val="en-US"/>
+        </w:rPr>
+        <w:t>what</w:t>
+      </w:r>
+      <w:r>
+        <w:rPr>
+          <w:lang w:val="en-US"/>
+        </w:rPr>
+        <w:t xml:space="preserve"> to do). </w:t>
+      </w:r>
+      <w:r>
+        <w:rPr>
+          <w:lang w:val="en-US"/>
+        </w:rPr>
+        <w:t>Action Templates are created and applied like rules templates.</w:t>
+      </w:r>
+    </w:p>
+    <w:p>
+      <w:pPr>
+        <w:pStyle w:val="berschrift2"/>
+        <w:rPr>
+          <w:lang w:val="en-US"/>
+        </w:rPr>
+      </w:pPr>
+      <w:bookmarkStart w:id="59" w:name="_Toc358930750"/>
+      <w:r>
+        <w:rPr>
+          <w:lang w:val="en-US"/>
+        </w:rPr>
+        <w:t>The context menu in the tree view panel</w:t>
+      </w:r>
       <w:bookmarkEnd w:id="59"/>
-    </w:p>
-    <w:p>
-      <w:pPr>
-        <w:keepLines/>
-        <w:rPr>
-          <w:lang w:val="en-US"/>
-        </w:rPr>
-      </w:pPr>
-      <w:r>
-        <w:rPr>
-          <w:lang w:val="en-US"/>
-        </w:rPr>
-        <w:t xml:space="preserve">Action Templates are similar to Rule Templates but </w:t>
-      </w:r>
-      <w:proofErr w:type="gramStart"/>
-      <w:r>
-        <w:rPr>
-          <w:lang w:val="en-US"/>
-        </w:rPr>
-        <w:t>these work</w:t>
-      </w:r>
-      <w:proofErr w:type="gramEnd"/>
-      <w:r>
-        <w:rPr>
-          <w:lang w:val="en-US"/>
-        </w:rPr>
-        <w:t xml:space="preserve"> with </w:t>
-      </w:r>
-      <w:r>
-        <w:rPr>
-          <w:lang w:val="en-US"/>
-        </w:rPr>
-        <w:t xml:space="preserve">the “Actions” part of a ruleset (remember: that is the part of a ruleset which tells the Data Manager </w:t>
-      </w:r>
-      <w:r>
-        <w:rPr>
-          <w:b/>
-          <w:lang w:val="en-US"/>
-        </w:rPr>
-        <w:t>what</w:t>
-      </w:r>
-      <w:r>
-        <w:rPr>
-          <w:lang w:val="en-US"/>
-        </w:rPr>
-        <w:t xml:space="preserve"> to do). </w:t>
-      </w:r>
-      <w:r>
-        <w:rPr>
-          <w:lang w:val="en-US"/>
-        </w:rPr>
-        <w:t>Action Templates are created and applied like rules templates.</w:t>
-      </w:r>
-    </w:p>
-    <w:p>
-      <w:pPr>
-        <w:pStyle w:val="berschrift2"/>
-        <w:rPr>
-          <w:lang w:val="en-US"/>
-        </w:rPr>
-      </w:pPr>
-      <w:bookmarkStart w:id="60" w:name="_Toc358930750"/>
-      <w:r>
-        <w:rPr>
-          <w:lang w:val="en-US"/>
-        </w:rPr>
-        <w:t>The context menu in the tree view panel</w:t>
-      </w:r>
-      <w:bookmarkEnd w:id="60"/>
     </w:p>
     <w:p>
       <w:pPr>
@@ -16249,7 +16265,7 @@
                     <pic:cNvPicPr/>
                   </pic:nvPicPr>
                   <pic:blipFill>
-                    <a:blip r:embed="rId89"/>
+                    <a:blip r:embed="rId88"/>
                     <a:stretch>
                       <a:fillRect/>
                     </a:stretch>
@@ -16441,7 +16457,7 @@
           <w:lang w:val="en-US"/>
         </w:rPr>
       </w:pPr>
-      <w:bookmarkStart w:id="61" w:name="_Toc358930751"/>
+      <w:bookmarkStart w:id="60" w:name="_Toc358930751"/>
       <w:r>
         <w:rPr>
           <w:lang w:val="en-US"/>
@@ -16461,7 +16477,7 @@
         </w:rPr>
         <w:t xml:space="preserve"> Menu</w:t>
       </w:r>
-      <w:bookmarkEnd w:id="61"/>
+      <w:bookmarkEnd w:id="60"/>
     </w:p>
     <w:tbl>
       <w:tblPr>
@@ -16513,7 +16529,7 @@
                           <pic:cNvPicPr/>
                         </pic:nvPicPr>
                         <pic:blipFill>
-                          <a:blip r:embed="rId90"/>
+                          <a:blip r:embed="rId89"/>
                           <a:stretch>
                             <a:fillRect/>
                           </a:stretch>
@@ -17025,7 +17041,7 @@
           <w:lang w:val="en-US"/>
         </w:rPr>
       </w:pPr>
-      <w:bookmarkStart w:id="62" w:name="_Toc358930752"/>
+      <w:bookmarkStart w:id="61" w:name="_Toc358930752"/>
       <w:r>
         <w:rPr>
           <w:lang w:val="en-US"/>
@@ -17033,7 +17049,7 @@
         <w:lastRenderedPageBreak/>
         <w:t>The Settings Dialog</w:t>
       </w:r>
-      <w:bookmarkEnd w:id="62"/>
+      <w:bookmarkEnd w:id="61"/>
     </w:p>
     <w:p>
       <w:pPr>
@@ -17082,7 +17098,7 @@
                     <pic:cNvPicPr/>
                   </pic:nvPicPr>
                   <pic:blipFill>
-                    <a:blip r:embed="rId91">
+                    <a:blip r:embed="rId90">
                       <a:extLst>
                         <a:ext uri="{28A0092B-C50C-407E-A947-70E740481C1C}">
                           <a14:useLocalDpi xmlns:a14="http://schemas.microsoft.com/office/drawing/2010/main" val="0"/>
@@ -17134,7 +17150,7 @@
                     <pic:cNvPicPr/>
                   </pic:nvPicPr>
                   <pic:blipFill>
-                    <a:blip r:embed="rId92"/>
+                    <a:blip r:embed="rId91"/>
                     <a:stretch>
                       <a:fillRect/>
                     </a:stretch>
@@ -17293,7 +17309,7 @@
                     <pic:cNvPicPr/>
                   </pic:nvPicPr>
                   <pic:blipFill>
-                    <a:blip r:embed="rId93"/>
+                    <a:blip r:embed="rId92"/>
                     <a:stretch>
                       <a:fillRect/>
                     </a:stretch>
@@ -17363,7 +17379,7 @@
           <w:lang w:val="en-US"/>
         </w:rPr>
       </w:pPr>
-      <w:bookmarkStart w:id="63" w:name="_Toc358930753"/>
+      <w:bookmarkStart w:id="62" w:name="_Toc358930753"/>
       <w:r>
         <w:rPr>
           <w:lang w:val="en-US"/>
@@ -17371,7 +17387,7 @@
         <w:lastRenderedPageBreak/>
         <w:t>About the order of rules</w:t>
       </w:r>
-      <w:bookmarkEnd w:id="63"/>
+      <w:bookmarkEnd w:id="62"/>
     </w:p>
     <w:p>
       <w:pPr>
@@ -17433,7 +17449,7 @@
                           <pic:cNvPicPr/>
                         </pic:nvPicPr>
                         <pic:blipFill rotWithShape="1">
-                          <a:blip r:embed="rId94"/>
+                          <a:blip r:embed="rId93"/>
                           <a:srcRect b="24447"/>
                           <a:stretch/>
                         </pic:blipFill>
@@ -17861,7 +17877,7 @@
           <w:lang w:val="en-US"/>
         </w:rPr>
       </w:pPr>
-      <w:bookmarkStart w:id="64" w:name="_Toc358930754"/>
+      <w:bookmarkStart w:id="63" w:name="_Toc358930754"/>
       <w:r>
         <w:rPr>
           <w:rFonts w:eastAsia="SimHei"/>
@@ -17869,7 +17885,7 @@
         </w:rPr>
         <w:t>Why the order of rulesets is important</w:t>
       </w:r>
-      <w:bookmarkEnd w:id="64"/>
+      <w:bookmarkEnd w:id="63"/>
     </w:p>
     <w:p>
       <w:pPr>
@@ -18065,14 +18081,14 @@
           <w:lang w:val="en-US"/>
         </w:rPr>
       </w:pPr>
-      <w:bookmarkStart w:id="65" w:name="_Toc358930755"/>
+      <w:bookmarkStart w:id="64" w:name="_Toc358930755"/>
       <w:r>
         <w:rPr>
           <w:lang w:val="en-US"/>
         </w:rPr>
         <w:t>Changing the order of your groups and rulesets</w:t>
       </w:r>
-      <w:bookmarkEnd w:id="65"/>
+      <w:bookmarkEnd w:id="64"/>
     </w:p>
     <w:p>
       <w:pPr>
@@ -18140,7 +18156,7 @@
                     <pic:cNvPicPr/>
                   </pic:nvPicPr>
                   <pic:blipFill>
-                    <a:blip r:embed="rId95"/>
+                    <a:blip r:embed="rId94"/>
                     <a:stretch>
                       <a:fillRect/>
                     </a:stretch>
@@ -18178,14 +18194,14 @@
           <w:lang w:val="en-US"/>
         </w:rPr>
       </w:pPr>
-      <w:bookmarkStart w:id="66" w:name="_Toc358930756"/>
+      <w:bookmarkStart w:id="65" w:name="_Toc358930756"/>
       <w:r>
         <w:rPr>
           <w:lang w:val="en-US"/>
         </w:rPr>
         <w:t>The use of disabled rules</w:t>
       </w:r>
-      <w:bookmarkEnd w:id="66"/>
+      <w:bookmarkEnd w:id="65"/>
     </w:p>
     <w:p>
       <w:pPr>
@@ -18257,7 +18273,7 @@
                     <pic:cNvPicPr/>
                   </pic:nvPicPr>
                   <pic:blipFill>
-                    <a:blip r:embed="rId96"/>
+                    <a:blip r:embed="rId95"/>
                     <a:stretch>
                       <a:fillRect/>
                     </a:stretch>
@@ -18314,7 +18330,7 @@
                     <pic:cNvPicPr/>
                   </pic:nvPicPr>
                   <pic:blipFill>
-                    <a:blip r:embed="rId97"/>
+                    <a:blip r:embed="rId96"/>
                     <a:stretch>
                       <a:fillRect/>
                     </a:stretch>
@@ -18371,7 +18387,7 @@
           <w:lang w:val="en-US"/>
         </w:rPr>
       </w:pPr>
-      <w:bookmarkStart w:id="67" w:name="_Toc358930757"/>
+      <w:bookmarkStart w:id="66" w:name="_Toc358930757"/>
       <w:r>
         <w:rPr>
           <w:lang w:val="en-US"/>
@@ -18379,7 +18395,7 @@
         <w:lastRenderedPageBreak/>
         <w:t>Searching and finding something in your ruleset collection</w:t>
       </w:r>
-      <w:bookmarkEnd w:id="67"/>
+      <w:bookmarkEnd w:id="66"/>
     </w:p>
     <w:p>
       <w:pPr>
@@ -18447,7 +18463,7 @@
                     <pic:cNvPicPr/>
                   </pic:nvPicPr>
                   <pic:blipFill>
-                    <a:blip r:embed="rId98"/>
+                    <a:blip r:embed="rId97"/>
                     <a:stretch>
                       <a:fillRect/>
                     </a:stretch>
@@ -18523,7 +18539,7 @@
                     <pic:cNvPicPr/>
                   </pic:nvPicPr>
                   <pic:blipFill>
-                    <a:blip r:embed="rId99"/>
+                    <a:blip r:embed="rId98"/>
                     <a:stretch>
                       <a:fillRect/>
                     </a:stretch>
@@ -18599,7 +18615,7 @@
                     <pic:cNvPicPr/>
                   </pic:nvPicPr>
                   <pic:blipFill>
-                    <a:blip r:embed="rId100"/>
+                    <a:blip r:embed="rId99"/>
                     <a:stretch>
                       <a:fillRect/>
                     </a:stretch>
@@ -18669,6 +18685,149 @@
         </w:rPr>
         <w:t xml:space="preserve">You can use any combination of fields, modifiers and values (and even regular expressions) to search through your ruleset collection. </w:t>
       </w:r>
+      <w:r>
+        <w:rPr>
+          <w:lang w:val="en-US"/>
+        </w:rPr>
+        <w:t xml:space="preserve"> Please note that if you use special characters </w:t>
+      </w:r>
+      <w:r>
+        <w:rPr>
+          <w:lang w:val="en-US"/>
+        </w:rPr>
+        <w:t>(</w:t>
+      </w:r>
+      <w:r>
+        <w:rPr>
+          <w:lang w:val="en-US"/>
+        </w:rPr>
+        <w:t xml:space="preserve">like </w:t>
+      </w:r>
+      <w:r>
+        <w:rPr>
+          <w:color w:val="323232"/>
+          <w:sz w:val="21"/>
+          <w:szCs w:val="21"/>
+          <w:lang w:val="en-US"/>
+        </w:rPr>
+        <w:t>()*</w:t>
+      </w:r>
+      <w:proofErr w:type="gramStart"/>
+      <w:r>
+        <w:rPr>
+          <w:color w:val="323232"/>
+          <w:sz w:val="21"/>
+          <w:szCs w:val="21"/>
+          <w:lang w:val="en-US"/>
+        </w:rPr>
+        <w:t>?[</w:t>
+      </w:r>
+      <w:proofErr w:type="gramEnd"/>
+      <w:r>
+        <w:rPr>
+          <w:color w:val="323232"/>
+          <w:sz w:val="21"/>
+          <w:szCs w:val="21"/>
+          <w:lang w:val="en-US"/>
+        </w:rPr>
+        <w:t>]+, etc</w:t>
+      </w:r>
+      <w:r>
+        <w:rPr>
+          <w:color w:val="323232"/>
+          <w:sz w:val="21"/>
+          <w:szCs w:val="21"/>
+          <w:lang w:val="en-US"/>
+        </w:rPr>
+        <w:t>.</w:t>
+      </w:r>
+      <w:r>
+        <w:rPr>
+          <w:color w:val="323232"/>
+          <w:sz w:val="21"/>
+          <w:szCs w:val="21"/>
+          <w:lang w:val="en-US"/>
+        </w:rPr>
+        <w:t>)</w:t>
+      </w:r>
+      <w:r>
+        <w:rPr>
+          <w:color w:val="323232"/>
+          <w:sz w:val="21"/>
+          <w:szCs w:val="21"/>
+          <w:lang w:val="en-US"/>
+        </w:rPr>
+        <w:t xml:space="preserve"> in the values box</w:t>
+      </w:r>
+      <w:r>
+        <w:rPr>
+          <w:lang w:val="en-US"/>
+        </w:rPr>
+        <w:t xml:space="preserve"> </w:t>
+      </w:r>
+      <w:r>
+        <w:rPr>
+          <w:color w:val="323232"/>
+          <w:sz w:val="21"/>
+          <w:szCs w:val="21"/>
+          <w:lang w:val="en-US"/>
+        </w:rPr>
+        <w:t xml:space="preserve">they </w:t>
+      </w:r>
+      <w:r>
+        <w:rPr>
+          <w:color w:val="323232"/>
+          <w:sz w:val="21"/>
+          <w:szCs w:val="21"/>
+          <w:lang w:val="en-US"/>
+        </w:rPr>
+        <w:t xml:space="preserve">need to be escaped with a </w:t>
+      </w:r>
+      <w:r>
+        <w:rPr>
+          <w:color w:val="323232"/>
+          <w:sz w:val="21"/>
+          <w:szCs w:val="21"/>
+          <w:lang w:val="en-US"/>
+        </w:rPr>
+        <w:t>backslash (“</w:t>
+      </w:r>
+      <w:r>
+        <w:rPr>
+          <w:color w:val="323232"/>
+          <w:sz w:val="21"/>
+          <w:szCs w:val="21"/>
+          <w:lang w:val="en-US"/>
+        </w:rPr>
+        <w:t>\</w:t>
+      </w:r>
+      <w:r>
+        <w:rPr>
+          <w:color w:val="323232"/>
+          <w:sz w:val="21"/>
+          <w:szCs w:val="21"/>
+          <w:lang w:val="en-US"/>
+        </w:rPr>
+        <w:t>”)</w:t>
+      </w:r>
+      <w:r>
+        <w:rPr>
+          <w:color w:val="323232"/>
+          <w:sz w:val="21"/>
+          <w:szCs w:val="21"/>
+          <w:lang w:val="en-US"/>
+        </w:rPr>
+        <w:t xml:space="preserve"> if you w</w:t>
+      </w:r>
+      <w:r>
+        <w:rPr>
+          <w:color w:val="323232"/>
+          <w:sz w:val="21"/>
+          <w:szCs w:val="21"/>
+          <w:lang w:val="en-US"/>
+        </w:rPr>
+        <w:t>ish to find their literal value.</w:t>
+      </w:r>
     </w:p>
     <w:p>
       <w:pPr>
@@ -18678,7 +18837,7 @@
           <w:lang w:val="en-US"/>
         </w:rPr>
       </w:pPr>
-      <w:bookmarkStart w:id="68" w:name="_Toc358930758"/>
+      <w:bookmarkStart w:id="67" w:name="_Toc358930758"/>
       <w:r>
         <w:rPr>
           <w:lang w:val="en-US"/>
@@ -18692,6 +18851,65 @@
         </w:rPr>
         <w:t xml:space="preserve"> on Slower PCs</w:t>
       </w:r>
+      <w:bookmarkEnd w:id="67"/>
+    </w:p>
+    <w:p>
+      <w:pPr>
+        <w:rPr>
+          <w:lang w:val="en-US"/>
+        </w:rPr>
+      </w:pPr>
+      <w:r>
+        <w:rPr>
+          <w:lang w:val="en-US"/>
+        </w:rPr>
+        <w:t>With version 1.2 the Data Manager has been completely re-written to address performance issues. The Data Manager should run even over hundreds of books in just a few seconds. But it still may be possible that you will experience a performance decrease on</w:t>
+      </w:r>
+      <w:r>
+        <w:rPr>
+          <w:lang w:val="en-US"/>
+        </w:rPr>
+        <w:t xml:space="preserve"> a slower machine </w:t>
+      </w:r>
+      <w:r>
+        <w:rPr>
+          <w:lang w:val="en-US"/>
+        </w:rPr>
+        <w:t xml:space="preserve">when your </w:t>
+      </w:r>
+      <w:r>
+        <w:rPr>
+          <w:lang w:val="en-US"/>
+        </w:rPr>
+        <w:t xml:space="preserve">ruleset </w:t>
+      </w:r>
+      <w:r>
+        <w:rPr>
+          <w:lang w:val="en-US"/>
+        </w:rPr>
+        <w:t>collection grows.</w:t>
+      </w:r>
+      <w:r>
+        <w:rPr>
+          <w:lang w:val="en-US"/>
+        </w:rPr>
+        <w:t xml:space="preserve"> Here are some best practices how to increase the speed of the Data Manager.</w:t>
+      </w:r>
+    </w:p>
+    <w:p>
+      <w:pPr>
+        <w:pStyle w:val="berschrift3"/>
+        <w:rPr>
+          <w:lang w:val="en-US"/>
+        </w:rPr>
+      </w:pPr>
+      <w:bookmarkStart w:id="68" w:name="_Toc358930759"/>
+      <w:r>
+        <w:rPr>
+          <w:lang w:val="en-US"/>
+        </w:rPr>
+        <w:t>Split your ruleset collections</w:t>
+      </w:r>
       <w:bookmarkEnd w:id="68"/>
     </w:p>
     <w:p>
@@ -18704,37 +18922,7 @@
         <w:rPr>
           <w:lang w:val="en-US"/>
         </w:rPr>
-        <w:t>With version 1.2 the Data Manager has been completely re-written to address performance issues. The Data Manager should run even over hundreds of books in just a few seconds. But it still may be possible that you will experience a performance decrease on</w:t>
-      </w:r>
-      <w:r>
-        <w:rPr>
-          <w:lang w:val="en-US"/>
-        </w:rPr>
-        <w:t xml:space="preserve"> a slower machine </w:t>
-      </w:r>
-      <w:r>
-        <w:rPr>
-          <w:lang w:val="en-US"/>
-        </w:rPr>
-        <w:t xml:space="preserve">when your </w:t>
-      </w:r>
-      <w:r>
-        <w:rPr>
-          <w:lang w:val="en-US"/>
-        </w:rPr>
-        <w:t xml:space="preserve">ruleset </w:t>
-      </w:r>
-      <w:r>
-        <w:rPr>
-          <w:lang w:val="en-US"/>
-        </w:rPr>
-        <w:t>collection grows.</w:t>
-      </w:r>
-      <w:r>
-        <w:rPr>
-          <w:lang w:val="en-US"/>
-        </w:rPr>
-        <w:t xml:space="preserve"> Here are some best practices how to increase the speed of the Data Manager.</w:t>
+        <w:t>If possible split your very large ruleset collection into two or more. You might create one for your Marvel and DC books and one for all other publishers, e.g.</w:t>
       </w:r>
     </w:p>
     <w:p>
@@ -18744,43 +18932,14 @@
           <w:lang w:val="en-US"/>
         </w:rPr>
       </w:pPr>
-      <w:bookmarkStart w:id="69" w:name="_Toc358930759"/>
-      <w:r>
-        <w:rPr>
-          <w:lang w:val="en-US"/>
-        </w:rPr>
-        <w:t>Split your ruleset collections</w:t>
+      <w:bookmarkStart w:id="69" w:name="_Toc358930760"/>
+      <w:r>
+        <w:rPr>
+          <w:lang w:val="en-US"/>
+        </w:rPr>
+        <w:t>Reduce the number of rulesets</w:t>
       </w:r>
       <w:bookmarkEnd w:id="69"/>
-    </w:p>
-    <w:p>
-      <w:pPr>
-        <w:rPr>
-          <w:lang w:val="en-US"/>
-        </w:rPr>
-      </w:pPr>
-      <w:r>
-        <w:rPr>
-          <w:lang w:val="en-US"/>
-        </w:rPr>
-        <w:t>If possible split your very large ruleset collection into two or more. You might create one for your Marvel and DC books and one for all other publishers, e.g.</w:t>
-      </w:r>
-    </w:p>
-    <w:p>
-      <w:pPr>
-        <w:pStyle w:val="berschrift3"/>
-        <w:rPr>
-          <w:lang w:val="en-US"/>
-        </w:rPr>
-      </w:pPr>
-      <w:bookmarkStart w:id="70" w:name="_Toc358930760"/>
-      <w:r>
-        <w:rPr>
-          <w:lang w:val="en-US"/>
-        </w:rPr>
-        <w:t>Reduce the number of rulesets</w:t>
-      </w:r>
-      <w:bookmarkEnd w:id="70"/>
     </w:p>
     <w:p>
       <w:pPr>
@@ -19121,7 +19280,7 @@
           <w:lang w:val="en-US"/>
         </w:rPr>
       </w:pPr>
-      <w:bookmarkStart w:id="71" w:name="_Toc358930761"/>
+      <w:bookmarkStart w:id="70" w:name="_Toc358930761"/>
       <w:r>
         <w:rPr>
           <w:lang w:val="en-US"/>
@@ -19129,7 +19288,7 @@
         <w:lastRenderedPageBreak/>
         <w:t>Links</w:t>
       </w:r>
-      <w:bookmarkEnd w:id="71"/>
+      <w:bookmarkEnd w:id="70"/>
     </w:p>
     <w:p>
       <w:pPr>
@@ -19143,7 +19302,7 @@
         </w:rPr>
         <w:t xml:space="preserve">Discussion about the Data Manager in the ComicRack forum: </w:t>
       </w:r>
-      <w:hyperlink r:id="rId101" w:history="1">
+      <w:hyperlink r:id="rId100" w:history="1">
         <w:r>
           <w:rPr>
             <w:rStyle w:val="Hyperlink"/>
@@ -19165,7 +19324,7 @@
         </w:rPr>
         <w:t xml:space="preserve">Downloads: </w:t>
       </w:r>
-      <w:hyperlink r:id="rId102" w:history="1">
+      <w:hyperlink r:id="rId101" w:history="1">
         <w:r>
           <w:rPr>
             <w:rStyle w:val="Hyperlink"/>
@@ -19187,7 +19346,7 @@
         </w:rPr>
         <w:t xml:space="preserve">Any suggestions for new features and bug reports may be posted here: </w:t>
       </w:r>
-      <w:hyperlink r:id="rId103" w:history="1">
+      <w:hyperlink r:id="rId102" w:history="1">
         <w:r>
           <w:rPr>
             <w:rStyle w:val="Hyperlink"/>
@@ -19209,7 +19368,7 @@
         </w:rPr>
         <w:t xml:space="preserve">The Data Manager has not been created to earn a living. But if you like to honor the effort and help keeping the Data Manager alive and progressing you are kindly invited to donate a few bucks here: </w:t>
       </w:r>
-      <w:hyperlink r:id="rId104" w:history="1">
+      <w:hyperlink r:id="rId103" w:history="1">
         <w:r>
           <w:rPr>
             <w:rStyle w:val="Hyperlink"/>
@@ -19226,8 +19385,8 @@
           <w:lang w:val="en-US"/>
         </w:rPr>
       </w:pPr>
-      <w:bookmarkStart w:id="72" w:name="_Toc352956681"/>
-      <w:bookmarkStart w:id="73" w:name="_Toc358930762"/>
+      <w:bookmarkStart w:id="71" w:name="_Toc352956681"/>
+      <w:bookmarkStart w:id="72" w:name="_Toc358930762"/>
       <w:r>
         <w:rPr>
           <w:lang w:val="en-US"/>
@@ -19235,8 +19394,8 @@
         <w:lastRenderedPageBreak/>
         <w:t>License information</w:t>
       </w:r>
+      <w:bookmarkEnd w:id="71"/>
       <w:bookmarkEnd w:id="72"/>
-      <w:bookmarkEnd w:id="73"/>
     </w:p>
     <w:p>
       <w:pPr>
@@ -19410,7 +19569,12 @@
       </w:pPr>
     </w:p>
     <w:sectPr>
-      <w:footerReference w:type="default" r:id="rId105"/>
+      <w:headerReference w:type="even" r:id="rId104"/>
+      <w:headerReference w:type="default" r:id="rId105"/>
+      <w:footerReference w:type="even" r:id="rId106"/>
+      <w:footerReference w:type="default" r:id="rId107"/>
+      <w:headerReference w:type="first" r:id="rId108"/>
+      <w:footerReference w:type="first" r:id="rId109"/>
       <w:pgSz w:w="12240" w:h="15840"/>
       <w:pgMar w:top="1418" w:right="1701" w:bottom="1134" w:left="1418" w:header="720" w:footer="720" w:gutter="0"/>
       <w:cols w:space="720"/>
@@ -19446,6 +19610,16 @@
 </file>
 
 <file path=word/footer1.xml><?xml version="1.0" encoding="utf-8"?>
+<w:ftr xmlns:wpc="http://schemas.microsoft.com/office/word/2010/wordprocessingCanvas" xmlns:mc="http://schemas.openxmlformats.org/markup-compatibility/2006" xmlns:o="urn:schemas-microsoft-com:office:office" xmlns:r="http://schemas.openxmlformats.org/officeDocument/2006/relationships" xmlns:m="http://schemas.openxmlformats.org/officeDocument/2006/math" xmlns:v="urn:schemas-microsoft-com:vml" xmlns:wp14="http://schemas.microsoft.com/office/word/2010/wordprocessingDrawing" xmlns:wp="http://schemas.openxmlformats.org/drawingml/2006/wordprocessingDrawing" xmlns:w10="urn:schemas-microsoft-com:office:word" xmlns:w="http://schemas.openxmlformats.org/wordprocessingml/2006/main" xmlns:w14="http://schemas.microsoft.com/office/word/2010/wordml" xmlns:wpg="http://schemas.microsoft.com/office/word/2010/wordprocessingGroup" xmlns:wpi="http://schemas.microsoft.com/office/word/2010/wordprocessingInk" xmlns:wne="http://schemas.microsoft.com/office/word/2006/wordml" xmlns:wps="http://schemas.microsoft.com/office/word/2010/wordprocessingShape" mc:Ignorable="w14 wp14">
+  <w:p>
+    <w:pPr>
+      <w:pStyle w:val="Fuzeile"/>
+    </w:pPr>
+  </w:p>
+</w:ftr>
+</file>
+
+<file path=word/footer2.xml><?xml version="1.0" encoding="utf-8"?>
 <w:ftr xmlns:wpc="http://schemas.microsoft.com/office/word/2010/wordprocessingCanvas" xmlns:mc="http://schemas.openxmlformats.org/markup-compatibility/2006" xmlns:o="urn:schemas-microsoft-com:office:office" xmlns:r="http://schemas.openxmlformats.org/officeDocument/2006/relationships" xmlns:m="http://schemas.openxmlformats.org/officeDocument/2006/math" xmlns:v="urn:schemas-microsoft-com:vml" xmlns:wp14="http://schemas.microsoft.com/office/word/2010/wordprocessingDrawing" xmlns:wp="http://schemas.openxmlformats.org/drawingml/2006/wordprocessingDrawing" xmlns:w10="urn:schemas-microsoft-com:office:word" xmlns:w="http://schemas.openxmlformats.org/wordprocessingml/2006/main" xmlns:w14="http://schemas.microsoft.com/office/word/2010/wordml" xmlns:wpg="http://schemas.microsoft.com/office/word/2010/wordprocessingGroup" xmlns:wpi="http://schemas.microsoft.com/office/word/2010/wordprocessingInk" xmlns:wne="http://schemas.microsoft.com/office/word/2006/wordml" xmlns:wps="http://schemas.microsoft.com/office/word/2010/wordprocessingShape" mc:Ignorable="w14 wp14">
   <w:p>
     <w:pPr>
@@ -19479,6 +19653,8 @@
       </w:rPr>
       <w:t>v4.0</w:t>
     </w:r>
+    <w:bookmarkStart w:id="73" w:name="_GoBack"/>
+    <w:bookmarkEnd w:id="73"/>
     <w:r>
       <w:rPr>
         <w:rFonts w:asciiTheme="majorHAnsi" w:eastAsiaTheme="majorEastAsia" w:hAnsiTheme="majorHAnsi" w:cstheme="majorBidi"/>
@@ -19516,7 +19692,7 @@
         <w:noProof/>
         <w:lang w:val="en-US"/>
       </w:rPr>
-      <w:t>3</w:t>
+      <w:t>43</w:t>
     </w:r>
     <w:r>
       <w:rPr>
@@ -19536,6 +19712,16 @@
 </w:ftr>
 </file>
 
+<file path=word/footer3.xml><?xml version="1.0" encoding="utf-8"?>
+<w:ftr xmlns:wpc="http://schemas.microsoft.com/office/word/2010/wordprocessingCanvas" xmlns:mc="http://schemas.openxmlformats.org/markup-compatibility/2006" xmlns:o="urn:schemas-microsoft-com:office:office" xmlns:r="http://schemas.openxmlformats.org/officeDocument/2006/relationships" xmlns:m="http://schemas.openxmlformats.org/officeDocument/2006/math" xmlns:v="urn:schemas-microsoft-com:vml" xmlns:wp14="http://schemas.microsoft.com/office/word/2010/wordprocessingDrawing" xmlns:wp="http://schemas.openxmlformats.org/drawingml/2006/wordprocessingDrawing" xmlns:w10="urn:schemas-microsoft-com:office:word" xmlns:w="http://schemas.openxmlformats.org/wordprocessingml/2006/main" xmlns:w14="http://schemas.microsoft.com/office/word/2010/wordml" xmlns:wpg="http://schemas.microsoft.com/office/word/2010/wordprocessingGroup" xmlns:wpi="http://schemas.microsoft.com/office/word/2010/wordprocessingInk" xmlns:wne="http://schemas.microsoft.com/office/word/2006/wordml" xmlns:wps="http://schemas.microsoft.com/office/word/2010/wordprocessingShape" mc:Ignorable="w14 wp14">
+  <w:p>
+    <w:pPr>
+      <w:pStyle w:val="Fuzeile"/>
+    </w:pPr>
+  </w:p>
+</w:ftr>
+</file>
+
 <file path=word/footnotes.xml><?xml version="1.0" encoding="utf-8"?>
 <w:footnotes xmlns:wpc="http://schemas.microsoft.com/office/word/2010/wordprocessingCanvas" xmlns:mc="http://schemas.openxmlformats.org/markup-compatibility/2006" xmlns:o="urn:schemas-microsoft-com:office:office" xmlns:r="http://schemas.openxmlformats.org/officeDocument/2006/relationships" xmlns:m="http://schemas.openxmlformats.org/officeDocument/2006/math" xmlns:v="urn:schemas-microsoft-com:vml" xmlns:wp14="http://schemas.microsoft.com/office/word/2010/wordprocessingDrawing" xmlns:wp="http://schemas.openxmlformats.org/drawingml/2006/wordprocessingDrawing" xmlns:w10="urn:schemas-microsoft-com:office:word" xmlns:w="http://schemas.openxmlformats.org/wordprocessingml/2006/main" xmlns:w14="http://schemas.microsoft.com/office/word/2010/wordml" xmlns:wpg="http://schemas.microsoft.com/office/word/2010/wordprocessingGroup" xmlns:wpi="http://schemas.microsoft.com/office/word/2010/wordprocessingInk" xmlns:wne="http://schemas.microsoft.com/office/word/2006/wordml" xmlns:wps="http://schemas.microsoft.com/office/word/2010/wordprocessingShape" mc:Ignorable="w14 wp14">
   <w:footnote w:type="separator" w:id="-1">
@@ -19559,6 +19745,36 @@
     </w:p>
   </w:footnote>
 </w:footnotes>
+</file>
+
+<file path=word/header1.xml><?xml version="1.0" encoding="utf-8"?>
+<w:hdr xmlns:wpc="http://schemas.microsoft.com/office/word/2010/wordprocessingCanvas" xmlns:mc="http://schemas.openxmlformats.org/markup-compatibility/2006" xmlns:o="urn:schemas-microsoft-com:office:office" xmlns:r="http://schemas.openxmlformats.org/officeDocument/2006/relationships" xmlns:m="http://schemas.openxmlformats.org/officeDocument/2006/math" xmlns:v="urn:schemas-microsoft-com:vml" xmlns:wp14="http://schemas.microsoft.com/office/word/2010/wordprocessingDrawing" xmlns:wp="http://schemas.openxmlformats.org/drawingml/2006/wordprocessingDrawing" xmlns:w10="urn:schemas-microsoft-com:office:word" xmlns:w="http://schemas.openxmlformats.org/wordprocessingml/2006/main" xmlns:w14="http://schemas.microsoft.com/office/word/2010/wordml" xmlns:wpg="http://schemas.microsoft.com/office/word/2010/wordprocessingGroup" xmlns:wpi="http://schemas.microsoft.com/office/word/2010/wordprocessingInk" xmlns:wne="http://schemas.microsoft.com/office/word/2006/wordml" xmlns:wps="http://schemas.microsoft.com/office/word/2010/wordprocessingShape" mc:Ignorable="w14 wp14">
+  <w:p>
+    <w:pPr>
+      <w:pStyle w:val="Kopfzeile"/>
+    </w:pPr>
+  </w:p>
+</w:hdr>
+</file>
+
+<file path=word/header2.xml><?xml version="1.0" encoding="utf-8"?>
+<w:hdr xmlns:wpc="http://schemas.microsoft.com/office/word/2010/wordprocessingCanvas" xmlns:mc="http://schemas.openxmlformats.org/markup-compatibility/2006" xmlns:o="urn:schemas-microsoft-com:office:office" xmlns:r="http://schemas.openxmlformats.org/officeDocument/2006/relationships" xmlns:m="http://schemas.openxmlformats.org/officeDocument/2006/math" xmlns:v="urn:schemas-microsoft-com:vml" xmlns:wp14="http://schemas.microsoft.com/office/word/2010/wordprocessingDrawing" xmlns:wp="http://schemas.openxmlformats.org/drawingml/2006/wordprocessingDrawing" xmlns:w10="urn:schemas-microsoft-com:office:word" xmlns:w="http://schemas.openxmlformats.org/wordprocessingml/2006/main" xmlns:w14="http://schemas.microsoft.com/office/word/2010/wordml" xmlns:wpg="http://schemas.microsoft.com/office/word/2010/wordprocessingGroup" xmlns:wpi="http://schemas.microsoft.com/office/word/2010/wordprocessingInk" xmlns:wne="http://schemas.microsoft.com/office/word/2006/wordml" xmlns:wps="http://schemas.microsoft.com/office/word/2010/wordprocessingShape" mc:Ignorable="w14 wp14">
+  <w:p>
+    <w:pPr>
+      <w:pStyle w:val="Kopfzeile"/>
+    </w:pPr>
+  </w:p>
+</w:hdr>
+</file>
+
+<file path=word/header3.xml><?xml version="1.0" encoding="utf-8"?>
+<w:hdr xmlns:wpc="http://schemas.microsoft.com/office/word/2010/wordprocessingCanvas" xmlns:mc="http://schemas.openxmlformats.org/markup-compatibility/2006" xmlns:o="urn:schemas-microsoft-com:office:office" xmlns:r="http://schemas.openxmlformats.org/officeDocument/2006/relationships" xmlns:m="http://schemas.openxmlformats.org/officeDocument/2006/math" xmlns:v="urn:schemas-microsoft-com:vml" xmlns:wp14="http://schemas.microsoft.com/office/word/2010/wordprocessingDrawing" xmlns:wp="http://schemas.openxmlformats.org/drawingml/2006/wordprocessingDrawing" xmlns:w10="urn:schemas-microsoft-com:office:word" xmlns:w="http://schemas.openxmlformats.org/wordprocessingml/2006/main" xmlns:w14="http://schemas.microsoft.com/office/word/2010/wordml" xmlns:wpg="http://schemas.microsoft.com/office/word/2010/wordprocessingGroup" xmlns:wpi="http://schemas.microsoft.com/office/word/2010/wordprocessingInk" xmlns:wne="http://schemas.microsoft.com/office/word/2006/wordml" xmlns:wps="http://schemas.microsoft.com/office/word/2010/wordprocessingShape" mc:Ignorable="w14 wp14">
+  <w:p>
+    <w:pPr>
+      <w:pStyle w:val="Kopfzeile"/>
+    </w:pPr>
+  </w:p>
+</w:hdr>
 </file>
 
 <file path=word/numbering.xml><?xml version="1.0" encoding="utf-8"?>
@@ -20332,6 +20548,7 @@
   <w:style w:type="character" w:default="1" w:styleId="Absatz-Standardschriftart">
     <w:name w:val="Default Paragraph Font"/>
     <w:uiPriority w:val="1"/>
+    <w:semiHidden/>
     <w:unhideWhenUsed/>
   </w:style>
   <w:style w:type="table" w:default="1" w:styleId="NormaleTabelle">
@@ -21348,6 +21565,7 @@
   <w:style w:type="character" w:default="1" w:styleId="Absatz-Standardschriftart">
     <w:name w:val="Default Paragraph Font"/>
     <w:uiPriority w:val="1"/>
+    <w:semiHidden/>
     <w:unhideWhenUsed/>
   </w:style>
   <w:style w:type="table" w:default="1" w:styleId="NormaleTabelle">
@@ -22284,7 +22502,7 @@
 </file>
 
 <file path=customXml/itemProps1.xml><?xml version="1.0" encoding="utf-8"?>
-<ds:datastoreItem xmlns:ds="http://schemas.openxmlformats.org/officeDocument/2006/customXml" ds:itemID="{52A241BC-35D6-4C54-9DAE-5BE3D4E07F56}">
+<ds:datastoreItem xmlns:ds="http://schemas.openxmlformats.org/officeDocument/2006/customXml" ds:itemID="{89BE4A51-341B-4FC5-B1C9-E0D4B030CEAA}">
   <ds:schemaRefs>
     <ds:schemaRef ds:uri="http://schemas.openxmlformats.org/officeDocument/2006/bibliography"/>
   </ds:schemaRefs>

</xml_diff>

<commit_message>
change - includes GUI r60 change - minor manual updates
</commit_message>
<xml_diff>
--- a/data-manager/Manual.docx
+++ b/data-manager/Manual.docx
@@ -18750,6 +18750,8 @@
         </w:rPr>
         <w:t>)</w:t>
       </w:r>
+      <w:bookmarkStart w:id="67" w:name="_GoBack"/>
+      <w:bookmarkEnd w:id="67"/>
       <w:r>
         <w:rPr>
           <w:color w:val="323232"/>
@@ -18837,7 +18839,7 @@
           <w:lang w:val="en-US"/>
         </w:rPr>
       </w:pPr>
-      <w:bookmarkStart w:id="67" w:name="_Toc358930758"/>
+      <w:bookmarkStart w:id="68" w:name="_Toc358930758"/>
       <w:r>
         <w:rPr>
           <w:lang w:val="en-US"/>
@@ -18851,7 +18853,7 @@
         </w:rPr>
         <w:t xml:space="preserve"> on Slower PCs</w:t>
       </w:r>
-      <w:bookmarkEnd w:id="67"/>
+      <w:bookmarkEnd w:id="68"/>
     </w:p>
     <w:p>
       <w:pPr>
@@ -18903,14 +18905,14 @@
           <w:lang w:val="en-US"/>
         </w:rPr>
       </w:pPr>
-      <w:bookmarkStart w:id="68" w:name="_Toc358930759"/>
+      <w:bookmarkStart w:id="69" w:name="_Toc358930759"/>
       <w:r>
         <w:rPr>
           <w:lang w:val="en-US"/>
         </w:rPr>
         <w:t>Split your ruleset collections</w:t>
       </w:r>
-      <w:bookmarkEnd w:id="68"/>
+      <w:bookmarkEnd w:id="69"/>
     </w:p>
     <w:p>
       <w:pPr>
@@ -18932,14 +18934,14 @@
           <w:lang w:val="en-US"/>
         </w:rPr>
       </w:pPr>
-      <w:bookmarkStart w:id="69" w:name="_Toc358930760"/>
+      <w:bookmarkStart w:id="70" w:name="_Toc358930760"/>
       <w:r>
         <w:rPr>
           <w:lang w:val="en-US"/>
         </w:rPr>
         <w:t>Reduce the number of rulesets</w:t>
       </w:r>
-      <w:bookmarkEnd w:id="69"/>
+      <w:bookmarkEnd w:id="70"/>
     </w:p>
     <w:p>
       <w:pPr>
@@ -19280,7 +19282,7 @@
           <w:lang w:val="en-US"/>
         </w:rPr>
       </w:pPr>
-      <w:bookmarkStart w:id="70" w:name="_Toc358930761"/>
+      <w:bookmarkStart w:id="71" w:name="_Toc358930761"/>
       <w:r>
         <w:rPr>
           <w:lang w:val="en-US"/>
@@ -19288,7 +19290,7 @@
         <w:lastRenderedPageBreak/>
         <w:t>Links</w:t>
       </w:r>
-      <w:bookmarkEnd w:id="70"/>
+      <w:bookmarkEnd w:id="71"/>
     </w:p>
     <w:p>
       <w:pPr>
@@ -19385,8 +19387,8 @@
           <w:lang w:val="en-US"/>
         </w:rPr>
       </w:pPr>
-      <w:bookmarkStart w:id="71" w:name="_Toc352956681"/>
-      <w:bookmarkStart w:id="72" w:name="_Toc358930762"/>
+      <w:bookmarkStart w:id="72" w:name="_Toc352956681"/>
+      <w:bookmarkStart w:id="73" w:name="_Toc358930762"/>
       <w:r>
         <w:rPr>
           <w:lang w:val="en-US"/>
@@ -19394,8 +19396,8 @@
         <w:lastRenderedPageBreak/>
         <w:t>License information</w:t>
       </w:r>
-      <w:bookmarkEnd w:id="71"/>
       <w:bookmarkEnd w:id="72"/>
+      <w:bookmarkEnd w:id="73"/>
     </w:p>
     <w:p>
       <w:pPr>
@@ -19569,12 +19571,7 @@
       </w:pPr>
     </w:p>
     <w:sectPr>
-      <w:headerReference w:type="even" r:id="rId104"/>
-      <w:headerReference w:type="default" r:id="rId105"/>
-      <w:footerReference w:type="even" r:id="rId106"/>
-      <w:footerReference w:type="default" r:id="rId107"/>
-      <w:headerReference w:type="first" r:id="rId108"/>
-      <w:footerReference w:type="first" r:id="rId109"/>
+      <w:footerReference w:type="default" r:id="rId104"/>
       <w:pgSz w:w="12240" w:h="15840"/>
       <w:pgMar w:top="1418" w:right="1701" w:bottom="1134" w:left="1418" w:header="720" w:footer="720" w:gutter="0"/>
       <w:cols w:space="720"/>
@@ -19610,16 +19607,6 @@
 </file>
 
 <file path=word/footer1.xml><?xml version="1.0" encoding="utf-8"?>
-<w:ftr xmlns:wpc="http://schemas.microsoft.com/office/word/2010/wordprocessingCanvas" xmlns:mc="http://schemas.openxmlformats.org/markup-compatibility/2006" xmlns:o="urn:schemas-microsoft-com:office:office" xmlns:r="http://schemas.openxmlformats.org/officeDocument/2006/relationships" xmlns:m="http://schemas.openxmlformats.org/officeDocument/2006/math" xmlns:v="urn:schemas-microsoft-com:vml" xmlns:wp14="http://schemas.microsoft.com/office/word/2010/wordprocessingDrawing" xmlns:wp="http://schemas.openxmlformats.org/drawingml/2006/wordprocessingDrawing" xmlns:w10="urn:schemas-microsoft-com:office:word" xmlns:w="http://schemas.openxmlformats.org/wordprocessingml/2006/main" xmlns:w14="http://schemas.microsoft.com/office/word/2010/wordml" xmlns:wpg="http://schemas.microsoft.com/office/word/2010/wordprocessingGroup" xmlns:wpi="http://schemas.microsoft.com/office/word/2010/wordprocessingInk" xmlns:wne="http://schemas.microsoft.com/office/word/2006/wordml" xmlns:wps="http://schemas.microsoft.com/office/word/2010/wordprocessingShape" mc:Ignorable="w14 wp14">
-  <w:p>
-    <w:pPr>
-      <w:pStyle w:val="Fuzeile"/>
-    </w:pPr>
-  </w:p>
-</w:ftr>
-</file>
-
-<file path=word/footer2.xml><?xml version="1.0" encoding="utf-8"?>
 <w:ftr xmlns:wpc="http://schemas.microsoft.com/office/word/2010/wordprocessingCanvas" xmlns:mc="http://schemas.openxmlformats.org/markup-compatibility/2006" xmlns:o="urn:schemas-microsoft-com:office:office" xmlns:r="http://schemas.openxmlformats.org/officeDocument/2006/relationships" xmlns:m="http://schemas.openxmlformats.org/officeDocument/2006/math" xmlns:v="urn:schemas-microsoft-com:vml" xmlns:wp14="http://schemas.microsoft.com/office/word/2010/wordprocessingDrawing" xmlns:wp="http://schemas.openxmlformats.org/drawingml/2006/wordprocessingDrawing" xmlns:w10="urn:schemas-microsoft-com:office:word" xmlns:w="http://schemas.openxmlformats.org/wordprocessingml/2006/main" xmlns:w14="http://schemas.microsoft.com/office/word/2010/wordml" xmlns:wpg="http://schemas.microsoft.com/office/word/2010/wordprocessingGroup" xmlns:wpi="http://schemas.microsoft.com/office/word/2010/wordprocessingInk" xmlns:wne="http://schemas.microsoft.com/office/word/2006/wordml" xmlns:wps="http://schemas.microsoft.com/office/word/2010/wordprocessingShape" mc:Ignorable="w14 wp14">
   <w:p>
     <w:pPr>
@@ -19644,17 +19631,8 @@
         <w:rFonts w:asciiTheme="majorHAnsi" w:eastAsiaTheme="majorEastAsia" w:hAnsiTheme="majorHAnsi" w:cstheme="majorBidi"/>
         <w:lang w:val="en-US"/>
       </w:rPr>
-      <w:t xml:space="preserve"> </w:t>
+      <w:t xml:space="preserve"> v4.0</w:t>
     </w:r>
-    <w:r>
-      <w:rPr>
-        <w:rFonts w:asciiTheme="majorHAnsi" w:eastAsiaTheme="majorEastAsia" w:hAnsiTheme="majorHAnsi" w:cstheme="majorBidi"/>
-        <w:lang w:val="en-US"/>
-      </w:rPr>
-      <w:t>v4.0</w:t>
-    </w:r>
-    <w:bookmarkStart w:id="73" w:name="_GoBack"/>
-    <w:bookmarkEnd w:id="73"/>
     <w:r>
       <w:rPr>
         <w:rFonts w:asciiTheme="majorHAnsi" w:eastAsiaTheme="majorEastAsia" w:hAnsiTheme="majorHAnsi" w:cstheme="majorBidi"/>
@@ -19692,7 +19670,7 @@
         <w:noProof/>
         <w:lang w:val="en-US"/>
       </w:rPr>
-      <w:t>43</w:t>
+      <w:t>44</w:t>
     </w:r>
     <w:r>
       <w:rPr>
@@ -19712,16 +19690,6 @@
 </w:ftr>
 </file>
 
-<file path=word/footer3.xml><?xml version="1.0" encoding="utf-8"?>
-<w:ftr xmlns:wpc="http://schemas.microsoft.com/office/word/2010/wordprocessingCanvas" xmlns:mc="http://schemas.openxmlformats.org/markup-compatibility/2006" xmlns:o="urn:schemas-microsoft-com:office:office" xmlns:r="http://schemas.openxmlformats.org/officeDocument/2006/relationships" xmlns:m="http://schemas.openxmlformats.org/officeDocument/2006/math" xmlns:v="urn:schemas-microsoft-com:vml" xmlns:wp14="http://schemas.microsoft.com/office/word/2010/wordprocessingDrawing" xmlns:wp="http://schemas.openxmlformats.org/drawingml/2006/wordprocessingDrawing" xmlns:w10="urn:schemas-microsoft-com:office:word" xmlns:w="http://schemas.openxmlformats.org/wordprocessingml/2006/main" xmlns:w14="http://schemas.microsoft.com/office/word/2010/wordml" xmlns:wpg="http://schemas.microsoft.com/office/word/2010/wordprocessingGroup" xmlns:wpi="http://schemas.microsoft.com/office/word/2010/wordprocessingInk" xmlns:wne="http://schemas.microsoft.com/office/word/2006/wordml" xmlns:wps="http://schemas.microsoft.com/office/word/2010/wordprocessingShape" mc:Ignorable="w14 wp14">
-  <w:p>
-    <w:pPr>
-      <w:pStyle w:val="Fuzeile"/>
-    </w:pPr>
-  </w:p>
-</w:ftr>
-</file>
-
 <file path=word/footnotes.xml><?xml version="1.0" encoding="utf-8"?>
 <w:footnotes xmlns:wpc="http://schemas.microsoft.com/office/word/2010/wordprocessingCanvas" xmlns:mc="http://schemas.openxmlformats.org/markup-compatibility/2006" xmlns:o="urn:schemas-microsoft-com:office:office" xmlns:r="http://schemas.openxmlformats.org/officeDocument/2006/relationships" xmlns:m="http://schemas.openxmlformats.org/officeDocument/2006/math" xmlns:v="urn:schemas-microsoft-com:vml" xmlns:wp14="http://schemas.microsoft.com/office/word/2010/wordprocessingDrawing" xmlns:wp="http://schemas.openxmlformats.org/drawingml/2006/wordprocessingDrawing" xmlns:w10="urn:schemas-microsoft-com:office:word" xmlns:w="http://schemas.openxmlformats.org/wordprocessingml/2006/main" xmlns:w14="http://schemas.microsoft.com/office/word/2010/wordml" xmlns:wpg="http://schemas.microsoft.com/office/word/2010/wordprocessingGroup" xmlns:wpi="http://schemas.microsoft.com/office/word/2010/wordprocessingInk" xmlns:wne="http://schemas.microsoft.com/office/word/2006/wordml" xmlns:wps="http://schemas.microsoft.com/office/word/2010/wordprocessingShape" mc:Ignorable="w14 wp14">
   <w:footnote w:type="separator" w:id="-1">
@@ -19745,36 +19713,6 @@
     </w:p>
   </w:footnote>
 </w:footnotes>
-</file>
-
-<file path=word/header1.xml><?xml version="1.0" encoding="utf-8"?>
-<w:hdr xmlns:wpc="http://schemas.microsoft.com/office/word/2010/wordprocessingCanvas" xmlns:mc="http://schemas.openxmlformats.org/markup-compatibility/2006" xmlns:o="urn:schemas-microsoft-com:office:office" xmlns:r="http://schemas.openxmlformats.org/officeDocument/2006/relationships" xmlns:m="http://schemas.openxmlformats.org/officeDocument/2006/math" xmlns:v="urn:schemas-microsoft-com:vml" xmlns:wp14="http://schemas.microsoft.com/office/word/2010/wordprocessingDrawing" xmlns:wp="http://schemas.openxmlformats.org/drawingml/2006/wordprocessingDrawing" xmlns:w10="urn:schemas-microsoft-com:office:word" xmlns:w="http://schemas.openxmlformats.org/wordprocessingml/2006/main" xmlns:w14="http://schemas.microsoft.com/office/word/2010/wordml" xmlns:wpg="http://schemas.microsoft.com/office/word/2010/wordprocessingGroup" xmlns:wpi="http://schemas.microsoft.com/office/word/2010/wordprocessingInk" xmlns:wne="http://schemas.microsoft.com/office/word/2006/wordml" xmlns:wps="http://schemas.microsoft.com/office/word/2010/wordprocessingShape" mc:Ignorable="w14 wp14">
-  <w:p>
-    <w:pPr>
-      <w:pStyle w:val="Kopfzeile"/>
-    </w:pPr>
-  </w:p>
-</w:hdr>
-</file>
-
-<file path=word/header2.xml><?xml version="1.0" encoding="utf-8"?>
-<w:hdr xmlns:wpc="http://schemas.microsoft.com/office/word/2010/wordprocessingCanvas" xmlns:mc="http://schemas.openxmlformats.org/markup-compatibility/2006" xmlns:o="urn:schemas-microsoft-com:office:office" xmlns:r="http://schemas.openxmlformats.org/officeDocument/2006/relationships" xmlns:m="http://schemas.openxmlformats.org/officeDocument/2006/math" xmlns:v="urn:schemas-microsoft-com:vml" xmlns:wp14="http://schemas.microsoft.com/office/word/2010/wordprocessingDrawing" xmlns:wp="http://schemas.openxmlformats.org/drawingml/2006/wordprocessingDrawing" xmlns:w10="urn:schemas-microsoft-com:office:word" xmlns:w="http://schemas.openxmlformats.org/wordprocessingml/2006/main" xmlns:w14="http://schemas.microsoft.com/office/word/2010/wordml" xmlns:wpg="http://schemas.microsoft.com/office/word/2010/wordprocessingGroup" xmlns:wpi="http://schemas.microsoft.com/office/word/2010/wordprocessingInk" xmlns:wne="http://schemas.microsoft.com/office/word/2006/wordml" xmlns:wps="http://schemas.microsoft.com/office/word/2010/wordprocessingShape" mc:Ignorable="w14 wp14">
-  <w:p>
-    <w:pPr>
-      <w:pStyle w:val="Kopfzeile"/>
-    </w:pPr>
-  </w:p>
-</w:hdr>
-</file>
-
-<file path=word/header3.xml><?xml version="1.0" encoding="utf-8"?>
-<w:hdr xmlns:wpc="http://schemas.microsoft.com/office/word/2010/wordprocessingCanvas" xmlns:mc="http://schemas.openxmlformats.org/markup-compatibility/2006" xmlns:o="urn:schemas-microsoft-com:office:office" xmlns:r="http://schemas.openxmlformats.org/officeDocument/2006/relationships" xmlns:m="http://schemas.openxmlformats.org/officeDocument/2006/math" xmlns:v="urn:schemas-microsoft-com:vml" xmlns:wp14="http://schemas.microsoft.com/office/word/2010/wordprocessingDrawing" xmlns:wp="http://schemas.openxmlformats.org/drawingml/2006/wordprocessingDrawing" xmlns:w10="urn:schemas-microsoft-com:office:word" xmlns:w="http://schemas.openxmlformats.org/wordprocessingml/2006/main" xmlns:w14="http://schemas.microsoft.com/office/word/2010/wordml" xmlns:wpg="http://schemas.microsoft.com/office/word/2010/wordprocessingGroup" xmlns:wpi="http://schemas.microsoft.com/office/word/2010/wordprocessingInk" xmlns:wne="http://schemas.microsoft.com/office/word/2006/wordml" xmlns:wps="http://schemas.microsoft.com/office/word/2010/wordprocessingShape" mc:Ignorable="w14 wp14">
-  <w:p>
-    <w:pPr>
-      <w:pStyle w:val="Kopfzeile"/>
-    </w:pPr>
-  </w:p>
-</w:hdr>
 </file>
 
 <file path=word/numbering.xml><?xml version="1.0" encoding="utf-8"?>
@@ -22502,7 +22440,7 @@
 </file>
 
 <file path=customXml/itemProps1.xml><?xml version="1.0" encoding="utf-8"?>
-<ds:datastoreItem xmlns:ds="http://schemas.openxmlformats.org/officeDocument/2006/customXml" ds:itemID="{89BE4A51-341B-4FC5-B1C9-E0D4B030CEAA}">
+<ds:datastoreItem xmlns:ds="http://schemas.openxmlformats.org/officeDocument/2006/customXml" ds:itemID="{BA46F202-52B8-42A9-94B8-404311021D8A}">
   <ds:schemaRefs>
     <ds:schemaRef ds:uri="http://schemas.openxmlformats.org/officeDocument/2006/bibliography"/>
   </ds:schemaRefs>

</xml_diff>